<commit_message>
updated figures and some more text.  Actually calcing kendalls now!
</commit_message>
<xml_diff>
--- a/manuscript/manuscript.docx
+++ b/manuscript/manuscript.docx
@@ -1950,7 +1950,7 @@
         <w:pStyle w:val="BodyText"/>
       </w:pPr>
       <w:r>
-        <w:t xml:space="preserve">The goals of this study were to look at 25 years (still 25? need to check) of lakes and ponds data in Rhode Island. The particular questions we were hoping to answer are: 1.) What are the state-wide trends in total nitrogen, total phosphorus, chlorophyll</w:t>
+        <w:t xml:space="preserve">The goals of this study were to look at approximately 25 years of lakes and ponds data in Rhode Island. We will answer two particular questions. First, what are the state-wide trends in total nitrogen, total phosphorus, chlorophyll</w:t>
       </w:r>
       <w:r>
         <w:t xml:space="preserve"> </w:t>
@@ -1962,7 +1962,7 @@
         <w:t xml:space="preserve">a</w:t>
       </w:r>
       <w:r>
-        <w:t xml:space="preserve">, and temperature; 2.) are water quality trends in Rhode Island similar to regional trends in the northeastern United states; 3.) Given trends at the state level, are there individual lakes and ponds that have water quality that deviate from the state-wide trends. In addition to these goals, this analysis has also been done using open data from the URI Watershed Watch program and the analysis in its entirety is available for independent reproduction at</w:t>
+        <w:t xml:space="preserve">, and lake temperature and second, are water quality trends in Rhode Island similar to regional trends in the northeastern United states. In addition to these goals, this analysis has also been done using open data from the URI Watershed Watch program and the analysis in its entirety is available for independent reproduction at</w:t>
       </w:r>
       <w:r>
         <w:t xml:space="preserve"> </w:t>
@@ -1972,7 +1972,7 @@
           <w:rPr>
             <w:rStyle w:val="Hyperlink"/>
           </w:rPr>
-          <w:t xml:space="preserve">https://github.com/usepa/green_murky_warm</w:t>
+          <w:t xml:space="preserve">https://github.com/usepa/ri_wq_trends</w:t>
         </w:r>
       </w:hyperlink>
       <w:r>
@@ -1994,7 +1994,7 @@
         <w:pStyle w:val="FirstParagraph"/>
       </w:pPr>
       <w:r>
-        <w:t xml:space="preserve">For this study we combined a long-term dataset on water quality of lakes in Rhode Island, with a trend analysis similar to what is used to assess long term temperature trends [Need Citation]. Details of both are outlined below.</w:t>
+        <w:t xml:space="preserve">For this study we combined a long-term dataset on water quality of lakes in Rhode Island, with a trend analysis based on centered and scaled water quality values (i.e. z-scores) to find increasing or decreasing annual water quality trends. Details of both are outlined below.</w:t>
       </w:r>
     </w:p>
     <w:p>
@@ -2012,7 +2012,7 @@
         <w:pStyle w:val="FirstParagraph"/>
       </w:pPr>
       <w:r>
-        <w:t xml:space="preserve">The study area for this analyis includes data in lakes and ponds in the state of Rhode Island that were collected by the University of Rhode Island’s Watershed Watch (RIWW) program (Figure X). MORE DETAILS ON RIWW.</w:t>
+        <w:t xml:space="preserve">The study area for this analyis includes data in lakes and ponds in the state of Rhode Island that were collected by the University of Rhode Island’s Watershed Watch (URIWW) program (Figure X). MORE DETAILS ON RIWW.</w:t>
       </w:r>
     </w:p>
     <w:p>
@@ -2082,25 +2082,7 @@
         <w:t xml:space="preserve"> </w:t>
       </w:r>
       <w:r>
-        <w:t xml:space="preserve">[</w:t>
-      </w:r>
-      <w:r>
-        <w:rPr>
-          <w:b/>
-        </w:rPr>
-        <w:t xml:space="preserve">???</w:t>
-      </w:r>
-      <w:r>
-        <w:t xml:space="preserve">,</w:t>
-      </w:r>
-      <w:r>
-        <w:rPr>
-          <w:b/>
-        </w:rPr>
-        <w:t xml:space="preserve">??</w:t>
-      </w:r>
-      <w:r>
-        <w:t xml:space="preserve">]</w:t>
+        <w:t xml:space="preserve">[2,3]</w:t>
       </w:r>
       <w:r>
         <w:t xml:space="preserve">. Temperature data were not availble, thus we only examine trends, using our analytical methods, for Total Nitrogren, Total Phosphorus, and Chlorophyll</w:t>
@@ -2133,7 +2115,7 @@
         <w:pStyle w:val="FirstParagraph"/>
       </w:pPr>
       <w:r>
-        <w:t xml:space="preserve">There are many different methods for analyzing time series data for trends. One of the difficulties that is encountered when you have multiple sampling locations is how to identify a trend when you have variation at the scale of the sampling location as well as variation in when a sampling location might have been addedd to a dataset. For instance, if you have long-term data on water quality for several ponds, yet the cleaner ponds sampled more frequently in early years then a simple comparison of raw-values over time might show a decrease in water quality. Thus, it is necessary to account for this type of site-specific variation. This is very similar to how the long-term temperature trends have been calculated by the XXX [FILL IN GROUP DOING THIS]</w:t>
+        <w:t xml:space="preserve">There are many different methods for analyzing time series data for trends. One of the difficulties that is encountered when you have multiple sampling locations is how to identify a trend when you have variation at the scale of the sampling location as well as variation in when a sampling location might have been addedd to a dataset. For instance, if you have long-term data on water quality for several ponds, yet the cleaner ponds wer sampled more frequently in early years then a simple comparison of raw-values over time might show a decrease in water quality. Thus, it is necessary to account for this type of site-specific variation. This is similar to how the long-term temperature trends are analyzed using temperature anomolies [FILL IN GROUP DOING THIS]. The general approach is to calculate site-specific deviations from a long-term mean over pre-determined reference period. This allows all sites to be shifted to a common base line and the deviations, or anomalies, show change relative to the reference period.</w:t>
       </w:r>
     </w:p>
     <w:p>
@@ -2148,6 +2130,22 @@
     </w:p>
     <w:p>
       <w:pPr>
+        <w:pStyle w:val="FirstParagraph"/>
+      </w:pPr>
+      <w:r>
+        <w:t xml:space="preserve">The anomaly approach is very useful and is the approach we chose to follow. However, using anomalies works best with a single measure (e.g temperature) or with mulitple measurements that are on the same scale. The water quality parameters that we explored have different scales and thus the anomaly alone is difficult to interpret across metrics. For instance, temperature anomalies will like range +/- 2 to 3 degrees, whereas phosphorus anomalies, might range +/- XX to XX ug/l. To standardize these values we used the common approach of dividing each anomlaly by the standard deviation for the reference period. This value is commonly referred to as a Z-score. We use these z-scores to examine each water quality variable for a trend over the time period of 1990 to 2016.</w:t>
+      </w:r>
+    </w:p>
+    <w:p>
+      <w:pPr>
+        <w:pStyle w:val="BodyText"/>
+      </w:pPr>
+      <w:r>
+        <w:t xml:space="preserve">Furthermore, since we are interest in water quality trends over time, we wanted to explore how each site was responding. Thus, our z-scores were calculate over the reference period, 1990-2016, for each site. In other words the long-term mean and standard deviation were calculated on a site-by-site basis.</w:t>
+      </w:r>
+    </w:p>
+    <w:p>
+      <w:pPr>
         <w:pStyle w:val="Heading3"/>
       </w:pPr>
       <w:bookmarkStart w:id="27" w:name="kendalls-tau"/>
@@ -2158,6 +2156,35 @@
     </w:p>
     <w:p>
       <w:pPr>
+        <w:pStyle w:val="FirstParagraph"/>
+      </w:pPr>
+      <w:r>
+        <w:t xml:space="preserve">Kendall’s Tau and the Mann-Kendall test are commonly used to test for monotonic trends water quality data</w:t>
+      </w:r>
+      <w:r>
+        <w:t xml:space="preserve"> </w:t>
+      </w:r>
+      <w:r>
+        <w:t xml:space="preserve">[4–6]</w:t>
+      </w:r>
+      <w:r>
+        <w:t xml:space="preserve">. We followed these standard procedures to test for postive or negative trends in lake temperature, chlorophyll</w:t>
+      </w:r>
+      <w:r>
+        <w:t xml:space="preserve"> </w:t>
+      </w:r>
+      <w:r>
+        <w:rPr>
+          <w:i/>
+        </w:rPr>
+        <w:t xml:space="preserve">a</w:t>
+      </w:r>
+      <w:r>
+        <w:t xml:space="preserve">, total nitrogen, and total phosphorus.</w:t>
+      </w:r>
+    </w:p>
+    <w:p>
+      <w:pPr>
         <w:pStyle w:val="Heading3"/>
       </w:pPr>
       <w:bookmarkStart w:id="28" w:name="comparison-of-rhode-island-to-the-region"/>
@@ -2168,41 +2195,75 @@
     </w:p>
     <w:p>
       <w:pPr>
-        <w:pStyle w:val="Heading2"/>
-      </w:pPr>
-      <w:bookmarkStart w:id="29" w:name="individual-lakes"/>
-      <w:r>
-        <w:t xml:space="preserve">Individual Lakes</w:t>
+        <w:pStyle w:val="FirstParagraph"/>
+      </w:pPr>
+      <w:r>
+        <w:t xml:space="preserve">Prior studies have shown relatively stable water quality in the lakes of the Northeastern United Sates</w:t>
+      </w:r>
+      <w:r>
+        <w:t xml:space="preserve"> </w:t>
+      </w:r>
+      <w:r>
+        <w:t xml:space="preserve">[1]</w:t>
+      </w:r>
+      <w:r>
+        <w:t xml:space="preserve">. The data we used in our analysis, the University of Rhode Island’s Watershed Watch data, was inlcuded in that, but we were curious if regional trends were masking local scale trends in Rhode Island. In addition to the analysis condcuted by Oliver et al.</w:t>
+      </w:r>
+      <w:r>
+        <w:t xml:space="preserve"> </w:t>
+      </w:r>
+      <w:r>
+        <w:t xml:space="preserve">[1]</w:t>
+      </w:r>
+      <w:r>
+        <w:t xml:space="preserve">, we analyzed the same dataset but using the approach outlined here.</w:t>
+      </w:r>
+    </w:p>
+    <w:p>
+      <w:pPr>
+        <w:pStyle w:val="Heading1"/>
+      </w:pPr>
+      <w:bookmarkStart w:id="29" w:name="results"/>
+      <w:r>
+        <w:t xml:space="preserve">Results</w:t>
       </w:r>
       <w:bookmarkEnd w:id="29"/>
     </w:p>
     <w:p>
       <w:pPr>
-        <w:pStyle w:val="Heading1"/>
-      </w:pPr>
-      <w:bookmarkStart w:id="30" w:name="results"/>
-      <w:r>
-        <w:t xml:space="preserve">Results</w:t>
+        <w:pStyle w:val="Heading2"/>
+      </w:pPr>
+      <w:bookmarkStart w:id="30" w:name="state-wide-trends-in-water-quality"/>
+      <w:r>
+        <w:t xml:space="preserve">State-wide trends in water quality</w:t>
       </w:r>
       <w:bookmarkEnd w:id="30"/>
     </w:p>
     <w:p>
       <w:pPr>
+        <w:pStyle w:val="FirstParagraph"/>
+      </w:pPr>
+      <w:r>
+        <w:t xml:space="preserve">[TN, TP, CHLA, TEMP Figures]</w:t>
+      </w:r>
+    </w:p>
+    <w:p>
+      <w:pPr>
         <w:pStyle w:val="Heading2"/>
       </w:pPr>
-      <w:bookmarkStart w:id="31" w:name="state-wide-trends-in-water-quality"/>
-      <w:r>
-        <w:t xml:space="preserve">State-wide trends in water quality</w:t>
+      <w:bookmarkStart w:id="31" w:name="regional-trends-in-water-quality"/>
+      <w:r>
+        <w:t xml:space="preserve">Regional trends in water quality</w:t>
       </w:r>
       <w:bookmarkEnd w:id="31"/>
     </w:p>
     <w:p>
       <w:pPr>
-        <w:pStyle w:val="Heading2"/>
-      </w:pPr>
-      <w:bookmarkStart w:id="32" w:name="regional-trends-in-water-quality"/>
-      <w:r>
-        <w:t xml:space="preserve">Regional trends in water quality</w:t>
+        <w:pStyle w:val="Heading1"/>
+      </w:pPr>
+      <w:bookmarkStart w:id="32" w:name="discussion-and-conclusions"/>
+      <w:r>
+        <w:t xml:space="preserve">Discussion and conclusions</w:t>
       </w:r>
       <w:bookmarkEnd w:id="32"/>
     </w:p>
@@ -2210,19 +2271,19 @@
       <w:pPr>
         <w:pStyle w:val="Heading2"/>
       </w:pPr>
-      <w:bookmarkStart w:id="33" w:name="individual-lake-trends-in-water-quality"/>
-      <w:r>
-        <w:t xml:space="preserve">Individual lake trends in water quality</w:t>
+      <w:bookmarkStart w:id="33" w:name="trends"/>
+      <w:r>
+        <w:t xml:space="preserve">Trends</w:t>
       </w:r>
       <w:bookmarkEnd w:id="33"/>
     </w:p>
     <w:p>
       <w:pPr>
-        <w:pStyle w:val="Heading1"/>
-      </w:pPr>
-      <w:bookmarkStart w:id="34" w:name="discussion-and-conclusions"/>
-      <w:r>
-        <w:t xml:space="preserve">Discussion and conclusions</w:t>
+        <w:pStyle w:val="Heading3"/>
+      </w:pPr>
+      <w:bookmarkStart w:id="34" w:name="local-scale-vs-regionalglobal-scale"/>
+      <w:r>
+        <w:t xml:space="preserve">Local scale vs Regional/Global scale</w:t>
       </w:r>
       <w:bookmarkEnd w:id="34"/>
     </w:p>
@@ -2230,46 +2291,26 @@
       <w:pPr>
         <w:pStyle w:val="Heading2"/>
       </w:pPr>
-      <w:bookmarkStart w:id="35" w:name="trends"/>
-      <w:r>
-        <w:t xml:space="preserve">Trends</w:t>
+      <w:bookmarkStart w:id="35" w:name="caveats"/>
+      <w:r>
+        <w:t xml:space="preserve">Caveats</w:t>
       </w:r>
       <w:bookmarkEnd w:id="35"/>
     </w:p>
     <w:p>
       <w:pPr>
-        <w:pStyle w:val="Heading3"/>
-      </w:pPr>
-      <w:bookmarkStart w:id="36" w:name="local-scale-vs-regionalglobal-scale"/>
-      <w:r>
-        <w:t xml:space="preserve">Local scale vs Regional/Global scale</w:t>
+        <w:pStyle w:val="Heading1"/>
+      </w:pPr>
+      <w:bookmarkStart w:id="36" w:name="bibliography"/>
+      <w:r>
+        <w:t xml:space="preserve">Bibliography</w:t>
       </w:r>
       <w:bookmarkEnd w:id="36"/>
     </w:p>
+    <w:bookmarkStart w:id="45" w:name="refs"/>
+    <w:bookmarkStart w:id="38" w:name="ref-Oliver_2017"/>
     <w:p>
       <w:pPr>
-        <w:pStyle w:val="Heading2"/>
-      </w:pPr>
-      <w:bookmarkStart w:id="37" w:name="caveats"/>
-      <w:r>
-        <w:t xml:space="preserve">Caveats</w:t>
-      </w:r>
-      <w:bookmarkEnd w:id="37"/>
-    </w:p>
-    <w:p>
-      <w:pPr>
-        <w:pStyle w:val="Heading1"/>
-      </w:pPr>
-      <w:bookmarkStart w:id="38" w:name="bibliography"/>
-      <w:r>
-        <w:t xml:space="preserve">Bibliography</w:t>
-      </w:r>
-      <w:bookmarkEnd w:id="38"/>
-    </w:p>
-    <w:bookmarkStart w:id="41" w:name="refs"/>
-    <w:bookmarkStart w:id="40" w:name="ref-Oliver_2017"/>
-    <w:p>
-      <w:pPr>
         <w:pStyle w:val="Bibliography"/>
       </w:pPr>
       <w:r>
@@ -2278,7 +2319,7 @@
       <w:r>
         <w:t xml:space="preserve"> </w:t>
       </w:r>
-      <w:hyperlink r:id="rId39">
+      <w:hyperlink r:id="rId37">
         <w:r>
           <w:rPr>
             <w:rStyle w:val="Hyperlink"/>
@@ -2290,8 +2331,72 @@
         <w:t xml:space="preserve">.</w:t>
       </w:r>
     </w:p>
+    <w:bookmarkEnd w:id="38"/>
+    <w:bookmarkStart w:id="40" w:name="ref-stacheleklagosne2017"/>
+    <w:p>
+      <w:pPr>
+        <w:pStyle w:val="Bibliography"/>
+      </w:pPr>
+      <w:r>
+        <w:t xml:space="preserve">2. Stachelek J, Oliver S (2017) LAGOSNE: Interface to the lake multi-scaled geospatial and temporal database. Available:</w:t>
+      </w:r>
+      <w:r>
+        <w:t xml:space="preserve"> </w:t>
+      </w:r>
+      <w:hyperlink r:id="rId39">
+        <w:r>
+          <w:rPr>
+            <w:rStyle w:val="Hyperlink"/>
+          </w:rPr>
+          <w:t xml:space="preserve">https://cran.r-project.org/package=LAGOSNE</w:t>
+        </w:r>
+      </w:hyperlink>
+      <w:r>
+        <w:t xml:space="preserve">.</w:t>
+      </w:r>
+    </w:p>
     <w:bookmarkEnd w:id="40"/>
+    <w:bookmarkStart w:id="41" w:name="ref-sorannolagosne2017"/>
+    <w:p>
+      <w:pPr>
+        <w:pStyle w:val="Bibliography"/>
+      </w:pPr>
+      <w:r>
+        <w:t xml:space="preserve">3. Soranno P, Bacon L, Beauchene M, Bednar K, Bissell E, et al. (2017) LAGOS-ne: A multi-scaled geospatial and temporal database of lake ecological context and water quality for thousands of us lakes. Gigascience 6.</w:t>
+      </w:r>
+    </w:p>
     <w:bookmarkEnd w:id="41"/>
+    <w:bookmarkStart w:id="42" w:name="ref-mann1945nonparametric"/>
+    <w:p>
+      <w:pPr>
+        <w:pStyle w:val="Bibliography"/>
+      </w:pPr>
+      <w:r>
+        <w:t xml:space="preserve">4. Mann HB (1945) Nonparametric tests against trend. Econometrica: Journal of the Econometric Society: 245–259.</w:t>
+      </w:r>
+    </w:p>
+    <w:bookmarkEnd w:id="42"/>
+    <w:bookmarkStart w:id="43" w:name="ref-helsel2002statistical"/>
+    <w:p>
+      <w:pPr>
+        <w:pStyle w:val="Bibliography"/>
+      </w:pPr>
+      <w:r>
+        <w:t xml:space="preserve">5. Helsel DR, Hirsch RM (2002) Statistical methods in water resources. US Geological survey Reston, VA, Vol. 323.</w:t>
+      </w:r>
+    </w:p>
+    <w:bookmarkEnd w:id="43"/>
+    <w:bookmarkStart w:id="44" w:name="ref-hipel1994time"/>
+    <w:p>
+      <w:pPr>
+        <w:pStyle w:val="Bibliography"/>
+      </w:pPr>
+      <w:r>
+        <w:t xml:space="preserve">6. Hipel KW, McLeod AI (1994) Time series modelling of water resources and environmental systems. Elsevier.</w:t>
+      </w:r>
+    </w:p>
+    <w:bookmarkEnd w:id="44"/>
+    <w:bookmarkEnd w:id="45"/>
     <w:sectPr>
       <w:pgSz w:w="12240" w:h="15840"/>
       <w:pgMar w:top="1440" w:right="1440" w:bottom="1440" w:left="1440" w:header="720" w:footer="720" w:gutter="0"/>

</xml_diff>

<commit_message>
render with some numbers
</commit_message>
<xml_diff>
--- a/manuscript/manuscript.docx
+++ b/manuscript/manuscript.docx
@@ -1865,6 +1865,36 @@
         <w:t xml:space="preserve"> </w:t>
       </w:r>
       <w:r>
+        <w:t xml:space="preserve">the</w:t>
+      </w:r>
+      <w:r>
+        <w:t xml:space="preserve"> </w:t>
+      </w:r>
+      <w:r>
+        <w:t xml:space="preserve">Univeristy</w:t>
+      </w:r>
+      <w:r>
+        <w:t xml:space="preserve"> </w:t>
+      </w:r>
+      <w:r>
+        <w:t xml:space="preserve">of</w:t>
+      </w:r>
+      <w:r>
+        <w:t xml:space="preserve"> </w:t>
+      </w:r>
+      <w:r>
+        <w:t xml:space="preserve">Rhode</w:t>
+      </w:r>
+      <w:r>
+        <w:t xml:space="preserve"> </w:t>
+      </w:r>
+      <w:r>
+        <w:t xml:space="preserve">Island’s</w:t>
+      </w:r>
+      <w:r>
+        <w:t xml:space="preserve"> </w:t>
+      </w:r>
+      <w:r>
         <w:t xml:space="preserve">Watershed</w:t>
       </w:r>
       <w:r>
@@ -1994,7 +2024,7 @@
         <w:pStyle w:val="FirstParagraph"/>
       </w:pPr>
       <w:r>
-        <w:t xml:space="preserve">For this study we combined a long-term dataset on water quality of lakes in Rhode Island, with a trend analysis based on centered and scaled water quality values (i.e. z-scores) to find increasing or decreasing annual water quality trends. Details of both are outlined below.</w:t>
+        <w:t xml:space="preserve">For this study we combined a long-term dataset on water quality of lakes in Rhode Island, with a trend analysis based on centered and scaled water quality values (i.e. z-scores) to find increasing or decreasing annual water quality trends. Details are outlined below.</w:t>
       </w:r>
     </w:p>
     <w:p>
@@ -2020,7 +2050,7 @@
         <w:pStyle w:val="BodyText"/>
       </w:pPr>
       <w:r>
-        <w:t xml:space="preserve">In particular we selected data from the RIWW data that ADD WHAT WE FILTERED. The final dataset used in our analysis included XXX lakes and ponds which had approximately XXX samples for temperature, XXX samples for chlorophyll</w:t>
+        <w:t xml:space="preserve">In particular we selected data from the RIWW data that matched the following criteria: 1) were sampled between 1990 and 2016, 2) were sampled in May to October, 3) and were sampled at a depth of 2 meters or less. For this analysis we were interested in trends in lake temperature, total nitorgen, total phosphorus, and chlorophyll</w:t>
       </w:r>
       <w:r>
         <w:t xml:space="preserve"> </w:t>
@@ -2032,7 +2062,22 @@
         <w:t xml:space="preserve">a</w:t>
       </w:r>
       <w:r>
-        <w:t xml:space="preserve">, XXX samples for Total Nitrogen (TN), and XXX samples for Total Phosphorus (TP).</w:t>
+        <w:t xml:space="preserve"> </w:t>
+      </w:r>
+      <w:r>
+        <w:t xml:space="preserve">and for each of these parameters we further filtered the data to select sites that had at least 10 years of data. The final dataset used in our analysis included 72 lakes and ponds which had approximately 70 samples for temperature, 70 samples for chlorophyll</w:t>
+      </w:r>
+      <w:r>
+        <w:t xml:space="preserve"> </w:t>
+      </w:r>
+      <w:r>
+        <w:rPr>
+          <w:i/>
+        </w:rPr>
+        <w:t xml:space="preserve">a</w:t>
+      </w:r>
+      <w:r>
+        <w:t xml:space="preserve">, 65 samples for Total Nitrogen (TN), and 69 samples for Total Phosphorus (TP).</w:t>
       </w:r>
     </w:p>
     <w:p>
@@ -2040,7 +2085,16 @@
         <w:pStyle w:val="BodyText"/>
       </w:pPr>
       <w:r>
-        <w:t xml:space="preserve">Additionally, prior studies have looked at water quality trends across a larger region of the Northeastern United states that included XX, XX, XX, and XX states</w:t>
+        <w:t xml:space="preserve">Additionally, prior studies have looked at water quality trends across a larger region of the Northeastern United states that included 17 states including Minnesota, Wisconsin, Iowa, Missouri, Illinois, Indiana, Michigan, Ohio, Pennsylvania, New York, New Jersey, Connecticut, Massachusetts, Rhode Island, Vermont, New Hampshire, and Maine</w:t>
+      </w:r>
+      <w:r>
+        <w:t xml:space="preserve"> </w:t>
+      </w:r>
+      <w:r>
+        <w:t xml:space="preserve">[1,2]</w:t>
+      </w:r>
+      <w:r>
+        <w:t xml:space="preserve">. The authors found little change in water quality trends across this region</w:t>
       </w:r>
       <w:r>
         <w:t xml:space="preserve"> </w:t>
@@ -2052,7 +2106,7 @@
         <w:t xml:space="preserve"> </w:t>
       </w:r>
       <w:r>
-        <w:t xml:space="preserve">and found little change in water quality trends across the region. We repeated our analysis (see</w:t>
+        <w:t xml:space="preserve">. We repeated our analysis (see</w:t>
       </w:r>
       <w:r>
         <w:t xml:space="preserve"> </w:t>
@@ -2082,7 +2136,7 @@
         <w:t xml:space="preserve"> </w:t>
       </w:r>
       <w:r>
-        <w:t xml:space="preserve">[2,3]</w:t>
+        <w:t xml:space="preserve">[2–4]</w:t>
       </w:r>
       <w:r>
         <w:t xml:space="preserve">. Temperature data were not availble, thus we only examine trends, using our analytical methods, for Total Nitrogren, Total Phosphorus, and Chlorophyll</w:t>
@@ -2097,7 +2151,10 @@
         <w:t xml:space="preserve">a</w:t>
       </w:r>
       <w:r>
-        <w:t xml:space="preserve">.</w:t>
+        <w:t xml:space="preserve"> </w:t>
+      </w:r>
+      <w:r>
+        <w:t xml:space="preserve">from the LAGOSNE database.</w:t>
       </w:r>
     </w:p>
     <w:p>
@@ -2133,7 +2190,7 @@
         <w:pStyle w:val="FirstParagraph"/>
       </w:pPr>
       <w:r>
-        <w:t xml:space="preserve">The anomaly approach is very useful and is the approach we chose to follow. However, using anomalies works best with a single measure (e.g temperature) or with mulitple measurements that are on the same scale. The water quality parameters that we explored have different scales and thus the anomaly alone is difficult to interpret across metrics. For instance, temperature anomalies will like range +/- 2 to 3 degrees, whereas phosphorus anomalies, might range +/- XX to XX ug/l. To standardize these values we used the common approach of dividing each anomlaly by the standard deviation for the reference period. This value is commonly referred to as a Z-score. We use these z-scores to examine each water quality variable for a trend over the time period of 1990 to 2016.</w:t>
+        <w:t xml:space="preserve">The anomaly approach is very useful and is the approach we chose to follow. However, using anomalies works best with a single measure (e.g temperature) or with mulitple measurements that are on the same scale. The water quality parameters that we explored have different scales and thus the anomaly alone is difficult to interpret across metrics. For instance, temperature in Rhode Island lakes during the growing season will range from approximately 15 degrees celsius to a high of 30 degrees celsius, whereas phosphorus might range from near zero ug/l to ~900 ug/l. To standardize these values we used the common approach of dividing each anomlaly by the standard deviation for the reference period. This value is commonly referred to as a Z-score. We use these z-scores to examine each water quality variable for a trend over the time period of 1990 to 2016.</w:t>
       </w:r>
     </w:p>
     <w:p>
@@ -2141,7 +2198,7 @@
         <w:pStyle w:val="BodyText"/>
       </w:pPr>
       <w:r>
-        <w:t xml:space="preserve">Furthermore, since we are interest in water quality trends over time, we wanted to explore how each site was responding. Thus, our z-scores were calculate over the reference period, 1990-2016, for each site. In other words the long-term mean and standard deviation were calculated on a site-by-site basis.</w:t>
+        <w:t xml:space="preserve">Furthermore, since we are interest in water quality trends over time, we wanted to explore how each site was responding. Thus, our z-scores were calculated over the reference period, 1990-2016, for each site. In other words the long-term mean and standard deviation were calculated on a site-by-site basis.</w:t>
       </w:r>
     </w:p>
     <w:p>
@@ -2165,7 +2222,7 @@
         <w:t xml:space="preserve"> </w:t>
       </w:r>
       <w:r>
-        <w:t xml:space="preserve">[4–6]</w:t>
+        <w:t xml:space="preserve">[5–7]</w:t>
       </w:r>
       <w:r>
         <w:t xml:space="preserve">. We followed these standard procedures to test for postive or negative trends in lake temperature, chlorophyll</w:t>
@@ -2307,7 +2364,7 @@
       </w:r>
       <w:bookmarkEnd w:id="36"/>
     </w:p>
-    <w:bookmarkStart w:id="45" w:name="refs"/>
+    <w:bookmarkStart w:id="46" w:name="refs"/>
     <w:bookmarkStart w:id="38" w:name="ref-Oliver_2017"/>
     <w:p>
       <w:pPr>
@@ -2332,18 +2389,28 @@
       </w:r>
     </w:p>
     <w:bookmarkEnd w:id="38"/>
-    <w:bookmarkStart w:id="40" w:name="ref-stacheleklagosne2017"/>
+    <w:bookmarkStart w:id="39" w:name="ref-soranno2015building"/>
     <w:p>
       <w:pPr>
         <w:pStyle w:val="Bibliography"/>
       </w:pPr>
       <w:r>
-        <w:t xml:space="preserve">2. Stachelek J, Oliver S (2017) LAGOSNE: Interface to the lake multi-scaled geospatial and temporal database. Available:</w:t>
-      </w:r>
-      <w:r>
-        <w:t xml:space="preserve"> </w:t>
-      </w:r>
-      <w:hyperlink r:id="rId39">
+        <w:t xml:space="preserve">2. Soranno PA, Bissell EG, Cheruvelil KS, Christel ST, Collins SM, et al. (2015) Building a multi-scaled geospatial temporal ecology database from disparate data sources: Fostering open science and data reuse. GigaScience 4: 28.</w:t>
+      </w:r>
+    </w:p>
+    <w:bookmarkEnd w:id="39"/>
+    <w:bookmarkStart w:id="41" w:name="ref-stacheleklagosne2017"/>
+    <w:p>
+      <w:pPr>
+        <w:pStyle w:val="Bibliography"/>
+      </w:pPr>
+      <w:r>
+        <w:t xml:space="preserve">3. Stachelek J, Oliver S (2017) LAGOSNE: Interface to the lake multi-scaled geospatial and temporal database. Available:</w:t>
+      </w:r>
+      <w:r>
+        <w:t xml:space="preserve"> </w:t>
+      </w:r>
+      <w:hyperlink r:id="rId40">
         <w:r>
           <w:rPr>
             <w:rStyle w:val="Hyperlink"/>
@@ -2355,48 +2422,48 @@
         <w:t xml:space="preserve">.</w:t>
       </w:r>
     </w:p>
-    <w:bookmarkEnd w:id="40"/>
-    <w:bookmarkStart w:id="41" w:name="ref-sorannolagosne2017"/>
+    <w:bookmarkEnd w:id="41"/>
+    <w:bookmarkStart w:id="42" w:name="ref-sorannolagosne2017"/>
     <w:p>
       <w:pPr>
         <w:pStyle w:val="Bibliography"/>
       </w:pPr>
       <w:r>
-        <w:t xml:space="preserve">3. Soranno P, Bacon L, Beauchene M, Bednar K, Bissell E, et al. (2017) LAGOS-ne: A multi-scaled geospatial and temporal database of lake ecological context and water quality for thousands of us lakes. Gigascience 6.</w:t>
-      </w:r>
-    </w:p>
-    <w:bookmarkEnd w:id="41"/>
-    <w:bookmarkStart w:id="42" w:name="ref-mann1945nonparametric"/>
-    <w:p>
-      <w:pPr>
-        <w:pStyle w:val="Bibliography"/>
-      </w:pPr>
-      <w:r>
-        <w:t xml:space="preserve">4. Mann HB (1945) Nonparametric tests against trend. Econometrica: Journal of the Econometric Society: 245–259.</w:t>
+        <w:t xml:space="preserve">4. Soranno P, Bacon L, Beauchene M, Bednar K, Bissell E, et al. (2017) LAGOS-ne: A multi-scaled geospatial and temporal database of lake ecological context and water quality for thousands of us lakes. Gigascience 6.</w:t>
       </w:r>
     </w:p>
     <w:bookmarkEnd w:id="42"/>
-    <w:bookmarkStart w:id="43" w:name="ref-helsel2002statistical"/>
+    <w:bookmarkStart w:id="43" w:name="ref-mann1945nonparametric"/>
     <w:p>
       <w:pPr>
         <w:pStyle w:val="Bibliography"/>
       </w:pPr>
       <w:r>
-        <w:t xml:space="preserve">5. Helsel DR, Hirsch RM (2002) Statistical methods in water resources. US Geological survey Reston, VA, Vol. 323.</w:t>
+        <w:t xml:space="preserve">5. Mann HB (1945) Nonparametric tests against trend. Econometrica: Journal of the Econometric Society: 245–259.</w:t>
       </w:r>
     </w:p>
     <w:bookmarkEnd w:id="43"/>
-    <w:bookmarkStart w:id="44" w:name="ref-hipel1994time"/>
+    <w:bookmarkStart w:id="44" w:name="ref-helsel2002statistical"/>
     <w:p>
       <w:pPr>
         <w:pStyle w:val="Bibliography"/>
       </w:pPr>
       <w:r>
-        <w:t xml:space="preserve">6. Hipel KW, McLeod AI (1994) Time series modelling of water resources and environmental systems. Elsevier.</w:t>
+        <w:t xml:space="preserve">6. Helsel DR, Hirsch RM (2002) Statistical methods in water resources. US Geological survey Reston, VA, Vol. 323.</w:t>
       </w:r>
     </w:p>
     <w:bookmarkEnd w:id="44"/>
+    <w:bookmarkStart w:id="45" w:name="ref-hipel1994time"/>
+    <w:p>
+      <w:pPr>
+        <w:pStyle w:val="Bibliography"/>
+      </w:pPr>
+      <w:r>
+        <w:t xml:space="preserve">7. Hipel KW, McLeod AI (1994) Time series modelling of water resources and environmental systems. Elsevier.</w:t>
+      </w:r>
+    </w:p>
     <w:bookmarkEnd w:id="45"/>
+    <w:bookmarkEnd w:id="46"/>
     <w:sectPr>
       <w:pgSz w:w="12240" w:h="15840"/>
       <w:pgMar w:top="1440" w:right="1440" w:bottom="1440" w:left="1440" w:header="720" w:footer="720" w:gutter="0"/>

</xml_diff>

<commit_message>
figures added to paper
</commit_message>
<xml_diff>
--- a/manuscript/manuscript.docx
+++ b/manuscript/manuscript.docx
@@ -2042,7 +2042,62 @@
         <w:pStyle w:val="FirstParagraph"/>
       </w:pPr>
       <w:r>
-        <w:t xml:space="preserve">The study area for this analyis includes data in lakes and ponds in the state of Rhode Island that were collected by the University of Rhode Island’s Watershed Watch (URIWW) program (Figure X). MORE DETAILS ON RIWW.</w:t>
+        <w:t xml:space="preserve">The study area for this analyis includes data in lakes and ponds in the state of Rhode Island that were collected by the University of Rhode Island’s Watershed Watch (URIWW) program (Figure 1). MORE DETAILS ON RIWW.</w:t>
+      </w:r>
+    </w:p>
+    <w:p>
+      <w:pPr>
+        <w:pStyle w:val="CaptionedFigure"/>
+      </w:pPr>
+      <w:r>
+        <w:drawing>
+          <wp:inline>
+            <wp:extent cx="5943600" cy="4829175"/>
+            <wp:effectExtent b="0" l="0" r="0" t="0"/>
+            <wp:docPr descr="Figure 1: Map of URI Watershed Watch lake and pond sampling sites" title="" id="1" name="Picture"/>
+            <a:graphic>
+              <a:graphicData uri="http://schemas.openxmlformats.org/drawingml/2006/picture">
+                <pic:pic>
+                  <pic:nvPicPr>
+                    <pic:cNvPr descr="../figures/ww_map.jpg" id="0" name="Picture"/>
+                    <pic:cNvPicPr>
+                      <a:picLocks noChangeArrowheads="1" noChangeAspect="1"/>
+                    </pic:cNvPicPr>
+                  </pic:nvPicPr>
+                  <pic:blipFill>
+                    <a:blip r:embed="rId25"/>
+                    <a:stretch>
+                      <a:fillRect/>
+                    </a:stretch>
+                  </pic:blipFill>
+                  <pic:spPr bwMode="auto">
+                    <a:xfrm>
+                      <a:off x="0" y="0"/>
+                      <a:ext cx="5943600" cy="4829175"/>
+                    </a:xfrm>
+                    <a:prstGeom prst="rect">
+                      <a:avLst/>
+                    </a:prstGeom>
+                    <a:noFill/>
+                    <a:ln w="9525">
+                      <a:noFill/>
+                      <a:headEnd/>
+                      <a:tailEnd/>
+                    </a:ln>
+                  </pic:spPr>
+                </pic:pic>
+              </a:graphicData>
+            </a:graphic>
+          </wp:inline>
+        </w:drawing>
+      </w:r>
+    </w:p>
+    <w:p>
+      <w:pPr>
+        <w:pStyle w:val="ImageCaption"/>
+      </w:pPr>
+      <w:r>
+        <w:t xml:space="preserve">Figure 1: Map of URI Watershed Watch lake and pond sampling sites</w:t>
       </w:r>
     </w:p>
     <w:p>
@@ -2065,7 +2120,7 @@
         <w:t xml:space="preserve"> </w:t>
       </w:r>
       <w:r>
-        <w:t xml:space="preserve">and for each of these parameters we further filtered the data to select sites that had at least 10 years of data. The final dataset used in our analysis included 72 lakes and ponds which had approximately 70 samples for temperature, 70 samples for chlorophyll</w:t>
+        <w:t xml:space="preserve">and for each of these parameters we further filtered the data to select sites that had at least 10 years of data for a given parameter. The final dataset used in our analysis included 72 lakes and ponds which had approximately 70 samples for temperature, 70 samples for chlorophyll</w:t>
       </w:r>
       <w:r>
         <w:t xml:space="preserve"> </w:t>
@@ -2077,7 +2132,7 @@
         <w:t xml:space="preserve">a</w:t>
       </w:r>
       <w:r>
-        <w:t xml:space="preserve">, 65 samples for Total Nitrogen (TN), and 69 samples for Total Phosphorus (TP).</w:t>
+        <w:t xml:space="preserve">, 65 samples for Total Nitrogen (TN), and 69 samples for Total Phosphorus (TP). Of the 72 sampling sites, 63 had data for all 4 parameters.</w:t>
       </w:r>
     </w:p>
     <w:p>
@@ -2161,11 +2216,11 @@
       <w:pPr>
         <w:pStyle w:val="Heading2"/>
       </w:pPr>
-      <w:bookmarkStart w:id="25" w:name="trend-analysis"/>
+      <w:bookmarkStart w:id="26" w:name="trend-analysis"/>
       <w:r>
         <w:t xml:space="preserve">Trend Analysis</w:t>
       </w:r>
-      <w:bookmarkEnd w:id="25"/>
+      <w:bookmarkEnd w:id="26"/>
     </w:p>
     <w:p>
       <w:pPr>
@@ -2179,11 +2234,11 @@
       <w:pPr>
         <w:pStyle w:val="Heading3"/>
       </w:pPr>
-      <w:bookmarkStart w:id="26" w:name="z-score"/>
+      <w:bookmarkStart w:id="27" w:name="z-score"/>
       <w:r>
         <w:t xml:space="preserve">Z-score</w:t>
       </w:r>
-      <w:bookmarkEnd w:id="26"/>
+      <w:bookmarkEnd w:id="27"/>
     </w:p>
     <w:p>
       <w:pPr>
@@ -2205,11 +2260,11 @@
       <w:pPr>
         <w:pStyle w:val="Heading3"/>
       </w:pPr>
-      <w:bookmarkStart w:id="27" w:name="kendalls-tau"/>
+      <w:bookmarkStart w:id="28" w:name="kendalls-tau"/>
       <w:r>
         <w:t xml:space="preserve">Kendall’s Tau</w:t>
       </w:r>
-      <w:bookmarkEnd w:id="27"/>
+      <w:bookmarkEnd w:id="28"/>
     </w:p>
     <w:p>
       <w:pPr>
@@ -2244,11 +2299,11 @@
       <w:pPr>
         <w:pStyle w:val="Heading3"/>
       </w:pPr>
-      <w:bookmarkStart w:id="28" w:name="comparison-of-rhode-island-to-the-region"/>
+      <w:bookmarkStart w:id="29" w:name="comparison-of-rhode-island-to-the-region"/>
       <w:r>
         <w:t xml:space="preserve">Comparison of Rhode Island to the Region</w:t>
       </w:r>
-      <w:bookmarkEnd w:id="28"/>
+      <w:bookmarkEnd w:id="29"/>
     </w:p>
     <w:p>
       <w:pPr>
@@ -2280,92 +2335,499 @@
       <w:pPr>
         <w:pStyle w:val="Heading1"/>
       </w:pPr>
-      <w:bookmarkStart w:id="29" w:name="results"/>
+      <w:bookmarkStart w:id="30" w:name="results"/>
       <w:r>
         <w:t xml:space="preserve">Results</w:t>
       </w:r>
-      <w:bookmarkEnd w:id="29"/>
+      <w:bookmarkEnd w:id="30"/>
     </w:p>
     <w:p>
       <w:pPr>
         <w:pStyle w:val="Heading2"/>
       </w:pPr>
-      <w:bookmarkStart w:id="30" w:name="state-wide-trends-in-water-quality"/>
+      <w:bookmarkStart w:id="31" w:name="state-wide-trends-in-water-quality"/>
       <w:r>
         <w:t xml:space="preserve">State-wide trends in water quality</w:t>
       </w:r>
-      <w:bookmarkEnd w:id="30"/>
-    </w:p>
-    <w:p>
-      <w:pPr>
-        <w:pStyle w:val="FirstParagraph"/>
-      </w:pPr>
-      <w:r>
-        <w:t xml:space="preserve">[TN, TP, CHLA, TEMP Figures]</w:t>
+      <w:bookmarkEnd w:id="31"/>
+    </w:p>
+    <w:p>
+      <w:pPr>
+        <w:pStyle w:val="CaptionedFigure"/>
+      </w:pPr>
+      <w:r>
+        <w:drawing>
+          <wp:inline>
+            <wp:extent cx="5943600" cy="4457700"/>
+            <wp:effectExtent b="0" l="0" r="0" t="0"/>
+            <wp:docPr descr="Figure 2: Yearly trend over 20+ years of lake temperature in Rhode Island lakes and ponds." title="" id="1" name="Picture"/>
+            <a:graphic>
+              <a:graphicData uri="http://schemas.openxmlformats.org/drawingml/2006/picture">
+                <pic:pic>
+                  <pic:nvPicPr>
+                    <pic:cNvPr descr="../figures/ww_temp_trends.jpg" id="0" name="Picture"/>
+                    <pic:cNvPicPr>
+                      <a:picLocks noChangeArrowheads="1" noChangeAspect="1"/>
+                    </pic:cNvPicPr>
+                  </pic:nvPicPr>
+                  <pic:blipFill>
+                    <a:blip r:embed="rId32"/>
+                    <a:stretch>
+                      <a:fillRect/>
+                    </a:stretch>
+                  </pic:blipFill>
+                  <pic:spPr bwMode="auto">
+                    <a:xfrm>
+                      <a:off x="0" y="0"/>
+                      <a:ext cx="5943600" cy="4457700"/>
+                    </a:xfrm>
+                    <a:prstGeom prst="rect">
+                      <a:avLst/>
+                    </a:prstGeom>
+                    <a:noFill/>
+                    <a:ln w="9525">
+                      <a:noFill/>
+                      <a:headEnd/>
+                      <a:tailEnd/>
+                    </a:ln>
+                  </pic:spPr>
+                </pic:pic>
+              </a:graphicData>
+            </a:graphic>
+          </wp:inline>
+        </w:drawing>
+      </w:r>
+    </w:p>
+    <w:p>
+      <w:pPr>
+        <w:pStyle w:val="ImageCaption"/>
+      </w:pPr>
+      <w:r>
+        <w:t xml:space="preserve">Figure 2: Yearly trend over 20+ years of lake temperature in Rhode Island lakes and ponds.</w:t>
+      </w:r>
+    </w:p>
+    <w:p>
+      <w:pPr>
+        <w:pStyle w:val="CaptionedFigure"/>
+      </w:pPr>
+      <w:r>
+        <w:drawing>
+          <wp:inline>
+            <wp:extent cx="5943600" cy="4457700"/>
+            <wp:effectExtent b="0" l="0" r="0" t="0"/>
+            <wp:docPr descr="Figure 3: Yearly trend over 20+ years of Total Nitrogen (average z-score) in Rhode Island lakes and ponds." title="" id="1" name="Picture"/>
+            <a:graphic>
+              <a:graphicData uri="http://schemas.openxmlformats.org/drawingml/2006/picture">
+                <pic:pic>
+                  <pic:nvPicPr>
+                    <pic:cNvPr descr="../figures/ww_tn_trends.jpg" id="0" name="Picture"/>
+                    <pic:cNvPicPr>
+                      <a:picLocks noChangeArrowheads="1" noChangeAspect="1"/>
+                    </pic:cNvPicPr>
+                  </pic:nvPicPr>
+                  <pic:blipFill>
+                    <a:blip r:embed="rId33"/>
+                    <a:stretch>
+                      <a:fillRect/>
+                    </a:stretch>
+                  </pic:blipFill>
+                  <pic:spPr bwMode="auto">
+                    <a:xfrm>
+                      <a:off x="0" y="0"/>
+                      <a:ext cx="5943600" cy="4457700"/>
+                    </a:xfrm>
+                    <a:prstGeom prst="rect">
+                      <a:avLst/>
+                    </a:prstGeom>
+                    <a:noFill/>
+                    <a:ln w="9525">
+                      <a:noFill/>
+                      <a:headEnd/>
+                      <a:tailEnd/>
+                    </a:ln>
+                  </pic:spPr>
+                </pic:pic>
+              </a:graphicData>
+            </a:graphic>
+          </wp:inline>
+        </w:drawing>
+      </w:r>
+    </w:p>
+    <w:p>
+      <w:pPr>
+        <w:pStyle w:val="ImageCaption"/>
+      </w:pPr>
+      <w:r>
+        <w:t xml:space="preserve">Figure 3: Yearly trend over 20+ years of Total Nitrogen (average z-score) in Rhode Island lakes and ponds.</w:t>
+      </w:r>
+    </w:p>
+    <w:p>
+      <w:pPr>
+        <w:pStyle w:val="CaptionedFigure"/>
+      </w:pPr>
+      <w:r>
+        <w:drawing>
+          <wp:inline>
+            <wp:extent cx="5943600" cy="4457700"/>
+            <wp:effectExtent b="0" l="0" r="0" t="0"/>
+            <wp:docPr descr="Figure 4: Yearly trend over 20+ years of Total Phosphorus (average z-score) in Rhode Island lakes and ponds." title="" id="1" name="Picture"/>
+            <a:graphic>
+              <a:graphicData uri="http://schemas.openxmlformats.org/drawingml/2006/picture">
+                <pic:pic>
+                  <pic:nvPicPr>
+                    <pic:cNvPr descr="../figures/ww_tp_trends.jpg" id="0" name="Picture"/>
+                    <pic:cNvPicPr>
+                      <a:picLocks noChangeArrowheads="1" noChangeAspect="1"/>
+                    </pic:cNvPicPr>
+                  </pic:nvPicPr>
+                  <pic:blipFill>
+                    <a:blip r:embed="rId34"/>
+                    <a:stretch>
+                      <a:fillRect/>
+                    </a:stretch>
+                  </pic:blipFill>
+                  <pic:spPr bwMode="auto">
+                    <a:xfrm>
+                      <a:off x="0" y="0"/>
+                      <a:ext cx="5943600" cy="4457700"/>
+                    </a:xfrm>
+                    <a:prstGeom prst="rect">
+                      <a:avLst/>
+                    </a:prstGeom>
+                    <a:noFill/>
+                    <a:ln w="9525">
+                      <a:noFill/>
+                      <a:headEnd/>
+                      <a:tailEnd/>
+                    </a:ln>
+                  </pic:spPr>
+                </pic:pic>
+              </a:graphicData>
+            </a:graphic>
+          </wp:inline>
+        </w:drawing>
+      </w:r>
+    </w:p>
+    <w:p>
+      <w:pPr>
+        <w:pStyle w:val="ImageCaption"/>
+      </w:pPr>
+      <w:r>
+        <w:t xml:space="preserve">Figure 4: Yearly trend over 20+ years of Total Phosphorus (average z-score) in Rhode Island lakes and ponds.</w:t>
+      </w:r>
+    </w:p>
+    <w:p>
+      <w:pPr>
+        <w:pStyle w:val="CaptionedFigure"/>
+      </w:pPr>
+      <w:r>
+        <w:drawing>
+          <wp:inline>
+            <wp:extent cx="5943600" cy="4457700"/>
+            <wp:effectExtent b="0" l="0" r="0" t="0"/>
+            <wp:docPr descr="Figure 5: Yearly trend over 20+ years of Chlorphyll a (average z-score) in Rhode Island lakes and ponds." title="" id="1" name="Picture"/>
+            <a:graphic>
+              <a:graphicData uri="http://schemas.openxmlformats.org/drawingml/2006/picture">
+                <pic:pic>
+                  <pic:nvPicPr>
+                    <pic:cNvPr descr="../figures/ww_chla_trends.jpg" id="0" name="Picture"/>
+                    <pic:cNvPicPr>
+                      <a:picLocks noChangeArrowheads="1" noChangeAspect="1"/>
+                    </pic:cNvPicPr>
+                  </pic:nvPicPr>
+                  <pic:blipFill>
+                    <a:blip r:embed="rId35"/>
+                    <a:stretch>
+                      <a:fillRect/>
+                    </a:stretch>
+                  </pic:blipFill>
+                  <pic:spPr bwMode="auto">
+                    <a:xfrm>
+                      <a:off x="0" y="0"/>
+                      <a:ext cx="5943600" cy="4457700"/>
+                    </a:xfrm>
+                    <a:prstGeom prst="rect">
+                      <a:avLst/>
+                    </a:prstGeom>
+                    <a:noFill/>
+                    <a:ln w="9525">
+                      <a:noFill/>
+                      <a:headEnd/>
+                      <a:tailEnd/>
+                    </a:ln>
+                  </pic:spPr>
+                </pic:pic>
+              </a:graphicData>
+            </a:graphic>
+          </wp:inline>
+        </w:drawing>
+      </w:r>
+    </w:p>
+    <w:p>
+      <w:pPr>
+        <w:pStyle w:val="ImageCaption"/>
+      </w:pPr>
+      <w:r>
+        <w:t xml:space="preserve">Figure 5: Yearly trend over 20+ years of Chlorphyll</w:t>
+      </w:r>
+      <w:r>
+        <w:t xml:space="preserve"> </w:t>
+      </w:r>
+      <w:r>
+        <w:rPr>
+          <w:i/>
+        </w:rPr>
+        <w:t xml:space="preserve">a</w:t>
+      </w:r>
+      <w:r>
+        <w:t xml:space="preserve"> </w:t>
+      </w:r>
+      <w:r>
+        <w:t xml:space="preserve">(average z-score) in Rhode Island lakes and ponds.</w:t>
       </w:r>
     </w:p>
     <w:p>
       <w:pPr>
         <w:pStyle w:val="Heading2"/>
       </w:pPr>
-      <w:bookmarkStart w:id="31" w:name="regional-trends-in-water-quality"/>
+      <w:bookmarkStart w:id="36" w:name="regional-trends-in-water-quality"/>
       <w:r>
         <w:t xml:space="preserve">Regional trends in water quality</w:t>
       </w:r>
-      <w:bookmarkEnd w:id="31"/>
+      <w:bookmarkEnd w:id="36"/>
+    </w:p>
+    <w:p>
+      <w:pPr>
+        <w:pStyle w:val="CaptionedFigure"/>
+      </w:pPr>
+      <w:r>
+        <w:drawing>
+          <wp:inline>
+            <wp:extent cx="5943600" cy="4457700"/>
+            <wp:effectExtent b="0" l="0" r="0" t="0"/>
+            <wp:docPr descr="Figure 6: Yearly trend over 20+ years of Total Nitrogen (average z-score) in the LAGOSNE states." title="" id="1" name="Picture"/>
+            <a:graphic>
+              <a:graphicData uri="http://schemas.openxmlformats.org/drawingml/2006/picture">
+                <pic:pic>
+                  <pic:nvPicPr>
+                    <pic:cNvPr descr="../figures/lagos_tn_trends.jpg" id="0" name="Picture"/>
+                    <pic:cNvPicPr>
+                      <a:picLocks noChangeArrowheads="1" noChangeAspect="1"/>
+                    </pic:cNvPicPr>
+                  </pic:nvPicPr>
+                  <pic:blipFill>
+                    <a:blip r:embed="rId37"/>
+                    <a:stretch>
+                      <a:fillRect/>
+                    </a:stretch>
+                  </pic:blipFill>
+                  <pic:spPr bwMode="auto">
+                    <a:xfrm>
+                      <a:off x="0" y="0"/>
+                      <a:ext cx="5943600" cy="4457700"/>
+                    </a:xfrm>
+                    <a:prstGeom prst="rect">
+                      <a:avLst/>
+                    </a:prstGeom>
+                    <a:noFill/>
+                    <a:ln w="9525">
+                      <a:noFill/>
+                      <a:headEnd/>
+                      <a:tailEnd/>
+                    </a:ln>
+                  </pic:spPr>
+                </pic:pic>
+              </a:graphicData>
+            </a:graphic>
+          </wp:inline>
+        </w:drawing>
+      </w:r>
+    </w:p>
+    <w:p>
+      <w:pPr>
+        <w:pStyle w:val="ImageCaption"/>
+      </w:pPr>
+      <w:r>
+        <w:t xml:space="preserve">Figure 6: Yearly trend over 20+ years of Total Nitrogen (average z-score) in the LAGOSNE states.</w:t>
+      </w:r>
+    </w:p>
+    <w:p>
+      <w:pPr>
+        <w:pStyle w:val="CaptionedFigure"/>
+      </w:pPr>
+      <w:r>
+        <w:drawing>
+          <wp:inline>
+            <wp:extent cx="5943600" cy="4457700"/>
+            <wp:effectExtent b="0" l="0" r="0" t="0"/>
+            <wp:docPr descr="Figure 7: Yearly trend over 20+ years of Total Phosphorus (average z-score) in the LAGOSNE states." title="" id="1" name="Picture"/>
+            <a:graphic>
+              <a:graphicData uri="http://schemas.openxmlformats.org/drawingml/2006/picture">
+                <pic:pic>
+                  <pic:nvPicPr>
+                    <pic:cNvPr descr="../figures/lagos_tp_trends.jpg" id="0" name="Picture"/>
+                    <pic:cNvPicPr>
+                      <a:picLocks noChangeArrowheads="1" noChangeAspect="1"/>
+                    </pic:cNvPicPr>
+                  </pic:nvPicPr>
+                  <pic:blipFill>
+                    <a:blip r:embed="rId38"/>
+                    <a:stretch>
+                      <a:fillRect/>
+                    </a:stretch>
+                  </pic:blipFill>
+                  <pic:spPr bwMode="auto">
+                    <a:xfrm>
+                      <a:off x="0" y="0"/>
+                      <a:ext cx="5943600" cy="4457700"/>
+                    </a:xfrm>
+                    <a:prstGeom prst="rect">
+                      <a:avLst/>
+                    </a:prstGeom>
+                    <a:noFill/>
+                    <a:ln w="9525">
+                      <a:noFill/>
+                      <a:headEnd/>
+                      <a:tailEnd/>
+                    </a:ln>
+                  </pic:spPr>
+                </pic:pic>
+              </a:graphicData>
+            </a:graphic>
+          </wp:inline>
+        </w:drawing>
+      </w:r>
+    </w:p>
+    <w:p>
+      <w:pPr>
+        <w:pStyle w:val="ImageCaption"/>
+      </w:pPr>
+      <w:r>
+        <w:t xml:space="preserve">Figure 7: Yearly trend over 20+ years of Total Phosphorus (average z-score) in the LAGOSNE states.</w:t>
+      </w:r>
+    </w:p>
+    <w:p>
+      <w:pPr>
+        <w:pStyle w:val="CaptionedFigure"/>
+      </w:pPr>
+      <w:r>
+        <w:drawing>
+          <wp:inline>
+            <wp:extent cx="5943600" cy="4457700"/>
+            <wp:effectExtent b="0" l="0" r="0" t="0"/>
+            <wp:docPr descr="Figure 8: Yearly trend over 20+ years of Chlorophyll a (average z-score) in the LAGOSNE states." title="" id="1" name="Picture"/>
+            <a:graphic>
+              <a:graphicData uri="http://schemas.openxmlformats.org/drawingml/2006/picture">
+                <pic:pic>
+                  <pic:nvPicPr>
+                    <pic:cNvPr descr="../figures/lagos_chla_trends.jpg" id="0" name="Picture"/>
+                    <pic:cNvPicPr>
+                      <a:picLocks noChangeArrowheads="1" noChangeAspect="1"/>
+                    </pic:cNvPicPr>
+                  </pic:nvPicPr>
+                  <pic:blipFill>
+                    <a:blip r:embed="rId39"/>
+                    <a:stretch>
+                      <a:fillRect/>
+                    </a:stretch>
+                  </pic:blipFill>
+                  <pic:spPr bwMode="auto">
+                    <a:xfrm>
+                      <a:off x="0" y="0"/>
+                      <a:ext cx="5943600" cy="4457700"/>
+                    </a:xfrm>
+                    <a:prstGeom prst="rect">
+                      <a:avLst/>
+                    </a:prstGeom>
+                    <a:noFill/>
+                    <a:ln w="9525">
+                      <a:noFill/>
+                      <a:headEnd/>
+                      <a:tailEnd/>
+                    </a:ln>
+                  </pic:spPr>
+                </pic:pic>
+              </a:graphicData>
+            </a:graphic>
+          </wp:inline>
+        </w:drawing>
+      </w:r>
+    </w:p>
+    <w:p>
+      <w:pPr>
+        <w:pStyle w:val="ImageCaption"/>
+      </w:pPr>
+      <w:r>
+        <w:t xml:space="preserve">Figure 8: Yearly trend over 20+ years of Chlorophyll</w:t>
+      </w:r>
+      <w:r>
+        <w:t xml:space="preserve"> </w:t>
+      </w:r>
+      <w:r>
+        <w:rPr>
+          <w:i/>
+        </w:rPr>
+        <w:t xml:space="preserve">a</w:t>
+      </w:r>
+      <w:r>
+        <w:t xml:space="preserve"> </w:t>
+      </w:r>
+      <w:r>
+        <w:t xml:space="preserve">(average z-score) in the LAGOSNE states.</w:t>
+      </w:r>
     </w:p>
     <w:p>
       <w:pPr>
         <w:pStyle w:val="Heading1"/>
       </w:pPr>
-      <w:bookmarkStart w:id="32" w:name="discussion-and-conclusions"/>
+      <w:bookmarkStart w:id="40" w:name="discussion-and-conclusions"/>
       <w:r>
         <w:t xml:space="preserve">Discussion and conclusions</w:t>
       </w:r>
-      <w:bookmarkEnd w:id="32"/>
+      <w:bookmarkEnd w:id="40"/>
     </w:p>
     <w:p>
       <w:pPr>
         <w:pStyle w:val="Heading2"/>
       </w:pPr>
-      <w:bookmarkStart w:id="33" w:name="trends"/>
+      <w:bookmarkStart w:id="41" w:name="trends"/>
       <w:r>
         <w:t xml:space="preserve">Trends</w:t>
       </w:r>
-      <w:bookmarkEnd w:id="33"/>
+      <w:bookmarkEnd w:id="41"/>
     </w:p>
     <w:p>
       <w:pPr>
         <w:pStyle w:val="Heading3"/>
       </w:pPr>
-      <w:bookmarkStart w:id="34" w:name="local-scale-vs-regionalglobal-scale"/>
+      <w:bookmarkStart w:id="42" w:name="local-scale-vs-regionalglobal-scale"/>
       <w:r>
         <w:t xml:space="preserve">Local scale vs Regional/Global scale</w:t>
       </w:r>
-      <w:bookmarkEnd w:id="34"/>
+      <w:bookmarkEnd w:id="42"/>
     </w:p>
     <w:p>
       <w:pPr>
         <w:pStyle w:val="Heading2"/>
       </w:pPr>
-      <w:bookmarkStart w:id="35" w:name="caveats"/>
+      <w:bookmarkStart w:id="43" w:name="caveats"/>
       <w:r>
         <w:t xml:space="preserve">Caveats</w:t>
       </w:r>
-      <w:bookmarkEnd w:id="35"/>
+      <w:bookmarkEnd w:id="43"/>
     </w:p>
     <w:p>
       <w:pPr>
         <w:pStyle w:val="Heading1"/>
       </w:pPr>
-      <w:bookmarkStart w:id="36" w:name="bibliography"/>
+      <w:bookmarkStart w:id="44" w:name="bibliography"/>
       <w:r>
         <w:t xml:space="preserve">Bibliography</w:t>
       </w:r>
-      <w:bookmarkEnd w:id="36"/>
-    </w:p>
-    <w:bookmarkStart w:id="46" w:name="refs"/>
-    <w:bookmarkStart w:id="38" w:name="ref-Oliver_2017"/>
+      <w:bookmarkEnd w:id="44"/>
+    </w:p>
+    <w:bookmarkStart w:id="54" w:name="refs"/>
+    <w:bookmarkStart w:id="46" w:name="ref-Oliver_2017"/>
     <w:p>
       <w:pPr>
         <w:pStyle w:val="Bibliography"/>
@@ -2376,7 +2838,7 @@
       <w:r>
         <w:t xml:space="preserve"> </w:t>
       </w:r>
-      <w:hyperlink r:id="rId37">
+      <w:hyperlink r:id="rId45">
         <w:r>
           <w:rPr>
             <w:rStyle w:val="Hyperlink"/>
@@ -2388,8 +2850,8 @@
         <w:t xml:space="preserve">.</w:t>
       </w:r>
     </w:p>
-    <w:bookmarkEnd w:id="38"/>
-    <w:bookmarkStart w:id="39" w:name="ref-soranno2015building"/>
+    <w:bookmarkEnd w:id="46"/>
+    <w:bookmarkStart w:id="47" w:name="ref-soranno2015building"/>
     <w:p>
       <w:pPr>
         <w:pStyle w:val="Bibliography"/>
@@ -2398,8 +2860,8 @@
         <w:t xml:space="preserve">2. Soranno PA, Bissell EG, Cheruvelil KS, Christel ST, Collins SM, et al. (2015) Building a multi-scaled geospatial temporal ecology database from disparate data sources: Fostering open science and data reuse. GigaScience 4: 28.</w:t>
       </w:r>
     </w:p>
-    <w:bookmarkEnd w:id="39"/>
-    <w:bookmarkStart w:id="41" w:name="ref-stacheleklagosne2017"/>
+    <w:bookmarkEnd w:id="47"/>
+    <w:bookmarkStart w:id="49" w:name="ref-stacheleklagosne2017"/>
     <w:p>
       <w:pPr>
         <w:pStyle w:val="Bibliography"/>
@@ -2410,7 +2872,7 @@
       <w:r>
         <w:t xml:space="preserve"> </w:t>
       </w:r>
-      <w:hyperlink r:id="rId40">
+      <w:hyperlink r:id="rId48">
         <w:r>
           <w:rPr>
             <w:rStyle w:val="Hyperlink"/>
@@ -2422,8 +2884,8 @@
         <w:t xml:space="preserve">.</w:t>
       </w:r>
     </w:p>
-    <w:bookmarkEnd w:id="41"/>
-    <w:bookmarkStart w:id="42" w:name="ref-sorannolagosne2017"/>
+    <w:bookmarkEnd w:id="49"/>
+    <w:bookmarkStart w:id="50" w:name="ref-sorannolagosne2017"/>
     <w:p>
       <w:pPr>
         <w:pStyle w:val="Bibliography"/>
@@ -2432,8 +2894,8 @@
         <w:t xml:space="preserve">4. Soranno P, Bacon L, Beauchene M, Bednar K, Bissell E, et al. (2017) LAGOS-ne: A multi-scaled geospatial and temporal database of lake ecological context and water quality for thousands of us lakes. Gigascience 6.</w:t>
       </w:r>
     </w:p>
-    <w:bookmarkEnd w:id="42"/>
-    <w:bookmarkStart w:id="43" w:name="ref-mann1945nonparametric"/>
+    <w:bookmarkEnd w:id="50"/>
+    <w:bookmarkStart w:id="51" w:name="ref-mann1945nonparametric"/>
     <w:p>
       <w:pPr>
         <w:pStyle w:val="Bibliography"/>
@@ -2442,8 +2904,8 @@
         <w:t xml:space="preserve">5. Mann HB (1945) Nonparametric tests against trend. Econometrica: Journal of the Econometric Society: 245–259.</w:t>
       </w:r>
     </w:p>
-    <w:bookmarkEnd w:id="43"/>
-    <w:bookmarkStart w:id="44" w:name="ref-helsel2002statistical"/>
+    <w:bookmarkEnd w:id="51"/>
+    <w:bookmarkStart w:id="52" w:name="ref-helsel2002statistical"/>
     <w:p>
       <w:pPr>
         <w:pStyle w:val="Bibliography"/>
@@ -2452,8 +2914,8 @@
         <w:t xml:space="preserve">6. Helsel DR, Hirsch RM (2002) Statistical methods in water resources. US Geological survey Reston, VA, Vol. 323.</w:t>
       </w:r>
     </w:p>
-    <w:bookmarkEnd w:id="44"/>
-    <w:bookmarkStart w:id="45" w:name="ref-hipel1994time"/>
+    <w:bookmarkEnd w:id="52"/>
+    <w:bookmarkStart w:id="53" w:name="ref-hipel1994time"/>
     <w:p>
       <w:pPr>
         <w:pStyle w:val="Bibliography"/>
@@ -2462,8 +2924,8 @@
         <w:t xml:space="preserve">7. Hipel KW, McLeod AI (1994) Time series modelling of water resources and environmental systems. Elsevier.</w:t>
       </w:r>
     </w:p>
-    <w:bookmarkEnd w:id="45"/>
-    <w:bookmarkEnd w:id="46"/>
+    <w:bookmarkEnd w:id="53"/>
+    <w:bookmarkEnd w:id="54"/>
     <w:sectPr>
       <w:pgSz w:w="12240" w:h="15840"/>
       <w:pgMar w:top="1440" w:right="1440" w:bottom="1440" w:left="1440" w:header="720" w:footer="720" w:gutter="0"/>

</xml_diff>

<commit_message>
some progress on the paper.
</commit_message>
<xml_diff>
--- a/manuscript/manuscript.docx
+++ b/manuscript/manuscript.docx
@@ -2340,6 +2340,543 @@
         <w:t xml:space="preserve">Results</w:t>
       </w:r>
       <w:bookmarkEnd w:id="30"/>
+    </w:p>
+    <w:p>
+      <w:pPr>
+        <w:pStyle w:val="FirstParagraph"/>
+      </w:pPr>
+      <w:r>
+        <w:t xml:space="preserve">During the selected sampling period of 1990 to 2016 average lake temperature was 22.08, average total nitrogen was 611.26, average total phosphorus was 24.27, and average chlorophyll was 10.08 (Table 1)</w:t>
+      </w:r>
+    </w:p>
+    <w:tbl>
+      <w:tblPr>
+        <w:tblStyle w:val="Table"/>
+        <w:tblW w:type="pct" w:w="0.0"/>
+        <w:tblLook w:firstRow="1"/>
+      </w:tblPr>
+      <w:tblGrid/>
+      <w:tr>
+        <w:trPr>
+          <w:cnfStyle w:firstRow="1"/>
+        </w:trPr>
+        <w:tc>
+          <w:tcPr>
+            <w:tcBorders>
+              <w:bottom w:val="single"/>
+            </w:tcBorders>
+            <w:vAlign w:val="bottom"/>
+          </w:tcPr>
+          <w:p>
+            <w:pPr>
+              <w:pStyle w:val="Compact"/>
+              <w:jc w:val="left"/>
+            </w:pPr>
+            <w:r>
+              <w:t xml:space="preserve">param</w:t>
+            </w:r>
+          </w:p>
+        </w:tc>
+        <w:tc>
+          <w:tcPr>
+            <w:tcBorders>
+              <w:bottom w:val="single"/>
+            </w:tcBorders>
+            <w:vAlign w:val="bottom"/>
+          </w:tcPr>
+          <w:p>
+            <w:pPr>
+              <w:pStyle w:val="Compact"/>
+              <w:jc w:val="right"/>
+            </w:pPr>
+            <w:r>
+              <w:t xml:space="preserve">min</w:t>
+            </w:r>
+          </w:p>
+        </w:tc>
+        <w:tc>
+          <w:tcPr>
+            <w:tcBorders>
+              <w:bottom w:val="single"/>
+            </w:tcBorders>
+            <w:vAlign w:val="bottom"/>
+          </w:tcPr>
+          <w:p>
+            <w:pPr>
+              <w:pStyle w:val="Compact"/>
+              <w:jc w:val="right"/>
+            </w:pPr>
+            <w:r>
+              <w:t xml:space="preserve">percentile_25</w:t>
+            </w:r>
+          </w:p>
+        </w:tc>
+        <w:tc>
+          <w:tcPr>
+            <w:tcBorders>
+              <w:bottom w:val="single"/>
+            </w:tcBorders>
+            <w:vAlign w:val="bottom"/>
+          </w:tcPr>
+          <w:p>
+            <w:pPr>
+              <w:pStyle w:val="Compact"/>
+              <w:jc w:val="right"/>
+            </w:pPr>
+            <w:r>
+              <w:t xml:space="preserve">mean</w:t>
+            </w:r>
+          </w:p>
+        </w:tc>
+        <w:tc>
+          <w:tcPr>
+            <w:tcBorders>
+              <w:bottom w:val="single"/>
+            </w:tcBorders>
+            <w:vAlign w:val="bottom"/>
+          </w:tcPr>
+          <w:p>
+            <w:pPr>
+              <w:pStyle w:val="Compact"/>
+              <w:jc w:val="right"/>
+            </w:pPr>
+            <w:r>
+              <w:t xml:space="preserve">median</w:t>
+            </w:r>
+          </w:p>
+        </w:tc>
+        <w:tc>
+          <w:tcPr>
+            <w:tcBorders>
+              <w:bottom w:val="single"/>
+            </w:tcBorders>
+            <w:vAlign w:val="bottom"/>
+          </w:tcPr>
+          <w:p>
+            <w:pPr>
+              <w:pStyle w:val="Compact"/>
+              <w:jc w:val="right"/>
+            </w:pPr>
+            <w:r>
+              <w:t xml:space="preserve">percentile_75</w:t>
+            </w:r>
+          </w:p>
+        </w:tc>
+        <w:tc>
+          <w:tcPr>
+            <w:tcBorders>
+              <w:bottom w:val="single"/>
+            </w:tcBorders>
+            <w:vAlign w:val="bottom"/>
+          </w:tcPr>
+          <w:p>
+            <w:pPr>
+              <w:pStyle w:val="Compact"/>
+              <w:jc w:val="right"/>
+            </w:pPr>
+            <w:r>
+              <w:t xml:space="preserve">max</w:t>
+            </w:r>
+          </w:p>
+        </w:tc>
+        <w:tc>
+          <w:tcPr>
+            <w:tcBorders>
+              <w:bottom w:val="single"/>
+            </w:tcBorders>
+            <w:vAlign w:val="bottom"/>
+          </w:tcPr>
+          <w:p>
+            <w:pPr>
+              <w:pStyle w:val="Compact"/>
+              <w:jc w:val="right"/>
+            </w:pPr>
+            <w:r>
+              <w:t xml:space="preserve">sd</w:t>
+            </w:r>
+          </w:p>
+        </w:tc>
+      </w:tr>
+      <w:tr>
+        <w:tc>
+          <w:p>
+            <w:pPr>
+              <w:pStyle w:val="Compact"/>
+              <w:jc w:val="left"/>
+            </w:pPr>
+            <w:r>
+              <w:t xml:space="preserve">temp</w:t>
+            </w:r>
+          </w:p>
+        </w:tc>
+        <w:tc>
+          <w:p>
+            <w:pPr>
+              <w:pStyle w:val="Compact"/>
+              <w:jc w:val="right"/>
+            </w:pPr>
+            <w:r>
+              <w:t xml:space="preserve">6.33</w:t>
+            </w:r>
+          </w:p>
+        </w:tc>
+        <w:tc>
+          <w:p>
+            <w:pPr>
+              <w:pStyle w:val="Compact"/>
+              <w:jc w:val="right"/>
+            </w:pPr>
+            <w:r>
+              <w:t xml:space="preserve">19.0</w:t>
+            </w:r>
+          </w:p>
+        </w:tc>
+        <w:tc>
+          <w:p>
+            <w:pPr>
+              <w:pStyle w:val="Compact"/>
+              <w:jc w:val="right"/>
+            </w:pPr>
+            <w:r>
+              <w:t xml:space="preserve">22.08</w:t>
+            </w:r>
+          </w:p>
+        </w:tc>
+        <w:tc>
+          <w:p>
+            <w:pPr>
+              <w:pStyle w:val="Compact"/>
+              <w:jc w:val="right"/>
+            </w:pPr>
+            <w:r>
+              <w:t xml:space="preserve">23.0</w:t>
+            </w:r>
+          </w:p>
+        </w:tc>
+        <w:tc>
+          <w:p>
+            <w:pPr>
+              <w:pStyle w:val="Compact"/>
+              <w:jc w:val="right"/>
+            </w:pPr>
+            <w:r>
+              <w:t xml:space="preserve">25.5</w:t>
+            </w:r>
+          </w:p>
+        </w:tc>
+        <w:tc>
+          <w:p>
+            <w:pPr>
+              <w:pStyle w:val="Compact"/>
+              <w:jc w:val="right"/>
+            </w:pPr>
+            <w:r>
+              <w:t xml:space="preserve">34.20</w:t>
+            </w:r>
+          </w:p>
+        </w:tc>
+        <w:tc>
+          <w:p>
+            <w:pPr>
+              <w:pStyle w:val="Compact"/>
+              <w:jc w:val="right"/>
+            </w:pPr>
+            <w:r>
+              <w:t xml:space="preserve">4.37</w:t>
+            </w:r>
+          </w:p>
+        </w:tc>
+      </w:tr>
+      <w:tr>
+        <w:tc>
+          <w:p>
+            <w:pPr>
+              <w:pStyle w:val="Compact"/>
+              <w:jc w:val="left"/>
+            </w:pPr>
+            <w:r>
+              <w:t xml:space="preserve">total_n</w:t>
+            </w:r>
+          </w:p>
+        </w:tc>
+        <w:tc>
+          <w:p>
+            <w:pPr>
+              <w:pStyle w:val="Compact"/>
+              <w:jc w:val="right"/>
+            </w:pPr>
+            <w:r>
+              <w:t xml:space="preserve">0.00</w:t>
+            </w:r>
+          </w:p>
+        </w:tc>
+        <w:tc>
+          <w:p>
+            <w:pPr>
+              <w:pStyle w:val="Compact"/>
+              <w:jc w:val="right"/>
+            </w:pPr>
+            <w:r>
+              <w:t xml:space="preserve">355.0</w:t>
+            </w:r>
+          </w:p>
+        </w:tc>
+        <w:tc>
+          <w:p>
+            <w:pPr>
+              <w:pStyle w:val="Compact"/>
+              <w:jc w:val="right"/>
+            </w:pPr>
+            <w:r>
+              <w:t xml:space="preserve">611.26</w:t>
+            </w:r>
+          </w:p>
+        </w:tc>
+        <w:tc>
+          <w:p>
+            <w:pPr>
+              <w:pStyle w:val="Compact"/>
+              <w:jc w:val="right"/>
+            </w:pPr>
+            <w:r>
+              <w:t xml:space="preserve">470.0</w:t>
+            </w:r>
+          </w:p>
+        </w:tc>
+        <w:tc>
+          <w:p>
+            <w:pPr>
+              <w:pStyle w:val="Compact"/>
+              <w:jc w:val="right"/>
+            </w:pPr>
+            <w:r>
+              <w:t xml:space="preserve">705.0</w:t>
+            </w:r>
+          </w:p>
+        </w:tc>
+        <w:tc>
+          <w:p>
+            <w:pPr>
+              <w:pStyle w:val="Compact"/>
+              <w:jc w:val="right"/>
+            </w:pPr>
+            <w:r>
+              <w:t xml:space="preserve">10280.00</w:t>
+            </w:r>
+          </w:p>
+        </w:tc>
+        <w:tc>
+          <w:p>
+            <w:pPr>
+              <w:pStyle w:val="Compact"/>
+              <w:jc w:val="right"/>
+            </w:pPr>
+            <w:r>
+              <w:t xml:space="preserve">501.82</w:t>
+            </w:r>
+          </w:p>
+        </w:tc>
+      </w:tr>
+      <w:tr>
+        <w:tc>
+          <w:p>
+            <w:pPr>
+              <w:pStyle w:val="Compact"/>
+              <w:jc w:val="left"/>
+            </w:pPr>
+            <w:r>
+              <w:t xml:space="preserve">total_p</w:t>
+            </w:r>
+          </w:p>
+        </w:tc>
+        <w:tc>
+          <w:p>
+            <w:pPr>
+              <w:pStyle w:val="Compact"/>
+              <w:jc w:val="right"/>
+            </w:pPr>
+            <w:r>
+              <w:t xml:space="preserve">0.40</w:t>
+            </w:r>
+          </w:p>
+        </w:tc>
+        <w:tc>
+          <w:p>
+            <w:pPr>
+              <w:pStyle w:val="Compact"/>
+              <w:jc w:val="right"/>
+            </w:pPr>
+            <w:r>
+              <w:t xml:space="preserve">10.0</w:t>
+            </w:r>
+          </w:p>
+        </w:tc>
+        <w:tc>
+          <w:p>
+            <w:pPr>
+              <w:pStyle w:val="Compact"/>
+              <w:jc w:val="right"/>
+            </w:pPr>
+            <w:r>
+              <w:t xml:space="preserve">24.27</w:t>
+            </w:r>
+          </w:p>
+        </w:tc>
+        <w:tc>
+          <w:p>
+            <w:pPr>
+              <w:pStyle w:val="Compact"/>
+              <w:jc w:val="right"/>
+            </w:pPr>
+            <w:r>
+              <w:t xml:space="preserve">15.0</w:t>
+            </w:r>
+          </w:p>
+        </w:tc>
+        <w:tc>
+          <w:p>
+            <w:pPr>
+              <w:pStyle w:val="Compact"/>
+              <w:jc w:val="right"/>
+            </w:pPr>
+            <w:r>
+              <w:t xml:space="preserve">24.0</w:t>
+            </w:r>
+          </w:p>
+        </w:tc>
+        <w:tc>
+          <w:p>
+            <w:pPr>
+              <w:pStyle w:val="Compact"/>
+              <w:jc w:val="right"/>
+            </w:pPr>
+            <w:r>
+              <w:t xml:space="preserve">899.00</w:t>
+            </w:r>
+          </w:p>
+        </w:tc>
+        <w:tc>
+          <w:p>
+            <w:pPr>
+              <w:pStyle w:val="Compact"/>
+              <w:jc w:val="right"/>
+            </w:pPr>
+            <w:r>
+              <w:t xml:space="preserve">36.49</w:t>
+            </w:r>
+          </w:p>
+        </w:tc>
+      </w:tr>
+      <w:tr>
+        <w:tc>
+          <w:p>
+            <w:pPr>
+              <w:pStyle w:val="Compact"/>
+              <w:jc w:val="left"/>
+            </w:pPr>
+            <w:r>
+              <w:t xml:space="preserve">chla</w:t>
+            </w:r>
+          </w:p>
+        </w:tc>
+        <w:tc>
+          <w:p>
+            <w:pPr>
+              <w:pStyle w:val="Compact"/>
+              <w:jc w:val="right"/>
+            </w:pPr>
+            <w:r>
+              <w:t xml:space="preserve">0.00</w:t>
+            </w:r>
+          </w:p>
+        </w:tc>
+        <w:tc>
+          <w:p>
+            <w:pPr>
+              <w:pStyle w:val="Compact"/>
+              <w:jc w:val="right"/>
+            </w:pPr>
+            <w:r>
+              <w:t xml:space="preserve">1.8</w:t>
+            </w:r>
+          </w:p>
+        </w:tc>
+        <w:tc>
+          <w:p>
+            <w:pPr>
+              <w:pStyle w:val="Compact"/>
+              <w:jc w:val="right"/>
+            </w:pPr>
+            <w:r>
+              <w:t xml:space="preserve">10.08</w:t>
+            </w:r>
+          </w:p>
+        </w:tc>
+        <w:tc>
+          <w:p>
+            <w:pPr>
+              <w:pStyle w:val="Compact"/>
+              <w:jc w:val="right"/>
+            </w:pPr>
+            <w:r>
+              <w:t xml:space="preserve">3.7</w:t>
+            </w:r>
+          </w:p>
+        </w:tc>
+        <w:tc>
+          <w:p>
+            <w:pPr>
+              <w:pStyle w:val="Compact"/>
+              <w:jc w:val="right"/>
+            </w:pPr>
+            <w:r>
+              <w:t xml:space="preserve">9.3</w:t>
+            </w:r>
+          </w:p>
+        </w:tc>
+        <w:tc>
+          <w:p>
+            <w:pPr>
+              <w:pStyle w:val="Compact"/>
+              <w:jc w:val="right"/>
+            </w:pPr>
+            <w:r>
+              <w:t xml:space="preserve">618.96</w:t>
+            </w:r>
+          </w:p>
+        </w:tc>
+        <w:tc>
+          <w:p>
+            <w:pPr>
+              <w:pStyle w:val="Compact"/>
+              <w:jc w:val="right"/>
+            </w:pPr>
+            <w:r>
+              <w:t xml:space="preserve">20.31</w:t>
+            </w:r>
+          </w:p>
+        </w:tc>
+      </w:tr>
+    </w:tbl>
+    <w:p>
+      <w:pPr>
+        <w:pStyle w:val="BodyText"/>
+      </w:pPr>
+      <w:r>
+        <w:t xml:space="preserve">[1]</w:t>
+      </w:r>
+      <w:r>
+        <w:t xml:space="preserve"> </w:t>
+      </w:r>
+      <w:r>
+        <w:t xml:space="preserve">“</w:t>
+      </w:r>
+      <w:r>
+        <w:t xml:space="preserve">Table 1: Summary statistics for URI Watershed Watch data from 1990 to 2016.</w:t>
+      </w:r>
+      <w:r>
+        <w:t xml:space="preserve">”</w:t>
+      </w:r>
     </w:p>
     <w:p>
       <w:pPr>

</xml_diff>

<commit_message>
close to figuring out the weird stuff...
</commit_message>
<xml_diff>
--- a/manuscript/manuscript.docx
+++ b/manuscript/manuscript.docx
@@ -200,6 +200,37 @@
           <w:vertAlign w:val="superscript"/>
         </w:rPr>
         <w:t xml:space="preserve">3</w:t>
+      </w:r>
+      <w:r>
+        <w:t xml:space="preserve">,</w:t>
+      </w:r>
+      <w:r>
+        <w:t xml:space="preserve"> </w:t>
+      </w:r>
+      <w:r>
+        <w:t xml:space="preserve">Milstead,</w:t>
+      </w:r>
+      <w:r>
+        <w:t xml:space="preserve"> </w:t>
+      </w:r>
+      <w:r>
+        <w:t xml:space="preserve">W.</w:t>
+      </w:r>
+      <w:r>
+        <w:t xml:space="preserve"> </w:t>
+      </w:r>
+      <w:r>
+        <w:t xml:space="preserve">Bryan.</w:t>
+      </w:r>
+      <w:r>
+        <w:t xml:space="preserve"> </w:t>
+      </w:r>
+      <w:r>
+        <w:rPr>
+          <w:i/>
+          <w:vertAlign w:val="superscript"/>
+        </w:rPr>
+        <w:t xml:space="preserve">1</w:t>
       </w:r>
       <w:r>
         <w:t xml:space="preserve">,</w:t>
@@ -1942,6 +1973,970 @@
     </w:p>
     <w:p>
       <w:pPr>
+        <w:pStyle w:val="SourceCode"/>
+      </w:pPr>
+      <w:r>
+        <w:rPr>
+          <w:rStyle w:val="VerbatimChar"/>
+        </w:rPr>
+        <w:t xml:space="preserve">## </w:t>
+      </w:r>
+      <w:r>
+        <w:br w:type="textWrapping"/>
+      </w:r>
+      <w:r>
+        <w:rPr>
+          <w:rStyle w:val="VerbatimChar"/>
+        </w:rPr>
+        <w:t xml:space="preserve">## Attaching package: 'lubridate'</w:t>
+      </w:r>
+    </w:p>
+    <w:p>
+      <w:pPr>
+        <w:pStyle w:val="SourceCode"/>
+      </w:pPr>
+      <w:r>
+        <w:rPr>
+          <w:rStyle w:val="VerbatimChar"/>
+        </w:rPr>
+        <w:t xml:space="preserve">## The following object is masked from 'package:base':</w:t>
+      </w:r>
+      <w:r>
+        <w:br w:type="textWrapping"/>
+      </w:r>
+      <w:r>
+        <w:rPr>
+          <w:rStyle w:val="VerbatimChar"/>
+        </w:rPr>
+        <w:t xml:space="preserve">## </w:t>
+      </w:r>
+      <w:r>
+        <w:br w:type="textWrapping"/>
+      </w:r>
+      <w:r>
+        <w:rPr>
+          <w:rStyle w:val="VerbatimChar"/>
+        </w:rPr>
+        <w:t xml:space="preserve">##     date</w:t>
+      </w:r>
+    </w:p>
+    <w:p>
+      <w:pPr>
+        <w:pStyle w:val="SourceCode"/>
+      </w:pPr>
+      <w:r>
+        <w:rPr>
+          <w:rStyle w:val="VerbatimChar"/>
+        </w:rPr>
+        <w:t xml:space="preserve">## </w:t>
+      </w:r>
+      <w:r>
+        <w:br w:type="textWrapping"/>
+      </w:r>
+      <w:r>
+        <w:rPr>
+          <w:rStyle w:val="VerbatimChar"/>
+        </w:rPr>
+        <w:t xml:space="preserve">## Attaching package: 'dplyr'</w:t>
+      </w:r>
+    </w:p>
+    <w:p>
+      <w:pPr>
+        <w:pStyle w:val="SourceCode"/>
+      </w:pPr>
+      <w:r>
+        <w:rPr>
+          <w:rStyle w:val="VerbatimChar"/>
+        </w:rPr>
+        <w:t xml:space="preserve">## The following objects are masked from 'package:lubridate':</w:t>
+      </w:r>
+      <w:r>
+        <w:br w:type="textWrapping"/>
+      </w:r>
+      <w:r>
+        <w:rPr>
+          <w:rStyle w:val="VerbatimChar"/>
+        </w:rPr>
+        <w:t xml:space="preserve">## </w:t>
+      </w:r>
+      <w:r>
+        <w:br w:type="textWrapping"/>
+      </w:r>
+      <w:r>
+        <w:rPr>
+          <w:rStyle w:val="VerbatimChar"/>
+        </w:rPr>
+        <w:t xml:space="preserve">##     intersect, setdiff, union</w:t>
+      </w:r>
+    </w:p>
+    <w:p>
+      <w:pPr>
+        <w:pStyle w:val="SourceCode"/>
+      </w:pPr>
+      <w:r>
+        <w:rPr>
+          <w:rStyle w:val="VerbatimChar"/>
+        </w:rPr>
+        <w:t xml:space="preserve">## The following objects are masked from 'package:stats':</w:t>
+      </w:r>
+      <w:r>
+        <w:br w:type="textWrapping"/>
+      </w:r>
+      <w:r>
+        <w:rPr>
+          <w:rStyle w:val="VerbatimChar"/>
+        </w:rPr>
+        <w:t xml:space="preserve">## </w:t>
+      </w:r>
+      <w:r>
+        <w:br w:type="textWrapping"/>
+      </w:r>
+      <w:r>
+        <w:rPr>
+          <w:rStyle w:val="VerbatimChar"/>
+        </w:rPr>
+        <w:t xml:space="preserve">##     filter, lag</w:t>
+      </w:r>
+    </w:p>
+    <w:p>
+      <w:pPr>
+        <w:pStyle w:val="SourceCode"/>
+      </w:pPr>
+      <w:r>
+        <w:rPr>
+          <w:rStyle w:val="VerbatimChar"/>
+        </w:rPr>
+        <w:t xml:space="preserve">## The following objects are masked from 'package:base':</w:t>
+      </w:r>
+      <w:r>
+        <w:br w:type="textWrapping"/>
+      </w:r>
+      <w:r>
+        <w:rPr>
+          <w:rStyle w:val="VerbatimChar"/>
+        </w:rPr>
+        <w:t xml:space="preserve">## </w:t>
+      </w:r>
+      <w:r>
+        <w:br w:type="textWrapping"/>
+      </w:r>
+      <w:r>
+        <w:rPr>
+          <w:rStyle w:val="VerbatimChar"/>
+        </w:rPr>
+        <w:t xml:space="preserve">##     intersect, setdiff, setequal, union</w:t>
+      </w:r>
+    </w:p>
+    <w:p>
+      <w:pPr>
+        <w:pStyle w:val="SourceCode"/>
+      </w:pPr>
+      <w:r>
+        <w:rPr>
+          <w:rStyle w:val="VerbatimChar"/>
+        </w:rPr>
+        <w:t xml:space="preserve">## here() starts at C:/Users/JHollist/OneDrive - Environmental Protection Agency (EPA)/projects/ri_wq_trends</w:t>
+      </w:r>
+    </w:p>
+    <w:p>
+      <w:pPr>
+        <w:pStyle w:val="SourceCode"/>
+      </w:pPr>
+      <w:r>
+        <w:rPr>
+          <w:rStyle w:val="VerbatimChar"/>
+        </w:rPr>
+        <w:t xml:space="preserve">## </w:t>
+      </w:r>
+      <w:r>
+        <w:br w:type="textWrapping"/>
+      </w:r>
+      <w:r>
+        <w:rPr>
+          <w:rStyle w:val="VerbatimChar"/>
+        </w:rPr>
+        <w:t xml:space="preserve">## Attaching package: 'here'</w:t>
+      </w:r>
+    </w:p>
+    <w:p>
+      <w:pPr>
+        <w:pStyle w:val="SourceCode"/>
+      </w:pPr>
+      <w:r>
+        <w:rPr>
+          <w:rStyle w:val="VerbatimChar"/>
+        </w:rPr>
+        <w:t xml:space="preserve">## The following object is masked from 'package:lubridate':</w:t>
+      </w:r>
+      <w:r>
+        <w:br w:type="textWrapping"/>
+      </w:r>
+      <w:r>
+        <w:rPr>
+          <w:rStyle w:val="VerbatimChar"/>
+        </w:rPr>
+        <w:t xml:space="preserve">## </w:t>
+      </w:r>
+      <w:r>
+        <w:br w:type="textWrapping"/>
+      </w:r>
+      <w:r>
+        <w:rPr>
+          <w:rStyle w:val="VerbatimChar"/>
+        </w:rPr>
+        <w:t xml:space="preserve">##     here</w:t>
+      </w:r>
+    </w:p>
+    <w:p>
+      <w:pPr>
+        <w:pStyle w:val="SourceCode"/>
+      </w:pPr>
+      <w:r>
+        <w:rPr>
+          <w:rStyle w:val="VerbatimChar"/>
+        </w:rPr>
+        <w:t xml:space="preserve">## Loading required package: LAGOSNE</w:t>
+      </w:r>
+    </w:p>
+    <w:p>
+      <w:pPr>
+        <w:pStyle w:val="SourceCode"/>
+      </w:pPr>
+      <w:r>
+        <w:rPr>
+          <w:rStyle w:val="VerbatimChar"/>
+        </w:rPr>
+        <w:t xml:space="preserve">## Linking to GEOS 3.6.1, GDAL 2.2.3, PROJ 4.9.3</w:t>
+      </w:r>
+    </w:p>
+    <w:p>
+      <w:pPr>
+        <w:pStyle w:val="SourceCode"/>
+      </w:pPr>
+      <w:r>
+        <w:rPr>
+          <w:rStyle w:val="VerbatimChar"/>
+        </w:rPr>
+        <w:t xml:space="preserve">## Parsed with column specification:</w:t>
+      </w:r>
+      <w:r>
+        <w:br w:type="textWrapping"/>
+      </w:r>
+      <w:r>
+        <w:rPr>
+          <w:rStyle w:val="VerbatimChar"/>
+        </w:rPr>
+        <w:t xml:space="preserve">## cols(</w:t>
+      </w:r>
+      <w:r>
+        <w:br w:type="textWrapping"/>
+      </w:r>
+      <w:r>
+        <w:rPr>
+          <w:rStyle w:val="VerbatimChar"/>
+        </w:rPr>
+        <w:t xml:space="preserve">##   station_name = col_character(),</w:t>
+      </w:r>
+      <w:r>
+        <w:br w:type="textWrapping"/>
+      </w:r>
+      <w:r>
+        <w:rPr>
+          <w:rStyle w:val="VerbatimChar"/>
+        </w:rPr>
+        <w:t xml:space="preserve">##   year = col_double(),</w:t>
+      </w:r>
+      <w:r>
+        <w:br w:type="textWrapping"/>
+      </w:r>
+      <w:r>
+        <w:rPr>
+          <w:rStyle w:val="VerbatimChar"/>
+        </w:rPr>
+        <w:t xml:space="preserve">##   month = col_integer(),</w:t>
+      </w:r>
+      <w:r>
+        <w:br w:type="textWrapping"/>
+      </w:r>
+      <w:r>
+        <w:rPr>
+          <w:rStyle w:val="VerbatimChar"/>
+        </w:rPr>
+        <w:t xml:space="preserve">##   day = col_integer(),</w:t>
+      </w:r>
+      <w:r>
+        <w:br w:type="textWrapping"/>
+      </w:r>
+      <w:r>
+        <w:rPr>
+          <w:rStyle w:val="VerbatimChar"/>
+        </w:rPr>
+        <w:t xml:space="preserve">##   param = col_character(),</w:t>
+      </w:r>
+      <w:r>
+        <w:br w:type="textWrapping"/>
+      </w:r>
+      <w:r>
+        <w:rPr>
+          <w:rStyle w:val="VerbatimChar"/>
+        </w:rPr>
+        <w:t xml:space="preserve">##   location = col_character(),</w:t>
+      </w:r>
+      <w:r>
+        <w:br w:type="textWrapping"/>
+      </w:r>
+      <w:r>
+        <w:rPr>
+          <w:rStyle w:val="VerbatimChar"/>
+        </w:rPr>
+        <w:t xml:space="preserve">##   site_descr = col_character(),</w:t>
+      </w:r>
+      <w:r>
+        <w:br w:type="textWrapping"/>
+      </w:r>
+      <w:r>
+        <w:rPr>
+          <w:rStyle w:val="VerbatimChar"/>
+        </w:rPr>
+        <w:t xml:space="preserve">##   mn_measurement = col_double(),</w:t>
+      </w:r>
+      <w:r>
+        <w:br w:type="textWrapping"/>
+      </w:r>
+      <w:r>
+        <w:rPr>
+          <w:rStyle w:val="VerbatimChar"/>
+        </w:rPr>
+        <w:t xml:space="preserve">##   town = col_character(),</w:t>
+      </w:r>
+      <w:r>
+        <w:br w:type="textWrapping"/>
+      </w:r>
+      <w:r>
+        <w:rPr>
+          <w:rStyle w:val="VerbatimChar"/>
+        </w:rPr>
+        <w:t xml:space="preserve">##   county = col_character(),</w:t>
+      </w:r>
+      <w:r>
+        <w:br w:type="textWrapping"/>
+      </w:r>
+      <w:r>
+        <w:rPr>
+          <w:rStyle w:val="VerbatimChar"/>
+        </w:rPr>
+        <w:t xml:space="preserve">##   state = col_character(),</w:t>
+      </w:r>
+      <w:r>
+        <w:br w:type="textWrapping"/>
+      </w:r>
+      <w:r>
+        <w:rPr>
+          <w:rStyle w:val="VerbatimChar"/>
+        </w:rPr>
+        <w:t xml:space="preserve">##   lon_dd = col_double(),</w:t>
+      </w:r>
+      <w:r>
+        <w:br w:type="textWrapping"/>
+      </w:r>
+      <w:r>
+        <w:rPr>
+          <w:rStyle w:val="VerbatimChar"/>
+        </w:rPr>
+        <w:t xml:space="preserve">##   lat_dd = col_double(),</w:t>
+      </w:r>
+      <w:r>
+        <w:br w:type="textWrapping"/>
+      </w:r>
+      <w:r>
+        <w:rPr>
+          <w:rStyle w:val="VerbatimChar"/>
+        </w:rPr>
+        <w:t xml:space="preserve">##   huc_12 = col_character(),</w:t>
+      </w:r>
+      <w:r>
+        <w:br w:type="textWrapping"/>
+      </w:r>
+      <w:r>
+        <w:rPr>
+          <w:rStyle w:val="VerbatimChar"/>
+        </w:rPr>
+        <w:t xml:space="preserve">##   huc_10_name = col_character(),</w:t>
+      </w:r>
+      <w:r>
+        <w:br w:type="textWrapping"/>
+      </w:r>
+      <w:r>
+        <w:rPr>
+          <w:rStyle w:val="VerbatimChar"/>
+        </w:rPr>
+        <w:t xml:space="preserve">##   huc_12_name = col_character(),</w:t>
+      </w:r>
+      <w:r>
+        <w:br w:type="textWrapping"/>
+      </w:r>
+      <w:r>
+        <w:rPr>
+          <w:rStyle w:val="VerbatimChar"/>
+        </w:rPr>
+        <w:t xml:space="preserve">##   measurement_scale = col_double(),</w:t>
+      </w:r>
+      <w:r>
+        <w:br w:type="textWrapping"/>
+      </w:r>
+      <w:r>
+        <w:rPr>
+          <w:rStyle w:val="VerbatimChar"/>
+        </w:rPr>
+        <w:t xml:space="preserve">##   measurement_anmly = col_double(),</w:t>
+      </w:r>
+      <w:r>
+        <w:br w:type="textWrapping"/>
+      </w:r>
+      <w:r>
+        <w:rPr>
+          <w:rStyle w:val="VerbatimChar"/>
+        </w:rPr>
+        <w:t xml:space="preserve">##   lt_mean = col_double()</w:t>
+      </w:r>
+      <w:r>
+        <w:br w:type="textWrapping"/>
+      </w:r>
+      <w:r>
+        <w:rPr>
+          <w:rStyle w:val="VerbatimChar"/>
+        </w:rPr>
+        <w:t xml:space="preserve">## )</w:t>
+      </w:r>
+    </w:p>
+    <w:tbl>
+      <w:tblPr>
+        <w:tblStyle w:val="Table"/>
+        <w:tblW w:type="pct" w:w="0.0"/>
+        <w:tblLook w:firstRow="1"/>
+      </w:tblPr>
+      <w:tblGrid/>
+      <w:tr>
+        <w:trPr>
+          <w:cnfStyle w:firstRow="1"/>
+        </w:trPr>
+        <w:tc>
+          <w:tcPr>
+            <w:tcBorders>
+              <w:bottom w:val="single"/>
+            </w:tcBorders>
+            <w:vAlign w:val="bottom"/>
+          </w:tcPr>
+          <w:p>
+            <w:pPr>
+              <w:pStyle w:val="Compact"/>
+              <w:jc w:val="left"/>
+            </w:pPr>
+            <w:r>
+              <w:t xml:space="preserve">Parameter</w:t>
+            </w:r>
+          </w:p>
+        </w:tc>
+        <w:tc>
+          <w:tcPr>
+            <w:tcBorders>
+              <w:bottom w:val="single"/>
+            </w:tcBorders>
+            <w:vAlign w:val="bottom"/>
+          </w:tcPr>
+          <w:p>
+            <w:pPr>
+              <w:pStyle w:val="Compact"/>
+              <w:jc w:val="left"/>
+            </w:pPr>
+            <w:r>
+              <w:t xml:space="preserve">Units</w:t>
+            </w:r>
+          </w:p>
+        </w:tc>
+        <w:tc>
+          <w:tcPr>
+            <w:tcBorders>
+              <w:bottom w:val="single"/>
+            </w:tcBorders>
+            <w:vAlign w:val="bottom"/>
+          </w:tcPr>
+          <w:p>
+            <w:pPr>
+              <w:pStyle w:val="Compact"/>
+              <w:jc w:val="right"/>
+            </w:pPr>
+            <w:r>
+              <w:t xml:space="preserve">25th Percentile</w:t>
+            </w:r>
+          </w:p>
+        </w:tc>
+        <w:tc>
+          <w:tcPr>
+            <w:tcBorders>
+              <w:bottom w:val="single"/>
+            </w:tcBorders>
+            <w:vAlign w:val="bottom"/>
+          </w:tcPr>
+          <w:p>
+            <w:pPr>
+              <w:pStyle w:val="Compact"/>
+              <w:jc w:val="right"/>
+            </w:pPr>
+            <w:r>
+              <w:t xml:space="preserve">Mean</w:t>
+            </w:r>
+          </w:p>
+        </w:tc>
+        <w:tc>
+          <w:tcPr>
+            <w:tcBorders>
+              <w:bottom w:val="single"/>
+            </w:tcBorders>
+            <w:vAlign w:val="bottom"/>
+          </w:tcPr>
+          <w:p>
+            <w:pPr>
+              <w:pStyle w:val="Compact"/>
+              <w:jc w:val="right"/>
+            </w:pPr>
+            <w:r>
+              <w:t xml:space="preserve">Median</w:t>
+            </w:r>
+          </w:p>
+        </w:tc>
+        <w:tc>
+          <w:tcPr>
+            <w:tcBorders>
+              <w:bottom w:val="single"/>
+            </w:tcBorders>
+            <w:vAlign w:val="bottom"/>
+          </w:tcPr>
+          <w:p>
+            <w:pPr>
+              <w:pStyle w:val="Compact"/>
+              <w:jc w:val="right"/>
+            </w:pPr>
+            <w:r>
+              <w:t xml:space="preserve">75th Percentile</w:t>
+            </w:r>
+          </w:p>
+        </w:tc>
+        <w:tc>
+          <w:tcPr>
+            <w:tcBorders>
+              <w:bottom w:val="single"/>
+            </w:tcBorders>
+            <w:vAlign w:val="bottom"/>
+          </w:tcPr>
+          <w:p>
+            <w:pPr>
+              <w:pStyle w:val="Compact"/>
+              <w:jc w:val="right"/>
+            </w:pPr>
+            <w:r>
+              <w:t xml:space="preserve">Max</w:t>
+            </w:r>
+          </w:p>
+        </w:tc>
+        <w:tc>
+          <w:tcPr>
+            <w:tcBorders>
+              <w:bottom w:val="single"/>
+            </w:tcBorders>
+            <w:vAlign w:val="bottom"/>
+          </w:tcPr>
+          <w:p>
+            <w:pPr>
+              <w:pStyle w:val="Compact"/>
+              <w:jc w:val="right"/>
+            </w:pPr>
+            <w:r>
+              <w:t xml:space="preserve">Std. Dev</w:t>
+            </w:r>
+          </w:p>
+        </w:tc>
+      </w:tr>
+      <w:tr>
+        <w:tc>
+          <w:p>
+            <w:pPr>
+              <w:pStyle w:val="Compact"/>
+              <w:jc w:val="left"/>
+            </w:pPr>
+            <w:r>
+              <w:t xml:space="preserve">temp</w:t>
+            </w:r>
+          </w:p>
+        </w:tc>
+        <w:tc>
+          <w:p>
+            <w:pPr>
+              <w:pStyle w:val="Compact"/>
+              <w:jc w:val="left"/>
+            </w:pPr>
+            <w:r>
+              <w:t xml:space="preserve">celsius</w:t>
+            </w:r>
+          </w:p>
+        </w:tc>
+        <w:tc>
+          <w:p>
+            <w:pPr>
+              <w:pStyle w:val="Compact"/>
+              <w:jc w:val="right"/>
+            </w:pPr>
+            <w:r>
+              <w:t xml:space="preserve">19.0</w:t>
+            </w:r>
+          </w:p>
+        </w:tc>
+        <w:tc>
+          <w:p>
+            <w:pPr>
+              <w:pStyle w:val="Compact"/>
+              <w:jc w:val="right"/>
+            </w:pPr>
+            <w:r>
+              <w:t xml:space="preserve">22.08</w:t>
+            </w:r>
+          </w:p>
+        </w:tc>
+        <w:tc>
+          <w:p>
+            <w:pPr>
+              <w:pStyle w:val="Compact"/>
+              <w:jc w:val="right"/>
+            </w:pPr>
+            <w:r>
+              <w:t xml:space="preserve">23.0</w:t>
+            </w:r>
+          </w:p>
+        </w:tc>
+        <w:tc>
+          <w:p>
+            <w:pPr>
+              <w:pStyle w:val="Compact"/>
+              <w:jc w:val="right"/>
+            </w:pPr>
+            <w:r>
+              <w:t xml:space="preserve">25.5</w:t>
+            </w:r>
+          </w:p>
+        </w:tc>
+        <w:tc>
+          <w:p>
+            <w:pPr>
+              <w:pStyle w:val="Compact"/>
+              <w:jc w:val="right"/>
+            </w:pPr>
+            <w:r>
+              <w:t xml:space="preserve">34.20</w:t>
+            </w:r>
+          </w:p>
+        </w:tc>
+        <w:tc>
+          <w:p>
+            <w:pPr>
+              <w:pStyle w:val="Compact"/>
+              <w:jc w:val="right"/>
+            </w:pPr>
+            <w:r>
+              <w:t xml:space="preserve">4.37</w:t>
+            </w:r>
+          </w:p>
+        </w:tc>
+      </w:tr>
+      <w:tr>
+        <w:tc>
+          <w:p>
+            <w:pPr>
+              <w:pStyle w:val="Compact"/>
+              <w:jc w:val="left"/>
+            </w:pPr>
+            <w:r>
+              <w:t xml:space="preserve">total_n</w:t>
+            </w:r>
+          </w:p>
+        </w:tc>
+        <w:tc>
+          <w:p>
+            <w:pPr>
+              <w:pStyle w:val="Compact"/>
+              <w:jc w:val="left"/>
+            </w:pPr>
+            <w:r>
+              <w:t xml:space="preserve">µg/l</w:t>
+            </w:r>
+          </w:p>
+        </w:tc>
+        <w:tc>
+          <w:p>
+            <w:pPr>
+              <w:pStyle w:val="Compact"/>
+              <w:jc w:val="right"/>
+            </w:pPr>
+            <w:r>
+              <w:t xml:space="preserve">355.0</w:t>
+            </w:r>
+          </w:p>
+        </w:tc>
+        <w:tc>
+          <w:p>
+            <w:pPr>
+              <w:pStyle w:val="Compact"/>
+              <w:jc w:val="right"/>
+            </w:pPr>
+            <w:r>
+              <w:t xml:space="preserve">611.26</w:t>
+            </w:r>
+          </w:p>
+        </w:tc>
+        <w:tc>
+          <w:p>
+            <w:pPr>
+              <w:pStyle w:val="Compact"/>
+              <w:jc w:val="right"/>
+            </w:pPr>
+            <w:r>
+              <w:t xml:space="preserve">470.0</w:t>
+            </w:r>
+          </w:p>
+        </w:tc>
+        <w:tc>
+          <w:p>
+            <w:pPr>
+              <w:pStyle w:val="Compact"/>
+              <w:jc w:val="right"/>
+            </w:pPr>
+            <w:r>
+              <w:t xml:space="preserve">705.0</w:t>
+            </w:r>
+          </w:p>
+        </w:tc>
+        <w:tc>
+          <w:p>
+            <w:pPr>
+              <w:pStyle w:val="Compact"/>
+              <w:jc w:val="right"/>
+            </w:pPr>
+            <w:r>
+              <w:t xml:space="preserve">10280.00</w:t>
+            </w:r>
+          </w:p>
+        </w:tc>
+        <w:tc>
+          <w:p>
+            <w:pPr>
+              <w:pStyle w:val="Compact"/>
+              <w:jc w:val="right"/>
+            </w:pPr>
+            <w:r>
+              <w:t xml:space="preserve">501.82</w:t>
+            </w:r>
+          </w:p>
+        </w:tc>
+      </w:tr>
+      <w:tr>
+        <w:tc>
+          <w:p>
+            <w:pPr>
+              <w:pStyle w:val="Compact"/>
+              <w:jc w:val="left"/>
+            </w:pPr>
+            <w:r>
+              <w:t xml:space="preserve">total_p</w:t>
+            </w:r>
+          </w:p>
+        </w:tc>
+        <w:tc>
+          <w:p>
+            <w:pPr>
+              <w:pStyle w:val="Compact"/>
+              <w:jc w:val="left"/>
+            </w:pPr>
+            <w:r>
+              <w:t xml:space="preserve">µg/l</w:t>
+            </w:r>
+          </w:p>
+        </w:tc>
+        <w:tc>
+          <w:p>
+            <w:pPr>
+              <w:pStyle w:val="Compact"/>
+              <w:jc w:val="right"/>
+            </w:pPr>
+            <w:r>
+              <w:t xml:space="preserve">10.0</w:t>
+            </w:r>
+          </w:p>
+        </w:tc>
+        <w:tc>
+          <w:p>
+            <w:pPr>
+              <w:pStyle w:val="Compact"/>
+              <w:jc w:val="right"/>
+            </w:pPr>
+            <w:r>
+              <w:t xml:space="preserve">24.27</w:t>
+            </w:r>
+          </w:p>
+        </w:tc>
+        <w:tc>
+          <w:p>
+            <w:pPr>
+              <w:pStyle w:val="Compact"/>
+              <w:jc w:val="right"/>
+            </w:pPr>
+            <w:r>
+              <w:t xml:space="preserve">15.0</w:t>
+            </w:r>
+          </w:p>
+        </w:tc>
+        <w:tc>
+          <w:p>
+            <w:pPr>
+              <w:pStyle w:val="Compact"/>
+              <w:jc w:val="right"/>
+            </w:pPr>
+            <w:r>
+              <w:t xml:space="preserve">24.0</w:t>
+            </w:r>
+          </w:p>
+        </w:tc>
+        <w:tc>
+          <w:p>
+            <w:pPr>
+              <w:pStyle w:val="Compact"/>
+              <w:jc w:val="right"/>
+            </w:pPr>
+            <w:r>
+              <w:t xml:space="preserve">899.00</w:t>
+            </w:r>
+          </w:p>
+        </w:tc>
+        <w:tc>
+          <w:p>
+            <w:pPr>
+              <w:pStyle w:val="Compact"/>
+              <w:jc w:val="right"/>
+            </w:pPr>
+            <w:r>
+              <w:t xml:space="preserve">36.49</w:t>
+            </w:r>
+          </w:p>
+        </w:tc>
+      </w:tr>
+      <w:tr>
+        <w:tc>
+          <w:p>
+            <w:pPr>
+              <w:pStyle w:val="Compact"/>
+              <w:jc w:val="left"/>
+            </w:pPr>
+            <w:r>
+              <w:t xml:space="preserve">chla</w:t>
+            </w:r>
+          </w:p>
+        </w:tc>
+        <w:tc>
+          <w:p>
+            <w:pPr>
+              <w:pStyle w:val="Compact"/>
+              <w:jc w:val="left"/>
+            </w:pPr>
+            <w:r>
+              <w:t xml:space="preserve">µg/l</w:t>
+            </w:r>
+          </w:p>
+        </w:tc>
+        <w:tc>
+          <w:p>
+            <w:pPr>
+              <w:pStyle w:val="Compact"/>
+              <w:jc w:val="right"/>
+            </w:pPr>
+            <w:r>
+              <w:t xml:space="preserve">1.8</w:t>
+            </w:r>
+          </w:p>
+        </w:tc>
+        <w:tc>
+          <w:p>
+            <w:pPr>
+              <w:pStyle w:val="Compact"/>
+              <w:jc w:val="right"/>
+            </w:pPr>
+            <w:r>
+              <w:t xml:space="preserve">10.08</w:t>
+            </w:r>
+          </w:p>
+        </w:tc>
+        <w:tc>
+          <w:p>
+            <w:pPr>
+              <w:pStyle w:val="Compact"/>
+              <w:jc w:val="right"/>
+            </w:pPr>
+            <w:r>
+              <w:t xml:space="preserve">3.7</w:t>
+            </w:r>
+          </w:p>
+        </w:tc>
+        <w:tc>
+          <w:p>
+            <w:pPr>
+              <w:pStyle w:val="Compact"/>
+              <w:jc w:val="right"/>
+            </w:pPr>
+            <w:r>
+              <w:t xml:space="preserve">9.3</w:t>
+            </w:r>
+          </w:p>
+        </w:tc>
+        <w:tc>
+          <w:p>
+            <w:pPr>
+              <w:pStyle w:val="Compact"/>
+              <w:jc w:val="right"/>
+            </w:pPr>
+            <w:r>
+              <w:t xml:space="preserve">618.96</w:t>
+            </w:r>
+          </w:p>
+        </w:tc>
+        <w:tc>
+          <w:p>
+            <w:pPr>
+              <w:pStyle w:val="Compact"/>
+              <w:jc w:val="right"/>
+            </w:pPr>
+            <w:r>
+              <w:t xml:space="preserve">20.31</w:t>
+            </w:r>
+          </w:p>
+        </w:tc>
+      </w:tr>
+    </w:tbl>
+    <w:p>
+      <w:pPr>
+        <w:pStyle w:val="BodyText"/>
+      </w:pPr>
+      <w:r>
+        <w:rPr>
+          <w:i/>
+        </w:rPr>
+        <w:t xml:space="preserve">Table 1:</w:t>
+      </w:r>
+      <w:r>
+        <w:rPr>
+          <w:i/>
+        </w:rPr>
+        <w:t xml:space="preserve"> </w:t>
+      </w:r>
+    </w:p>
+    <w:p>
+      <w:pPr>
         <w:pStyle w:val="Heading1"/>
       </w:pPr>
       <w:bookmarkStart w:id="21" w:name="introduction"/>
@@ -2047,14 +3042,23 @@
     </w:p>
     <w:p>
       <w:pPr>
-        <w:pStyle w:val="CaptionedFigure"/>
-      </w:pPr>
+        <w:pStyle w:val="BodyText"/>
+      </w:pPr>
+      <w:r>
+        <w:rPr>
+          <w:i/>
+        </w:rPr>
+        <w:t xml:space="preserve">Figure 1: Map of URI Watershed Watch lake and pond sampling sites</w:t>
+      </w:r>
+      <w:r>
+        <w:t xml:space="preserve"> </w:t>
+      </w:r>
       <w:r>
         <w:drawing>
           <wp:inline>
             <wp:extent cx="5943600" cy="4829175"/>
             <wp:effectExtent b="0" l="0" r="0" t="0"/>
-            <wp:docPr descr="Figure 1: Map of URI Watershed Watch lake and pond sampling sites" title="" id="1" name="Picture"/>
+            <wp:docPr descr="" title="" id="1" name="Picture"/>
             <a:graphic>
               <a:graphicData uri="http://schemas.openxmlformats.org/drawingml/2006/picture">
                 <pic:pic>
@@ -2094,14 +3098,6 @@
     </w:p>
     <w:p>
       <w:pPr>
-        <w:pStyle w:val="ImageCaption"/>
-      </w:pPr>
-      <w:r>
-        <w:t xml:space="preserve">Figure 1: Map of URI Watershed Watch lake and pond sampling sites</w:t>
-      </w:r>
-    </w:p>
-    <w:p>
-      <w:pPr>
         <w:pStyle w:val="BodyText"/>
       </w:pPr>
       <w:r>
@@ -2346,7 +3342,18 @@
         <w:pStyle w:val="FirstParagraph"/>
       </w:pPr>
       <w:r>
-        <w:t xml:space="preserve">During the selected sampling period of 1990 to 2016 average lake temperature was 22.08, average total nitrogen was 611.26, average total phosphorus was 24.27, and average chlorophyll was 10.08 (Table 1)</w:t>
+        <w:t xml:space="preserve">During the selected sampling period of 1990 to 2016 average lake temperature was 22.08 celsius, average total nitrogen was 611.26 Âµg/l, average total phosphorus was 24.27 Âµg/l, and average chlorophyll was 10.08 Âµg/l (Table 1).</w:t>
+      </w:r>
+    </w:p>
+    <w:p>
+      <w:pPr>
+        <w:pStyle w:val="BodyText"/>
+      </w:pPr>
+      <w:r>
+        <w:rPr>
+          <w:i/>
+        </w:rPr>
+        <w:t xml:space="preserve">Table 1: Summary statistics for URI Watershed Watch data from 1990 to 2016.</w:t>
       </w:r>
     </w:p>
     <w:tbl>
@@ -2373,7 +3380,7 @@
               <w:jc w:val="left"/>
             </w:pPr>
             <w:r>
-              <w:t xml:space="preserve">param</w:t>
+              <w:t xml:space="preserve">Parameter</w:t>
             </w:r>
           </w:p>
         </w:tc>
@@ -2387,10 +3394,10 @@
           <w:p>
             <w:pPr>
               <w:pStyle w:val="Compact"/>
-              <w:jc w:val="right"/>
-            </w:pPr>
-            <w:r>
-              <w:t xml:space="preserve">min</w:t>
+              <w:jc w:val="left"/>
+            </w:pPr>
+            <w:r>
+              <w:t xml:space="preserve">Units</w:t>
             </w:r>
           </w:p>
         </w:tc>
@@ -2407,7 +3414,7 @@
               <w:jc w:val="right"/>
             </w:pPr>
             <w:r>
-              <w:t xml:space="preserve">percentile_25</w:t>
+              <w:t xml:space="preserve">25th Percentile</w:t>
             </w:r>
           </w:p>
         </w:tc>
@@ -2424,7 +3431,7 @@
               <w:jc w:val="right"/>
             </w:pPr>
             <w:r>
-              <w:t xml:space="preserve">mean</w:t>
+              <w:t xml:space="preserve">Mean</w:t>
             </w:r>
           </w:p>
         </w:tc>
@@ -2441,7 +3448,7 @@
               <w:jc w:val="right"/>
             </w:pPr>
             <w:r>
-              <w:t xml:space="preserve">median</w:t>
+              <w:t xml:space="preserve">Median</w:t>
             </w:r>
           </w:p>
         </w:tc>
@@ -2458,7 +3465,7 @@
               <w:jc w:val="right"/>
             </w:pPr>
             <w:r>
-              <w:t xml:space="preserve">percentile_75</w:t>
+              <w:t xml:space="preserve">75th Percentile</w:t>
             </w:r>
           </w:p>
         </w:tc>
@@ -2475,7 +3482,7 @@
               <w:jc w:val="right"/>
             </w:pPr>
             <w:r>
-              <w:t xml:space="preserve">max</w:t>
+              <w:t xml:space="preserve">Max</w:t>
             </w:r>
           </w:p>
         </w:tc>
@@ -2492,7 +3499,7 @@
               <w:jc w:val="right"/>
             </w:pPr>
             <w:r>
-              <w:t xml:space="preserve">sd</w:t>
+              <w:t xml:space="preserve">Std. Dev</w:t>
             </w:r>
           </w:p>
         </w:tc>
@@ -2513,10 +3520,10 @@
           <w:p>
             <w:pPr>
               <w:pStyle w:val="Compact"/>
-              <w:jc w:val="right"/>
-            </w:pPr>
-            <w:r>
-              <w:t xml:space="preserve">6.33</w:t>
+              <w:jc w:val="left"/>
+            </w:pPr>
+            <w:r>
+              <w:t xml:space="preserve">celsius</w:t>
             </w:r>
           </w:p>
         </w:tc>
@@ -2603,10 +3610,10 @@
           <w:p>
             <w:pPr>
               <w:pStyle w:val="Compact"/>
-              <w:jc w:val="right"/>
-            </w:pPr>
-            <w:r>
-              <w:t xml:space="preserve">0.00</w:t>
+              <w:jc w:val="left"/>
+            </w:pPr>
+            <w:r>
+              <w:t xml:space="preserve">Âµg/l</w:t>
             </w:r>
           </w:p>
         </w:tc>
@@ -2693,10 +3700,10 @@
           <w:p>
             <w:pPr>
               <w:pStyle w:val="Compact"/>
-              <w:jc w:val="right"/>
-            </w:pPr>
-            <w:r>
-              <w:t xml:space="preserve">0.40</w:t>
+              <w:jc w:val="left"/>
+            </w:pPr>
+            <w:r>
+              <w:t xml:space="preserve">Âµg/l</w:t>
             </w:r>
           </w:p>
         </w:tc>
@@ -2783,10 +3790,10 @@
           <w:p>
             <w:pPr>
               <w:pStyle w:val="Compact"/>
-              <w:jc w:val="right"/>
-            </w:pPr>
-            <w:r>
-              <w:t xml:space="preserve">0.00</w:t>
+              <w:jc w:val="left"/>
+            </w:pPr>
+            <w:r>
+              <w:t xml:space="preserve">Âµg/l</w:t>
             </w:r>
           </w:p>
         </w:tc>
@@ -2860,26 +3867,6 @@
     </w:tbl>
     <w:p>
       <w:pPr>
-        <w:pStyle w:val="BodyText"/>
-      </w:pPr>
-      <w:r>
-        <w:t xml:space="preserve">[1]</w:t>
-      </w:r>
-      <w:r>
-        <w:t xml:space="preserve"> </w:t>
-      </w:r>
-      <w:r>
-        <w:t xml:space="preserve">“</w:t>
-      </w:r>
-      <w:r>
-        <w:t xml:space="preserve">Table 1: Summary statistics for URI Watershed Watch data from 1990 to 2016.</w:t>
-      </w:r>
-      <w:r>
-        <w:t xml:space="preserve">”</w:t>
-      </w:r>
-    </w:p>
-    <w:p>
-      <w:pPr>
         <w:pStyle w:val="Heading2"/>
       </w:pPr>
       <w:bookmarkStart w:id="31" w:name="state-wide-trends-in-water-quality"/>
@@ -2890,14 +3877,23 @@
     </w:p>
     <w:p>
       <w:pPr>
-        <w:pStyle w:val="CaptionedFigure"/>
-      </w:pPr>
+        <w:pStyle w:val="FirstParagraph"/>
+      </w:pPr>
+      <w:r>
+        <w:rPr>
+          <w:i/>
+        </w:rPr>
+        <w:t xml:space="preserve">Figure 2: Yearly trend over 20+ years of lake temperature in Rhode Island lakes and ponds.</w:t>
+      </w:r>
+      <w:r>
+        <w:t xml:space="preserve"> </w:t>
+      </w:r>
       <w:r>
         <w:drawing>
           <wp:inline>
-            <wp:extent cx="5943600" cy="4457700"/>
+            <wp:extent cx="4572000" cy="3429000"/>
             <wp:effectExtent b="0" l="0" r="0" t="0"/>
-            <wp:docPr descr="Figure 2: Yearly trend over 20+ years of lake temperature in Rhode Island lakes and ponds." title="" id="1" name="Picture"/>
+            <wp:docPr descr="" title="" id="1" name="Picture"/>
             <a:graphic>
               <a:graphicData uri="http://schemas.openxmlformats.org/drawingml/2006/picture">
                 <pic:pic>
@@ -2916,7 +3912,7 @@
                   <pic:spPr bwMode="auto">
                     <a:xfrm>
                       <a:off x="0" y="0"/>
-                      <a:ext cx="5943600" cy="4457700"/>
+                      <a:ext cx="4572000" cy="3429000"/>
                     </a:xfrm>
                     <a:prstGeom prst="rect">
                       <a:avLst/>
@@ -2937,22 +3933,23 @@
     </w:p>
     <w:p>
       <w:pPr>
-        <w:pStyle w:val="ImageCaption"/>
-      </w:pPr>
-      <w:r>
-        <w:t xml:space="preserve">Figure 2: Yearly trend over 20+ years of lake temperature in Rhode Island lakes and ponds.</w:t>
-      </w:r>
-    </w:p>
-    <w:p>
-      <w:pPr>
-        <w:pStyle w:val="CaptionedFigure"/>
-      </w:pPr>
+        <w:pStyle w:val="BodyText"/>
+      </w:pPr>
+      <w:r>
+        <w:rPr>
+          <w:i/>
+        </w:rPr>
+        <w:t xml:space="preserve">Figure 3: Yearly trend over 20+ years of Total Nitrogen (average z-score) in Rhode Island lakes and ponds.</w:t>
+      </w:r>
+      <w:r>
+        <w:t xml:space="preserve"> </w:t>
+      </w:r>
       <w:r>
         <w:drawing>
           <wp:inline>
-            <wp:extent cx="5943600" cy="4457700"/>
+            <wp:extent cx="4572000" cy="3429000"/>
             <wp:effectExtent b="0" l="0" r="0" t="0"/>
-            <wp:docPr descr="Figure 3: Yearly trend over 20+ years of Total Nitrogen (average z-score) in Rhode Island lakes and ponds." title="" id="1" name="Picture"/>
+            <wp:docPr descr="" title="" id="1" name="Picture"/>
             <a:graphic>
               <a:graphicData uri="http://schemas.openxmlformats.org/drawingml/2006/picture">
                 <pic:pic>
@@ -2971,7 +3968,7 @@
                   <pic:spPr bwMode="auto">
                     <a:xfrm>
                       <a:off x="0" y="0"/>
-                      <a:ext cx="5943600" cy="4457700"/>
+                      <a:ext cx="4572000" cy="3429000"/>
                     </a:xfrm>
                     <a:prstGeom prst="rect">
                       <a:avLst/>
@@ -2992,22 +3989,23 @@
     </w:p>
     <w:p>
       <w:pPr>
-        <w:pStyle w:val="ImageCaption"/>
-      </w:pPr>
-      <w:r>
-        <w:t xml:space="preserve">Figure 3: Yearly trend over 20+ years of Total Nitrogen (average z-score) in Rhode Island lakes and ponds.</w:t>
-      </w:r>
-    </w:p>
-    <w:p>
-      <w:pPr>
-        <w:pStyle w:val="CaptionedFigure"/>
-      </w:pPr>
+        <w:pStyle w:val="BodyText"/>
+      </w:pPr>
+      <w:r>
+        <w:rPr>
+          <w:i/>
+        </w:rPr>
+        <w:t xml:space="preserve">Figure 4: Yearly trend over 20+ years of Total Phosphorus (average z-score) in Rhode Island lakes and ponds.</w:t>
+      </w:r>
+      <w:r>
+        <w:t xml:space="preserve"> </w:t>
+      </w:r>
       <w:r>
         <w:drawing>
           <wp:inline>
-            <wp:extent cx="5943600" cy="4457700"/>
+            <wp:extent cx="4572000" cy="3429000"/>
             <wp:effectExtent b="0" l="0" r="0" t="0"/>
-            <wp:docPr descr="Figure 4: Yearly trend over 20+ years of Total Phosphorus (average z-score) in Rhode Island lakes and ponds." title="" id="1" name="Picture"/>
+            <wp:docPr descr="" title="" id="1" name="Picture"/>
             <a:graphic>
               <a:graphicData uri="http://schemas.openxmlformats.org/drawingml/2006/picture">
                 <pic:pic>
@@ -3026,7 +4024,7 @@
                   <pic:spPr bwMode="auto">
                     <a:xfrm>
                       <a:off x="0" y="0"/>
-                      <a:ext cx="5943600" cy="4457700"/>
+                      <a:ext cx="4572000" cy="3429000"/>
                     </a:xfrm>
                     <a:prstGeom prst="rect">
                       <a:avLst/>
@@ -3047,22 +4045,32 @@
     </w:p>
     <w:p>
       <w:pPr>
-        <w:pStyle w:val="ImageCaption"/>
-      </w:pPr>
-      <w:r>
-        <w:t xml:space="preserve">Figure 4: Yearly trend over 20+ years of Total Phosphorus (average z-score) in Rhode Island lakes and ponds.</w:t>
-      </w:r>
-    </w:p>
-    <w:p>
-      <w:pPr>
-        <w:pStyle w:val="CaptionedFigure"/>
-      </w:pPr>
+        <w:pStyle w:val="BodyText"/>
+      </w:pPr>
+      <w:r>
+        <w:rPr>
+          <w:i/>
+        </w:rPr>
+        <w:t xml:space="preserve">Figure 5: Yearly trend over 20+ years of Chlorphyll</w:t>
+      </w:r>
+      <w:r>
+        <w:rPr>
+          <w:i/>
+        </w:rPr>
+        <w:t xml:space="preserve"> </w:t>
+      </w:r>
+      <w:r>
+        <w:t xml:space="preserve">a* (average z-score) in Rhode Island lakes and ponds.*</w:t>
+      </w:r>
+      <w:r>
+        <w:t xml:space="preserve"> </w:t>
+      </w:r>
       <w:r>
         <w:drawing>
           <wp:inline>
-            <wp:extent cx="5943600" cy="4457700"/>
+            <wp:extent cx="4572000" cy="3429000"/>
             <wp:effectExtent b="0" l="0" r="0" t="0"/>
-            <wp:docPr descr="Figure 5: Yearly trend over 20+ years of Chlorphyll a (average z-score) in Rhode Island lakes and ponds." title="" id="1" name="Picture"/>
+            <wp:docPr descr="" title="" id="1" name="Picture"/>
             <a:graphic>
               <a:graphicData uri="http://schemas.openxmlformats.org/drawingml/2006/picture">
                 <pic:pic>
@@ -3081,7 +4089,7 @@
                   <pic:spPr bwMode="auto">
                     <a:xfrm>
                       <a:off x="0" y="0"/>
-                      <a:ext cx="5943600" cy="4457700"/>
+                      <a:ext cx="4572000" cy="3429000"/>
                     </a:xfrm>
                     <a:prstGeom prst="rect">
                       <a:avLst/>
@@ -3102,47 +4110,33 @@
     </w:p>
     <w:p>
       <w:pPr>
-        <w:pStyle w:val="ImageCaption"/>
-      </w:pPr>
-      <w:r>
-        <w:t xml:space="preserve">Figure 5: Yearly trend over 20+ years of Chlorphyll</w:t>
-      </w:r>
-      <w:r>
-        <w:t xml:space="preserve"> </w:t>
-      </w:r>
+        <w:pStyle w:val="Heading2"/>
+      </w:pPr>
+      <w:bookmarkStart w:id="36" w:name="regional-trends-in-water-quality"/>
+      <w:r>
+        <w:t xml:space="preserve">Regional trends in water quality</w:t>
+      </w:r>
+      <w:bookmarkEnd w:id="36"/>
+    </w:p>
+    <w:p>
+      <w:pPr>
+        <w:pStyle w:val="FirstParagraph"/>
+      </w:pPr>
       <w:r>
         <w:rPr>
           <w:i/>
         </w:rPr>
-        <w:t xml:space="preserve">a</w:t>
-      </w:r>
-      <w:r>
-        <w:t xml:space="preserve"> </w:t>
-      </w:r>
-      <w:r>
-        <w:t xml:space="preserve">(average z-score) in Rhode Island lakes and ponds.</w:t>
-      </w:r>
-    </w:p>
-    <w:p>
-      <w:pPr>
-        <w:pStyle w:val="Heading2"/>
-      </w:pPr>
-      <w:bookmarkStart w:id="36" w:name="regional-trends-in-water-quality"/>
-      <w:r>
-        <w:t xml:space="preserve">Regional trends in water quality</w:t>
-      </w:r>
-      <w:bookmarkEnd w:id="36"/>
-    </w:p>
-    <w:p>
-      <w:pPr>
-        <w:pStyle w:val="CaptionedFigure"/>
-      </w:pPr>
+        <w:t xml:space="preserve">Figure 6: Yearly trend over 20+ years of Total Nitrogen (average z-score) in the LAGOSNE states.</w:t>
+      </w:r>
+      <w:r>
+        <w:t xml:space="preserve"> </w:t>
+      </w:r>
       <w:r>
         <w:drawing>
           <wp:inline>
-            <wp:extent cx="5943600" cy="4457700"/>
+            <wp:extent cx="4572000" cy="3429000"/>
             <wp:effectExtent b="0" l="0" r="0" t="0"/>
-            <wp:docPr descr="Figure 6: Yearly trend over 20+ years of Total Nitrogen (average z-score) in the LAGOSNE states." title="" id="1" name="Picture"/>
+            <wp:docPr descr="" title="" id="1" name="Picture"/>
             <a:graphic>
               <a:graphicData uri="http://schemas.openxmlformats.org/drawingml/2006/picture">
                 <pic:pic>
@@ -3161,7 +4155,7 @@
                   <pic:spPr bwMode="auto">
                     <a:xfrm>
                       <a:off x="0" y="0"/>
-                      <a:ext cx="5943600" cy="4457700"/>
+                      <a:ext cx="4572000" cy="3429000"/>
                     </a:xfrm>
                     <a:prstGeom prst="rect">
                       <a:avLst/>
@@ -3182,22 +4176,23 @@
     </w:p>
     <w:p>
       <w:pPr>
-        <w:pStyle w:val="ImageCaption"/>
-      </w:pPr>
-      <w:r>
-        <w:t xml:space="preserve">Figure 6: Yearly trend over 20+ years of Total Nitrogen (average z-score) in the LAGOSNE states.</w:t>
-      </w:r>
-    </w:p>
-    <w:p>
-      <w:pPr>
-        <w:pStyle w:val="CaptionedFigure"/>
-      </w:pPr>
+        <w:pStyle w:val="BodyText"/>
+      </w:pPr>
+      <w:r>
+        <w:rPr>
+          <w:i/>
+        </w:rPr>
+        <w:t xml:space="preserve">Figure 7: Yearly trend over 20+ years of Total Phosphorus (average z-score) in the LAGOSNE states.</w:t>
+      </w:r>
+      <w:r>
+        <w:t xml:space="preserve"> </w:t>
+      </w:r>
       <w:r>
         <w:drawing>
           <wp:inline>
-            <wp:extent cx="5943600" cy="4457700"/>
+            <wp:extent cx="4572000" cy="3429000"/>
             <wp:effectExtent b="0" l="0" r="0" t="0"/>
-            <wp:docPr descr="Figure 7: Yearly trend over 20+ years of Total Phosphorus (average z-score) in the LAGOSNE states." title="" id="1" name="Picture"/>
+            <wp:docPr descr="" title="" id="1" name="Picture"/>
             <a:graphic>
               <a:graphicData uri="http://schemas.openxmlformats.org/drawingml/2006/picture">
                 <pic:pic>
@@ -3216,7 +4211,7 @@
                   <pic:spPr bwMode="auto">
                     <a:xfrm>
                       <a:off x="0" y="0"/>
-                      <a:ext cx="5943600" cy="4457700"/>
+                      <a:ext cx="4572000" cy="3429000"/>
                     </a:xfrm>
                     <a:prstGeom prst="rect">
                       <a:avLst/>
@@ -3237,22 +4232,32 @@
     </w:p>
     <w:p>
       <w:pPr>
-        <w:pStyle w:val="ImageCaption"/>
-      </w:pPr>
-      <w:r>
-        <w:t xml:space="preserve">Figure 7: Yearly trend over 20+ years of Total Phosphorus (average z-score) in the LAGOSNE states.</w:t>
-      </w:r>
-    </w:p>
-    <w:p>
-      <w:pPr>
-        <w:pStyle w:val="CaptionedFigure"/>
-      </w:pPr>
+        <w:pStyle w:val="BodyText"/>
+      </w:pPr>
+      <w:r>
+        <w:rPr>
+          <w:i/>
+        </w:rPr>
+        <w:t xml:space="preserve">Figure 8: Yearly trend over 20+ years of Chlorophyll</w:t>
+      </w:r>
+      <w:r>
+        <w:rPr>
+          <w:i/>
+        </w:rPr>
+        <w:t xml:space="preserve"> </w:t>
+      </w:r>
+      <w:r>
+        <w:t xml:space="preserve">a* (average z-score) in the LAGOSNE states.*</w:t>
+      </w:r>
+      <w:r>
+        <w:t xml:space="preserve"> </w:t>
+      </w:r>
       <w:r>
         <w:drawing>
           <wp:inline>
-            <wp:extent cx="5943600" cy="4457700"/>
+            <wp:extent cx="4572000" cy="3429000"/>
             <wp:effectExtent b="0" l="0" r="0" t="0"/>
-            <wp:docPr descr="Figure 8: Yearly trend over 20+ years of Chlorophyll a (average z-score) in the LAGOSNE states." title="" id="1" name="Picture"/>
+            <wp:docPr descr="" title="" id="1" name="Picture"/>
             <a:graphic>
               <a:graphicData uri="http://schemas.openxmlformats.org/drawingml/2006/picture">
                 <pic:pic>
@@ -3271,7 +4276,7 @@
                   <pic:spPr bwMode="auto">
                     <a:xfrm>
                       <a:off x="0" y="0"/>
-                      <a:ext cx="5943600" cy="4457700"/>
+                      <a:ext cx="4572000" cy="3429000"/>
                     </a:xfrm>
                     <a:prstGeom prst="rect">
                       <a:avLst/>
@@ -3292,29 +4297,6 @@
     </w:p>
     <w:p>
       <w:pPr>
-        <w:pStyle w:val="ImageCaption"/>
-      </w:pPr>
-      <w:r>
-        <w:t xml:space="preserve">Figure 8: Yearly trend over 20+ years of Chlorophyll</w:t>
-      </w:r>
-      <w:r>
-        <w:t xml:space="preserve"> </w:t>
-      </w:r>
-      <w:r>
-        <w:rPr>
-          <w:i/>
-        </w:rPr>
-        <w:t xml:space="preserve">a</w:t>
-      </w:r>
-      <w:r>
-        <w:t xml:space="preserve"> </w:t>
-      </w:r>
-      <w:r>
-        <w:t xml:space="preserve">(average z-score) in the LAGOSNE states.</w:t>
-      </w:r>
-    </w:p>
-    <w:p>
-      <w:pPr>
         <w:pStyle w:val="Heading1"/>
       </w:pPr>
       <w:bookmarkStart w:id="40" w:name="discussion-and-conclusions"/>
@@ -3345,26 +4327,36 @@
     </w:p>
     <w:p>
       <w:pPr>
+        <w:pStyle w:val="Heading3"/>
+      </w:pPr>
+      <w:bookmarkStart w:id="43" w:name="ri-is-downstream---bryan-will-write"/>
+      <w:r>
+        <w:t xml:space="preserve">RI is downstream - Bryan will write</w:t>
+      </w:r>
+      <w:bookmarkEnd w:id="43"/>
+    </w:p>
+    <w:p>
+      <w:pPr>
         <w:pStyle w:val="Heading2"/>
       </w:pPr>
-      <w:bookmarkStart w:id="43" w:name="caveats"/>
+      <w:bookmarkStart w:id="44" w:name="caveats"/>
       <w:r>
         <w:t xml:space="preserve">Caveats</w:t>
       </w:r>
-      <w:bookmarkEnd w:id="43"/>
+      <w:bookmarkEnd w:id="44"/>
     </w:p>
     <w:p>
       <w:pPr>
         <w:pStyle w:val="Heading1"/>
       </w:pPr>
-      <w:bookmarkStart w:id="44" w:name="bibliography"/>
+      <w:bookmarkStart w:id="45" w:name="bibliography"/>
       <w:r>
         <w:t xml:space="preserve">Bibliography</w:t>
       </w:r>
-      <w:bookmarkEnd w:id="44"/>
-    </w:p>
-    <w:bookmarkStart w:id="54" w:name="refs"/>
-    <w:bookmarkStart w:id="46" w:name="ref-Oliver_2017"/>
+      <w:bookmarkEnd w:id="45"/>
+    </w:p>
+    <w:bookmarkStart w:id="55" w:name="refs"/>
+    <w:bookmarkStart w:id="47" w:name="ref-Oliver_2017"/>
     <w:p>
       <w:pPr>
         <w:pStyle w:val="Bibliography"/>
@@ -3375,7 +4367,7 @@
       <w:r>
         <w:t xml:space="preserve"> </w:t>
       </w:r>
-      <w:hyperlink r:id="rId45">
+      <w:hyperlink r:id="rId46">
         <w:r>
           <w:rPr>
             <w:rStyle w:val="Hyperlink"/>
@@ -3387,8 +4379,8 @@
         <w:t xml:space="preserve">.</w:t>
       </w:r>
     </w:p>
-    <w:bookmarkEnd w:id="46"/>
-    <w:bookmarkStart w:id="47" w:name="ref-soranno2015building"/>
+    <w:bookmarkEnd w:id="47"/>
+    <w:bookmarkStart w:id="48" w:name="ref-soranno2015building"/>
     <w:p>
       <w:pPr>
         <w:pStyle w:val="Bibliography"/>
@@ -3397,8 +4389,8 @@
         <w:t xml:space="preserve">2. Soranno PA, Bissell EG, Cheruvelil KS, Christel ST, Collins SM, et al. (2015) Building a multi-scaled geospatial temporal ecology database from disparate data sources: Fostering open science and data reuse. GigaScience 4: 28.</w:t>
       </w:r>
     </w:p>
-    <w:bookmarkEnd w:id="47"/>
-    <w:bookmarkStart w:id="49" w:name="ref-stacheleklagosne2017"/>
+    <w:bookmarkEnd w:id="48"/>
+    <w:bookmarkStart w:id="50" w:name="ref-stacheleklagosne2017"/>
     <w:p>
       <w:pPr>
         <w:pStyle w:val="Bibliography"/>
@@ -3409,7 +4401,7 @@
       <w:r>
         <w:t xml:space="preserve"> </w:t>
       </w:r>
-      <w:hyperlink r:id="rId48">
+      <w:hyperlink r:id="rId49">
         <w:r>
           <w:rPr>
             <w:rStyle w:val="Hyperlink"/>
@@ -3421,8 +4413,8 @@
         <w:t xml:space="preserve">.</w:t>
       </w:r>
     </w:p>
-    <w:bookmarkEnd w:id="49"/>
-    <w:bookmarkStart w:id="50" w:name="ref-sorannolagosne2017"/>
+    <w:bookmarkEnd w:id="50"/>
+    <w:bookmarkStart w:id="51" w:name="ref-sorannolagosne2017"/>
     <w:p>
       <w:pPr>
         <w:pStyle w:val="Bibliography"/>
@@ -3431,8 +4423,8 @@
         <w:t xml:space="preserve">4. Soranno P, Bacon L, Beauchene M, Bednar K, Bissell E, et al. (2017) LAGOS-ne: A multi-scaled geospatial and temporal database of lake ecological context and water quality for thousands of us lakes. Gigascience 6.</w:t>
       </w:r>
     </w:p>
-    <w:bookmarkEnd w:id="50"/>
-    <w:bookmarkStart w:id="51" w:name="ref-mann1945nonparametric"/>
+    <w:bookmarkEnd w:id="51"/>
+    <w:bookmarkStart w:id="52" w:name="ref-mann1945nonparametric"/>
     <w:p>
       <w:pPr>
         <w:pStyle w:val="Bibliography"/>
@@ -3441,8 +4433,8 @@
         <w:t xml:space="preserve">5. Mann HB (1945) Nonparametric tests against trend. Econometrica: Journal of the Econometric Society: 245–259.</w:t>
       </w:r>
     </w:p>
-    <w:bookmarkEnd w:id="51"/>
-    <w:bookmarkStart w:id="52" w:name="ref-helsel2002statistical"/>
+    <w:bookmarkEnd w:id="52"/>
+    <w:bookmarkStart w:id="53" w:name="ref-helsel2002statistical"/>
     <w:p>
       <w:pPr>
         <w:pStyle w:val="Bibliography"/>
@@ -3451,8 +4443,8 @@
         <w:t xml:space="preserve">6. Helsel DR, Hirsch RM (2002) Statistical methods in water resources. US Geological survey Reston, VA, Vol. 323.</w:t>
       </w:r>
     </w:p>
-    <w:bookmarkEnd w:id="52"/>
-    <w:bookmarkStart w:id="53" w:name="ref-hipel1994time"/>
+    <w:bookmarkEnd w:id="53"/>
+    <w:bookmarkStart w:id="54" w:name="ref-hipel1994time"/>
     <w:p>
       <w:pPr>
         <w:pStyle w:val="Bibliography"/>
@@ -3461,8 +4453,8 @@
         <w:t xml:space="preserve">7. Hipel KW, McLeod AI (1994) Time series modelling of water resources and environmental systems. Elsevier.</w:t>
       </w:r>
     </w:p>
-    <w:bookmarkEnd w:id="53"/>
     <w:bookmarkEnd w:id="54"/>
+    <w:bookmarkEnd w:id="55"/>
     <w:sectPr>
       <w:pgSz w:w="12240" w:h="15840"/>
       <w:pgMar w:top="1440" w:right="1440" w:bottom="1440" w:left="1440" w:header="720" w:footer="720" w:gutter="0"/>

</xml_diff>

<commit_message>
last push before furlough
</commit_message>
<xml_diff>
--- a/manuscript/manuscript.docx
+++ b/manuscript/manuscript.docx
@@ -1973,440 +1973,423 @@
     </w:p>
     <w:p>
       <w:pPr>
-        <w:pStyle w:val="SourceCode"/>
-      </w:pPr>
+        <w:pStyle w:val="Heading1"/>
+      </w:pPr>
+      <w:bookmarkStart w:id="21" w:name="introduction"/>
+      <w:r>
+        <w:t xml:space="preserve">Introduction</w:t>
+      </w:r>
+      <w:bookmarkEnd w:id="21"/>
+    </w:p>
+    <w:p>
+      <w:pPr>
+        <w:pStyle w:val="FirstParagraph"/>
+      </w:pPr>
+      <w:r>
+        <w:t xml:space="preserve">General stuff about long-term trends, monitoring programs and watershed watch details</w:t>
+      </w:r>
+    </w:p>
+    <w:p>
+      <w:pPr>
+        <w:pStyle w:val="BodyText"/>
+      </w:pPr>
+      <w:r>
+        <w:t xml:space="preserve">Given what is known about long term trends in water quality within the broader region of the northeastern United States</w:t>
+      </w:r>
+      <w:r>
+        <w:t xml:space="preserve"> </w:t>
+      </w:r>
+      <w:r>
+        <w:t xml:space="preserve">[1]</w:t>
+      </w:r>
+      <w:r>
+        <w:t xml:space="preserve">, we were curious if those trends were also present in water quality trends in Rhode Island lakes and ponds. Something about spatial and temporal variability of water quality</w:t>
+      </w:r>
+    </w:p>
+    <w:p>
+      <w:pPr>
+        <w:pStyle w:val="BodyText"/>
+      </w:pPr>
+      <w:r>
+        <w:t xml:space="preserve">The goals of this study were to look at approximately 25 years of lakes and ponds data in Rhode Island. We will answer two particular questions. First, what are the state-wide trends in total nitrogen, total phosphorus, chlorophyll</w:t>
+      </w:r>
+      <w:r>
+        <w:t xml:space="preserve"> </w:t>
+      </w:r>
       <w:r>
         <w:rPr>
-          <w:rStyle w:val="VerbatimChar"/>
+          <w:i/>
         </w:rPr>
-        <w:t xml:space="preserve">## </w:t>
-      </w:r>
-      <w:r>
-        <w:br w:type="textWrapping"/>
-      </w:r>
+        <w:t xml:space="preserve">a</w:t>
+      </w:r>
+      <w:r>
+        <w:t xml:space="preserve">, and lake temperature and second, are water quality trends in Rhode Island similar to regional trends in the northeastern United states. In addition to these goals, this analysis has also been done using open data from the URI Watershed Watch program and the analysis in its entirety is available for independent reproduction at</w:t>
+      </w:r>
+      <w:r>
+        <w:t xml:space="preserve"> </w:t>
+      </w:r>
+      <w:hyperlink r:id="rId22">
+        <w:r>
+          <w:rPr>
+            <w:rStyle w:val="Hyperlink"/>
+          </w:rPr>
+          <w:t xml:space="preserve">https://github.com/usepa/ri_wq_trends</w:t>
+        </w:r>
+      </w:hyperlink>
+      <w:r>
+        <w:t xml:space="preserve">.</w:t>
+      </w:r>
+    </w:p>
+    <w:p>
+      <w:pPr>
+        <w:pStyle w:val="Heading1"/>
+      </w:pPr>
+      <w:bookmarkStart w:id="23" w:name="methods"/>
+      <w:r>
+        <w:t xml:space="preserve">Methods</w:t>
+      </w:r>
+      <w:bookmarkEnd w:id="23"/>
+    </w:p>
+    <w:p>
+      <w:pPr>
+        <w:pStyle w:val="FirstParagraph"/>
+      </w:pPr>
+      <w:r>
+        <w:t xml:space="preserve">For this study we combined a long-term dataset on water quality of lakes in Rhode Island, with a trend analysis based on centered and scaled water quality values (i.e. z-scores) to find increasing or decreasing annual water quality trends. Details are outlined below.</w:t>
+      </w:r>
+    </w:p>
+    <w:p>
+      <w:pPr>
+        <w:pStyle w:val="Heading2"/>
+      </w:pPr>
+      <w:bookmarkStart w:id="24" w:name="study-area-and-data"/>
+      <w:r>
+        <w:t xml:space="preserve">Study Area and Data</w:t>
+      </w:r>
+      <w:bookmarkEnd w:id="24"/>
+    </w:p>
+    <w:p>
+      <w:pPr>
+        <w:pStyle w:val="FirstParagraph"/>
+      </w:pPr>
+      <w:r>
+        <w:t xml:space="preserve">The study area for this analyis includes data in lakes and ponds in the state of Rhode Island that were collected by the University of Rhode Island’s Watershed Watch (URIWW) program (Figure 1). MORE DETAILS ON RIWW.</w:t>
+      </w:r>
+    </w:p>
+    <w:p>
+      <w:pPr>
+        <w:pStyle w:val="BodyText"/>
+      </w:pPr>
       <w:r>
         <w:rPr>
-          <w:rStyle w:val="VerbatimChar"/>
+          <w:i/>
         </w:rPr>
-        <w:t xml:space="preserve">## Attaching package: 'lubridate'</w:t>
-      </w:r>
-    </w:p>
-    <w:p>
-      <w:pPr>
-        <w:pStyle w:val="SourceCode"/>
-      </w:pPr>
+        <w:t xml:space="preserve">Figure 1: Map of URI Watershed Watch lake and pond sampling sites</w:t>
+      </w:r>
+      <w:r>
+        <w:t xml:space="preserve"> </w:t>
+      </w:r>
+      <w:r>
+        <w:drawing>
+          <wp:inline>
+            <wp:extent cx="5943600" cy="4829175"/>
+            <wp:effectExtent b="0" l="0" r="0" t="0"/>
+            <wp:docPr descr="" title="" id="1" name="Picture"/>
+            <a:graphic>
+              <a:graphicData uri="http://schemas.openxmlformats.org/drawingml/2006/picture">
+                <pic:pic>
+                  <pic:nvPicPr>
+                    <pic:cNvPr descr="../figures/ww_map.jpg" id="0" name="Picture"/>
+                    <pic:cNvPicPr>
+                      <a:picLocks noChangeArrowheads="1" noChangeAspect="1"/>
+                    </pic:cNvPicPr>
+                  </pic:nvPicPr>
+                  <pic:blipFill>
+                    <a:blip r:embed="rId25"/>
+                    <a:stretch>
+                      <a:fillRect/>
+                    </a:stretch>
+                  </pic:blipFill>
+                  <pic:spPr bwMode="auto">
+                    <a:xfrm>
+                      <a:off x="0" y="0"/>
+                      <a:ext cx="5943600" cy="4829175"/>
+                    </a:xfrm>
+                    <a:prstGeom prst="rect">
+                      <a:avLst/>
+                    </a:prstGeom>
+                    <a:noFill/>
+                    <a:ln w="9525">
+                      <a:noFill/>
+                      <a:headEnd/>
+                      <a:tailEnd/>
+                    </a:ln>
+                  </pic:spPr>
+                </pic:pic>
+              </a:graphicData>
+            </a:graphic>
+          </wp:inline>
+        </w:drawing>
+      </w:r>
+    </w:p>
+    <w:p>
+      <w:pPr>
+        <w:pStyle w:val="BodyText"/>
+      </w:pPr>
+      <w:r>
+        <w:t xml:space="preserve">In particular we selected data from the RIWW data that matched the following criteria: 1) were sampled between 1990 and 2016, 2) were sampled in May to October, 3) and were sampled at a depth of 2 meters or less. For this analysis we were interested in trends in lake temperature, total nitorgen, total phosphorus, and chlorophyll</w:t>
+      </w:r>
+      <w:r>
+        <w:t xml:space="preserve"> </w:t>
+      </w:r>
       <w:r>
         <w:rPr>
-          <w:rStyle w:val="VerbatimChar"/>
+          <w:i/>
         </w:rPr>
-        <w:t xml:space="preserve">## The following object is masked from 'package:base':</w:t>
-      </w:r>
-      <w:r>
-        <w:br w:type="textWrapping"/>
+        <w:t xml:space="preserve">a</w:t>
+      </w:r>
+      <w:r>
+        <w:t xml:space="preserve"> </w:t>
+      </w:r>
+      <w:r>
+        <w:t xml:space="preserve">and for each of these parameters we further filtered the data to select sites that had at least 10 years of data for a given parameter. The final dataset used in our analysis included 72 lakes and ponds which had approximately 70 samples for temperature, 70 samples for chlorophyll</w:t>
+      </w:r>
+      <w:r>
+        <w:t xml:space="preserve"> </w:t>
       </w:r>
       <w:r>
         <w:rPr>
-          <w:rStyle w:val="VerbatimChar"/>
+          <w:i/>
         </w:rPr>
-        <w:t xml:space="preserve">## </w:t>
-      </w:r>
-      <w:r>
-        <w:br w:type="textWrapping"/>
+        <w:t xml:space="preserve">a</w:t>
+      </w:r>
+      <w:r>
+        <w:t xml:space="preserve">, 65 samples for Total Nitrogen (TN), and 69 samples for Total Phosphorus (TP). Of the 72 sampling sites, 63 had data for all 4 parameters.</w:t>
+      </w:r>
+    </w:p>
+    <w:p>
+      <w:pPr>
+        <w:pStyle w:val="BodyText"/>
+      </w:pPr>
+      <w:r>
+        <w:t xml:space="preserve">Additionally, prior studies have looked at water quality trends across a larger region of the Northeastern United states that included 17 states including Minnesota, Wisconsin, Iowa, Missouri, Illinois, Indiana, Michigan, Ohio, Pennsylvania, New York, New Jersey, Connecticut, Massachusetts, Rhode Island, Vermont, New Hampshire, and Maine</w:t>
+      </w:r>
+      <w:r>
+        <w:t xml:space="preserve"> </w:t>
+      </w:r>
+      <w:r>
+        <w:t xml:space="preserve">[1,2]</w:t>
+      </w:r>
+      <w:r>
+        <w:t xml:space="preserve">. The authors found little change in water quality trends across this region</w:t>
+      </w:r>
+      <w:r>
+        <w:t xml:space="preserve"> </w:t>
+      </w:r>
+      <w:r>
+        <w:t xml:space="preserve">[1]</w:t>
+      </w:r>
+      <w:r>
+        <w:t xml:space="preserve"> </w:t>
+      </w:r>
+      <w:r>
+        <w:t xml:space="preserve">. We repeated our analysis (see</w:t>
+      </w:r>
+      <w:r>
+        <w:t xml:space="preserve"> </w:t>
       </w:r>
       <w:r>
         <w:rPr>
-          <w:rStyle w:val="VerbatimChar"/>
+          <w:b/>
         </w:rPr>
-        <w:t xml:space="preserve">##     date</w:t>
-      </w:r>
-    </w:p>
-    <w:p>
-      <w:pPr>
-        <w:pStyle w:val="SourceCode"/>
-      </w:pPr>
+        <w:t xml:space="preserve">Trend Analysis</w:t>
+      </w:r>
+      <w:r>
+        <w:t xml:space="preserve"> </w:t>
+      </w:r>
+      <w:r>
+        <w:t xml:space="preserve">section) with the same dataset used by</w:t>
+      </w:r>
+      <w:r>
+        <w:t xml:space="preserve"> </w:t>
+      </w:r>
+      <w:r>
+        <w:t xml:space="preserve">[1]</w:t>
+      </w:r>
+      <w:r>
+        <w:t xml:space="preserve">, the LAGOSNE dataset</w:t>
+      </w:r>
+      <w:r>
+        <w:t xml:space="preserve"> </w:t>
+      </w:r>
+      <w:r>
+        <w:t xml:space="preserve">[2–4]</w:t>
+      </w:r>
+      <w:r>
+        <w:t xml:space="preserve">. Temperature data were not availble, thus we only examine trends, using our analytical methods, for Total Nitrogren, Total Phosphorus, and Chlorophyll</w:t>
+      </w:r>
+      <w:r>
+        <w:t xml:space="preserve"> </w:t>
+      </w:r>
       <w:r>
         <w:rPr>
-          <w:rStyle w:val="VerbatimChar"/>
+          <w:i/>
         </w:rPr>
-        <w:t xml:space="preserve">## </w:t>
-      </w:r>
-      <w:r>
-        <w:br w:type="textWrapping"/>
+        <w:t xml:space="preserve">a</w:t>
+      </w:r>
+      <w:r>
+        <w:t xml:space="preserve"> </w:t>
+      </w:r>
+      <w:r>
+        <w:t xml:space="preserve">from the LAGOSNE database.</w:t>
+      </w:r>
+    </w:p>
+    <w:p>
+      <w:pPr>
+        <w:pStyle w:val="Heading2"/>
+      </w:pPr>
+      <w:bookmarkStart w:id="26" w:name="trend-analysis"/>
+      <w:r>
+        <w:t xml:space="preserve">Trend Analysis</w:t>
+      </w:r>
+      <w:bookmarkEnd w:id="26"/>
+    </w:p>
+    <w:p>
+      <w:pPr>
+        <w:pStyle w:val="FirstParagraph"/>
+      </w:pPr>
+      <w:r>
+        <w:t xml:space="preserve">There are many different methods for analyzing time series data for trends. One of the difficulties that is encountered when you have multiple sampling locations is how to identify a trend when you have variation at the scale of the sampling location as well as variation in when a sampling location might have been addedd to a dataset. For instance, if you have long-term data on water quality for several ponds, yet the cleaner ponds wer sampled more frequently in early years then a simple comparison of raw-values over time might show a decrease in water quality. Thus, it is necessary to account for this type of site-specific variation. This is similar to how the long-term temperature trends are analyzed using temperature anomolies [FILL IN GROUP DOING THIS]. The general approach is to calculate site-specific deviations from a long-term mean over pre-determined reference period. This allows all sites to be shifted to a common base line and the deviations, or anomalies, show change relative to the reference period.</w:t>
+      </w:r>
+    </w:p>
+    <w:p>
+      <w:pPr>
+        <w:pStyle w:val="Heading3"/>
+      </w:pPr>
+      <w:bookmarkStart w:id="27" w:name="z-score"/>
+      <w:r>
+        <w:t xml:space="preserve">Z-score</w:t>
+      </w:r>
+      <w:bookmarkEnd w:id="27"/>
+    </w:p>
+    <w:p>
+      <w:pPr>
+        <w:pStyle w:val="FirstParagraph"/>
+      </w:pPr>
+      <w:r>
+        <w:t xml:space="preserve">The anomaly approach is very useful and is the approach we chose to follow. However, using anomalies works best with a single measure (e.g temperature) or with mulitple measurements that are on the same scale. The water quality parameters that we explored have different scales and thus the anomaly alone is difficult to interpret across metrics. For instance, temperature in Rhode Island lakes during the growing season will range from approximately 15 degrees celsius to a high of 30 degrees celsius, whereas phosphorus might range from near zero ug/l to ~900 ug/l. To standardize these values we used the common approach of dividing each anomlaly by the standard deviation for the reference period. This value is commonly referred to as a Z-score. We use these z-scores to examine each water quality variable for a trend over the time period of 1990 to 2016.</w:t>
+      </w:r>
+    </w:p>
+    <w:p>
+      <w:pPr>
+        <w:pStyle w:val="BodyText"/>
+      </w:pPr>
+      <w:r>
+        <w:t xml:space="preserve">Furthermore, since we are interest in water quality trends over time, we wanted to explore how each site was responding. Thus, our z-scores were calculated over the reference period, 1990-2016, for each site. In other words the long-term mean and standard deviation were calculated on a site-by-site basis.</w:t>
+      </w:r>
+    </w:p>
+    <w:p>
+      <w:pPr>
+        <w:pStyle w:val="Heading3"/>
+      </w:pPr>
+      <w:bookmarkStart w:id="28" w:name="kendalls-tau"/>
+      <w:r>
+        <w:t xml:space="preserve">Kendall’s Tau</w:t>
+      </w:r>
+      <w:bookmarkEnd w:id="28"/>
+    </w:p>
+    <w:p>
+      <w:pPr>
+        <w:pStyle w:val="FirstParagraph"/>
+      </w:pPr>
+      <w:r>
+        <w:t xml:space="preserve">Kendall’s Tau and the Mann-Kendall test are commonly used to test for monotonic trends water quality data</w:t>
+      </w:r>
+      <w:r>
+        <w:t xml:space="preserve"> </w:t>
+      </w:r>
+      <w:r>
+        <w:t xml:space="preserve">[5–7]</w:t>
+      </w:r>
+      <w:r>
+        <w:t xml:space="preserve">. We followed these standard procedures to test for postive or negative trends in lake temperature, chlorophyll</w:t>
+      </w:r>
+      <w:r>
+        <w:t xml:space="preserve"> </w:t>
       </w:r>
       <w:r>
         <w:rPr>
-          <w:rStyle w:val="VerbatimChar"/>
+          <w:i/>
         </w:rPr>
-        <w:t xml:space="preserve">## Attaching package: 'dplyr'</w:t>
-      </w:r>
-    </w:p>
-    <w:p>
-      <w:pPr>
-        <w:pStyle w:val="SourceCode"/>
+        <w:t xml:space="preserve">a</w:t>
+      </w:r>
+      <w:r>
+        <w:t xml:space="preserve">, total nitrogen, and total phosphorus.</w:t>
+      </w:r>
+    </w:p>
+    <w:p>
+      <w:pPr>
+        <w:pStyle w:val="Heading3"/>
+      </w:pPr>
+      <w:bookmarkStart w:id="29" w:name="comparison-of-rhode-island-to-the-region"/>
+      <w:r>
+        <w:t xml:space="preserve">Comparison of Rhode Island to the Region</w:t>
+      </w:r>
+      <w:bookmarkEnd w:id="29"/>
+    </w:p>
+    <w:p>
+      <w:pPr>
+        <w:pStyle w:val="FirstParagraph"/>
+      </w:pPr>
+      <w:r>
+        <w:t xml:space="preserve">Prior studies have shown relatively stable water quality in the lakes of the Northeastern United Sates</w:t>
+      </w:r>
+      <w:r>
+        <w:t xml:space="preserve"> </w:t>
+      </w:r>
+      <w:r>
+        <w:t xml:space="preserve">[1]</w:t>
+      </w:r>
+      <w:r>
+        <w:t xml:space="preserve">. The data we used in our analysis, the University of Rhode Island’s Watershed Watch data, was inlcuded in that, but we were curious if regional trends were masking local scale trends in Rhode Island. In addition to the analysis condcuted by Oliver et al.</w:t>
+      </w:r>
+      <w:r>
+        <w:t xml:space="preserve"> </w:t>
+      </w:r>
+      <w:r>
+        <w:t xml:space="preserve">[1]</w:t>
+      </w:r>
+      <w:r>
+        <w:t xml:space="preserve">, we analyzed the same dataset but using the approach outlined here.</w:t>
+      </w:r>
+    </w:p>
+    <w:p>
+      <w:pPr>
+        <w:pStyle w:val="Heading1"/>
+      </w:pPr>
+      <w:bookmarkStart w:id="30" w:name="results"/>
+      <w:r>
+        <w:t xml:space="preserve">Results</w:t>
+      </w:r>
+      <w:bookmarkEnd w:id="30"/>
+    </w:p>
+    <w:p>
+      <w:pPr>
+        <w:pStyle w:val="FirstParagraph"/>
+      </w:pPr>
+      <w:r>
+        <w:t xml:space="preserve">During the selected sampling period of 1990 to 2016 average lake temperature was 22.08 celsius, average total nitrogen was 611.26 µg/l, average total phosphorus was 24.27 µg/l, and average chlorophyll was 10.08 µg/l (Table 1).</w:t>
+      </w:r>
+    </w:p>
+    <w:p>
+      <w:pPr>
+        <w:pStyle w:val="BodyText"/>
       </w:pPr>
       <w:r>
         <w:rPr>
-          <w:rStyle w:val="VerbatimChar"/>
+          <w:i/>
         </w:rPr>
-        <w:t xml:space="preserve">## The following objects are masked from 'package:lubridate':</w:t>
-      </w:r>
-      <w:r>
-        <w:br w:type="textWrapping"/>
-      </w:r>
-      <w:r>
-        <w:rPr>
-          <w:rStyle w:val="VerbatimChar"/>
-        </w:rPr>
-        <w:t xml:space="preserve">## </w:t>
-      </w:r>
-      <w:r>
-        <w:br w:type="textWrapping"/>
-      </w:r>
-      <w:r>
-        <w:rPr>
-          <w:rStyle w:val="VerbatimChar"/>
-        </w:rPr>
-        <w:t xml:space="preserve">##     intersect, setdiff, union</w:t>
-      </w:r>
-    </w:p>
-    <w:p>
-      <w:pPr>
-        <w:pStyle w:val="SourceCode"/>
-      </w:pPr>
-      <w:r>
-        <w:rPr>
-          <w:rStyle w:val="VerbatimChar"/>
-        </w:rPr>
-        <w:t xml:space="preserve">## The following objects are masked from 'package:stats':</w:t>
-      </w:r>
-      <w:r>
-        <w:br w:type="textWrapping"/>
-      </w:r>
-      <w:r>
-        <w:rPr>
-          <w:rStyle w:val="VerbatimChar"/>
-        </w:rPr>
-        <w:t xml:space="preserve">## </w:t>
-      </w:r>
-      <w:r>
-        <w:br w:type="textWrapping"/>
-      </w:r>
-      <w:r>
-        <w:rPr>
-          <w:rStyle w:val="VerbatimChar"/>
-        </w:rPr>
-        <w:t xml:space="preserve">##     filter, lag</w:t>
-      </w:r>
-    </w:p>
-    <w:p>
-      <w:pPr>
-        <w:pStyle w:val="SourceCode"/>
-      </w:pPr>
-      <w:r>
-        <w:rPr>
-          <w:rStyle w:val="VerbatimChar"/>
-        </w:rPr>
-        <w:t xml:space="preserve">## The following objects are masked from 'package:base':</w:t>
-      </w:r>
-      <w:r>
-        <w:br w:type="textWrapping"/>
-      </w:r>
-      <w:r>
-        <w:rPr>
-          <w:rStyle w:val="VerbatimChar"/>
-        </w:rPr>
-        <w:t xml:space="preserve">## </w:t>
-      </w:r>
-      <w:r>
-        <w:br w:type="textWrapping"/>
-      </w:r>
-      <w:r>
-        <w:rPr>
-          <w:rStyle w:val="VerbatimChar"/>
-        </w:rPr>
-        <w:t xml:space="preserve">##     intersect, setdiff, setequal, union</w:t>
-      </w:r>
-    </w:p>
-    <w:p>
-      <w:pPr>
-        <w:pStyle w:val="SourceCode"/>
-      </w:pPr>
-      <w:r>
-        <w:rPr>
-          <w:rStyle w:val="VerbatimChar"/>
-        </w:rPr>
-        <w:t xml:space="preserve">## here() starts at C:/Users/JHollist/OneDrive - Environmental Protection Agency (EPA)/projects/ri_wq_trends</w:t>
-      </w:r>
-    </w:p>
-    <w:p>
-      <w:pPr>
-        <w:pStyle w:val="SourceCode"/>
-      </w:pPr>
-      <w:r>
-        <w:rPr>
-          <w:rStyle w:val="VerbatimChar"/>
-        </w:rPr>
-        <w:t xml:space="preserve">## </w:t>
-      </w:r>
-      <w:r>
-        <w:br w:type="textWrapping"/>
-      </w:r>
-      <w:r>
-        <w:rPr>
-          <w:rStyle w:val="VerbatimChar"/>
-        </w:rPr>
-        <w:t xml:space="preserve">## Attaching package: 'here'</w:t>
-      </w:r>
-    </w:p>
-    <w:p>
-      <w:pPr>
-        <w:pStyle w:val="SourceCode"/>
-      </w:pPr>
-      <w:r>
-        <w:rPr>
-          <w:rStyle w:val="VerbatimChar"/>
-        </w:rPr>
-        <w:t xml:space="preserve">## The following object is masked from 'package:lubridate':</w:t>
-      </w:r>
-      <w:r>
-        <w:br w:type="textWrapping"/>
-      </w:r>
-      <w:r>
-        <w:rPr>
-          <w:rStyle w:val="VerbatimChar"/>
-        </w:rPr>
-        <w:t xml:space="preserve">## </w:t>
-      </w:r>
-      <w:r>
-        <w:br w:type="textWrapping"/>
-      </w:r>
-      <w:r>
-        <w:rPr>
-          <w:rStyle w:val="VerbatimChar"/>
-        </w:rPr>
-        <w:t xml:space="preserve">##     here</w:t>
-      </w:r>
-    </w:p>
-    <w:p>
-      <w:pPr>
-        <w:pStyle w:val="SourceCode"/>
-      </w:pPr>
-      <w:r>
-        <w:rPr>
-          <w:rStyle w:val="VerbatimChar"/>
-        </w:rPr>
-        <w:t xml:space="preserve">## Loading required package: LAGOSNE</w:t>
-      </w:r>
-    </w:p>
-    <w:p>
-      <w:pPr>
-        <w:pStyle w:val="SourceCode"/>
-      </w:pPr>
-      <w:r>
-        <w:rPr>
-          <w:rStyle w:val="VerbatimChar"/>
-        </w:rPr>
-        <w:t xml:space="preserve">## Linking to GEOS 3.6.1, GDAL 2.2.3, PROJ 4.9.3</w:t>
-      </w:r>
-    </w:p>
-    <w:p>
-      <w:pPr>
-        <w:pStyle w:val="SourceCode"/>
-      </w:pPr>
-      <w:r>
-        <w:rPr>
-          <w:rStyle w:val="VerbatimChar"/>
-        </w:rPr>
-        <w:t xml:space="preserve">## Parsed with column specification:</w:t>
-      </w:r>
-      <w:r>
-        <w:br w:type="textWrapping"/>
-      </w:r>
-      <w:r>
-        <w:rPr>
-          <w:rStyle w:val="VerbatimChar"/>
-        </w:rPr>
-        <w:t xml:space="preserve">## cols(</w:t>
-      </w:r>
-      <w:r>
-        <w:br w:type="textWrapping"/>
-      </w:r>
-      <w:r>
-        <w:rPr>
-          <w:rStyle w:val="VerbatimChar"/>
-        </w:rPr>
-        <w:t xml:space="preserve">##   station_name = col_character(),</w:t>
-      </w:r>
-      <w:r>
-        <w:br w:type="textWrapping"/>
-      </w:r>
-      <w:r>
-        <w:rPr>
-          <w:rStyle w:val="VerbatimChar"/>
-        </w:rPr>
-        <w:t xml:space="preserve">##   year = col_double(),</w:t>
-      </w:r>
-      <w:r>
-        <w:br w:type="textWrapping"/>
-      </w:r>
-      <w:r>
-        <w:rPr>
-          <w:rStyle w:val="VerbatimChar"/>
-        </w:rPr>
-        <w:t xml:space="preserve">##   month = col_integer(),</w:t>
-      </w:r>
-      <w:r>
-        <w:br w:type="textWrapping"/>
-      </w:r>
-      <w:r>
-        <w:rPr>
-          <w:rStyle w:val="VerbatimChar"/>
-        </w:rPr>
-        <w:t xml:space="preserve">##   day = col_integer(),</w:t>
-      </w:r>
-      <w:r>
-        <w:br w:type="textWrapping"/>
-      </w:r>
-      <w:r>
-        <w:rPr>
-          <w:rStyle w:val="VerbatimChar"/>
-        </w:rPr>
-        <w:t xml:space="preserve">##   param = col_character(),</w:t>
-      </w:r>
-      <w:r>
-        <w:br w:type="textWrapping"/>
-      </w:r>
-      <w:r>
-        <w:rPr>
-          <w:rStyle w:val="VerbatimChar"/>
-        </w:rPr>
-        <w:t xml:space="preserve">##   location = col_character(),</w:t>
-      </w:r>
-      <w:r>
-        <w:br w:type="textWrapping"/>
-      </w:r>
-      <w:r>
-        <w:rPr>
-          <w:rStyle w:val="VerbatimChar"/>
-        </w:rPr>
-        <w:t xml:space="preserve">##   site_descr = col_character(),</w:t>
-      </w:r>
-      <w:r>
-        <w:br w:type="textWrapping"/>
-      </w:r>
-      <w:r>
-        <w:rPr>
-          <w:rStyle w:val="VerbatimChar"/>
-        </w:rPr>
-        <w:t xml:space="preserve">##   mn_measurement = col_double(),</w:t>
-      </w:r>
-      <w:r>
-        <w:br w:type="textWrapping"/>
-      </w:r>
-      <w:r>
-        <w:rPr>
-          <w:rStyle w:val="VerbatimChar"/>
-        </w:rPr>
-        <w:t xml:space="preserve">##   town = col_character(),</w:t>
-      </w:r>
-      <w:r>
-        <w:br w:type="textWrapping"/>
-      </w:r>
-      <w:r>
-        <w:rPr>
-          <w:rStyle w:val="VerbatimChar"/>
-        </w:rPr>
-        <w:t xml:space="preserve">##   county = col_character(),</w:t>
-      </w:r>
-      <w:r>
-        <w:br w:type="textWrapping"/>
-      </w:r>
-      <w:r>
-        <w:rPr>
-          <w:rStyle w:val="VerbatimChar"/>
-        </w:rPr>
-        <w:t xml:space="preserve">##   state = col_character(),</w:t>
-      </w:r>
-      <w:r>
-        <w:br w:type="textWrapping"/>
-      </w:r>
-      <w:r>
-        <w:rPr>
-          <w:rStyle w:val="VerbatimChar"/>
-        </w:rPr>
-        <w:t xml:space="preserve">##   lon_dd = col_double(),</w:t>
-      </w:r>
-      <w:r>
-        <w:br w:type="textWrapping"/>
-      </w:r>
-      <w:r>
-        <w:rPr>
-          <w:rStyle w:val="VerbatimChar"/>
-        </w:rPr>
-        <w:t xml:space="preserve">##   lat_dd = col_double(),</w:t>
-      </w:r>
-      <w:r>
-        <w:br w:type="textWrapping"/>
-      </w:r>
-      <w:r>
-        <w:rPr>
-          <w:rStyle w:val="VerbatimChar"/>
-        </w:rPr>
-        <w:t xml:space="preserve">##   huc_12 = col_character(),</w:t>
-      </w:r>
-      <w:r>
-        <w:br w:type="textWrapping"/>
-      </w:r>
-      <w:r>
-        <w:rPr>
-          <w:rStyle w:val="VerbatimChar"/>
-        </w:rPr>
-        <w:t xml:space="preserve">##   huc_10_name = col_character(),</w:t>
-      </w:r>
-      <w:r>
-        <w:br w:type="textWrapping"/>
-      </w:r>
-      <w:r>
-        <w:rPr>
-          <w:rStyle w:val="VerbatimChar"/>
-        </w:rPr>
-        <w:t xml:space="preserve">##   huc_12_name = col_character(),</w:t>
-      </w:r>
-      <w:r>
-        <w:br w:type="textWrapping"/>
-      </w:r>
-      <w:r>
-        <w:rPr>
-          <w:rStyle w:val="VerbatimChar"/>
-        </w:rPr>
-        <w:t xml:space="preserve">##   measurement_scale = col_double(),</w:t>
-      </w:r>
-      <w:r>
-        <w:br w:type="textWrapping"/>
-      </w:r>
-      <w:r>
-        <w:rPr>
-          <w:rStyle w:val="VerbatimChar"/>
-        </w:rPr>
-        <w:t xml:space="preserve">##   measurement_anmly = col_double(),</w:t>
-      </w:r>
-      <w:r>
-        <w:br w:type="textWrapping"/>
-      </w:r>
-      <w:r>
-        <w:rPr>
-          <w:rStyle w:val="VerbatimChar"/>
-        </w:rPr>
-        <w:t xml:space="preserve">##   lt_mean = col_double()</w:t>
-      </w:r>
-      <w:r>
-        <w:br w:type="textWrapping"/>
-      </w:r>
-      <w:r>
-        <w:rPr>
-          <w:rStyle w:val="VerbatimChar"/>
-        </w:rPr>
-        <w:t xml:space="preserve">## )</w:t>
+        <w:t xml:space="preserve">Table 1: Summary statistics for URI Watershed Watch data from 1990 to 2016.</w:t>
       </w:r>
     </w:p>
     <w:tbl>
@@ -2920,953 +2903,6 @@
     </w:tbl>
     <w:p>
       <w:pPr>
-        <w:pStyle w:val="BodyText"/>
-      </w:pPr>
-      <w:r>
-        <w:rPr>
-          <w:i/>
-        </w:rPr>
-        <w:t xml:space="preserve">Table 1:</w:t>
-      </w:r>
-      <w:r>
-        <w:rPr>
-          <w:i/>
-        </w:rPr>
-        <w:t xml:space="preserve"> </w:t>
-      </w:r>
-    </w:p>
-    <w:p>
-      <w:pPr>
-        <w:pStyle w:val="Heading1"/>
-      </w:pPr>
-      <w:bookmarkStart w:id="21" w:name="introduction"/>
-      <w:r>
-        <w:t xml:space="preserve">Introduction</w:t>
-      </w:r>
-      <w:bookmarkEnd w:id="21"/>
-    </w:p>
-    <w:p>
-      <w:pPr>
-        <w:pStyle w:val="FirstParagraph"/>
-      </w:pPr>
-      <w:r>
-        <w:t xml:space="preserve">General stuff about long-term trends, monitoring programs and watershed watch details</w:t>
-      </w:r>
-    </w:p>
-    <w:p>
-      <w:pPr>
-        <w:pStyle w:val="BodyText"/>
-      </w:pPr>
-      <w:r>
-        <w:t xml:space="preserve">Given what is known about long term trends in water quality within the broader region of the northeastern United States</w:t>
-      </w:r>
-      <w:r>
-        <w:t xml:space="preserve"> </w:t>
-      </w:r>
-      <w:r>
-        <w:t xml:space="preserve">[1]</w:t>
-      </w:r>
-      <w:r>
-        <w:t xml:space="preserve">, we were curious if those trends were also present in water quality trends in Rhode Island lakes and ponds. Something about spatial and temporal variability of water quality</w:t>
-      </w:r>
-    </w:p>
-    <w:p>
-      <w:pPr>
-        <w:pStyle w:val="BodyText"/>
-      </w:pPr>
-      <w:r>
-        <w:t xml:space="preserve">The goals of this study were to look at approximately 25 years of lakes and ponds data in Rhode Island. We will answer two particular questions. First, what are the state-wide trends in total nitrogen, total phosphorus, chlorophyll</w:t>
-      </w:r>
-      <w:r>
-        <w:t xml:space="preserve"> </w:t>
-      </w:r>
-      <w:r>
-        <w:rPr>
-          <w:i/>
-        </w:rPr>
-        <w:t xml:space="preserve">a</w:t>
-      </w:r>
-      <w:r>
-        <w:t xml:space="preserve">, and lake temperature and second, are water quality trends in Rhode Island similar to regional trends in the northeastern United states. In addition to these goals, this analysis has also been done using open data from the URI Watershed Watch program and the analysis in its entirety is available for independent reproduction at</w:t>
-      </w:r>
-      <w:r>
-        <w:t xml:space="preserve"> </w:t>
-      </w:r>
-      <w:hyperlink r:id="rId22">
-        <w:r>
-          <w:rPr>
-            <w:rStyle w:val="Hyperlink"/>
-          </w:rPr>
-          <w:t xml:space="preserve">https://github.com/usepa/ri_wq_trends</w:t>
-        </w:r>
-      </w:hyperlink>
-      <w:r>
-        <w:t xml:space="preserve">.</w:t>
-      </w:r>
-    </w:p>
-    <w:p>
-      <w:pPr>
-        <w:pStyle w:val="Heading1"/>
-      </w:pPr>
-      <w:bookmarkStart w:id="23" w:name="methods"/>
-      <w:r>
-        <w:t xml:space="preserve">Methods</w:t>
-      </w:r>
-      <w:bookmarkEnd w:id="23"/>
-    </w:p>
-    <w:p>
-      <w:pPr>
-        <w:pStyle w:val="FirstParagraph"/>
-      </w:pPr>
-      <w:r>
-        <w:t xml:space="preserve">For this study we combined a long-term dataset on water quality of lakes in Rhode Island, with a trend analysis based on centered and scaled water quality values (i.e. z-scores) to find increasing or decreasing annual water quality trends. Details are outlined below.</w:t>
-      </w:r>
-    </w:p>
-    <w:p>
-      <w:pPr>
-        <w:pStyle w:val="Heading2"/>
-      </w:pPr>
-      <w:bookmarkStart w:id="24" w:name="study-area-and-data"/>
-      <w:r>
-        <w:t xml:space="preserve">Study Area and Data</w:t>
-      </w:r>
-      <w:bookmarkEnd w:id="24"/>
-    </w:p>
-    <w:p>
-      <w:pPr>
-        <w:pStyle w:val="FirstParagraph"/>
-      </w:pPr>
-      <w:r>
-        <w:t xml:space="preserve">The study area for this analyis includes data in lakes and ponds in the state of Rhode Island that were collected by the University of Rhode Island’s Watershed Watch (URIWW) program (Figure 1). MORE DETAILS ON RIWW.</w:t>
-      </w:r>
-    </w:p>
-    <w:p>
-      <w:pPr>
-        <w:pStyle w:val="BodyText"/>
-      </w:pPr>
-      <w:r>
-        <w:rPr>
-          <w:i/>
-        </w:rPr>
-        <w:t xml:space="preserve">Figure 1: Map of URI Watershed Watch lake and pond sampling sites</w:t>
-      </w:r>
-      <w:r>
-        <w:t xml:space="preserve"> </w:t>
-      </w:r>
-      <w:r>
-        <w:drawing>
-          <wp:inline>
-            <wp:extent cx="5943600" cy="4829175"/>
-            <wp:effectExtent b="0" l="0" r="0" t="0"/>
-            <wp:docPr descr="" title="" id="1" name="Picture"/>
-            <a:graphic>
-              <a:graphicData uri="http://schemas.openxmlformats.org/drawingml/2006/picture">
-                <pic:pic>
-                  <pic:nvPicPr>
-                    <pic:cNvPr descr="../figures/ww_map.jpg" id="0" name="Picture"/>
-                    <pic:cNvPicPr>
-                      <a:picLocks noChangeArrowheads="1" noChangeAspect="1"/>
-                    </pic:cNvPicPr>
-                  </pic:nvPicPr>
-                  <pic:blipFill>
-                    <a:blip r:embed="rId25"/>
-                    <a:stretch>
-                      <a:fillRect/>
-                    </a:stretch>
-                  </pic:blipFill>
-                  <pic:spPr bwMode="auto">
-                    <a:xfrm>
-                      <a:off x="0" y="0"/>
-                      <a:ext cx="5943600" cy="4829175"/>
-                    </a:xfrm>
-                    <a:prstGeom prst="rect">
-                      <a:avLst/>
-                    </a:prstGeom>
-                    <a:noFill/>
-                    <a:ln w="9525">
-                      <a:noFill/>
-                      <a:headEnd/>
-                      <a:tailEnd/>
-                    </a:ln>
-                  </pic:spPr>
-                </pic:pic>
-              </a:graphicData>
-            </a:graphic>
-          </wp:inline>
-        </w:drawing>
-      </w:r>
-    </w:p>
-    <w:p>
-      <w:pPr>
-        <w:pStyle w:val="BodyText"/>
-      </w:pPr>
-      <w:r>
-        <w:t xml:space="preserve">In particular we selected data from the RIWW data that matched the following criteria: 1) were sampled between 1990 and 2016, 2) were sampled in May to October, 3) and were sampled at a depth of 2 meters or less. For this analysis we were interested in trends in lake temperature, total nitorgen, total phosphorus, and chlorophyll</w:t>
-      </w:r>
-      <w:r>
-        <w:t xml:space="preserve"> </w:t>
-      </w:r>
-      <w:r>
-        <w:rPr>
-          <w:i/>
-        </w:rPr>
-        <w:t xml:space="preserve">a</w:t>
-      </w:r>
-      <w:r>
-        <w:t xml:space="preserve"> </w:t>
-      </w:r>
-      <w:r>
-        <w:t xml:space="preserve">and for each of these parameters we further filtered the data to select sites that had at least 10 years of data for a given parameter. The final dataset used in our analysis included 72 lakes and ponds which had approximately 70 samples for temperature, 70 samples for chlorophyll</w:t>
-      </w:r>
-      <w:r>
-        <w:t xml:space="preserve"> </w:t>
-      </w:r>
-      <w:r>
-        <w:rPr>
-          <w:i/>
-        </w:rPr>
-        <w:t xml:space="preserve">a</w:t>
-      </w:r>
-      <w:r>
-        <w:t xml:space="preserve">, 65 samples for Total Nitrogen (TN), and 69 samples for Total Phosphorus (TP). Of the 72 sampling sites, 63 had data for all 4 parameters.</w:t>
-      </w:r>
-    </w:p>
-    <w:p>
-      <w:pPr>
-        <w:pStyle w:val="BodyText"/>
-      </w:pPr>
-      <w:r>
-        <w:t xml:space="preserve">Additionally, prior studies have looked at water quality trends across a larger region of the Northeastern United states that included 17 states including Minnesota, Wisconsin, Iowa, Missouri, Illinois, Indiana, Michigan, Ohio, Pennsylvania, New York, New Jersey, Connecticut, Massachusetts, Rhode Island, Vermont, New Hampshire, and Maine</w:t>
-      </w:r>
-      <w:r>
-        <w:t xml:space="preserve"> </w:t>
-      </w:r>
-      <w:r>
-        <w:t xml:space="preserve">[1,2]</w:t>
-      </w:r>
-      <w:r>
-        <w:t xml:space="preserve">. The authors found little change in water quality trends across this region</w:t>
-      </w:r>
-      <w:r>
-        <w:t xml:space="preserve"> </w:t>
-      </w:r>
-      <w:r>
-        <w:t xml:space="preserve">[1]</w:t>
-      </w:r>
-      <w:r>
-        <w:t xml:space="preserve"> </w:t>
-      </w:r>
-      <w:r>
-        <w:t xml:space="preserve">. We repeated our analysis (see</w:t>
-      </w:r>
-      <w:r>
-        <w:t xml:space="preserve"> </w:t>
-      </w:r>
-      <w:r>
-        <w:rPr>
-          <w:b/>
-        </w:rPr>
-        <w:t xml:space="preserve">Trend Analysis</w:t>
-      </w:r>
-      <w:r>
-        <w:t xml:space="preserve"> </w:t>
-      </w:r>
-      <w:r>
-        <w:t xml:space="preserve">section) with the same dataset used by</w:t>
-      </w:r>
-      <w:r>
-        <w:t xml:space="preserve"> </w:t>
-      </w:r>
-      <w:r>
-        <w:t xml:space="preserve">[1]</w:t>
-      </w:r>
-      <w:r>
-        <w:t xml:space="preserve">, the LAGOSNE dataset</w:t>
-      </w:r>
-      <w:r>
-        <w:t xml:space="preserve"> </w:t>
-      </w:r>
-      <w:r>
-        <w:t xml:space="preserve">[2–4]</w:t>
-      </w:r>
-      <w:r>
-        <w:t xml:space="preserve">. Temperature data were not availble, thus we only examine trends, using our analytical methods, for Total Nitrogren, Total Phosphorus, and Chlorophyll</w:t>
-      </w:r>
-      <w:r>
-        <w:t xml:space="preserve"> </w:t>
-      </w:r>
-      <w:r>
-        <w:rPr>
-          <w:i/>
-        </w:rPr>
-        <w:t xml:space="preserve">a</w:t>
-      </w:r>
-      <w:r>
-        <w:t xml:space="preserve"> </w:t>
-      </w:r>
-      <w:r>
-        <w:t xml:space="preserve">from the LAGOSNE database.</w:t>
-      </w:r>
-    </w:p>
-    <w:p>
-      <w:pPr>
-        <w:pStyle w:val="Heading2"/>
-      </w:pPr>
-      <w:bookmarkStart w:id="26" w:name="trend-analysis"/>
-      <w:r>
-        <w:t xml:space="preserve">Trend Analysis</w:t>
-      </w:r>
-      <w:bookmarkEnd w:id="26"/>
-    </w:p>
-    <w:p>
-      <w:pPr>
-        <w:pStyle w:val="FirstParagraph"/>
-      </w:pPr>
-      <w:r>
-        <w:t xml:space="preserve">There are many different methods for analyzing time series data for trends. One of the difficulties that is encountered when you have multiple sampling locations is how to identify a trend when you have variation at the scale of the sampling location as well as variation in when a sampling location might have been addedd to a dataset. For instance, if you have long-term data on water quality for several ponds, yet the cleaner ponds wer sampled more frequently in early years then a simple comparison of raw-values over time might show a decrease in water quality. Thus, it is necessary to account for this type of site-specific variation. This is similar to how the long-term temperature trends are analyzed using temperature anomolies [FILL IN GROUP DOING THIS]. The general approach is to calculate site-specific deviations from a long-term mean over pre-determined reference period. This allows all sites to be shifted to a common base line and the deviations, or anomalies, show change relative to the reference period.</w:t>
-      </w:r>
-    </w:p>
-    <w:p>
-      <w:pPr>
-        <w:pStyle w:val="Heading3"/>
-      </w:pPr>
-      <w:bookmarkStart w:id="27" w:name="z-score"/>
-      <w:r>
-        <w:t xml:space="preserve">Z-score</w:t>
-      </w:r>
-      <w:bookmarkEnd w:id="27"/>
-    </w:p>
-    <w:p>
-      <w:pPr>
-        <w:pStyle w:val="FirstParagraph"/>
-      </w:pPr>
-      <w:r>
-        <w:t xml:space="preserve">The anomaly approach is very useful and is the approach we chose to follow. However, using anomalies works best with a single measure (e.g temperature) or with mulitple measurements that are on the same scale. The water quality parameters that we explored have different scales and thus the anomaly alone is difficult to interpret across metrics. For instance, temperature in Rhode Island lakes during the growing season will range from approximately 15 degrees celsius to a high of 30 degrees celsius, whereas phosphorus might range from near zero ug/l to ~900 ug/l. To standardize these values we used the common approach of dividing each anomlaly by the standard deviation for the reference period. This value is commonly referred to as a Z-score. We use these z-scores to examine each water quality variable for a trend over the time period of 1990 to 2016.</w:t>
-      </w:r>
-    </w:p>
-    <w:p>
-      <w:pPr>
-        <w:pStyle w:val="BodyText"/>
-      </w:pPr>
-      <w:r>
-        <w:t xml:space="preserve">Furthermore, since we are interest in water quality trends over time, we wanted to explore how each site was responding. Thus, our z-scores were calculated over the reference period, 1990-2016, for each site. In other words the long-term mean and standard deviation were calculated on a site-by-site basis.</w:t>
-      </w:r>
-    </w:p>
-    <w:p>
-      <w:pPr>
-        <w:pStyle w:val="Heading3"/>
-      </w:pPr>
-      <w:bookmarkStart w:id="28" w:name="kendalls-tau"/>
-      <w:r>
-        <w:t xml:space="preserve">Kendall’s Tau</w:t>
-      </w:r>
-      <w:bookmarkEnd w:id="28"/>
-    </w:p>
-    <w:p>
-      <w:pPr>
-        <w:pStyle w:val="FirstParagraph"/>
-      </w:pPr>
-      <w:r>
-        <w:t xml:space="preserve">Kendall’s Tau and the Mann-Kendall test are commonly used to test for monotonic trends water quality data</w:t>
-      </w:r>
-      <w:r>
-        <w:t xml:space="preserve"> </w:t>
-      </w:r>
-      <w:r>
-        <w:t xml:space="preserve">[5–7]</w:t>
-      </w:r>
-      <w:r>
-        <w:t xml:space="preserve">. We followed these standard procedures to test for postive or negative trends in lake temperature, chlorophyll</w:t>
-      </w:r>
-      <w:r>
-        <w:t xml:space="preserve"> </w:t>
-      </w:r>
-      <w:r>
-        <w:rPr>
-          <w:i/>
-        </w:rPr>
-        <w:t xml:space="preserve">a</w:t>
-      </w:r>
-      <w:r>
-        <w:t xml:space="preserve">, total nitrogen, and total phosphorus.</w:t>
-      </w:r>
-    </w:p>
-    <w:p>
-      <w:pPr>
-        <w:pStyle w:val="Heading3"/>
-      </w:pPr>
-      <w:bookmarkStart w:id="29" w:name="comparison-of-rhode-island-to-the-region"/>
-      <w:r>
-        <w:t xml:space="preserve">Comparison of Rhode Island to the Region</w:t>
-      </w:r>
-      <w:bookmarkEnd w:id="29"/>
-    </w:p>
-    <w:p>
-      <w:pPr>
-        <w:pStyle w:val="FirstParagraph"/>
-      </w:pPr>
-      <w:r>
-        <w:t xml:space="preserve">Prior studies have shown relatively stable water quality in the lakes of the Northeastern United Sates</w:t>
-      </w:r>
-      <w:r>
-        <w:t xml:space="preserve"> </w:t>
-      </w:r>
-      <w:r>
-        <w:t xml:space="preserve">[1]</w:t>
-      </w:r>
-      <w:r>
-        <w:t xml:space="preserve">. The data we used in our analysis, the University of Rhode Island’s Watershed Watch data, was inlcuded in that, but we were curious if regional trends were masking local scale trends in Rhode Island. In addition to the analysis condcuted by Oliver et al.</w:t>
-      </w:r>
-      <w:r>
-        <w:t xml:space="preserve"> </w:t>
-      </w:r>
-      <w:r>
-        <w:t xml:space="preserve">[1]</w:t>
-      </w:r>
-      <w:r>
-        <w:t xml:space="preserve">, we analyzed the same dataset but using the approach outlined here.</w:t>
-      </w:r>
-    </w:p>
-    <w:p>
-      <w:pPr>
-        <w:pStyle w:val="Heading1"/>
-      </w:pPr>
-      <w:bookmarkStart w:id="30" w:name="results"/>
-      <w:r>
-        <w:t xml:space="preserve">Results</w:t>
-      </w:r>
-      <w:bookmarkEnd w:id="30"/>
-    </w:p>
-    <w:p>
-      <w:pPr>
-        <w:pStyle w:val="FirstParagraph"/>
-      </w:pPr>
-      <w:r>
-        <w:t xml:space="preserve">During the selected sampling period of 1990 to 2016 average lake temperature was 22.08 celsius, average total nitrogen was 611.26 Âµg/l, average total phosphorus was 24.27 Âµg/l, and average chlorophyll was 10.08 Âµg/l (Table 1).</w:t>
-      </w:r>
-    </w:p>
-    <w:p>
-      <w:pPr>
-        <w:pStyle w:val="BodyText"/>
-      </w:pPr>
-      <w:r>
-        <w:rPr>
-          <w:i/>
-        </w:rPr>
-        <w:t xml:space="preserve">Table 1: Summary statistics for URI Watershed Watch data from 1990 to 2016.</w:t>
-      </w:r>
-    </w:p>
-    <w:tbl>
-      <w:tblPr>
-        <w:tblStyle w:val="Table"/>
-        <w:tblW w:type="pct" w:w="0.0"/>
-        <w:tblLook w:firstRow="1"/>
-      </w:tblPr>
-      <w:tblGrid/>
-      <w:tr>
-        <w:trPr>
-          <w:cnfStyle w:firstRow="1"/>
-        </w:trPr>
-        <w:tc>
-          <w:tcPr>
-            <w:tcBorders>
-              <w:bottom w:val="single"/>
-            </w:tcBorders>
-            <w:vAlign w:val="bottom"/>
-          </w:tcPr>
-          <w:p>
-            <w:pPr>
-              <w:pStyle w:val="Compact"/>
-              <w:jc w:val="left"/>
-            </w:pPr>
-            <w:r>
-              <w:t xml:space="preserve">Parameter</w:t>
-            </w:r>
-          </w:p>
-        </w:tc>
-        <w:tc>
-          <w:tcPr>
-            <w:tcBorders>
-              <w:bottom w:val="single"/>
-            </w:tcBorders>
-            <w:vAlign w:val="bottom"/>
-          </w:tcPr>
-          <w:p>
-            <w:pPr>
-              <w:pStyle w:val="Compact"/>
-              <w:jc w:val="left"/>
-            </w:pPr>
-            <w:r>
-              <w:t xml:space="preserve">Units</w:t>
-            </w:r>
-          </w:p>
-        </w:tc>
-        <w:tc>
-          <w:tcPr>
-            <w:tcBorders>
-              <w:bottom w:val="single"/>
-            </w:tcBorders>
-            <w:vAlign w:val="bottom"/>
-          </w:tcPr>
-          <w:p>
-            <w:pPr>
-              <w:pStyle w:val="Compact"/>
-              <w:jc w:val="right"/>
-            </w:pPr>
-            <w:r>
-              <w:t xml:space="preserve">25th Percentile</w:t>
-            </w:r>
-          </w:p>
-        </w:tc>
-        <w:tc>
-          <w:tcPr>
-            <w:tcBorders>
-              <w:bottom w:val="single"/>
-            </w:tcBorders>
-            <w:vAlign w:val="bottom"/>
-          </w:tcPr>
-          <w:p>
-            <w:pPr>
-              <w:pStyle w:val="Compact"/>
-              <w:jc w:val="right"/>
-            </w:pPr>
-            <w:r>
-              <w:t xml:space="preserve">Mean</w:t>
-            </w:r>
-          </w:p>
-        </w:tc>
-        <w:tc>
-          <w:tcPr>
-            <w:tcBorders>
-              <w:bottom w:val="single"/>
-            </w:tcBorders>
-            <w:vAlign w:val="bottom"/>
-          </w:tcPr>
-          <w:p>
-            <w:pPr>
-              <w:pStyle w:val="Compact"/>
-              <w:jc w:val="right"/>
-            </w:pPr>
-            <w:r>
-              <w:t xml:space="preserve">Median</w:t>
-            </w:r>
-          </w:p>
-        </w:tc>
-        <w:tc>
-          <w:tcPr>
-            <w:tcBorders>
-              <w:bottom w:val="single"/>
-            </w:tcBorders>
-            <w:vAlign w:val="bottom"/>
-          </w:tcPr>
-          <w:p>
-            <w:pPr>
-              <w:pStyle w:val="Compact"/>
-              <w:jc w:val="right"/>
-            </w:pPr>
-            <w:r>
-              <w:t xml:space="preserve">75th Percentile</w:t>
-            </w:r>
-          </w:p>
-        </w:tc>
-        <w:tc>
-          <w:tcPr>
-            <w:tcBorders>
-              <w:bottom w:val="single"/>
-            </w:tcBorders>
-            <w:vAlign w:val="bottom"/>
-          </w:tcPr>
-          <w:p>
-            <w:pPr>
-              <w:pStyle w:val="Compact"/>
-              <w:jc w:val="right"/>
-            </w:pPr>
-            <w:r>
-              <w:t xml:space="preserve">Max</w:t>
-            </w:r>
-          </w:p>
-        </w:tc>
-        <w:tc>
-          <w:tcPr>
-            <w:tcBorders>
-              <w:bottom w:val="single"/>
-            </w:tcBorders>
-            <w:vAlign w:val="bottom"/>
-          </w:tcPr>
-          <w:p>
-            <w:pPr>
-              <w:pStyle w:val="Compact"/>
-              <w:jc w:val="right"/>
-            </w:pPr>
-            <w:r>
-              <w:t xml:space="preserve">Std. Dev</w:t>
-            </w:r>
-          </w:p>
-        </w:tc>
-      </w:tr>
-      <w:tr>
-        <w:tc>
-          <w:p>
-            <w:pPr>
-              <w:pStyle w:val="Compact"/>
-              <w:jc w:val="left"/>
-            </w:pPr>
-            <w:r>
-              <w:t xml:space="preserve">temp</w:t>
-            </w:r>
-          </w:p>
-        </w:tc>
-        <w:tc>
-          <w:p>
-            <w:pPr>
-              <w:pStyle w:val="Compact"/>
-              <w:jc w:val="left"/>
-            </w:pPr>
-            <w:r>
-              <w:t xml:space="preserve">celsius</w:t>
-            </w:r>
-          </w:p>
-        </w:tc>
-        <w:tc>
-          <w:p>
-            <w:pPr>
-              <w:pStyle w:val="Compact"/>
-              <w:jc w:val="right"/>
-            </w:pPr>
-            <w:r>
-              <w:t xml:space="preserve">19.0</w:t>
-            </w:r>
-          </w:p>
-        </w:tc>
-        <w:tc>
-          <w:p>
-            <w:pPr>
-              <w:pStyle w:val="Compact"/>
-              <w:jc w:val="right"/>
-            </w:pPr>
-            <w:r>
-              <w:t xml:space="preserve">22.08</w:t>
-            </w:r>
-          </w:p>
-        </w:tc>
-        <w:tc>
-          <w:p>
-            <w:pPr>
-              <w:pStyle w:val="Compact"/>
-              <w:jc w:val="right"/>
-            </w:pPr>
-            <w:r>
-              <w:t xml:space="preserve">23.0</w:t>
-            </w:r>
-          </w:p>
-        </w:tc>
-        <w:tc>
-          <w:p>
-            <w:pPr>
-              <w:pStyle w:val="Compact"/>
-              <w:jc w:val="right"/>
-            </w:pPr>
-            <w:r>
-              <w:t xml:space="preserve">25.5</w:t>
-            </w:r>
-          </w:p>
-        </w:tc>
-        <w:tc>
-          <w:p>
-            <w:pPr>
-              <w:pStyle w:val="Compact"/>
-              <w:jc w:val="right"/>
-            </w:pPr>
-            <w:r>
-              <w:t xml:space="preserve">34.20</w:t>
-            </w:r>
-          </w:p>
-        </w:tc>
-        <w:tc>
-          <w:p>
-            <w:pPr>
-              <w:pStyle w:val="Compact"/>
-              <w:jc w:val="right"/>
-            </w:pPr>
-            <w:r>
-              <w:t xml:space="preserve">4.37</w:t>
-            </w:r>
-          </w:p>
-        </w:tc>
-      </w:tr>
-      <w:tr>
-        <w:tc>
-          <w:p>
-            <w:pPr>
-              <w:pStyle w:val="Compact"/>
-              <w:jc w:val="left"/>
-            </w:pPr>
-            <w:r>
-              <w:t xml:space="preserve">total_n</w:t>
-            </w:r>
-          </w:p>
-        </w:tc>
-        <w:tc>
-          <w:p>
-            <w:pPr>
-              <w:pStyle w:val="Compact"/>
-              <w:jc w:val="left"/>
-            </w:pPr>
-            <w:r>
-              <w:t xml:space="preserve">Âµg/l</w:t>
-            </w:r>
-          </w:p>
-        </w:tc>
-        <w:tc>
-          <w:p>
-            <w:pPr>
-              <w:pStyle w:val="Compact"/>
-              <w:jc w:val="right"/>
-            </w:pPr>
-            <w:r>
-              <w:t xml:space="preserve">355.0</w:t>
-            </w:r>
-          </w:p>
-        </w:tc>
-        <w:tc>
-          <w:p>
-            <w:pPr>
-              <w:pStyle w:val="Compact"/>
-              <w:jc w:val="right"/>
-            </w:pPr>
-            <w:r>
-              <w:t xml:space="preserve">611.26</w:t>
-            </w:r>
-          </w:p>
-        </w:tc>
-        <w:tc>
-          <w:p>
-            <w:pPr>
-              <w:pStyle w:val="Compact"/>
-              <w:jc w:val="right"/>
-            </w:pPr>
-            <w:r>
-              <w:t xml:space="preserve">470.0</w:t>
-            </w:r>
-          </w:p>
-        </w:tc>
-        <w:tc>
-          <w:p>
-            <w:pPr>
-              <w:pStyle w:val="Compact"/>
-              <w:jc w:val="right"/>
-            </w:pPr>
-            <w:r>
-              <w:t xml:space="preserve">705.0</w:t>
-            </w:r>
-          </w:p>
-        </w:tc>
-        <w:tc>
-          <w:p>
-            <w:pPr>
-              <w:pStyle w:val="Compact"/>
-              <w:jc w:val="right"/>
-            </w:pPr>
-            <w:r>
-              <w:t xml:space="preserve">10280.00</w:t>
-            </w:r>
-          </w:p>
-        </w:tc>
-        <w:tc>
-          <w:p>
-            <w:pPr>
-              <w:pStyle w:val="Compact"/>
-              <w:jc w:val="right"/>
-            </w:pPr>
-            <w:r>
-              <w:t xml:space="preserve">501.82</w:t>
-            </w:r>
-          </w:p>
-        </w:tc>
-      </w:tr>
-      <w:tr>
-        <w:tc>
-          <w:p>
-            <w:pPr>
-              <w:pStyle w:val="Compact"/>
-              <w:jc w:val="left"/>
-            </w:pPr>
-            <w:r>
-              <w:t xml:space="preserve">total_p</w:t>
-            </w:r>
-          </w:p>
-        </w:tc>
-        <w:tc>
-          <w:p>
-            <w:pPr>
-              <w:pStyle w:val="Compact"/>
-              <w:jc w:val="left"/>
-            </w:pPr>
-            <w:r>
-              <w:t xml:space="preserve">Âµg/l</w:t>
-            </w:r>
-          </w:p>
-        </w:tc>
-        <w:tc>
-          <w:p>
-            <w:pPr>
-              <w:pStyle w:val="Compact"/>
-              <w:jc w:val="right"/>
-            </w:pPr>
-            <w:r>
-              <w:t xml:space="preserve">10.0</w:t>
-            </w:r>
-          </w:p>
-        </w:tc>
-        <w:tc>
-          <w:p>
-            <w:pPr>
-              <w:pStyle w:val="Compact"/>
-              <w:jc w:val="right"/>
-            </w:pPr>
-            <w:r>
-              <w:t xml:space="preserve">24.27</w:t>
-            </w:r>
-          </w:p>
-        </w:tc>
-        <w:tc>
-          <w:p>
-            <w:pPr>
-              <w:pStyle w:val="Compact"/>
-              <w:jc w:val="right"/>
-            </w:pPr>
-            <w:r>
-              <w:t xml:space="preserve">15.0</w:t>
-            </w:r>
-          </w:p>
-        </w:tc>
-        <w:tc>
-          <w:p>
-            <w:pPr>
-              <w:pStyle w:val="Compact"/>
-              <w:jc w:val="right"/>
-            </w:pPr>
-            <w:r>
-              <w:t xml:space="preserve">24.0</w:t>
-            </w:r>
-          </w:p>
-        </w:tc>
-        <w:tc>
-          <w:p>
-            <w:pPr>
-              <w:pStyle w:val="Compact"/>
-              <w:jc w:val="right"/>
-            </w:pPr>
-            <w:r>
-              <w:t xml:space="preserve">899.00</w:t>
-            </w:r>
-          </w:p>
-        </w:tc>
-        <w:tc>
-          <w:p>
-            <w:pPr>
-              <w:pStyle w:val="Compact"/>
-              <w:jc w:val="right"/>
-            </w:pPr>
-            <w:r>
-              <w:t xml:space="preserve">36.49</w:t>
-            </w:r>
-          </w:p>
-        </w:tc>
-      </w:tr>
-      <w:tr>
-        <w:tc>
-          <w:p>
-            <w:pPr>
-              <w:pStyle w:val="Compact"/>
-              <w:jc w:val="left"/>
-            </w:pPr>
-            <w:r>
-              <w:t xml:space="preserve">chla</w:t>
-            </w:r>
-          </w:p>
-        </w:tc>
-        <w:tc>
-          <w:p>
-            <w:pPr>
-              <w:pStyle w:val="Compact"/>
-              <w:jc w:val="left"/>
-            </w:pPr>
-            <w:r>
-              <w:t xml:space="preserve">Âµg/l</w:t>
-            </w:r>
-          </w:p>
-        </w:tc>
-        <w:tc>
-          <w:p>
-            <w:pPr>
-              <w:pStyle w:val="Compact"/>
-              <w:jc w:val="right"/>
-            </w:pPr>
-            <w:r>
-              <w:t xml:space="preserve">1.8</w:t>
-            </w:r>
-          </w:p>
-        </w:tc>
-        <w:tc>
-          <w:p>
-            <w:pPr>
-              <w:pStyle w:val="Compact"/>
-              <w:jc w:val="right"/>
-            </w:pPr>
-            <w:r>
-              <w:t xml:space="preserve">10.08</w:t>
-            </w:r>
-          </w:p>
-        </w:tc>
-        <w:tc>
-          <w:p>
-            <w:pPr>
-              <w:pStyle w:val="Compact"/>
-              <w:jc w:val="right"/>
-            </w:pPr>
-            <w:r>
-              <w:t xml:space="preserve">3.7</w:t>
-            </w:r>
-          </w:p>
-        </w:tc>
-        <w:tc>
-          <w:p>
-            <w:pPr>
-              <w:pStyle w:val="Compact"/>
-              <w:jc w:val="right"/>
-            </w:pPr>
-            <w:r>
-              <w:t xml:space="preserve">9.3</w:t>
-            </w:r>
-          </w:p>
-        </w:tc>
-        <w:tc>
-          <w:p>
-            <w:pPr>
-              <w:pStyle w:val="Compact"/>
-              <w:jc w:val="right"/>
-            </w:pPr>
-            <w:r>
-              <w:t xml:space="preserve">618.96</w:t>
-            </w:r>
-          </w:p>
-        </w:tc>
-        <w:tc>
-          <w:p>
-            <w:pPr>
-              <w:pStyle w:val="Compact"/>
-              <w:jc w:val="right"/>
-            </w:pPr>
-            <w:r>
-              <w:t xml:space="preserve">20.31</w:t>
-            </w:r>
-          </w:p>
-        </w:tc>
-      </w:tr>
-    </w:tbl>
-    <w:p>
-      <w:pPr>
         <w:pStyle w:val="Heading2"/>
       </w:pPr>
       <w:bookmarkStart w:id="31" w:name="state-wide-trends-in-water-quality"/>
@@ -3885,9 +2921,11 @@
         </w:rPr>
         <w:t xml:space="preserve">Figure 2: Yearly trend over 20+ years of lake temperature in Rhode Island lakes and ponds.</w:t>
       </w:r>
-      <w:r>
-        <w:t xml:space="preserve"> </w:t>
-      </w:r>
+    </w:p>
+    <w:p>
+      <w:pPr>
+        <w:pStyle w:val="BodyText"/>
+      </w:pPr>
       <w:r>
         <w:drawing>
           <wp:inline>
@@ -3941,9 +2979,11 @@
         </w:rPr>
         <w:t xml:space="preserve">Figure 3: Yearly trend over 20+ years of Total Nitrogen (average z-score) in Rhode Island lakes and ponds.</w:t>
       </w:r>
-      <w:r>
-        <w:t xml:space="preserve"> </w:t>
-      </w:r>
+    </w:p>
+    <w:p>
+      <w:pPr>
+        <w:pStyle w:val="BodyText"/>
+      </w:pPr>
       <w:r>
         <w:drawing>
           <wp:inline>
@@ -3997,9 +3037,11 @@
         </w:rPr>
         <w:t xml:space="preserve">Figure 4: Yearly trend over 20+ years of Total Phosphorus (average z-score) in Rhode Island lakes and ponds.</w:t>
       </w:r>
-      <w:r>
-        <w:t xml:space="preserve"> </w:t>
-      </w:r>
+    </w:p>
+    <w:p>
+      <w:pPr>
+        <w:pStyle w:val="BodyText"/>
+      </w:pPr>
       <w:r>
         <w:drawing>
           <wp:inline>
@@ -4062,9 +3104,11 @@
       <w:r>
         <w:t xml:space="preserve">a* (average z-score) in Rhode Island lakes and ponds.*</w:t>
       </w:r>
-      <w:r>
-        <w:t xml:space="preserve"> </w:t>
-      </w:r>
+    </w:p>
+    <w:p>
+      <w:pPr>
+        <w:pStyle w:val="BodyText"/>
+      </w:pPr>
       <w:r>
         <w:drawing>
           <wp:inline>
@@ -4128,9 +3172,11 @@
         </w:rPr>
         <w:t xml:space="preserve">Figure 6: Yearly trend over 20+ years of Total Nitrogen (average z-score) in the LAGOSNE states.</w:t>
       </w:r>
-      <w:r>
-        <w:t xml:space="preserve"> </w:t>
-      </w:r>
+    </w:p>
+    <w:p>
+      <w:pPr>
+        <w:pStyle w:val="BodyText"/>
+      </w:pPr>
       <w:r>
         <w:drawing>
           <wp:inline>
@@ -4184,9 +3230,11 @@
         </w:rPr>
         <w:t xml:space="preserve">Figure 7: Yearly trend over 20+ years of Total Phosphorus (average z-score) in the LAGOSNE states.</w:t>
       </w:r>
-      <w:r>
-        <w:t xml:space="preserve"> </w:t>
-      </w:r>
+    </w:p>
+    <w:p>
+      <w:pPr>
+        <w:pStyle w:val="BodyText"/>
+      </w:pPr>
       <w:r>
         <w:drawing>
           <wp:inline>
@@ -4249,9 +3297,11 @@
       <w:r>
         <w:t xml:space="preserve">a* (average z-score) in the LAGOSNE states.*</w:t>
       </w:r>
-      <w:r>
-        <w:t xml:space="preserve"> </w:t>
-      </w:r>
+    </w:p>
+    <w:p>
+      <w:pPr>
+        <w:pStyle w:val="BodyText"/>
+      </w:pPr>
       <w:r>
         <w:drawing>
           <wp:inline>

</xml_diff>

<commit_message>
fresh render from new additions
</commit_message>
<xml_diff>
--- a/manuscript/manuscript.docx
+++ b/manuscript/manuscript.docx
@@ -7,7 +7,7 @@
         <w:pStyle w:val="Title"/>
       </w:pPr>
       <w:r>
-        <w:t xml:space="preserve">25</w:t>
+        <w:t xml:space="preserve">26</w:t>
       </w:r>
       <w:r>
         <w:t xml:space="preserve"> </w:t>
@@ -672,18 +672,6 @@
         <w:t xml:space="preserve"> </w:t>
       </w:r>
       <w:r>
-        <w:t xml:space="preserve">dozens</w:t>
-      </w:r>
-      <w:r>
-        <w:t xml:space="preserve"> </w:t>
-      </w:r>
-      <w:r>
-        <w:t xml:space="preserve">of</w:t>
-      </w:r>
-      <w:r>
-        <w:t xml:space="preserve"> </w:t>
-      </w:r>
-      <w:r>
         <w:t xml:space="preserve">Rhode</w:t>
       </w:r>
       <w:r>
@@ -720,19 +708,25 @@
         <w:t xml:space="preserve"> </w:t>
       </w:r>
       <w:r>
-        <w:t xml:space="preserve">over</w:t>
-      </w:r>
-      <w:r>
-        <w:t xml:space="preserve"> </w:t>
-      </w:r>
-      <w:r>
-        <w:t xml:space="preserve">25</w:t>
-      </w:r>
-      <w:r>
-        <w:t xml:space="preserve"> </w:t>
-      </w:r>
-      <w:r>
-        <w:t xml:space="preserve">years,</w:t>
+        <w:t xml:space="preserve">close</w:t>
+      </w:r>
+      <w:r>
+        <w:t xml:space="preserve"> </w:t>
+      </w:r>
+      <w:r>
+        <w:t xml:space="preserve">to</w:t>
+      </w:r>
+      <w:r>
+        <w:t xml:space="preserve"> </w:t>
+      </w:r>
+      <w:r>
+        <w:t xml:space="preserve">three</w:t>
+      </w:r>
+      <w:r>
+        <w:t xml:space="preserve"> </w:t>
+      </w:r>
+      <w:r>
+        <w:t xml:space="preserve">decades,</w:t>
       </w:r>
       <w:r>
         <w:t xml:space="preserve"> </w:t>
@@ -1987,6 +1981,14 @@
       </w:pPr>
       <w:r>
         <w:t xml:space="preserve">General stuff about long-term trends, monitoring programs and watershed watch details</w:t>
+      </w:r>
+    </w:p>
+    <w:p>
+      <w:pPr>
+        <w:pStyle w:val="BodyText"/>
+      </w:pPr>
+      <w:r>
+        <w:t xml:space="preserve">The University of Rhode Island’s Watershed Watch (URI WW) Volunteer Monitoring program has been collecting water quality data from Rhode Island lakes and ponds for over 25 years. The program began in 1988, monitoring 14 lakes and has now grown to include over 250 monitoring sites on over 120 waterbodies, including rivers/streams, and estuaries, with more than 400 trained volunteers. URI WW now provides more than 90% of Rhode Island’s lake multi-year baseline data, and is an integral part of the state’s environmental data collection strategy. Data QA/QC is of paramount importance; volunteers are trained both in the classroom and the field, and are provided with all the necessary equipment and supplies, along with scheduled collection dates. For freshwater lakes and ponds, weekly secchi depth and water temperature are recorded, along with bi-weekly Chl-a and dissolved oxygen. Water samples are collected three times per season (May through October) to be analyzed in the EPA-certified laboratory for nutrients, alkalinity, pH, and bacteria.</w:t>
       </w:r>
     </w:p>
     <w:p>
@@ -2378,7 +2380,7 @@
         <w:pStyle w:val="FirstParagraph"/>
       </w:pPr>
       <w:r>
-        <w:t xml:space="preserve">During the selected sampling period of 1990 to 2016 average lake temperature was 22.08 celsius, average total nitrogen was 611.26 µg/l, average total phosphorus was 24.27 µg/l, and average chlorophyll was 10.08 µg/l (Table 1).</w:t>
+        <w:t xml:space="preserve">During the sampling period of 1990 to 2016 Rhode Island lakes and ponds average lake temperature was 22.08 celsius, average total nitrogen was 611.26 µg/l, average total phosphorus was 24.27 µg/l, and average chlorophyll was 10.08 µg/l (Table 1). For lakes in ponds in the larger region represented by the LAGOSNE States, average total nitrogen was 905.24 µg/l, average total phosphorus was 33.74 µg/l, and average chlorophyll was 17.71 µg/l (Table 2).</w:t>
       </w:r>
     </w:p>
     <w:p>
@@ -2896,6 +2898,436 @@
             </w:pPr>
             <w:r>
               <w:t xml:space="preserve">20.31</w:t>
+            </w:r>
+          </w:p>
+        </w:tc>
+      </w:tr>
+    </w:tbl>
+    <w:p>
+      <w:pPr>
+        <w:pStyle w:val="BodyText"/>
+      </w:pPr>
+      <w:r>
+        <w:rPr>
+          <w:i/>
+        </w:rPr>
+        <w:t xml:space="preserve">Table 2: Summary statistics for URI Watershed Watch data from 1990 to 2016.</w:t>
+      </w:r>
+    </w:p>
+    <w:tbl>
+      <w:tblPr>
+        <w:tblStyle w:val="Table"/>
+        <w:tblW w:type="pct" w:w="0.0"/>
+        <w:tblLook w:firstRow="1"/>
+      </w:tblPr>
+      <w:tblGrid/>
+      <w:tr>
+        <w:trPr>
+          <w:cnfStyle w:firstRow="1"/>
+        </w:trPr>
+        <w:tc>
+          <w:tcPr>
+            <w:tcBorders>
+              <w:bottom w:val="single"/>
+            </w:tcBorders>
+            <w:vAlign w:val="bottom"/>
+          </w:tcPr>
+          <w:p>
+            <w:pPr>
+              <w:pStyle w:val="Compact"/>
+              <w:jc w:val="left"/>
+            </w:pPr>
+            <w:r>
+              <w:t xml:space="preserve">Parameter</w:t>
+            </w:r>
+          </w:p>
+        </w:tc>
+        <w:tc>
+          <w:tcPr>
+            <w:tcBorders>
+              <w:bottom w:val="single"/>
+            </w:tcBorders>
+            <w:vAlign w:val="bottom"/>
+          </w:tcPr>
+          <w:p>
+            <w:pPr>
+              <w:pStyle w:val="Compact"/>
+              <w:jc w:val="left"/>
+            </w:pPr>
+            <w:r>
+              <w:t xml:space="preserve">Units</w:t>
+            </w:r>
+          </w:p>
+        </w:tc>
+        <w:tc>
+          <w:tcPr>
+            <w:tcBorders>
+              <w:bottom w:val="single"/>
+            </w:tcBorders>
+            <w:vAlign w:val="bottom"/>
+          </w:tcPr>
+          <w:p>
+            <w:pPr>
+              <w:pStyle w:val="Compact"/>
+              <w:jc w:val="right"/>
+            </w:pPr>
+            <w:r>
+              <w:t xml:space="preserve">25th Percentile</w:t>
+            </w:r>
+          </w:p>
+        </w:tc>
+        <w:tc>
+          <w:tcPr>
+            <w:tcBorders>
+              <w:bottom w:val="single"/>
+            </w:tcBorders>
+            <w:vAlign w:val="bottom"/>
+          </w:tcPr>
+          <w:p>
+            <w:pPr>
+              <w:pStyle w:val="Compact"/>
+              <w:jc w:val="right"/>
+            </w:pPr>
+            <w:r>
+              <w:t xml:space="preserve">Mean</w:t>
+            </w:r>
+          </w:p>
+        </w:tc>
+        <w:tc>
+          <w:tcPr>
+            <w:tcBorders>
+              <w:bottom w:val="single"/>
+            </w:tcBorders>
+            <w:vAlign w:val="bottom"/>
+          </w:tcPr>
+          <w:p>
+            <w:pPr>
+              <w:pStyle w:val="Compact"/>
+              <w:jc w:val="right"/>
+            </w:pPr>
+            <w:r>
+              <w:t xml:space="preserve">Median</w:t>
+            </w:r>
+          </w:p>
+        </w:tc>
+        <w:tc>
+          <w:tcPr>
+            <w:tcBorders>
+              <w:bottom w:val="single"/>
+            </w:tcBorders>
+            <w:vAlign w:val="bottom"/>
+          </w:tcPr>
+          <w:p>
+            <w:pPr>
+              <w:pStyle w:val="Compact"/>
+              <w:jc w:val="right"/>
+            </w:pPr>
+            <w:r>
+              <w:t xml:space="preserve">75th Percentile</w:t>
+            </w:r>
+          </w:p>
+        </w:tc>
+        <w:tc>
+          <w:tcPr>
+            <w:tcBorders>
+              <w:bottom w:val="single"/>
+            </w:tcBorders>
+            <w:vAlign w:val="bottom"/>
+          </w:tcPr>
+          <w:p>
+            <w:pPr>
+              <w:pStyle w:val="Compact"/>
+              <w:jc w:val="right"/>
+            </w:pPr>
+            <w:r>
+              <w:t xml:space="preserve">Max</w:t>
+            </w:r>
+          </w:p>
+        </w:tc>
+        <w:tc>
+          <w:tcPr>
+            <w:tcBorders>
+              <w:bottom w:val="single"/>
+            </w:tcBorders>
+            <w:vAlign w:val="bottom"/>
+          </w:tcPr>
+          <w:p>
+            <w:pPr>
+              <w:pStyle w:val="Compact"/>
+              <w:jc w:val="right"/>
+            </w:pPr>
+            <w:r>
+              <w:t xml:space="preserve">Std. Dev</w:t>
+            </w:r>
+          </w:p>
+        </w:tc>
+      </w:tr>
+      <w:tr>
+        <w:tc>
+          <w:p>
+            <w:pPr>
+              <w:pStyle w:val="Compact"/>
+              <w:jc w:val="left"/>
+            </w:pPr>
+            <w:r>
+              <w:t xml:space="preserve">total_n</w:t>
+            </w:r>
+          </w:p>
+        </w:tc>
+        <w:tc>
+          <w:p>
+            <w:pPr>
+              <w:pStyle w:val="Compact"/>
+              <w:jc w:val="left"/>
+            </w:pPr>
+            <w:r>
+              <w:t xml:space="preserve">µg/l</w:t>
+            </w:r>
+          </w:p>
+        </w:tc>
+        <w:tc>
+          <w:p>
+            <w:pPr>
+              <w:pStyle w:val="Compact"/>
+              <w:jc w:val="right"/>
+            </w:pPr>
+            <w:r>
+              <w:t xml:space="preserve">370.0</w:t>
+            </w:r>
+          </w:p>
+        </w:tc>
+        <w:tc>
+          <w:p>
+            <w:pPr>
+              <w:pStyle w:val="Compact"/>
+              <w:jc w:val="right"/>
+            </w:pPr>
+            <w:r>
+              <w:t xml:space="preserve">905.24</w:t>
+            </w:r>
+          </w:p>
+        </w:tc>
+        <w:tc>
+          <w:p>
+            <w:pPr>
+              <w:pStyle w:val="Compact"/>
+              <w:jc w:val="right"/>
+            </w:pPr>
+            <w:r>
+              <w:t xml:space="preserve">609.0</w:t>
+            </w:r>
+          </w:p>
+        </w:tc>
+        <w:tc>
+          <w:p>
+            <w:pPr>
+              <w:pStyle w:val="Compact"/>
+              <w:jc w:val="right"/>
+            </w:pPr>
+            <w:r>
+              <w:t xml:space="preserve">1000.0</w:t>
+            </w:r>
+          </w:p>
+        </w:tc>
+        <w:tc>
+          <w:p>
+            <w:pPr>
+              <w:pStyle w:val="Compact"/>
+              <w:jc w:val="right"/>
+            </w:pPr>
+            <w:r>
+              <w:t xml:space="preserve">20574</w:t>
+            </w:r>
+          </w:p>
+        </w:tc>
+        <w:tc>
+          <w:p>
+            <w:pPr>
+              <w:pStyle w:val="Compact"/>
+              <w:jc w:val="right"/>
+            </w:pPr>
+            <w:r>
+              <w:t xml:space="preserve">1220.94</w:t>
+            </w:r>
+          </w:p>
+        </w:tc>
+      </w:tr>
+      <w:tr>
+        <w:tc>
+          <w:p>
+            <w:pPr>
+              <w:pStyle w:val="Compact"/>
+              <w:jc w:val="left"/>
+            </w:pPr>
+            <w:r>
+              <w:t xml:space="preserve">total_p</w:t>
+            </w:r>
+          </w:p>
+        </w:tc>
+        <w:tc>
+          <w:p>
+            <w:pPr>
+              <w:pStyle w:val="Compact"/>
+              <w:jc w:val="left"/>
+            </w:pPr>
+            <w:r>
+              <w:t xml:space="preserve">µg/l</w:t>
+            </w:r>
+          </w:p>
+        </w:tc>
+        <w:tc>
+          <w:p>
+            <w:pPr>
+              <w:pStyle w:val="Compact"/>
+              <w:jc w:val="right"/>
+            </w:pPr>
+            <w:r>
+              <w:t xml:space="preserve">10.0</w:t>
+            </w:r>
+          </w:p>
+        </w:tc>
+        <w:tc>
+          <w:p>
+            <w:pPr>
+              <w:pStyle w:val="Compact"/>
+              <w:jc w:val="right"/>
+            </w:pPr>
+            <w:r>
+              <w:t xml:space="preserve">33.74</w:t>
+            </w:r>
+          </w:p>
+        </w:tc>
+        <w:tc>
+          <w:p>
+            <w:pPr>
+              <w:pStyle w:val="Compact"/>
+              <w:jc w:val="right"/>
+            </w:pPr>
+            <w:r>
+              <w:t xml:space="preserve">16.0</w:t>
+            </w:r>
+          </w:p>
+        </w:tc>
+        <w:tc>
+          <w:p>
+            <w:pPr>
+              <w:pStyle w:val="Compact"/>
+              <w:jc w:val="right"/>
+            </w:pPr>
+            <w:r>
+              <w:t xml:space="preserve">32.0</w:t>
+            </w:r>
+          </w:p>
+        </w:tc>
+        <w:tc>
+          <w:p>
+            <w:pPr>
+              <w:pStyle w:val="Compact"/>
+              <w:jc w:val="right"/>
+            </w:pPr>
+            <w:r>
+              <w:t xml:space="preserve">1214</w:t>
+            </w:r>
+          </w:p>
+        </w:tc>
+        <w:tc>
+          <w:p>
+            <w:pPr>
+              <w:pStyle w:val="Compact"/>
+              <w:jc w:val="right"/>
+            </w:pPr>
+            <w:r>
+              <w:t xml:space="preserve">59.86</w:t>
+            </w:r>
+          </w:p>
+        </w:tc>
+      </w:tr>
+      <w:tr>
+        <w:tc>
+          <w:p>
+            <w:pPr>
+              <w:pStyle w:val="Compact"/>
+              <w:jc w:val="left"/>
+            </w:pPr>
+            <w:r>
+              <w:t xml:space="preserve">chla</w:t>
+            </w:r>
+          </w:p>
+        </w:tc>
+        <w:tc>
+          <w:p>
+            <w:pPr>
+              <w:pStyle w:val="Compact"/>
+              <w:jc w:val="left"/>
+            </w:pPr>
+            <w:r>
+              <w:t xml:space="preserve">µg/l</w:t>
+            </w:r>
+          </w:p>
+        </w:tc>
+        <w:tc>
+          <w:p>
+            <w:pPr>
+              <w:pStyle w:val="Compact"/>
+              <w:jc w:val="right"/>
+            </w:pPr>
+            <w:r>
+              <w:t xml:space="preserve">2.8</w:t>
+            </w:r>
+          </w:p>
+        </w:tc>
+        <w:tc>
+          <w:p>
+            <w:pPr>
+              <w:pStyle w:val="Compact"/>
+              <w:jc w:val="right"/>
+            </w:pPr>
+            <w:r>
+              <w:t xml:space="preserve">17.71</w:t>
+            </w:r>
+          </w:p>
+        </w:tc>
+        <w:tc>
+          <w:p>
+            <w:pPr>
+              <w:pStyle w:val="Compact"/>
+              <w:jc w:val="right"/>
+            </w:pPr>
+            <w:r>
+              <w:t xml:space="preserve">5.9</w:t>
+            </w:r>
+          </w:p>
+        </w:tc>
+        <w:tc>
+          <w:p>
+            <w:pPr>
+              <w:pStyle w:val="Compact"/>
+              <w:jc w:val="right"/>
+            </w:pPr>
+            <w:r>
+              <w:t xml:space="preserve">16.6</w:t>
+            </w:r>
+          </w:p>
+        </w:tc>
+        <w:tc>
+          <w:p>
+            <w:pPr>
+              <w:pStyle w:val="Compact"/>
+              <w:jc w:val="right"/>
+            </w:pPr>
+            <w:r>
+              <w:t xml:space="preserve">780</w:t>
+            </w:r>
+          </w:p>
+        </w:tc>
+        <w:tc>
+          <w:p>
+            <w:pPr>
+              <w:pStyle w:val="Compact"/>
+              <w:jc w:val="right"/>
+            </w:pPr>
+            <w:r>
+              <w:t xml:space="preserve">36.00</w:t>
             </w:r>
           </w:p>
         </w:tc>

</xml_diff>

<commit_message>
started adding in citation fig numbers to trend figures.
</commit_message>
<xml_diff>
--- a/manuscript/manuscript.docx
+++ b/manuscript/manuscript.docx
@@ -3346,6 +3346,14 @@
     <w:p>
       <w:pPr>
         <w:pStyle w:val="FirstParagraph"/>
+      </w:pPr>
+      <w:r>
+        <w:t xml:space="preserve">(Figure 2).</w:t>
+      </w:r>
+    </w:p>
+    <w:p>
+      <w:pPr>
+        <w:pStyle w:val="BodyText"/>
       </w:pPr>
       <w:r>
         <w:rPr>

</xml_diff>

<commit_message>
draft results for RI done, fixed map, moved WW to methods. closes #11, closes #10, closes #3.
</commit_message>
<xml_diff>
--- a/manuscript/manuscript.docx
+++ b/manuscript/manuscript.docx
@@ -7,19 +7,7 @@
         <w:pStyle w:val="Title"/>
       </w:pPr>
       <w:r>
-        <w:t xml:space="preserve">26</w:t>
-      </w:r>
-      <w:r>
-        <w:t xml:space="preserve"> </w:t>
-      </w:r>
-      <w:r>
-        <w:t xml:space="preserve">Years</w:t>
-      </w:r>
-      <w:r>
-        <w:t xml:space="preserve"> </w:t>
-      </w:r>
-      <w:r>
-        <w:t xml:space="preserve">of</w:t>
+        <w:t xml:space="preserve">Long-term</w:t>
       </w:r>
       <w:r>
         <w:t xml:space="preserve"> </w:t>
@@ -2013,7 +2001,7 @@
         <w:pStyle w:val="BodyText"/>
       </w:pPr>
       <w:r>
-        <w:t xml:space="preserve">The goals of this study were to look at approximately 25 years of lakes and ponds data in Rhode Island. We will answer two particular questions. First, what are the state-wide trends in total nitrogen, total phosphorus, chlorophyll</w:t>
+        <w:t xml:space="preserve">The goals of this study were to look at approximately 25 years of lakes and ponds data in Rhode Island and answer two particular questions. First, what are the state-wide trends in total nitrogen, total phosphorus, chlorophyll</w:t>
       </w:r>
       <w:r>
         <w:t xml:space="preserve"> </w:t>
@@ -2094,7 +2082,7 @@
       <w:r>
         <w:drawing>
           <wp:inline>
-            <wp:extent cx="5943600" cy="4829175"/>
+            <wp:extent cx="5943600" cy="7766304"/>
             <wp:effectExtent b="0" l="0" r="0" t="0"/>
             <wp:docPr descr="" title="" id="1" name="Picture"/>
             <a:graphic>
@@ -2115,7 +2103,7 @@
                   <pic:spPr bwMode="auto">
                     <a:xfrm>
                       <a:off x="0" y="0"/>
-                      <a:ext cx="5943600" cy="4829175"/>
+                      <a:ext cx="5943600" cy="7766304"/>
                     </a:xfrm>
                     <a:prstGeom prst="rect">
                       <a:avLst/>
@@ -3356,7 +3344,37 @@
         <w:pStyle w:val="FirstParagraph"/>
       </w:pPr>
       <w:r>
-        <w:t xml:space="preserve">Across the years of this study, average yearly scaled temperature in lakes and ponds appear to be increasing (Kendall’s Tau: 0.407 , p-value: 0.0031) with the large majority of years with average temperature greater than the long term average occuring in the years since 2000 (Figure 2).</w:t>
+        <w:t xml:space="preserve">Average yearly scaled temperature in lakes and ponds appear to be increasing (Kendall’s Tau: 0.407 , p-value: 0.0031) with the large majority of years with average temperature greater than the long term average occuring in the years since 2000 (Figure 2). Chlorophyll</w:t>
+      </w:r>
+      <w:r>
+        <w:t xml:space="preserve"> </w:t>
+      </w:r>
+      <w:r>
+        <w:rPr>
+          <w:i/>
+        </w:rPr>
+        <w:t xml:space="preserve">a</w:t>
+      </w:r>
+      <w:r>
+        <w:t xml:space="preserve"> </w:t>
+      </w:r>
+      <w:r>
+        <w:t xml:space="preserve">is also showing an increasing trend over time (Kendall’s Tau: 0.527 , p-value: 10^{-4}) and with the exception of an early high chlorophyll</w:t>
+      </w:r>
+      <w:r>
+        <w:t xml:space="preserve"> </w:t>
+      </w:r>
+      <w:r>
+        <w:rPr>
+          <w:i/>
+        </w:rPr>
+        <w:t xml:space="preserve">a</w:t>
+      </w:r>
+      <w:r>
+        <w:t xml:space="preserve"> </w:t>
+      </w:r>
+      <w:r>
+        <w:t xml:space="preserve">year in 1992 and a slightly above average year in 2003, the above average years have all occurred since 2010 (Figure 3).</w:t>
       </w:r>
     </w:p>
     <w:p>
@@ -3377,7 +3395,7 @@
       <w:r>
         <w:drawing>
           <wp:inline>
-            <wp:extent cx="4572000" cy="3429000"/>
+            <wp:extent cx="5943600" cy="4457700"/>
             <wp:effectExtent b="0" l="0" r="0" t="0"/>
             <wp:docPr descr="" title="" id="1" name="Picture"/>
             <a:graphic>
@@ -3398,7 +3416,7 @@
                   <pic:spPr bwMode="auto">
                     <a:xfrm>
                       <a:off x="0" y="0"/>
-                      <a:ext cx="4572000" cy="3429000"/>
+                      <a:ext cx="5943600" cy="4457700"/>
                     </a:xfrm>
                     <a:prstGeom prst="rect">
                       <a:avLst/>
@@ -3422,18 +3440,10 @@
         <w:pStyle w:val="BodyText"/>
       </w:pPr>
       <w:r>
-        <w:t xml:space="preserve">(Figure 3).</w:t>
-      </w:r>
-    </w:p>
-    <w:p>
-      <w:pPr>
-        <w:pStyle w:val="BodyText"/>
-      </w:pPr>
-      <w:r>
         <w:rPr>
           <w:i/>
         </w:rPr>
-        <w:t xml:space="preserve">Figure 3: Yearly trend over 20+ years of Total Nitrogen (average z-score) in Rhode Island lakes and ponds.</w:t>
+        <w:t xml:space="preserve">Figure 3: Yearly trend over 20+ years of Chlorphyll a (average z-score) in Rhode Island lakes and ponds.</w:t>
       </w:r>
     </w:p>
     <w:p>
@@ -3443,14 +3453,14 @@
       <w:r>
         <w:drawing>
           <wp:inline>
-            <wp:extent cx="4572000" cy="3429000"/>
+            <wp:extent cx="5943600" cy="4457700"/>
             <wp:effectExtent b="0" l="0" r="0" t="0"/>
             <wp:docPr descr="" title="" id="1" name="Picture"/>
             <a:graphic>
               <a:graphicData uri="http://schemas.openxmlformats.org/drawingml/2006/picture">
                 <pic:pic>
                   <pic:nvPicPr>
-                    <pic:cNvPr descr="../figures/ww_tn_trends.jpg" id="0" name="Picture"/>
+                    <pic:cNvPr descr="../figures/ww_chla_trends.jpg" id="0" name="Picture"/>
                     <pic:cNvPicPr>
                       <a:picLocks noChangeArrowheads="1" noChangeAspect="1"/>
                     </pic:cNvPicPr>
@@ -3464,7 +3474,7 @@
                   <pic:spPr bwMode="auto">
                     <a:xfrm>
                       <a:off x="0" y="0"/>
-                      <a:ext cx="4572000" cy="3429000"/>
+                      <a:ext cx="5943600" cy="4457700"/>
                     </a:xfrm>
                     <a:prstGeom prst="rect">
                       <a:avLst/>
@@ -3488,7 +3498,7 @@
         <w:pStyle w:val="BodyText"/>
       </w:pPr>
       <w:r>
-        <w:t xml:space="preserve">(Figure 4).</w:t>
+        <w:t xml:space="preserve">Average yearly trends for nutrients showed weaker or no trends over time. Total nitrogen did have a significant trend (Kendall’s Tau: 0.32 , p-value: 0.0346); however, that trend is driven by the lower than average total nitrogen values in 1993 and 1994 (Figure 4). Since 1995, the yearly trend is not significant (Kendall’s Tau: 0.19 , p-value: 0.2389). Total phosphorus does not show a trend over time in the yearly scaled values (Kendall’s Tau: 0.32 , p-value: 0.0346) and years that are over or under the average are evenly distributed over the years (Figure 5).</w:t>
       </w:r>
     </w:p>
     <w:p>
@@ -3499,7 +3509,7 @@
         <w:rPr>
           <w:i/>
         </w:rPr>
-        <w:t xml:space="preserve">Figure 4: Yearly trend over 20+ years of Total Phosphorus (average z-score) in Rhode Island lakes and ponds.</w:t>
+        <w:t xml:space="preserve">Figure 4: Yearly trend over 20+ years of Total Nitrogen (average z-score) in Rhode Island lakes and ponds.</w:t>
       </w:r>
     </w:p>
     <w:p>
@@ -3509,14 +3519,14 @@
       <w:r>
         <w:drawing>
           <wp:inline>
-            <wp:extent cx="4572000" cy="3429000"/>
+            <wp:extent cx="5943600" cy="4457700"/>
             <wp:effectExtent b="0" l="0" r="0" t="0"/>
             <wp:docPr descr="" title="" id="1" name="Picture"/>
             <a:graphic>
               <a:graphicData uri="http://schemas.openxmlformats.org/drawingml/2006/picture">
                 <pic:pic>
                   <pic:nvPicPr>
-                    <pic:cNvPr descr="../figures/ww_tp_trends.jpg" id="0" name="Picture"/>
+                    <pic:cNvPr descr="../figures/ww_tn_trends.jpg" id="0" name="Picture"/>
                     <pic:cNvPicPr>
                       <a:picLocks noChangeArrowheads="1" noChangeAspect="1"/>
                     </pic:cNvPicPr>
@@ -3530,7 +3540,7 @@
                   <pic:spPr bwMode="auto">
                     <a:xfrm>
                       <a:off x="0" y="0"/>
-                      <a:ext cx="4572000" cy="3429000"/>
+                      <a:ext cx="5943600" cy="4457700"/>
                     </a:xfrm>
                     <a:prstGeom prst="rect">
                       <a:avLst/>
@@ -3554,18 +3564,10 @@
         <w:pStyle w:val="BodyText"/>
       </w:pPr>
       <w:r>
-        <w:t xml:space="preserve">(Figure 5).</w:t>
-      </w:r>
-    </w:p>
-    <w:p>
-      <w:pPr>
-        <w:pStyle w:val="BodyText"/>
-      </w:pPr>
-      <w:r>
         <w:rPr>
           <w:i/>
         </w:rPr>
-        <w:t xml:space="preserve">Figure 5: Yearly trend over 20+ years of Chlorphyll a (average z-score) in Rhode Island lakes and ponds.</w:t>
+        <w:t xml:space="preserve">Figure 5: Yearly trend over 20+ years of Total Phosphorus (average z-score) in Rhode Island lakes and ponds.</w:t>
       </w:r>
     </w:p>
     <w:p>
@@ -3575,14 +3577,14 @@
       <w:r>
         <w:drawing>
           <wp:inline>
-            <wp:extent cx="4572000" cy="3429000"/>
+            <wp:extent cx="5943600" cy="4457700"/>
             <wp:effectExtent b="0" l="0" r="0" t="0"/>
             <wp:docPr descr="" title="" id="1" name="Picture"/>
             <a:graphic>
               <a:graphicData uri="http://schemas.openxmlformats.org/drawingml/2006/picture">
                 <pic:pic>
                   <pic:nvPicPr>
-                    <pic:cNvPr descr="../figures/ww_chla_trends.jpg" id="0" name="Picture"/>
+                    <pic:cNvPr descr="../figures/ww_tp_trends.jpg" id="0" name="Picture"/>
                     <pic:cNvPicPr>
                       <a:picLocks noChangeArrowheads="1" noChangeAspect="1"/>
                     </pic:cNvPicPr>
@@ -3596,7 +3598,7 @@
                   <pic:spPr bwMode="auto">
                     <a:xfrm>
                       <a:off x="0" y="0"/>
-                      <a:ext cx="4572000" cy="3429000"/>
+                      <a:ext cx="5943600" cy="4457700"/>
                     </a:xfrm>
                     <a:prstGeom prst="rect">
                       <a:avLst/>
@@ -3651,7 +3653,7 @@
       <w:r>
         <w:drawing>
           <wp:inline>
-            <wp:extent cx="4572000" cy="3429000"/>
+            <wp:extent cx="5943600" cy="4457700"/>
             <wp:effectExtent b="0" l="0" r="0" t="0"/>
             <wp:docPr descr="" title="" id="1" name="Picture"/>
             <a:graphic>
@@ -3672,7 +3674,7 @@
                   <pic:spPr bwMode="auto">
                     <a:xfrm>
                       <a:off x="0" y="0"/>
-                      <a:ext cx="4572000" cy="3429000"/>
+                      <a:ext cx="5943600" cy="4457700"/>
                     </a:xfrm>
                     <a:prstGeom prst="rect">
                       <a:avLst/>
@@ -3717,7 +3719,7 @@
       <w:r>
         <w:drawing>
           <wp:inline>
-            <wp:extent cx="4572000" cy="3429000"/>
+            <wp:extent cx="5943600" cy="4457700"/>
             <wp:effectExtent b="0" l="0" r="0" t="0"/>
             <wp:docPr descr="" title="" id="1" name="Picture"/>
             <a:graphic>
@@ -3738,7 +3740,7 @@
                   <pic:spPr bwMode="auto">
                     <a:xfrm>
                       <a:off x="0" y="0"/>
-                      <a:ext cx="4572000" cy="3429000"/>
+                      <a:ext cx="5943600" cy="4457700"/>
                     </a:xfrm>
                     <a:prstGeom prst="rect">
                       <a:avLst/>
@@ -3783,7 +3785,7 @@
       <w:r>
         <w:drawing>
           <wp:inline>
-            <wp:extent cx="4572000" cy="3429000"/>
+            <wp:extent cx="5943600" cy="4457700"/>
             <wp:effectExtent b="0" l="0" r="0" t="0"/>
             <wp:docPr descr="" title="" id="1" name="Picture"/>
             <a:graphic>
@@ -3804,7 +3806,7 @@
                   <pic:spPr bwMode="auto">
                     <a:xfrm>
                       <a:off x="0" y="0"/>
-                      <a:ext cx="4572000" cy="3429000"/>
+                      <a:ext cx="5943600" cy="4457700"/>
                     </a:xfrm>
                     <a:prstGeom prst="rect">
                       <a:avLst/>

</xml_diff>

<commit_message>
converted mostly to slope.  need to update methods.
</commit_message>
<xml_diff>
--- a/manuscript/manuscript.docx
+++ b/manuscript/manuscript.docx
@@ -3495,7 +3495,7 @@
         <w:pStyle w:val="FirstParagraph"/>
       </w:pPr>
       <w:r>
-        <w:t xml:space="preserve">Average yearly scaled temperature in lakes and ponds appear to be increasing (Kendall’s Tau: 0.407 , p-value: 0.0031) with the large majority of years with average temperature greater than the long term average occuring in the years since 2000 (Figure 2). Chlorophyll</w:t>
+        <w:t xml:space="preserve">Average yearly scaled temperature in lakes and ponds appear to be increasing (slope: 0.012 , p-value: 0.0022) with the large majority of years with average temperature greater than the long term average occuring in the years since 2000 (Figure 2). Chlorophyll</w:t>
       </w:r>
       <w:r>
         <w:t xml:space="preserve"> </w:t>
@@ -3510,7 +3510,10 @@
         <w:t xml:space="preserve"> </w:t>
       </w:r>
       <w:r>
-        <w:t xml:space="preserve">is also showing an increasing trend over time (Kendall’s Tau: 0.527 , p-value: 10^{-4}) and with the exception of an early high chlorophyll</w:t>
+        <w:t xml:space="preserve">is also showing an increasing trend over time (slope: 0.022 , p-value: 9</w:t>
+      </w:r>
+      <w:r>
+        <w:t xml:space="preserve">10^{-4}) and with the exception of an early high chlorophyll</w:t>
       </w:r>
       <w:r>
         <w:t xml:space="preserve"> </w:t>
@@ -3649,7 +3652,7 @@
         <w:pStyle w:val="BodyText"/>
       </w:pPr>
       <w:r>
-        <w:t xml:space="preserve">Average yearly trends for nutrients showed weaker or no trends over time. Total nitrogen did have a significant trend (Kendall’s Tau: 0.32 , p-value: 0.0346); however, that trend is driven by the lower than average total nitrogen values in 1993 and 1994 (Figure 4). Since 1995, the yearly trend is not significant (Kendall’s Tau: 0.19 , p-value: 0.2389). Total phosphorus does not show a trend over time in the yearly scaled values (Kendall’s Tau: 0.32 , p-value: 0.0346) and years that are over or under the average are evenly distributed over the years (Figure 5).</w:t>
+        <w:t xml:space="preserve">Average yearly trends for nutrients showed weaker or no trends over time. Total nitrogen did have a significant trend (slope: 0.016 , p-value: 0.0033); however, that trend is driven by the lower than average total nitrogen values in 1993 and 1994 (Figure 4). Since 1995, the yearly trend is not significant (slope: 0.006, p-value: 0.092). Total phosphorus does not show a trend over time in the yearly scaled values (slope: 0.016 , p-value: 0.0033) and years that are over or under the average are evenly distributed over the years (Figure 5).</w:t>
       </w:r>
     </w:p>
     <w:p>
@@ -3783,18 +3786,48 @@
         <w:pStyle w:val="FirstParagraph"/>
       </w:pPr>
       <w:r>
-        <w:t xml:space="preserve">(Figure 6).</w:t>
-      </w:r>
-    </w:p>
-    <w:p>
-      <w:pPr>
-        <w:pStyle w:val="BodyText"/>
-      </w:pPr>
+        <w:t xml:space="preserve">In general, broad regional trends were less obvious and in the case of chlorophyll</w:t>
+      </w:r>
+      <w:r>
+        <w:t xml:space="preserve"> </w:t>
+      </w:r>
       <w:r>
         <w:rPr>
           <w:i/>
         </w:rPr>
-        <w:t xml:space="preserve">Figure 6: Yearly trend over 20+ years of Total Nitrogen (average z-score) in the LAGOSNE states.</w:t>
+        <w:t xml:space="preserve">a</w:t>
+      </w:r>
+      <w:r>
+        <w:t xml:space="preserve"> </w:t>
+      </w:r>
+      <w:r>
+        <w:t xml:space="preserve">and total phosphorus, the trends were not significant. In particular, chlorophyll</w:t>
+      </w:r>
+      <w:r>
+        <w:t xml:space="preserve"> </w:t>
+      </w:r>
+      <w:r>
+        <w:rPr>
+          <w:i/>
+        </w:rPr>
+        <w:t xml:space="preserve">a</w:t>
+      </w:r>
+      <w:r>
+        <w:t xml:space="preserve"> </w:t>
+      </w:r>
+      <w:r>
+        <w:t xml:space="preserve">showed a slight, yet non-significant negative trend (slope: -0.004316, p-value: 0.1391258, Figure 6).</w:t>
+      </w:r>
+    </w:p>
+    <w:p>
+      <w:pPr>
+        <w:pStyle w:val="BodyText"/>
+      </w:pPr>
+      <w:r>
+        <w:rPr>
+          <w:i/>
+        </w:rPr>
+        <w:t xml:space="preserve">Figure 6: Yearly trend over 20+ years of Chlorophyll a (average z-score) in the LAGOSNE states.</w:t>
       </w:r>
     </w:p>
     <w:p>
@@ -3811,7 +3844,7 @@
               <a:graphicData uri="http://schemas.openxmlformats.org/drawingml/2006/picture">
                 <pic:pic>
                   <pic:nvPicPr>
-                    <pic:cNvPr descr="../figures/lagos_tn_trends.jpg" id="0" name="Picture"/>
+                    <pic:cNvPr descr="../figures/lagos_chla_trends.jpg" id="0" name="Picture"/>
                     <pic:cNvPicPr>
                       <a:picLocks noChangeArrowheads="1" noChangeAspect="1"/>
                     </pic:cNvPicPr>
@@ -3849,7 +3882,7 @@
         <w:pStyle w:val="BodyText"/>
       </w:pPr>
       <w:r>
-        <w:t xml:space="preserve">(Figure 7).</w:t>
+        <w:t xml:space="preserve">Total phosphorus shows a slight and non-significant increasing trend (slope: 0.0042794, p-value: 0.0643847, Figure 7) and total nitrogen shows a slight negative non-significant trend (slope: -0.0061356, p-value: 0.3870714, Figure 8).</w:t>
       </w:r>
     </w:p>
     <w:p>
@@ -3915,18 +3948,10 @@
         <w:pStyle w:val="BodyText"/>
       </w:pPr>
       <w:r>
-        <w:t xml:space="preserve">(Figure 8).</w:t>
-      </w:r>
-    </w:p>
-    <w:p>
-      <w:pPr>
-        <w:pStyle w:val="BodyText"/>
-      </w:pPr>
-      <w:r>
         <w:rPr>
           <w:i/>
         </w:rPr>
-        <w:t xml:space="preserve">Figure 8: Yearly trend over 20+ years of Chlorophyll a (average z-score) in the LAGOSNE states.</w:t>
+        <w:t xml:space="preserve">Figure 8: Yearly trend over 20+ years of Total Nitrogen (average z-score) in the LAGOSNE states.</w:t>
       </w:r>
     </w:p>
     <w:p>
@@ -3943,7 +3968,7 @@
               <a:graphicData uri="http://schemas.openxmlformats.org/drawingml/2006/picture">
                 <pic:pic>
                   <pic:nvPicPr>
-                    <pic:cNvPr descr="../figures/lagos_chla_trends.jpg" id="0" name="Picture"/>
+                    <pic:cNvPr descr="../figures/lagos_tn_trends.jpg" id="0" name="Picture"/>
                     <pic:cNvPicPr>
                       <a:picLocks noChangeArrowheads="1" noChangeAspect="1"/>
                     </pic:cNvPicPr>

</xml_diff>

<commit_message>
changed method from kendalls tau to regression.  closes #12
</commit_message>
<xml_diff>
--- a/manuscript/manuscript.docx
+++ b/manuscript/manuscript.docx
@@ -2433,9 +2433,9 @@
       <w:pPr>
         <w:pStyle w:val="Heading3"/>
       </w:pPr>
-      <w:bookmarkStart w:id="28" w:name="kendalls-tau"/>
-      <w:r>
-        <w:t xml:space="preserve">Kendall’s Tau</w:t>
+      <w:bookmarkStart w:id="28" w:name="linear-regression"/>
+      <w:r>
+        <w:t xml:space="preserve">Linear regression</w:t>
       </w:r>
       <w:bookmarkEnd w:id="28"/>
     </w:p>
@@ -2444,16 +2444,16 @@
         <w:pStyle w:val="FirstParagraph"/>
       </w:pPr>
       <w:r>
-        <w:t xml:space="preserve">Kendall’s Tau and the Mann-Kendall test are commonly used to test for monotonic trends water quality data</w:t>
-      </w:r>
-      <w:r>
-        <w:t xml:space="preserve"> </w:t>
-      </w:r>
-      <w:r>
-        <w:t xml:space="preserve">[5–7]</w:t>
-      </w:r>
-      <w:r>
-        <w:t xml:space="preserve">. We followed these standard procedures to test for postive or negative trends in lake temperature, chlorophyll</w:t>
+        <w:t xml:space="preserve">Testing for a regression slope being different than zero can be used to test for monotonic trends in water quality data</w:t>
+      </w:r>
+      <w:r>
+        <w:t xml:space="preserve"> </w:t>
+      </w:r>
+      <w:r>
+        <w:t xml:space="preserve">[5]</w:t>
+      </w:r>
+      <w:r>
+        <w:t xml:space="preserve">. We used these standard procedures to test for postive or negative trends in lake temperature, chlorophyll</w:t>
       </w:r>
       <w:r>
         <w:t xml:space="preserve"> </w:t>
@@ -2465,7 +2465,27 @@
         <w:t xml:space="preserve">a</w:t>
       </w:r>
       <w:r>
-        <w:t xml:space="preserve">, total nitrogen, and total phosphorus.</w:t>
+        <w:t xml:space="preserve">, total nitrogen, and total phosphorus. For each parameter we fit a regression line to the z scores as a function of year and tested the null hypothesis that no trend existed (e.g.</w:t>
+      </w:r>
+      <w:r>
+        <w:t xml:space="preserve"> </w:t>
+      </w:r>
+      <m:oMath>
+        <m:r>
+          <m:t>β</m:t>
+        </m:r>
+      </m:oMath>
+      <w:r>
+        <w:rPr>
+          <w:vertAlign w:val="subscript"/>
+        </w:rPr>
+        <w:t xml:space="preserve">1</w:t>
+      </w:r>
+      <w:r>
+        <w:t xml:space="preserve"> </w:t>
+      </w:r>
+      <w:r>
+        <w:t xml:space="preserve">= 0).</w:t>
       </w:r>
     </w:p>
     <w:p>
@@ -3816,7 +3836,7 @@
         <w:t xml:space="preserve"> </w:t>
       </w:r>
       <w:r>
-        <w:t xml:space="preserve">showed a slight, yet non-significant negative trend (slope: -0.004316, p-value: 0.1391258, Figure 6).</w:t>
+        <w:t xml:space="preserve">showed a slight, yet non-significant negative trend (slope: -0.004, p-value: 0.1391, Figure 6).</w:t>
       </w:r>
     </w:p>
     <w:p>
@@ -3882,7 +3902,7 @@
         <w:pStyle w:val="BodyText"/>
       </w:pPr>
       <w:r>
-        <w:t xml:space="preserve">Total phosphorus shows a slight and non-significant increasing trend (slope: 0.0042794, p-value: 0.0643847, Figure 7) and total nitrogen shows a slight negative non-significant trend (slope: -0.0061356, p-value: 0.3870714, Figure 8).</w:t>
+        <w:t xml:space="preserve">Total phosphorus shows a slight and non-significant increasing trend (slope: 0.004, p-value: 0.0644, Figure 7) and total nitrogen shows a slight negative non-significant trend (slope: -0.006, p-value: 0.3871, Figure 8).</w:t>
       </w:r>
     </w:p>
     <w:p>
@@ -4061,7 +4081,7 @@
       </w:r>
       <w:bookmarkEnd w:id="45"/>
     </w:p>
-    <w:bookmarkStart w:id="55" w:name="refs"/>
+    <w:bookmarkStart w:id="53" w:name="refs"/>
     <w:bookmarkStart w:id="47" w:name="ref-Oliver_2017"/>
     <w:p>
       <w:pPr>
@@ -4130,37 +4150,17 @@
       </w:r>
     </w:p>
     <w:bookmarkEnd w:id="51"/>
-    <w:bookmarkStart w:id="52" w:name="ref-mann1945nonparametric"/>
+    <w:bookmarkStart w:id="52" w:name="ref-helsel2002statistical"/>
     <w:p>
       <w:pPr>
         <w:pStyle w:val="Bibliography"/>
       </w:pPr>
       <w:r>
-        <w:t xml:space="preserve">5. Mann HB (1945) Nonparametric tests against trend. Econometrica: Journal of the Econometric Society: 245–259.</w:t>
+        <w:t xml:space="preserve">5. Helsel DR, Hirsch RM (2002) Statistical methods in water resources. US Geological survey Reston, VA, Vol. 323.</w:t>
       </w:r>
     </w:p>
     <w:bookmarkEnd w:id="52"/>
-    <w:bookmarkStart w:id="53" w:name="ref-helsel2002statistical"/>
-    <w:p>
-      <w:pPr>
-        <w:pStyle w:val="Bibliography"/>
-      </w:pPr>
-      <w:r>
-        <w:t xml:space="preserve">6. Helsel DR, Hirsch RM (2002) Statistical methods in water resources. US Geological survey Reston, VA, Vol. 323.</w:t>
-      </w:r>
-    </w:p>
     <w:bookmarkEnd w:id="53"/>
-    <w:bookmarkStart w:id="54" w:name="ref-hipel1994time"/>
-    <w:p>
-      <w:pPr>
-        <w:pStyle w:val="Bibliography"/>
-      </w:pPr>
-      <w:r>
-        <w:t xml:space="preserve">7. Hipel KW, McLeod AI (1994) Time series modelling of water resources and environmental systems. Elsevier.</w:t>
-      </w:r>
-    </w:p>
-    <w:bookmarkEnd w:id="54"/>
-    <w:bookmarkEnd w:id="55"/>
     <w:sectPr>
       <w:pgSz w:w="12240" w:h="15840"/>
       <w:pgMar w:top="1440" w:right="1440" w:bottom="1440" w:left="1440" w:header="720" w:footer="720" w:gutter="0"/>

</xml_diff>

<commit_message>
fresh render with stephen's draft intro
</commit_message>
<xml_diff>
--- a/manuscript/manuscript.docx
+++ b/manuscript/manuscript.docx
@@ -1965,191 +1965,202 @@
     </w:p>
     <w:p>
       <w:pPr>
-        <w:pStyle w:val="Compact"/>
-        <w:numPr>
-          <w:numId w:val="1001"/>
-          <w:ilvl w:val="0"/>
-        </w:numPr>
-      </w:pPr>
-      <w:r>
-        <w:t xml:space="preserve">Water quality in last several decades (Why Water Quality Paragraph(s))</w:t>
-      </w:r>
-    </w:p>
-    <w:p>
-      <w:pPr>
-        <w:pStyle w:val="Compact"/>
-        <w:numPr>
-          <w:numId w:val="1002"/>
-          <w:ilvl w:val="0"/>
-        </w:numPr>
-      </w:pPr>
-      <w:r>
-        <w:t xml:space="preserve">Why of interest</w:t>
-      </w:r>
-    </w:p>
-    <w:p>
-      <w:pPr>
-        <w:pStyle w:val="Compact"/>
-        <w:numPr>
-          <w:numId w:val="1003"/>
-          <w:ilvl w:val="1"/>
-        </w:numPr>
-      </w:pPr>
-      <w:r>
-        <w:t xml:space="preserve">cyanos stuff</w:t>
-      </w:r>
-    </w:p>
-    <w:p>
-      <w:pPr>
-        <w:pStyle w:val="Compact"/>
-        <w:numPr>
-          <w:numId w:val="1003"/>
-          <w:ilvl w:val="1"/>
-        </w:numPr>
-      </w:pPr>
-      <w:r>
-        <w:t xml:space="preserve">CWA stuff</w:t>
-      </w:r>
-    </w:p>
-    <w:p>
-      <w:pPr>
-        <w:pStyle w:val="Compact"/>
-        <w:numPr>
-          <w:numId w:val="1002"/>
-          <w:ilvl w:val="0"/>
-        </w:numPr>
-      </w:pPr>
-      <w:r>
-        <w:t xml:space="preserve">Understand long-term trends from local, to regional, to national</w:t>
-      </w:r>
-    </w:p>
-    <w:p>
-      <w:pPr>
-        <w:pStyle w:val="Compact"/>
-        <w:numPr>
-          <w:numId w:val="1002"/>
-          <w:ilvl w:val="0"/>
-        </w:numPr>
-      </w:pPr>
-      <w:r>
-        <w:t xml:space="preserve">What variables are of interest and why</w:t>
-      </w:r>
-    </w:p>
-    <w:p>
-      <w:pPr>
-        <w:pStyle w:val="Compact"/>
-        <w:numPr>
-          <w:numId w:val="1004"/>
-          <w:ilvl w:val="1"/>
-        </w:numPr>
-      </w:pPr>
-      <w:r>
-        <w:t xml:space="preserve">productivity</w:t>
-      </w:r>
-    </w:p>
-    <w:p>
-      <w:pPr>
-        <w:pStyle w:val="Compact"/>
-        <w:numPr>
-          <w:numId w:val="1004"/>
-          <w:ilvl w:val="1"/>
-        </w:numPr>
-      </w:pPr>
-      <w:r>
-        <w:t xml:space="preserve">climate change</w:t>
-      </w:r>
-    </w:p>
-    <w:p>
-      <w:pPr>
-        <w:pStyle w:val="Compact"/>
-        <w:numPr>
-          <w:numId w:val="1004"/>
-          <w:ilvl w:val="1"/>
-        </w:numPr>
-      </w:pPr>
-      <w:r>
-        <w:t xml:space="preserve">Nutrient enrichment stuff</w:t>
-      </w:r>
-    </w:p>
-    <w:p>
-      <w:pPr>
-        <w:numPr>
-          <w:numId w:val="1005"/>
-          <w:ilvl w:val="0"/>
-        </w:numPr>
-      </w:pPr>
-      <w:r>
-        <w:t xml:space="preserve">Temporal and Spatial scaling of water quality trends Paragraph</w:t>
-      </w:r>
-    </w:p>
-    <w:p>
-      <w:pPr>
-        <w:pStyle w:val="Compact"/>
-        <w:numPr>
-          <w:numId w:val="1005"/>
-          <w:ilvl w:val="0"/>
-        </w:numPr>
-      </w:pPr>
-      <w:r>
-        <w:t xml:space="preserve">Work has been done in the larger Northeastern Region of US (Northeastern Paragraph)</w:t>
-      </w:r>
-    </w:p>
-    <w:p>
-      <w:pPr>
-        <w:pStyle w:val="Compact"/>
-        <w:numPr>
-          <w:numId w:val="1006"/>
-          <w:ilvl w:val="0"/>
-        </w:numPr>
-      </w:pPr>
-      <w:r>
-        <w:t xml:space="preserve">Shown to be stable in LAGOS (Maybe other studies in NE)</w:t>
-      </w:r>
-    </w:p>
-    <w:p>
-      <w:pPr>
-        <w:pStyle w:val="Compact"/>
-        <w:numPr>
-          <w:numId w:val="1006"/>
-          <w:ilvl w:val="0"/>
-        </w:numPr>
-      </w:pPr>
-      <w:r>
-        <w:t xml:space="preserve">“</w:t>
-      </w:r>
-      <w:r>
-        <w:t xml:space="preserve">Given what is known about long term trends in water quality within the broader region of the northeastern United States</w:t>
-      </w:r>
-      <w:r>
-        <w:t xml:space="preserve"> </w:t>
-      </w:r>
-      <w:r>
-        <w:t xml:space="preserve">[1]</w:t>
-      </w:r>
-      <w:r>
-        <w:t xml:space="preserve">, we were curious if those trends were also present in water quality trends in Rhode Island lakes and ponds.</w:t>
-      </w:r>
-      <w:r>
-        <w:t xml:space="preserve">”</w:t>
-      </w:r>
-    </w:p>
-    <w:p>
-      <w:pPr>
-        <w:numPr>
-          <w:numId w:val="1007"/>
-          <w:ilvl w:val="0"/>
-        </w:numPr>
-      </w:pPr>
-      <w:r>
-        <w:t xml:space="preserve">Rhode Island Paragraph (May be combined with #3)</w:t>
-      </w:r>
-    </w:p>
-    <w:p>
-      <w:pPr>
-        <w:numPr>
-          <w:numId w:val="1007"/>
-          <w:ilvl w:val="0"/>
-        </w:numPr>
+        <w:pStyle w:val="FirstParagraph"/>
+      </w:pPr>
+      <w:r>
+        <w:t xml:space="preserve">Aquatic ecosystems have been altered as the result of human activities modifying nutrient cycling on a global scale</w:t>
+      </w:r>
+      <w:r>
+        <w:t xml:space="preserve"> </w:t>
+      </w:r>
+      <w:r>
+        <w:t xml:space="preserve">[1–3]</w:t>
+      </w:r>
+      <w:r>
+        <w:t xml:space="preserve">. Because of their position in the landscape, lakes can function as integrators and sentinels for these anthropogenic effects</w:t>
+      </w:r>
+      <w:r>
+        <w:t xml:space="preserve"> </w:t>
+      </w:r>
+      <w:r>
+        <w:t xml:space="preserve">[4,5]</w:t>
+      </w:r>
+      <w:r>
+        <w:t xml:space="preserve">. Increasing nutrient inputs, particularly of N and P, derived from intensive agriculture and densely populated urban areas have contributed to the eutrophication of many lakes</w:t>
+      </w:r>
+      <w:r>
+        <w:t xml:space="preserve"> </w:t>
+      </w:r>
+      <w:r>
+        <w:t xml:space="preserve">[6,7]</w:t>
+      </w:r>
+      <w:r>
+        <w:t xml:space="preserve">. Eutrophication has caused the frequency and severity of harmful algal blooms (HABs) to increase, and these blooms are predicted to worsen under a warming climate</w:t>
+      </w:r>
+      <w:r>
+        <w:t xml:space="preserve"> </w:t>
+      </w:r>
+      <w:r>
+        <w:t xml:space="preserve">[8–10]</w:t>
+      </w:r>
+      <w:r>
+        <w:t xml:space="preserve">. Increasing HABs will cause further declines in water quality, greater risks for human and animal health, and will be economically costly</w:t>
+      </w:r>
+      <w:r>
+        <w:t xml:space="preserve"> </w:t>
+      </w:r>
+      <w:r>
+        <w:t xml:space="preserve">[11–13]</w:t>
+      </w:r>
+      <w:r>
+        <w:t xml:space="preserve">. Management strategies have historically focused on reducing P inputs to lakes, but research also suggests that concurrently reducing N inputs may be more effective in certain situations</w:t>
+      </w:r>
+      <w:r>
+        <w:t xml:space="preserve"> </w:t>
+      </w:r>
+      <w:r>
+        <w:t xml:space="preserve">[14,15]</w:t>
+      </w:r>
+      <w:r>
+        <w:t xml:space="preserve">. These contrasting studies indicate that spatial differences and relationships between N, P, chlorophyll</w:t>
+      </w:r>
+      <w:r>
+        <w:t xml:space="preserve"> </w:t>
+      </w:r>
+      <w:r>
+        <w:rPr>
+          <w:i/>
+        </w:rPr>
+        <w:t xml:space="preserve">a</w:t>
+      </w:r>
+      <w:r>
+        <w:t xml:space="preserve">, and HABs exist and that long-term studies are needed to identify trends at local, regional, and national scales.</w:t>
+      </w:r>
+    </w:p>
+    <w:p>
+      <w:pPr>
+        <w:pStyle w:val="BodyText"/>
+      </w:pPr>
+      <w:r>
+        <w:t xml:space="preserve">Programs such as USEPA’s National Lakes Assessment (NLA) provide data that allows for continental scale water quality analysis. These analyses can be used for managing water resources by developing water quality criteria for N, P, chlorophyll</w:t>
+      </w:r>
+      <w:r>
+        <w:t xml:space="preserve"> </w:t>
+      </w:r>
+      <w:r>
+        <w:rPr>
+          <w:i/>
+        </w:rPr>
+        <w:t xml:space="preserve">a</w:t>
+      </w:r>
+      <w:r>
+        <w:t xml:space="preserve">, and microcystin</w:t>
+      </w:r>
+      <w:r>
+        <w:t xml:space="preserve"> </w:t>
+      </w:r>
+      <w:r>
+        <w:t xml:space="preserve">[16,17]</w:t>
+      </w:r>
+      <w:r>
+        <w:t xml:space="preserve">. Studying trends across large spatial scales can evaluate the effects of eutrophication such as the degradation of oligotrophic systems as P increases</w:t>
+      </w:r>
+      <w:r>
+        <w:t xml:space="preserve">[18]</w:t>
+      </w:r>
+      <w:r>
+        <w:t xml:space="preserve">. Large-scale data can also be used for water quality modeling across broad spatial scales including predicting lake trophic state, which can predict ecosystem condition</w:t>
+      </w:r>
+      <w:r>
+        <w:t xml:space="preserve"> </w:t>
+      </w:r>
+      <w:r>
+        <w:t xml:space="preserve">[19,20]</w:t>
+      </w:r>
+      <w:r>
+        <w:t xml:space="preserve">. These trophic state models indicate that landscape variables (i.e. ecoregion, elevation, and latitude) are important and that regional trends exist. Lake-specific drivers are also important for predicting continental-scale water quality which adds an additional layer of complexity</w:t>
+      </w:r>
+      <w:r>
+        <w:t xml:space="preserve"> </w:t>
+      </w:r>
+      <w:r>
+        <w:t xml:space="preserve">[21]</w:t>
+      </w:r>
+      <w:r>
+        <w:t xml:space="preserve">. Despite these challenges, it is important to study at multiple spatial scales because emergent trends on regional or continental scales may not be evident when studying individual lakes</w:t>
+      </w:r>
+      <w:r>
+        <w:t xml:space="preserve"> </w:t>
+      </w:r>
+      <w:r>
+        <w:t xml:space="preserve">[22,23]</w:t>
+      </w:r>
+      <w:r>
+        <w:t xml:space="preserve">.</w:t>
+      </w:r>
+    </w:p>
+    <w:p>
+      <w:pPr>
+        <w:pStyle w:val="BodyText"/>
+      </w:pPr>
+      <w:r>
+        <w:t xml:space="preserve">Previous studies using regional data from the northeastern and midwestern United States have investigated spatial and temporal water quality trends and have shown differences based on scale. Macroscale (i.e. subcontinental) drivers of water quality trends are complex and may vary temporally</w:t>
+      </w:r>
+      <w:r>
+        <w:t xml:space="preserve"> </w:t>
+      </w:r>
+      <w:r>
+        <w:t xml:space="preserve">[24]</w:t>
+      </w:r>
+      <w:r>
+        <w:t xml:space="preserve">. This complexity can cause nutrient (N and P) trends to have different drivers than ratios of the individual nutrients</w:t>
+      </w:r>
+      <w:r>
+        <w:t xml:space="preserve"> </w:t>
+      </w:r>
+      <w:r>
+        <w:t xml:space="preserve">[25]</w:t>
+      </w:r>
+      <w:r>
+        <w:t xml:space="preserve">. On a regional scale, trends of N, P, and chlorophyll</w:t>
+      </w:r>
+      <w:r>
+        <w:t xml:space="preserve"> </w:t>
+      </w:r>
+      <w:r>
+        <w:rPr>
+          <w:i/>
+        </w:rPr>
+        <w:t xml:space="preserve">a</w:t>
+      </w:r>
+      <w:r>
+        <w:t xml:space="preserve"> </w:t>
+      </w:r>
+      <w:r>
+        <w:t xml:space="preserve">differ as factors such as land use and climate vary among regions, particularly when comparing the northeastern and midwestern US</w:t>
+      </w:r>
+      <w:r>
+        <w:t xml:space="preserve"> </w:t>
+      </w:r>
+      <w:r>
+        <w:t xml:space="preserve">[26,27]</w:t>
+      </w:r>
+      <w:r>
+        <w:t xml:space="preserve">. Thus, it was surprising when stasis was reported over a 25 year period for these regions</w:t>
+      </w:r>
+      <w:r>
+        <w:t xml:space="preserve"> </w:t>
+      </w:r>
+      <w:r>
+        <w:t xml:space="preserve">[28]</w:t>
+      </w:r>
+      <w:r>
+        <w:t xml:space="preserve">. Given what is known about long term trends in water quality within the broader region of the northeastern United States , we were curious if those trends were also present in water quality trends in Rhode Island lakes and ponds.</w:t>
+      </w:r>
+    </w:p>
+    <w:p>
+      <w:pPr>
+        <w:pStyle w:val="BodyText"/>
       </w:pPr>
       <w:r>
         <w:t xml:space="preserve">Thus, the goals of this study were to look at approximately 25 years of lakes and ponds data in Rhode Island and answer two particular questions. First, what are the state-wide trends in total nitrogen, total phosphorus, chlorophyll</w:t>
@@ -2319,7 +2330,7 @@
         <w:t xml:space="preserve"> </w:t>
       </w:r>
       <w:r>
-        <w:t xml:space="preserve">[1,2]</w:t>
+        <w:t xml:space="preserve">[28,29]</w:t>
       </w:r>
       <w:r>
         <w:t xml:space="preserve">. The authors found little change in water quality trends across this region</w:t>
@@ -2328,7 +2339,7 @@
         <w:t xml:space="preserve"> </w:t>
       </w:r>
       <w:r>
-        <w:t xml:space="preserve">[1]</w:t>
+        <w:t xml:space="preserve">[28]</w:t>
       </w:r>
       <w:r>
         <w:t xml:space="preserve"> </w:t>
@@ -2355,7 +2366,7 @@
         <w:t xml:space="preserve"> </w:t>
       </w:r>
       <w:r>
-        <w:t xml:space="preserve">[1]</w:t>
+        <w:t xml:space="preserve">[28]</w:t>
       </w:r>
       <w:r>
         <w:t xml:space="preserve">, the LAGOSNE dataset</w:t>
@@ -2364,7 +2375,7 @@
         <w:t xml:space="preserve"> </w:t>
       </w:r>
       <w:r>
-        <w:t xml:space="preserve">[2–4]</w:t>
+        <w:t xml:space="preserve">[29–31]</w:t>
       </w:r>
       <w:r>
         <w:t xml:space="preserve">. Temperature data were not availble, thus we only examine trends, using our analytical methods, for Total Nitrogren, Total Phosphorus, and Chlorophyll</w:t>
@@ -2450,7 +2461,7 @@
         <w:t xml:space="preserve"> </w:t>
       </w:r>
       <w:r>
-        <w:t xml:space="preserve">[5]</w:t>
+        <w:t xml:space="preserve">[32]</w:t>
       </w:r>
       <w:r>
         <w:t xml:space="preserve">. We used these standard procedures to test for postive or negative trends in lake temperature, chlorophyll</w:t>
@@ -2465,10 +2476,7 @@
         <w:t xml:space="preserve">a</w:t>
       </w:r>
       <w:r>
-        <w:t xml:space="preserve">, total nitrogen, and total phosphorus. For each parameter we fit a regression line to the z scores as a function of year and tested the null hypothesis that no trend existed (e.g.</w:t>
-      </w:r>
-      <w:r>
-        <w:t xml:space="preserve"> </w:t>
+        <w:t xml:space="preserve">, total nitrogen, and total phosphorus. For each parameter we fit a regression line to the z scores as a function of year and tested the null hypothesis that no trend existed (e.g. </w:t>
       </w:r>
       <m:oMath>
         <m:r>
@@ -2509,16 +2517,13 @@
         <w:t xml:space="preserve"> </w:t>
       </w:r>
       <w:r>
-        <w:t xml:space="preserve">[1]</w:t>
-      </w:r>
-      <w:r>
-        <w:t xml:space="preserve">. The data we used in our analysis, the University of Rhode Island’s Watershed Watch data, was inlcuded in that, but we were curious if regional trends were masking local scale trends in Rhode Island. In addition to the analysis condcuted by Oliver et al.</w:t>
-      </w:r>
-      <w:r>
-        <w:t xml:space="preserve"> </w:t>
-      </w:r>
-      <w:r>
-        <w:t xml:space="preserve">[1]</w:t>
+        <w:t xml:space="preserve">[28]</w:t>
+      </w:r>
+      <w:r>
+        <w:t xml:space="preserve">. The data we used in our analysis, the University of Rhode Island’s Watershed Watch data, was inlcuded in that, but we were curious if regional trends were masking local scale trends in Rhode Island. In addition to the analysis condcuted by Oliver et al. </w:t>
+      </w:r>
+      <w:r>
+        <w:t xml:space="preserve">[28]</w:t>
       </w:r>
       <w:r>
         <w:t xml:space="preserve">, we analyzed the same dataset but using the approach outlined here.</w:t>
@@ -3515,7 +3520,7 @@
         <w:pStyle w:val="FirstParagraph"/>
       </w:pPr>
       <w:r>
-        <w:t xml:space="preserve">Average yearly scaled temperature in lakes and ponds appear to be increasing (slope: 0.012 , p-value: 0.0022) with the large majority of years with average temperature greater than the long term average occuring in the years since 2000 (Figure 2). Chlorophyll</w:t>
+        <w:t xml:space="preserve">Average yearly scaled temperature in lakes and ponds appear to be increasing (slope: 0.012 , p-value: 0.00219) with the large majority of years with average temperature greater than the long term average occuring in the years since 2000 (Figure 2). Chlorophyll</w:t>
       </w:r>
       <w:r>
         <w:t xml:space="preserve"> </w:t>
@@ -3530,10 +3535,7 @@
         <w:t xml:space="preserve"> </w:t>
       </w:r>
       <w:r>
-        <w:t xml:space="preserve">is also showing an increasing trend over time (slope: 0.022 , p-value: 9</w:t>
-      </w:r>
-      <w:r>
-        <w:t xml:space="preserve">10^{-4}) and with the exception of an early high chlorophyll</w:t>
+        <w:t xml:space="preserve">is also showing an increasing trend over time (slope: 0.022 , p-value: 0.00092) and with the exception of an early high chlorophyll</w:t>
       </w:r>
       <w:r>
         <w:t xml:space="preserve"> </w:t>
@@ -3672,7 +3674,7 @@
         <w:pStyle w:val="BodyText"/>
       </w:pPr>
       <w:r>
-        <w:t xml:space="preserve">Average yearly trends for nutrients showed weaker or no trends over time. Total nitrogen did have a significant trend (slope: 0.016 , p-value: 0.0033); however, that trend is driven by the lower than average total nitrogen values in 1993 and 1994 (Figure 4). Since 1995, the yearly trend is not significant (slope: 0.006, p-value: 0.092). Total phosphorus does not show a trend over time in the yearly scaled values (slope: 0.016 , p-value: 0.0033) and years that are over or under the average are evenly distributed over the years (Figure 5).</w:t>
+        <w:t xml:space="preserve">Average yearly trends for nutrients showed weaker or no trends over time. Total nitrogen did have a significant trend (slope: 0.016 , p-value: 0.00332); however, that trend is driven by the lower than average total nitrogen values in 1993 and 1994 (Figure 4). Since 1995, the yearly trend is not significant (slope: 0.006, p-value: 0.092). Total phosphorus does not show a trend over time in the yearly scaled values (slope: 0.016 , p-value: 0.00332) and years that are over or under the average are evenly distributed over the years (Figure 5).</w:t>
       </w:r>
     </w:p>
     <w:p>
@@ -3836,7 +3838,7 @@
         <w:t xml:space="preserve"> </w:t>
       </w:r>
       <w:r>
-        <w:t xml:space="preserve">showed a slight, yet non-significant negative trend (slope: -0.004, p-value: 0.1391, Figure 6).</w:t>
+        <w:t xml:space="preserve">showed a slight, yet non-significant negative trend (slope: -0.004, p-value: 0.13913, Figure 6).</w:t>
       </w:r>
     </w:p>
     <w:p>
@@ -3902,7 +3904,7 @@
         <w:pStyle w:val="BodyText"/>
       </w:pPr>
       <w:r>
-        <w:t xml:space="preserve">Total phosphorus shows a slight and non-significant increasing trend (slope: 0.004, p-value: 0.0644, Figure 7) and total nitrogen shows a slight negative non-significant trend (slope: -0.006, p-value: 0.3871, Figure 8).</w:t>
+        <w:t xml:space="preserve">Total phosphorus shows a slight and non-significant increasing trend (slope: 0.004, p-value: 0.0644, Figure 7) and total nitrogen shows a slight negative non-significant trend (slope: -0.006, p-value: 0.38707, Figure 8).</w:t>
       </w:r>
     </w:p>
     <w:p>
@@ -4081,19 +4083,289 @@
       </w:r>
       <w:bookmarkEnd w:id="45"/>
     </w:p>
-    <w:bookmarkStart w:id="53" w:name="refs"/>
-    <w:bookmarkStart w:id="47" w:name="ref-Oliver_2017"/>
+    <w:bookmarkStart w:id="80" w:name="refs"/>
+    <w:bookmarkStart w:id="46" w:name="ref-vitousek1997human"/>
     <w:p>
       <w:pPr>
         <w:pStyle w:val="Bibliography"/>
       </w:pPr>
       <w:r>
-        <w:t xml:space="preserve">1. Oliver SK, Collins SM, Soranno PA, Wagner T, Stanley EH, et al. (2017) Unexpected stasis in a changing world: Lake nutrient and chlorophyll trends since 1990. Global Change Biology 23: 5455–5467. Available:</w:t>
-      </w:r>
-      <w:r>
-        <w:t xml:space="preserve"> </w:t>
-      </w:r>
-      <w:hyperlink r:id="rId46">
+        <w:t xml:space="preserve">1. Vitousek PM, Aber JD, Howarth RW, Likens GE, Matson PA, et al. (1997) Human alteration of the global nitrogen cycle: Sources and consequences. Ecological applications 7: 737–750.</w:t>
+      </w:r>
+    </w:p>
+    <w:bookmarkEnd w:id="46"/>
+    <w:bookmarkStart w:id="47" w:name="ref-finlay2013human"/>
+    <w:p>
+      <w:pPr>
+        <w:pStyle w:val="Bibliography"/>
+      </w:pPr>
+      <w:r>
+        <w:t xml:space="preserve">2. Finlay JC, Small GE, Sterner RW (2013) Human influences on nitrogen removal in lakes. Science 342: 247–250.</w:t>
+      </w:r>
+    </w:p>
+    <w:bookmarkEnd w:id="47"/>
+    <w:bookmarkStart w:id="48" w:name="ref-filippelli2008global"/>
+    <w:p>
+      <w:pPr>
+        <w:pStyle w:val="Bibliography"/>
+      </w:pPr>
+      <w:r>
+        <w:t xml:space="preserve">3. Filippelli GM (2008) The global phosphorus cycle: Past, present, and future. Elements 4: 89–95.</w:t>
+      </w:r>
+    </w:p>
+    <w:bookmarkEnd w:id="48"/>
+    <w:bookmarkStart w:id="49" w:name="ref-williamson2008lakes"/>
+    <w:p>
+      <w:pPr>
+        <w:pStyle w:val="Bibliography"/>
+      </w:pPr>
+      <w:r>
+        <w:t xml:space="preserve">4. Williamson CE, Dodds W, Kratz TK, Palmer MA (2008) Lakes and streams as sentinels of environmental change in terrestrial and atmospheric processes. Frontiers in Ecology and the Environment 6: 247–254.</w:t>
+      </w:r>
+    </w:p>
+    <w:bookmarkEnd w:id="49"/>
+    <w:bookmarkStart w:id="50" w:name="ref-schindler2009lakes"/>
+    <w:p>
+      <w:pPr>
+        <w:pStyle w:val="Bibliography"/>
+      </w:pPr>
+      <w:r>
+        <w:t xml:space="preserve">5. Schindler D (2009) Lakes as sentinels and integrators for the effects of climate change on watersheds, airsheds, and landscapes. Limnology and Oceanography 54: 2349–2358.</w:t>
+      </w:r>
+    </w:p>
+    <w:bookmarkEnd w:id="50"/>
+    <w:bookmarkStart w:id="51" w:name="ref-carpenter1998nonpoint"/>
+    <w:p>
+      <w:pPr>
+        <w:pStyle w:val="Bibliography"/>
+      </w:pPr>
+      <w:r>
+        <w:t xml:space="preserve">6. Carpenter SR, Caraco NF, Correll DL, Howarth RW, Sharpley AN, et al. (1998) Nonpoint pollution of surface waters with phosphorus and nitrogen. Ecological applications 8: 559–568.</w:t>
+      </w:r>
+    </w:p>
+    <w:bookmarkEnd w:id="51"/>
+    <w:bookmarkStart w:id="52" w:name="ref-smith2003eutrophication"/>
+    <w:p>
+      <w:pPr>
+        <w:pStyle w:val="Bibliography"/>
+      </w:pPr>
+      <w:r>
+        <w:t xml:space="preserve">7. Smith VH (2003) Eutrophication of freshwater and coastal marine ecosystems a global problem. Environmental Science and Pollution Research 10: 126–139.</w:t>
+      </w:r>
+    </w:p>
+    <w:bookmarkEnd w:id="52"/>
+    <w:bookmarkStart w:id="53" w:name="ref-michalak2013record"/>
+    <w:p>
+      <w:pPr>
+        <w:pStyle w:val="Bibliography"/>
+      </w:pPr>
+      <w:r>
+        <w:t xml:space="preserve">8. Michalak AM, Anderson EJ, Beletsky D, Boland S, Bosch NS, et al. (2013) Record-setting algal bloom in lake erie caused by agricultural and meteorological trends consistent with expected future conditions. Proceedings of the National Academy of Sciences 110: 6448–6452.</w:t>
+      </w:r>
+    </w:p>
+    <w:bookmarkEnd w:id="53"/>
+    <w:bookmarkStart w:id="54" w:name="ref-kosten2012warmer"/>
+    <w:p>
+      <w:pPr>
+        <w:pStyle w:val="Bibliography"/>
+      </w:pPr>
+      <w:r>
+        <w:t xml:space="preserve">9. Kosten S, Huszar VL, Bécares E, Costa LS, Van Donk E, et al. (2012) Warmer climates boost cyanobacterial dominance in shallow lakes. Global Change Biology 18: 118–126.</w:t>
+      </w:r>
+    </w:p>
+    <w:bookmarkEnd w:id="54"/>
+    <w:bookmarkStart w:id="55" w:name="ref-taranu2015acceleration"/>
+    <w:p>
+      <w:pPr>
+        <w:pStyle w:val="Bibliography"/>
+      </w:pPr>
+      <w:r>
+        <w:t xml:space="preserve">10. Taranu ZE, Gregory-Eaves I, Leavitt PR, Bunting L, Buchaca T, et al. (2015) Acceleration of cyanobacterial dominance in north temperate-subarctic lakes during the anthropocene. Ecology Letters 18: 375–384.</w:t>
+      </w:r>
+    </w:p>
+    <w:bookmarkEnd w:id="55"/>
+    <w:bookmarkStart w:id="56" w:name="ref-brooks2016harmful"/>
+    <w:p>
+      <w:pPr>
+        <w:pStyle w:val="Bibliography"/>
+      </w:pPr>
+      <w:r>
+        <w:t xml:space="preserve">11. Brooks BW, Lazorchak JM, Howard MD, Johnson M-VV, Morton SL, et al. (2016) Are harmful algal blooms becoming the greatest inland water quality threat to public health and aquatic ecosystems? Environmental toxicology and chemistry 35: 6–13.</w:t>
+      </w:r>
+    </w:p>
+    <w:bookmarkEnd w:id="56"/>
+    <w:bookmarkStart w:id="57" w:name="ref-dodds2008eutrophication"/>
+    <w:p>
+      <w:pPr>
+        <w:pStyle w:val="Bibliography"/>
+      </w:pPr>
+      <w:r>
+        <w:t xml:space="preserve">12. Dodds WK, Bouska WW, Eitzmann JL, Pilger TJ, Pitts KL, et al. (2008) Eutrophication of us freshwaters: Analysis of potential economic damages.</w:t>
+      </w:r>
+    </w:p>
+    <w:bookmarkEnd w:id="57"/>
+    <w:bookmarkStart w:id="58" w:name="ref-paerl2009climate"/>
+    <w:p>
+      <w:pPr>
+        <w:pStyle w:val="Bibliography"/>
+      </w:pPr>
+      <w:r>
+        <w:t xml:space="preserve">13. Paerl HW, Huisman J (2009) Climate change: A catalyst for global expansion of harmful cyanobacterial blooms. Environmental microbiology reports 1: 27–37.</w:t>
+      </w:r>
+    </w:p>
+    <w:bookmarkEnd w:id="58"/>
+    <w:bookmarkStart w:id="59" w:name="ref-paerl2016takes"/>
+    <w:p>
+      <w:pPr>
+        <w:pStyle w:val="Bibliography"/>
+      </w:pPr>
+      <w:r>
+        <w:t xml:space="preserve">14. Paerl HW, Scott JT, McCarthy MJ, Newell SE, Gardner WS, et al. (2016) It takes two to tango: When and where dual nutrient (n &amp; p) reductions are needed to protect lakes and downstream ecosystems. Environmental science &amp; technology 50: 10805–10813.</w:t>
+      </w:r>
+    </w:p>
+    <w:bookmarkEnd w:id="59"/>
+    <w:bookmarkStart w:id="60" w:name="ref-schindler2008eutrophication"/>
+    <w:p>
+      <w:pPr>
+        <w:pStyle w:val="Bibliography"/>
+      </w:pPr>
+      <w:r>
+        <w:t xml:space="preserve">15. Schindler DW, Hecky R, Findlay D, Stainton M, Parker B, et al. (2008) Eutrophication of lakes cannot be controlled by reducing nitrogen input: Results of a 37-year whole-ecosystem experiment. Proceedings of the National Academy of Sciences 105: 11254–11258.</w:t>
+      </w:r>
+    </w:p>
+    <w:bookmarkEnd w:id="60"/>
+    <w:bookmarkStart w:id="61" w:name="ref-herlihy2013using"/>
+    <w:p>
+      <w:pPr>
+        <w:pStyle w:val="Bibliography"/>
+      </w:pPr>
+      <w:r>
+        <w:t xml:space="preserve">16. Herlihy AT, Kamman NC, Sifneos JC, Charles D, Enache MD, et al. (2013) Using multiple approaches to develop nutrient criteria for lakes in the conterminous usa. Freshwater Science 32: 367–384.</w:t>
+      </w:r>
+    </w:p>
+    <w:bookmarkEnd w:id="61"/>
+    <w:bookmarkStart w:id="62" w:name="ref-yuan2014managing"/>
+    <w:p>
+      <w:pPr>
+        <w:pStyle w:val="Bibliography"/>
+      </w:pPr>
+      <w:r>
+        <w:t xml:space="preserve">17. Yuan LL, Pollard AI, Pather S, Oliver JL, D’Anglada L (2014) Managing microcystin: Identifying national-scale thresholds for total nitrogen and chlorophyll a. Freshwater biology 59: 1970–1981.</w:t>
+      </w:r>
+    </w:p>
+    <w:bookmarkEnd w:id="62"/>
+    <w:bookmarkStart w:id="63" w:name="ref-stoddard2016continental"/>
+    <w:p>
+      <w:pPr>
+        <w:pStyle w:val="Bibliography"/>
+      </w:pPr>
+      <w:r>
+        <w:t xml:space="preserve">18. Stoddard JL, Van Sickle J, Herlihy AT, Brahney J, Paulsen S, et al. (2016) Continental-scale increase in lake and stream phosphorus: Are oligotrophic systems disappearing in the united states? Environmental science &amp; technology 50: 3409–3415.</w:t>
+      </w:r>
+    </w:p>
+    <w:bookmarkEnd w:id="63"/>
+    <w:bookmarkStart w:id="64" w:name="ref-hollister2016modeling"/>
+    <w:p>
+      <w:pPr>
+        <w:pStyle w:val="Bibliography"/>
+      </w:pPr>
+      <w:r>
+        <w:t xml:space="preserve">19. Hollister JW, Milstead WB, Kreakie BJ (2016) Modeling lake trophic state: A random forest approach. Ecosphere 7.</w:t>
+      </w:r>
+    </w:p>
+    <w:bookmarkEnd w:id="64"/>
+    <w:bookmarkStart w:id="65" w:name="ref-nojavan2019rethinking"/>
+    <w:p>
+      <w:pPr>
+        <w:pStyle w:val="Bibliography"/>
+      </w:pPr>
+      <w:r>
+        <w:t xml:space="preserve">20. Nojavan F, Kreakie BJ, Hollister JW, Qian SS (2019) Rethinking the lake trophic state index. PeerJ Preprints.</w:t>
+      </w:r>
+    </w:p>
+    <w:bookmarkEnd w:id="65"/>
+    <w:bookmarkStart w:id="66" w:name="ref-read2015importance"/>
+    <w:p>
+      <w:pPr>
+        <w:pStyle w:val="Bibliography"/>
+      </w:pPr>
+      <w:r>
+        <w:t xml:space="preserve">21. Read EK, Patil VP, Oliver SK, Hetherington AL, Brentrup JA, et al. (2015) The importance of lake-specific characteristics for water quality across the continental united states. Ecological Applications 25: 943–955.</w:t>
+      </w:r>
+    </w:p>
+    <w:bookmarkEnd w:id="66"/>
+    <w:bookmarkStart w:id="67" w:name="ref-cheruvelil2013multi"/>
+    <w:p>
+      <w:pPr>
+        <w:pStyle w:val="Bibliography"/>
+      </w:pPr>
+      <w:r>
+        <w:t xml:space="preserve">22. Cheruvelil K, Soranno P, Webster K, Bremigan M (2013) Multi-scaled drivers of ecosystem state: Quantifying the importance of the regional spatial scale. Ecological Applications 23: 1603–1618.</w:t>
+      </w:r>
+    </w:p>
+    <w:bookmarkEnd w:id="67"/>
+    <w:bookmarkStart w:id="68" w:name="ref-lottig2014long"/>
+    <w:p>
+      <w:pPr>
+        <w:pStyle w:val="Bibliography"/>
+      </w:pPr>
+      <w:r>
+        <w:t xml:space="preserve">23. Lottig NR, Wagner T, Henry EN, Cheruvelil KS, Webster KE, et al. (2014) Long-term citizen-collected data reveal geographical patterns and temporal trends in lake water clarity. PloS one 9: e95769.</w:t>
+      </w:r>
+    </w:p>
+    <w:bookmarkEnd w:id="68"/>
+    <w:bookmarkStart w:id="69" w:name="ref-lottig2017macroscale"/>
+    <w:p>
+      <w:pPr>
+        <w:pStyle w:val="Bibliography"/>
+      </w:pPr>
+      <w:r>
+        <w:t xml:space="preserve">24. Lottig NR, Tan P-N, Wagner T, Cheruvelil KS, Soranno PA, et al. (2017) Macroscale patterns of synchrony identify complex relationships among spatial and temporal ecosystem drivers. Ecosphere 8.</w:t>
+      </w:r>
+    </w:p>
+    <w:bookmarkEnd w:id="69"/>
+    <w:bookmarkStart w:id="70" w:name="ref-collins2017lake"/>
+    <w:p>
+      <w:pPr>
+        <w:pStyle w:val="Bibliography"/>
+      </w:pPr>
+      <w:r>
+        <w:t xml:space="preserve">25. Collins SM, Oliver SK, Lapierre J-F, Stanley EH, Jones JR, et al. (2017) Lake nutrient stoichiometry is less predictable than nutrient concentrations at regional and sub-continental scales. Ecological applications 27: 1529–1540.</w:t>
+      </w:r>
+    </w:p>
+    <w:bookmarkEnd w:id="70"/>
+    <w:bookmarkStart w:id="71" w:name="ref-filstrup2014regional"/>
+    <w:p>
+      <w:pPr>
+        <w:pStyle w:val="Bibliography"/>
+      </w:pPr>
+      <w:r>
+        <w:t xml:space="preserve">26. Filstrup CT, Wagner T, Soranno PA, Stanley EH, Stow CA, et al. (2014) Regional variability among nonlinear chlorophyll—phosphorus relationships in lakes. Limnology and Oceanography 59: 1691–1703.</w:t>
+      </w:r>
+    </w:p>
+    <w:bookmarkEnd w:id="71"/>
+    <w:bookmarkStart w:id="72" w:name="ref-filstrup2018evidence"/>
+    <w:p>
+      <w:pPr>
+        <w:pStyle w:val="Bibliography"/>
+      </w:pPr>
+      <w:r>
+        <w:t xml:space="preserve">27. Filstrup CT, Wagner T, Oliver SK, Stow CA, Webster KE, et al. (2018) Evidence for regional nitrogen stress on chlorophyll a in lakes across large landscape and climate gradients. Limnology and Oceanography 63: S324–S339.</w:t>
+      </w:r>
+    </w:p>
+    <w:bookmarkEnd w:id="72"/>
+    <w:bookmarkStart w:id="74" w:name="ref-Oliver_2017"/>
+    <w:p>
+      <w:pPr>
+        <w:pStyle w:val="Bibliography"/>
+      </w:pPr>
+      <w:r>
+        <w:t xml:space="preserve">28. Oliver SK, Collins SM, Soranno PA, Wagner T, Stanley EH, et al. (2017) Unexpected stasis in a changing world: Lake nutrient and chlorophyll trends since 1990. Global Change Biology 23: 5455–5467. Available:</w:t>
+      </w:r>
+      <w:r>
+        <w:t xml:space="preserve"> </w:t>
+      </w:r>
+      <w:hyperlink r:id="rId73">
         <w:r>
           <w:rPr>
             <w:rStyle w:val="Hyperlink"/>
@@ -4105,29 +4377,29 @@
         <w:t xml:space="preserve">.</w:t>
       </w:r>
     </w:p>
-    <w:bookmarkEnd w:id="47"/>
-    <w:bookmarkStart w:id="48" w:name="ref-soranno2015building"/>
+    <w:bookmarkEnd w:id="74"/>
+    <w:bookmarkStart w:id="75" w:name="ref-soranno2015building"/>
     <w:p>
       <w:pPr>
         <w:pStyle w:val="Bibliography"/>
       </w:pPr>
       <w:r>
-        <w:t xml:space="preserve">2. Soranno PA, Bissell EG, Cheruvelil KS, Christel ST, Collins SM, et al. (2015) Building a multi-scaled geospatial temporal ecology database from disparate data sources: Fostering open science and data reuse. GigaScience 4: 28.</w:t>
-      </w:r>
-    </w:p>
-    <w:bookmarkEnd w:id="48"/>
-    <w:bookmarkStart w:id="50" w:name="ref-stacheleklagosne2017"/>
+        <w:t xml:space="preserve">29. Soranno PA, Bissell EG, Cheruvelil KS, Christel ST, Collins SM, et al. (2015) Building a multi-scaled geospatial temporal ecology database from disparate data sources: Fostering open science and data reuse. GigaScience 4: 28.</w:t>
+      </w:r>
+    </w:p>
+    <w:bookmarkEnd w:id="75"/>
+    <w:bookmarkStart w:id="77" w:name="ref-stacheleklagosne2017"/>
     <w:p>
       <w:pPr>
         <w:pStyle w:val="Bibliography"/>
       </w:pPr>
       <w:r>
-        <w:t xml:space="preserve">3. Stachelek J, Oliver S (2017) LAGOSNE: Interface to the lake multi-scaled geospatial and temporal database. Available:</w:t>
-      </w:r>
-      <w:r>
-        <w:t xml:space="preserve"> </w:t>
-      </w:r>
-      <w:hyperlink r:id="rId49">
+        <w:t xml:space="preserve">30. Stachelek J, Oliver S (2017) LAGOSNE: Interface to the lake multi-scaled geospatial and temporal database. Available:</w:t>
+      </w:r>
+      <w:r>
+        <w:t xml:space="preserve"> </w:t>
+      </w:r>
+      <w:hyperlink r:id="rId76">
         <w:r>
           <w:rPr>
             <w:rStyle w:val="Hyperlink"/>
@@ -4139,28 +4411,28 @@
         <w:t xml:space="preserve">.</w:t>
       </w:r>
     </w:p>
-    <w:bookmarkEnd w:id="50"/>
-    <w:bookmarkStart w:id="51" w:name="ref-sorannolagosne2017"/>
+    <w:bookmarkEnd w:id="77"/>
+    <w:bookmarkStart w:id="78" w:name="ref-sorannolagosne2017"/>
     <w:p>
       <w:pPr>
         <w:pStyle w:val="Bibliography"/>
       </w:pPr>
       <w:r>
-        <w:t xml:space="preserve">4. Soranno P, Bacon L, Beauchene M, Bednar K, Bissell E, et al. (2017) LAGOS-ne: A multi-scaled geospatial and temporal database of lake ecological context and water quality for thousands of us lakes. Gigascience 6.</w:t>
-      </w:r>
-    </w:p>
-    <w:bookmarkEnd w:id="51"/>
-    <w:bookmarkStart w:id="52" w:name="ref-helsel2002statistical"/>
+        <w:t xml:space="preserve">31. Soranno P, Bacon L, Beauchene M, Bednar K, Bissell E, et al. (2017) LAGOS-ne: A multi-scaled geospatial and temporal database of lake ecological context and water quality for thousands of us lakes. Gigascience 6.</w:t>
+      </w:r>
+    </w:p>
+    <w:bookmarkEnd w:id="78"/>
+    <w:bookmarkStart w:id="79" w:name="ref-helsel2002statistical"/>
     <w:p>
       <w:pPr>
         <w:pStyle w:val="Bibliography"/>
       </w:pPr>
       <w:r>
-        <w:t xml:space="preserve">5. Helsel DR, Hirsch RM (2002) Statistical methods in water resources. US Geological survey Reston, VA, Vol. 323.</w:t>
-      </w:r>
-    </w:p>
-    <w:bookmarkEnd w:id="52"/>
-    <w:bookmarkEnd w:id="53"/>
+        <w:t xml:space="preserve">32. Helsel DR, Hirsch RM (2002) Statistical methods in water resources. US Geological survey Reston, VA, Vol. 323.</w:t>
+      </w:r>
+    </w:p>
+    <w:bookmarkEnd w:id="79"/>
+    <w:bookmarkEnd w:id="80"/>
     <w:sectPr>
       <w:pgSz w:w="12240" w:h="15840"/>
       <w:pgMar w:top="1440" w:right="1440" w:bottom="1440" w:left="1440" w:header="720" w:footer="720" w:gutter="0"/>
@@ -4671,445 +4943,6 @@
       </w:pPr>
     </w:lvl>
   </w:abstractNum>
-  <w:abstractNum w:abstractNumId="99411">
-    <w:nsid w:val="ea454b4c"/>
-    <w:multiLevelType w:val="multilevel"/>
-    <w:lvl w:ilvl="0">
-      <w:start w:val="1"/>
-      <w:numFmt w:val="decimal"/>
-      <w:lvlText w:val="%1."/>
-      <w:lvlJc w:val="left"/>
-      <w:pPr>
-        <w:tabs>
-          <w:tab w:val="num" w:pos="0"/>
-        </w:tabs>
-        <w:ind w:left="480" w:hanging="480"/>
-      </w:pPr>
-    </w:lvl>
-    <w:lvl w:ilvl="1">
-      <w:start w:val="1"/>
-      <w:numFmt w:val="decimal"/>
-      <w:lvlText w:val="%2."/>
-      <w:lvlJc w:val="left"/>
-      <w:pPr>
-        <w:tabs>
-          <w:tab w:val="num" w:pos="720"/>
-        </w:tabs>
-        <w:ind w:left="1200" w:hanging="480"/>
-      </w:pPr>
-    </w:lvl>
-    <w:lvl w:ilvl="2">
-      <w:start w:val="1"/>
-      <w:numFmt w:val="decimal"/>
-      <w:lvlText w:val="%3."/>
-      <w:lvlJc w:val="left"/>
-      <w:pPr>
-        <w:tabs>
-          <w:tab w:val="num" w:pos="1440"/>
-        </w:tabs>
-        <w:ind w:left="1920" w:hanging="480"/>
-      </w:pPr>
-    </w:lvl>
-    <w:lvl w:ilvl="3">
-      <w:start w:val="1"/>
-      <w:numFmt w:val="decimal"/>
-      <w:lvlText w:val="%4."/>
-      <w:lvlJc w:val="left"/>
-      <w:pPr>
-        <w:tabs>
-          <w:tab w:val="num" w:pos="2160"/>
-        </w:tabs>
-        <w:ind w:left="2640" w:hanging="480"/>
-      </w:pPr>
-    </w:lvl>
-    <w:lvl w:ilvl="4">
-      <w:start w:val="1"/>
-      <w:numFmt w:val="decimal"/>
-      <w:lvlText w:val="%5."/>
-      <w:lvlJc w:val="left"/>
-      <w:pPr>
-        <w:tabs>
-          <w:tab w:val="num" w:pos="2880"/>
-        </w:tabs>
-        <w:ind w:left="3360" w:hanging="480"/>
-      </w:pPr>
-    </w:lvl>
-    <w:lvl w:ilvl="5">
-      <w:start w:val="1"/>
-      <w:numFmt w:val="decimal"/>
-      <w:lvlText w:val="%6."/>
-      <w:lvlJc w:val="left"/>
-      <w:pPr>
-        <w:tabs>
-          <w:tab w:val="num" w:pos="3600"/>
-        </w:tabs>
-        <w:ind w:left="4080" w:hanging="480"/>
-      </w:pPr>
-    </w:lvl>
-    <w:lvl w:ilvl="6">
-      <w:start w:val="1"/>
-      <w:numFmt w:val="decimal"/>
-      <w:lvlText w:val="%7."/>
-      <w:lvlJc w:val="left"/>
-      <w:pPr>
-        <w:tabs>
-          <w:tab w:val="num" w:pos="4320"/>
-        </w:tabs>
-        <w:ind w:left="4800" w:hanging="480"/>
-      </w:pPr>
-    </w:lvl>
-    <w:lvl w:ilvl="7">
-      <w:start w:val="1"/>
-      <w:numFmt w:val="decimal"/>
-      <w:lvlText w:val="%8."/>
-      <w:lvlJc w:val="left"/>
-      <w:pPr>
-        <w:tabs>
-          <w:tab w:val="num" w:pos="5040"/>
-        </w:tabs>
-        <w:ind w:left="5520" w:hanging="480"/>
-      </w:pPr>
-    </w:lvl>
-    <w:lvl w:ilvl="8">
-      <w:start w:val="1"/>
-      <w:numFmt w:val="decimal"/>
-      <w:lvlText w:val="%9."/>
-      <w:lvlJc w:val="left"/>
-      <w:pPr>
-        <w:tabs>
-          <w:tab w:val="num" w:pos="5760"/>
-        </w:tabs>
-        <w:ind w:left="6240" w:hanging="480"/>
-      </w:pPr>
-    </w:lvl>
-  </w:abstractNum>
-  <w:abstractNum w:abstractNumId="991">
-    <w:nsid w:val="71315dca"/>
-    <w:multiLevelType w:val="multilevel"/>
-    <w:lvl w:ilvl="0">
-      <w:numFmt w:val="bullet"/>
-      <w:lvlText w:val="•"/>
-      <w:lvlJc w:val="left"/>
-      <w:pPr>
-        <w:tabs>
-          <w:tab w:val="num" w:pos="0"/>
-        </w:tabs>
-        <w:ind w:left="480" w:hanging="480"/>
-      </w:pPr>
-    </w:lvl>
-    <w:lvl w:ilvl="1">
-      <w:numFmt w:val="bullet"/>
-      <w:lvlText w:val="–"/>
-      <w:lvlJc w:val="left"/>
-      <w:pPr>
-        <w:tabs>
-          <w:tab w:val="num" w:pos="720"/>
-        </w:tabs>
-        <w:ind w:left="1200" w:hanging="480"/>
-      </w:pPr>
-    </w:lvl>
-    <w:lvl w:ilvl="2">
-      <w:numFmt w:val="bullet"/>
-      <w:lvlText w:val="•"/>
-      <w:lvlJc w:val="left"/>
-      <w:pPr>
-        <w:tabs>
-          <w:tab w:val="num" w:pos="1440"/>
-        </w:tabs>
-        <w:ind w:left="1920" w:hanging="480"/>
-      </w:pPr>
-    </w:lvl>
-    <w:lvl w:ilvl="3">
-      <w:numFmt w:val="bullet"/>
-      <w:lvlText w:val="–"/>
-      <w:lvlJc w:val="left"/>
-      <w:pPr>
-        <w:tabs>
-          <w:tab w:val="num" w:pos="2160"/>
-        </w:tabs>
-        <w:ind w:left="2640" w:hanging="480"/>
-      </w:pPr>
-    </w:lvl>
-    <w:lvl w:ilvl="4">
-      <w:numFmt w:val="bullet"/>
-      <w:lvlText w:val="•"/>
-      <w:lvlJc w:val="left"/>
-      <w:pPr>
-        <w:tabs>
-          <w:tab w:val="num" w:pos="2880"/>
-        </w:tabs>
-        <w:ind w:left="3360" w:hanging="480"/>
-      </w:pPr>
-    </w:lvl>
-    <w:lvl w:ilvl="5">
-      <w:numFmt w:val="bullet"/>
-      <w:lvlText w:val="–"/>
-      <w:lvlJc w:val="left"/>
-      <w:pPr>
-        <w:tabs>
-          <w:tab w:val="num" w:pos="3600"/>
-        </w:tabs>
-        <w:ind w:left="4080" w:hanging="480"/>
-      </w:pPr>
-    </w:lvl>
-    <w:lvl w:ilvl="6">
-      <w:numFmt w:val="bullet"/>
-      <w:lvlText w:val="•"/>
-      <w:lvlJc w:val="left"/>
-      <w:pPr>
-        <w:tabs>
-          <w:tab w:val="num" w:pos="4320"/>
-        </w:tabs>
-        <w:ind w:left="4800" w:hanging="480"/>
-      </w:pPr>
-    </w:lvl>
-    <w:lvl w:ilvl="7">
-      <w:numFmt w:val="bullet"/>
-      <w:lvlText w:val="–"/>
-      <w:lvlJc w:val="left"/>
-      <w:pPr>
-        <w:tabs>
-          <w:tab w:val="num" w:pos="5040"/>
-        </w:tabs>
-        <w:ind w:left="5520" w:hanging="480"/>
-      </w:pPr>
-    </w:lvl>
-    <w:lvl w:ilvl="8">
-      <w:numFmt w:val="bullet"/>
-      <w:lvlText w:val="•"/>
-      <w:lvlJc w:val="left"/>
-      <w:pPr>
-        <w:tabs>
-          <w:tab w:val="num" w:pos="5760"/>
-        </w:tabs>
-        <w:ind w:left="6240" w:hanging="480"/>
-      </w:pPr>
-    </w:lvl>
-  </w:abstractNum>
-  <w:abstractNum w:abstractNumId="99412">
-    <w:nsid w:val="47261bad"/>
-    <w:multiLevelType w:val="multilevel"/>
-    <w:lvl w:ilvl="0">
-      <w:start w:val="2"/>
-      <w:numFmt w:val="decimal"/>
-      <w:lvlText w:val="%1."/>
-      <w:lvlJc w:val="left"/>
-      <w:pPr>
-        <w:tabs>
-          <w:tab w:val="num" w:pos="0"/>
-        </w:tabs>
-        <w:ind w:left="480" w:hanging="480"/>
-      </w:pPr>
-    </w:lvl>
-    <w:lvl w:ilvl="1">
-      <w:start w:val="2"/>
-      <w:numFmt w:val="decimal"/>
-      <w:lvlText w:val="%2."/>
-      <w:lvlJc w:val="left"/>
-      <w:pPr>
-        <w:tabs>
-          <w:tab w:val="num" w:pos="720"/>
-        </w:tabs>
-        <w:ind w:left="1200" w:hanging="480"/>
-      </w:pPr>
-    </w:lvl>
-    <w:lvl w:ilvl="2">
-      <w:start w:val="2"/>
-      <w:numFmt w:val="decimal"/>
-      <w:lvlText w:val="%3."/>
-      <w:lvlJc w:val="left"/>
-      <w:pPr>
-        <w:tabs>
-          <w:tab w:val="num" w:pos="1440"/>
-        </w:tabs>
-        <w:ind w:left="1920" w:hanging="480"/>
-      </w:pPr>
-    </w:lvl>
-    <w:lvl w:ilvl="3">
-      <w:start w:val="2"/>
-      <w:numFmt w:val="decimal"/>
-      <w:lvlText w:val="%4."/>
-      <w:lvlJc w:val="left"/>
-      <w:pPr>
-        <w:tabs>
-          <w:tab w:val="num" w:pos="2160"/>
-        </w:tabs>
-        <w:ind w:left="2640" w:hanging="480"/>
-      </w:pPr>
-    </w:lvl>
-    <w:lvl w:ilvl="4">
-      <w:start w:val="2"/>
-      <w:numFmt w:val="decimal"/>
-      <w:lvlText w:val="%5."/>
-      <w:lvlJc w:val="left"/>
-      <w:pPr>
-        <w:tabs>
-          <w:tab w:val="num" w:pos="2880"/>
-        </w:tabs>
-        <w:ind w:left="3360" w:hanging="480"/>
-      </w:pPr>
-    </w:lvl>
-    <w:lvl w:ilvl="5">
-      <w:start w:val="2"/>
-      <w:numFmt w:val="decimal"/>
-      <w:lvlText w:val="%6."/>
-      <w:lvlJc w:val="left"/>
-      <w:pPr>
-        <w:tabs>
-          <w:tab w:val="num" w:pos="3600"/>
-        </w:tabs>
-        <w:ind w:left="4080" w:hanging="480"/>
-      </w:pPr>
-    </w:lvl>
-    <w:lvl w:ilvl="6">
-      <w:start w:val="2"/>
-      <w:numFmt w:val="decimal"/>
-      <w:lvlText w:val="%7."/>
-      <w:lvlJc w:val="left"/>
-      <w:pPr>
-        <w:tabs>
-          <w:tab w:val="num" w:pos="4320"/>
-        </w:tabs>
-        <w:ind w:left="4800" w:hanging="480"/>
-      </w:pPr>
-    </w:lvl>
-    <w:lvl w:ilvl="7">
-      <w:start w:val="2"/>
-      <w:numFmt w:val="decimal"/>
-      <w:lvlText w:val="%8."/>
-      <w:lvlJc w:val="left"/>
-      <w:pPr>
-        <w:tabs>
-          <w:tab w:val="num" w:pos="5040"/>
-        </w:tabs>
-        <w:ind w:left="5520" w:hanging="480"/>
-      </w:pPr>
-    </w:lvl>
-    <w:lvl w:ilvl="8">
-      <w:start w:val="2"/>
-      <w:numFmt w:val="decimal"/>
-      <w:lvlText w:val="%9."/>
-      <w:lvlJc w:val="left"/>
-      <w:pPr>
-        <w:tabs>
-          <w:tab w:val="num" w:pos="5760"/>
-        </w:tabs>
-        <w:ind w:left="6240" w:hanging="480"/>
-      </w:pPr>
-    </w:lvl>
-  </w:abstractNum>
-  <w:abstractNum w:abstractNumId="99414">
-    <w:nsid w:val="b3cbbdee"/>
-    <w:multiLevelType w:val="multilevel"/>
-    <w:lvl w:ilvl="0">
-      <w:start w:val="4"/>
-      <w:numFmt w:val="decimal"/>
-      <w:lvlText w:val="%1."/>
-      <w:lvlJc w:val="left"/>
-      <w:pPr>
-        <w:tabs>
-          <w:tab w:val="num" w:pos="0"/>
-        </w:tabs>
-        <w:ind w:left="480" w:hanging="480"/>
-      </w:pPr>
-    </w:lvl>
-    <w:lvl w:ilvl="1">
-      <w:start w:val="4"/>
-      <w:numFmt w:val="decimal"/>
-      <w:lvlText w:val="%2."/>
-      <w:lvlJc w:val="left"/>
-      <w:pPr>
-        <w:tabs>
-          <w:tab w:val="num" w:pos="720"/>
-        </w:tabs>
-        <w:ind w:left="1200" w:hanging="480"/>
-      </w:pPr>
-    </w:lvl>
-    <w:lvl w:ilvl="2">
-      <w:start w:val="4"/>
-      <w:numFmt w:val="decimal"/>
-      <w:lvlText w:val="%3."/>
-      <w:lvlJc w:val="left"/>
-      <w:pPr>
-        <w:tabs>
-          <w:tab w:val="num" w:pos="1440"/>
-        </w:tabs>
-        <w:ind w:left="1920" w:hanging="480"/>
-      </w:pPr>
-    </w:lvl>
-    <w:lvl w:ilvl="3">
-      <w:start w:val="4"/>
-      <w:numFmt w:val="decimal"/>
-      <w:lvlText w:val="%4."/>
-      <w:lvlJc w:val="left"/>
-      <w:pPr>
-        <w:tabs>
-          <w:tab w:val="num" w:pos="2160"/>
-        </w:tabs>
-        <w:ind w:left="2640" w:hanging="480"/>
-      </w:pPr>
-    </w:lvl>
-    <w:lvl w:ilvl="4">
-      <w:start w:val="4"/>
-      <w:numFmt w:val="decimal"/>
-      <w:lvlText w:val="%5."/>
-      <w:lvlJc w:val="left"/>
-      <w:pPr>
-        <w:tabs>
-          <w:tab w:val="num" w:pos="2880"/>
-        </w:tabs>
-        <w:ind w:left="3360" w:hanging="480"/>
-      </w:pPr>
-    </w:lvl>
-    <w:lvl w:ilvl="5">
-      <w:start w:val="4"/>
-      <w:numFmt w:val="decimal"/>
-      <w:lvlText w:val="%6."/>
-      <w:lvlJc w:val="left"/>
-      <w:pPr>
-        <w:tabs>
-          <w:tab w:val="num" w:pos="3600"/>
-        </w:tabs>
-        <w:ind w:left="4080" w:hanging="480"/>
-      </w:pPr>
-    </w:lvl>
-    <w:lvl w:ilvl="6">
-      <w:start w:val="4"/>
-      <w:numFmt w:val="decimal"/>
-      <w:lvlText w:val="%7."/>
-      <w:lvlJc w:val="left"/>
-      <w:pPr>
-        <w:tabs>
-          <w:tab w:val="num" w:pos="4320"/>
-        </w:tabs>
-        <w:ind w:left="4800" w:hanging="480"/>
-      </w:pPr>
-    </w:lvl>
-    <w:lvl w:ilvl="7">
-      <w:start w:val="4"/>
-      <w:numFmt w:val="decimal"/>
-      <w:lvlText w:val="%8."/>
-      <w:lvlJc w:val="left"/>
-      <w:pPr>
-        <w:tabs>
-          <w:tab w:val="num" w:pos="5040"/>
-        </w:tabs>
-        <w:ind w:left="5520" w:hanging="480"/>
-      </w:pPr>
-    </w:lvl>
-    <w:lvl w:ilvl="8">
-      <w:start w:val="4"/>
-      <w:numFmt w:val="decimal"/>
-      <w:lvlText w:val="%9."/>
-      <w:lvlJc w:val="left"/>
-      <w:pPr>
-        <w:tabs>
-          <w:tab w:val="num" w:pos="5760"/>
-        </w:tabs>
-        <w:ind w:left="6240" w:hanging="480"/>
-      </w:pPr>
-    </w:lvl>
-  </w:abstractNum>
   <w:num w:numId="1">
     <w:abstractNumId w:val="2"/>
   </w:num>
@@ -5124,108 +4957,6 @@
   </w:num>
   <w:num w:numId="1000">
     <w:abstractNumId w:val="990"/>
-  </w:num>
-  <w:num w:numId="1001">
-    <w:abstractNumId w:val="99411"/>
-    <w:lvlOverride w:ilvl="0">
-      <w:startOverride w:val="1"/>
-    </w:lvlOverride>
-    <w:lvlOverride w:ilvl="1">
-      <w:startOverride w:val="1"/>
-    </w:lvlOverride>
-    <w:lvlOverride w:ilvl="2">
-      <w:startOverride w:val="1"/>
-    </w:lvlOverride>
-    <w:lvlOverride w:ilvl="3">
-      <w:startOverride w:val="1"/>
-    </w:lvlOverride>
-    <w:lvlOverride w:ilvl="4">
-      <w:startOverride w:val="1"/>
-    </w:lvlOverride>
-    <w:lvlOverride w:ilvl="5">
-      <w:startOverride w:val="1"/>
-    </w:lvlOverride>
-    <w:lvlOverride w:ilvl="6">
-      <w:startOverride w:val="1"/>
-    </w:lvlOverride>
-    <w:lvlOverride w:ilvl="7">
-      <w:startOverride w:val="1"/>
-    </w:lvlOverride>
-    <w:lvlOverride w:ilvl="8">
-      <w:startOverride w:val="1"/>
-    </w:lvlOverride>
-  </w:num>
-  <w:num w:numId="1002">
-    <w:abstractNumId w:val="991"/>
-  </w:num>
-  <w:num w:numId="1003">
-    <w:abstractNumId w:val="991"/>
-  </w:num>
-  <w:num w:numId="1004">
-    <w:abstractNumId w:val="991"/>
-  </w:num>
-  <w:num w:numId="1005">
-    <w:abstractNumId w:val="99412"/>
-    <w:lvlOverride w:ilvl="0">
-      <w:startOverride w:val="2"/>
-    </w:lvlOverride>
-    <w:lvlOverride w:ilvl="1">
-      <w:startOverride w:val="2"/>
-    </w:lvlOverride>
-    <w:lvlOverride w:ilvl="2">
-      <w:startOverride w:val="2"/>
-    </w:lvlOverride>
-    <w:lvlOverride w:ilvl="3">
-      <w:startOverride w:val="2"/>
-    </w:lvlOverride>
-    <w:lvlOverride w:ilvl="4">
-      <w:startOverride w:val="2"/>
-    </w:lvlOverride>
-    <w:lvlOverride w:ilvl="5">
-      <w:startOverride w:val="2"/>
-    </w:lvlOverride>
-    <w:lvlOverride w:ilvl="6">
-      <w:startOverride w:val="2"/>
-    </w:lvlOverride>
-    <w:lvlOverride w:ilvl="7">
-      <w:startOverride w:val="2"/>
-    </w:lvlOverride>
-    <w:lvlOverride w:ilvl="8">
-      <w:startOverride w:val="2"/>
-    </w:lvlOverride>
-  </w:num>
-  <w:num w:numId="1006">
-    <w:abstractNumId w:val="991"/>
-  </w:num>
-  <w:num w:numId="1007">
-    <w:abstractNumId w:val="99414"/>
-    <w:lvlOverride w:ilvl="0">
-      <w:startOverride w:val="4"/>
-    </w:lvlOverride>
-    <w:lvlOverride w:ilvl="1">
-      <w:startOverride w:val="4"/>
-    </w:lvlOverride>
-    <w:lvlOverride w:ilvl="2">
-      <w:startOverride w:val="4"/>
-    </w:lvlOverride>
-    <w:lvlOverride w:ilvl="3">
-      <w:startOverride w:val="4"/>
-    </w:lvlOverride>
-    <w:lvlOverride w:ilvl="4">
-      <w:startOverride w:val="4"/>
-    </w:lvlOverride>
-    <w:lvlOverride w:ilvl="5">
-      <w:startOverride w:val="4"/>
-    </w:lvlOverride>
-    <w:lvlOverride w:ilvl="6">
-      <w:startOverride w:val="4"/>
-    </w:lvlOverride>
-    <w:lvlOverride w:ilvl="7">
-      <w:startOverride w:val="4"/>
-    </w:lvlOverride>
-    <w:lvlOverride w:ilvl="8">
-      <w:startOverride w:val="4"/>
-    </w:lvlOverride>
   </w:num>
 </w:numbering>
 </file>

</xml_diff>

<commit_message>
fresh render prior to next week meeting.
</commit_message>
<xml_diff>
--- a/manuscript/manuscript.docx
+++ b/manuscript/manuscript.docx
@@ -2013,7 +2013,7 @@
         <w:t xml:space="preserve">[11–13]</w:t>
       </w:r>
       <w:r>
-        <w:t xml:space="preserve">. Management strategies have historically focused on reducing P inputs to lakes, but research also suggests that concurrently reducing N inputs may be more effective in certain situations</w:t>
+        <w:t xml:space="preserve">. To address these problems, management strategies have historically focused on reducing P inputs to lakes, but research also suggests that concurrently reducing N inputs may be more effective in certain situations</w:t>
       </w:r>
       <w:r>
         <w:t xml:space="preserve"> </w:t>
@@ -2155,7 +2155,45 @@
         <w:t xml:space="preserve">[28]</w:t>
       </w:r>
       <w:r>
-        <w:t xml:space="preserve">. Given what is known about long term trends in water quality within the broader region of the northeastern United States , we were curious if those trends were also present in water quality trends in Rhode Island lakes and ponds.</w:t>
+        <w:t xml:space="preserve">. Given what is known about long term trends in water quality within the broader region of the northeastern United States, we were curious if those trends were also present in water quality trends in Rhode Island lakes and ponds.</w:t>
+      </w:r>
+      <w:r>
+        <w:br w:type="textWrapping"/>
+      </w:r>
+      <w:r>
+        <w:t xml:space="preserve">Paragraph about awesomeness of WW and volunteer monitoring groups - Betty</w:t>
+      </w:r>
+    </w:p>
+    <w:p>
+      <w:pPr>
+        <w:pStyle w:val="BodyText"/>
+      </w:pPr>
+      <w:r>
+        <w:t xml:space="preserve">Examining long term trends in Rhode Island lakes is possible because of the data gathered by University of Rhode Island’s Watershed Watch (URIWW). URI’s Watershed Watch is a XX year-old citizen science project that has built a robust collaboration between URI scientists and a vast network of non-expert volunteer monitors. Over the past XX years, volunteer monitors are trained and then collect</w:t>
+      </w:r>
+      <w:r>
+        <w:t xml:space="preserve"> </w:t>
+      </w:r>
+      <w:r>
+        <w:rPr>
+          <w:i/>
+        </w:rPr>
+        <w:t xml:space="preserve">in situ</w:t>
+      </w:r>
+      <w:r>
+        <w:t xml:space="preserve"> </w:t>
+      </w:r>
+      <w:r>
+        <w:t xml:space="preserve">data as well as whole water samples during the growing season. These types of citizen science efforts allow for the collection of reliable data that in turn lead to crucial and frequently unexpected insights</w:t>
+      </w:r>
+      <w:r>
+        <w:t xml:space="preserve"> </w:t>
+      </w:r>
+      <w:r>
+        <w:t xml:space="preserve">[29,30]</w:t>
+      </w:r>
+      <w:r>
+        <w:t xml:space="preserve">. Often due to lack of resources, these efforts would not happen otherwise. Here specifically, URIWW data contributed to not only the larger subcontinent extent study, but also allowed us to examine the long-term trends of Rhode Island.</w:t>
       </w:r>
     </w:p>
     <w:p>
@@ -2175,7 +2213,7 @@
         <w:t xml:space="preserve">a</w:t>
       </w:r>
       <w:r>
-        <w:t xml:space="preserve">, and lake temperature and second, are water quality trends in Rhode Island similar to regional trends in the northeastern United states. In addition to these goals, this analysis has also been done using open data from the URI Watershed Watch program and the analysis in its entirety is available for independent reproduction at</w:t>
+        <w:t xml:space="preserve">, and lake temperature and second, are water quality trends in Rhode Island similar to regional trends in the northeastern United states. In addition to these goals, this analysis has also been done using open data from the URI Watershed Watch program and the LAGOS project and the analysis in its entirety is available for independent reproduction at</w:t>
       </w:r>
       <w:r>
         <w:t xml:space="preserve"> </w:t>
@@ -2189,7 +2227,10 @@
         </w:r>
       </w:hyperlink>
       <w:r>
-        <w:t xml:space="preserve">.</w:t>
+        <w:t xml:space="preserve"> </w:t>
+      </w:r>
+      <w:r>
+        <w:t xml:space="preserve">[NEED CITATIONS].</w:t>
       </w:r>
     </w:p>
     <w:p>
@@ -2330,7 +2371,7 @@
         <w:t xml:space="preserve"> </w:t>
       </w:r>
       <w:r>
-        <w:t xml:space="preserve">[28,29]</w:t>
+        <w:t xml:space="preserve">[28,31]</w:t>
       </w:r>
       <w:r>
         <w:t xml:space="preserve">. The authors found little change in water quality trends across this region</w:t>
@@ -2375,7 +2416,7 @@
         <w:t xml:space="preserve"> </w:t>
       </w:r>
       <w:r>
-        <w:t xml:space="preserve">[29–31]</w:t>
+        <w:t xml:space="preserve">[31–33]</w:t>
       </w:r>
       <w:r>
         <w:t xml:space="preserve">. Temperature data were not availble, thus we only examine trends, using our analytical methods, for Total Nitrogren, Total Phosphorus, and Chlorophyll</w:t>
@@ -2461,7 +2502,7 @@
         <w:t xml:space="preserve"> </w:t>
       </w:r>
       <w:r>
-        <w:t xml:space="preserve">[32]</w:t>
+        <w:t xml:space="preserve">[34]</w:t>
       </w:r>
       <w:r>
         <w:t xml:space="preserve">. We used these standard procedures to test for postive or negative trends in lake temperature, chlorophyll</w:t>
@@ -3083,7 +3124,7 @@
         <w:rPr>
           <w:i/>
         </w:rPr>
-        <w:t xml:space="preserve">Table 2: Summary statistics for URI Watershed Watch data from 1990 to 2016.</w:t>
+        <w:t xml:space="preserve">Table 2: Summary statistics for LAGOSNE data from 1990 to 2016.</w:t>
       </w:r>
     </w:p>
     <w:tbl>
@@ -4037,54 +4078,114 @@
       <w:pPr>
         <w:pStyle w:val="Heading2"/>
       </w:pPr>
-      <w:bookmarkStart w:id="41" w:name="trends"/>
+      <w:bookmarkStart w:id="41" w:name="volunteer-monitoring-data"/>
+      <w:r>
+        <w:t xml:space="preserve">Volunteer Monitoring Data</w:t>
+      </w:r>
+      <w:bookmarkEnd w:id="41"/>
+    </w:p>
+    <w:p>
+      <w:pPr>
+        <w:pStyle w:val="Heading3"/>
+      </w:pPr>
+      <w:bookmarkStart w:id="42" w:name="why-this-is-possible---fantastic-ww-data"/>
+      <w:r>
+        <w:t xml:space="preserve">Why this is possible - Fantastic WW data</w:t>
+      </w:r>
+      <w:bookmarkEnd w:id="42"/>
+    </w:p>
+    <w:p>
+      <w:pPr>
+        <w:pStyle w:val="Heading2"/>
+      </w:pPr>
+      <w:bookmarkStart w:id="43" w:name="trends"/>
       <w:r>
         <w:t xml:space="preserve">Trends</w:t>
       </w:r>
-      <w:bookmarkEnd w:id="41"/>
+      <w:bookmarkEnd w:id="43"/>
     </w:p>
     <w:p>
       <w:pPr>
         <w:pStyle w:val="Heading3"/>
       </w:pPr>
-      <w:bookmarkStart w:id="42" w:name="local-scale-vs-regionalglobal-scale"/>
+      <w:bookmarkStart w:id="44" w:name="Xe91f902b6cab674a3fc7b19f71e397b0445af84"/>
+      <w:r>
+        <w:t xml:space="preserve">Parameter by parameter discussion of trends</w:t>
+      </w:r>
+      <w:bookmarkEnd w:id="44"/>
+    </w:p>
+    <w:p>
+      <w:pPr>
+        <w:pStyle w:val="Heading3"/>
+      </w:pPr>
+      <w:bookmarkStart w:id="45" w:name="Xc92e8aa1d0401994968232e3db70f81dc5d806e"/>
+      <w:r>
+        <w:t xml:space="preserve">How do trends break down by trophic state?</w:t>
+      </w:r>
+      <w:bookmarkEnd w:id="45"/>
+    </w:p>
+    <w:p>
+      <w:pPr>
+        <w:pStyle w:val="Heading3"/>
+      </w:pPr>
+      <w:bookmarkStart w:id="46" w:name="local-scale-vs-regionalglobal-scale"/>
       <w:r>
         <w:t xml:space="preserve">Local scale vs Regional/Global scale</w:t>
       </w:r>
-      <w:bookmarkEnd w:id="42"/>
+      <w:bookmarkEnd w:id="46"/>
     </w:p>
     <w:p>
       <w:pPr>
         <w:pStyle w:val="Heading3"/>
       </w:pPr>
-      <w:bookmarkStart w:id="43" w:name="ri-is-downstream---bryan-will-write"/>
+      <w:bookmarkStart w:id="47" w:name="ri-is-downstream---bryan-will-write"/>
       <w:r>
         <w:t xml:space="preserve">RI is downstream - Bryan will write</w:t>
       </w:r>
-      <w:bookmarkEnd w:id="43"/>
+      <w:bookmarkEnd w:id="47"/>
     </w:p>
     <w:p>
       <w:pPr>
         <w:pStyle w:val="Heading2"/>
       </w:pPr>
-      <w:bookmarkStart w:id="44" w:name="caveats"/>
+      <w:bookmarkStart w:id="48" w:name="managementimplications"/>
+      <w:r>
+        <w:t xml:space="preserve">Management/Implications</w:t>
+      </w:r>
+      <w:bookmarkEnd w:id="48"/>
+    </w:p>
+    <w:p>
+      <w:pPr>
+        <w:pStyle w:val="Heading3"/>
+      </w:pPr>
+      <w:bookmarkStart w:id="49" w:name="season-length-changes"/>
+      <w:r>
+        <w:t xml:space="preserve">Season Length Changes</w:t>
+      </w:r>
+      <w:bookmarkEnd w:id="49"/>
+    </w:p>
+    <w:p>
+      <w:pPr>
+        <w:pStyle w:val="Heading2"/>
+      </w:pPr>
+      <w:bookmarkStart w:id="50" w:name="caveats"/>
       <w:r>
         <w:t xml:space="preserve">Caveats</w:t>
       </w:r>
-      <w:bookmarkEnd w:id="44"/>
+      <w:bookmarkEnd w:id="50"/>
     </w:p>
     <w:p>
       <w:pPr>
         <w:pStyle w:val="Heading1"/>
       </w:pPr>
-      <w:bookmarkStart w:id="45" w:name="bibliography"/>
+      <w:bookmarkStart w:id="51" w:name="bibliography"/>
       <w:r>
         <w:t xml:space="preserve">Bibliography</w:t>
       </w:r>
-      <w:bookmarkEnd w:id="45"/>
-    </w:p>
-    <w:bookmarkStart w:id="80" w:name="refs"/>
-    <w:bookmarkStart w:id="46" w:name="ref-vitousek1997human"/>
+      <w:bookmarkEnd w:id="51"/>
+    </w:p>
+    <w:bookmarkStart w:id="88" w:name="refs"/>
+    <w:bookmarkStart w:id="52" w:name="ref-vitousek1997human"/>
     <w:p>
       <w:pPr>
         <w:pStyle w:val="Bibliography"/>
@@ -4093,8 +4194,8 @@
         <w:t xml:space="preserve">1. Vitousek PM, Aber JD, Howarth RW, Likens GE, Matson PA, et al. (1997) Human alteration of the global nitrogen cycle: Sources and consequences. Ecological applications 7: 737–750.</w:t>
       </w:r>
     </w:p>
-    <w:bookmarkEnd w:id="46"/>
-    <w:bookmarkStart w:id="47" w:name="ref-finlay2013human"/>
+    <w:bookmarkEnd w:id="52"/>
+    <w:bookmarkStart w:id="53" w:name="ref-finlay2013human"/>
     <w:p>
       <w:pPr>
         <w:pStyle w:val="Bibliography"/>
@@ -4103,8 +4204,8 @@
         <w:t xml:space="preserve">2. Finlay JC, Small GE, Sterner RW (2013) Human influences on nitrogen removal in lakes. Science 342: 247–250.</w:t>
       </w:r>
     </w:p>
-    <w:bookmarkEnd w:id="47"/>
-    <w:bookmarkStart w:id="48" w:name="ref-filippelli2008global"/>
+    <w:bookmarkEnd w:id="53"/>
+    <w:bookmarkStart w:id="54" w:name="ref-filippelli2008global"/>
     <w:p>
       <w:pPr>
         <w:pStyle w:val="Bibliography"/>
@@ -4113,8 +4214,8 @@
         <w:t xml:space="preserve">3. Filippelli GM (2008) The global phosphorus cycle: Past, present, and future. Elements 4: 89–95.</w:t>
       </w:r>
     </w:p>
-    <w:bookmarkEnd w:id="48"/>
-    <w:bookmarkStart w:id="49" w:name="ref-williamson2008lakes"/>
+    <w:bookmarkEnd w:id="54"/>
+    <w:bookmarkStart w:id="55" w:name="ref-williamson2008lakes"/>
     <w:p>
       <w:pPr>
         <w:pStyle w:val="Bibliography"/>
@@ -4123,8 +4224,8 @@
         <w:t xml:space="preserve">4. Williamson CE, Dodds W, Kratz TK, Palmer MA (2008) Lakes and streams as sentinels of environmental change in terrestrial and atmospheric processes. Frontiers in Ecology and the Environment 6: 247–254.</w:t>
       </w:r>
     </w:p>
-    <w:bookmarkEnd w:id="49"/>
-    <w:bookmarkStart w:id="50" w:name="ref-schindler2009lakes"/>
+    <w:bookmarkEnd w:id="55"/>
+    <w:bookmarkStart w:id="56" w:name="ref-schindler2009lakes"/>
     <w:p>
       <w:pPr>
         <w:pStyle w:val="Bibliography"/>
@@ -4133,8 +4234,8 @@
         <w:t xml:space="preserve">5. Schindler D (2009) Lakes as sentinels and integrators for the effects of climate change on watersheds, airsheds, and landscapes. Limnology and Oceanography 54: 2349–2358.</w:t>
       </w:r>
     </w:p>
-    <w:bookmarkEnd w:id="50"/>
-    <w:bookmarkStart w:id="51" w:name="ref-carpenter1998nonpoint"/>
+    <w:bookmarkEnd w:id="56"/>
+    <w:bookmarkStart w:id="57" w:name="ref-carpenter1998nonpoint"/>
     <w:p>
       <w:pPr>
         <w:pStyle w:val="Bibliography"/>
@@ -4143,8 +4244,8 @@
         <w:t xml:space="preserve">6. Carpenter SR, Caraco NF, Correll DL, Howarth RW, Sharpley AN, et al. (1998) Nonpoint pollution of surface waters with phosphorus and nitrogen. Ecological applications 8: 559–568.</w:t>
       </w:r>
     </w:p>
-    <w:bookmarkEnd w:id="51"/>
-    <w:bookmarkStart w:id="52" w:name="ref-smith2003eutrophication"/>
+    <w:bookmarkEnd w:id="57"/>
+    <w:bookmarkStart w:id="58" w:name="ref-smith2003eutrophication"/>
     <w:p>
       <w:pPr>
         <w:pStyle w:val="Bibliography"/>
@@ -4153,8 +4254,8 @@
         <w:t xml:space="preserve">7. Smith VH (2003) Eutrophication of freshwater and coastal marine ecosystems a global problem. Environmental Science and Pollution Research 10: 126–139.</w:t>
       </w:r>
     </w:p>
-    <w:bookmarkEnd w:id="52"/>
-    <w:bookmarkStart w:id="53" w:name="ref-michalak2013record"/>
+    <w:bookmarkEnd w:id="58"/>
+    <w:bookmarkStart w:id="59" w:name="ref-michalak2013record"/>
     <w:p>
       <w:pPr>
         <w:pStyle w:val="Bibliography"/>
@@ -4163,8 +4264,8 @@
         <w:t xml:space="preserve">8. Michalak AM, Anderson EJ, Beletsky D, Boland S, Bosch NS, et al. (2013) Record-setting algal bloom in lake erie caused by agricultural and meteorological trends consistent with expected future conditions. Proceedings of the National Academy of Sciences 110: 6448–6452.</w:t>
       </w:r>
     </w:p>
-    <w:bookmarkEnd w:id="53"/>
-    <w:bookmarkStart w:id="54" w:name="ref-kosten2012warmer"/>
+    <w:bookmarkEnd w:id="59"/>
+    <w:bookmarkStart w:id="60" w:name="ref-kosten2012warmer"/>
     <w:p>
       <w:pPr>
         <w:pStyle w:val="Bibliography"/>
@@ -4173,8 +4274,8 @@
         <w:t xml:space="preserve">9. Kosten S, Huszar VL, Bécares E, Costa LS, Van Donk E, et al. (2012) Warmer climates boost cyanobacterial dominance in shallow lakes. Global Change Biology 18: 118–126.</w:t>
       </w:r>
     </w:p>
-    <w:bookmarkEnd w:id="54"/>
-    <w:bookmarkStart w:id="55" w:name="ref-taranu2015acceleration"/>
+    <w:bookmarkEnd w:id="60"/>
+    <w:bookmarkStart w:id="61" w:name="ref-taranu2015acceleration"/>
     <w:p>
       <w:pPr>
         <w:pStyle w:val="Bibliography"/>
@@ -4183,8 +4284,8 @@
         <w:t xml:space="preserve">10. Taranu ZE, Gregory-Eaves I, Leavitt PR, Bunting L, Buchaca T, et al. (2015) Acceleration of cyanobacterial dominance in north temperate-subarctic lakes during the anthropocene. Ecology Letters 18: 375–384.</w:t>
       </w:r>
     </w:p>
-    <w:bookmarkEnd w:id="55"/>
-    <w:bookmarkStart w:id="56" w:name="ref-brooks2016harmful"/>
+    <w:bookmarkEnd w:id="61"/>
+    <w:bookmarkStart w:id="62" w:name="ref-brooks2016harmful"/>
     <w:p>
       <w:pPr>
         <w:pStyle w:val="Bibliography"/>
@@ -4193,8 +4294,8 @@
         <w:t xml:space="preserve">11. Brooks BW, Lazorchak JM, Howard MD, Johnson M-VV, Morton SL, et al. (2016) Are harmful algal blooms becoming the greatest inland water quality threat to public health and aquatic ecosystems? Environmental toxicology and chemistry 35: 6–13.</w:t>
       </w:r>
     </w:p>
-    <w:bookmarkEnd w:id="56"/>
-    <w:bookmarkStart w:id="57" w:name="ref-dodds2008eutrophication"/>
+    <w:bookmarkEnd w:id="62"/>
+    <w:bookmarkStart w:id="63" w:name="ref-dodds2008eutrophication"/>
     <w:p>
       <w:pPr>
         <w:pStyle w:val="Bibliography"/>
@@ -4203,8 +4304,8 @@
         <w:t xml:space="preserve">12. Dodds WK, Bouska WW, Eitzmann JL, Pilger TJ, Pitts KL, et al. (2008) Eutrophication of us freshwaters: Analysis of potential economic damages.</w:t>
       </w:r>
     </w:p>
-    <w:bookmarkEnd w:id="57"/>
-    <w:bookmarkStart w:id="58" w:name="ref-paerl2009climate"/>
+    <w:bookmarkEnd w:id="63"/>
+    <w:bookmarkStart w:id="64" w:name="ref-paerl2009climate"/>
     <w:p>
       <w:pPr>
         <w:pStyle w:val="Bibliography"/>
@@ -4213,8 +4314,8 @@
         <w:t xml:space="preserve">13. Paerl HW, Huisman J (2009) Climate change: A catalyst for global expansion of harmful cyanobacterial blooms. Environmental microbiology reports 1: 27–37.</w:t>
       </w:r>
     </w:p>
-    <w:bookmarkEnd w:id="58"/>
-    <w:bookmarkStart w:id="59" w:name="ref-paerl2016takes"/>
+    <w:bookmarkEnd w:id="64"/>
+    <w:bookmarkStart w:id="65" w:name="ref-paerl2016takes"/>
     <w:p>
       <w:pPr>
         <w:pStyle w:val="Bibliography"/>
@@ -4223,8 +4324,8 @@
         <w:t xml:space="preserve">14. Paerl HW, Scott JT, McCarthy MJ, Newell SE, Gardner WS, et al. (2016) It takes two to tango: When and where dual nutrient (n &amp; p) reductions are needed to protect lakes and downstream ecosystems. Environmental science &amp; technology 50: 10805–10813.</w:t>
       </w:r>
     </w:p>
-    <w:bookmarkEnd w:id="59"/>
-    <w:bookmarkStart w:id="60" w:name="ref-schindler2008eutrophication"/>
+    <w:bookmarkEnd w:id="65"/>
+    <w:bookmarkStart w:id="66" w:name="ref-schindler2008eutrophication"/>
     <w:p>
       <w:pPr>
         <w:pStyle w:val="Bibliography"/>
@@ -4233,8 +4334,8 @@
         <w:t xml:space="preserve">15. Schindler DW, Hecky R, Findlay D, Stainton M, Parker B, et al. (2008) Eutrophication of lakes cannot be controlled by reducing nitrogen input: Results of a 37-year whole-ecosystem experiment. Proceedings of the National Academy of Sciences 105: 11254–11258.</w:t>
       </w:r>
     </w:p>
-    <w:bookmarkEnd w:id="60"/>
-    <w:bookmarkStart w:id="61" w:name="ref-herlihy2013using"/>
+    <w:bookmarkEnd w:id="66"/>
+    <w:bookmarkStart w:id="67" w:name="ref-herlihy2013using"/>
     <w:p>
       <w:pPr>
         <w:pStyle w:val="Bibliography"/>
@@ -4243,8 +4344,8 @@
         <w:t xml:space="preserve">16. Herlihy AT, Kamman NC, Sifneos JC, Charles D, Enache MD, et al. (2013) Using multiple approaches to develop nutrient criteria for lakes in the conterminous usa. Freshwater Science 32: 367–384.</w:t>
       </w:r>
     </w:p>
-    <w:bookmarkEnd w:id="61"/>
-    <w:bookmarkStart w:id="62" w:name="ref-yuan2014managing"/>
+    <w:bookmarkEnd w:id="67"/>
+    <w:bookmarkStart w:id="68" w:name="ref-yuan2014managing"/>
     <w:p>
       <w:pPr>
         <w:pStyle w:val="Bibliography"/>
@@ -4253,8 +4354,8 @@
         <w:t xml:space="preserve">17. Yuan LL, Pollard AI, Pather S, Oliver JL, D’Anglada L (2014) Managing microcystin: Identifying national-scale thresholds for total nitrogen and chlorophyll a. Freshwater biology 59: 1970–1981.</w:t>
       </w:r>
     </w:p>
-    <w:bookmarkEnd w:id="62"/>
-    <w:bookmarkStart w:id="63" w:name="ref-stoddard2016continental"/>
+    <w:bookmarkEnd w:id="68"/>
+    <w:bookmarkStart w:id="69" w:name="ref-stoddard2016continental"/>
     <w:p>
       <w:pPr>
         <w:pStyle w:val="Bibliography"/>
@@ -4263,8 +4364,8 @@
         <w:t xml:space="preserve">18. Stoddard JL, Van Sickle J, Herlihy AT, Brahney J, Paulsen S, et al. (2016) Continental-scale increase in lake and stream phosphorus: Are oligotrophic systems disappearing in the united states? Environmental science &amp; technology 50: 3409–3415.</w:t>
       </w:r>
     </w:p>
-    <w:bookmarkEnd w:id="63"/>
-    <w:bookmarkStart w:id="64" w:name="ref-hollister2016modeling"/>
+    <w:bookmarkEnd w:id="69"/>
+    <w:bookmarkStart w:id="70" w:name="ref-hollister2016modeling"/>
     <w:p>
       <w:pPr>
         <w:pStyle w:val="Bibliography"/>
@@ -4273,8 +4374,8 @@
         <w:t xml:space="preserve">19. Hollister JW, Milstead WB, Kreakie BJ (2016) Modeling lake trophic state: A random forest approach. Ecosphere 7.</w:t>
       </w:r>
     </w:p>
-    <w:bookmarkEnd w:id="64"/>
-    <w:bookmarkStart w:id="65" w:name="ref-nojavan2019rethinking"/>
+    <w:bookmarkEnd w:id="70"/>
+    <w:bookmarkStart w:id="71" w:name="ref-nojavan2019rethinking"/>
     <w:p>
       <w:pPr>
         <w:pStyle w:val="Bibliography"/>
@@ -4283,8 +4384,8 @@
         <w:t xml:space="preserve">20. Nojavan F, Kreakie BJ, Hollister JW, Qian SS (2019) Rethinking the lake trophic state index. PeerJ Preprints.</w:t>
       </w:r>
     </w:p>
-    <w:bookmarkEnd w:id="65"/>
-    <w:bookmarkStart w:id="66" w:name="ref-read2015importance"/>
+    <w:bookmarkEnd w:id="71"/>
+    <w:bookmarkStart w:id="72" w:name="ref-read2015importance"/>
     <w:p>
       <w:pPr>
         <w:pStyle w:val="Bibliography"/>
@@ -4293,8 +4394,8 @@
         <w:t xml:space="preserve">21. Read EK, Patil VP, Oliver SK, Hetherington AL, Brentrup JA, et al. (2015) The importance of lake-specific characteristics for water quality across the continental united states. Ecological Applications 25: 943–955.</w:t>
       </w:r>
     </w:p>
-    <w:bookmarkEnd w:id="66"/>
-    <w:bookmarkStart w:id="67" w:name="ref-cheruvelil2013multi"/>
+    <w:bookmarkEnd w:id="72"/>
+    <w:bookmarkStart w:id="73" w:name="ref-cheruvelil2013multi"/>
     <w:p>
       <w:pPr>
         <w:pStyle w:val="Bibliography"/>
@@ -4303,8 +4404,8 @@
         <w:t xml:space="preserve">22. Cheruvelil K, Soranno P, Webster K, Bremigan M (2013) Multi-scaled drivers of ecosystem state: Quantifying the importance of the regional spatial scale. Ecological Applications 23: 1603–1618.</w:t>
       </w:r>
     </w:p>
-    <w:bookmarkEnd w:id="67"/>
-    <w:bookmarkStart w:id="68" w:name="ref-lottig2014long"/>
+    <w:bookmarkEnd w:id="73"/>
+    <w:bookmarkStart w:id="74" w:name="ref-lottig2014long"/>
     <w:p>
       <w:pPr>
         <w:pStyle w:val="Bibliography"/>
@@ -4313,8 +4414,8 @@
         <w:t xml:space="preserve">23. Lottig NR, Wagner T, Henry EN, Cheruvelil KS, Webster KE, et al. (2014) Long-term citizen-collected data reveal geographical patterns and temporal trends in lake water clarity. PloS one 9: e95769.</w:t>
       </w:r>
     </w:p>
-    <w:bookmarkEnd w:id="68"/>
-    <w:bookmarkStart w:id="69" w:name="ref-lottig2017macroscale"/>
+    <w:bookmarkEnd w:id="74"/>
+    <w:bookmarkStart w:id="75" w:name="ref-lottig2017macroscale"/>
     <w:p>
       <w:pPr>
         <w:pStyle w:val="Bibliography"/>
@@ -4323,8 +4424,8 @@
         <w:t xml:space="preserve">24. Lottig NR, Tan P-N, Wagner T, Cheruvelil KS, Soranno PA, et al. (2017) Macroscale patterns of synchrony identify complex relationships among spatial and temporal ecosystem drivers. Ecosphere 8.</w:t>
       </w:r>
     </w:p>
-    <w:bookmarkEnd w:id="69"/>
-    <w:bookmarkStart w:id="70" w:name="ref-collins2017lake"/>
+    <w:bookmarkEnd w:id="75"/>
+    <w:bookmarkStart w:id="76" w:name="ref-collins2017lake"/>
     <w:p>
       <w:pPr>
         <w:pStyle w:val="Bibliography"/>
@@ -4333,8 +4434,8 @@
         <w:t xml:space="preserve">25. Collins SM, Oliver SK, Lapierre J-F, Stanley EH, Jones JR, et al. (2017) Lake nutrient stoichiometry is less predictable than nutrient concentrations at regional and sub-continental scales. Ecological applications 27: 1529–1540.</w:t>
       </w:r>
     </w:p>
-    <w:bookmarkEnd w:id="70"/>
-    <w:bookmarkStart w:id="71" w:name="ref-filstrup2014regional"/>
+    <w:bookmarkEnd w:id="76"/>
+    <w:bookmarkStart w:id="77" w:name="ref-filstrup2014regional"/>
     <w:p>
       <w:pPr>
         <w:pStyle w:val="Bibliography"/>
@@ -4343,8 +4444,8 @@
         <w:t xml:space="preserve">26. Filstrup CT, Wagner T, Soranno PA, Stanley EH, Stow CA, et al. (2014) Regional variability among nonlinear chlorophyll—phosphorus relationships in lakes. Limnology and Oceanography 59: 1691–1703.</w:t>
       </w:r>
     </w:p>
-    <w:bookmarkEnd w:id="71"/>
-    <w:bookmarkStart w:id="72" w:name="ref-filstrup2018evidence"/>
+    <w:bookmarkEnd w:id="77"/>
+    <w:bookmarkStart w:id="78" w:name="ref-filstrup2018evidence"/>
     <w:p>
       <w:pPr>
         <w:pStyle w:val="Bibliography"/>
@@ -4353,8 +4454,8 @@
         <w:t xml:space="preserve">27. Filstrup CT, Wagner T, Oliver SK, Stow CA, Webster KE, et al. (2018) Evidence for regional nitrogen stress on chlorophyll a in lakes across large landscape and climate gradients. Limnology and Oceanography 63: S324–S339.</w:t>
       </w:r>
     </w:p>
-    <w:bookmarkEnd w:id="72"/>
-    <w:bookmarkStart w:id="74" w:name="ref-Oliver_2017"/>
+    <w:bookmarkEnd w:id="78"/>
+    <w:bookmarkStart w:id="80" w:name="ref-Oliver_2017"/>
     <w:p>
       <w:pPr>
         <w:pStyle w:val="Bibliography"/>
@@ -4365,7 +4466,7 @@
       <w:r>
         <w:t xml:space="preserve"> </w:t>
       </w:r>
-      <w:hyperlink r:id="rId73">
+      <w:hyperlink r:id="rId79">
         <w:r>
           <w:rPr>
             <w:rStyle w:val="Hyperlink"/>
@@ -4377,29 +4478,49 @@
         <w:t xml:space="preserve">.</w:t>
       </w:r>
     </w:p>
-    <w:bookmarkEnd w:id="74"/>
-    <w:bookmarkStart w:id="75" w:name="ref-soranno2015building"/>
+    <w:bookmarkEnd w:id="80"/>
+    <w:bookmarkStart w:id="81" w:name="ref-dickinson2012current"/>
     <w:p>
       <w:pPr>
         <w:pStyle w:val="Bibliography"/>
       </w:pPr>
       <w:r>
-        <w:t xml:space="preserve">29. Soranno PA, Bissell EG, Cheruvelil KS, Christel ST, Collins SM, et al. (2015) Building a multi-scaled geospatial temporal ecology database from disparate data sources: Fostering open science and data reuse. GigaScience 4: 28.</w:t>
-      </w:r>
-    </w:p>
-    <w:bookmarkEnd w:id="75"/>
-    <w:bookmarkStart w:id="77" w:name="ref-stacheleklagosne2017"/>
+        <w:t xml:space="preserve">29. Dickinson JL, Shirk J, Bonter D, Bonney R, Crain RL, et al. (2012) The current state of citizen science as a tool for ecological research and public engagement. Frontiers in Ecology and the Environment 10: 291–297.</w:t>
+      </w:r>
+    </w:p>
+    <w:bookmarkEnd w:id="81"/>
+    <w:bookmarkStart w:id="82" w:name="ref-kosmala2016assessing"/>
     <w:p>
       <w:pPr>
         <w:pStyle w:val="Bibliography"/>
       </w:pPr>
       <w:r>
-        <w:t xml:space="preserve">30. Stachelek J, Oliver S (2017) LAGOSNE: Interface to the lake multi-scaled geospatial and temporal database. Available:</w:t>
-      </w:r>
-      <w:r>
-        <w:t xml:space="preserve"> </w:t>
-      </w:r>
-      <w:hyperlink r:id="rId76">
+        <w:t xml:space="preserve">30. Kosmala M, Wiggins A, Swanson A, Simmons B (2016) Assessing data quality in citizen science. Frontiers in Ecology and the Environment 14: 551–560.</w:t>
+      </w:r>
+    </w:p>
+    <w:bookmarkEnd w:id="82"/>
+    <w:bookmarkStart w:id="83" w:name="ref-soranno2015building"/>
+    <w:p>
+      <w:pPr>
+        <w:pStyle w:val="Bibliography"/>
+      </w:pPr>
+      <w:r>
+        <w:t xml:space="preserve">31. Soranno PA, Bissell EG, Cheruvelil KS, Christel ST, Collins SM, et al. (2015) Building a multi-scaled geospatial temporal ecology database from disparate data sources: Fostering open science and data reuse. GigaScience 4: 28.</w:t>
+      </w:r>
+    </w:p>
+    <w:bookmarkEnd w:id="83"/>
+    <w:bookmarkStart w:id="85" w:name="ref-stacheleklagosne2017"/>
+    <w:p>
+      <w:pPr>
+        <w:pStyle w:val="Bibliography"/>
+      </w:pPr>
+      <w:r>
+        <w:t xml:space="preserve">32. Stachelek J, Oliver S (2017) LAGOSNE: Interface to the lake multi-scaled geospatial and temporal database. Available:</w:t>
+      </w:r>
+      <w:r>
+        <w:t xml:space="preserve"> </w:t>
+      </w:r>
+      <w:hyperlink r:id="rId84">
         <w:r>
           <w:rPr>
             <w:rStyle w:val="Hyperlink"/>
@@ -4411,28 +4532,28 @@
         <w:t xml:space="preserve">.</w:t>
       </w:r>
     </w:p>
-    <w:bookmarkEnd w:id="77"/>
-    <w:bookmarkStart w:id="78" w:name="ref-sorannolagosne2017"/>
+    <w:bookmarkEnd w:id="85"/>
+    <w:bookmarkStart w:id="86" w:name="ref-sorannolagosne2017"/>
     <w:p>
       <w:pPr>
         <w:pStyle w:val="Bibliography"/>
       </w:pPr>
       <w:r>
-        <w:t xml:space="preserve">31. Soranno P, Bacon L, Beauchene M, Bednar K, Bissell E, et al. (2017) LAGOS-ne: A multi-scaled geospatial and temporal database of lake ecological context and water quality for thousands of us lakes. Gigascience 6.</w:t>
-      </w:r>
-    </w:p>
-    <w:bookmarkEnd w:id="78"/>
-    <w:bookmarkStart w:id="79" w:name="ref-helsel2002statistical"/>
+        <w:t xml:space="preserve">33. Soranno P, Bacon L, Beauchene M, Bednar K, Bissell E, et al. (2017) LAGOS-ne: A multi-scaled geospatial and temporal database of lake ecological context and water quality for thousands of us lakes. Gigascience 6.</w:t>
+      </w:r>
+    </w:p>
+    <w:bookmarkEnd w:id="86"/>
+    <w:bookmarkStart w:id="87" w:name="ref-helsel2002statistical"/>
     <w:p>
       <w:pPr>
         <w:pStyle w:val="Bibliography"/>
       </w:pPr>
       <w:r>
-        <w:t xml:space="preserve">32. Helsel DR, Hirsch RM (2002) Statistical methods in water resources. US Geological survey Reston, VA, Vol. 323.</w:t>
-      </w:r>
-    </w:p>
-    <w:bookmarkEnd w:id="79"/>
-    <w:bookmarkEnd w:id="80"/>
+        <w:t xml:space="preserve">34. Helsel DR, Hirsch RM (2002) Statistical methods in water resources. US Geological survey Reston, VA, Vol. 323.</w:t>
+      </w:r>
+    </w:p>
+    <w:bookmarkEnd w:id="87"/>
+    <w:bookmarkEnd w:id="88"/>
     <w:sectPr>
       <w:pgSz w:w="12240" w:h="15840"/>
       <w:pgMar w:top="1440" w:right="1440" w:bottom="1440" w:left="1440" w:header="720" w:footer="720" w:gutter="0"/>

</xml_diff>

<commit_message>
still need to force length of x-axis to 1993 to 2016...
</commit_message>
<xml_diff>
--- a/manuscript/manuscript.docx
+++ b/manuscript/manuscript.docx
@@ -7,25 +7,37 @@
         <w:pStyle w:val="Title"/>
       </w:pPr>
       <w:r>
-        <w:t xml:space="preserve">Long-term</w:t>
-      </w:r>
-      <w:r>
-        <w:t xml:space="preserve"> </w:t>
-      </w:r>
-      <w:r>
-        <w:t xml:space="preserve">Water</w:t>
-      </w:r>
-      <w:r>
-        <w:t xml:space="preserve"> </w:t>
-      </w:r>
-      <w:r>
-        <w:t xml:space="preserve">Quality</w:t>
-      </w:r>
-      <w:r>
-        <w:t xml:space="preserve"> </w:t>
-      </w:r>
-      <w:r>
-        <w:t xml:space="preserve">Change</w:t>
+        <w:t xml:space="preserve">Increasing</w:t>
+      </w:r>
+      <w:r>
+        <w:t xml:space="preserve"> </w:t>
+      </w:r>
+      <w:r>
+        <w:t xml:space="preserve">Productivity</w:t>
+      </w:r>
+      <w:r>
+        <w:t xml:space="preserve"> </w:t>
+      </w:r>
+      <w:r>
+        <w:t xml:space="preserve">Amid</w:t>
+      </w:r>
+      <w:r>
+        <w:t xml:space="preserve"> </w:t>
+      </w:r>
+      <w:r>
+        <w:t xml:space="preserve">Stable</w:t>
+      </w:r>
+      <w:r>
+        <w:t xml:space="preserve"> </w:t>
+      </w:r>
+      <w:r>
+        <w:t xml:space="preserve">Nutrient</w:t>
+      </w:r>
+      <w:r>
+        <w:t xml:space="preserve"> </w:t>
+      </w:r>
+      <w:r>
+        <w:t xml:space="preserve">Regimes</w:t>
       </w:r>
       <w:r>
         <w:t xml:space="preserve"> </w:t>
@@ -61,7 +73,7 @@
         <w:t xml:space="preserve"> </w:t>
       </w:r>
       <w:r>
-        <w:t xml:space="preserve">Ponds</w:t>
+        <w:t xml:space="preserve">Reservoirs</w:t>
       </w:r>
     </w:p>
     <w:p>
@@ -1333,228 +1345,6 @@
       </w:r>
       <w:r>
         <w:t xml:space="preserve">reductions.</w:t>
-      </w:r>
-      <w:r>
-        <w:t xml:space="preserve"> </w:t>
-      </w:r>
-      <w:r>
-        <w:t xml:space="preserve">While</w:t>
-      </w:r>
-      <w:r>
-        <w:t xml:space="preserve"> </w:t>
-      </w:r>
-      <w:r>
-        <w:t xml:space="preserve">yearly</w:t>
-      </w:r>
-      <w:r>
-        <w:t xml:space="preserve"> </w:t>
-      </w:r>
-      <w:r>
-        <w:t xml:space="preserve">trends</w:t>
-      </w:r>
-      <w:r>
-        <w:t xml:space="preserve"> </w:t>
-      </w:r>
-      <w:r>
-        <w:t xml:space="preserve">are</w:t>
-      </w:r>
-      <w:r>
-        <w:t xml:space="preserve"> </w:t>
-      </w:r>
-      <w:r>
-        <w:t xml:space="preserve">useful,</w:t>
-      </w:r>
-      <w:r>
-        <w:t xml:space="preserve"> </w:t>
-      </w:r>
-      <w:r>
-        <w:t xml:space="preserve">they</w:t>
-      </w:r>
-      <w:r>
-        <w:t xml:space="preserve"> </w:t>
-      </w:r>
-      <w:r>
-        <w:t xml:space="preserve">do</w:t>
-      </w:r>
-      <w:r>
-        <w:t xml:space="preserve"> </w:t>
-      </w:r>
-      <w:r>
-        <w:t xml:space="preserve">mask</w:t>
-      </w:r>
-      <w:r>
-        <w:t xml:space="preserve"> </w:t>
-      </w:r>
-      <w:r>
-        <w:t xml:space="preserve">month-to-month</w:t>
-      </w:r>
-      <w:r>
-        <w:t xml:space="preserve"> </w:t>
-      </w:r>
-      <w:r>
-        <w:t xml:space="preserve">variability</w:t>
-      </w:r>
-      <w:r>
-        <w:t xml:space="preserve"> </w:t>
-      </w:r>
-      <w:r>
-        <w:t xml:space="preserve">differences</w:t>
-      </w:r>
-      <w:r>
-        <w:t xml:space="preserve"> </w:t>
-      </w:r>
-      <w:r>
-        <w:t xml:space="preserve">across</w:t>
-      </w:r>
-      <w:r>
-        <w:t xml:space="preserve"> </w:t>
-      </w:r>
-      <w:r>
-        <w:t xml:space="preserve">sites.</w:t>
-      </w:r>
-      <w:r>
-        <w:t xml:space="preserve"> </w:t>
-      </w:r>
-      <w:r>
-        <w:t xml:space="preserve">Additionally,</w:t>
-      </w:r>
-      <w:r>
-        <w:t xml:space="preserve"> </w:t>
-      </w:r>
-      <w:r>
-        <w:t xml:space="preserve">while</w:t>
-      </w:r>
-      <w:r>
-        <w:t xml:space="preserve"> </w:t>
-      </w:r>
-      <w:r>
-        <w:t xml:space="preserve">most</w:t>
-      </w:r>
-      <w:r>
-        <w:t xml:space="preserve"> </w:t>
-      </w:r>
-      <w:r>
-        <w:t xml:space="preserve">sites</w:t>
-      </w:r>
-      <w:r>
-        <w:t xml:space="preserve"> </w:t>
-      </w:r>
-      <w:r>
-        <w:t xml:space="preserve">track</w:t>
-      </w:r>
-      <w:r>
-        <w:t xml:space="preserve"> </w:t>
-      </w:r>
-      <w:r>
-        <w:t xml:space="preserve">the</w:t>
-      </w:r>
-      <w:r>
-        <w:t xml:space="preserve"> </w:t>
-      </w:r>
-      <w:r>
-        <w:t xml:space="preserve">yearly</w:t>
-      </w:r>
-      <w:r>
-        <w:t xml:space="preserve"> </w:t>
-      </w:r>
-      <w:r>
-        <w:t xml:space="preserve">trend</w:t>
-      </w:r>
-      <w:r>
-        <w:t xml:space="preserve"> </w:t>
-      </w:r>
-      <w:r>
-        <w:t xml:space="preserve">in</w:t>
-      </w:r>
-      <w:r>
-        <w:t xml:space="preserve"> </w:t>
-      </w:r>
-      <w:r>
-        <w:t xml:space="preserve">decreasing</w:t>
-      </w:r>
-      <w:r>
-        <w:t xml:space="preserve"> </w:t>
-      </w:r>
-      <w:r>
-        <w:t xml:space="preserve">water</w:t>
-      </w:r>
-      <w:r>
-        <w:t xml:space="preserve"> </w:t>
-      </w:r>
-      <w:r>
-        <w:t xml:space="preserve">quality,</w:t>
-      </w:r>
-      <w:r>
-        <w:t xml:space="preserve"> </w:t>
-      </w:r>
-      <w:r>
-        <w:t xml:space="preserve">there</w:t>
-      </w:r>
-      <w:r>
-        <w:t xml:space="preserve"> </w:t>
-      </w:r>
-      <w:r>
-        <w:t xml:space="preserve">are</w:t>
-      </w:r>
-      <w:r>
-        <w:t xml:space="preserve"> </w:t>
-      </w:r>
-      <w:r>
-        <w:t xml:space="preserve">bright</w:t>
-      </w:r>
-      <w:r>
-        <w:t xml:space="preserve"> </w:t>
-      </w:r>
-      <w:r>
-        <w:t xml:space="preserve">spots</w:t>
-      </w:r>
-      <w:r>
-        <w:t xml:space="preserve"> </w:t>
-      </w:r>
-      <w:r>
-        <w:t xml:space="preserve">with</w:t>
-      </w:r>
-      <w:r>
-        <w:t xml:space="preserve"> </w:t>
-      </w:r>
-      <w:r>
-        <w:t xml:space="preserve">some</w:t>
-      </w:r>
-      <w:r>
-        <w:t xml:space="preserve"> </w:t>
-      </w:r>
-      <w:r>
-        <w:t xml:space="preserve">sites</w:t>
-      </w:r>
-      <w:r>
-        <w:t xml:space="preserve"> </w:t>
-      </w:r>
-      <w:r>
-        <w:t xml:space="preserve">improving</w:t>
-      </w:r>
-      <w:r>
-        <w:t xml:space="preserve"> </w:t>
-      </w:r>
-      <w:r>
-        <w:t xml:space="preserve">over</w:t>
-      </w:r>
-      <w:r>
-        <w:t xml:space="preserve"> </w:t>
-      </w:r>
-      <w:r>
-        <w:t xml:space="preserve">the</w:t>
-      </w:r>
-      <w:r>
-        <w:t xml:space="preserve"> </w:t>
-      </w:r>
-      <w:r>
-        <w:t xml:space="preserve">25</w:t>
-      </w:r>
-      <w:r>
-        <w:t xml:space="preserve"> </w:t>
-      </w:r>
-      <w:r>
-        <w:t xml:space="preserve">years.</w:t>
       </w:r>
       <w:r>
         <w:t xml:space="preserve"> </w:t>
@@ -2345,7 +2135,7 @@
         <w:t xml:space="preserve"> </w:t>
       </w:r>
       <w:r>
-        <w:t xml:space="preserve">and for each of these parameters we further filtered the data to select sites that had at least 10 years of data for a given parameter. The final dataset used in our analysis included 72 lakes and ponds which had approximately 70 samples for temperature, 70 samples for chlorophyll</w:t>
+        <w:t xml:space="preserve">and for each of these parameters we further filtered the data to select sites that had at least 10 years of data for a given parameter. The final dataset used in our analysis included 69 lakes and ponds which had approximately 67 samples for temperature, 67 samples for chlorophyll</w:t>
       </w:r>
       <w:r>
         <w:t xml:space="preserve"> </w:t>
@@ -2357,7 +2147,7 @@
         <w:t xml:space="preserve">a</w:t>
       </w:r>
       <w:r>
-        <w:t xml:space="preserve">, 65 samples for Total Nitrogen (TN), and 69 samples for Total Phosphorus (TP). Of the 72 sampling sites, 63 had data for all 4 parameters.</w:t>
+        <w:t xml:space="preserve">, 65 samples for Total Nitrogen (TN), and 66 samples for Total Phosphorus (TP). Of the 69 sampling sites, 63 had data for all 4 parameters.</w:t>
       </w:r>
     </w:p>
     <w:p>
@@ -2585,7 +2375,7 @@
         <w:pStyle w:val="FirstParagraph"/>
       </w:pPr>
       <w:r>
-        <w:t xml:space="preserve">During the sampling period of 1990 to 2016 Rhode Island lakes and ponds average lake temperature was 22.08 celsius, average total nitrogen was 611.26 µg/l, average total phosphorus was 24.27 µg/l, and average chlorophyll was 10.08 µg/l (Table 1).</w:t>
+        <w:t xml:space="preserve">During the sampling period of 1990 to 2016 Rhode Island lakes and ponds average lake temperature was 22.13 celsius, average total nitrogen was 616.83 µg/l, average total phosphorus was 24.82 µg/l, and average chlorophyll was 10.49 µg/l (Table 1).</w:t>
       </w:r>
     </w:p>
     <w:p>
@@ -2788,7 +2578,7 @@
               <w:jc w:val="right"/>
             </w:pPr>
             <w:r>
-              <w:t xml:space="preserve">22.08</w:t>
+              <w:t xml:space="preserve">22.13</w:t>
             </w:r>
           </w:p>
         </w:tc>
@@ -2799,7 +2589,7 @@
               <w:jc w:val="right"/>
             </w:pPr>
             <w:r>
-              <w:t xml:space="preserve">23.0</w:t>
+              <w:t xml:space="preserve">23.00</w:t>
             </w:r>
           </w:p>
         </w:tc>
@@ -2821,7 +2611,7 @@
               <w:jc w:val="right"/>
             </w:pPr>
             <w:r>
-              <w:t xml:space="preserve">34.20</w:t>
+              <w:t xml:space="preserve">34.2</w:t>
             </w:r>
           </w:p>
         </w:tc>
@@ -2878,7 +2668,7 @@
               <w:jc w:val="right"/>
             </w:pPr>
             <w:r>
-              <w:t xml:space="preserve">611.26</w:t>
+              <w:t xml:space="preserve">616.83</w:t>
             </w:r>
           </w:p>
         </w:tc>
@@ -2889,7 +2679,7 @@
               <w:jc w:val="right"/>
             </w:pPr>
             <w:r>
-              <w:t xml:space="preserve">470.0</w:t>
+              <w:t xml:space="preserve">470.00</w:t>
             </w:r>
           </w:p>
         </w:tc>
@@ -2900,7 +2690,7 @@
               <w:jc w:val="right"/>
             </w:pPr>
             <w:r>
-              <w:t xml:space="preserve">705.0</w:t>
+              <w:t xml:space="preserve">710.0</w:t>
             </w:r>
           </w:p>
         </w:tc>
@@ -2911,7 +2701,7 @@
               <w:jc w:val="right"/>
             </w:pPr>
             <w:r>
-              <w:t xml:space="preserve">10280.00</w:t>
+              <w:t xml:space="preserve">19765.0</w:t>
             </w:r>
           </w:p>
         </w:tc>
@@ -2922,7 +2712,7 @@
               <w:jc w:val="right"/>
             </w:pPr>
             <w:r>
-              <w:t xml:space="preserve">501.82</w:t>
+              <w:t xml:space="preserve">576.11</w:t>
             </w:r>
           </w:p>
         </w:tc>
@@ -2968,7 +2758,7 @@
               <w:jc w:val="right"/>
             </w:pPr>
             <w:r>
-              <w:t xml:space="preserve">24.27</w:t>
+              <w:t xml:space="preserve">24.82</w:t>
             </w:r>
           </w:p>
         </w:tc>
@@ -2979,7 +2769,7 @@
               <w:jc w:val="right"/>
             </w:pPr>
             <w:r>
-              <w:t xml:space="preserve">15.0</w:t>
+              <w:t xml:space="preserve">15.00</w:t>
             </w:r>
           </w:p>
         </w:tc>
@@ -2990,7 +2780,7 @@
               <w:jc w:val="right"/>
             </w:pPr>
             <w:r>
-              <w:t xml:space="preserve">24.0</w:t>
+              <w:t xml:space="preserve">25.0</w:t>
             </w:r>
           </w:p>
         </w:tc>
@@ -3001,7 +2791,7 @@
               <w:jc w:val="right"/>
             </w:pPr>
             <w:r>
-              <w:t xml:space="preserve">899.00</w:t>
+              <w:t xml:space="preserve">1160.0</w:t>
             </w:r>
           </w:p>
         </w:tc>
@@ -3012,7 +2802,7 @@
               <w:jc w:val="right"/>
             </w:pPr>
             <w:r>
-              <w:t xml:space="preserve">36.49</w:t>
+              <w:t xml:space="preserve">40.77</w:t>
             </w:r>
           </w:p>
         </w:tc>
@@ -3058,7 +2848,7 @@
               <w:jc w:val="right"/>
             </w:pPr>
             <w:r>
-              <w:t xml:space="preserve">10.08</w:t>
+              <w:t xml:space="preserve">10.49</w:t>
             </w:r>
           </w:p>
         </w:tc>
@@ -3069,7 +2859,7 @@
               <w:jc w:val="right"/>
             </w:pPr>
             <w:r>
-              <w:t xml:space="preserve">3.7</w:t>
+              <w:t xml:space="preserve">3.76</w:t>
             </w:r>
           </w:p>
         </w:tc>
@@ -3080,7 +2870,7 @@
               <w:jc w:val="right"/>
             </w:pPr>
             <w:r>
-              <w:t xml:space="preserve">9.3</w:t>
+              <w:t xml:space="preserve">9.6</w:t>
             </w:r>
           </w:p>
         </w:tc>
@@ -3091,7 +2881,7 @@
               <w:jc w:val="right"/>
             </w:pPr>
             <w:r>
-              <w:t xml:space="preserve">618.96</w:t>
+              <w:t xml:space="preserve">2104.0</w:t>
             </w:r>
           </w:p>
         </w:tc>
@@ -3102,7 +2892,7 @@
               <w:jc w:val="right"/>
             </w:pPr>
             <w:r>
-              <w:t xml:space="preserve">20.31</w:t>
+              <w:t xml:space="preserve">26.48</w:t>
             </w:r>
           </w:p>
         </w:tc>
@@ -3113,7 +2903,7 @@
         <w:pStyle w:val="BodyText"/>
       </w:pPr>
       <w:r>
-        <w:t xml:space="preserve">For lakes in ponds in the larger region represented by the LAGOSNE States, average total nitrogen was 905.24 µg/l, average total phosphorus was 33.74 µg/l, and average chlorophyll was 17.71 µg/l (Table 2).</w:t>
+        <w:t xml:space="preserve">For lakes in ponds in the larger region represented by the LAGOSNE States, average total nitrogen was 914.66 µg/l, average total phosphorus was 33.69 µg/l, and average chlorophyll was 17.86 µg/l (Table 2).</w:t>
       </w:r>
     </w:p>
     <w:p>
@@ -3305,7 +3095,7 @@
               <w:jc w:val="right"/>
             </w:pPr>
             <w:r>
-              <w:t xml:space="preserve">370.0</w:t>
+              <w:t xml:space="preserve">370.00</w:t>
             </w:r>
           </w:p>
         </w:tc>
@@ -3316,7 +3106,7 @@
               <w:jc w:val="right"/>
             </w:pPr>
             <w:r>
-              <w:t xml:space="preserve">905.24</w:t>
+              <w:t xml:space="preserve">914.66</w:t>
             </w:r>
           </w:p>
         </w:tc>
@@ -3327,7 +3117,7 @@
               <w:jc w:val="right"/>
             </w:pPr>
             <w:r>
-              <w:t xml:space="preserve">609.0</w:t>
+              <w:t xml:space="preserve">610</w:t>
             </w:r>
           </w:p>
         </w:tc>
@@ -3338,7 +3128,7 @@
               <w:jc w:val="right"/>
             </w:pPr>
             <w:r>
-              <w:t xml:space="preserve">1000.0</w:t>
+              <w:t xml:space="preserve">1000.00</w:t>
             </w:r>
           </w:p>
         </w:tc>
@@ -3360,7 +3150,7 @@
               <w:jc w:val="right"/>
             </w:pPr>
             <w:r>
-              <w:t xml:space="preserve">1220.94</w:t>
+              <w:t xml:space="preserve">1240.04</w:t>
             </w:r>
           </w:p>
         </w:tc>
@@ -3395,7 +3185,7 @@
               <w:jc w:val="right"/>
             </w:pPr>
             <w:r>
-              <w:t xml:space="preserve">10.0</w:t>
+              <w:t xml:space="preserve">10.00</w:t>
             </w:r>
           </w:p>
         </w:tc>
@@ -3406,7 +3196,7 @@
               <w:jc w:val="right"/>
             </w:pPr>
             <w:r>
-              <w:t xml:space="preserve">33.74</w:t>
+              <w:t xml:space="preserve">33.69</w:t>
             </w:r>
           </w:p>
         </w:tc>
@@ -3417,7 +3207,7 @@
               <w:jc w:val="right"/>
             </w:pPr>
             <w:r>
-              <w:t xml:space="preserve">16.0</w:t>
+              <w:t xml:space="preserve">16</w:t>
             </w:r>
           </w:p>
         </w:tc>
@@ -3428,7 +3218,7 @@
               <w:jc w:val="right"/>
             </w:pPr>
             <w:r>
-              <w:t xml:space="preserve">32.0</w:t>
+              <w:t xml:space="preserve">32.00</w:t>
             </w:r>
           </w:p>
         </w:tc>
@@ -3450,7 +3240,7 @@
               <w:jc w:val="right"/>
             </w:pPr>
             <w:r>
-              <w:t xml:space="preserve">59.86</w:t>
+              <w:t xml:space="preserve">59.93</w:t>
             </w:r>
           </w:p>
         </w:tc>
@@ -3485,7 +3275,7 @@
               <w:jc w:val="right"/>
             </w:pPr>
             <w:r>
-              <w:t xml:space="preserve">2.8</w:t>
+              <w:t xml:space="preserve">2.83</w:t>
             </w:r>
           </w:p>
         </w:tc>
@@ -3496,7 +3286,7 @@
               <w:jc w:val="right"/>
             </w:pPr>
             <w:r>
-              <w:t xml:space="preserve">17.71</w:t>
+              <w:t xml:space="preserve">17.86</w:t>
             </w:r>
           </w:p>
         </w:tc>
@@ -3507,7 +3297,7 @@
               <w:jc w:val="right"/>
             </w:pPr>
             <w:r>
-              <w:t xml:space="preserve">5.9</w:t>
+              <w:t xml:space="preserve">6</w:t>
             </w:r>
           </w:p>
         </w:tc>
@@ -3518,7 +3308,7 @@
               <w:jc w:val="right"/>
             </w:pPr>
             <w:r>
-              <w:t xml:space="preserve">16.6</w:t>
+              <w:t xml:space="preserve">16.96</w:t>
             </w:r>
           </w:p>
         </w:tc>
@@ -3540,7 +3330,7 @@
               <w:jc w:val="right"/>
             </w:pPr>
             <w:r>
-              <w:t xml:space="preserve">36.00</w:t>
+              <w:t xml:space="preserve">36.28</w:t>
             </w:r>
           </w:p>
         </w:tc>
@@ -3561,7 +3351,7 @@
         <w:pStyle w:val="FirstParagraph"/>
       </w:pPr>
       <w:r>
-        <w:t xml:space="preserve">Average yearly scaled temperature in lakes and ponds appear to be increasing (slope: 0.012 , p-value: 0.00219) with the large majority of years with average temperature greater than the long term average occuring in the years since 2000 (Figure 2). Chlorophyll</w:t>
+        <w:t xml:space="preserve">Average yearly scaled temperature in lakes and ponds appear to be increasing (slope: 0.012 , p-value: 0.00635) with the large majority of years with average temperature greater than the long term average occuring in the years since 2000 (Figure 2). Chlorophyll</w:t>
       </w:r>
       <w:r>
         <w:t xml:space="preserve"> </w:t>
@@ -3576,7 +3366,7 @@
         <w:t xml:space="preserve"> </w:t>
       </w:r>
       <w:r>
-        <w:t xml:space="preserve">is also showing an increasing trend over time (slope: 0.022 , p-value: 0.00092) and with the exception of an early high chlorophyll</w:t>
+        <w:t xml:space="preserve">is also showing an increasing trend over time (slope: 0.034 , p-value: 0) and with the exception of an early high chlorophyll</w:t>
       </w:r>
       <w:r>
         <w:t xml:space="preserve"> </w:t>
@@ -3715,7 +3505,7 @@
         <w:pStyle w:val="BodyText"/>
       </w:pPr>
       <w:r>
-        <w:t xml:space="preserve">Average yearly trends for nutrients showed weaker or no trends over time. Total nitrogen did have a significant trend (slope: 0.016 , p-value: 0.00332); however, that trend is driven by the lower than average total nitrogen values in 1993 and 1994 (Figure 4). Since 1995, the yearly trend is not significant (slope: 0.006, p-value: 0.092). Total phosphorus does not show a trend over time in the yearly scaled values (slope: 0.016 , p-value: 0.00332) and years that are over or under the average are evenly distributed over the years (Figure 5).</w:t>
+        <w:t xml:space="preserve">Average yearly trends for nutrients showed weaker or no trends over time. Total nitrogen did have a significant trend (slope: 0.016 , p-value: 0.00294); however, that trend is driven by the lower than average total nitrogen values in 1993 and 1994 (Figure 4). Since 1995, the yearly trend is not significant (slope: 0.006, p-value: 0.08097). Total phosphorus does not show a trend over time in the yearly scaled values (slope: 0.016 , p-value: 0.00294) and years that are over or under the average are evenly distributed over the years (Figure 5).</w:t>
       </w:r>
     </w:p>
     <w:p>
@@ -3879,7 +3669,7 @@
         <w:t xml:space="preserve"> </w:t>
       </w:r>
       <w:r>
-        <w:t xml:space="preserve">showed a slight, yet non-significant negative trend (slope: -0.004, p-value: 0.13913, Figure 6).</w:t>
+        <w:t xml:space="preserve">showed a slight, yet non-significant negative trend (slope: 0.001, p-value: 0.68498, Figure 6).</w:t>
       </w:r>
     </w:p>
     <w:p>
@@ -3945,7 +3735,7 @@
         <w:pStyle w:val="BodyText"/>
       </w:pPr>
       <w:r>
-        <w:t xml:space="preserve">Total phosphorus shows a slight and non-significant increasing trend (slope: 0.004, p-value: 0.0644, Figure 7) and total nitrogen shows a slight negative non-significant trend (slope: -0.006, p-value: 0.38707, Figure 8).</w:t>
+        <w:t xml:space="preserve">Total phosphorus shows a slight and non-significant increasing trend (slope: 0.006, p-value: 0.0147, Figure 7) and total nitrogen shows a slight negative non-significant trend (slope: 0.002, p-value: 0.77067, Figure 8).</w:t>
       </w:r>
     </w:p>
     <w:p>

</xml_diff>

<commit_message>
abstract done! closes #42
</commit_message>
<xml_diff>
--- a/manuscript/manuscript.docx
+++ b/manuscript/manuscript.docx
@@ -295,7 +295,7 @@
         <w:t xml:space="preserve"> </w:t>
       </w:r>
       <w:r>
-        <w:t xml:space="preserve">A</w:t>
+        <w:t xml:space="preserve">A.</w:t>
       </w:r>
       <w:r>
         <w:t xml:space="preserve"> </w:t>
@@ -566,65 +566,967 @@
     </w:p>
     <w:p>
       <w:pPr>
-        <w:pStyle w:val="Heading1"/>
-      </w:pPr>
-      <w:bookmarkStart w:id="21" w:name="introduction"/>
-      <w:r>
-        <w:t xml:space="preserve">Introduction</w:t>
-      </w:r>
-      <w:bookmarkEnd w:id="21"/>
-    </w:p>
-    <w:p>
-      <w:pPr>
-        <w:pStyle w:val="FirstParagraph"/>
-      </w:pPr>
-      <w:r>
-        <w:t xml:space="preserve">Aquatic ecosystems have been altered as the result of human activities modifying nutrient cycling on a global scale</w:t>
-      </w:r>
-      <w:r>
-        <w:t xml:space="preserve"> </w:t>
-      </w:r>
-      <w:r>
-        <w:t xml:space="preserve">[1–3]</w:t>
-      </w:r>
-      <w:r>
-        <w:t xml:space="preserve">. Because of their position in the landscape, lakes can function as integrators and sentinels for these anthropogenic effects</w:t>
-      </w:r>
-      <w:r>
-        <w:t xml:space="preserve"> </w:t>
-      </w:r>
-      <w:r>
-        <w:t xml:space="preserve">[4,5]</w:t>
-      </w:r>
-      <w:r>
-        <w:t xml:space="preserve">. Increasing nutrient inputs, particularly of N and P, derived from intensive agriculture and densely populated urban areas have contributed to the eutrophication of many lakes</w:t>
-      </w:r>
-      <w:r>
-        <w:t xml:space="preserve"> </w:t>
-      </w:r>
-      <w:r>
-        <w:t xml:space="preserve">[6,7]</w:t>
-      </w:r>
-      <w:r>
-        <w:t xml:space="preserve">. This eutrophication suggests an increase in the frequency and severity of harmful algal blooms, greater risks for human and animal health, and potential economic costs associated with eutorphic waters</w:t>
-      </w:r>
-      <w:r>
-        <w:t xml:space="preserve"> </w:t>
-      </w:r>
-      <w:r>
-        <w:t xml:space="preserve">[8–13]</w:t>
-      </w:r>
-      <w:r>
-        <w:t xml:space="preserve">. To address these problems, management strategies have historically focused on reducing P inputs to lakes, but research also suggests that reducing N inputs may be more effective in certain situations</w:t>
-      </w:r>
-      <w:r>
-        <w:t xml:space="preserve"> </w:t>
-      </w:r>
-      <w:r>
-        <w:t xml:space="preserve">[14,15]</w:t>
-      </w:r>
-      <w:r>
-        <w:t xml:space="preserve">. These contrasting studies indicate that spatial differences and relationships between N, P, and chlorophyll</w:t>
+        <w:pStyle w:val="Compact"/>
+        <w:pStyle w:val="Abstract"/>
+      </w:pPr>
+      <w:r>
+        <w:t xml:space="preserve">Addressing</w:t>
+      </w:r>
+      <w:r>
+        <w:t xml:space="preserve"> </w:t>
+      </w:r>
+      <w:r>
+        <w:t xml:space="preserve">anthropogenic</w:t>
+      </w:r>
+      <w:r>
+        <w:t xml:space="preserve"> </w:t>
+      </w:r>
+      <w:r>
+        <w:t xml:space="preserve">impacts</w:t>
+      </w:r>
+      <w:r>
+        <w:t xml:space="preserve"> </w:t>
+      </w:r>
+      <w:r>
+        <w:t xml:space="preserve">on</w:t>
+      </w:r>
+      <w:r>
+        <w:t xml:space="preserve"> </w:t>
+      </w:r>
+      <w:r>
+        <w:t xml:space="preserve">aquatic</w:t>
+      </w:r>
+      <w:r>
+        <w:t xml:space="preserve"> </w:t>
+      </w:r>
+      <w:r>
+        <w:t xml:space="preserve">ecosystems</w:t>
+      </w:r>
+      <w:r>
+        <w:t xml:space="preserve"> </w:t>
+      </w:r>
+      <w:r>
+        <w:t xml:space="preserve">has</w:t>
+      </w:r>
+      <w:r>
+        <w:t xml:space="preserve"> </w:t>
+      </w:r>
+      <w:r>
+        <w:t xml:space="preserve">been</w:t>
+      </w:r>
+      <w:r>
+        <w:t xml:space="preserve"> </w:t>
+      </w:r>
+      <w:r>
+        <w:t xml:space="preserve">the</w:t>
+      </w:r>
+      <w:r>
+        <w:t xml:space="preserve"> </w:t>
+      </w:r>
+      <w:r>
+        <w:t xml:space="preserve">focus</w:t>
+      </w:r>
+      <w:r>
+        <w:t xml:space="preserve"> </w:t>
+      </w:r>
+      <w:r>
+        <w:t xml:space="preserve">of</w:t>
+      </w:r>
+      <w:r>
+        <w:t xml:space="preserve"> </w:t>
+      </w:r>
+      <w:r>
+        <w:t xml:space="preserve">lake</w:t>
+      </w:r>
+      <w:r>
+        <w:t xml:space="preserve"> </w:t>
+      </w:r>
+      <w:r>
+        <w:t xml:space="preserve">management</w:t>
+      </w:r>
+      <w:r>
+        <w:t xml:space="preserve"> </w:t>
+      </w:r>
+      <w:r>
+        <w:t xml:space="preserve">efforts</w:t>
+      </w:r>
+      <w:r>
+        <w:t xml:space="preserve"> </w:t>
+      </w:r>
+      <w:r>
+        <w:t xml:space="preserve">for</w:t>
+      </w:r>
+      <w:r>
+        <w:t xml:space="preserve"> </w:t>
+      </w:r>
+      <w:r>
+        <w:t xml:space="preserve">several</w:t>
+      </w:r>
+      <w:r>
+        <w:t xml:space="preserve"> </w:t>
+      </w:r>
+      <w:r>
+        <w:t xml:space="preserve">decades.</w:t>
+      </w:r>
+      <w:r>
+        <w:t xml:space="preserve"> </w:t>
+      </w:r>
+      <w:r>
+        <w:t xml:space="preserve">Research</w:t>
+      </w:r>
+      <w:r>
+        <w:t xml:space="preserve"> </w:t>
+      </w:r>
+      <w:r>
+        <w:t xml:space="preserve">that</w:t>
+      </w:r>
+      <w:r>
+        <w:t xml:space="preserve"> </w:t>
+      </w:r>
+      <w:r>
+        <w:t xml:space="preserve">supports</w:t>
+      </w:r>
+      <w:r>
+        <w:t xml:space="preserve"> </w:t>
+      </w:r>
+      <w:r>
+        <w:t xml:space="preserve">management,</w:t>
+      </w:r>
+      <w:r>
+        <w:t xml:space="preserve"> </w:t>
+      </w:r>
+      <w:r>
+        <w:t xml:space="preserve">suggests</w:t>
+      </w:r>
+      <w:r>
+        <w:t xml:space="preserve"> </w:t>
+      </w:r>
+      <w:r>
+        <w:t xml:space="preserve">that</w:t>
+      </w:r>
+      <w:r>
+        <w:t xml:space="preserve"> </w:t>
+      </w:r>
+      <w:r>
+        <w:t xml:space="preserve">controlling</w:t>
+      </w:r>
+      <w:r>
+        <w:t xml:space="preserve"> </w:t>
+      </w:r>
+      <w:r>
+        <w:t xml:space="preserve">phosphorus</w:t>
+      </w:r>
+      <w:r>
+        <w:t xml:space="preserve"> </w:t>
+      </w:r>
+      <w:r>
+        <w:t xml:space="preserve">and</w:t>
+      </w:r>
+      <w:r>
+        <w:t xml:space="preserve"> </w:t>
+      </w:r>
+      <w:r>
+        <w:t xml:space="preserve">nitrogen</w:t>
+      </w:r>
+      <w:r>
+        <w:t xml:space="preserve"> </w:t>
+      </w:r>
+      <w:r>
+        <w:t xml:space="preserve">can</w:t>
+      </w:r>
+      <w:r>
+        <w:t xml:space="preserve"> </w:t>
+      </w:r>
+      <w:r>
+        <w:t xml:space="preserve">mitigate</w:t>
+      </w:r>
+      <w:r>
+        <w:t xml:space="preserve"> </w:t>
+      </w:r>
+      <w:r>
+        <w:t xml:space="preserve">the</w:t>
+      </w:r>
+      <w:r>
+        <w:t xml:space="preserve"> </w:t>
+      </w:r>
+      <w:r>
+        <w:t xml:space="preserve">impacts</w:t>
+      </w:r>
+      <w:r>
+        <w:t xml:space="preserve"> </w:t>
+      </w:r>
+      <w:r>
+        <w:t xml:space="preserve">of</w:t>
+      </w:r>
+      <w:r>
+        <w:t xml:space="preserve"> </w:t>
+      </w:r>
+      <w:r>
+        <w:t xml:space="preserve">eutrophication,</w:t>
+      </w:r>
+      <w:r>
+        <w:t xml:space="preserve"> </w:t>
+      </w:r>
+      <w:r>
+        <w:t xml:space="preserve">but</w:t>
+      </w:r>
+      <w:r>
+        <w:t xml:space="preserve"> </w:t>
+      </w:r>
+      <w:r>
+        <w:t xml:space="preserve">require</w:t>
+      </w:r>
+      <w:r>
+        <w:t xml:space="preserve"> </w:t>
+      </w:r>
+      <w:r>
+        <w:t xml:space="preserve">long-term</w:t>
+      </w:r>
+      <w:r>
+        <w:t xml:space="preserve"> </w:t>
+      </w:r>
+      <w:r>
+        <w:t xml:space="preserve">datasets</w:t>
+      </w:r>
+      <w:r>
+        <w:t xml:space="preserve"> </w:t>
+      </w:r>
+      <w:r>
+        <w:t xml:space="preserve">to</w:t>
+      </w:r>
+      <w:r>
+        <w:t xml:space="preserve"> </w:t>
+      </w:r>
+      <w:r>
+        <w:t xml:space="preserve">determine</w:t>
+      </w:r>
+      <w:r>
+        <w:t xml:space="preserve"> </w:t>
+      </w:r>
+      <w:r>
+        <w:t xml:space="preserve">their</w:t>
+      </w:r>
+      <w:r>
+        <w:t xml:space="preserve"> </w:t>
+      </w:r>
+      <w:r>
+        <w:t xml:space="preserve">effectiveness.</w:t>
+      </w:r>
+      <w:r>
+        <w:t xml:space="preserve"> </w:t>
+      </w:r>
+      <w:r>
+        <w:t xml:space="preserve">The</w:t>
+      </w:r>
+      <w:r>
+        <w:t xml:space="preserve"> </w:t>
+      </w:r>
+      <w:r>
+        <w:t xml:space="preserve">“</w:t>
+      </w:r>
+      <w:r>
+        <w:t xml:space="preserve">LAke</w:t>
+      </w:r>
+      <w:r>
+        <w:t xml:space="preserve"> </w:t>
+      </w:r>
+      <w:r>
+        <w:t xml:space="preserve">multi-scaled</w:t>
+      </w:r>
+      <w:r>
+        <w:t xml:space="preserve"> </w:t>
+      </w:r>
+      <w:r>
+        <w:t xml:space="preserve">GeOSpatial</w:t>
+      </w:r>
+      <w:r>
+        <w:t xml:space="preserve"> </w:t>
+      </w:r>
+      <w:r>
+        <w:t xml:space="preserve">and</w:t>
+      </w:r>
+      <w:r>
+        <w:t xml:space="preserve"> </w:t>
+      </w:r>
+      <w:r>
+        <w:t xml:space="preserve">temporal</w:t>
+      </w:r>
+      <w:r>
+        <w:t xml:space="preserve"> </w:t>
+      </w:r>
+      <w:r>
+        <w:t xml:space="preserve">database</w:t>
+      </w:r>
+      <w:r>
+        <w:t xml:space="preserve">”</w:t>
+      </w:r>
+      <w:r>
+        <w:t xml:space="preserve">,</w:t>
+      </w:r>
+      <w:r>
+        <w:t xml:space="preserve"> </w:t>
+      </w:r>
+      <w:r>
+        <w:t xml:space="preserve">or</w:t>
+      </w:r>
+      <w:r>
+        <w:t xml:space="preserve"> </w:t>
+      </w:r>
+      <w:r>
+        <w:t xml:space="preserve">LAGOSNE</w:t>
+      </w:r>
+      <w:r>
+        <w:t xml:space="preserve"> </w:t>
+      </w:r>
+      <w:r>
+        <w:t xml:space="preserve">(</w:t>
+      </w:r>
+      <w:hyperlink r:id="rId21">
+        <w:r>
+          <w:rPr>
+            <w:rStyle w:val="Hyperlink"/>
+          </w:rPr>
+          <w:t xml:space="preserve">https://lagoslakes.org/products/data-products/</w:t>
+        </w:r>
+      </w:hyperlink>
+      <w:r>
+        <w:t xml:space="preserve">)</w:t>
+      </w:r>
+      <w:r>
+        <w:t xml:space="preserve"> </w:t>
+      </w:r>
+      <w:r>
+        <w:t xml:space="preserve">is</w:t>
+      </w:r>
+      <w:r>
+        <w:t xml:space="preserve"> </w:t>
+      </w:r>
+      <w:r>
+        <w:t xml:space="preserve">one</w:t>
+      </w:r>
+      <w:r>
+        <w:t xml:space="preserve"> </w:t>
+      </w:r>
+      <w:r>
+        <w:t xml:space="preserve">such</w:t>
+      </w:r>
+      <w:r>
+        <w:t xml:space="preserve"> </w:t>
+      </w:r>
+      <w:r>
+        <w:t xml:space="preserve">dataset.</w:t>
+      </w:r>
+      <w:r>
+        <w:t xml:space="preserve"> </w:t>
+      </w:r>
+      <w:r>
+        <w:t xml:space="preserve">Studies</w:t>
+      </w:r>
+      <w:r>
+        <w:t xml:space="preserve"> </w:t>
+      </w:r>
+      <w:r>
+        <w:t xml:space="preserve">using</w:t>
+      </w:r>
+      <w:r>
+        <w:t xml:space="preserve"> </w:t>
+      </w:r>
+      <w:r>
+        <w:t xml:space="preserve">LAGOSNE</w:t>
+      </w:r>
+      <w:r>
+        <w:t xml:space="preserve"> </w:t>
+      </w:r>
+      <w:r>
+        <w:t xml:space="preserve">found</w:t>
+      </w:r>
+      <w:r>
+        <w:t xml:space="preserve"> </w:t>
+      </w:r>
+      <w:r>
+        <w:t xml:space="preserve">stable</w:t>
+      </w:r>
+      <w:r>
+        <w:t xml:space="preserve"> </w:t>
+      </w:r>
+      <w:r>
+        <w:t xml:space="preserve">water</w:t>
+      </w:r>
+      <w:r>
+        <w:t xml:space="preserve"> </w:t>
+      </w:r>
+      <w:r>
+        <w:t xml:space="preserve">quality</w:t>
+      </w:r>
+      <w:r>
+        <w:t xml:space="preserve"> </w:t>
+      </w:r>
+      <w:r>
+        <w:t xml:space="preserve">at</w:t>
+      </w:r>
+      <w:r>
+        <w:t xml:space="preserve"> </w:t>
+      </w:r>
+      <w:r>
+        <w:t xml:space="preserve">regional</w:t>
+      </w:r>
+      <w:r>
+        <w:t xml:space="preserve"> </w:t>
+      </w:r>
+      <w:r>
+        <w:t xml:space="preserve">spatial</w:t>
+      </w:r>
+      <w:r>
+        <w:t xml:space="preserve"> </w:t>
+      </w:r>
+      <w:r>
+        <w:t xml:space="preserve">scales,</w:t>
+      </w:r>
+      <w:r>
+        <w:t xml:space="preserve"> </w:t>
+      </w:r>
+      <w:r>
+        <w:t xml:space="preserve">however,</w:t>
+      </w:r>
+      <w:r>
+        <w:t xml:space="preserve"> </w:t>
+      </w:r>
+      <w:r>
+        <w:t xml:space="preserve">these</w:t>
+      </w:r>
+      <w:r>
+        <w:t xml:space="preserve"> </w:t>
+      </w:r>
+      <w:r>
+        <w:t xml:space="preserve">studies</w:t>
+      </w:r>
+      <w:r>
+        <w:t xml:space="preserve"> </w:t>
+      </w:r>
+      <w:r>
+        <w:t xml:space="preserve">may</w:t>
+      </w:r>
+      <w:r>
+        <w:t xml:space="preserve"> </w:t>
+      </w:r>
+      <w:r>
+        <w:t xml:space="preserve">mask</w:t>
+      </w:r>
+      <w:r>
+        <w:t xml:space="preserve"> </w:t>
+      </w:r>
+      <w:r>
+        <w:t xml:space="preserve">trends</w:t>
+      </w:r>
+      <w:r>
+        <w:t xml:space="preserve"> </w:t>
+      </w:r>
+      <w:r>
+        <w:t xml:space="preserve">at</w:t>
+      </w:r>
+      <w:r>
+        <w:t xml:space="preserve"> </w:t>
+      </w:r>
+      <w:r>
+        <w:t xml:space="preserve">smaller</w:t>
+      </w:r>
+      <w:r>
+        <w:t xml:space="preserve"> </w:t>
+      </w:r>
+      <w:r>
+        <w:t xml:space="preserve">scales.</w:t>
+      </w:r>
+      <w:r>
+        <w:t xml:space="preserve"> </w:t>
+      </w:r>
+      <w:r>
+        <w:t xml:space="preserve">To</w:t>
+      </w:r>
+      <w:r>
+        <w:t xml:space="preserve"> </w:t>
+      </w:r>
+      <w:r>
+        <w:t xml:space="preserve">address</w:t>
+      </w:r>
+      <w:r>
+        <w:t xml:space="preserve"> </w:t>
+      </w:r>
+      <w:r>
+        <w:t xml:space="preserve">this,</w:t>
+      </w:r>
+      <w:r>
+        <w:t xml:space="preserve"> </w:t>
+      </w:r>
+      <w:r>
+        <w:t xml:space="preserve">we</w:t>
+      </w:r>
+      <w:r>
+        <w:t xml:space="preserve"> </w:t>
+      </w:r>
+      <w:r>
+        <w:t xml:space="preserve">analysed</w:t>
+      </w:r>
+      <w:r>
+        <w:t xml:space="preserve"> </w:t>
+      </w:r>
+      <w:r>
+        <w:t xml:space="preserve">the</w:t>
+      </w:r>
+      <w:r>
+        <w:t xml:space="preserve"> </w:t>
+      </w:r>
+      <w:r>
+        <w:t xml:space="preserve">University</w:t>
+      </w:r>
+      <w:r>
+        <w:t xml:space="preserve"> </w:t>
+      </w:r>
+      <w:r>
+        <w:t xml:space="preserve">of</w:t>
+      </w:r>
+      <w:r>
+        <w:t xml:space="preserve"> </w:t>
+      </w:r>
+      <w:r>
+        <w:t xml:space="preserve">Rhode</w:t>
+      </w:r>
+      <w:r>
+        <w:t xml:space="preserve"> </w:t>
+      </w:r>
+      <w:r>
+        <w:t xml:space="preserve">Island’s</w:t>
+      </w:r>
+      <w:r>
+        <w:t xml:space="preserve"> </w:t>
+      </w:r>
+      <w:r>
+        <w:t xml:space="preserve">Watershed</w:t>
+      </w:r>
+      <w:r>
+        <w:t xml:space="preserve"> </w:t>
+      </w:r>
+      <w:r>
+        <w:t xml:space="preserve">Watch</w:t>
+      </w:r>
+      <w:r>
+        <w:t xml:space="preserve"> </w:t>
+      </w:r>
+      <w:r>
+        <w:t xml:space="preserve">Volunteer</w:t>
+      </w:r>
+      <w:r>
+        <w:t xml:space="preserve"> </w:t>
+      </w:r>
+      <w:r>
+        <w:t xml:space="preserve">Monitoring</w:t>
+      </w:r>
+      <w:r>
+        <w:t xml:space="preserve"> </w:t>
+      </w:r>
+      <w:r>
+        <w:t xml:space="preserve">Program</w:t>
+      </w:r>
+      <w:r>
+        <w:t xml:space="preserve"> </w:t>
+      </w:r>
+      <w:r>
+        <w:t xml:space="preserve">(URIWW)</w:t>
+      </w:r>
+      <w:r>
+        <w:t xml:space="preserve"> </w:t>
+      </w:r>
+      <w:r>
+        <w:t xml:space="preserve">dataset.</w:t>
+      </w:r>
+      <w:r>
+        <w:t xml:space="preserve"> </w:t>
+      </w:r>
+      <w:r>
+        <w:t xml:space="preserve">URIWW</w:t>
+      </w:r>
+      <w:r>
+        <w:t xml:space="preserve"> </w:t>
+      </w:r>
+      <w:r>
+        <w:t xml:space="preserve">has</w:t>
+      </w:r>
+      <w:r>
+        <w:t xml:space="preserve"> </w:t>
+      </w:r>
+      <w:r>
+        <w:t xml:space="preserve">collected</w:t>
+      </w:r>
+      <w:r>
+        <w:t xml:space="preserve"> </w:t>
+      </w:r>
+      <w:r>
+        <w:t xml:space="preserve">water</w:t>
+      </w:r>
+      <w:r>
+        <w:t xml:space="preserve"> </w:t>
+      </w:r>
+      <w:r>
+        <w:t xml:space="preserve">quality</w:t>
+      </w:r>
+      <w:r>
+        <w:t xml:space="preserve"> </w:t>
+      </w:r>
+      <w:r>
+        <w:t xml:space="preserve">data</w:t>
+      </w:r>
+      <w:r>
+        <w:t xml:space="preserve"> </w:t>
+      </w:r>
+      <w:r>
+        <w:t xml:space="preserve">on</w:t>
+      </w:r>
+      <w:r>
+        <w:t xml:space="preserve"> </w:t>
+      </w:r>
+      <w:r>
+        <w:t xml:space="preserve">Rhode</w:t>
+      </w:r>
+      <w:r>
+        <w:t xml:space="preserve"> </w:t>
+      </w:r>
+      <w:r>
+        <w:t xml:space="preserve">Island</w:t>
+      </w:r>
+      <w:r>
+        <w:t xml:space="preserve"> </w:t>
+      </w:r>
+      <w:r>
+        <w:t xml:space="preserve">lakes</w:t>
+      </w:r>
+      <w:r>
+        <w:t xml:space="preserve"> </w:t>
+      </w:r>
+      <w:r>
+        <w:t xml:space="preserve">and</w:t>
+      </w:r>
+      <w:r>
+        <w:t xml:space="preserve"> </w:t>
+      </w:r>
+      <w:r>
+        <w:t xml:space="preserve">reservoirs</w:t>
+      </w:r>
+      <w:r>
+        <w:t xml:space="preserve"> </w:t>
+      </w:r>
+      <w:r>
+        <w:t xml:space="preserve">for</w:t>
+      </w:r>
+      <w:r>
+        <w:t xml:space="preserve"> </w:t>
+      </w:r>
+      <w:r>
+        <w:t xml:space="preserve">over</w:t>
+      </w:r>
+      <w:r>
+        <w:t xml:space="preserve"> </w:t>
+      </w:r>
+      <w:r>
+        <w:t xml:space="preserve">25</w:t>
+      </w:r>
+      <w:r>
+        <w:t xml:space="preserve"> </w:t>
+      </w:r>
+      <w:r>
+        <w:t xml:space="preserve">years</w:t>
+      </w:r>
+      <w:r>
+        <w:t xml:space="preserve"> </w:t>
+      </w:r>
+      <w:r>
+        <w:t xml:space="preserve">and</w:t>
+      </w:r>
+      <w:r>
+        <w:t xml:space="preserve"> </w:t>
+      </w:r>
+      <w:r>
+        <w:t xml:space="preserve">these</w:t>
+      </w:r>
+      <w:r>
+        <w:t xml:space="preserve"> </w:t>
+      </w:r>
+      <w:r>
+        <w:t xml:space="preserve">data</w:t>
+      </w:r>
+      <w:r>
+        <w:t xml:space="preserve"> </w:t>
+      </w:r>
+      <w:r>
+        <w:t xml:space="preserve">are</w:t>
+      </w:r>
+      <w:r>
+        <w:t xml:space="preserve"> </w:t>
+      </w:r>
+      <w:r>
+        <w:t xml:space="preserve">included</w:t>
+      </w:r>
+      <w:r>
+        <w:t xml:space="preserve"> </w:t>
+      </w:r>
+      <w:r>
+        <w:t xml:space="preserve">in</w:t>
+      </w:r>
+      <w:r>
+        <w:t xml:space="preserve"> </w:t>
+      </w:r>
+      <w:r>
+        <w:t xml:space="preserve">LAGOSNE,</w:t>
+      </w:r>
+      <w:r>
+        <w:t xml:space="preserve"> </w:t>
+      </w:r>
+      <w:r>
+        <w:t xml:space="preserve">allowing</w:t>
+      </w:r>
+      <w:r>
+        <w:t xml:space="preserve"> </w:t>
+      </w:r>
+      <w:r>
+        <w:t xml:space="preserve">us</w:t>
+      </w:r>
+      <w:r>
+        <w:t xml:space="preserve"> </w:t>
+      </w:r>
+      <w:r>
+        <w:t xml:space="preserve">to</w:t>
+      </w:r>
+      <w:r>
+        <w:t xml:space="preserve"> </w:t>
+      </w:r>
+      <w:r>
+        <w:t xml:space="preserve">compare</w:t>
+      </w:r>
+      <w:r>
+        <w:t xml:space="preserve"> </w:t>
+      </w:r>
+      <w:r>
+        <w:t xml:space="preserve">long-term</w:t>
+      </w:r>
+      <w:r>
+        <w:t xml:space="preserve"> </w:t>
+      </w:r>
+      <w:r>
+        <w:t xml:space="preserve">water</w:t>
+      </w:r>
+      <w:r>
+        <w:t xml:space="preserve"> </w:t>
+      </w:r>
+      <w:r>
+        <w:t xml:space="preserve">quality</w:t>
+      </w:r>
+      <w:r>
+        <w:t xml:space="preserve"> </w:t>
+      </w:r>
+      <w:r>
+        <w:t xml:space="preserve">trends</w:t>
+      </w:r>
+      <w:r>
+        <w:t xml:space="preserve"> </w:t>
+      </w:r>
+      <w:r>
+        <w:t xml:space="preserve">at</w:t>
+      </w:r>
+      <w:r>
+        <w:t xml:space="preserve"> </w:t>
+      </w:r>
+      <w:r>
+        <w:t xml:space="preserve">regional</w:t>
+      </w:r>
+      <w:r>
+        <w:t xml:space="preserve"> </w:t>
+      </w:r>
+      <w:r>
+        <w:t xml:space="preserve">and</w:t>
+      </w:r>
+      <w:r>
+        <w:t xml:space="preserve"> </w:t>
+      </w:r>
+      <w:r>
+        <w:t xml:space="preserve">state</w:t>
+      </w:r>
+      <w:r>
+        <w:t xml:space="preserve"> </w:t>
+      </w:r>
+      <w:r>
+        <w:t xml:space="preserve">spatial</w:t>
+      </w:r>
+      <w:r>
+        <w:t xml:space="preserve"> </w:t>
+      </w:r>
+      <w:r>
+        <w:t xml:space="preserve">extents.</w:t>
+      </w:r>
+      <w:r>
+        <w:t xml:space="preserve"> </w:t>
+      </w:r>
+      <w:r>
+        <w:t xml:space="preserve">To</w:t>
+      </w:r>
+      <w:r>
+        <w:t xml:space="preserve"> </w:t>
+      </w:r>
+      <w:r>
+        <w:t xml:space="preserve">assess</w:t>
+      </w:r>
+      <w:r>
+        <w:t xml:space="preserve"> </w:t>
+      </w:r>
+      <w:r>
+        <w:t xml:space="preserve">the</w:t>
+      </w:r>
+      <w:r>
+        <w:t xml:space="preserve"> </w:t>
+      </w:r>
+      <w:r>
+        <w:t xml:space="preserve">data</w:t>
+      </w:r>
+      <w:r>
+        <w:t xml:space="preserve"> </w:t>
+      </w:r>
+      <w:r>
+        <w:t xml:space="preserve">for</w:t>
+      </w:r>
+      <w:r>
+        <w:t xml:space="preserve"> </w:t>
+      </w:r>
+      <w:r>
+        <w:t xml:space="preserve">trends,</w:t>
+      </w:r>
+      <w:r>
+        <w:t xml:space="preserve"> </w:t>
+      </w:r>
+      <w:r>
+        <w:t xml:space="preserve">we</w:t>
+      </w:r>
+      <w:r>
+        <w:t xml:space="preserve"> </w:t>
+      </w:r>
+      <w:r>
+        <w:t xml:space="preserve">calculated</w:t>
+      </w:r>
+      <w:r>
+        <w:t xml:space="preserve"> </w:t>
+      </w:r>
+      <w:r>
+        <w:t xml:space="preserve">z-scores</w:t>
+      </w:r>
+      <w:r>
+        <w:t xml:space="preserve"> </w:t>
+      </w:r>
+      <w:r>
+        <w:t xml:space="preserve">(i.e. scaled</w:t>
+      </w:r>
+      <w:r>
+        <w:t xml:space="preserve"> </w:t>
+      </w:r>
+      <w:r>
+        <w:t xml:space="preserve">anomalies)</w:t>
+      </w:r>
+      <w:r>
+        <w:t xml:space="preserve"> </w:t>
+      </w:r>
+      <w:r>
+        <w:t xml:space="preserve">on</w:t>
+      </w:r>
+      <w:r>
+        <w:t xml:space="preserve"> </w:t>
+      </w:r>
+      <w:r>
+        <w:t xml:space="preserve">a</w:t>
+      </w:r>
+      <w:r>
+        <w:t xml:space="preserve"> </w:t>
+      </w:r>
+      <w:r>
+        <w:t xml:space="preserve">per-station</w:t>
+      </w:r>
+      <w:r>
+        <w:t xml:space="preserve"> </w:t>
+      </w:r>
+      <w:r>
+        <w:t xml:space="preserve">basis</w:t>
+      </w:r>
+      <w:r>
+        <w:t xml:space="preserve"> </w:t>
+      </w:r>
+      <w:r>
+        <w:t xml:space="preserve">and</w:t>
+      </w:r>
+      <w:r>
+        <w:t xml:space="preserve"> </w:t>
+      </w:r>
+      <w:r>
+        <w:t xml:space="preserve">averaged</w:t>
+      </w:r>
+      <w:r>
+        <w:t xml:space="preserve"> </w:t>
+      </w:r>
+      <w:r>
+        <w:t xml:space="preserve">them</w:t>
+      </w:r>
+      <w:r>
+        <w:t xml:space="preserve"> </w:t>
+      </w:r>
+      <w:r>
+        <w:t xml:space="preserve">for</w:t>
+      </w:r>
+      <w:r>
+        <w:t xml:space="preserve"> </w:t>
+      </w:r>
+      <w:r>
+        <w:t xml:space="preserve">each</w:t>
+      </w:r>
+      <w:r>
+        <w:t xml:space="preserve"> </w:t>
+      </w:r>
+      <w:r>
+        <w:t xml:space="preserve">year.</w:t>
+      </w:r>
+      <w:r>
+        <w:t xml:space="preserve"> </w:t>
+      </w:r>
+      <w:r>
+        <w:t xml:space="preserve">URIWW</w:t>
+      </w:r>
+      <w:r>
+        <w:t xml:space="preserve"> </w:t>
+      </w:r>
+      <w:r>
+        <w:t xml:space="preserve">data</w:t>
+      </w:r>
+      <w:r>
+        <w:t xml:space="preserve"> </w:t>
+      </w:r>
+      <w:r>
+        <w:t xml:space="preserve">show</w:t>
+      </w:r>
+      <w:r>
+        <w:t xml:space="preserve"> </w:t>
+      </w:r>
+      <w:r>
+        <w:t xml:space="preserve">increasing</w:t>
+      </w:r>
+      <w:r>
+        <w:t xml:space="preserve"> </w:t>
+      </w:r>
+      <w:r>
+        <w:t xml:space="preserve">temperature</w:t>
+      </w:r>
+      <w:r>
+        <w:t xml:space="preserve"> </w:t>
+      </w:r>
+      <w:r>
+        <w:t xml:space="preserve">and</w:t>
+      </w:r>
+      <w:r>
+        <w:t xml:space="preserve"> </w:t>
+      </w:r>
+      <w:r>
+        <w:t xml:space="preserve">chlorophyll</w:t>
       </w:r>
       <w:r>
         <w:t xml:space="preserve"> </w:t>
@@ -636,18 +1538,247 @@
         <w:t xml:space="preserve">a</w:t>
       </w:r>
       <w:r>
-        <w:t xml:space="preserve"> </w:t>
-      </w:r>
-      <w:r>
-        <w:t xml:space="preserve">exist and that long-term studies are needed to identify trends at local, regional, and national scales.</w:t>
-      </w:r>
-    </w:p>
-    <w:p>
-      <w:pPr>
-        <w:pStyle w:val="BodyText"/>
-      </w:pPr>
-      <w:r>
-        <w:t xml:space="preserve">Programs such as USEPA’s National Lakes Assessment (NLA) provide data that allow for continental scale water quality analysis. These analyses can be used for managing water resources by developing water quality criteria for N, P, and chlorophyll</w:t>
+        <w:t xml:space="preserve">.</w:t>
+      </w:r>
+      <w:r>
+        <w:t xml:space="preserve"> </w:t>
+      </w:r>
+      <w:r>
+        <w:t xml:space="preserve">Total</w:t>
+      </w:r>
+      <w:r>
+        <w:t xml:space="preserve"> </w:t>
+      </w:r>
+      <w:r>
+        <w:t xml:space="preserve">nitrogen</w:t>
+      </w:r>
+      <w:r>
+        <w:t xml:space="preserve"> </w:t>
+      </w:r>
+      <w:r>
+        <w:t xml:space="preserve">showed</w:t>
+      </w:r>
+      <w:r>
+        <w:t xml:space="preserve"> </w:t>
+      </w:r>
+      <w:r>
+        <w:t xml:space="preserve">a</w:t>
+      </w:r>
+      <w:r>
+        <w:t xml:space="preserve"> </w:t>
+      </w:r>
+      <w:r>
+        <w:t xml:space="preserve">weak</w:t>
+      </w:r>
+      <w:r>
+        <w:t xml:space="preserve"> </w:t>
+      </w:r>
+      <w:r>
+        <w:t xml:space="preserve">increasing</w:t>
+      </w:r>
+      <w:r>
+        <w:t xml:space="preserve"> </w:t>
+      </w:r>
+      <w:r>
+        <w:t xml:space="preserve">trend</w:t>
+      </w:r>
+      <w:r>
+        <w:t xml:space="preserve"> </w:t>
+      </w:r>
+      <w:r>
+        <w:t xml:space="preserve">driven</w:t>
+      </w:r>
+      <w:r>
+        <w:t xml:space="preserve"> </w:t>
+      </w:r>
+      <w:r>
+        <w:t xml:space="preserve">by</w:t>
+      </w:r>
+      <w:r>
+        <w:t xml:space="preserve"> </w:t>
+      </w:r>
+      <w:r>
+        <w:t xml:space="preserve">two</w:t>
+      </w:r>
+      <w:r>
+        <w:t xml:space="preserve"> </w:t>
+      </w:r>
+      <w:r>
+        <w:t xml:space="preserve">low</w:t>
+      </w:r>
+      <w:r>
+        <w:t xml:space="preserve"> </w:t>
+      </w:r>
+      <w:r>
+        <w:t xml:space="preserve">years</w:t>
+      </w:r>
+      <w:r>
+        <w:t xml:space="preserve"> </w:t>
+      </w:r>
+      <w:r>
+        <w:t xml:space="preserve">in</w:t>
+      </w:r>
+      <w:r>
+        <w:t xml:space="preserve"> </w:t>
+      </w:r>
+      <w:r>
+        <w:t xml:space="preserve">the</w:t>
+      </w:r>
+      <w:r>
+        <w:t xml:space="preserve"> </w:t>
+      </w:r>
+      <w:r>
+        <w:t xml:space="preserve">early</w:t>
+      </w:r>
+      <w:r>
+        <w:t xml:space="preserve"> </w:t>
+      </w:r>
+      <w:r>
+        <w:t xml:space="preserve">1990s.</w:t>
+      </w:r>
+      <w:r>
+        <w:t xml:space="preserve"> </w:t>
+      </w:r>
+      <w:r>
+        <w:t xml:space="preserve">Total</w:t>
+      </w:r>
+      <w:r>
+        <w:t xml:space="preserve"> </w:t>
+      </w:r>
+      <w:r>
+        <w:t xml:space="preserve">phosphorus</w:t>
+      </w:r>
+      <w:r>
+        <w:t xml:space="preserve"> </w:t>
+      </w:r>
+      <w:r>
+        <w:t xml:space="preserve">and</w:t>
+      </w:r>
+      <w:r>
+        <w:t xml:space="preserve"> </w:t>
+      </w:r>
+      <w:r>
+        <w:t xml:space="preserve">the</w:t>
+      </w:r>
+      <w:r>
+        <w:t xml:space="preserve"> </w:t>
+      </w:r>
+      <w:r>
+        <w:t xml:space="preserve">Nitrogen:Phosphorus</w:t>
+      </w:r>
+      <w:r>
+        <w:t xml:space="preserve"> </w:t>
+      </w:r>
+      <w:r>
+        <w:t xml:space="preserve">ratio</w:t>
+      </w:r>
+      <w:r>
+        <w:t xml:space="preserve"> </w:t>
+      </w:r>
+      <w:r>
+        <w:t xml:space="preserve">(N:P)</w:t>
+      </w:r>
+      <w:r>
+        <w:t xml:space="preserve"> </w:t>
+      </w:r>
+      <w:r>
+        <w:t xml:space="preserve">were</w:t>
+      </w:r>
+      <w:r>
+        <w:t xml:space="preserve"> </w:t>
+      </w:r>
+      <w:r>
+        <w:t xml:space="preserve">stable.</w:t>
+      </w:r>
+      <w:r>
+        <w:t xml:space="preserve"> </w:t>
+      </w:r>
+      <w:r>
+        <w:t xml:space="preserve">Applying</w:t>
+      </w:r>
+      <w:r>
+        <w:t xml:space="preserve"> </w:t>
+      </w:r>
+      <w:r>
+        <w:t xml:space="preserve">the</w:t>
+      </w:r>
+      <w:r>
+        <w:t xml:space="preserve"> </w:t>
+      </w:r>
+      <w:r>
+        <w:t xml:space="preserve">site-specific</w:t>
+      </w:r>
+      <w:r>
+        <w:t xml:space="preserve"> </w:t>
+      </w:r>
+      <w:r>
+        <w:t xml:space="preserve">z-score</w:t>
+      </w:r>
+      <w:r>
+        <w:t xml:space="preserve"> </w:t>
+      </w:r>
+      <w:r>
+        <w:t xml:space="preserve">approach</w:t>
+      </w:r>
+      <w:r>
+        <w:t xml:space="preserve"> </w:t>
+      </w:r>
+      <w:r>
+        <w:t xml:space="preserve">to</w:t>
+      </w:r>
+      <w:r>
+        <w:t xml:space="preserve"> </w:t>
+      </w:r>
+      <w:r>
+        <w:t xml:space="preserve">LAGOSNE</w:t>
+      </w:r>
+      <w:r>
+        <w:t xml:space="preserve"> </w:t>
+      </w:r>
+      <w:r>
+        <w:t xml:space="preserve">found</w:t>
+      </w:r>
+      <w:r>
+        <w:t xml:space="preserve"> </w:t>
+      </w:r>
+      <w:r>
+        <w:t xml:space="preserve">similar</w:t>
+      </w:r>
+      <w:r>
+        <w:t xml:space="preserve"> </w:t>
+      </w:r>
+      <w:r>
+        <w:t xml:space="preserve">trends</w:t>
+      </w:r>
+      <w:r>
+        <w:t xml:space="preserve"> </w:t>
+      </w:r>
+      <w:r>
+        <w:t xml:space="preserve">to</w:t>
+      </w:r>
+      <w:r>
+        <w:t xml:space="preserve"> </w:t>
+      </w:r>
+      <w:r>
+        <w:t xml:space="preserve">prior</w:t>
+      </w:r>
+      <w:r>
+        <w:t xml:space="preserve"> </w:t>
+      </w:r>
+      <w:r>
+        <w:t xml:space="preserve">studies</w:t>
+      </w:r>
+      <w:r>
+        <w:t xml:space="preserve"> </w:t>
+      </w:r>
+      <w:r>
+        <w:t xml:space="preserve">with</w:t>
+      </w:r>
+      <w:r>
+        <w:t xml:space="preserve"> </w:t>
+      </w:r>
+      <w:r>
+        <w:t xml:space="preserve">chlorophyll</w:t>
       </w:r>
       <w:r>
         <w:t xml:space="preserve"> </w:t>
@@ -659,72 +1790,508 @@
         <w:t xml:space="preserve">a</w:t>
       </w:r>
       <w:r>
-        <w:t xml:space="preserve"> </w:t>
-      </w:r>
-      <w:r>
-        <w:t xml:space="preserve">[16,17]</w:t>
-      </w:r>
-      <w:r>
-        <w:t xml:space="preserve">. Studying trends across large spatial scales can evaluate the effects of eutrophication such as the degradation of oligotrophic systems as P increases</w:t>
-      </w:r>
-      <w:r>
-        <w:t xml:space="preserve">[18]</w:t>
-      </w:r>
-      <w:r>
-        <w:t xml:space="preserve">. Broad-scale data can also be used for water quality modeling across a range of spatial scales including for predicting lake trophic state, which is predictive of ecosystem condition</w:t>
-      </w:r>
-      <w:r>
-        <w:t xml:space="preserve"> </w:t>
-      </w:r>
-      <w:r>
-        <w:t xml:space="preserve">[19,20]</w:t>
-      </w:r>
-      <w:r>
-        <w:t xml:space="preserve">. These trophic state models indicate that landscape variables (i.e. ecoregion, elevation, and latitude) are important and that regional trends exist. Lake-specific drivers are also important for predicting continental-scale water quality which adds an additional layer of complexity</w:t>
-      </w:r>
-      <w:r>
-        <w:t xml:space="preserve"> </w:t>
-      </w:r>
-      <w:r>
-        <w:t xml:space="preserve">[21]</w:t>
-      </w:r>
-      <w:r>
-        <w:t xml:space="preserve">. Despite these challenges, it is important to study at multiple spatial scales because emergent trends on regional or continental scales may not be evident when studying individual lakes</w:t>
-      </w:r>
-      <w:r>
-        <w:t xml:space="preserve"> </w:t>
-      </w:r>
-      <w:r>
-        <w:t xml:space="preserve">[22,23]</w:t>
-      </w:r>
-      <w:r>
-        <w:t xml:space="preserve">.</w:t>
-      </w:r>
-    </w:p>
-    <w:p>
-      <w:pPr>
-        <w:pStyle w:val="BodyText"/>
-      </w:pPr>
-      <w:r>
-        <w:t xml:space="preserve">Previous studies using regional data from the northeastern and midwestern United States have investigated spatial and temporal water quality trends and have shown differences based on scale. Macro-scale (i.e. subcontinental) drivers of water quality trends are complex and may vary temporally</w:t>
-      </w:r>
-      <w:r>
-        <w:t xml:space="preserve"> </w:t>
-      </w:r>
-      <w:r>
-        <w:t xml:space="preserve">[24]</w:t>
-      </w:r>
-      <w:r>
-        <w:t xml:space="preserve">. This complexity can cause nutrient (N and P) trends to have different drivers than ratios of the individual nutrients</w:t>
-      </w:r>
-      <w:r>
-        <w:t xml:space="preserve"> </w:t>
-      </w:r>
-      <w:r>
-        <w:t xml:space="preserve">[25]</w:t>
-      </w:r>
-      <w:r>
-        <w:t xml:space="preserve">. On a regional scale, trends of N, P, and chlorophyll</w:t>
+        <w:t xml:space="preserve">,</w:t>
+      </w:r>
+      <w:r>
+        <w:t xml:space="preserve"> </w:t>
+      </w:r>
+      <w:r>
+        <w:t xml:space="preserve">total</w:t>
+      </w:r>
+      <w:r>
+        <w:t xml:space="preserve"> </w:t>
+      </w:r>
+      <w:r>
+        <w:t xml:space="preserve">nitrogen,</w:t>
+      </w:r>
+      <w:r>
+        <w:t xml:space="preserve"> </w:t>
+      </w:r>
+      <w:r>
+        <w:t xml:space="preserve">total</w:t>
+      </w:r>
+      <w:r>
+        <w:t xml:space="preserve"> </w:t>
+      </w:r>
+      <w:r>
+        <w:t xml:space="preserve">phosphorus,</w:t>
+      </w:r>
+      <w:r>
+        <w:t xml:space="preserve"> </w:t>
+      </w:r>
+      <w:r>
+        <w:t xml:space="preserve">and</w:t>
+      </w:r>
+      <w:r>
+        <w:t xml:space="preserve"> </w:t>
+      </w:r>
+      <w:r>
+        <w:t xml:space="preserve">N:P</w:t>
+      </w:r>
+      <w:r>
+        <w:t xml:space="preserve"> </w:t>
+      </w:r>
+      <w:r>
+        <w:t xml:space="preserve">all</w:t>
+      </w:r>
+      <w:r>
+        <w:t xml:space="preserve"> </w:t>
+      </w:r>
+      <w:r>
+        <w:t xml:space="preserve">stable</w:t>
+      </w:r>
+      <w:r>
+        <w:t xml:space="preserve"> </w:t>
+      </w:r>
+      <w:r>
+        <w:t xml:space="preserve">over</w:t>
+      </w:r>
+      <w:r>
+        <w:t xml:space="preserve"> </w:t>
+      </w:r>
+      <w:r>
+        <w:t xml:space="preserve">time.</w:t>
+      </w:r>
+      <w:r>
+        <w:t xml:space="preserve"> </w:t>
+      </w:r>
+      <w:r>
+        <w:t xml:space="preserve">In</w:t>
+      </w:r>
+      <w:r>
+        <w:t xml:space="preserve"> </w:t>
+      </w:r>
+      <w:r>
+        <w:t xml:space="preserve">short,</w:t>
+      </w:r>
+      <w:r>
+        <w:t xml:space="preserve"> </w:t>
+      </w:r>
+      <w:r>
+        <w:t xml:space="preserve">productivity</w:t>
+      </w:r>
+      <w:r>
+        <w:t xml:space="preserve"> </w:t>
+      </w:r>
+      <w:r>
+        <w:t xml:space="preserve">in</w:t>
+      </w:r>
+      <w:r>
+        <w:t xml:space="preserve"> </w:t>
+      </w:r>
+      <w:r>
+        <w:t xml:space="preserve">Rhode</w:t>
+      </w:r>
+      <w:r>
+        <w:t xml:space="preserve"> </w:t>
+      </w:r>
+      <w:r>
+        <w:t xml:space="preserve">Island</w:t>
+      </w:r>
+      <w:r>
+        <w:t xml:space="preserve"> </w:t>
+      </w:r>
+      <w:r>
+        <w:t xml:space="preserve">lakes</w:t>
+      </w:r>
+      <w:r>
+        <w:t xml:space="preserve"> </w:t>
+      </w:r>
+      <w:r>
+        <w:t xml:space="preserve">and</w:t>
+      </w:r>
+      <w:r>
+        <w:t xml:space="preserve"> </w:t>
+      </w:r>
+      <w:r>
+        <w:t xml:space="preserve">reservoirs</w:t>
+      </w:r>
+      <w:r>
+        <w:t xml:space="preserve"> </w:t>
+      </w:r>
+      <w:r>
+        <w:t xml:space="preserve">is</w:t>
+      </w:r>
+      <w:r>
+        <w:t xml:space="preserve"> </w:t>
+      </w:r>
+      <w:r>
+        <w:t xml:space="preserve">increasing,</w:t>
+      </w:r>
+      <w:r>
+        <w:t xml:space="preserve"> </w:t>
+      </w:r>
+      <w:r>
+        <w:t xml:space="preserve">in</w:t>
+      </w:r>
+      <w:r>
+        <w:t xml:space="preserve"> </w:t>
+      </w:r>
+      <w:r>
+        <w:t xml:space="preserve">spite</w:t>
+      </w:r>
+      <w:r>
+        <w:t xml:space="preserve"> </w:t>
+      </w:r>
+      <w:r>
+        <w:t xml:space="preserve">of</w:t>
+      </w:r>
+      <w:r>
+        <w:t xml:space="preserve"> </w:t>
+      </w:r>
+      <w:r>
+        <w:t xml:space="preserve">stable</w:t>
+      </w:r>
+      <w:r>
+        <w:t xml:space="preserve"> </w:t>
+      </w:r>
+      <w:r>
+        <w:t xml:space="preserve">nutrient</w:t>
+      </w:r>
+      <w:r>
+        <w:t xml:space="preserve"> </w:t>
+      </w:r>
+      <w:r>
+        <w:t xml:space="preserve">regimes.</w:t>
+      </w:r>
+      <w:r>
+        <w:t xml:space="preserve"> </w:t>
+      </w:r>
+      <w:r>
+        <w:t xml:space="preserve">Although</w:t>
+      </w:r>
+      <w:r>
+        <w:t xml:space="preserve"> </w:t>
+      </w:r>
+      <w:r>
+        <w:t xml:space="preserve">this</w:t>
+      </w:r>
+      <w:r>
+        <w:t xml:space="preserve"> </w:t>
+      </w:r>
+      <w:r>
+        <w:t xml:space="preserve">analysis</w:t>
+      </w:r>
+      <w:r>
+        <w:t xml:space="preserve"> </w:t>
+      </w:r>
+      <w:r>
+        <w:t xml:space="preserve">cannot</w:t>
+      </w:r>
+      <w:r>
+        <w:t xml:space="preserve"> </w:t>
+      </w:r>
+      <w:r>
+        <w:t xml:space="preserve">discern</w:t>
+      </w:r>
+      <w:r>
+        <w:t xml:space="preserve"> </w:t>
+      </w:r>
+      <w:r>
+        <w:t xml:space="preserve">causation,</w:t>
+      </w:r>
+      <w:r>
+        <w:t xml:space="preserve"> </w:t>
+      </w:r>
+      <w:r>
+        <w:t xml:space="preserve">it</w:t>
+      </w:r>
+      <w:r>
+        <w:t xml:space="preserve"> </w:t>
+      </w:r>
+      <w:r>
+        <w:t xml:space="preserve">suggests</w:t>
+      </w:r>
+      <w:r>
+        <w:t xml:space="preserve"> </w:t>
+      </w:r>
+      <w:r>
+        <w:t xml:space="preserve">an</w:t>
+      </w:r>
+      <w:r>
+        <w:t xml:space="preserve"> </w:t>
+      </w:r>
+      <w:r>
+        <w:t xml:space="preserve">association</w:t>
+      </w:r>
+      <w:r>
+        <w:t xml:space="preserve"> </w:t>
+      </w:r>
+      <w:r>
+        <w:t xml:space="preserve">between</w:t>
+      </w:r>
+      <w:r>
+        <w:t xml:space="preserve"> </w:t>
+      </w:r>
+      <w:r>
+        <w:t xml:space="preserve">lake</w:t>
+      </w:r>
+      <w:r>
+        <w:t xml:space="preserve"> </w:t>
+      </w:r>
+      <w:r>
+        <w:t xml:space="preserve">temperature</w:t>
+      </w:r>
+      <w:r>
+        <w:t xml:space="preserve"> </w:t>
+      </w:r>
+      <w:r>
+        <w:t xml:space="preserve">and</w:t>
+      </w:r>
+      <w:r>
+        <w:t xml:space="preserve"> </w:t>
+      </w:r>
+      <w:r>
+        <w:t xml:space="preserve">productivity.</w:t>
+      </w:r>
+      <w:r>
+        <w:t xml:space="preserve"> </w:t>
+      </w:r>
+      <w:r>
+        <w:t xml:space="preserve">This</w:t>
+      </w:r>
+      <w:r>
+        <w:t xml:space="preserve"> </w:t>
+      </w:r>
+      <w:r>
+        <w:t xml:space="preserve">analysis</w:t>
+      </w:r>
+      <w:r>
+        <w:t xml:space="preserve"> </w:t>
+      </w:r>
+      <w:r>
+        <w:t xml:space="preserve">also</w:t>
+      </w:r>
+      <w:r>
+        <w:t xml:space="preserve"> </w:t>
+      </w:r>
+      <w:r>
+        <w:t xml:space="preserve">demonstrates</w:t>
+      </w:r>
+      <w:r>
+        <w:t xml:space="preserve"> </w:t>
+      </w:r>
+      <w:r>
+        <w:t xml:space="preserve">1)</w:t>
+      </w:r>
+      <w:r>
+        <w:t xml:space="preserve"> </w:t>
+      </w:r>
+      <w:r>
+        <w:t xml:space="preserve">the</w:t>
+      </w:r>
+      <w:r>
+        <w:t xml:space="preserve"> </w:t>
+      </w:r>
+      <w:r>
+        <w:t xml:space="preserve">value</w:t>
+      </w:r>
+      <w:r>
+        <w:t xml:space="preserve"> </w:t>
+      </w:r>
+      <w:r>
+        <w:t xml:space="preserve">of</w:t>
+      </w:r>
+      <w:r>
+        <w:t xml:space="preserve"> </w:t>
+      </w:r>
+      <w:r>
+        <w:t xml:space="preserve">long-term</w:t>
+      </w:r>
+      <w:r>
+        <w:t xml:space="preserve"> </w:t>
+      </w:r>
+      <w:r>
+        <w:t xml:space="preserve">monitoring</w:t>
+      </w:r>
+      <w:r>
+        <w:t xml:space="preserve"> </w:t>
+      </w:r>
+      <w:r>
+        <w:t xml:space="preserve">programs,</w:t>
+      </w:r>
+      <w:r>
+        <w:t xml:space="preserve"> </w:t>
+      </w:r>
+      <w:r>
+        <w:t xml:space="preserve">like</w:t>
+      </w:r>
+      <w:r>
+        <w:t xml:space="preserve"> </w:t>
+      </w:r>
+      <w:r>
+        <w:t xml:space="preserve">URIWW,</w:t>
+      </w:r>
+      <w:r>
+        <w:t xml:space="preserve"> </w:t>
+      </w:r>
+      <w:r>
+        <w:t xml:space="preserve">for</w:t>
+      </w:r>
+      <w:r>
+        <w:t xml:space="preserve"> </w:t>
+      </w:r>
+      <w:r>
+        <w:t xml:space="preserve">identifying</w:t>
+      </w:r>
+      <w:r>
+        <w:t xml:space="preserve"> </w:t>
+      </w:r>
+      <w:r>
+        <w:t xml:space="preserve">trends</w:t>
+      </w:r>
+      <w:r>
+        <w:t xml:space="preserve"> </w:t>
+      </w:r>
+      <w:r>
+        <w:t xml:space="preserve">in</w:t>
+      </w:r>
+      <w:r>
+        <w:t xml:space="preserve"> </w:t>
+      </w:r>
+      <w:r>
+        <w:t xml:space="preserve">environmental</w:t>
+      </w:r>
+      <w:r>
+        <w:t xml:space="preserve"> </w:t>
+      </w:r>
+      <w:r>
+        <w:t xml:space="preserve">condition,</w:t>
+      </w:r>
+      <w:r>
+        <w:t xml:space="preserve"> </w:t>
+      </w:r>
+      <w:r>
+        <w:t xml:space="preserve">and</w:t>
+      </w:r>
+      <w:r>
+        <w:t xml:space="preserve"> </w:t>
+      </w:r>
+      <w:r>
+        <w:t xml:space="preserve">2)</w:t>
+      </w:r>
+      <w:r>
+        <w:t xml:space="preserve"> </w:t>
+      </w:r>
+      <w:r>
+        <w:t xml:space="preserve">the</w:t>
+      </w:r>
+      <w:r>
+        <w:t xml:space="preserve"> </w:t>
+      </w:r>
+      <w:r>
+        <w:t xml:space="preserve">utility</w:t>
+      </w:r>
+      <w:r>
+        <w:t xml:space="preserve"> </w:t>
+      </w:r>
+      <w:r>
+        <w:t xml:space="preserve">of</w:t>
+      </w:r>
+      <w:r>
+        <w:t xml:space="preserve"> </w:t>
+      </w:r>
+      <w:r>
+        <w:t xml:space="preserve">site-specific</w:t>
+      </w:r>
+      <w:r>
+        <w:t xml:space="preserve"> </w:t>
+      </w:r>
+      <w:r>
+        <w:t xml:space="preserve">z-scores</w:t>
+      </w:r>
+      <w:r>
+        <w:t xml:space="preserve"> </w:t>
+      </w:r>
+      <w:r>
+        <w:t xml:space="preserve">for</w:t>
+      </w:r>
+      <w:r>
+        <w:t xml:space="preserve"> </w:t>
+      </w:r>
+      <w:r>
+        <w:t xml:space="preserve">analysing</w:t>
+      </w:r>
+      <w:r>
+        <w:t xml:space="preserve"> </w:t>
+      </w:r>
+      <w:r>
+        <w:t xml:space="preserve">for</w:t>
+      </w:r>
+      <w:r>
+        <w:t xml:space="preserve"> </w:t>
+      </w:r>
+      <w:r>
+        <w:t xml:space="preserve">long-term</w:t>
+      </w:r>
+      <w:r>
+        <w:t xml:space="preserve"> </w:t>
+      </w:r>
+      <w:r>
+        <w:t xml:space="preserve">trends.</w:t>
+      </w:r>
+    </w:p>
+    <w:p>
+      <w:pPr>
+        <w:pStyle w:val="Heading1"/>
+      </w:pPr>
+      <w:bookmarkStart w:id="22" w:name="introduction"/>
+      <w:r>
+        <w:t xml:space="preserve">Introduction</w:t>
+      </w:r>
+      <w:bookmarkEnd w:id="22"/>
+    </w:p>
+    <w:p>
+      <w:pPr>
+        <w:pStyle w:val="FirstParagraph"/>
+      </w:pPr>
+      <w:r>
+        <w:t xml:space="preserve">Aquatic ecosystems have been altered as the result of human activities modifying nutrient cycling on a global scale</w:t>
+      </w:r>
+      <w:r>
+        <w:t xml:space="preserve"> </w:t>
+      </w:r>
+      <w:r>
+        <w:t xml:space="preserve">[1–3]</w:t>
+      </w:r>
+      <w:r>
+        <w:t xml:space="preserve">. Because of their position in the landscape, lakes can function as integrators and sentinels for these anthropogenic effects</w:t>
+      </w:r>
+      <w:r>
+        <w:t xml:space="preserve"> </w:t>
+      </w:r>
+      <w:r>
+        <w:t xml:space="preserve">[4,5]</w:t>
+      </w:r>
+      <w:r>
+        <w:t xml:space="preserve">. Increasing nutrient inputs, particularly of N and P, derived from intensive agriculture and densely populated urban areas have contributed to the eutrophication of many lakes</w:t>
+      </w:r>
+      <w:r>
+        <w:t xml:space="preserve"> </w:t>
+      </w:r>
+      <w:r>
+        <w:t xml:space="preserve">[6,7]</w:t>
+      </w:r>
+      <w:r>
+        <w:t xml:space="preserve">. This eutrophication suggests an increase in the frequency and severity of harmful algal blooms, greater risks for human and animal health, and potential economic costs associated with eutrophic waters</w:t>
+      </w:r>
+      <w:r>
+        <w:t xml:space="preserve"> </w:t>
+      </w:r>
+      <w:r>
+        <w:t xml:space="preserve">[8–13]</w:t>
+      </w:r>
+      <w:r>
+        <w:t xml:space="preserve">. To address these problems, management strategies have historically focused on reducing P inputs to lakes, but research also suggests that reducing N inputs may be more effective in certain situations</w:t>
+      </w:r>
+      <w:r>
+        <w:t xml:space="preserve"> </w:t>
+      </w:r>
+      <w:r>
+        <w:t xml:space="preserve">[14,15]</w:t>
+      </w:r>
+      <w:r>
+        <w:t xml:space="preserve">. These contrasting studies indicate that spatial differences and relationships between N, P, and chlorophyll</w:t>
       </w:r>
       <w:r>
         <w:t xml:space="preserve"> </w:t>
@@ -739,6 +2306,106 @@
         <w:t xml:space="preserve"> </w:t>
       </w:r>
       <w:r>
+        <w:t xml:space="preserve">exist and that long-term studies are needed to identify trends at local, regional, and national scales.</w:t>
+      </w:r>
+    </w:p>
+    <w:p>
+      <w:pPr>
+        <w:pStyle w:val="BodyText"/>
+      </w:pPr>
+      <w:r>
+        <w:t xml:space="preserve">Programs such as USEPA’s National Lakes Assessment (NLA) provide data that allow for continental scale water quality analysis. These analyses can be used for managing water resources by developing water quality criteria for N, P, and chlorophyll</w:t>
+      </w:r>
+      <w:r>
+        <w:t xml:space="preserve"> </w:t>
+      </w:r>
+      <w:r>
+        <w:rPr>
+          <w:i/>
+        </w:rPr>
+        <w:t xml:space="preserve">a</w:t>
+      </w:r>
+      <w:r>
+        <w:t xml:space="preserve"> </w:t>
+      </w:r>
+      <w:r>
+        <w:t xml:space="preserve">[16,17]</w:t>
+      </w:r>
+      <w:r>
+        <w:t xml:space="preserve">. Studying trends across large spatial scales can evaluate the effects of eutrophication such as the degradation of oligotrophic systems as P increases</w:t>
+      </w:r>
+      <w:r>
+        <w:t xml:space="preserve">[18]</w:t>
+      </w:r>
+      <w:r>
+        <w:t xml:space="preserve">. Broad-scale data can also be used for water quality modeling across a range of spatial scales including for predicting lake trophic state, which is predictive of ecosystem condition</w:t>
+      </w:r>
+      <w:r>
+        <w:t xml:space="preserve"> </w:t>
+      </w:r>
+      <w:r>
+        <w:t xml:space="preserve">[19,20]</w:t>
+      </w:r>
+      <w:r>
+        <w:t xml:space="preserve">. These trophic state models indicate that landscape variables (i.e. ecoregion, elevation, and latitude) are important and that regional trends exist. Lake-specific drivers are also important for predicting continental-scale water quality which adds an additional layer of complexity</w:t>
+      </w:r>
+      <w:r>
+        <w:t xml:space="preserve"> </w:t>
+      </w:r>
+      <w:r>
+        <w:t xml:space="preserve">[21]</w:t>
+      </w:r>
+      <w:r>
+        <w:t xml:space="preserve">. Despite these challenges, it is important to study at multiple spatial scales because emergent trends on regional or continental scales may not be evident when studying individual lakes</w:t>
+      </w:r>
+      <w:r>
+        <w:t xml:space="preserve"> </w:t>
+      </w:r>
+      <w:r>
+        <w:t xml:space="preserve">[22,23]</w:t>
+      </w:r>
+      <w:r>
+        <w:t xml:space="preserve">.</w:t>
+      </w:r>
+    </w:p>
+    <w:p>
+      <w:pPr>
+        <w:pStyle w:val="BodyText"/>
+      </w:pPr>
+      <w:r>
+        <w:t xml:space="preserve">Previous studies using regional data from the northeastern and midwestern United States have investigated spatial and temporal water quality trends and have shown differences based on scale. Macro-scale (i.e. subcontinental) drivers of water quality trends are complex and may vary temporally</w:t>
+      </w:r>
+      <w:r>
+        <w:t xml:space="preserve"> </w:t>
+      </w:r>
+      <w:r>
+        <w:t xml:space="preserve">[24]</w:t>
+      </w:r>
+      <w:r>
+        <w:t xml:space="preserve">. This complexity can cause nutrient (N and P) trends to have different drivers than ratios of the individual nutrients</w:t>
+      </w:r>
+      <w:r>
+        <w:t xml:space="preserve"> </w:t>
+      </w:r>
+      <w:r>
+        <w:t xml:space="preserve">[25]</w:t>
+      </w:r>
+      <w:r>
+        <w:t xml:space="preserve">. On a regional scale, trends of N, P, and chlorophyll</w:t>
+      </w:r>
+      <w:r>
+        <w:t xml:space="preserve"> </w:t>
+      </w:r>
+      <w:r>
+        <w:rPr>
+          <w:i/>
+        </w:rPr>
+        <w:t xml:space="preserve">a</w:t>
+      </w:r>
+      <w:r>
+        <w:t xml:space="preserve"> </w:t>
+      </w:r>
+      <w:r>
         <w:t xml:space="preserve">differ as factors such as land use and climate vary among regions, particularly when comparing the northeastern and midwestern US</w:t>
       </w:r>
       <w:r>
@@ -815,12 +2482,21 @@
         <w:t xml:space="preserve">a</w:t>
       </w:r>
       <w:r>
-        <w:t xml:space="preserve">, and lake temperature. Second, are water quality trends in Rhode Island similar to regional trends in the northeastern United states. In addition to these goals, this analysis has also been done using open data from the URI Watershed Watch program and the LAGOS project and the analysis in its entirety is available for independent reproduction at</w:t>
-      </w:r>
-      <w:r>
-        <w:t xml:space="preserve"> </w:t>
-      </w:r>
-      <w:hyperlink r:id="rId22">
+        <w:t xml:space="preserve">, and lake temperature. Second, are water quality trends in Rhode Island similar to regional trends in the northeastern United states. Another focus of this paper was to apply existing methodologies for examining long term climate records (e.g.,</w:t>
+      </w:r>
+      <w:r>
+        <w:t xml:space="preserve"> </w:t>
+      </w:r>
+      <w:r>
+        <w:t xml:space="preserve">[31]</w:t>
+      </w:r>
+      <w:r>
+        <w:t xml:space="preserve">) to water quality data in order to examine long term trends. Lastly, this analysis has also been done using open data from the URI Watershed Watch program and the LAGOS project and the analysis in its entirety is available for independent reproduction at</w:t>
+      </w:r>
+      <w:r>
+        <w:t xml:space="preserve"> </w:t>
+      </w:r>
+      <w:hyperlink r:id="rId23">
         <w:r>
           <w:rPr>
             <w:rStyle w:val="Hyperlink"/>
@@ -832,7 +2508,7 @@
         <w:t xml:space="preserve"> </w:t>
       </w:r>
       <w:r>
-        <w:t xml:space="preserve">[31,32]</w:t>
+        <w:t xml:space="preserve">[32,33]</w:t>
       </w:r>
       <w:r>
         <w:t xml:space="preserve">.</w:t>
@@ -842,11 +2518,11 @@
       <w:pPr>
         <w:pStyle w:val="Heading1"/>
       </w:pPr>
-      <w:bookmarkStart w:id="23" w:name="methods"/>
+      <w:bookmarkStart w:id="24" w:name="methods"/>
       <w:r>
         <w:t xml:space="preserve">Methods</w:t>
       </w:r>
-      <w:bookmarkEnd w:id="23"/>
+      <w:bookmarkEnd w:id="24"/>
     </w:p>
     <w:p>
       <w:pPr>
@@ -860,11 +2536,11 @@
       <w:pPr>
         <w:pStyle w:val="Heading2"/>
       </w:pPr>
-      <w:bookmarkStart w:id="24" w:name="study-area-and-data"/>
+      <w:bookmarkStart w:id="25" w:name="study-area-and-data"/>
       <w:r>
         <w:t xml:space="preserve">Study Area and Data</w:t>
       </w:r>
-      <w:bookmarkEnd w:id="24"/>
+      <w:bookmarkEnd w:id="25"/>
     </w:p>
     <w:p>
       <w:pPr>
@@ -918,7 +2594,7 @@
                     </pic:cNvPicPr>
                   </pic:nvPicPr>
                   <pic:blipFill>
-                    <a:blip r:embed="rId25"/>
+                    <a:blip r:embed="rId26"/>
                     <a:stretch>
                       <a:fillRect/>
                     </a:stretch>
@@ -988,7 +2664,7 @@
         <w:t xml:space="preserve"> </w:t>
       </w:r>
       <w:r>
-        <w:t xml:space="preserve">[28,33]</w:t>
+        <w:t xml:space="preserve">[28,34]</w:t>
       </w:r>
       <w:r>
         <w:t xml:space="preserve">. The authors found little change in water quality trends across this region</w:t>
@@ -1012,7 +2688,7 @@
         <w:rPr>
           <w:b/>
         </w:rPr>
-        <w:t xml:space="preserve">Trend Analysis</w:t>
+        <w:t xml:space="preserve">Water Quality Trend Analysis</w:t>
       </w:r>
       <w:r>
         <w:t xml:space="preserve"> </w:t>
@@ -1033,7 +2709,7 @@
         <w:t xml:space="preserve"> </w:t>
       </w:r>
       <w:r>
-        <w:t xml:space="preserve">[31–33]</w:t>
+        <w:t xml:space="preserve">[32–34]</w:t>
       </w:r>
       <w:r>
         <w:t xml:space="preserve">. Temperature data were not available, thus we only examine trends, using our analytical methods, for total nitrogen, total phosphorus, N:P, and chlorophyll</w:t>
@@ -1058,73 +2734,145 @@
       <w:pPr>
         <w:pStyle w:val="Heading2"/>
       </w:pPr>
-      <w:bookmarkStart w:id="26" w:name="water-quality-trend-analysis"/>
+      <w:bookmarkStart w:id="27" w:name="water-quality-trend-analysis"/>
       <w:r>
         <w:t xml:space="preserve">Water Quality Trend Analysis</w:t>
       </w:r>
-      <w:bookmarkEnd w:id="26"/>
+      <w:bookmarkEnd w:id="27"/>
     </w:p>
     <w:p>
       <w:pPr>
         <w:pStyle w:val="FirstParagraph"/>
       </w:pPr>
       <w:r>
-        <w:t xml:space="preserve">There are many different methods for analyzing time series data for trends. One of the difficulties that is encountered when you have multiple sampling locations is how to identify a trend when you have variation at the scale of the sampling location as well as variation in when a sampling location might have been added to a dataset. For instance, if you have long-term data on water quality for several waterbodies, yet the cleaner waterbodies were sampled more frequently in early years then a simple comparison of raw-values over time might show a decrease in water quality. Thus, it is necessary to account for this type of site-specific variation. This is similar to how the long-term temperature trends are analyzed using temperature anomalies [FILL IN GROUP DOING THIS]. The general approach is to calculate site-specific deviations from a long-term mean over pre-determined reference period. This allows all sites to be shifted to a common base line and the deviations, or anomalies, show change relative to the reference period.</w:t>
+        <w:t xml:space="preserve">There are many different methods for analyzing time series data for trends. One of the difficulties that is encountered when you have multiple sampling locations is how to identify a trend when you have variation at the scale of the sampling location as well as variation in when a sampling location might have been added to a dataset. For instance, if you have long-term data on water quality for several waterbodies, yet the cleaner waterbodies were sampled more frequently in early years then a simple comparison of raw-values over time might show a decrease in water quality. Thus, it is necessary to account for this type of site-specific variation. This is similar to how the long-term temperature trends are analyzed using temperature anomalies (e.g.,</w:t>
+      </w:r>
+      <w:r>
+        <w:t xml:space="preserve"> </w:t>
+      </w:r>
+      <w:r>
+        <w:t xml:space="preserve">[31]</w:t>
+      </w:r>
+      <w:r>
+        <w:t xml:space="preserve">). The general approach is to calculate site-specific deviations from a long-term mean over pre-determined reference period. This allows all sites to be shifted to a common base line and the deviations, or anomalies, show change relative to the reference period.</w:t>
       </w:r>
     </w:p>
     <w:p>
       <w:pPr>
         <w:pStyle w:val="Heading3"/>
       </w:pPr>
-      <w:bookmarkStart w:id="27" w:name="z-score"/>
+      <w:bookmarkStart w:id="28" w:name="z-score"/>
       <w:r>
         <w:t xml:space="preserve">Z-score</w:t>
       </w:r>
-      <w:bookmarkEnd w:id="27"/>
+      <w:bookmarkEnd w:id="28"/>
     </w:p>
     <w:p>
       <w:pPr>
         <w:pStyle w:val="FirstParagraph"/>
       </w:pPr>
       <w:r>
-        <w:t xml:space="preserve">The anomaly approach is very useful and is the approach we chose to follow. However, using anomalies works best with a single measure (e.g temperature) or with multiple measurements that are on the same scale. The water quality parameters that we explored have different scales and thus the anomaly alone is difficult to interpret across metrics. For instance, temperature in Rhode Island lakes during the growing season will range from approximately 15 degrees Celsius to a high of 30 degrees Celsius, whereas phosphorus might range from near zero ug/l to ~900 ug/l. To standardize these values we used the common approach of dividing each anomaly by the standard deviation for the reference period. This value is commonly referred to as a Z-score. We use these z-scores to examine each water quality variable for a trend over the time period of 1990 to 2016.</w:t>
-      </w:r>
-    </w:p>
-    <w:p>
-      <w:pPr>
-        <w:pStyle w:val="BodyText"/>
-      </w:pPr>
-      <w:r>
-        <w:t xml:space="preserve">Furthermore, since we are interested in water quality trends over time, we wanted to explore how each site was responding. Thus, our z-scores were calculated over the reference period, 1993-2016, for each site. In other words the long-term mean and standard deviation were calculated on a site-by-site basis.</w:t>
+        <w:t xml:space="preserve">The anomaly approach is very useful and informed the approach we chose to follow. However, using anomalies works best with a single measure (e.g temperature) or with multiple measurements that are on the same scale. The water quality parameters that we explored have different scales and thus the anomaly alone is difficult to interpret across metrics. For instance, temperature in Rhode Island lakes during the growing season will range from approximately 15 degrees Celsius to a high of 30 degrees Celsius, whereas phosphorus might range from near zero ug/l to ~900 ug/l. To standardize these values we used the common approach of dividing each anomaly by the standard deviation for the reference period (e.g.,</w:t>
+      </w:r>
+      <w:r>
+        <w:t xml:space="preserve"> </w:t>
+      </w:r>
+      <w:r>
+        <w:t xml:space="preserve">[31]</w:t>
+      </w:r>
+      <w:r>
+        <w:t xml:space="preserve">). The resultant value is commonly referred to as a z-score. We use these z-scores to examine each water quality variable for a trend over the time period of 1993 to 2016. Furthermore, since we are interested in water quality trends over time, we wanted to explore how each site was responding. Thus, our z-scores were calculated over the reference period, 1993-2016, for each site.</w:t>
       </w:r>
     </w:p>
     <w:p>
       <w:pPr>
         <w:pStyle w:val="Heading3"/>
       </w:pPr>
-      <w:bookmarkStart w:id="28" w:name="summarizing-z-scores"/>
+      <w:bookmarkStart w:id="29" w:name="summarizing-z-scores"/>
       <w:r>
         <w:t xml:space="preserve">Summarizing z-scores</w:t>
       </w:r>
-      <w:bookmarkEnd w:id="28"/>
+      <w:bookmarkEnd w:id="29"/>
     </w:p>
     <w:p>
       <w:pPr>
         <w:pStyle w:val="FirstParagraph"/>
       </w:pPr>
       <w:r>
-        <w:t xml:space="preserve">Add stuff here. Include an example figure with columns as years, rows as lakes showing how to calc z and summarize.</w:t>
+        <w:t xml:space="preserve">Details for our approach of calculating the yearly z-scores are as follows and are presented graphically in NEED FIGURE FOR THIS. The steps below are repeated for each of the water quality parameters.</w:t>
+      </w:r>
+    </w:p>
+    <w:p>
+      <w:pPr>
+        <w:pStyle w:val="Compact"/>
+        <w:numPr>
+          <w:numId w:val="1001"/>
+          <w:ilvl w:val="0"/>
+        </w:numPr>
+      </w:pPr>
+      <w:r>
+        <w:t xml:space="preserve">For each site, calculate the reference mean and reference standard deviation for all values.</w:t>
+      </w:r>
+    </w:p>
+    <w:p>
+      <w:pPr>
+        <w:pStyle w:val="Compact"/>
+        <w:numPr>
+          <w:numId w:val="1001"/>
+          <w:ilvl w:val="0"/>
+        </w:numPr>
+      </w:pPr>
+      <w:r>
+        <w:t xml:space="preserve">Calculate the z-score for each measurement by subtracting the reference mean and dividing by the reference standard deviation.</w:t>
+      </w:r>
+    </w:p>
+    <w:p>
+      <w:pPr>
+        <w:pStyle w:val="Compact"/>
+        <w:numPr>
+          <w:numId w:val="1001"/>
+          <w:ilvl w:val="0"/>
+        </w:numPr>
+      </w:pPr>
+      <w:r>
+        <w:t xml:space="preserve">Summarize the z-scores by calculating an average z-score for each site in each year. This step prevent bias from pseudoreplication of multiple measurements of the same site in a given year (</w:t>
+      </w:r>
+      <w:r>
+        <w:t xml:space="preserve">[35]</w:t>
+      </w:r>
+      <w:r>
+        <w:t xml:space="preserve">). The same site averages across years are assumed to be independent.</w:t>
+      </w:r>
+    </w:p>
+    <w:p>
+      <w:pPr>
+        <w:pStyle w:val="Compact"/>
+        <w:numPr>
+          <w:numId w:val="1001"/>
+          <w:ilvl w:val="0"/>
+        </w:numPr>
+      </w:pPr>
+      <w:r>
+        <w:t xml:space="preserve">Summarize the yearly z-scores by calculating the average, standard deviation, and sample size of the per site z-scores.</w:t>
+      </w:r>
+    </w:p>
+    <w:p>
+      <w:pPr>
+        <w:pStyle w:val="FirstParagraph"/>
+      </w:pPr>
+      <w:r>
+        <w:t xml:space="preserve">The resultant values are analyzed for a trend over time.</w:t>
       </w:r>
     </w:p>
     <w:p>
       <w:pPr>
         <w:pStyle w:val="Heading3"/>
       </w:pPr>
-      <w:bookmarkStart w:id="29" w:name="linear-regression-on-yearly-means"/>
+      <w:bookmarkStart w:id="30" w:name="linear-regression-on-yearly-means"/>
       <w:r>
         <w:t xml:space="preserve">Linear regression on yearly means</w:t>
       </w:r>
-      <w:bookmarkEnd w:id="29"/>
+      <w:bookmarkEnd w:id="30"/>
     </w:p>
     <w:p>
       <w:pPr>
@@ -1137,7 +2885,7 @@
         <w:t xml:space="preserve"> </w:t>
       </w:r>
       <w:r>
-        <w:t xml:space="preserve">[34]</w:t>
+        <w:t xml:space="preserve">[36]</w:t>
       </w:r>
       <w:r>
         <w:t xml:space="preserve">. We used these standard procedures to test for positive or negative trends in lake temperature, chlorophyll</w:t>
@@ -1176,11 +2924,11 @@
       <w:pPr>
         <w:pStyle w:val="Heading3"/>
       </w:pPr>
-      <w:bookmarkStart w:id="30" w:name="comparison-of-rhode-island-to-the-region"/>
+      <w:bookmarkStart w:id="31" w:name="comparison-of-rhode-island-to-the-region"/>
       <w:r>
         <w:t xml:space="preserve">Comparison of Rhode Island to the Region</w:t>
       </w:r>
-      <w:bookmarkEnd w:id="30"/>
+      <w:bookmarkEnd w:id="31"/>
     </w:p>
     <w:p>
       <w:pPr>
@@ -1196,7 +2944,7 @@
         <w:t xml:space="preserve">[28]</w:t>
       </w:r>
       <w:r>
-        <w:t xml:space="preserve">. The data we used in our analysis, the University of Rhode Island’s Watershed Watch data, was included in that, but we were curious if regional trends were masking local scale trends in Rhode Island. The analysis conducted by Oliver et al. </w:t>
+        <w:t xml:space="preserve">. While the University of Rhode Island’s Watershed Watch data were included in that regional study, we were curious if regional trends were masking local scale trends in Rhode Island and thus wanted to compare the trends at the regional scale to the trends at the state scale. The analysis conducted by Oliver et al. </w:t>
       </w:r>
       <w:r>
         <w:t xml:space="preserve">[28]</w:t>
@@ -1221,18 +2969,18 @@
       <w:pPr>
         <w:pStyle w:val="Heading1"/>
       </w:pPr>
-      <w:bookmarkStart w:id="31" w:name="results"/>
+      <w:bookmarkStart w:id="32" w:name="results"/>
       <w:r>
         <w:t xml:space="preserve">Results</w:t>
       </w:r>
-      <w:bookmarkEnd w:id="31"/>
+      <w:bookmarkEnd w:id="32"/>
     </w:p>
     <w:p>
       <w:pPr>
         <w:pStyle w:val="FirstParagraph"/>
       </w:pPr>
       <w:r>
-        <w:t xml:space="preserve">During the sampling period of 1990 to 2016 Rhode Island lakes and reservoirs average lake temperature was 22.13 celsius, average total nitrogen was 616.83 µg/l, average total phosphorus was 24.82 µg/l, average N:P ratio was 41.39 , and average chlorophyll was 10.49 µg/l (Table 1).</w:t>
+        <w:t xml:space="preserve">During the sampling period of 1990 to 2016 Rhode Island lakes and reservoirs average lake temperature was 21.93 celsius, average total nitrogen was 606.56 µg/l, average total phosphorus was 24.44 µg/l, average N:P ratio was 41.56 , and average chlorophyll was 10.13 µg/l (Table 1).</w:t>
       </w:r>
     </w:p>
     <w:p>
@@ -1424,7 +3172,7 @@
               <w:jc w:val="right"/>
             </w:pPr>
             <w:r>
-              <w:t xml:space="preserve">19.00</w:t>
+              <w:t xml:space="preserve">21.07</w:t>
             </w:r>
           </w:p>
         </w:tc>
@@ -1435,7 +3183,7 @@
               <w:jc w:val="right"/>
             </w:pPr>
             <w:r>
-              <w:t xml:space="preserve">22.13</w:t>
+              <w:t xml:space="preserve">21.93</w:t>
             </w:r>
           </w:p>
         </w:tc>
@@ -1446,7 +3194,7 @@
               <w:jc w:val="right"/>
             </w:pPr>
             <w:r>
-              <w:t xml:space="preserve">23.00</w:t>
+              <w:t xml:space="preserve">22.20</w:t>
             </w:r>
           </w:p>
         </w:tc>
@@ -1457,7 +3205,7 @@
               <w:jc w:val="right"/>
             </w:pPr>
             <w:r>
-              <w:t xml:space="preserve">25.5</w:t>
+              <w:t xml:space="preserve">23.08</w:t>
             </w:r>
           </w:p>
         </w:tc>
@@ -1468,7 +3216,7 @@
               <w:jc w:val="right"/>
             </w:pPr>
             <w:r>
-              <w:t xml:space="preserve">34.2</w:t>
+              <w:t xml:space="preserve">29.00</w:t>
             </w:r>
           </w:p>
         </w:tc>
@@ -1479,7 +3227,7 @@
               <w:jc w:val="right"/>
             </w:pPr>
             <w:r>
-              <w:t xml:space="preserve">4.37</w:t>
+              <w:t xml:space="preserve">1.88</w:t>
             </w:r>
           </w:p>
         </w:tc>
@@ -1514,7 +3262,7 @@
               <w:jc w:val="right"/>
             </w:pPr>
             <w:r>
-              <w:t xml:space="preserve">355.00</w:t>
+              <w:t xml:space="preserve">364.38</w:t>
             </w:r>
           </w:p>
         </w:tc>
@@ -1525,7 +3273,7 @@
               <w:jc w:val="right"/>
             </w:pPr>
             <w:r>
-              <w:t xml:space="preserve">616.83</w:t>
+              <w:t xml:space="preserve">606.56</w:t>
             </w:r>
           </w:p>
         </w:tc>
@@ -1536,7 +3284,7 @@
               <w:jc w:val="right"/>
             </w:pPr>
             <w:r>
-              <w:t xml:space="preserve">470.00</w:t>
+              <w:t xml:space="preserve">475.00</w:t>
             </w:r>
           </w:p>
         </w:tc>
@@ -1547,7 +3295,7 @@
               <w:jc w:val="right"/>
             </w:pPr>
             <w:r>
-              <w:t xml:space="preserve">710.0</w:t>
+              <w:t xml:space="preserve">703.33</w:t>
             </w:r>
           </w:p>
         </w:tc>
@@ -1558,7 +3306,7 @@
               <w:jc w:val="right"/>
             </w:pPr>
             <w:r>
-              <w:t xml:space="preserve">19765.0</w:t>
+              <w:t xml:space="preserve">10742.50</w:t>
             </w:r>
           </w:p>
         </w:tc>
@@ -1569,7 +3317,7 @@
               <w:jc w:val="right"/>
             </w:pPr>
             <w:r>
-              <w:t xml:space="preserve">576.11</w:t>
+              <w:t xml:space="preserve">494.98</w:t>
             </w:r>
           </w:p>
         </w:tc>
@@ -1604,7 +3352,7 @@
               <w:jc w:val="right"/>
             </w:pPr>
             <w:r>
-              <w:t xml:space="preserve">10.00</w:t>
+              <w:t xml:space="preserve">10.50</w:t>
             </w:r>
           </w:p>
         </w:tc>
@@ -1615,7 +3363,7 @@
               <w:jc w:val="right"/>
             </w:pPr>
             <w:r>
-              <w:t xml:space="preserve">24.82</w:t>
+              <w:t xml:space="preserve">24.44</w:t>
             </w:r>
           </w:p>
         </w:tc>
@@ -1637,7 +3385,7 @@
               <w:jc w:val="right"/>
             </w:pPr>
             <w:r>
-              <w:t xml:space="preserve">25.0</w:t>
+              <w:t xml:space="preserve">24.00</w:t>
             </w:r>
           </w:p>
         </w:tc>
@@ -1648,7 +3396,7 @@
               <w:jc w:val="right"/>
             </w:pPr>
             <w:r>
-              <w:t xml:space="preserve">1160.0</w:t>
+              <w:t xml:space="preserve">664.00</w:t>
             </w:r>
           </w:p>
         </w:tc>
@@ -1659,7 +3407,7 @@
               <w:jc w:val="right"/>
             </w:pPr>
             <w:r>
-              <w:t xml:space="preserve">40.77</w:t>
+              <w:t xml:space="preserve">33.74</w:t>
             </w:r>
           </w:p>
         </w:tc>
@@ -1686,7 +3434,7 @@
               <w:jc w:val="right"/>
             </w:pPr>
             <w:r>
-              <w:t xml:space="preserve">21.43</w:t>
+              <w:t xml:space="preserve">24.35</w:t>
             </w:r>
           </w:p>
         </w:tc>
@@ -1697,7 +3445,7 @@
               <w:jc w:val="right"/>
             </w:pPr>
             <w:r>
-              <w:t xml:space="preserve">41.39</w:t>
+              <w:t xml:space="preserve">41.56</w:t>
             </w:r>
           </w:p>
         </w:tc>
@@ -1708,7 +3456,7 @@
               <w:jc w:val="right"/>
             </w:pPr>
             <w:r>
-              <w:t xml:space="preserve">30.00</w:t>
+              <w:t xml:space="preserve">32.50</w:t>
             </w:r>
           </w:p>
         </w:tc>
@@ -1719,7 +3467,7 @@
               <w:jc w:val="right"/>
             </w:pPr>
             <w:r>
-              <w:t xml:space="preserve">42.5</w:t>
+              <w:t xml:space="preserve">43.09</w:t>
             </w:r>
           </w:p>
         </w:tc>
@@ -1730,7 +3478,7 @@
               <w:jc w:val="right"/>
             </w:pPr>
             <w:r>
-              <w:t xml:space="preserve">3062.5</w:t>
+              <w:t xml:space="preserve">1063.74</w:t>
             </w:r>
           </w:p>
         </w:tc>
@@ -1741,7 +3489,7 @@
               <w:jc w:val="right"/>
             </w:pPr>
             <w:r>
-              <w:t xml:space="preserve">71.09</w:t>
+              <w:t xml:space="preserve">46.28</w:t>
             </w:r>
           </w:p>
         </w:tc>
@@ -1776,7 +3524,7 @@
               <w:jc w:val="right"/>
             </w:pPr>
             <w:r>
-              <w:t xml:space="preserve">1.80</w:t>
+              <w:t xml:space="preserve">2.21</w:t>
             </w:r>
           </w:p>
         </w:tc>
@@ -1787,7 +3535,7 @@
               <w:jc w:val="right"/>
             </w:pPr>
             <w:r>
-              <w:t xml:space="preserve">10.49</w:t>
+              <w:t xml:space="preserve">10.13</w:t>
             </w:r>
           </w:p>
         </w:tc>
@@ -1798,7 +3546,7 @@
               <w:jc w:val="right"/>
             </w:pPr>
             <w:r>
-              <w:t xml:space="preserve">3.76</w:t>
+              <w:t xml:space="preserve">4.51</w:t>
             </w:r>
           </w:p>
         </w:tc>
@@ -1809,7 +3557,7 @@
               <w:jc w:val="right"/>
             </w:pPr>
             <w:r>
-              <w:t xml:space="preserve">9.6</w:t>
+              <w:t xml:space="preserve">10.47</w:t>
             </w:r>
           </w:p>
         </w:tc>
@@ -1820,7 +3568,7 @@
               <w:jc w:val="right"/>
             </w:pPr>
             <w:r>
-              <w:t xml:space="preserve">2104.0</w:t>
+              <w:t xml:space="preserve">666.23</w:t>
             </w:r>
           </w:p>
         </w:tc>
@@ -1831,7 +3579,7 @@
               <w:jc w:val="right"/>
             </w:pPr>
             <w:r>
-              <w:t xml:space="preserve">26.48</w:t>
+              <w:t xml:space="preserve">22.07</w:t>
             </w:r>
           </w:p>
         </w:tc>
@@ -1842,7 +3590,7 @@
         <w:pStyle w:val="BodyText"/>
       </w:pPr>
       <w:r>
-        <w:t xml:space="preserve">For lakes and reservoirs in the larger region represented by the LAGOSNE States, average total nitrogen was 914.66 µg/l, average total phosphorus was 33.69 µg/l, average N:P ratio was 38.05 , and average chlorophyll was 17.86 µg/l (Table 2).</w:t>
+        <w:t xml:space="preserve">For lakes and reservoirs in the larger region represented by the LAGOSNE States, average total nitrogen was 854.14 µg/l, average total phosphorus was 31.66 µg/l, average N:P ratio was 40.89 , and average chlorophyll was 16.8 µg/l (Table 2).</w:t>
       </w:r>
     </w:p>
     <w:p>
@@ -2034,7 +3782,7 @@
               <w:jc w:val="right"/>
             </w:pPr>
             <w:r>
-              <w:t xml:space="preserve">370.00</w:t>
+              <w:t xml:space="preserve">346.00</w:t>
             </w:r>
           </w:p>
         </w:tc>
@@ -2045,7 +3793,7 @@
               <w:jc w:val="right"/>
             </w:pPr>
             <w:r>
-              <w:t xml:space="preserve">914.66</w:t>
+              <w:t xml:space="preserve">854.14</w:t>
             </w:r>
           </w:p>
         </w:tc>
@@ -2056,7 +3804,7 @@
               <w:jc w:val="right"/>
             </w:pPr>
             <w:r>
-              <w:t xml:space="preserve">610.00</w:t>
+              <w:t xml:space="preserve">560.00</w:t>
             </w:r>
           </w:p>
         </w:tc>
@@ -2067,7 +3815,7 @@
               <w:jc w:val="right"/>
             </w:pPr>
             <w:r>
-              <w:t xml:space="preserve">1000.00</w:t>
+              <w:t xml:space="preserve">923.33</w:t>
             </w:r>
           </w:p>
         </w:tc>
@@ -2078,7 +3826,7 @@
               <w:jc w:val="right"/>
             </w:pPr>
             <w:r>
-              <w:t xml:space="preserve">20574</w:t>
+              <w:t xml:space="preserve">16778</w:t>
             </w:r>
           </w:p>
         </w:tc>
@@ -2089,7 +3837,7 @@
               <w:jc w:val="right"/>
             </w:pPr>
             <w:r>
-              <w:t xml:space="preserve">1240.04</w:t>
+              <w:t xml:space="preserve">1205.11</w:t>
             </w:r>
           </w:p>
         </w:tc>
@@ -2124,7 +3872,7 @@
               <w:jc w:val="right"/>
             </w:pPr>
             <w:r>
-              <w:t xml:space="preserve">10.00</w:t>
+              <w:t xml:space="preserve">9.50</w:t>
             </w:r>
           </w:p>
         </w:tc>
@@ -2135,7 +3883,7 @@
               <w:jc w:val="right"/>
             </w:pPr>
             <w:r>
-              <w:t xml:space="preserve">33.69</w:t>
+              <w:t xml:space="preserve">31.66</w:t>
             </w:r>
           </w:p>
         </w:tc>
@@ -2146,7 +3894,7 @@
               <w:jc w:val="right"/>
             </w:pPr>
             <w:r>
-              <w:t xml:space="preserve">16.00</w:t>
+              <w:t xml:space="preserve">15.50</w:t>
             </w:r>
           </w:p>
         </w:tc>
@@ -2157,7 +3905,7 @@
               <w:jc w:val="right"/>
             </w:pPr>
             <w:r>
-              <w:t xml:space="preserve">32.00</w:t>
+              <w:t xml:space="preserve">30.00</w:t>
             </w:r>
           </w:p>
         </w:tc>
@@ -2168,7 +3916,7 @@
               <w:jc w:val="right"/>
             </w:pPr>
             <w:r>
-              <w:t xml:space="preserve">1214</w:t>
+              <w:t xml:space="preserve">1200</w:t>
             </w:r>
           </w:p>
         </w:tc>
@@ -2179,7 +3927,7 @@
               <w:jc w:val="right"/>
             </w:pPr>
             <w:r>
-              <w:t xml:space="preserve">59.93</w:t>
+              <w:t xml:space="preserve">53.70</w:t>
             </w:r>
           </w:p>
         </w:tc>
@@ -2206,7 +3954,7 @@
               <w:jc w:val="right"/>
             </w:pPr>
             <w:r>
-              <w:t xml:space="preserve">15.72</w:t>
+              <w:t xml:space="preserve">18.12</w:t>
             </w:r>
           </w:p>
         </w:tc>
@@ -2217,7 +3965,7 @@
               <w:jc w:val="right"/>
             </w:pPr>
             <w:r>
-              <w:t xml:space="preserve">38.05</w:t>
+              <w:t xml:space="preserve">40.89</w:t>
             </w:r>
           </w:p>
         </w:tc>
@@ -2228,7 +3976,7 @@
               <w:jc w:val="right"/>
             </w:pPr>
             <w:r>
-              <w:t xml:space="preserve">23.75</w:t>
+              <w:t xml:space="preserve">26.78</w:t>
             </w:r>
           </w:p>
         </w:tc>
@@ -2239,7 +3987,7 @@
               <w:jc w:val="right"/>
             </w:pPr>
             <w:r>
-              <w:t xml:space="preserve">37.11</w:t>
+              <w:t xml:space="preserve">39.60</w:t>
             </w:r>
           </w:p>
         </w:tc>
@@ -2250,7 +3998,7 @@
               <w:jc w:val="right"/>
             </w:pPr>
             <w:r>
-              <w:t xml:space="preserve">71700</w:t>
+              <w:t xml:space="preserve">40033</w:t>
             </w:r>
           </w:p>
         </w:tc>
@@ -2261,7 +4009,7 @@
               <w:jc w:val="right"/>
             </w:pPr>
             <w:r>
-              <w:t xml:space="preserve">489.96</w:t>
+              <w:t xml:space="preserve">465.77</w:t>
             </w:r>
           </w:p>
         </w:tc>
@@ -2296,7 +4044,7 @@
               <w:jc w:val="right"/>
             </w:pPr>
             <w:r>
-              <w:t xml:space="preserve">2.83</w:t>
+              <w:t xml:space="preserve">3.20</w:t>
             </w:r>
           </w:p>
         </w:tc>
@@ -2307,7 +4055,7 @@
               <w:jc w:val="right"/>
             </w:pPr>
             <w:r>
-              <w:t xml:space="preserve">17.86</w:t>
+              <w:t xml:space="preserve">16.80</w:t>
             </w:r>
           </w:p>
         </w:tc>
@@ -2318,7 +4066,7 @@
               <w:jc w:val="right"/>
             </w:pPr>
             <w:r>
-              <w:t xml:space="preserve">6.00</w:t>
+              <w:t xml:space="preserve">6.20</w:t>
             </w:r>
           </w:p>
         </w:tc>
@@ -2329,7 +4077,7 @@
               <w:jc w:val="right"/>
             </w:pPr>
             <w:r>
-              <w:t xml:space="preserve">16.96</w:t>
+              <w:t xml:space="preserve">17.22</w:t>
             </w:r>
           </w:p>
         </w:tc>
@@ -2340,7 +4088,7 @@
               <w:jc w:val="right"/>
             </w:pPr>
             <w:r>
-              <w:t xml:space="preserve">780</w:t>
+              <w:t xml:space="preserve">696</w:t>
             </w:r>
           </w:p>
         </w:tc>
@@ -2351,7 +4099,7 @@
               <w:jc w:val="right"/>
             </w:pPr>
             <w:r>
-              <w:t xml:space="preserve">36.28</w:t>
+              <w:t xml:space="preserve">30.35</w:t>
             </w:r>
           </w:p>
         </w:tc>
@@ -2361,18 +4109,18 @@
       <w:pPr>
         <w:pStyle w:val="Heading2"/>
       </w:pPr>
-      <w:bookmarkStart w:id="32" w:name="state-wide-trends-in-water-quality"/>
+      <w:bookmarkStart w:id="33" w:name="state-wide-trends-in-water-quality"/>
       <w:r>
         <w:t xml:space="preserve">State-wide trends in water quality</w:t>
       </w:r>
-      <w:bookmarkEnd w:id="32"/>
+      <w:bookmarkEnd w:id="33"/>
     </w:p>
     <w:p>
       <w:pPr>
         <w:pStyle w:val="FirstParagraph"/>
       </w:pPr>
       <w:r>
-        <w:t xml:space="preserve">Average yearly scaled temperature in lakes and reservoirs appear to be increasing (slope: 0.013 , p-value: 0.00386) with the large majority of years with average temperature greater than the long term average occurring in the years since 2000 (Figure 2). Chlorophyll</w:t>
+        <w:t xml:space="preserve">Average yearly scaled temperature in lakes and reservoirs appear to be increasing (slope: 0.038 , p-value: 0.00755) with the large majority of years with average temperature greater than the long term average occurring in the years since 2000 (Figure 2). Chlorophyll</w:t>
       </w:r>
       <w:r>
         <w:t xml:space="preserve"> </w:t>
@@ -2387,7 +4135,7 @@
         <w:t xml:space="preserve"> </w:t>
       </w:r>
       <w:r>
-        <w:t xml:space="preserve">is also showing an increasing trend over time (slope: 0.035 , p-value: 0) and with the exception of a slightly above average year in 2003, the above average years have all occurred since 2010 (Figure 3A.).</w:t>
+        <w:t xml:space="preserve">is also showing an increasing trend over time (slope: 0.058 , p-value: 0) and with the exception of a slightly above average year in 2003, the above average years have all occurred since 2010 (Figure 3A.).</w:t>
       </w:r>
     </w:p>
     <w:p>
@@ -2421,7 +4169,7 @@
                     </pic:cNvPicPr>
                   </pic:nvPicPr>
                   <pic:blipFill>
-                    <a:blip r:embed="rId33"/>
+                    <a:blip r:embed="rId34"/>
                     <a:stretch>
                       <a:fillRect/>
                     </a:stretch>
@@ -2474,72 +4222,6 @@
                 <pic:pic>
                   <pic:nvPicPr>
                     <pic:cNvPr descr="../figures/paired_chla_trends.jpg" id="0" name="Picture"/>
-                    <pic:cNvPicPr>
-                      <a:picLocks noChangeArrowheads="1" noChangeAspect="1"/>
-                    </pic:cNvPicPr>
-                  </pic:nvPicPr>
-                  <pic:blipFill>
-                    <a:blip r:embed="rId34"/>
-                    <a:stretch>
-                      <a:fillRect/>
-                    </a:stretch>
-                  </pic:blipFill>
-                  <pic:spPr bwMode="auto">
-                    <a:xfrm>
-                      <a:off x="0" y="0"/>
-                      <a:ext cx="5943600" cy="7132320"/>
-                    </a:xfrm>
-                    <a:prstGeom prst="rect">
-                      <a:avLst/>
-                    </a:prstGeom>
-                    <a:noFill/>
-                    <a:ln w="9525">
-                      <a:noFill/>
-                      <a:headEnd/>
-                      <a:tailEnd/>
-                    </a:ln>
-                  </pic:spPr>
-                </pic:pic>
-              </a:graphicData>
-            </a:graphic>
-          </wp:inline>
-        </w:drawing>
-      </w:r>
-    </w:p>
-    <w:p>
-      <w:pPr>
-        <w:pStyle w:val="BodyText"/>
-      </w:pPr>
-      <w:r>
-        <w:t xml:space="preserve">Average yearly trends for nutrients showed weaker or no trends over time. Total nitrogen did suggest a positive trend (slope: 0.018 , p-value: 0.00101); however, that trend is driven by the lower than average total nitrogen values in 1993 and 1994 (Figure 4A.). Since 1995, the yearly trend is shows much lower increase over time (slope: 0.009, p-value: 0.02677). Total phosphorus does not show a trend over time in the yearly scaled values (slope: 0.018 , p-value: 0.00101) and years that are over or under the average are evenly distributed over the years (Figure 5A.). The pattern is the same for the N:P ratio (slope: 0.008, p-value: 0.291) with little evidence suggesting a change in the concentrations of total nitrogen relative to the concentration of total phosphorus (Figure 6A.).</w:t>
-      </w:r>
-    </w:p>
-    <w:p>
-      <w:pPr>
-        <w:pStyle w:val="BodyText"/>
-      </w:pPr>
-      <w:r>
-        <w:rPr>
-          <w:i/>
-        </w:rPr>
-        <w:t xml:space="preserve">Figure 4: Yearly trend over 20+ years of total nitrogen (average z-score). Panel A. shows yearly averaged total nitrogen z-scores from the URI Watershed Watch data. Panel B. shows yearly averaged total nitrogen z-scores from the LAGOSNE dataset. Points are averages and ranges are standard deviations with blue indicating an average below the long term mean and red indicating an average above the long term mean.</w:t>
-      </w:r>
-    </w:p>
-    <w:p>
-      <w:pPr>
-        <w:pStyle w:val="BodyText"/>
-      </w:pPr>
-      <w:r>
-        <w:drawing>
-          <wp:inline>
-            <wp:extent cx="5943600" cy="7132320"/>
-            <wp:effectExtent b="0" l="0" r="0" t="0"/>
-            <wp:docPr descr="" title="" id="1" name="Picture"/>
-            <a:graphic>
-              <a:graphicData uri="http://schemas.openxmlformats.org/drawingml/2006/picture">
-                <pic:pic>
-                  <pic:nvPicPr>
-                    <pic:cNvPr descr="../figures/paired_tn_trends.jpg" id="0" name="Picture"/>
                     <pic:cNvPicPr>
                       <a:picLocks noChangeArrowheads="1" noChangeAspect="1"/>
                     </pic:cNvPicPr>
@@ -2577,10 +4259,18 @@
         <w:pStyle w:val="BodyText"/>
       </w:pPr>
       <w:r>
+        <w:t xml:space="preserve">Average yearly trends for nutrients showed weaker or no trends over time. Total nitrogen did suggest a positive trend (slope: 0.023 , p-value: 0.00148); however, that trend is driven by the lower than average total nitrogen values in 1993 and 1994 (Figure 4A.). Since 1995, the yearly trend is shows much lower increase over time (slope: 0.011, p-value: 0.04177). Total phosphorus does not show a trend over time in the yearly scaled values (slope: 0.023 , p-value: 0.00148) and years that are over or under the average are evenly distributed over the years (Figure 5A.). The pattern is the same for the N:P ratio (slope: 0.012, p-value: 0.278) with little evidence suggesting a change in the concentrations of total nitrogen relative to the concentration of total phosphorus (Figure 6A.).</w:t>
+      </w:r>
+    </w:p>
+    <w:p>
+      <w:pPr>
+        <w:pStyle w:val="BodyText"/>
+      </w:pPr>
+      <w:r>
         <w:rPr>
           <w:i/>
         </w:rPr>
-        <w:t xml:space="preserve">Figure 5: Yearly trend over 20+ years of total phosphorus (average z-score). Panel A. shows yearly averaged total phosphorus z-scores from the URI Watershed Watch data. Panel B. shows yearly averaged total phosphorus z-scores from the LAGOSNE dataset. Points are averages and ranges are standard deviations with blue indicating an average below the long term mean and red indicating an average above the long term mean.</w:t>
+        <w:t xml:space="preserve">Figure 4: Yearly trend over 20+ years of total nitrogen (average z-score). Panel A. shows yearly averaged total nitrogen z-scores from the URI Watershed Watch data. Panel B. shows yearly averaged total nitrogen z-scores from the LAGOSNE dataset. Points are averages and ranges are standard deviations with blue indicating an average below the long term mean and red indicating an average above the long term mean.</w:t>
       </w:r>
     </w:p>
     <w:p>
@@ -2597,7 +4287,7 @@
               <a:graphicData uri="http://schemas.openxmlformats.org/drawingml/2006/picture">
                 <pic:pic>
                   <pic:nvPicPr>
-                    <pic:cNvPr descr="../figures/paired_tp_trends.jpg" id="0" name="Picture"/>
+                    <pic:cNvPr descr="../figures/paired_tn_trends.jpg" id="0" name="Picture"/>
                     <pic:cNvPicPr>
                       <a:picLocks noChangeArrowheads="1" noChangeAspect="1"/>
                     </pic:cNvPicPr>
@@ -2638,7 +4328,7 @@
         <w:rPr>
           <w:i/>
         </w:rPr>
-        <w:t xml:space="preserve">Figure 6: Yearly trend over 20+ years of the total nitrogen:total phosphorus ratio (average z-score). Panel A. shows yearly averaged total nitrogen:total phosphorus ratio z-scores from the URI Watershed Watch data. Panel B. shows yearly averaged total nitrogen:total phosphorus ratio z-scores from the LAGOSNE dataset. Points are averages and ranges are standard deviations with blue indicating an average below the long term mean and red indicating an average above the long term mean.</w:t>
+        <w:t xml:space="preserve">Figure 5: Yearly trend over 20+ years of total phosphorus (average z-score). Panel A. shows yearly averaged total phosphorus z-scores from the URI Watershed Watch data. Panel B. shows yearly averaged total phosphorus z-scores from the LAGOSNE dataset. Points are averages and ranges are standard deviations with blue indicating an average below the long term mean and red indicating an average above the long term mean.</w:t>
       </w:r>
     </w:p>
     <w:p>
@@ -2655,7 +4345,7 @@
               <a:graphicData uri="http://schemas.openxmlformats.org/drawingml/2006/picture">
                 <pic:pic>
                   <pic:nvPicPr>
-                    <pic:cNvPr descr="../figures/paired_np_trends.jpg" id="0" name="Picture"/>
+                    <pic:cNvPr descr="../figures/paired_tp_trends.jpg" id="0" name="Picture"/>
                     <pic:cNvPicPr>
                       <a:picLocks noChangeArrowheads="1" noChangeAspect="1"/>
                     </pic:cNvPicPr>
@@ -2690,13 +4380,71 @@
     </w:p>
     <w:p>
       <w:pPr>
+        <w:pStyle w:val="BodyText"/>
+      </w:pPr>
+      <w:r>
+        <w:rPr>
+          <w:i/>
+        </w:rPr>
+        <w:t xml:space="preserve">Figure 6: Yearly trend over 20+ years of the total nitrogen:total phosphorus ratio (average z-score). Panel A. shows yearly averaged total nitrogen:total phosphorus ratio z-scores from the URI Watershed Watch data. Panel B. shows yearly averaged total nitrogen:total phosphorus ratio z-scores from the LAGOSNE dataset. Points are averages and ranges are standard deviations with blue indicating an average below the long term mean and red indicating an average above the long term mean.</w:t>
+      </w:r>
+    </w:p>
+    <w:p>
+      <w:pPr>
+        <w:pStyle w:val="BodyText"/>
+      </w:pPr>
+      <w:r>
+        <w:drawing>
+          <wp:inline>
+            <wp:extent cx="5943600" cy="7132320"/>
+            <wp:effectExtent b="0" l="0" r="0" t="0"/>
+            <wp:docPr descr="" title="" id="1" name="Picture"/>
+            <a:graphic>
+              <a:graphicData uri="http://schemas.openxmlformats.org/drawingml/2006/picture">
+                <pic:pic>
+                  <pic:nvPicPr>
+                    <pic:cNvPr descr="../figures/paired_np_trends.jpg" id="0" name="Picture"/>
+                    <pic:cNvPicPr>
+                      <a:picLocks noChangeArrowheads="1" noChangeAspect="1"/>
+                    </pic:cNvPicPr>
+                  </pic:nvPicPr>
+                  <pic:blipFill>
+                    <a:blip r:embed="rId38"/>
+                    <a:stretch>
+                      <a:fillRect/>
+                    </a:stretch>
+                  </pic:blipFill>
+                  <pic:spPr bwMode="auto">
+                    <a:xfrm>
+                      <a:off x="0" y="0"/>
+                      <a:ext cx="5943600" cy="7132320"/>
+                    </a:xfrm>
+                    <a:prstGeom prst="rect">
+                      <a:avLst/>
+                    </a:prstGeom>
+                    <a:noFill/>
+                    <a:ln w="9525">
+                      <a:noFill/>
+                      <a:headEnd/>
+                      <a:tailEnd/>
+                    </a:ln>
+                  </pic:spPr>
+                </pic:pic>
+              </a:graphicData>
+            </a:graphic>
+          </wp:inline>
+        </w:drawing>
+      </w:r>
+    </w:p>
+    <w:p>
+      <w:pPr>
         <w:pStyle w:val="Heading2"/>
       </w:pPr>
-      <w:bookmarkStart w:id="38" w:name="regional-trends-in-water-quality"/>
+      <w:bookmarkStart w:id="39" w:name="regional-trends-in-water-quality"/>
       <w:r>
         <w:t xml:space="preserve">Regional trends in water quality</w:t>
       </w:r>
-      <w:bookmarkEnd w:id="38"/>
+      <w:bookmarkEnd w:id="39"/>
     </w:p>
     <w:p>
       <w:pPr>
@@ -2718,131 +4466,131 @@
         <w:t xml:space="preserve"> </w:t>
       </w:r>
       <w:r>
-        <w:t xml:space="preserve">showed a very weak negative trend (slope: -0.001, p-value: 0.68038, Figure 3B.), total phosphorus shows a slight increasing trend (slope: 0.003, p-value: 0.2617, Figure 5B.), total nitrogen shows a slight negative trend (slope: 0.006, p-value: 0.39897, Figure 4B.) and the total nitrogen:total phosphorus ratio was also flat (slope: 0.006, p-value: 0.28894, Figure 6B.)</w:t>
+        <w:t xml:space="preserve">showed a very weak negative trend (slope: -0.001, p-value: 0.75122, Figure 3B.), total phosphorus shows a slight increasing trend (slope: 0.005, p-value: 0.2157, Figure 5B.), total nitrogen shows a slight negative trend (slope: 0.007, p-value: 0.46615, Figure 4B.) and the total nitrogen:total phosphorus ratio was also flat (slope: 0.01, p-value: 0.24931, Figure 6B.)</w:t>
       </w:r>
     </w:p>
     <w:p>
       <w:pPr>
         <w:pStyle w:val="Heading1"/>
       </w:pPr>
-      <w:bookmarkStart w:id="39" w:name="discussion-and-conclusions"/>
+      <w:bookmarkStart w:id="40" w:name="discussion-and-conclusions"/>
       <w:r>
         <w:t xml:space="preserve">Discussion and conclusions</w:t>
       </w:r>
-      <w:bookmarkEnd w:id="39"/>
+      <w:bookmarkEnd w:id="40"/>
     </w:p>
     <w:p>
       <w:pPr>
         <w:pStyle w:val="Heading2"/>
       </w:pPr>
-      <w:bookmarkStart w:id="40" w:name="trends"/>
+      <w:bookmarkStart w:id="41" w:name="trends"/>
       <w:r>
         <w:t xml:space="preserve">Trends</w:t>
       </w:r>
-      <w:bookmarkEnd w:id="40"/>
+      <w:bookmarkEnd w:id="41"/>
     </w:p>
     <w:p>
       <w:pPr>
         <w:pStyle w:val="Heading3"/>
       </w:pPr>
-      <w:bookmarkStart w:id="41" w:name="Xe91f902b6cab674a3fc7b19f71e397b0445af84"/>
+      <w:bookmarkStart w:id="42" w:name="Xe91f902b6cab674a3fc7b19f71e397b0445af84"/>
       <w:r>
         <w:t xml:space="preserve">Parameter by parameter discussion of trends</w:t>
       </w:r>
-      <w:bookmarkEnd w:id="41"/>
+      <w:bookmarkEnd w:id="42"/>
     </w:p>
     <w:p>
       <w:pPr>
         <w:pStyle w:val="Heading3"/>
       </w:pPr>
-      <w:bookmarkStart w:id="42" w:name="Xc92e8aa1d0401994968232e3db70f81dc5d806e"/>
+      <w:bookmarkStart w:id="43" w:name="Xc92e8aa1d0401994968232e3db70f81dc5d806e"/>
       <w:r>
         <w:t xml:space="preserve">How do trends break down by trophic state?</w:t>
       </w:r>
-      <w:bookmarkEnd w:id="42"/>
+      <w:bookmarkEnd w:id="43"/>
     </w:p>
     <w:p>
       <w:pPr>
         <w:pStyle w:val="Heading3"/>
       </w:pPr>
-      <w:bookmarkStart w:id="43" w:name="local-scale-vs-regionalglobal-scale"/>
+      <w:bookmarkStart w:id="44" w:name="local-scale-vs-regionalglobal-scale"/>
       <w:r>
         <w:t xml:space="preserve">Local scale vs Regional/Global scale</w:t>
       </w:r>
-      <w:bookmarkEnd w:id="43"/>
+      <w:bookmarkEnd w:id="44"/>
     </w:p>
     <w:p>
       <w:pPr>
         <w:pStyle w:val="Heading3"/>
       </w:pPr>
-      <w:bookmarkStart w:id="44" w:name="ri-is-downstream---bryan-will-write"/>
+      <w:bookmarkStart w:id="45" w:name="ri-is-downstream---bryan-will-write"/>
       <w:r>
         <w:t xml:space="preserve">RI is downstream - Bryan will write</w:t>
       </w:r>
-      <w:bookmarkEnd w:id="44"/>
+      <w:bookmarkEnd w:id="45"/>
     </w:p>
     <w:p>
       <w:pPr>
         <w:pStyle w:val="Heading2"/>
       </w:pPr>
-      <w:bookmarkStart w:id="45" w:name="managementimplications"/>
+      <w:bookmarkStart w:id="46" w:name="managementimplications"/>
       <w:r>
         <w:t xml:space="preserve">Management/Implications</w:t>
       </w:r>
-      <w:bookmarkEnd w:id="45"/>
+      <w:bookmarkEnd w:id="46"/>
     </w:p>
     <w:p>
       <w:pPr>
         <w:pStyle w:val="Heading3"/>
       </w:pPr>
-      <w:bookmarkStart w:id="46" w:name="season-length-changes"/>
+      <w:bookmarkStart w:id="47" w:name="season-length-changes"/>
       <w:r>
         <w:t xml:space="preserve">Season Length Changes</w:t>
       </w:r>
-      <w:bookmarkEnd w:id="46"/>
+      <w:bookmarkEnd w:id="47"/>
     </w:p>
     <w:p>
       <w:pPr>
         <w:pStyle w:val="Heading2"/>
       </w:pPr>
-      <w:bookmarkStart w:id="47" w:name="volunteer-monitoring-data"/>
+      <w:bookmarkStart w:id="48" w:name="volunteer-monitoring-data"/>
       <w:r>
         <w:t xml:space="preserve">Volunteer Monitoring Data</w:t>
       </w:r>
-      <w:bookmarkEnd w:id="47"/>
+      <w:bookmarkEnd w:id="48"/>
     </w:p>
     <w:p>
       <w:pPr>
         <w:pStyle w:val="Heading3"/>
       </w:pPr>
-      <w:bookmarkStart w:id="48" w:name="why-this-is-possible---fantastic-ww-data"/>
+      <w:bookmarkStart w:id="49" w:name="why-this-is-possible---fantastic-ww-data"/>
       <w:r>
         <w:t xml:space="preserve">Why this is possible - Fantastic WW data</w:t>
       </w:r>
-      <w:bookmarkEnd w:id="48"/>
+      <w:bookmarkEnd w:id="49"/>
     </w:p>
     <w:p>
       <w:pPr>
         <w:pStyle w:val="Heading2"/>
       </w:pPr>
-      <w:bookmarkStart w:id="49" w:name="caveats"/>
+      <w:bookmarkStart w:id="50" w:name="caveats"/>
       <w:r>
         <w:t xml:space="preserve">Caveats</w:t>
       </w:r>
-      <w:bookmarkEnd w:id="49"/>
+      <w:bookmarkEnd w:id="50"/>
     </w:p>
     <w:p>
       <w:pPr>
         <w:pStyle w:val="Heading1"/>
       </w:pPr>
-      <w:bookmarkStart w:id="50" w:name="bibliography"/>
+      <w:bookmarkStart w:id="51" w:name="bibliography"/>
       <w:r>
         <w:t xml:space="preserve">Bibliography</w:t>
       </w:r>
-      <w:bookmarkEnd w:id="50"/>
-    </w:p>
-    <w:bookmarkStart w:id="87" w:name="refs"/>
-    <w:bookmarkStart w:id="51" w:name="ref-vitousek1997human"/>
+      <w:bookmarkEnd w:id="51"/>
+    </w:p>
+    <w:bookmarkStart w:id="90" w:name="refs"/>
+    <w:bookmarkStart w:id="52" w:name="ref-vitousek1997human"/>
     <w:p>
       <w:pPr>
         <w:pStyle w:val="Bibliography"/>
@@ -2851,8 +4599,8 @@
         <w:t xml:space="preserve">1. Vitousek PM, Aber JD, Howarth RW, Likens GE, Matson PA, et al. (1997) Human alteration of the global nitrogen cycle: Sources and consequences. Ecological applications 7: 737–750.</w:t>
       </w:r>
     </w:p>
-    <w:bookmarkEnd w:id="51"/>
-    <w:bookmarkStart w:id="52" w:name="ref-finlay2013human"/>
+    <w:bookmarkEnd w:id="52"/>
+    <w:bookmarkStart w:id="53" w:name="ref-finlay2013human"/>
     <w:p>
       <w:pPr>
         <w:pStyle w:val="Bibliography"/>
@@ -2861,8 +4609,8 @@
         <w:t xml:space="preserve">2. Finlay JC, Small GE, Sterner RW (2013) Human influences on nitrogen removal in lakes. Science 342: 247–250.</w:t>
       </w:r>
     </w:p>
-    <w:bookmarkEnd w:id="52"/>
-    <w:bookmarkStart w:id="53" w:name="ref-filippelli2008global"/>
+    <w:bookmarkEnd w:id="53"/>
+    <w:bookmarkStart w:id="54" w:name="ref-filippelli2008global"/>
     <w:p>
       <w:pPr>
         <w:pStyle w:val="Bibliography"/>
@@ -2871,8 +4619,8 @@
         <w:t xml:space="preserve">3. Filippelli GM (2008) The global phosphorus cycle: Past, present, and future. Elements 4: 89–95.</w:t>
       </w:r>
     </w:p>
-    <w:bookmarkEnd w:id="53"/>
-    <w:bookmarkStart w:id="54" w:name="ref-williamson2008lakes"/>
+    <w:bookmarkEnd w:id="54"/>
+    <w:bookmarkStart w:id="55" w:name="ref-williamson2008lakes"/>
     <w:p>
       <w:pPr>
         <w:pStyle w:val="Bibliography"/>
@@ -2881,8 +4629,8 @@
         <w:t xml:space="preserve">4. Williamson CE, Dodds W, Kratz TK, Palmer MA (2008) Lakes and streams as sentinels of environmental change in terrestrial and atmospheric processes. Frontiers in Ecology and the Environment 6: 247–254.</w:t>
       </w:r>
     </w:p>
-    <w:bookmarkEnd w:id="54"/>
-    <w:bookmarkStart w:id="55" w:name="ref-schindler2009lakes"/>
+    <w:bookmarkEnd w:id="55"/>
+    <w:bookmarkStart w:id="56" w:name="ref-schindler2009lakes"/>
     <w:p>
       <w:pPr>
         <w:pStyle w:val="Bibliography"/>
@@ -2891,8 +4639,8 @@
         <w:t xml:space="preserve">5. Schindler D (2009) Lakes as sentinels and integrators for the effects of climate change on watersheds, airsheds, and landscapes. Limnology and Oceanography 54: 2349–2358.</w:t>
       </w:r>
     </w:p>
-    <w:bookmarkEnd w:id="55"/>
-    <w:bookmarkStart w:id="56" w:name="ref-carpenter1998nonpoint"/>
+    <w:bookmarkEnd w:id="56"/>
+    <w:bookmarkStart w:id="57" w:name="ref-carpenter1998nonpoint"/>
     <w:p>
       <w:pPr>
         <w:pStyle w:val="Bibliography"/>
@@ -2901,8 +4649,8 @@
         <w:t xml:space="preserve">6. Carpenter SR, Caraco NF, Correll DL, Howarth RW, Sharpley AN, et al. (1998) Nonpoint pollution of surface waters with phosphorus and nitrogen. Ecological applications 8: 559–568.</w:t>
       </w:r>
     </w:p>
-    <w:bookmarkEnd w:id="56"/>
-    <w:bookmarkStart w:id="57" w:name="ref-smith2003eutrophication"/>
+    <w:bookmarkEnd w:id="57"/>
+    <w:bookmarkStart w:id="58" w:name="ref-smith2003eutrophication"/>
     <w:p>
       <w:pPr>
         <w:pStyle w:val="Bibliography"/>
@@ -2911,8 +4659,8 @@
         <w:t xml:space="preserve">7. Smith VH (2003) Eutrophication of freshwater and coastal marine ecosystems a global problem. Environmental Science and Pollution Research 10: 126–139.</w:t>
       </w:r>
     </w:p>
-    <w:bookmarkEnd w:id="57"/>
-    <w:bookmarkStart w:id="58" w:name="ref-michalak2013record"/>
+    <w:bookmarkEnd w:id="58"/>
+    <w:bookmarkStart w:id="59" w:name="ref-michalak2013record"/>
     <w:p>
       <w:pPr>
         <w:pStyle w:val="Bibliography"/>
@@ -2921,8 +4669,8 @@
         <w:t xml:space="preserve">8. Michalak AM, Anderson EJ, Beletsky D, Boland S, Bosch NS, et al. (2013) Record-setting algal bloom in lake erie caused by agricultural and meteorological trends consistent with expected future conditions. Proceedings of the National Academy of Sciences 110: 6448–6452.</w:t>
       </w:r>
     </w:p>
-    <w:bookmarkEnd w:id="58"/>
-    <w:bookmarkStart w:id="59" w:name="ref-kosten2012warmer"/>
+    <w:bookmarkEnd w:id="59"/>
+    <w:bookmarkStart w:id="60" w:name="ref-kosten2012warmer"/>
     <w:p>
       <w:pPr>
         <w:pStyle w:val="Bibliography"/>
@@ -2931,8 +4679,8 @@
         <w:t xml:space="preserve">9. Kosten S, Huszar VL, Bécares E, Costa LS, Van Donk E, et al. (2012) Warmer climates boost cyanobacterial dominance in shallow lakes. Global Change Biology 18: 118–126.</w:t>
       </w:r>
     </w:p>
-    <w:bookmarkEnd w:id="59"/>
-    <w:bookmarkStart w:id="60" w:name="ref-taranu2015acceleration"/>
+    <w:bookmarkEnd w:id="60"/>
+    <w:bookmarkStart w:id="61" w:name="ref-taranu2015acceleration"/>
     <w:p>
       <w:pPr>
         <w:pStyle w:val="Bibliography"/>
@@ -2941,8 +4689,8 @@
         <w:t xml:space="preserve">10. Taranu ZE, Gregory-Eaves I, Leavitt PR, Bunting L, Buchaca T, et al. (2015) Acceleration of cyanobacterial dominance in north temperate-subarctic lakes during the anthropocene. Ecology Letters 18: 375–384.</w:t>
       </w:r>
     </w:p>
-    <w:bookmarkEnd w:id="60"/>
-    <w:bookmarkStart w:id="61" w:name="ref-brooks2016harmful"/>
+    <w:bookmarkEnd w:id="61"/>
+    <w:bookmarkStart w:id="62" w:name="ref-brooks2016harmful"/>
     <w:p>
       <w:pPr>
         <w:pStyle w:val="Bibliography"/>
@@ -2951,8 +4699,8 @@
         <w:t xml:space="preserve">11. Brooks BW, Lazorchak JM, Howard MD, Johnson M-VV, Morton SL, et al. (2016) Are harmful algal blooms becoming the greatest inland water quality threat to public health and aquatic ecosystems? Environmental toxicology and chemistry 35: 6–13.</w:t>
       </w:r>
     </w:p>
-    <w:bookmarkEnd w:id="61"/>
-    <w:bookmarkStart w:id="62" w:name="ref-dodds2008eutrophication"/>
+    <w:bookmarkEnd w:id="62"/>
+    <w:bookmarkStart w:id="63" w:name="ref-dodds2008eutrophication"/>
     <w:p>
       <w:pPr>
         <w:pStyle w:val="Bibliography"/>
@@ -2961,8 +4709,8 @@
         <w:t xml:space="preserve">12. Dodds WK, Bouska WW, Eitzmann JL, Pilger TJ, Pitts KL, et al. (2008) Eutrophication of us freshwaters: Analysis of potential economic damages.</w:t>
       </w:r>
     </w:p>
-    <w:bookmarkEnd w:id="62"/>
-    <w:bookmarkStart w:id="63" w:name="ref-paerl2009climate"/>
+    <w:bookmarkEnd w:id="63"/>
+    <w:bookmarkStart w:id="64" w:name="ref-paerl2009climate"/>
     <w:p>
       <w:pPr>
         <w:pStyle w:val="Bibliography"/>
@@ -2971,8 +4719,8 @@
         <w:t xml:space="preserve">13. Paerl HW, Huisman J (2009) Climate change: A catalyst for global expansion of harmful cyanobacterial blooms. Environmental microbiology reports 1: 27–37.</w:t>
       </w:r>
     </w:p>
-    <w:bookmarkEnd w:id="63"/>
-    <w:bookmarkStart w:id="64" w:name="ref-paerl2016takes"/>
+    <w:bookmarkEnd w:id="64"/>
+    <w:bookmarkStart w:id="65" w:name="ref-paerl2016takes"/>
     <w:p>
       <w:pPr>
         <w:pStyle w:val="Bibliography"/>
@@ -2981,8 +4729,8 @@
         <w:t xml:space="preserve">14. Paerl HW, Scott JT, McCarthy MJ, Newell SE, Gardner WS, et al. (2016) It takes two to tango: When and where dual nutrient (n &amp; p) reductions are needed to protect lakes and downstream ecosystems. Environmental science &amp; technology 50: 10805–10813.</w:t>
       </w:r>
     </w:p>
-    <w:bookmarkEnd w:id="64"/>
-    <w:bookmarkStart w:id="65" w:name="ref-schindler2008eutrophication"/>
+    <w:bookmarkEnd w:id="65"/>
+    <w:bookmarkStart w:id="66" w:name="ref-schindler2008eutrophication"/>
     <w:p>
       <w:pPr>
         <w:pStyle w:val="Bibliography"/>
@@ -2991,8 +4739,8 @@
         <w:t xml:space="preserve">15. Schindler DW, Hecky R, Findlay D, Stainton M, Parker B, et al. (2008) Eutrophication of lakes cannot be controlled by reducing nitrogen input: Results of a 37-year whole-ecosystem experiment. Proceedings of the National Academy of Sciences 105: 11254–11258.</w:t>
       </w:r>
     </w:p>
-    <w:bookmarkEnd w:id="65"/>
-    <w:bookmarkStart w:id="66" w:name="ref-herlihy2013using"/>
+    <w:bookmarkEnd w:id="66"/>
+    <w:bookmarkStart w:id="67" w:name="ref-herlihy2013using"/>
     <w:p>
       <w:pPr>
         <w:pStyle w:val="Bibliography"/>
@@ -3001,8 +4749,8 @@
         <w:t xml:space="preserve">16. Herlihy AT, Kamman NC, Sifneos JC, Charles D, Enache MD, et al. (2013) Using multiple approaches to develop nutrient criteria for lakes in the conterminous usa. Freshwater Science 32: 367–384.</w:t>
       </w:r>
     </w:p>
-    <w:bookmarkEnd w:id="66"/>
-    <w:bookmarkStart w:id="67" w:name="ref-yuan2014managing"/>
+    <w:bookmarkEnd w:id="67"/>
+    <w:bookmarkStart w:id="68" w:name="ref-yuan2014managing"/>
     <w:p>
       <w:pPr>
         <w:pStyle w:val="Bibliography"/>
@@ -3011,8 +4759,8 @@
         <w:t xml:space="preserve">17. Yuan LL, Pollard AI, Pather S, Oliver JL, D’Anglada L (2014) Managing microcystin: Identifying national-scale thresholds for total nitrogen and chlorophyll a. Freshwater biology 59: 1970–1981.</w:t>
       </w:r>
     </w:p>
-    <w:bookmarkEnd w:id="67"/>
-    <w:bookmarkStart w:id="68" w:name="ref-stoddard2016continental"/>
+    <w:bookmarkEnd w:id="68"/>
+    <w:bookmarkStart w:id="69" w:name="ref-stoddard2016continental"/>
     <w:p>
       <w:pPr>
         <w:pStyle w:val="Bibliography"/>
@@ -3021,8 +4769,8 @@
         <w:t xml:space="preserve">18. Stoddard JL, Van Sickle J, Herlihy AT, Brahney J, Paulsen S, et al. (2016) Continental-scale increase in lake and stream phosphorus: Are oligotrophic systems disappearing in the united states? Environmental science &amp; technology 50: 3409–3415.</w:t>
       </w:r>
     </w:p>
-    <w:bookmarkEnd w:id="68"/>
-    <w:bookmarkStart w:id="69" w:name="ref-hollister2016modeling"/>
+    <w:bookmarkEnd w:id="69"/>
+    <w:bookmarkStart w:id="70" w:name="ref-hollister2016modeling"/>
     <w:p>
       <w:pPr>
         <w:pStyle w:val="Bibliography"/>
@@ -3031,8 +4779,8 @@
         <w:t xml:space="preserve">19. Hollister JW, Milstead WB, Kreakie BJ (2016) Modeling lake trophic state: A random forest approach. Ecosphere 7.</w:t>
       </w:r>
     </w:p>
-    <w:bookmarkEnd w:id="69"/>
-    <w:bookmarkStart w:id="70" w:name="ref-nojavan2019rethinking"/>
+    <w:bookmarkEnd w:id="70"/>
+    <w:bookmarkStart w:id="71" w:name="ref-nojavan2019rethinking"/>
     <w:p>
       <w:pPr>
         <w:pStyle w:val="Bibliography"/>
@@ -3041,8 +4789,8 @@
         <w:t xml:space="preserve">20. Nojavan F, Kreakie BJ, Hollister JW, Qian SS (2019) Rethinking the lake trophic state index. PeerJ Preprints.</w:t>
       </w:r>
     </w:p>
-    <w:bookmarkEnd w:id="70"/>
-    <w:bookmarkStart w:id="71" w:name="ref-read2015importance"/>
+    <w:bookmarkEnd w:id="71"/>
+    <w:bookmarkStart w:id="72" w:name="ref-read2015importance"/>
     <w:p>
       <w:pPr>
         <w:pStyle w:val="Bibliography"/>
@@ -3051,8 +4799,8 @@
         <w:t xml:space="preserve">21. Read EK, Patil VP, Oliver SK, Hetherington AL, Brentrup JA, et al. (2015) The importance of lake-specific characteristics for water quality across the continental united states. Ecological Applications 25: 943–955.</w:t>
       </w:r>
     </w:p>
-    <w:bookmarkEnd w:id="71"/>
-    <w:bookmarkStart w:id="72" w:name="ref-cheruvelil2013multi"/>
+    <w:bookmarkEnd w:id="72"/>
+    <w:bookmarkStart w:id="73" w:name="ref-cheruvelil2013multi"/>
     <w:p>
       <w:pPr>
         <w:pStyle w:val="Bibliography"/>
@@ -3061,8 +4809,8 @@
         <w:t xml:space="preserve">22. Cheruvelil K, Soranno P, Webster K, Bremigan M (2013) Multi-scaled drivers of ecosystem state: Quantifying the importance of the regional spatial scale. Ecological Applications 23: 1603–1618.</w:t>
       </w:r>
     </w:p>
-    <w:bookmarkEnd w:id="72"/>
-    <w:bookmarkStart w:id="73" w:name="ref-lottig2014long"/>
+    <w:bookmarkEnd w:id="73"/>
+    <w:bookmarkStart w:id="74" w:name="ref-lottig2014long"/>
     <w:p>
       <w:pPr>
         <w:pStyle w:val="Bibliography"/>
@@ -3071,8 +4819,8 @@
         <w:t xml:space="preserve">23. Lottig NR, Wagner T, Henry EN, Cheruvelil KS, Webster KE, et al. (2014) Long-term citizen-collected data reveal geographical patterns and temporal trends in lake water clarity. PloS one 9: e95769.</w:t>
       </w:r>
     </w:p>
-    <w:bookmarkEnd w:id="73"/>
-    <w:bookmarkStart w:id="74" w:name="ref-lottig2017macroscale"/>
+    <w:bookmarkEnd w:id="74"/>
+    <w:bookmarkStart w:id="75" w:name="ref-lottig2017macroscale"/>
     <w:p>
       <w:pPr>
         <w:pStyle w:val="Bibliography"/>
@@ -3081,8 +4829,8 @@
         <w:t xml:space="preserve">24. Lottig NR, Tan P-N, Wagner T, Cheruvelil KS, Soranno PA, et al. (2017) Macroscale patterns of synchrony identify complex relationships among spatial and temporal ecosystem drivers. Ecosphere 8.</w:t>
       </w:r>
     </w:p>
-    <w:bookmarkEnd w:id="74"/>
-    <w:bookmarkStart w:id="75" w:name="ref-collins2017lake"/>
+    <w:bookmarkEnd w:id="75"/>
+    <w:bookmarkStart w:id="76" w:name="ref-collins2017lake"/>
     <w:p>
       <w:pPr>
         <w:pStyle w:val="Bibliography"/>
@@ -3091,8 +4839,8 @@
         <w:t xml:space="preserve">25. Collins SM, Oliver SK, Lapierre J-F, Stanley EH, Jones JR, et al. (2017) Lake nutrient stoichiometry is less predictable than nutrient concentrations at regional and sub-continental scales. Ecological applications 27: 1529–1540.</w:t>
       </w:r>
     </w:p>
-    <w:bookmarkEnd w:id="75"/>
-    <w:bookmarkStart w:id="76" w:name="ref-filstrup2014regional"/>
+    <w:bookmarkEnd w:id="76"/>
+    <w:bookmarkStart w:id="77" w:name="ref-filstrup2014regional"/>
     <w:p>
       <w:pPr>
         <w:pStyle w:val="Bibliography"/>
@@ -3101,8 +4849,8 @@
         <w:t xml:space="preserve">26. Filstrup CT, Wagner T, Soranno PA, Stanley EH, Stow CA, et al. (2014) Regional variability among nonlinear chlorophyll—phosphorus relationships in lakes. Limnology and Oceanography 59: 1691–1703.</w:t>
       </w:r>
     </w:p>
-    <w:bookmarkEnd w:id="76"/>
-    <w:bookmarkStart w:id="77" w:name="ref-filstrup2018evidence"/>
+    <w:bookmarkEnd w:id="77"/>
+    <w:bookmarkStart w:id="78" w:name="ref-filstrup2018evidence"/>
     <w:p>
       <w:pPr>
         <w:pStyle w:val="Bibliography"/>
@@ -3111,8 +4859,8 @@
         <w:t xml:space="preserve">27. Filstrup CT, Wagner T, Oliver SK, Stow CA, Webster KE, et al. (2018) Evidence for regional nitrogen stress on chlorophyll a in lakes across large landscape and climate gradients. Limnology and Oceanography 63: S324–S339.</w:t>
       </w:r>
     </w:p>
-    <w:bookmarkEnd w:id="77"/>
-    <w:bookmarkStart w:id="79" w:name="ref-Oliver_2017"/>
+    <w:bookmarkEnd w:id="78"/>
+    <w:bookmarkStart w:id="80" w:name="ref-Oliver_2017"/>
     <w:p>
       <w:pPr>
         <w:pStyle w:val="Bibliography"/>
@@ -3123,7 +4871,7 @@
       <w:r>
         <w:t xml:space="preserve"> </w:t>
       </w:r>
-      <w:hyperlink r:id="rId78">
+      <w:hyperlink r:id="rId79">
         <w:r>
           <w:rPr>
             <w:rStyle w:val="Hyperlink"/>
@@ -3135,8 +4883,8 @@
         <w:t xml:space="preserve">.</w:t>
       </w:r>
     </w:p>
-    <w:bookmarkEnd w:id="79"/>
-    <w:bookmarkStart w:id="80" w:name="ref-dickinson2012current"/>
+    <w:bookmarkEnd w:id="80"/>
+    <w:bookmarkStart w:id="81" w:name="ref-dickinson2012current"/>
     <w:p>
       <w:pPr>
         <w:pStyle w:val="Bibliography"/>
@@ -3145,8 +4893,8 @@
         <w:t xml:space="preserve">29. Dickinson JL, Shirk J, Bonter D, Bonney R, Crain RL, et al. (2012) The current state of citizen science as a tool for ecological research and public engagement. Frontiers in Ecology and the Environment 10: 291–297.</w:t>
       </w:r>
     </w:p>
-    <w:bookmarkEnd w:id="80"/>
-    <w:bookmarkStart w:id="81" w:name="ref-kosmala2016assessing"/>
+    <w:bookmarkEnd w:id="81"/>
+    <w:bookmarkStart w:id="82" w:name="ref-kosmala2016assessing"/>
     <w:p>
       <w:pPr>
         <w:pStyle w:val="Bibliography"/>
@@ -3155,29 +4903,39 @@
         <w:t xml:space="preserve">30. Kosmala M, Wiggins A, Swanson A, Simmons B (2016) Assessing data quality in citizen science. Frontiers in Ecology and the Environment 14: 551–560.</w:t>
       </w:r>
     </w:p>
-    <w:bookmarkEnd w:id="81"/>
-    <w:bookmarkStart w:id="82" w:name="ref-sorannolagosne2017"/>
+    <w:bookmarkEnd w:id="82"/>
+    <w:bookmarkStart w:id="83" w:name="ref-jones1996calculating"/>
     <w:p>
       <w:pPr>
         <w:pStyle w:val="Bibliography"/>
       </w:pPr>
       <w:r>
-        <w:t xml:space="preserve">31. Soranno PA, Bacon LC, Beauchene M, Bednar KE, Bissell EG, et al. (2017) LAGOS-ne: A multi-scaled geospatial and temporal database of lake ecological context and water quality for thousands of us lakes. Gigascience 6.</w:t>
-      </w:r>
-    </w:p>
-    <w:bookmarkEnd w:id="82"/>
-    <w:bookmarkStart w:id="84" w:name="ref-stacheleklagosne2017"/>
+        <w:t xml:space="preserve">31. Jones P, Hulme M (1996) Calculating regional climatic time series for temperature and precipitation: Methods and illustrations. International Journal of Climatology: A Journal of the Royal Meteorological Society 16: 361–377.</w:t>
+      </w:r>
+    </w:p>
+    <w:bookmarkEnd w:id="83"/>
+    <w:bookmarkStart w:id="84" w:name="ref-sorannolagosne2017"/>
     <w:p>
       <w:pPr>
         <w:pStyle w:val="Bibliography"/>
       </w:pPr>
       <w:r>
-        <w:t xml:space="preserve">32. Stachelek J, Oliver S (2017) LAGOSNE: Interface to the lake multi-scaled geospatial and temporal database. Available:</w:t>
-      </w:r>
-      <w:r>
-        <w:t xml:space="preserve"> </w:t>
-      </w:r>
-      <w:hyperlink r:id="rId83">
+        <w:t xml:space="preserve">32. Soranno PA, Bacon LC, Beauchene M, Bednar KE, Bissell EG, et al. (2017) LAGOS-ne: A multi-scaled geospatial and temporal database of lake ecological context and water quality for thousands of us lakes. Gigascience 6.</w:t>
+      </w:r>
+    </w:p>
+    <w:bookmarkEnd w:id="84"/>
+    <w:bookmarkStart w:id="86" w:name="ref-stacheleklagosne2017"/>
+    <w:p>
+      <w:pPr>
+        <w:pStyle w:val="Bibliography"/>
+      </w:pPr>
+      <w:r>
+        <w:t xml:space="preserve">33. Stachelek J, Oliver S (2017) LAGOSNE: Interface to the lake multi-scaled geospatial and temporal database. Available:</w:t>
+      </w:r>
+      <w:r>
+        <w:t xml:space="preserve"> </w:t>
+      </w:r>
+      <w:hyperlink r:id="rId85">
         <w:r>
           <w:rPr>
             <w:rStyle w:val="Hyperlink"/>
@@ -3189,28 +4947,38 @@
         <w:t xml:space="preserve">.</w:t>
       </w:r>
     </w:p>
-    <w:bookmarkEnd w:id="84"/>
-    <w:bookmarkStart w:id="85" w:name="ref-soranno2015building"/>
+    <w:bookmarkEnd w:id="86"/>
+    <w:bookmarkStart w:id="87" w:name="ref-soranno2015building"/>
     <w:p>
       <w:pPr>
         <w:pStyle w:val="Bibliography"/>
       </w:pPr>
       <w:r>
-        <w:t xml:space="preserve">33. Soranno PA, Bissell EG, Cheruvelil KS, Christel ST, Collins SM, et al. (2015) Building a multi-scaled geospatial temporal ecology database from disparate data sources: Fostering open science and data reuse. GigaScience 4: 28.</w:t>
-      </w:r>
-    </w:p>
-    <w:bookmarkEnd w:id="85"/>
-    <w:bookmarkStart w:id="86" w:name="ref-helsel2002statistical"/>
+        <w:t xml:space="preserve">34. Soranno PA, Bissell EG, Cheruvelil KS, Christel ST, Collins SM, et al. (2015) Building a multi-scaled geospatial temporal ecology database from disparate data sources: Fostering open science and data reuse. GigaScience 4: 28.</w:t>
+      </w:r>
+    </w:p>
+    <w:bookmarkEnd w:id="87"/>
+    <w:bookmarkStart w:id="88" w:name="ref-hurlbert1984pseudoreplication"/>
     <w:p>
       <w:pPr>
         <w:pStyle w:val="Bibliography"/>
       </w:pPr>
       <w:r>
-        <w:t xml:space="preserve">34. Helsel DR, Hirsch RM (2002) Statistical methods in water resources. US Geological survey Reston, VA, Vol. 323.</w:t>
-      </w:r>
-    </w:p>
-    <w:bookmarkEnd w:id="86"/>
-    <w:bookmarkEnd w:id="87"/>
+        <w:t xml:space="preserve">35. Hurlbert SH (1984) Pseudoreplication and the design of ecological field experiments. Ecological monographs 54: 187–211.</w:t>
+      </w:r>
+    </w:p>
+    <w:bookmarkEnd w:id="88"/>
+    <w:bookmarkStart w:id="89" w:name="ref-helsel2002statistical"/>
+    <w:p>
+      <w:pPr>
+        <w:pStyle w:val="Bibliography"/>
+      </w:pPr>
+      <w:r>
+        <w:t xml:space="preserve">36. Helsel DR, Hirsch RM (2002) Statistical methods in water resources. US Geological survey Reston, VA, Vol. 323.</w:t>
+      </w:r>
+    </w:p>
+    <w:bookmarkEnd w:id="89"/>
+    <w:bookmarkEnd w:id="90"/>
     <w:sectPr>
       <w:pgSz w:w="12240" w:h="15840"/>
       <w:pgMar w:top="1440" w:right="1440" w:bottom="1440" w:left="1440" w:header="720" w:footer="720" w:gutter="0"/>
@@ -3721,6 +5489,118 @@
       </w:pPr>
     </w:lvl>
   </w:abstractNum>
+  <w:abstractNum w:abstractNumId="99411">
+    <w:nsid w:val="ea454b4c"/>
+    <w:multiLevelType w:val="multilevel"/>
+    <w:lvl w:ilvl="0">
+      <w:start w:val="1"/>
+      <w:numFmt w:val="decimal"/>
+      <w:lvlText w:val="%1."/>
+      <w:lvlJc w:val="left"/>
+      <w:pPr>
+        <w:tabs>
+          <w:tab w:val="num" w:pos="0"/>
+        </w:tabs>
+        <w:ind w:left="480" w:hanging="480"/>
+      </w:pPr>
+    </w:lvl>
+    <w:lvl w:ilvl="1">
+      <w:start w:val="1"/>
+      <w:numFmt w:val="decimal"/>
+      <w:lvlText w:val="%2."/>
+      <w:lvlJc w:val="left"/>
+      <w:pPr>
+        <w:tabs>
+          <w:tab w:val="num" w:pos="720"/>
+        </w:tabs>
+        <w:ind w:left="1200" w:hanging="480"/>
+      </w:pPr>
+    </w:lvl>
+    <w:lvl w:ilvl="2">
+      <w:start w:val="1"/>
+      <w:numFmt w:val="decimal"/>
+      <w:lvlText w:val="%3."/>
+      <w:lvlJc w:val="left"/>
+      <w:pPr>
+        <w:tabs>
+          <w:tab w:val="num" w:pos="1440"/>
+        </w:tabs>
+        <w:ind w:left="1920" w:hanging="480"/>
+      </w:pPr>
+    </w:lvl>
+    <w:lvl w:ilvl="3">
+      <w:start w:val="1"/>
+      <w:numFmt w:val="decimal"/>
+      <w:lvlText w:val="%4."/>
+      <w:lvlJc w:val="left"/>
+      <w:pPr>
+        <w:tabs>
+          <w:tab w:val="num" w:pos="2160"/>
+        </w:tabs>
+        <w:ind w:left="2640" w:hanging="480"/>
+      </w:pPr>
+    </w:lvl>
+    <w:lvl w:ilvl="4">
+      <w:start w:val="1"/>
+      <w:numFmt w:val="decimal"/>
+      <w:lvlText w:val="%5."/>
+      <w:lvlJc w:val="left"/>
+      <w:pPr>
+        <w:tabs>
+          <w:tab w:val="num" w:pos="2880"/>
+        </w:tabs>
+        <w:ind w:left="3360" w:hanging="480"/>
+      </w:pPr>
+    </w:lvl>
+    <w:lvl w:ilvl="5">
+      <w:start w:val="1"/>
+      <w:numFmt w:val="decimal"/>
+      <w:lvlText w:val="%6."/>
+      <w:lvlJc w:val="left"/>
+      <w:pPr>
+        <w:tabs>
+          <w:tab w:val="num" w:pos="3600"/>
+        </w:tabs>
+        <w:ind w:left="4080" w:hanging="480"/>
+      </w:pPr>
+    </w:lvl>
+    <w:lvl w:ilvl="6">
+      <w:start w:val="1"/>
+      <w:numFmt w:val="decimal"/>
+      <w:lvlText w:val="%7."/>
+      <w:lvlJc w:val="left"/>
+      <w:pPr>
+        <w:tabs>
+          <w:tab w:val="num" w:pos="4320"/>
+        </w:tabs>
+        <w:ind w:left="4800" w:hanging="480"/>
+      </w:pPr>
+    </w:lvl>
+    <w:lvl w:ilvl="7">
+      <w:start w:val="1"/>
+      <w:numFmt w:val="decimal"/>
+      <w:lvlText w:val="%8."/>
+      <w:lvlJc w:val="left"/>
+      <w:pPr>
+        <w:tabs>
+          <w:tab w:val="num" w:pos="5040"/>
+        </w:tabs>
+        <w:ind w:left="5520" w:hanging="480"/>
+      </w:pPr>
+    </w:lvl>
+    <w:lvl w:ilvl="8">
+      <w:start w:val="1"/>
+      <w:numFmt w:val="decimal"/>
+      <w:lvlText w:val="%9."/>
+      <w:lvlJc w:val="left"/>
+      <w:pPr>
+        <w:tabs>
+          <w:tab w:val="num" w:pos="5760"/>
+        </w:tabs>
+        <w:ind w:left="6240" w:hanging="480"/>
+      </w:pPr>
+    </w:lvl>
+  </w:abstractNum>
   <w:num w:numId="1">
     <w:abstractNumId w:val="2"/>
   </w:num>
@@ -3735,6 +5615,36 @@
   </w:num>
   <w:num w:numId="1000">
     <w:abstractNumId w:val="990"/>
+  </w:num>
+  <w:num w:numId="1001">
+    <w:abstractNumId w:val="99411"/>
+    <w:lvlOverride w:ilvl="0">
+      <w:startOverride w:val="1"/>
+    </w:lvlOverride>
+    <w:lvlOverride w:ilvl="1">
+      <w:startOverride w:val="1"/>
+    </w:lvlOverride>
+    <w:lvlOverride w:ilvl="2">
+      <w:startOverride w:val="1"/>
+    </w:lvlOverride>
+    <w:lvlOverride w:ilvl="3">
+      <w:startOverride w:val="1"/>
+    </w:lvlOverride>
+    <w:lvlOverride w:ilvl="4">
+      <w:startOverride w:val="1"/>
+    </w:lvlOverride>
+    <w:lvlOverride w:ilvl="5">
+      <w:startOverride w:val="1"/>
+    </w:lvlOverride>
+    <w:lvlOverride w:ilvl="6">
+      <w:startOverride w:val="1"/>
+    </w:lvlOverride>
+    <w:lvlOverride w:ilvl="7">
+      <w:startOverride w:val="1"/>
+    </w:lvlOverride>
+    <w:lvlOverride w:ilvl="8">
+      <w:startOverride w:val="1"/>
+    </w:lvlOverride>
   </w:num>
 </w:numbering>
 </file>

</xml_diff>

<commit_message>
small change on captions, added schematic
</commit_message>
<xml_diff>
--- a/manuscript/manuscript.docx
+++ b/manuscript/manuscript.docx
@@ -612,6 +612,12 @@
         <w:t xml:space="preserve"> </w:t>
       </w:r>
       <w:r>
+        <w:t xml:space="preserve">long</w:t>
+      </w:r>
+      <w:r>
+        <w:t xml:space="preserve"> </w:t>
+      </w:r>
+      <w:r>
         <w:t xml:space="preserve">been</w:t>
       </w:r>
       <w:r>
@@ -642,13 +648,493 @@
         <w:t xml:space="preserve"> </w:t>
       </w:r>
       <w:r>
-        <w:t xml:space="preserve">management</w:t>
-      </w:r>
-      <w:r>
-        <w:t xml:space="preserve"> </w:t>
-      </w:r>
-      <w:r>
-        <w:t xml:space="preserve">efforts</w:t>
+        <w:t xml:space="preserve">management.</w:t>
+      </w:r>
+      <w:r>
+        <w:t xml:space="preserve"> </w:t>
+      </w:r>
+      <w:r>
+        <w:t xml:space="preserve">Controlling</w:t>
+      </w:r>
+      <w:r>
+        <w:t xml:space="preserve"> </w:t>
+      </w:r>
+      <w:r>
+        <w:t xml:space="preserve">phosphorus</w:t>
+      </w:r>
+      <w:r>
+        <w:t xml:space="preserve"> </w:t>
+      </w:r>
+      <w:r>
+        <w:t xml:space="preserve">and</w:t>
+      </w:r>
+      <w:r>
+        <w:t xml:space="preserve"> </w:t>
+      </w:r>
+      <w:r>
+        <w:t xml:space="preserve">nitrogen</w:t>
+      </w:r>
+      <w:r>
+        <w:t xml:space="preserve"> </w:t>
+      </w:r>
+      <w:r>
+        <w:t xml:space="preserve">can</w:t>
+      </w:r>
+      <w:r>
+        <w:t xml:space="preserve"> </w:t>
+      </w:r>
+      <w:r>
+        <w:t xml:space="preserve">mitigate</w:t>
+      </w:r>
+      <w:r>
+        <w:t xml:space="preserve"> </w:t>
+      </w:r>
+      <w:r>
+        <w:t xml:space="preserve">the</w:t>
+      </w:r>
+      <w:r>
+        <w:t xml:space="preserve"> </w:t>
+      </w:r>
+      <w:r>
+        <w:t xml:space="preserve">impacts</w:t>
+      </w:r>
+      <w:r>
+        <w:t xml:space="preserve"> </w:t>
+      </w:r>
+      <w:r>
+        <w:t xml:space="preserve">of</w:t>
+      </w:r>
+      <w:r>
+        <w:t xml:space="preserve"> </w:t>
+      </w:r>
+      <w:r>
+        <w:t xml:space="preserve">eutrophication,</w:t>
+      </w:r>
+      <w:r>
+        <w:t xml:space="preserve"> </w:t>
+      </w:r>
+      <w:r>
+        <w:t xml:space="preserve">but</w:t>
+      </w:r>
+      <w:r>
+        <w:t xml:space="preserve"> </w:t>
+      </w:r>
+      <w:r>
+        <w:t xml:space="preserve">to</w:t>
+      </w:r>
+      <w:r>
+        <w:t xml:space="preserve"> </w:t>
+      </w:r>
+      <w:r>
+        <w:t xml:space="preserve">determine</w:t>
+      </w:r>
+      <w:r>
+        <w:t xml:space="preserve"> </w:t>
+      </w:r>
+      <w:r>
+        <w:t xml:space="preserve">its</w:t>
+      </w:r>
+      <w:r>
+        <w:t xml:space="preserve"> </w:t>
+      </w:r>
+      <w:r>
+        <w:t xml:space="preserve">effectiveness</w:t>
+      </w:r>
+      <w:r>
+        <w:t xml:space="preserve"> </w:t>
+      </w:r>
+      <w:r>
+        <w:t xml:space="preserve">requires</w:t>
+      </w:r>
+      <w:r>
+        <w:t xml:space="preserve"> </w:t>
+      </w:r>
+      <w:r>
+        <w:t xml:space="preserve">long-term</w:t>
+      </w:r>
+      <w:r>
+        <w:t xml:space="preserve"> </w:t>
+      </w:r>
+      <w:r>
+        <w:t xml:space="preserve">datasets.</w:t>
+      </w:r>
+      <w:r>
+        <w:t xml:space="preserve"> </w:t>
+      </w:r>
+      <w:r>
+        <w:t xml:space="preserve">A</w:t>
+      </w:r>
+      <w:r>
+        <w:t xml:space="preserve"> </w:t>
+      </w:r>
+      <w:r>
+        <w:t xml:space="preserve">recent</w:t>
+      </w:r>
+      <w:r>
+        <w:t xml:space="preserve"> </w:t>
+      </w:r>
+      <w:r>
+        <w:t xml:space="preserve">analysis</w:t>
+      </w:r>
+      <w:r>
+        <w:t xml:space="preserve"> </w:t>
+      </w:r>
+      <w:r>
+        <w:t xml:space="preserve">of</w:t>
+      </w:r>
+      <w:r>
+        <w:t xml:space="preserve"> </w:t>
+      </w:r>
+      <w:r>
+        <w:t xml:space="preserve">the</w:t>
+      </w:r>
+      <w:r>
+        <w:t xml:space="preserve"> </w:t>
+      </w:r>
+      <w:r>
+        <w:t xml:space="preserve">LAke</w:t>
+      </w:r>
+      <w:r>
+        <w:t xml:space="preserve"> </w:t>
+      </w:r>
+      <w:r>
+        <w:t xml:space="preserve">multi-scaled</w:t>
+      </w:r>
+      <w:r>
+        <w:t xml:space="preserve"> </w:t>
+      </w:r>
+      <w:r>
+        <w:t xml:space="preserve">GeOSpatial</w:t>
+      </w:r>
+      <w:r>
+        <w:t xml:space="preserve"> </w:t>
+      </w:r>
+      <w:r>
+        <w:t xml:space="preserve">and</w:t>
+      </w:r>
+      <w:r>
+        <w:t xml:space="preserve"> </w:t>
+      </w:r>
+      <w:r>
+        <w:t xml:space="preserve">temporal</w:t>
+      </w:r>
+      <w:r>
+        <w:t xml:space="preserve"> </w:t>
+      </w:r>
+      <w:r>
+        <w:t xml:space="preserve">database</w:t>
+      </w:r>
+      <w:r>
+        <w:t xml:space="preserve"> </w:t>
+      </w:r>
+      <w:r>
+        <w:t xml:space="preserve">(LAGOSNE),</w:t>
+      </w:r>
+      <w:r>
+        <w:t xml:space="preserve"> </w:t>
+      </w:r>
+      <w:r>
+        <w:t xml:space="preserve">found</w:t>
+      </w:r>
+      <w:r>
+        <w:t xml:space="preserve"> </w:t>
+      </w:r>
+      <w:r>
+        <w:t xml:space="preserve">stable</w:t>
+      </w:r>
+      <w:r>
+        <w:t xml:space="preserve"> </w:t>
+      </w:r>
+      <w:r>
+        <w:t xml:space="preserve">water</w:t>
+      </w:r>
+      <w:r>
+        <w:t xml:space="preserve"> </w:t>
+      </w:r>
+      <w:r>
+        <w:t xml:space="preserve">quality</w:t>
+      </w:r>
+      <w:r>
+        <w:t xml:space="preserve"> </w:t>
+      </w:r>
+      <w:r>
+        <w:t xml:space="preserve">in</w:t>
+      </w:r>
+      <w:r>
+        <w:t xml:space="preserve"> </w:t>
+      </w:r>
+      <w:r>
+        <w:t xml:space="preserve">the</w:t>
+      </w:r>
+      <w:r>
+        <w:t xml:space="preserve"> </w:t>
+      </w:r>
+      <w:r>
+        <w:t xml:space="preserve">Northeast</w:t>
+      </w:r>
+      <w:r>
+        <w:t xml:space="preserve"> </w:t>
+      </w:r>
+      <w:r>
+        <w:t xml:space="preserve">and</w:t>
+      </w:r>
+      <w:r>
+        <w:t xml:space="preserve"> </w:t>
+      </w:r>
+      <w:r>
+        <w:t xml:space="preserve">Midwestern</w:t>
+      </w:r>
+      <w:r>
+        <w:t xml:space="preserve"> </w:t>
+      </w:r>
+      <w:r>
+        <w:t xml:space="preserve">regions</w:t>
+      </w:r>
+      <w:r>
+        <w:t xml:space="preserve"> </w:t>
+      </w:r>
+      <w:r>
+        <w:t xml:space="preserve">of</w:t>
+      </w:r>
+      <w:r>
+        <w:t xml:space="preserve"> </w:t>
+      </w:r>
+      <w:r>
+        <w:t xml:space="preserve">the</w:t>
+      </w:r>
+      <w:r>
+        <w:t xml:space="preserve"> </w:t>
+      </w:r>
+      <w:r>
+        <w:t xml:space="preserve">United</w:t>
+      </w:r>
+      <w:r>
+        <w:t xml:space="preserve"> </w:t>
+      </w:r>
+      <w:r>
+        <w:t xml:space="preserve">States,</w:t>
+      </w:r>
+      <w:r>
+        <w:t xml:space="preserve"> </w:t>
+      </w:r>
+      <w:r>
+        <w:t xml:space="preserve">however,</w:t>
+      </w:r>
+      <w:r>
+        <w:t xml:space="preserve"> </w:t>
+      </w:r>
+      <w:r>
+        <w:t xml:space="preserve">trends</w:t>
+      </w:r>
+      <w:r>
+        <w:t xml:space="preserve"> </w:t>
+      </w:r>
+      <w:r>
+        <w:t xml:space="preserve">at</w:t>
+      </w:r>
+      <w:r>
+        <w:t xml:space="preserve"> </w:t>
+      </w:r>
+      <w:r>
+        <w:t xml:space="preserve">smaller</w:t>
+      </w:r>
+      <w:r>
+        <w:t xml:space="preserve"> </w:t>
+      </w:r>
+      <w:r>
+        <w:t xml:space="preserve">scales</w:t>
+      </w:r>
+      <w:r>
+        <w:t xml:space="preserve"> </w:t>
+      </w:r>
+      <w:r>
+        <w:t xml:space="preserve">may</w:t>
+      </w:r>
+      <w:r>
+        <w:t xml:space="preserve"> </w:t>
+      </w:r>
+      <w:r>
+        <w:t xml:space="preserve">be</w:t>
+      </w:r>
+      <w:r>
+        <w:t xml:space="preserve"> </w:t>
+      </w:r>
+      <w:r>
+        <w:t xml:space="preserve">masked.</w:t>
+      </w:r>
+      <w:r>
+        <w:t xml:space="preserve"> </w:t>
+      </w:r>
+      <w:r>
+        <w:t xml:space="preserve">We</w:t>
+      </w:r>
+      <w:r>
+        <w:t xml:space="preserve"> </w:t>
+      </w:r>
+      <w:r>
+        <w:t xml:space="preserve">address</w:t>
+      </w:r>
+      <w:r>
+        <w:t xml:space="preserve"> </w:t>
+      </w:r>
+      <w:r>
+        <w:t xml:space="preserve">this</w:t>
+      </w:r>
+      <w:r>
+        <w:t xml:space="preserve"> </w:t>
+      </w:r>
+      <w:r>
+        <w:t xml:space="preserve">by</w:t>
+      </w:r>
+      <w:r>
+        <w:t xml:space="preserve"> </w:t>
+      </w:r>
+      <w:r>
+        <w:t xml:space="preserve">analyzing</w:t>
+      </w:r>
+      <w:r>
+        <w:t xml:space="preserve"> </w:t>
+      </w:r>
+      <w:r>
+        <w:t xml:space="preserve">the</w:t>
+      </w:r>
+      <w:r>
+        <w:t xml:space="preserve"> </w:t>
+      </w:r>
+      <w:r>
+        <w:t xml:space="preserve">University</w:t>
+      </w:r>
+      <w:r>
+        <w:t xml:space="preserve"> </w:t>
+      </w:r>
+      <w:r>
+        <w:t xml:space="preserve">of</w:t>
+      </w:r>
+      <w:r>
+        <w:t xml:space="preserve"> </w:t>
+      </w:r>
+      <w:r>
+        <w:t xml:space="preserve">Rhode</w:t>
+      </w:r>
+      <w:r>
+        <w:t xml:space="preserve"> </w:t>
+      </w:r>
+      <w:r>
+        <w:t xml:space="preserve">Island’s</w:t>
+      </w:r>
+      <w:r>
+        <w:t xml:space="preserve"> </w:t>
+      </w:r>
+      <w:r>
+        <w:t xml:space="preserve">Watershed</w:t>
+      </w:r>
+      <w:r>
+        <w:t xml:space="preserve"> </w:t>
+      </w:r>
+      <w:r>
+        <w:t xml:space="preserve">Watch</w:t>
+      </w:r>
+      <w:r>
+        <w:t xml:space="preserve"> </w:t>
+      </w:r>
+      <w:r>
+        <w:t xml:space="preserve">Volunteer</w:t>
+      </w:r>
+      <w:r>
+        <w:t xml:space="preserve"> </w:t>
+      </w:r>
+      <w:r>
+        <w:t xml:space="preserve">Monitoring</w:t>
+      </w:r>
+      <w:r>
+        <w:t xml:space="preserve"> </w:t>
+      </w:r>
+      <w:r>
+        <w:t xml:space="preserve">Program</w:t>
+      </w:r>
+      <w:r>
+        <w:t xml:space="preserve"> </w:t>
+      </w:r>
+      <w:r>
+        <w:t xml:space="preserve">(URIWW)</w:t>
+      </w:r>
+      <w:r>
+        <w:t xml:space="preserve"> </w:t>
+      </w:r>
+      <w:r>
+        <w:t xml:space="preserve">dataset.</w:t>
+      </w:r>
+      <w:r>
+        <w:t xml:space="preserve"> </w:t>
+      </w:r>
+      <w:r>
+        <w:t xml:space="preserve">URIWW</w:t>
+      </w:r>
+      <w:r>
+        <w:t xml:space="preserve"> </w:t>
+      </w:r>
+      <w:r>
+        <w:t xml:space="preserve">has</w:t>
+      </w:r>
+      <w:r>
+        <w:t xml:space="preserve"> </w:t>
+      </w:r>
+      <w:r>
+        <w:t xml:space="preserve">collected</w:t>
+      </w:r>
+      <w:r>
+        <w:t xml:space="preserve"> </w:t>
+      </w:r>
+      <w:r>
+        <w:t xml:space="preserve">water</w:t>
+      </w:r>
+      <w:r>
+        <w:t xml:space="preserve"> </w:t>
+      </w:r>
+      <w:r>
+        <w:t xml:space="preserve">quality</w:t>
+      </w:r>
+      <w:r>
+        <w:t xml:space="preserve"> </w:t>
+      </w:r>
+      <w:r>
+        <w:t xml:space="preserve">data</w:t>
+      </w:r>
+      <w:r>
+        <w:t xml:space="preserve"> </w:t>
+      </w:r>
+      <w:r>
+        <w:t xml:space="preserve">on</w:t>
+      </w:r>
+      <w:r>
+        <w:t xml:space="preserve"> </w:t>
+      </w:r>
+      <w:r>
+        <w:t xml:space="preserve">Rhode</w:t>
+      </w:r>
+      <w:r>
+        <w:t xml:space="preserve"> </w:t>
+      </w:r>
+      <w:r>
+        <w:t xml:space="preserve">Island</w:t>
+      </w:r>
+      <w:r>
+        <w:t xml:space="preserve"> </w:t>
+      </w:r>
+      <w:r>
+        <w:t xml:space="preserve">lakes</w:t>
+      </w:r>
+      <w:r>
+        <w:t xml:space="preserve"> </w:t>
+      </w:r>
+      <w:r>
+        <w:t xml:space="preserve">and</w:t>
+      </w:r>
+      <w:r>
+        <w:t xml:space="preserve"> </w:t>
+      </w:r>
+      <w:r>
+        <w:t xml:space="preserve">reservoirs</w:t>
       </w:r>
       <w:r>
         <w:t xml:space="preserve"> </w:t>
@@ -660,61 +1146,103 @@
         <w:t xml:space="preserve"> </w:t>
       </w:r>
       <w:r>
-        <w:t xml:space="preserve">several</w:t>
-      </w:r>
-      <w:r>
-        <w:t xml:space="preserve"> </w:t>
-      </w:r>
-      <w:r>
-        <w:t xml:space="preserve">decades.</w:t>
-      </w:r>
-      <w:r>
-        <w:t xml:space="preserve"> </w:t>
-      </w:r>
-      <w:r>
-        <w:t xml:space="preserve">Research</w:t>
-      </w:r>
-      <w:r>
-        <w:t xml:space="preserve"> </w:t>
-      </w:r>
-      <w:r>
-        <w:t xml:space="preserve">that</w:t>
-      </w:r>
-      <w:r>
-        <w:t xml:space="preserve"> </w:t>
-      </w:r>
-      <w:r>
-        <w:t xml:space="preserve">supports</w:t>
-      </w:r>
-      <w:r>
-        <w:t xml:space="preserve"> </w:t>
-      </w:r>
-      <w:r>
-        <w:t xml:space="preserve">management,</w:t>
-      </w:r>
-      <w:r>
-        <w:t xml:space="preserve"> </w:t>
-      </w:r>
-      <w:r>
-        <w:t xml:space="preserve">suggests</w:t>
-      </w:r>
-      <w:r>
-        <w:t xml:space="preserve"> </w:t>
-      </w:r>
-      <w:r>
-        <w:t xml:space="preserve">that</w:t>
-      </w:r>
-      <w:r>
-        <w:t xml:space="preserve"> </w:t>
-      </w:r>
-      <w:r>
-        <w:t xml:space="preserve">controlling</w:t>
-      </w:r>
-      <w:r>
-        <w:t xml:space="preserve"> </w:t>
-      </w:r>
-      <w:r>
-        <w:t xml:space="preserve">phosphorus</w:t>
+        <w:t xml:space="preserve">over</w:t>
+      </w:r>
+      <w:r>
+        <w:t xml:space="preserve"> </w:t>
+      </w:r>
+      <w:r>
+        <w:t xml:space="preserve">25</w:t>
+      </w:r>
+      <w:r>
+        <w:t xml:space="preserve"> </w:t>
+      </w:r>
+      <w:r>
+        <w:t xml:space="preserve">years.</w:t>
+      </w:r>
+      <w:r>
+        <w:t xml:space="preserve"> </w:t>
+      </w:r>
+      <w:r>
+        <w:t xml:space="preserve">These</w:t>
+      </w:r>
+      <w:r>
+        <w:t xml:space="preserve"> </w:t>
+      </w:r>
+      <w:r>
+        <w:t xml:space="preserve">data,</w:t>
+      </w:r>
+      <w:r>
+        <w:t xml:space="preserve"> </w:t>
+      </w:r>
+      <w:r>
+        <w:t xml:space="preserve">included</w:t>
+      </w:r>
+      <w:r>
+        <w:t xml:space="preserve"> </w:t>
+      </w:r>
+      <w:r>
+        <w:t xml:space="preserve">in</w:t>
+      </w:r>
+      <w:r>
+        <w:t xml:space="preserve"> </w:t>
+      </w:r>
+      <w:r>
+        <w:t xml:space="preserve">LAGOSNE,</w:t>
+      </w:r>
+      <w:r>
+        <w:t xml:space="preserve"> </w:t>
+      </w:r>
+      <w:r>
+        <w:t xml:space="preserve">allow</w:t>
+      </w:r>
+      <w:r>
+        <w:t xml:space="preserve"> </w:t>
+      </w:r>
+      <w:r>
+        <w:t xml:space="preserve">for</w:t>
+      </w:r>
+      <w:r>
+        <w:t xml:space="preserve"> </w:t>
+      </w:r>
+      <w:r>
+        <w:t xml:space="preserve">comparison</w:t>
+      </w:r>
+      <w:r>
+        <w:t xml:space="preserve"> </w:t>
+      </w:r>
+      <w:r>
+        <w:t xml:space="preserve">of</w:t>
+      </w:r>
+      <w:r>
+        <w:t xml:space="preserve"> </w:t>
+      </w:r>
+      <w:r>
+        <w:t xml:space="preserve">water</w:t>
+      </w:r>
+      <w:r>
+        <w:t xml:space="preserve"> </w:t>
+      </w:r>
+      <w:r>
+        <w:t xml:space="preserve">quality</w:t>
+      </w:r>
+      <w:r>
+        <w:t xml:space="preserve"> </w:t>
+      </w:r>
+      <w:r>
+        <w:t xml:space="preserve">trends</w:t>
+      </w:r>
+      <w:r>
+        <w:t xml:space="preserve"> </w:t>
+      </w:r>
+      <w:r>
+        <w:t xml:space="preserve">at</w:t>
+      </w:r>
+      <w:r>
+        <w:t xml:space="preserve"> </w:t>
+      </w:r>
+      <w:r>
+        <w:t xml:space="preserve">regional</w:t>
       </w:r>
       <w:r>
         <w:t xml:space="preserve"> </w:t>
@@ -726,118 +1254,91 @@
         <w:t xml:space="preserve"> </w:t>
       </w:r>
       <w:r>
-        <w:t xml:space="preserve">nitrogen</w:t>
-      </w:r>
-      <w:r>
-        <w:t xml:space="preserve"> </w:t>
-      </w:r>
-      <w:r>
-        <w:t xml:space="preserve">can</w:t>
-      </w:r>
-      <w:r>
-        <w:t xml:space="preserve"> </w:t>
-      </w:r>
-      <w:r>
-        <w:t xml:space="preserve">mitigate</w:t>
-      </w:r>
-      <w:r>
-        <w:t xml:space="preserve"> </w:t>
-      </w:r>
-      <w:r>
-        <w:t xml:space="preserve">the</w:t>
-      </w:r>
-      <w:r>
-        <w:t xml:space="preserve"> </w:t>
-      </w:r>
-      <w:r>
-        <w:t xml:space="preserve">impacts</w:t>
-      </w:r>
-      <w:r>
-        <w:t xml:space="preserve"> </w:t>
-      </w:r>
-      <w:r>
-        <w:t xml:space="preserve">of</w:t>
-      </w:r>
-      <w:r>
-        <w:t xml:space="preserve"> </w:t>
-      </w:r>
-      <w:r>
-        <w:t xml:space="preserve">eutrophication,</w:t>
-      </w:r>
-      <w:r>
-        <w:t xml:space="preserve"> </w:t>
-      </w:r>
-      <w:r>
-        <w:t xml:space="preserve">but</w:t>
-      </w:r>
-      <w:r>
-        <w:t xml:space="preserve"> </w:t>
-      </w:r>
-      <w:r>
-        <w:t xml:space="preserve">require</w:t>
-      </w:r>
-      <w:r>
-        <w:t xml:space="preserve"> </w:t>
-      </w:r>
-      <w:r>
-        <w:t xml:space="preserve">long-term</w:t>
-      </w:r>
-      <w:r>
-        <w:t xml:space="preserve"> </w:t>
-      </w:r>
-      <w:r>
-        <w:t xml:space="preserve">datasets</w:t>
-      </w:r>
-      <w:r>
-        <w:t xml:space="preserve"> </w:t>
-      </w:r>
-      <w:r>
-        <w:t xml:space="preserve">to</w:t>
-      </w:r>
-      <w:r>
-        <w:t xml:space="preserve"> </w:t>
-      </w:r>
-      <w:r>
-        <w:t xml:space="preserve">determine</w:t>
-      </w:r>
-      <w:r>
-        <w:t xml:space="preserve"> </w:t>
-      </w:r>
-      <w:r>
-        <w:t xml:space="preserve">their</w:t>
-      </w:r>
-      <w:r>
-        <w:t xml:space="preserve"> </w:t>
-      </w:r>
-      <w:r>
-        <w:t xml:space="preserve">effectiveness.</w:t>
-      </w:r>
-      <w:r>
-        <w:t xml:space="preserve"> </w:t>
-      </w:r>
-      <w:r>
-        <w:t xml:space="preserve">The</w:t>
-      </w:r>
-      <w:r>
-        <w:t xml:space="preserve"> </w:t>
-      </w:r>
-      <w:r>
-        <w:t xml:space="preserve">“</w:t>
-      </w:r>
-      <w:r>
-        <w:t xml:space="preserve">LAke</w:t>
-      </w:r>
-      <w:r>
-        <w:t xml:space="preserve"> </w:t>
-      </w:r>
-      <w:r>
-        <w:t xml:space="preserve">multi-scaled</w:t>
-      </w:r>
-      <w:r>
-        <w:t xml:space="preserve"> </w:t>
-      </w:r>
-      <w:r>
-        <w:t xml:space="preserve">GeOSpatial</w:t>
+        <w:t xml:space="preserve">state</w:t>
+      </w:r>
+      <w:r>
+        <w:t xml:space="preserve"> </w:t>
+      </w:r>
+      <w:r>
+        <w:t xml:space="preserve">extents.</w:t>
+      </w:r>
+      <w:r>
+        <w:t xml:space="preserve"> </w:t>
+      </w:r>
+      <w:r>
+        <w:t xml:space="preserve">We</w:t>
+      </w:r>
+      <w:r>
+        <w:t xml:space="preserve"> </w:t>
+      </w:r>
+      <w:r>
+        <w:t xml:space="preserve">assess</w:t>
+      </w:r>
+      <w:r>
+        <w:t xml:space="preserve"> </w:t>
+      </w:r>
+      <w:r>
+        <w:t xml:space="preserve">for</w:t>
+      </w:r>
+      <w:r>
+        <w:t xml:space="preserve"> </w:t>
+      </w:r>
+      <w:r>
+        <w:t xml:space="preserve">trends</w:t>
+      </w:r>
+      <w:r>
+        <w:t xml:space="preserve"> </w:t>
+      </w:r>
+      <w:r>
+        <w:t xml:space="preserve">with</w:t>
+      </w:r>
+      <w:r>
+        <w:t xml:space="preserve"> </w:t>
+      </w:r>
+      <w:r>
+        <w:t xml:space="preserve">z-scores</w:t>
+      </w:r>
+      <w:r>
+        <w:t xml:space="preserve"> </w:t>
+      </w:r>
+      <w:r>
+        <w:t xml:space="preserve">(i.e. scaled</w:t>
+      </w:r>
+      <w:r>
+        <w:t xml:space="preserve"> </w:t>
+      </w:r>
+      <w:r>
+        <w:t xml:space="preserve">anomalies)</w:t>
+      </w:r>
+      <w:r>
+        <w:t xml:space="preserve"> </w:t>
+      </w:r>
+      <w:r>
+        <w:t xml:space="preserve">calculated</w:t>
+      </w:r>
+      <w:r>
+        <w:t xml:space="preserve"> </w:t>
+      </w:r>
+      <w:r>
+        <w:t xml:space="preserve">on</w:t>
+      </w:r>
+      <w:r>
+        <w:t xml:space="preserve"> </w:t>
+      </w:r>
+      <w:r>
+        <w:t xml:space="preserve">a</w:t>
+      </w:r>
+      <w:r>
+        <w:t xml:space="preserve"> </w:t>
+      </w:r>
+      <w:r>
+        <w:t xml:space="preserve">per-station</w:t>
+      </w:r>
+      <w:r>
+        <w:t xml:space="preserve"> </w:t>
+      </w:r>
+      <w:r>
+        <w:t xml:space="preserve">basis</w:t>
       </w:r>
       <w:r>
         <w:t xml:space="preserve"> </w:t>
@@ -849,672 +1350,25 @@
         <w:t xml:space="preserve"> </w:t>
       </w:r>
       <w:r>
-        <w:t xml:space="preserve">temporal</w:t>
-      </w:r>
-      <w:r>
-        <w:t xml:space="preserve"> </w:t>
-      </w:r>
-      <w:r>
-        <w:t xml:space="preserve">database</w:t>
-      </w:r>
-      <w:r>
-        <w:t xml:space="preserve">”</w:t>
-      </w:r>
-      <w:r>
-        <w:t xml:space="preserve">,</w:t>
-      </w:r>
-      <w:r>
-        <w:t xml:space="preserve"> </w:t>
-      </w:r>
-      <w:r>
-        <w:t xml:space="preserve">or</w:t>
-      </w:r>
-      <w:r>
-        <w:t xml:space="preserve"> </w:t>
-      </w:r>
-      <w:r>
-        <w:t xml:space="preserve">LAGOSNE</w:t>
-      </w:r>
-      <w:r>
-        <w:t xml:space="preserve"> </w:t>
-      </w:r>
-      <w:r>
-        <w:t xml:space="preserve">(</w:t>
-      </w:r>
-      <w:hyperlink r:id="rId21">
-        <w:r>
-          <w:rPr>
-            <w:rStyle w:val="Hyperlink"/>
-          </w:rPr>
-          <w:t xml:space="preserve">https://lagoslakes.org/products/data-products/</w:t>
-        </w:r>
-      </w:hyperlink>
-      <w:r>
-        <w:t xml:space="preserve">)</w:t>
-      </w:r>
-      <w:r>
-        <w:t xml:space="preserve"> </w:t>
-      </w:r>
-      <w:r>
-        <w:t xml:space="preserve">is</w:t>
-      </w:r>
-      <w:r>
-        <w:t xml:space="preserve"> </w:t>
-      </w:r>
-      <w:r>
-        <w:t xml:space="preserve">one</w:t>
-      </w:r>
-      <w:r>
-        <w:t xml:space="preserve"> </w:t>
-      </w:r>
-      <w:r>
-        <w:t xml:space="preserve">such</w:t>
-      </w:r>
-      <w:r>
-        <w:t xml:space="preserve"> </w:t>
-      </w:r>
-      <w:r>
-        <w:t xml:space="preserve">dataset.</w:t>
-      </w:r>
-      <w:r>
-        <w:t xml:space="preserve"> </w:t>
-      </w:r>
-      <w:r>
-        <w:t xml:space="preserve">Studies</w:t>
-      </w:r>
-      <w:r>
-        <w:t xml:space="preserve"> </w:t>
-      </w:r>
-      <w:r>
-        <w:t xml:space="preserve">using</w:t>
-      </w:r>
-      <w:r>
-        <w:t xml:space="preserve"> </w:t>
-      </w:r>
-      <w:r>
-        <w:t xml:space="preserve">LAGOSNE</w:t>
-      </w:r>
-      <w:r>
-        <w:t xml:space="preserve"> </w:t>
-      </w:r>
-      <w:r>
-        <w:t xml:space="preserve">found</w:t>
-      </w:r>
-      <w:r>
-        <w:t xml:space="preserve"> </w:t>
-      </w:r>
-      <w:r>
-        <w:t xml:space="preserve">stable</w:t>
-      </w:r>
-      <w:r>
-        <w:t xml:space="preserve"> </w:t>
-      </w:r>
-      <w:r>
-        <w:t xml:space="preserve">water</w:t>
-      </w:r>
-      <w:r>
-        <w:t xml:space="preserve"> </w:t>
-      </w:r>
-      <w:r>
-        <w:t xml:space="preserve">quality</w:t>
-      </w:r>
-      <w:r>
-        <w:t xml:space="preserve"> </w:t>
-      </w:r>
-      <w:r>
-        <w:t xml:space="preserve">at</w:t>
-      </w:r>
-      <w:r>
-        <w:t xml:space="preserve"> </w:t>
-      </w:r>
-      <w:r>
-        <w:t xml:space="preserve">regional</w:t>
-      </w:r>
-      <w:r>
-        <w:t xml:space="preserve"> </w:t>
-      </w:r>
-      <w:r>
-        <w:t xml:space="preserve">spatial</w:t>
-      </w:r>
-      <w:r>
-        <w:t xml:space="preserve"> </w:t>
-      </w:r>
-      <w:r>
-        <w:t xml:space="preserve">scales,</w:t>
-      </w:r>
-      <w:r>
-        <w:t xml:space="preserve"> </w:t>
-      </w:r>
-      <w:r>
-        <w:t xml:space="preserve">however,</w:t>
-      </w:r>
-      <w:r>
-        <w:t xml:space="preserve"> </w:t>
-      </w:r>
-      <w:r>
-        <w:t xml:space="preserve">these</w:t>
-      </w:r>
-      <w:r>
-        <w:t xml:space="preserve"> </w:t>
-      </w:r>
-      <w:r>
-        <w:t xml:space="preserve">studies</w:t>
-      </w:r>
-      <w:r>
-        <w:t xml:space="preserve"> </w:t>
-      </w:r>
-      <w:r>
-        <w:t xml:space="preserve">may</w:t>
-      </w:r>
-      <w:r>
-        <w:t xml:space="preserve"> </w:t>
-      </w:r>
-      <w:r>
-        <w:t xml:space="preserve">mask</w:t>
-      </w:r>
-      <w:r>
-        <w:t xml:space="preserve"> </w:t>
-      </w:r>
-      <w:r>
-        <w:t xml:space="preserve">trends</w:t>
-      </w:r>
-      <w:r>
-        <w:t xml:space="preserve"> </w:t>
-      </w:r>
-      <w:r>
-        <w:t xml:space="preserve">at</w:t>
-      </w:r>
-      <w:r>
-        <w:t xml:space="preserve"> </w:t>
-      </w:r>
-      <w:r>
-        <w:t xml:space="preserve">smaller</w:t>
-      </w:r>
-      <w:r>
-        <w:t xml:space="preserve"> </w:t>
-      </w:r>
-      <w:r>
-        <w:t xml:space="preserve">scales.</w:t>
-      </w:r>
-      <w:r>
-        <w:t xml:space="preserve"> </w:t>
-      </w:r>
-      <w:r>
-        <w:t xml:space="preserve">To</w:t>
-      </w:r>
-      <w:r>
-        <w:t xml:space="preserve"> </w:t>
-      </w:r>
-      <w:r>
-        <w:t xml:space="preserve">address</w:t>
-      </w:r>
-      <w:r>
-        <w:t xml:space="preserve"> </w:t>
-      </w:r>
-      <w:r>
-        <w:t xml:space="preserve">this,</w:t>
-      </w:r>
-      <w:r>
-        <w:t xml:space="preserve"> </w:t>
-      </w:r>
-      <w:r>
-        <w:t xml:space="preserve">we</w:t>
-      </w:r>
-      <w:r>
-        <w:t xml:space="preserve"> </w:t>
-      </w:r>
-      <w:r>
-        <w:t xml:space="preserve">analysed</w:t>
-      </w:r>
-      <w:r>
-        <w:t xml:space="preserve"> </w:t>
-      </w:r>
-      <w:r>
-        <w:t xml:space="preserve">the</w:t>
-      </w:r>
-      <w:r>
-        <w:t xml:space="preserve"> </w:t>
-      </w:r>
-      <w:r>
-        <w:t xml:space="preserve">University</w:t>
-      </w:r>
-      <w:r>
-        <w:t xml:space="preserve"> </w:t>
-      </w:r>
-      <w:r>
-        <w:t xml:space="preserve">of</w:t>
-      </w:r>
-      <w:r>
-        <w:t xml:space="preserve"> </w:t>
-      </w:r>
-      <w:r>
-        <w:t xml:space="preserve">Rhode</w:t>
-      </w:r>
-      <w:r>
-        <w:t xml:space="preserve"> </w:t>
-      </w:r>
-      <w:r>
-        <w:t xml:space="preserve">Island’s</w:t>
-      </w:r>
-      <w:r>
-        <w:t xml:space="preserve"> </w:t>
-      </w:r>
-      <w:r>
-        <w:t xml:space="preserve">Watershed</w:t>
-      </w:r>
-      <w:r>
-        <w:t xml:space="preserve"> </w:t>
-      </w:r>
-      <w:r>
-        <w:t xml:space="preserve">Watch</w:t>
-      </w:r>
-      <w:r>
-        <w:t xml:space="preserve"> </w:t>
-      </w:r>
-      <w:r>
-        <w:t xml:space="preserve">Volunteer</w:t>
-      </w:r>
-      <w:r>
-        <w:t xml:space="preserve"> </w:t>
-      </w:r>
-      <w:r>
-        <w:t xml:space="preserve">Monitoring</w:t>
-      </w:r>
-      <w:r>
-        <w:t xml:space="preserve"> </w:t>
-      </w:r>
-      <w:r>
-        <w:t xml:space="preserve">Program</w:t>
-      </w:r>
-      <w:r>
-        <w:t xml:space="preserve"> </w:t>
-      </w:r>
-      <w:r>
-        <w:t xml:space="preserve">(URIWW)</w:t>
-      </w:r>
-      <w:r>
-        <w:t xml:space="preserve"> </w:t>
-      </w:r>
-      <w:r>
-        <w:t xml:space="preserve">dataset.</w:t>
-      </w:r>
-      <w:r>
-        <w:t xml:space="preserve"> </w:t>
-      </w:r>
-      <w:r>
-        <w:t xml:space="preserve">URIWW</w:t>
-      </w:r>
-      <w:r>
-        <w:t xml:space="preserve"> </w:t>
-      </w:r>
-      <w:r>
-        <w:t xml:space="preserve">has</w:t>
-      </w:r>
-      <w:r>
-        <w:t xml:space="preserve"> </w:t>
-      </w:r>
-      <w:r>
-        <w:t xml:space="preserve">collected</w:t>
-      </w:r>
-      <w:r>
-        <w:t xml:space="preserve"> </w:t>
-      </w:r>
-      <w:r>
-        <w:t xml:space="preserve">water</w:t>
-      </w:r>
-      <w:r>
-        <w:t xml:space="preserve"> </w:t>
-      </w:r>
-      <w:r>
-        <w:t xml:space="preserve">quality</w:t>
-      </w:r>
-      <w:r>
-        <w:t xml:space="preserve"> </w:t>
-      </w:r>
-      <w:r>
-        <w:t xml:space="preserve">data</w:t>
-      </w:r>
-      <w:r>
-        <w:t xml:space="preserve"> </w:t>
-      </w:r>
-      <w:r>
-        <w:t xml:space="preserve">on</w:t>
-      </w:r>
-      <w:r>
-        <w:t xml:space="preserve"> </w:t>
-      </w:r>
-      <w:r>
-        <w:t xml:space="preserve">Rhode</w:t>
-      </w:r>
-      <w:r>
-        <w:t xml:space="preserve"> </w:t>
-      </w:r>
-      <w:r>
-        <w:t xml:space="preserve">Island</w:t>
-      </w:r>
-      <w:r>
-        <w:t xml:space="preserve"> </w:t>
-      </w:r>
-      <w:r>
-        <w:t xml:space="preserve">lakes</w:t>
-      </w:r>
-      <w:r>
-        <w:t xml:space="preserve"> </w:t>
-      </w:r>
-      <w:r>
-        <w:t xml:space="preserve">and</w:t>
-      </w:r>
-      <w:r>
-        <w:t xml:space="preserve"> </w:t>
-      </w:r>
-      <w:r>
-        <w:t xml:space="preserve">reservoirs</w:t>
-      </w:r>
-      <w:r>
-        <w:t xml:space="preserve"> </w:t>
-      </w:r>
-      <w:r>
-        <w:t xml:space="preserve">for</w:t>
-      </w:r>
-      <w:r>
-        <w:t xml:space="preserve"> </w:t>
-      </w:r>
-      <w:r>
-        <w:t xml:space="preserve">over</w:t>
-      </w:r>
-      <w:r>
-        <w:t xml:space="preserve"> </w:t>
-      </w:r>
-      <w:r>
-        <w:t xml:space="preserve">25</w:t>
-      </w:r>
-      <w:r>
-        <w:t xml:space="preserve"> </w:t>
-      </w:r>
-      <w:r>
-        <w:t xml:space="preserve">years</w:t>
-      </w:r>
-      <w:r>
-        <w:t xml:space="preserve"> </w:t>
-      </w:r>
-      <w:r>
-        <w:t xml:space="preserve">and</w:t>
-      </w:r>
-      <w:r>
-        <w:t xml:space="preserve"> </w:t>
-      </w:r>
-      <w:r>
-        <w:t xml:space="preserve">these</w:t>
-      </w:r>
-      <w:r>
-        <w:t xml:space="preserve"> </w:t>
-      </w:r>
-      <w:r>
-        <w:t xml:space="preserve">data</w:t>
-      </w:r>
-      <w:r>
-        <w:t xml:space="preserve"> </w:t>
-      </w:r>
-      <w:r>
-        <w:t xml:space="preserve">are</w:t>
-      </w:r>
-      <w:r>
-        <w:t xml:space="preserve"> </w:t>
-      </w:r>
-      <w:r>
-        <w:t xml:space="preserve">included</w:t>
-      </w:r>
-      <w:r>
-        <w:t xml:space="preserve"> </w:t>
-      </w:r>
-      <w:r>
-        <w:t xml:space="preserve">in</w:t>
-      </w:r>
-      <w:r>
-        <w:t xml:space="preserve"> </w:t>
-      </w:r>
-      <w:r>
-        <w:t xml:space="preserve">LAGOSNE,</w:t>
-      </w:r>
-      <w:r>
-        <w:t xml:space="preserve"> </w:t>
-      </w:r>
-      <w:r>
-        <w:t xml:space="preserve">allowing</w:t>
-      </w:r>
-      <w:r>
-        <w:t xml:space="preserve"> </w:t>
-      </w:r>
-      <w:r>
-        <w:t xml:space="preserve">us</w:t>
-      </w:r>
-      <w:r>
-        <w:t xml:space="preserve"> </w:t>
-      </w:r>
-      <w:r>
-        <w:t xml:space="preserve">to</w:t>
-      </w:r>
-      <w:r>
-        <w:t xml:space="preserve"> </w:t>
-      </w:r>
-      <w:r>
-        <w:t xml:space="preserve">compare</w:t>
-      </w:r>
-      <w:r>
-        <w:t xml:space="preserve"> </w:t>
-      </w:r>
-      <w:r>
-        <w:t xml:space="preserve">long-term</w:t>
-      </w:r>
-      <w:r>
-        <w:t xml:space="preserve"> </w:t>
-      </w:r>
-      <w:r>
-        <w:t xml:space="preserve">water</w:t>
-      </w:r>
-      <w:r>
-        <w:t xml:space="preserve"> </w:t>
-      </w:r>
-      <w:r>
-        <w:t xml:space="preserve">quality</w:t>
-      </w:r>
-      <w:r>
-        <w:t xml:space="preserve"> </w:t>
-      </w:r>
-      <w:r>
-        <w:t xml:space="preserve">trends</w:t>
-      </w:r>
-      <w:r>
-        <w:t xml:space="preserve"> </w:t>
-      </w:r>
-      <w:r>
-        <w:t xml:space="preserve">at</w:t>
-      </w:r>
-      <w:r>
-        <w:t xml:space="preserve"> </w:t>
-      </w:r>
-      <w:r>
-        <w:t xml:space="preserve">regional</w:t>
-      </w:r>
-      <w:r>
-        <w:t xml:space="preserve"> </w:t>
-      </w:r>
-      <w:r>
-        <w:t xml:space="preserve">and</w:t>
-      </w:r>
-      <w:r>
-        <w:t xml:space="preserve"> </w:t>
-      </w:r>
-      <w:r>
-        <w:t xml:space="preserve">state</w:t>
-      </w:r>
-      <w:r>
-        <w:t xml:space="preserve"> </w:t>
-      </w:r>
-      <w:r>
-        <w:t xml:space="preserve">spatial</w:t>
-      </w:r>
-      <w:r>
-        <w:t xml:space="preserve"> </w:t>
-      </w:r>
-      <w:r>
-        <w:t xml:space="preserve">extents.</w:t>
-      </w:r>
-      <w:r>
-        <w:t xml:space="preserve"> </w:t>
-      </w:r>
-      <w:r>
-        <w:t xml:space="preserve">To</w:t>
-      </w:r>
-      <w:r>
-        <w:t xml:space="preserve"> </w:t>
-      </w:r>
-      <w:r>
-        <w:t xml:space="preserve">assess</w:t>
-      </w:r>
-      <w:r>
-        <w:t xml:space="preserve"> </w:t>
-      </w:r>
-      <w:r>
-        <w:t xml:space="preserve">the</w:t>
-      </w:r>
-      <w:r>
-        <w:t xml:space="preserve"> </w:t>
-      </w:r>
-      <w:r>
-        <w:t xml:space="preserve">data</w:t>
-      </w:r>
-      <w:r>
-        <w:t xml:space="preserve"> </w:t>
-      </w:r>
-      <w:r>
-        <w:t xml:space="preserve">for</w:t>
-      </w:r>
-      <w:r>
-        <w:t xml:space="preserve"> </w:t>
-      </w:r>
-      <w:r>
-        <w:t xml:space="preserve">trends,</w:t>
-      </w:r>
-      <w:r>
-        <w:t xml:space="preserve"> </w:t>
-      </w:r>
-      <w:r>
-        <w:t xml:space="preserve">we</w:t>
-      </w:r>
-      <w:r>
-        <w:t xml:space="preserve"> </w:t>
-      </w:r>
-      <w:r>
-        <w:t xml:space="preserve">calculated</w:t>
-      </w:r>
-      <w:r>
-        <w:t xml:space="preserve"> </w:t>
-      </w:r>
-      <w:r>
-        <w:t xml:space="preserve">z-scores</w:t>
-      </w:r>
-      <w:r>
-        <w:t xml:space="preserve"> </w:t>
-      </w:r>
-      <w:r>
-        <w:t xml:space="preserve">(i.e. scaled</w:t>
-      </w:r>
-      <w:r>
-        <w:t xml:space="preserve"> </w:t>
-      </w:r>
-      <w:r>
-        <w:t xml:space="preserve">anomalies)</w:t>
-      </w:r>
-      <w:r>
-        <w:t xml:space="preserve"> </w:t>
-      </w:r>
-      <w:r>
-        <w:t xml:space="preserve">on</w:t>
-      </w:r>
-      <w:r>
-        <w:t xml:space="preserve"> </w:t>
-      </w:r>
-      <w:r>
-        <w:t xml:space="preserve">a</w:t>
-      </w:r>
-      <w:r>
-        <w:t xml:space="preserve"> </w:t>
-      </w:r>
-      <w:r>
-        <w:t xml:space="preserve">per-station</w:t>
-      </w:r>
-      <w:r>
-        <w:t xml:space="preserve"> </w:t>
-      </w:r>
-      <w:r>
-        <w:t xml:space="preserve">basis</w:t>
-      </w:r>
-      <w:r>
-        <w:t xml:space="preserve"> </w:t>
-      </w:r>
-      <w:r>
-        <w:t xml:space="preserve">and</w:t>
-      </w:r>
-      <w:r>
-        <w:t xml:space="preserve"> </w:t>
-      </w:r>
-      <w:r>
-        <w:t xml:space="preserve">averaged</w:t>
-      </w:r>
-      <w:r>
-        <w:t xml:space="preserve"> </w:t>
-      </w:r>
-      <w:r>
-        <w:t xml:space="preserve">them</w:t>
-      </w:r>
-      <w:r>
-        <w:t xml:space="preserve"> </w:t>
-      </w:r>
-      <w:r>
-        <w:t xml:space="preserve">for</w:t>
-      </w:r>
-      <w:r>
-        <w:t xml:space="preserve"> </w:t>
-      </w:r>
-      <w:r>
-        <w:t xml:space="preserve">each</w:t>
-      </w:r>
-      <w:r>
-        <w:t xml:space="preserve"> </w:t>
-      </w:r>
-      <w:r>
-        <w:t xml:space="preserve">year.</w:t>
-      </w:r>
-      <w:r>
-        <w:t xml:space="preserve"> </w:t>
-      </w:r>
-      <w:r>
-        <w:t xml:space="preserve">URIWW</w:t>
-      </w:r>
-      <w:r>
-        <w:t xml:space="preserve"> </w:t>
-      </w:r>
-      <w:r>
-        <w:t xml:space="preserve">data</w:t>
-      </w:r>
-      <w:r>
-        <w:t xml:space="preserve"> </w:t>
-      </w:r>
-      <w:r>
-        <w:t xml:space="preserve">show</w:t>
-      </w:r>
-      <w:r>
-        <w:t xml:space="preserve"> </w:t>
-      </w:r>
-      <w:r>
-        <w:t xml:space="preserve">increasing</w:t>
-      </w:r>
-      <w:r>
-        <w:t xml:space="preserve"> </w:t>
-      </w:r>
-      <w:r>
-        <w:t xml:space="preserve">temperature</w:t>
+        <w:t xml:space="preserve">examine</w:t>
+      </w:r>
+      <w:r>
+        <w:t xml:space="preserve"> </w:t>
+      </w:r>
+      <w:r>
+        <w:t xml:space="preserve">yearly</w:t>
+      </w:r>
+      <w:r>
+        <w:t xml:space="preserve"> </w:t>
+      </w:r>
+      <w:r>
+        <w:t xml:space="preserve">averages.</w:t>
+      </w:r>
+      <w:r>
+        <w:t xml:space="preserve"> </w:t>
+      </w:r>
+      <w:r>
+        <w:t xml:space="preserve">Temperature</w:t>
       </w:r>
       <w:r>
         <w:t xml:space="preserve"> </w:t>
@@ -1538,7 +1392,16 @@
         <w:t xml:space="preserve">a</w:t>
       </w:r>
       <w:r>
-        <w:t xml:space="preserve">.</w:t>
+        <w:t xml:space="preserve"> </w:t>
+      </w:r>
+      <w:r>
+        <w:t xml:space="preserve">are</w:t>
+      </w:r>
+      <w:r>
+        <w:t xml:space="preserve"> </w:t>
+      </w:r>
+      <w:r>
+        <w:t xml:space="preserve">increasing.</w:t>
       </w:r>
       <w:r>
         <w:t xml:space="preserve"> </w:t>
@@ -1556,7 +1419,7 @@
         <w:t xml:space="preserve"> </w:t>
       </w:r>
       <w:r>
-        <w:t xml:space="preserve">showed</w:t>
+        <w:t xml:space="preserve">shows</w:t>
       </w:r>
       <w:r>
         <w:t xml:space="preserve"> </w:t>
@@ -1598,12 +1461,6 @@
         <w:t xml:space="preserve"> </w:t>
       </w:r>
       <w:r>
-        <w:t xml:space="preserve">two</w:t>
-      </w:r>
-      <w:r>
-        <w:t xml:space="preserve"> </w:t>
-      </w:r>
-      <w:r>
         <w:t xml:space="preserve">low</w:t>
       </w:r>
       <w:r>
@@ -1664,7 +1521,7 @@
         <w:t xml:space="preserve"> </w:t>
       </w:r>
       <w:r>
-        <w:t xml:space="preserve">Nitrogen:Phosphorus</w:t>
+        <w:t xml:space="preserve">nitrogen:phosphorus</w:t>
       </w:r>
       <w:r>
         <w:t xml:space="preserve"> </w:t>
@@ -1964,6 +1821,18 @@
         <w:t xml:space="preserve"> </w:t>
       </w:r>
       <w:r>
+        <w:t xml:space="preserve">not</w:t>
+      </w:r>
+      <w:r>
+        <w:t xml:space="preserve"> </w:t>
+      </w:r>
+      <w:r>
+        <w:t xml:space="preserve">causal,</w:t>
+      </w:r>
+      <w:r>
+        <w:t xml:space="preserve"> </w:t>
+      </w:r>
+      <w:r>
         <w:t xml:space="preserve">this</w:t>
       </w:r>
       <w:r>
@@ -1976,30 +1845,6 @@
         <w:t xml:space="preserve"> </w:t>
       </w:r>
       <w:r>
-        <w:t xml:space="preserve">cannot</w:t>
-      </w:r>
-      <w:r>
-        <w:t xml:space="preserve"> </w:t>
-      </w:r>
-      <w:r>
-        <w:t xml:space="preserve">discern</w:t>
-      </w:r>
-      <w:r>
-        <w:t xml:space="preserve"> </w:t>
-      </w:r>
-      <w:r>
-        <w:t xml:space="preserve">causation,</w:t>
-      </w:r>
-      <w:r>
-        <w:t xml:space="preserve"> </w:t>
-      </w:r>
-      <w:r>
-        <w:t xml:space="preserve">it</w:t>
-      </w:r>
-      <w:r>
-        <w:t xml:space="preserve"> </w:t>
-      </w:r>
-      <w:r>
         <w:t xml:space="preserve">suggests</w:t>
       </w:r>
       <w:r>
@@ -2048,31 +1893,25 @@
         <w:t xml:space="preserve"> </w:t>
       </w:r>
       <w:r>
-        <w:t xml:space="preserve">This</w:t>
-      </w:r>
-      <w:r>
-        <w:t xml:space="preserve"> </w:t>
-      </w:r>
-      <w:r>
-        <w:t xml:space="preserve">analysis</w:t>
-      </w:r>
-      <w:r>
-        <w:t xml:space="preserve"> </w:t>
-      </w:r>
-      <w:r>
-        <w:t xml:space="preserve">also</w:t>
-      </w:r>
-      <w:r>
-        <w:t xml:space="preserve"> </w:t>
-      </w:r>
-      <w:r>
-        <w:t xml:space="preserve">demonstrates</w:t>
-      </w:r>
-      <w:r>
-        <w:t xml:space="preserve"> </w:t>
-      </w:r>
-      <w:r>
-        <w:t xml:space="preserve">1)</w:t>
+        <w:t xml:space="preserve">Additionally,</w:t>
+      </w:r>
+      <w:r>
+        <w:t xml:space="preserve"> </w:t>
+      </w:r>
+      <w:r>
+        <w:t xml:space="preserve">we</w:t>
+      </w:r>
+      <w:r>
+        <w:t xml:space="preserve"> </w:t>
+      </w:r>
+      <w:r>
+        <w:t xml:space="preserve">demonstrate</w:t>
+      </w:r>
+      <w:r>
+        <w:t xml:space="preserve"> </w:t>
+      </w:r>
+      <w:r>
+        <w:t xml:space="preserve">both</w:t>
       </w:r>
       <w:r>
         <w:t xml:space="preserve"> </w:t>
@@ -2168,12 +2007,6 @@
         <w:t xml:space="preserve"> </w:t>
       </w:r>
       <w:r>
-        <w:t xml:space="preserve">2)</w:t>
-      </w:r>
-      <w:r>
-        <w:t xml:space="preserve"> </w:t>
-      </w:r>
-      <w:r>
         <w:t xml:space="preserve">the</w:t>
       </w:r>
       <w:r>
@@ -2210,7 +2043,7 @@
         <w:t xml:space="preserve"> </w:t>
       </w:r>
       <w:r>
-        <w:t xml:space="preserve">analysing</w:t>
+        <w:t xml:space="preserve">analyzing</w:t>
       </w:r>
       <w:r>
         <w:t xml:space="preserve"> </w:t>
@@ -2235,11 +2068,11 @@
       <w:pPr>
         <w:pStyle w:val="Heading1"/>
       </w:pPr>
-      <w:bookmarkStart w:id="22" w:name="introduction"/>
+      <w:bookmarkStart w:id="21" w:name="introduction"/>
       <w:r>
         <w:t xml:space="preserve">Introduction</w:t>
       </w:r>
-      <w:bookmarkEnd w:id="22"/>
+      <w:bookmarkEnd w:id="21"/>
     </w:p>
     <w:p>
       <w:pPr>
@@ -2252,7 +2085,7 @@
         <w:t xml:space="preserve"> </w:t>
       </w:r>
       <w:r>
-        <w:t xml:space="preserve">[1–3]</w:t>
+        <w:t xml:space="preserve">(Vitousek et al. 1997, Filippelli 2008, Finlay et al. 2013)</w:t>
       </w:r>
       <w:r>
         <w:t xml:space="preserve">. Because of their position in the landscape, lakes can function as integrators and sentinels for these anthropogenic effects</w:t>
@@ -2261,7 +2094,7 @@
         <w:t xml:space="preserve"> </w:t>
       </w:r>
       <w:r>
-        <w:t xml:space="preserve">[4,5]</w:t>
+        <w:t xml:space="preserve">(Williamson et al. 2008, Schindler 2009)</w:t>
       </w:r>
       <w:r>
         <w:t xml:space="preserve">. Increasing nutrient inputs, particularly of N and P, derived from intensive agriculture and densely populated urban areas have contributed to the eutrophication of many lakes</w:t>
@@ -2270,7 +2103,7 @@
         <w:t xml:space="preserve"> </w:t>
       </w:r>
       <w:r>
-        <w:t xml:space="preserve">[6,7]</w:t>
+        <w:t xml:space="preserve">(Carpenter et al. 1998, Smith 2003)</w:t>
       </w:r>
       <w:r>
         <w:t xml:space="preserve">. This eutrophication suggests an increase in the frequency and severity of harmful algal blooms, greater risks for human and animal health, and potential economic costs associated with eutrophic waters</w:t>
@@ -2279,7 +2112,7 @@
         <w:t xml:space="preserve"> </w:t>
       </w:r>
       <w:r>
-        <w:t xml:space="preserve">[8–13]</w:t>
+        <w:t xml:space="preserve">(Dodds et al. 2008 , Paerl and Huisman 2009, Kosten et al. 2012, Michalak et al. 2013, Taranu et al. 2015, Brooks et al. 2016)</w:t>
       </w:r>
       <w:r>
         <w:t xml:space="preserve">. To address these problems, management strategies have historically focused on reducing P inputs to lakes, but research also suggests that reducing N inputs may be more effective in certain situations</w:t>
@@ -2288,7 +2121,7 @@
         <w:t xml:space="preserve"> </w:t>
       </w:r>
       <w:r>
-        <w:t xml:space="preserve">[14,15]</w:t>
+        <w:t xml:space="preserve">(Schindler et al. 2008, Paerl et al. 2016)</w:t>
       </w:r>
       <w:r>
         <w:t xml:space="preserve">. These contrasting studies indicate that spatial differences and relationships between N, P, and chlorophyll</w:t>
@@ -2329,13 +2162,13 @@
         <w:t xml:space="preserve"> </w:t>
       </w:r>
       <w:r>
-        <w:t xml:space="preserve">[16,17]</w:t>
+        <w:t xml:space="preserve">(Herlihy et al. 2013, Yuan et al. 2014)</w:t>
       </w:r>
       <w:r>
         <w:t xml:space="preserve">. Studying trends across large spatial scales can evaluate the effects of eutrophication such as the degradation of oligotrophic systems as P increases</w:t>
       </w:r>
       <w:r>
-        <w:t xml:space="preserve">[18]</w:t>
+        <w:t xml:space="preserve">(Stoddard et al. 2016)</w:t>
       </w:r>
       <w:r>
         <w:t xml:space="preserve">. Broad-scale data can also be used for water quality modeling across a range of spatial scales including for predicting lake trophic state, which is predictive of ecosystem condition</w:t>
@@ -2344,7 +2177,7 @@
         <w:t xml:space="preserve"> </w:t>
       </w:r>
       <w:r>
-        <w:t xml:space="preserve">[19,20]</w:t>
+        <w:t xml:space="preserve">(Hollister et al. 2016, Nojavan et al. 2019)</w:t>
       </w:r>
       <w:r>
         <w:t xml:space="preserve">. These trophic state models indicate that landscape variables (i.e. ecoregion, elevation, and latitude) are important and that regional trends exist. Lake-specific drivers are also important for predicting continental-scale water quality which adds an additional layer of complexity</w:t>
@@ -2353,7 +2186,7 @@
         <w:t xml:space="preserve"> </w:t>
       </w:r>
       <w:r>
-        <w:t xml:space="preserve">[21]</w:t>
+        <w:t xml:space="preserve">(Read et al. 2015)</w:t>
       </w:r>
       <w:r>
         <w:t xml:space="preserve">. Despite these challenges, it is important to study at multiple spatial scales because emergent trends on regional or continental scales may not be evident when studying individual lakes</w:t>
@@ -2362,7 +2195,7 @@
         <w:t xml:space="preserve"> </w:t>
       </w:r>
       <w:r>
-        <w:t xml:space="preserve">[22,23]</w:t>
+        <w:t xml:space="preserve">(Cheruvelil et al. 2013, Lottig et al. 2014)</w:t>
       </w:r>
       <w:r>
         <w:t xml:space="preserve">.</w:t>
@@ -2379,7 +2212,7 @@
         <w:t xml:space="preserve"> </w:t>
       </w:r>
       <w:r>
-        <w:t xml:space="preserve">[24]</w:t>
+        <w:t xml:space="preserve">(Lottig et al. 2017)</w:t>
       </w:r>
       <w:r>
         <w:t xml:space="preserve">. This complexity can cause nutrient (N and P) trends to have different drivers than ratios of the individual nutrients</w:t>
@@ -2388,7 +2221,7 @@
         <w:t xml:space="preserve"> </w:t>
       </w:r>
       <w:r>
-        <w:t xml:space="preserve">[25]</w:t>
+        <w:t xml:space="preserve">(Collins et al. 2017)</w:t>
       </w:r>
       <w:r>
         <w:t xml:space="preserve">. On a regional scale, trends of N, P, and chlorophyll</w:t>
@@ -2412,7 +2245,7 @@
         <w:t xml:space="preserve"> </w:t>
       </w:r>
       <w:r>
-        <w:t xml:space="preserve">[26,27]</w:t>
+        <w:t xml:space="preserve">(Filstrup et al. 2014, 2018)</w:t>
       </w:r>
       <w:r>
         <w:t xml:space="preserve">. Thus, it was surprising when stasis was reported over a 25 year period for these regions</w:t>
@@ -2421,7 +2254,7 @@
         <w:t xml:space="preserve"> </w:t>
       </w:r>
       <w:r>
-        <w:t xml:space="preserve">[28]</w:t>
+        <w:t xml:space="preserve">(Oliver et al. 2017)</w:t>
       </w:r>
       <w:r>
         <w:t xml:space="preserve">. Given what is known about long term trends in water quality within the broader region of the northeastern United States, we were curious if those trends were also present in water quality trends in Rhode Island lakes and reservoirs.</w:t>
@@ -2453,13 +2286,13 @@
         <w:t xml:space="preserve"> </w:t>
       </w:r>
       <w:r>
-        <w:t xml:space="preserve">[29,30]</w:t>
+        <w:t xml:space="preserve">(Dickinson et al. 2012, Kosmala et al. 2016)</w:t>
       </w:r>
       <w:r>
         <w:t xml:space="preserve">. Additionally, the fact that volunteer monitors are used has allowed for this program to persist much longer than agency run programs that are often prone to uncertain funding. Here specifically, URIWW data contributed to not only the larger regional study by Oliver et al. </w:t>
       </w:r>
       <w:r>
-        <w:t xml:space="preserve">[28]</w:t>
+        <w:t xml:space="preserve">(Oliver et al. 2017)</w:t>
       </w:r>
       <w:r>
         <w:t xml:space="preserve">, but also allowed us to examine the long-term trends in Rhode Island.</w:t>
@@ -2488,7 +2321,7 @@
         <w:t xml:space="preserve"> </w:t>
       </w:r>
       <w:r>
-        <w:t xml:space="preserve">[31]</w:t>
+        <w:t xml:space="preserve">(Jones and Hulme 1996)</w:t>
       </w:r>
       <w:r>
         <w:t xml:space="preserve">) to water quality data in order to examine long term trends. Lastly, this analysis has also been done using open data from the URI Watershed Watch program and the LAGOS project and the analysis in its entirety is available for independent reproduction at</w:t>
@@ -2496,7 +2329,7 @@
       <w:r>
         <w:t xml:space="preserve"> </w:t>
       </w:r>
-      <w:hyperlink r:id="rId23">
+      <w:hyperlink r:id="rId22">
         <w:r>
           <w:rPr>
             <w:rStyle w:val="Hyperlink"/>
@@ -2508,7 +2341,7 @@
         <w:t xml:space="preserve"> </w:t>
       </w:r>
       <w:r>
-        <w:t xml:space="preserve">[32,33]</w:t>
+        <w:t xml:space="preserve">(Soranno et al. 2017, Stachelek and Oliver 2017)</w:t>
       </w:r>
       <w:r>
         <w:t xml:space="preserve">.</w:t>
@@ -2518,29 +2351,29 @@
       <w:pPr>
         <w:pStyle w:val="Heading1"/>
       </w:pPr>
-      <w:bookmarkStart w:id="24" w:name="methods"/>
+      <w:bookmarkStart w:id="23" w:name="methods"/>
       <w:r>
         <w:t xml:space="preserve">Methods</w:t>
       </w:r>
+      <w:bookmarkEnd w:id="23"/>
+    </w:p>
+    <w:p>
+      <w:pPr>
+        <w:pStyle w:val="FirstParagraph"/>
+      </w:pPr>
+      <w:r>
+        <w:t xml:space="preserve">For this study we combined a long-term dataset on water quality of lakes in Rhode Island, with a trend analysis based on centered and scaled water quality values (i.e. z-scores) to find increasing or decreasing annual water quality trends. Details are outlined below.</w:t>
+      </w:r>
+    </w:p>
+    <w:p>
+      <w:pPr>
+        <w:pStyle w:val="Heading2"/>
+      </w:pPr>
+      <w:bookmarkStart w:id="24" w:name="study-area-and-data"/>
+      <w:r>
+        <w:t xml:space="preserve">Study Area and Data</w:t>
+      </w:r>
       <w:bookmarkEnd w:id="24"/>
-    </w:p>
-    <w:p>
-      <w:pPr>
-        <w:pStyle w:val="FirstParagraph"/>
-      </w:pPr>
-      <w:r>
-        <w:t xml:space="preserve">For this study we combined a long-term dataset on water quality of lakes in Rhode Island, with a trend analysis based on centered and scaled water quality values (i.e. z-scores) to find increasing or decreasing annual water quality trends. Details are outlined below.</w:t>
-      </w:r>
-    </w:p>
-    <w:p>
-      <w:pPr>
-        <w:pStyle w:val="Heading2"/>
-      </w:pPr>
-      <w:bookmarkStart w:id="25" w:name="study-area-and-data"/>
-      <w:r>
-        <w:t xml:space="preserve">Study Area and Data</w:t>
-      </w:r>
-      <w:bookmarkEnd w:id="25"/>
     </w:p>
     <w:p>
       <w:pPr>
@@ -2567,23 +2400,14 @@
     </w:p>
     <w:p>
       <w:pPr>
-        <w:pStyle w:val="BodyText"/>
-      </w:pPr>
-      <w:r>
-        <w:rPr>
-          <w:i/>
-        </w:rPr>
-        <w:t xml:space="preserve">Figure 1: Map of URI Watershed Watch lake and reservoir sampling sites</w:t>
-      </w:r>
-      <w:r>
-        <w:t xml:space="preserve"> </w:t>
-      </w:r>
+        <w:pStyle w:val="CaptionedFigure"/>
+      </w:pPr>
       <w:r>
         <w:drawing>
           <wp:inline>
             <wp:extent cx="5943600" cy="7766304"/>
             <wp:effectExtent b="0" l="0" r="0" t="0"/>
-            <wp:docPr descr="" title="" id="1" name="Picture"/>
+            <wp:docPr descr="Figure 1: Map of URI Watershed Watch lake and reservoir sampling sites" title="" id="1" name="Picture"/>
             <a:graphic>
               <a:graphicData uri="http://schemas.openxmlformats.org/drawingml/2006/picture">
                 <pic:pic>
@@ -2594,7 +2418,7 @@
                     </pic:cNvPicPr>
                   </pic:nvPicPr>
                   <pic:blipFill>
-                    <a:blip r:embed="rId26"/>
+                    <a:blip r:embed="rId25"/>
                     <a:stretch>
                       <a:fillRect/>
                     </a:stretch>
@@ -2623,6 +2447,14 @@
     </w:p>
     <w:p>
       <w:pPr>
+        <w:pStyle w:val="ImageCaption"/>
+      </w:pPr>
+      <w:r>
+        <w:t xml:space="preserve">Figure 1: Map of URI Watershed Watch lake and reservoir sampling sites</w:t>
+      </w:r>
+    </w:p>
+    <w:p>
+      <w:pPr>
         <w:pStyle w:val="BodyText"/>
       </w:pPr>
       <w:r>
@@ -2664,7 +2496,7 @@
         <w:t xml:space="preserve"> </w:t>
       </w:r>
       <w:r>
-        <w:t xml:space="preserve">[28,34]</w:t>
+        <w:t xml:space="preserve">(Soranno et al. 2015, Oliver et al. 2017)</w:t>
       </w:r>
       <w:r>
         <w:t xml:space="preserve">. The authors found little change in water quality trends across this region</w:t>
@@ -2673,7 +2505,7 @@
         <w:t xml:space="preserve"> </w:t>
       </w:r>
       <w:r>
-        <w:t xml:space="preserve">[28]</w:t>
+        <w:t xml:space="preserve">(Oliver et al. 2017)</w:t>
       </w:r>
       <w:r>
         <w:t xml:space="preserve"> </w:t>
@@ -2700,7 +2532,7 @@
         <w:t xml:space="preserve"> </w:t>
       </w:r>
       <w:r>
-        <w:t xml:space="preserve">[28]</w:t>
+        <w:t xml:space="preserve">(Oliver et al. 2017)</w:t>
       </w:r>
       <w:r>
         <w:t xml:space="preserve">, the LAGOSNE dataset</w:t>
@@ -2709,7 +2541,7 @@
         <w:t xml:space="preserve"> </w:t>
       </w:r>
       <w:r>
-        <w:t xml:space="preserve">[32–34]</w:t>
+        <w:t xml:space="preserve">(Soranno et al. 2015, 2017, Stachelek and Oliver 2017)</w:t>
       </w:r>
       <w:r>
         <w:t xml:space="preserve">. Temperature data were not available, thus we only examine trends, using our analytical methods, for total nitrogen, total phosphorus, N:P, and chlorophyll</w:t>
@@ -2734,10 +2566,37 @@
       <w:pPr>
         <w:pStyle w:val="Heading2"/>
       </w:pPr>
-      <w:bookmarkStart w:id="27" w:name="water-quality-trend-analysis"/>
+      <w:bookmarkStart w:id="26" w:name="water-quality-trend-analysis"/>
       <w:r>
         <w:t xml:space="preserve">Water Quality Trend Analysis</w:t>
       </w:r>
+      <w:bookmarkEnd w:id="26"/>
+    </w:p>
+    <w:p>
+      <w:pPr>
+        <w:pStyle w:val="FirstParagraph"/>
+      </w:pPr>
+      <w:r>
+        <w:t xml:space="preserve">There are many different methods for analyzing time series data for trends. One of the difficulties that is encountered when you have multiple sampling locations is how to identify a trend when you have variation at the scale of the sampling location as well as variation in when a sampling location might have been added to a dataset. For instance, if you have long-term data on water quality for several waterbodies, yet the cleaner waterbodies were sampled more frequently in early years then a simple comparison of raw-values over time might show a decrease in water quality. Thus, it is necessary to account for this type of site-specific variation. This is similar to how the long-term temperature trends are analyzed using temperature anomalies (e.g.,</w:t>
+      </w:r>
+      <w:r>
+        <w:t xml:space="preserve"> </w:t>
+      </w:r>
+      <w:r>
+        <w:t xml:space="preserve">(Jones and Hulme 1996)</w:t>
+      </w:r>
+      <w:r>
+        <w:t xml:space="preserve">). The general approach is to calculate site-specific deviations from a long-term mean over pre-determined reference period. This allows all sites to be shifted to a common base line and the deviations, or anomalies, show change relative to the reference period.</w:t>
+      </w:r>
+    </w:p>
+    <w:p>
+      <w:pPr>
+        <w:pStyle w:val="Heading3"/>
+      </w:pPr>
+      <w:bookmarkStart w:id="27" w:name="z-score"/>
+      <w:r>
+        <w:t xml:space="preserve">Z-score</w:t>
+      </w:r>
       <w:bookmarkEnd w:id="27"/>
     </w:p>
     <w:p>
@@ -2745,25 +2604,25 @@
         <w:pStyle w:val="FirstParagraph"/>
       </w:pPr>
       <w:r>
-        <w:t xml:space="preserve">There are many different methods for analyzing time series data for trends. One of the difficulties that is encountered when you have multiple sampling locations is how to identify a trend when you have variation at the scale of the sampling location as well as variation in when a sampling location might have been added to a dataset. For instance, if you have long-term data on water quality for several waterbodies, yet the cleaner waterbodies were sampled more frequently in early years then a simple comparison of raw-values over time might show a decrease in water quality. Thus, it is necessary to account for this type of site-specific variation. This is similar to how the long-term temperature trends are analyzed using temperature anomalies (e.g.,</w:t>
-      </w:r>
-      <w:r>
-        <w:t xml:space="preserve"> </w:t>
-      </w:r>
-      <w:r>
-        <w:t xml:space="preserve">[31]</w:t>
-      </w:r>
-      <w:r>
-        <w:t xml:space="preserve">). The general approach is to calculate site-specific deviations from a long-term mean over pre-determined reference period. This allows all sites to be shifted to a common base line and the deviations, or anomalies, show change relative to the reference period.</w:t>
+        <w:t xml:space="preserve">Anomalies are very useful and informed the approach we chose to follow. However, using anomalies works best with a single measure (e.g temperature) or with multiple measurements that are on the same scale. The water quality parameters that we explored have different scales and thus the anomaly alone is difficult to interpret across metrics. For instance, temperature in Rhode Island lakes during the growing season will range from approximately 15 degrees Celsius to a high of 30 degrees Celsius, whereas phosphorus might range from near zero ug/l to ~900 ug/l. To standardize these values we used the common approach of dividing each anomaly by the standard deviation for the reference period (e.g.,</w:t>
+      </w:r>
+      <w:r>
+        <w:t xml:space="preserve"> </w:t>
+      </w:r>
+      <w:r>
+        <w:t xml:space="preserve">(Jones and Hulme 1996)</w:t>
+      </w:r>
+      <w:r>
+        <w:t xml:space="preserve">). The resultant value is commonly referred to as a z-score. We use these z-scores to examine each water quality variable for a trend over the time period of 1993 to 2016. Furthermore, since we are interested in water quality trends over time, we wanted to explore how each site was responding. Thus, our z-scores were calculated over the reference period, 1993-2016, for each site. We refer to this approach as the site-specific z-scores</w:t>
       </w:r>
     </w:p>
     <w:p>
       <w:pPr>
         <w:pStyle w:val="Heading3"/>
       </w:pPr>
-      <w:bookmarkStart w:id="28" w:name="z-score"/>
-      <w:r>
-        <w:t xml:space="preserve">Z-score</w:t>
+      <w:bookmarkStart w:id="28" w:name="summarizing-site-specific-z-scores"/>
+      <w:r>
+        <w:t xml:space="preserve">Summarizing site-specific z-scores</w:t>
       </w:r>
       <w:bookmarkEnd w:id="28"/>
     </w:p>
@@ -2772,34 +2631,114 @@
         <w:pStyle w:val="FirstParagraph"/>
       </w:pPr>
       <w:r>
-        <w:t xml:space="preserve">The anomaly approach is very useful and informed the approach we chose to follow. However, using anomalies works best with a single measure (e.g temperature) or with multiple measurements that are on the same scale. The water quality parameters that we explored have different scales and thus the anomaly alone is difficult to interpret across metrics. For instance, temperature in Rhode Island lakes during the growing season will range from approximately 15 degrees Celsius to a high of 30 degrees Celsius, whereas phosphorus might range from near zero ug/l to ~900 ug/l. To standardize these values we used the common approach of dividing each anomaly by the standard deviation for the reference period (e.g.,</w:t>
-      </w:r>
-      <w:r>
-        <w:t xml:space="preserve"> </w:t>
-      </w:r>
-      <w:r>
-        <w:t xml:space="preserve">[31]</w:t>
-      </w:r>
-      <w:r>
-        <w:t xml:space="preserve">). The resultant value is commonly referred to as a z-score. We use these z-scores to examine each water quality variable for a trend over the time period of 1993 to 2016. Furthermore, since we are interested in water quality trends over time, we wanted to explore how each site was responding. Thus, our z-scores were calculated over the reference period, 1993-2016, for each site.</w:t>
-      </w:r>
-    </w:p>
-    <w:p>
-      <w:pPr>
-        <w:pStyle w:val="Heading3"/>
-      </w:pPr>
-      <w:bookmarkStart w:id="29" w:name="summarizing-z-scores"/>
-      <w:r>
-        <w:t xml:space="preserve">Summarizing z-scores</w:t>
-      </w:r>
-      <w:bookmarkEnd w:id="29"/>
-    </w:p>
-    <w:p>
-      <w:pPr>
-        <w:pStyle w:val="FirstParagraph"/>
-      </w:pPr>
-      <w:r>
-        <w:t xml:space="preserve">Details for our approach of calculating the yearly z-scores are as follows and are presented graphically in NEED FIGURE FOR THIS. The steps below are repeated for each of the water quality parameters.</w:t>
+        <w:t xml:space="preserve">Details for our approach of calculating the site-specific z-scores and the yearly averages are as follows and are presented graphically in Figure 2. Additionally, an example R script,</w:t>
+      </w:r>
+      <w:r>
+        <w:t xml:space="preserve"> </w:t>
+      </w:r>
+      <w:r>
+        <w:rPr>
+          <w:rStyle w:val="VerbatimChar"/>
+        </w:rPr>
+        <w:t xml:space="preserve">schematic.R</w:t>
+      </w:r>
+      <w:r>
+        <w:t xml:space="preserve"> </w:t>
+      </w:r>
+      <w:r>
+        <w:t xml:space="preserve">and example dataset,</w:t>
+      </w:r>
+      <w:r>
+        <w:t xml:space="preserve"> </w:t>
+      </w:r>
+      <w:r>
+        <w:rPr>
+          <w:rStyle w:val="VerbatimChar"/>
+        </w:rPr>
+        <w:t xml:space="preserve">schematic.csv</w:t>
+      </w:r>
+      <w:r>
+        <w:t xml:space="preserve"> </w:t>
+      </w:r>
+      <w:r>
+        <w:t xml:space="preserve">to recreate and demonstrate the calculations in Figure 2 is available from</w:t>
+      </w:r>
+      <w:r>
+        <w:t xml:space="preserve"> </w:t>
+      </w:r>
+      <w:hyperlink r:id="rId29">
+        <w:r>
+          <w:rPr>
+            <w:rStyle w:val="Hyperlink"/>
+          </w:rPr>
+          <w:t xml:space="preserve">https://github.com/jhollist/ri_wq_trends</w:t>
+        </w:r>
+      </w:hyperlink>
+      <w:r>
+        <w:t xml:space="preserve">.</w:t>
+      </w:r>
+    </w:p>
+    <w:p>
+      <w:pPr>
+        <w:pStyle w:val="CaptionedFigure"/>
+      </w:pPr>
+      <w:r>
+        <w:drawing>
+          <wp:inline>
+            <wp:extent cx="5943600" cy="3962400"/>
+            <wp:effectExtent b="0" l="0" r="0" t="0"/>
+            <wp:docPr descr="Figure 2: Example calculation of the site-specific z-scores and yearly mean z-scores." title="" id="1" name="Picture"/>
+            <a:graphic>
+              <a:graphicData uri="http://schemas.openxmlformats.org/drawingml/2006/picture">
+                <pic:pic>
+                  <pic:nvPicPr>
+                    <pic:cNvPr descr="../figures/z-score_schematic.jpg" id="0" name="Picture"/>
+                    <pic:cNvPicPr>
+                      <a:picLocks noChangeArrowheads="1" noChangeAspect="1"/>
+                    </pic:cNvPicPr>
+                  </pic:nvPicPr>
+                  <pic:blipFill>
+                    <a:blip r:embed="rId30"/>
+                    <a:stretch>
+                      <a:fillRect/>
+                    </a:stretch>
+                  </pic:blipFill>
+                  <pic:spPr bwMode="auto">
+                    <a:xfrm>
+                      <a:off x="0" y="0"/>
+                      <a:ext cx="5943600" cy="3962400"/>
+                    </a:xfrm>
+                    <a:prstGeom prst="rect">
+                      <a:avLst/>
+                    </a:prstGeom>
+                    <a:noFill/>
+                    <a:ln w="9525">
+                      <a:noFill/>
+                      <a:headEnd/>
+                      <a:tailEnd/>
+                    </a:ln>
+                  </pic:spPr>
+                </pic:pic>
+              </a:graphicData>
+            </a:graphic>
+          </wp:inline>
+        </w:drawing>
+      </w:r>
+    </w:p>
+    <w:p>
+      <w:pPr>
+        <w:pStyle w:val="ImageCaption"/>
+      </w:pPr>
+      <w:r>
+        <w:t xml:space="preserve">Figure 2: Example calculation of the site-specific z-scores and yearly mean z-scores.</w:t>
+      </w:r>
+    </w:p>
+    <w:p>
+      <w:pPr>
+        <w:pStyle w:val="BodyText"/>
+      </w:pPr>
+      <w:r>
+        <w:t xml:space="preserve">The general steps, outlined in Figure 2 and listed below, are repeated for each of the water quality parameters.</w:t>
       </w:r>
     </w:p>
     <w:p>
@@ -2811,7 +2750,16 @@
         </w:numPr>
       </w:pPr>
       <w:r>
-        <w:t xml:space="preserve">For each site, calculate the reference mean and reference standard deviation for all values.</w:t>
+        <w:t xml:space="preserve">For each site, calculate the per site and per year mean values which results in a single mean value for each site and year. This step prevent bias from pseudoreplication of multiple measurements of the same site in a given year</w:t>
+      </w:r>
+      <w:r>
+        <w:t xml:space="preserve"> </w:t>
+      </w:r>
+      <w:r>
+        <w:t xml:space="preserve">(Hurlbert 1984)</w:t>
+      </w:r>
+      <w:r>
+        <w:t xml:space="preserve">. The per site means across years are assumed to be independent.</w:t>
       </w:r>
     </w:p>
     <w:p>
@@ -2823,7 +2771,7 @@
         </w:numPr>
       </w:pPr>
       <w:r>
-        <w:t xml:space="preserve">Calculate the z-score for each measurement by subtracting the reference mean and dividing by the reference standard deviation.</w:t>
+        <w:t xml:space="preserve">Calculate the long-term reference mean and reference standard deviation for all per site and per year means. This results in a single long-term mean and standard deviation for each of the sites.</w:t>
       </w:r>
     </w:p>
     <w:p>
@@ -2835,13 +2783,7 @@
         </w:numPr>
       </w:pPr>
       <w:r>
-        <w:t xml:space="preserve">Summarize the z-scores by calculating an average z-score for each site in each year. This step prevent bias from pseudoreplication of multiple measurements of the same site in a given year (</w:t>
-      </w:r>
-      <w:r>
-        <w:t xml:space="preserve">[35]</w:t>
-      </w:r>
-      <w:r>
-        <w:t xml:space="preserve">). The same site averages across years are assumed to be independent.</w:t>
+        <w:t xml:space="preserve">Calculate the z-score for each per site and per year mean by subtracting the reference mean and dividing by the reference standard deviation.</w:t>
       </w:r>
     </w:p>
     <w:p>
@@ -2853,39 +2795,31 @@
         </w:numPr>
       </w:pPr>
       <w:r>
-        <w:t xml:space="preserve">Summarize the yearly z-scores by calculating the average, standard deviation, and sample size of the per site z-scores.</w:t>
-      </w:r>
+        <w:t xml:space="preserve">Summarize the per site and per year z-scores by calculating the mean z-score per year. The resultant values are analyzed for a trend over time.</w:t>
+      </w:r>
+    </w:p>
+    <w:p>
+      <w:pPr>
+        <w:pStyle w:val="Heading3"/>
+      </w:pPr>
+      <w:bookmarkStart w:id="31" w:name="linear-regression-on-yearly-means"/>
+      <w:r>
+        <w:t xml:space="preserve">Linear regression on yearly means</w:t>
+      </w:r>
+      <w:bookmarkEnd w:id="31"/>
     </w:p>
     <w:p>
       <w:pPr>
         <w:pStyle w:val="FirstParagraph"/>
       </w:pPr>
       <w:r>
-        <w:t xml:space="preserve">The resultant values are analyzed for a trend over time.</w:t>
-      </w:r>
-    </w:p>
-    <w:p>
-      <w:pPr>
-        <w:pStyle w:val="Heading3"/>
-      </w:pPr>
-      <w:bookmarkStart w:id="30" w:name="linear-regression-on-yearly-means"/>
-      <w:r>
-        <w:t xml:space="preserve">Linear regression on yearly means</w:t>
-      </w:r>
-      <w:bookmarkEnd w:id="30"/>
-    </w:p>
-    <w:p>
-      <w:pPr>
-        <w:pStyle w:val="FirstParagraph"/>
-      </w:pPr>
-      <w:r>
         <w:t xml:space="preserve">Testing for a regression slope being different than zero can be used to test for monotonic trends in water quality data</w:t>
       </w:r>
       <w:r>
         <w:t xml:space="preserve"> </w:t>
       </w:r>
       <w:r>
-        <w:t xml:space="preserve">[36]</w:t>
+        <w:t xml:space="preserve">(Helsel and Hirsch 2002)</w:t>
       </w:r>
       <w:r>
         <w:t xml:space="preserve">. We used these standard procedures to test for positive or negative trends in lake temperature, chlorophyll</w:t>
@@ -2924,11 +2858,11 @@
       <w:pPr>
         <w:pStyle w:val="Heading3"/>
       </w:pPr>
-      <w:bookmarkStart w:id="31" w:name="comparison-of-rhode-island-to-the-region"/>
+      <w:bookmarkStart w:id="32" w:name="comparison-of-rhode-island-to-the-region"/>
       <w:r>
         <w:t xml:space="preserve">Comparison of Rhode Island to the Region</w:t>
       </w:r>
-      <w:bookmarkEnd w:id="31"/>
+      <w:bookmarkEnd w:id="32"/>
     </w:p>
     <w:p>
       <w:pPr>
@@ -2941,13 +2875,13 @@
         <w:t xml:space="preserve"> </w:t>
       </w:r>
       <w:r>
-        <w:t xml:space="preserve">[28]</w:t>
-      </w:r>
-      <w:r>
-        <w:t xml:space="preserve">. While the University of Rhode Island’s Watershed Watch data were included in that regional study, we were curious if regional trends were masking local scale trends in Rhode Island and thus wanted to compare the trends at the regional scale to the trends at the state scale. The analysis conducted by Oliver et al. </w:t>
-      </w:r>
-      <w:r>
-        <w:t xml:space="preserve">[28]</w:t>
+        <w:t xml:space="preserve">(Oliver et al. 2017)</w:t>
+      </w:r>
+      <w:r>
+        <w:t xml:space="preserve">. While the University of Rhode Island’s Watershed Watch data were included in that regional study, we were curious if regional trends were masking local scale trends in Rhode Island and thus, wanted to compare the trends at the regional scale to the trends at the state scale. The analysis conducted by Oliver et al. </w:t>
+      </w:r>
+      <w:r>
+        <w:t xml:space="preserve">(2017)</w:t>
       </w:r>
       <w:r>
         <w:t xml:space="preserve"> </w:t>
@@ -2956,7 +2890,7 @@
         <w:t xml:space="preserve">is a robust approach; however, to make direct comparisons between Rhode Island and the region, we re-analyzed the same dataset used by Oliver et al. </w:t>
       </w:r>
       <w:r>
-        <w:t xml:space="preserve">[28]</w:t>
+        <w:t xml:space="preserve">(2017)</w:t>
       </w:r>
       <w:r>
         <w:t xml:space="preserve"> </w:t>
@@ -2969,11 +2903,11 @@
       <w:pPr>
         <w:pStyle w:val="Heading1"/>
       </w:pPr>
-      <w:bookmarkStart w:id="32" w:name="results"/>
+      <w:bookmarkStart w:id="33" w:name="results"/>
       <w:r>
         <w:t xml:space="preserve">Results</w:t>
       </w:r>
-      <w:bookmarkEnd w:id="32"/>
+      <w:bookmarkEnd w:id="33"/>
     </w:p>
     <w:p>
       <w:pPr>
@@ -2981,17 +2915,6 @@
       </w:pPr>
       <w:r>
         <w:t xml:space="preserve">During the sampling period of 1990 to 2016 Rhode Island lakes and reservoirs average lake temperature was 21.93 celsius, average total nitrogen was 606.56 µg/l, average total phosphorus was 24.44 µg/l, average N:P ratio was 41.56 , and average chlorophyll was 10.13 µg/l (Table 1).</w:t>
-      </w:r>
-    </w:p>
-    <w:p>
-      <w:pPr>
-        <w:pStyle w:val="BodyText"/>
-      </w:pPr>
-      <w:r>
-        <w:rPr>
-          <w:i/>
-        </w:rPr>
-        <w:t xml:space="preserve">Table 1: Summary statistics for URI Watershed Watch data from 1990 to 2016.</w:t>
       </w:r>
     </w:p>
     <w:tbl>
@@ -3590,18 +3513,18 @@
         <w:pStyle w:val="BodyText"/>
       </w:pPr>
       <w:r>
-        <w:t xml:space="preserve">For lakes and reservoirs in the larger region represented by the LAGOSNE States, average total nitrogen was 854.14 µg/l, average total phosphorus was 31.66 µg/l, average N:P ratio was 40.89 , and average chlorophyll was 16.8 µg/l (Table 2).</w:t>
-      </w:r>
-    </w:p>
-    <w:p>
-      <w:pPr>
-        <w:pStyle w:val="BodyText"/>
-      </w:pPr>
-      <w:r>
         <w:rPr>
           <w:i/>
         </w:rPr>
-        <w:t xml:space="preserve">Table 2: Summary statistics for LAGOSNE data from 1990 to 2016.</w:t>
+        <w:t xml:space="preserve">Table 1: Summary statistics for URI Watershed Watch data from 1990 to 2016.</w:t>
+      </w:r>
+    </w:p>
+    <w:p>
+      <w:pPr>
+        <w:pStyle w:val="BodyText"/>
+      </w:pPr>
+      <w:r>
+        <w:t xml:space="preserve">For lakes and reservoirs in the larger region represented by the LAGOSNE States, average total nitrogen was 854.14 µg/l, average total phosphorus was 31.66 µg/l, average N:P ratio was 40.89 , and average chlorophyll was 16.8 µg/l (Table 2).</w:t>
       </w:r>
     </w:p>
     <w:tbl>
@@ -4107,20 +4030,31 @@
     </w:tbl>
     <w:p>
       <w:pPr>
+        <w:pStyle w:val="BodyText"/>
+      </w:pPr>
+      <w:r>
+        <w:rPr>
+          <w:i/>
+        </w:rPr>
+        <w:t xml:space="preserve">Table 2: Summary statistics for LAGOSNE data from 1990 to 2016.</w:t>
+      </w:r>
+    </w:p>
+    <w:p>
+      <w:pPr>
         <w:pStyle w:val="Heading2"/>
       </w:pPr>
-      <w:bookmarkStart w:id="33" w:name="state-wide-trends-in-water-quality"/>
+      <w:bookmarkStart w:id="34" w:name="state-wide-trends-in-water-quality"/>
       <w:r>
         <w:t xml:space="preserve">State-wide trends in water quality</w:t>
       </w:r>
-      <w:bookmarkEnd w:id="33"/>
+      <w:bookmarkEnd w:id="34"/>
     </w:p>
     <w:p>
       <w:pPr>
         <w:pStyle w:val="FirstParagraph"/>
       </w:pPr>
       <w:r>
-        <w:t xml:space="preserve">Average yearly scaled temperature in lakes and reservoirs appear to be increasing (slope: 0.038 , p-value: 0.00755) with the large majority of years with average temperature greater than the long term average occurring in the years since 2000 (Figure 2). Chlorophyll</w:t>
+        <w:t xml:space="preserve">Average yearly scaled temperature in lakes and reservoirs appear to be increasing (slope: 0.038 , p-value: 0.00755) with the large majority of years with average temperature greater than the long term average occurring in the years since 2000 (Figure 3). Chlorophyll</w:t>
       </w:r>
       <w:r>
         <w:t xml:space="preserve"> </w:t>
@@ -4135,30 +4069,19 @@
         <w:t xml:space="preserve"> </w:t>
       </w:r>
       <w:r>
-        <w:t xml:space="preserve">is also showing an increasing trend over time (slope: 0.058 , p-value: 0) and with the exception of a slightly above average year in 2003, the above average years have all occurred since 2010 (Figure 3A.).</w:t>
-      </w:r>
-    </w:p>
-    <w:p>
-      <w:pPr>
-        <w:pStyle w:val="BodyText"/>
-      </w:pPr>
-      <w:r>
-        <w:rPr>
-          <w:i/>
-        </w:rPr>
-        <w:t xml:space="preserve">Figure 2: Yearly trend over 20+ years of lake temperature in Rhode Island lakes and reservoirs. Points are averages and ranges are standard deviations with blue indicating an average below the long term mean and red indicating an average above the long term mean.</w:t>
-      </w:r>
-    </w:p>
-    <w:p>
-      <w:pPr>
-        <w:pStyle w:val="BodyText"/>
+        <w:t xml:space="preserve">is also showing an increasing trend over time (slope: 0.058 , p-value: 0) and with the exception of a slightly above average year in 2003, the above average years have all occurred since 2010 (Figure 4A.).</w:t>
+      </w:r>
+    </w:p>
+    <w:p>
+      <w:pPr>
+        <w:pStyle w:val="CaptionedFigure"/>
       </w:pPr>
       <w:r>
         <w:drawing>
           <wp:inline>
             <wp:extent cx="5943600" cy="4457700"/>
             <wp:effectExtent b="0" l="0" r="0" t="0"/>
-            <wp:docPr descr="" title="" id="1" name="Picture"/>
+            <wp:docPr descr="Figure 3: Yearly trend over 20+ years of lake temperature in Rhode Island lakes and reservoirs. Points are averages and ranges are standard deviations with blue indicating an average below the long term mean and red indicating an average above the long term mean." title="" id="1" name="Picture"/>
             <a:graphic>
               <a:graphicData uri="http://schemas.openxmlformats.org/drawingml/2006/picture">
                 <pic:pic>
@@ -4169,7 +4092,7 @@
                     </pic:cNvPicPr>
                   </pic:nvPicPr>
                   <pic:blipFill>
-                    <a:blip r:embed="rId34"/>
+                    <a:blip r:embed="rId35"/>
                     <a:stretch>
                       <a:fillRect/>
                     </a:stretch>
@@ -4198,96 +4121,27 @@
     </w:p>
     <w:p>
       <w:pPr>
-        <w:pStyle w:val="BodyText"/>
-      </w:pPr>
-      <w:r>
-        <w:rPr>
-          <w:i/>
-        </w:rPr>
-        <w:t xml:space="preserve">Figure 3: Yearly trend over 20+ years of chlorphyll *a* (average z-score). Panel A. shows yearly averaged chlorophyll *a* z-scores from the URI Watershed Watch data. Panel B. shows yearly averaged chlorophyll *a* z-scores from the LAGOSNE dataset. Points are averages and ranges are standard deviations with blue indicating an average below the long term mean and red indicating an average above the long term mean.</w:t>
-      </w:r>
-    </w:p>
-    <w:p>
-      <w:pPr>
-        <w:pStyle w:val="BodyText"/>
+        <w:pStyle w:val="ImageCaption"/>
+      </w:pPr>
+      <w:r>
+        <w:t xml:space="preserve">Figure 3: Yearly trend over 20+ years of lake temperature in Rhode Island lakes and reservoirs. Points are averages and ranges are standard deviations with blue indicating an average below the long term mean and red indicating an average above the long term mean.</w:t>
+      </w:r>
+    </w:p>
+    <w:p>
+      <w:pPr>
+        <w:pStyle w:val="CaptionedFigure"/>
       </w:pPr>
       <w:r>
         <w:drawing>
           <wp:inline>
             <wp:extent cx="5943600" cy="7132320"/>
             <wp:effectExtent b="0" l="0" r="0" t="0"/>
-            <wp:docPr descr="" title="" id="1" name="Picture"/>
+            <wp:docPr descr="Figure 4: Yearly trend over 20+ years of chlorphyll *a* (average z-score). Panel A. shows yearly averaged chlorophyll *a* z-scores from the URI Watershed Watch data. Panel B. shows yearly averaged chlorophyll *a* z-scores from the LAGOSNE dataset. Points are averages and ranges are standard deviations with blue indicating an average below the long term mean and red indicating an average above the long term mean." title="" id="1" name="Picture"/>
             <a:graphic>
               <a:graphicData uri="http://schemas.openxmlformats.org/drawingml/2006/picture">
                 <pic:pic>
                   <pic:nvPicPr>
                     <pic:cNvPr descr="../figures/paired_chla_trends.jpg" id="0" name="Picture"/>
-                    <pic:cNvPicPr>
-                      <a:picLocks noChangeArrowheads="1" noChangeAspect="1"/>
-                    </pic:cNvPicPr>
-                  </pic:nvPicPr>
-                  <pic:blipFill>
-                    <a:blip r:embed="rId35"/>
-                    <a:stretch>
-                      <a:fillRect/>
-                    </a:stretch>
-                  </pic:blipFill>
-                  <pic:spPr bwMode="auto">
-                    <a:xfrm>
-                      <a:off x="0" y="0"/>
-                      <a:ext cx="5943600" cy="7132320"/>
-                    </a:xfrm>
-                    <a:prstGeom prst="rect">
-                      <a:avLst/>
-                    </a:prstGeom>
-                    <a:noFill/>
-                    <a:ln w="9525">
-                      <a:noFill/>
-                      <a:headEnd/>
-                      <a:tailEnd/>
-                    </a:ln>
-                  </pic:spPr>
-                </pic:pic>
-              </a:graphicData>
-            </a:graphic>
-          </wp:inline>
-        </w:drawing>
-      </w:r>
-    </w:p>
-    <w:p>
-      <w:pPr>
-        <w:pStyle w:val="BodyText"/>
-      </w:pPr>
-      <w:r>
-        <w:t xml:space="preserve">Average yearly trends for nutrients showed weaker or no trends over time. Total nitrogen did suggest a positive trend (slope: 0.023 , p-value: 0.00148); however, that trend is driven by the lower than average total nitrogen values in 1993 and 1994 (Figure 4A.). Since 1995, the yearly trend is shows much lower increase over time (slope: 0.011, p-value: 0.04177). Total phosphorus does not show a trend over time in the yearly scaled values (slope: 0.023 , p-value: 0.00148) and years that are over or under the average are evenly distributed over the years (Figure 5A.). The pattern is the same for the N:P ratio (slope: 0.012, p-value: 0.278) with little evidence suggesting a change in the concentrations of total nitrogen relative to the concentration of total phosphorus (Figure 6A.).</w:t>
-      </w:r>
-    </w:p>
-    <w:p>
-      <w:pPr>
-        <w:pStyle w:val="BodyText"/>
-      </w:pPr>
-      <w:r>
-        <w:rPr>
-          <w:i/>
-        </w:rPr>
-        <w:t xml:space="preserve">Figure 4: Yearly trend over 20+ years of total nitrogen (average z-score). Panel A. shows yearly averaged total nitrogen z-scores from the URI Watershed Watch data. Panel B. shows yearly averaged total nitrogen z-scores from the LAGOSNE dataset. Points are averages and ranges are standard deviations with blue indicating an average below the long term mean and red indicating an average above the long term mean.</w:t>
-      </w:r>
-    </w:p>
-    <w:p>
-      <w:pPr>
-        <w:pStyle w:val="BodyText"/>
-      </w:pPr>
-      <w:r>
-        <w:drawing>
-          <wp:inline>
-            <wp:extent cx="5943600" cy="7132320"/>
-            <wp:effectExtent b="0" l="0" r="0" t="0"/>
-            <wp:docPr descr="" title="" id="1" name="Picture"/>
-            <a:graphic>
-              <a:graphicData uri="http://schemas.openxmlformats.org/drawingml/2006/picture">
-                <pic:pic>
-                  <pic:nvPicPr>
-                    <pic:cNvPr descr="../figures/paired_tn_trends.jpg" id="0" name="Picture"/>
                     <pic:cNvPicPr>
                       <a:picLocks noChangeArrowheads="1" noChangeAspect="1"/>
                     </pic:cNvPicPr>
@@ -4322,30 +4176,35 @@
     </w:p>
     <w:p>
       <w:pPr>
+        <w:pStyle w:val="ImageCaption"/>
+      </w:pPr>
+      <w:r>
+        <w:t xml:space="preserve">Figure 4: Yearly trend over 20+ years of chlorphyll *a* (average z-score). Panel A. shows yearly averaged chlorophyll *a* z-scores from the URI Watershed Watch data. Panel B. shows yearly averaged chlorophyll *a* z-scores from the LAGOSNE dataset. Points are averages and ranges are standard deviations with blue indicating an average below the long term mean and red indicating an average above the long term mean.</w:t>
+      </w:r>
+    </w:p>
+    <w:p>
+      <w:pPr>
         <w:pStyle w:val="BodyText"/>
       </w:pPr>
       <w:r>
-        <w:rPr>
-          <w:i/>
-        </w:rPr>
-        <w:t xml:space="preserve">Figure 5: Yearly trend over 20+ years of total phosphorus (average z-score). Panel A. shows yearly averaged total phosphorus z-scores from the URI Watershed Watch data. Panel B. shows yearly averaged total phosphorus z-scores from the LAGOSNE dataset. Points are averages and ranges are standard deviations with blue indicating an average below the long term mean and red indicating an average above the long term mean.</w:t>
-      </w:r>
-    </w:p>
-    <w:p>
-      <w:pPr>
-        <w:pStyle w:val="BodyText"/>
+        <w:t xml:space="preserve">Average yearly trends for nutrients showed weaker or no trends over time. Total nitrogen did suggest a positive trend (slope: 0.023 , p-value: 0.00148); however, that trend is driven by the lower than average total nitrogen values in 1993 and 1994 (Figure 5A.). Since 1995, the yearly trend is shows much lower increase over time (slope: 0.011, p-value: 0.04177). Total phosphorus does not show a trend over time in the yearly scaled values (slope: 0.023 , p-value: 0.00148) and years that are over or under the average are evenly distributed over the years (Figure 6A.). The pattern is the same for the N:P ratio (slope: 0.012, p-value: 0.278) with little evidence suggesting a change in the concentrations of total nitrogen relative to the concentration of total phosphorus (Figure 7A.).</w:t>
+      </w:r>
+    </w:p>
+    <w:p>
+      <w:pPr>
+        <w:pStyle w:val="CaptionedFigure"/>
       </w:pPr>
       <w:r>
         <w:drawing>
           <wp:inline>
             <wp:extent cx="5943600" cy="7132320"/>
             <wp:effectExtent b="0" l="0" r="0" t="0"/>
-            <wp:docPr descr="" title="" id="1" name="Picture"/>
+            <wp:docPr descr="Figure 5: Yearly trend over 20+ years of total nitrogen (average z-score). Panel A. shows yearly averaged total nitrogen z-scores from the URI Watershed Watch data. Panel B. shows yearly averaged total nitrogen z-scores from the LAGOSNE dataset. Points are averages and ranges are standard deviations with blue indicating an average below the long term mean and red indicating an average above the long term mean." title="" id="1" name="Picture"/>
             <a:graphic>
               <a:graphicData uri="http://schemas.openxmlformats.org/drawingml/2006/picture">
                 <pic:pic>
                   <pic:nvPicPr>
-                    <pic:cNvPr descr="../figures/paired_tp_trends.jpg" id="0" name="Picture"/>
+                    <pic:cNvPr descr="../figures/paired_tn_trends.jpg" id="0" name="Picture"/>
                     <pic:cNvPicPr>
                       <a:picLocks noChangeArrowheads="1" noChangeAspect="1"/>
                     </pic:cNvPicPr>
@@ -4380,30 +4239,27 @@
     </w:p>
     <w:p>
       <w:pPr>
-        <w:pStyle w:val="BodyText"/>
-      </w:pPr>
-      <w:r>
-        <w:rPr>
-          <w:i/>
-        </w:rPr>
-        <w:t xml:space="preserve">Figure 6: Yearly trend over 20+ years of the total nitrogen:total phosphorus ratio (average z-score). Panel A. shows yearly averaged total nitrogen:total phosphorus ratio z-scores from the URI Watershed Watch data. Panel B. shows yearly averaged total nitrogen:total phosphorus ratio z-scores from the LAGOSNE dataset. Points are averages and ranges are standard deviations with blue indicating an average below the long term mean and red indicating an average above the long term mean.</w:t>
-      </w:r>
-    </w:p>
-    <w:p>
-      <w:pPr>
-        <w:pStyle w:val="BodyText"/>
+        <w:pStyle w:val="ImageCaption"/>
+      </w:pPr>
+      <w:r>
+        <w:t xml:space="preserve">Figure 5: Yearly trend over 20+ years of total nitrogen (average z-score). Panel A. shows yearly averaged total nitrogen z-scores from the URI Watershed Watch data. Panel B. shows yearly averaged total nitrogen z-scores from the LAGOSNE dataset. Points are averages and ranges are standard deviations with blue indicating an average below the long term mean and red indicating an average above the long term mean.</w:t>
+      </w:r>
+    </w:p>
+    <w:p>
+      <w:pPr>
+        <w:pStyle w:val="CaptionedFigure"/>
       </w:pPr>
       <w:r>
         <w:drawing>
           <wp:inline>
             <wp:extent cx="5943600" cy="7132320"/>
             <wp:effectExtent b="0" l="0" r="0" t="0"/>
-            <wp:docPr descr="" title="" id="1" name="Picture"/>
+            <wp:docPr descr="Figure 6: Yearly trend over 20+ years of total phosphorus (average z-score). Panel A. shows yearly averaged total phosphorus z-scores from the URI Watershed Watch data. Panel B. shows yearly averaged total phosphorus z-scores from the LAGOSNE dataset. Points are averages and ranges are standard deviations with blue indicating an average below the long term mean and red indicating an average above the long term mean." title="" id="1" name="Picture"/>
             <a:graphic>
               <a:graphicData uri="http://schemas.openxmlformats.org/drawingml/2006/picture">
                 <pic:pic>
                   <pic:nvPicPr>
-                    <pic:cNvPr descr="../figures/paired_np_trends.jpg" id="0" name="Picture"/>
+                    <pic:cNvPr descr="../figures/paired_tp_trends.jpg" id="0" name="Picture"/>
                     <pic:cNvPicPr>
                       <a:picLocks noChangeArrowheads="1" noChangeAspect="1"/>
                     </pic:cNvPicPr>
@@ -4438,13 +4294,76 @@
     </w:p>
     <w:p>
       <w:pPr>
+        <w:pStyle w:val="ImageCaption"/>
+      </w:pPr>
+      <w:r>
+        <w:t xml:space="preserve">Figure 6: Yearly trend over 20+ years of total phosphorus (average z-score). Panel A. shows yearly averaged total phosphorus z-scores from the URI Watershed Watch data. Panel B. shows yearly averaged total phosphorus z-scores from the LAGOSNE dataset. Points are averages and ranges are standard deviations with blue indicating an average below the long term mean and red indicating an average above the long term mean.</w:t>
+      </w:r>
+    </w:p>
+    <w:p>
+      <w:pPr>
+        <w:pStyle w:val="CaptionedFigure"/>
+      </w:pPr>
+      <w:r>
+        <w:drawing>
+          <wp:inline>
+            <wp:extent cx="5943600" cy="7132320"/>
+            <wp:effectExtent b="0" l="0" r="0" t="0"/>
+            <wp:docPr descr="Figure 7: Yearly trend over 20+ years of the total nitrogen:total phosphorus ratio (average z-score). Panel A. shows yearly averaged total nitrogen:total phosphorus ratio z-scores from the URI Watershed Watch data. Panel B. shows yearly averaged total nitrogen:total phosphorus ratio z-scores from the LAGOSNE dataset. Points are averages and ranges are standard deviations with blue indicating an average below the long term mean and red indicating an average above the long term mean." title="" id="1" name="Picture"/>
+            <a:graphic>
+              <a:graphicData uri="http://schemas.openxmlformats.org/drawingml/2006/picture">
+                <pic:pic>
+                  <pic:nvPicPr>
+                    <pic:cNvPr descr="../figures/paired_np_trends.jpg" id="0" name="Picture"/>
+                    <pic:cNvPicPr>
+                      <a:picLocks noChangeArrowheads="1" noChangeAspect="1"/>
+                    </pic:cNvPicPr>
+                  </pic:nvPicPr>
+                  <pic:blipFill>
+                    <a:blip r:embed="rId39"/>
+                    <a:stretch>
+                      <a:fillRect/>
+                    </a:stretch>
+                  </pic:blipFill>
+                  <pic:spPr bwMode="auto">
+                    <a:xfrm>
+                      <a:off x="0" y="0"/>
+                      <a:ext cx="5943600" cy="7132320"/>
+                    </a:xfrm>
+                    <a:prstGeom prst="rect">
+                      <a:avLst/>
+                    </a:prstGeom>
+                    <a:noFill/>
+                    <a:ln w="9525">
+                      <a:noFill/>
+                      <a:headEnd/>
+                      <a:tailEnd/>
+                    </a:ln>
+                  </pic:spPr>
+                </pic:pic>
+              </a:graphicData>
+            </a:graphic>
+          </wp:inline>
+        </w:drawing>
+      </w:r>
+    </w:p>
+    <w:p>
+      <w:pPr>
+        <w:pStyle w:val="ImageCaption"/>
+      </w:pPr>
+      <w:r>
+        <w:t xml:space="preserve">Figure 7: Yearly trend over 20+ years of the total nitrogen:total phosphorus ratio (average z-score). Panel A. shows yearly averaged total nitrogen:total phosphorus ratio z-scores from the URI Watershed Watch data. Panel B. shows yearly averaged total nitrogen:total phosphorus ratio z-scores from the LAGOSNE dataset. Points are averages and ranges are standard deviations with blue indicating an average below the long term mean and red indicating an average above the long term mean.</w:t>
+      </w:r>
+    </w:p>
+    <w:p>
+      <w:pPr>
         <w:pStyle w:val="Heading2"/>
       </w:pPr>
-      <w:bookmarkStart w:id="39" w:name="regional-trends-in-water-quality"/>
+      <w:bookmarkStart w:id="40" w:name="regional-trends-in-water-quality"/>
       <w:r>
         <w:t xml:space="preserve">Regional trends in water quality</w:t>
       </w:r>
-      <w:bookmarkEnd w:id="39"/>
+      <w:bookmarkEnd w:id="40"/>
     </w:p>
     <w:p>
       <w:pPr>
@@ -4466,519 +4385,503 @@
         <w:t xml:space="preserve"> </w:t>
       </w:r>
       <w:r>
-        <w:t xml:space="preserve">showed a very weak negative trend (slope: -0.001, p-value: 0.75122, Figure 3B.), total phosphorus shows a slight increasing trend (slope: 0.005, p-value: 0.2157, Figure 5B.), total nitrogen shows a slight negative trend (slope: 0.007, p-value: 0.46615, Figure 4B.) and the total nitrogen:total phosphorus ratio was also flat (slope: 0.01, p-value: 0.24931, Figure 6B.)</w:t>
+        <w:t xml:space="preserve">showed a very weak negative trend (slope: -0.001, p-value: 0.75122, Figure 4B.), total phosphorus shows a slight increasing trend (slope: 0.005, p-value: 0.2157, Figure 6B.), total nitrogen shows a slight negative trend (slope: 0.007, p-value: 0.46615, Figure 5B.) and the total nitrogen:total phosphorus ratio was also flat (slope: 0.01, p-value: 0.24931, Figure 7B.)</w:t>
       </w:r>
     </w:p>
     <w:p>
       <w:pPr>
         <w:pStyle w:val="Heading1"/>
       </w:pPr>
-      <w:bookmarkStart w:id="40" w:name="discussion-and-conclusions"/>
+      <w:bookmarkStart w:id="41" w:name="discussion-and-conclusions"/>
       <w:r>
         <w:t xml:space="preserve">Discussion and conclusions</w:t>
       </w:r>
-      <w:bookmarkEnd w:id="40"/>
+      <w:bookmarkEnd w:id="41"/>
     </w:p>
     <w:p>
       <w:pPr>
         <w:pStyle w:val="Heading2"/>
       </w:pPr>
-      <w:bookmarkStart w:id="41" w:name="trends"/>
+      <w:bookmarkStart w:id="42" w:name="trends"/>
       <w:r>
         <w:t xml:space="preserve">Trends</w:t>
       </w:r>
-      <w:bookmarkEnd w:id="41"/>
+      <w:bookmarkEnd w:id="42"/>
     </w:p>
     <w:p>
       <w:pPr>
         <w:pStyle w:val="Heading3"/>
       </w:pPr>
-      <w:bookmarkStart w:id="42" w:name="Xe91f902b6cab674a3fc7b19f71e397b0445af84"/>
+      <w:bookmarkStart w:id="43" w:name="Xe91f902b6cab674a3fc7b19f71e397b0445af84"/>
       <w:r>
         <w:t xml:space="preserve">Parameter by parameter discussion of trends</w:t>
       </w:r>
-      <w:bookmarkEnd w:id="42"/>
+      <w:bookmarkEnd w:id="43"/>
     </w:p>
     <w:p>
       <w:pPr>
         <w:pStyle w:val="Heading3"/>
       </w:pPr>
-      <w:bookmarkStart w:id="43" w:name="Xc92e8aa1d0401994968232e3db70f81dc5d806e"/>
+      <w:bookmarkStart w:id="44" w:name="Xc92e8aa1d0401994968232e3db70f81dc5d806e"/>
       <w:r>
         <w:t xml:space="preserve">How do trends break down by trophic state?</w:t>
       </w:r>
-      <w:bookmarkEnd w:id="43"/>
+      <w:bookmarkEnd w:id="44"/>
     </w:p>
     <w:p>
       <w:pPr>
         <w:pStyle w:val="Heading3"/>
       </w:pPr>
-      <w:bookmarkStart w:id="44" w:name="local-scale-vs-regionalglobal-scale"/>
+      <w:bookmarkStart w:id="45" w:name="local-scale-vs-regionalglobal-scale"/>
       <w:r>
         <w:t xml:space="preserve">Local scale vs Regional/Global scale</w:t>
       </w:r>
-      <w:bookmarkEnd w:id="44"/>
+      <w:bookmarkEnd w:id="45"/>
     </w:p>
     <w:p>
       <w:pPr>
         <w:pStyle w:val="Heading3"/>
       </w:pPr>
-      <w:bookmarkStart w:id="45" w:name="ri-is-downstream---bryan-will-write"/>
+      <w:bookmarkStart w:id="46" w:name="ri-is-downstream---bryan-will-write"/>
       <w:r>
         <w:t xml:space="preserve">RI is downstream - Bryan will write</w:t>
       </w:r>
-      <w:bookmarkEnd w:id="45"/>
+      <w:bookmarkEnd w:id="46"/>
     </w:p>
     <w:p>
       <w:pPr>
         <w:pStyle w:val="Heading2"/>
       </w:pPr>
-      <w:bookmarkStart w:id="46" w:name="managementimplications"/>
+      <w:bookmarkStart w:id="47" w:name="managementimplications"/>
       <w:r>
         <w:t xml:space="preserve">Management/Implications</w:t>
       </w:r>
-      <w:bookmarkEnd w:id="46"/>
+      <w:bookmarkEnd w:id="47"/>
     </w:p>
     <w:p>
       <w:pPr>
         <w:pStyle w:val="Heading3"/>
       </w:pPr>
-      <w:bookmarkStart w:id="47" w:name="season-length-changes"/>
+      <w:bookmarkStart w:id="48" w:name="season-length-changes"/>
       <w:r>
         <w:t xml:space="preserve">Season Length Changes</w:t>
       </w:r>
-      <w:bookmarkEnd w:id="47"/>
+      <w:bookmarkEnd w:id="48"/>
     </w:p>
     <w:p>
       <w:pPr>
         <w:pStyle w:val="Heading2"/>
       </w:pPr>
-      <w:bookmarkStart w:id="48" w:name="volunteer-monitoring-data"/>
+      <w:bookmarkStart w:id="49" w:name="volunteer-monitoring-data"/>
       <w:r>
         <w:t xml:space="preserve">Volunteer Monitoring Data</w:t>
       </w:r>
-      <w:bookmarkEnd w:id="48"/>
+      <w:bookmarkEnd w:id="49"/>
     </w:p>
     <w:p>
       <w:pPr>
         <w:pStyle w:val="Heading3"/>
       </w:pPr>
-      <w:bookmarkStart w:id="49" w:name="why-this-is-possible---fantastic-ww-data"/>
+      <w:bookmarkStart w:id="50" w:name="why-this-is-possible---fantastic-ww-data"/>
       <w:r>
         <w:t xml:space="preserve">Why this is possible - Fantastic WW data</w:t>
       </w:r>
-      <w:bookmarkEnd w:id="49"/>
+      <w:bookmarkEnd w:id="50"/>
     </w:p>
     <w:p>
       <w:pPr>
         <w:pStyle w:val="Heading2"/>
       </w:pPr>
-      <w:bookmarkStart w:id="50" w:name="caveats"/>
+      <w:bookmarkStart w:id="51" w:name="caveats"/>
       <w:r>
         <w:t xml:space="preserve">Caveats</w:t>
       </w:r>
-      <w:bookmarkEnd w:id="50"/>
+      <w:bookmarkEnd w:id="51"/>
     </w:p>
     <w:p>
       <w:pPr>
         <w:pStyle w:val="Heading1"/>
       </w:pPr>
-      <w:bookmarkStart w:id="51" w:name="bibliography"/>
+      <w:bookmarkStart w:id="52" w:name="bibliography"/>
       <w:r>
         <w:t xml:space="preserve">Bibliography</w:t>
       </w:r>
-      <w:bookmarkEnd w:id="51"/>
-    </w:p>
-    <w:bookmarkStart w:id="90" w:name="refs"/>
-    <w:bookmarkStart w:id="52" w:name="ref-vitousek1997human"/>
+      <w:bookmarkEnd w:id="52"/>
+    </w:p>
+    <w:bookmarkStart w:id="89" w:name="refs"/>
+    <w:bookmarkStart w:id="53" w:name="ref-brooks2016harmful"/>
     <w:p>
       <w:pPr>
         <w:pStyle w:val="Bibliography"/>
       </w:pPr>
       <w:r>
-        <w:t xml:space="preserve">1. Vitousek PM, Aber JD, Howarth RW, Likens GE, Matson PA, et al. (1997) Human alteration of the global nitrogen cycle: Sources and consequences. Ecological applications 7: 737–750.</w:t>
-      </w:r>
-    </w:p>
-    <w:bookmarkEnd w:id="52"/>
-    <w:bookmarkStart w:id="53" w:name="ref-finlay2013human"/>
+        <w:t xml:space="preserve">Brooks, B. W., J. M. Lazorchak, M. D. Howard, M.-V. V. Johnson, S. L. Morton, D. A. Perkins, E. D. Reavie, G. I. Scott, S. A. Smith, and J. A. Steevens. 2016. Are harmful algal blooms becoming the greatest inland water quality threat to public health and aquatic ecosystems? Environmental toxicology and chemistry 35:6–13.</w:t>
+      </w:r>
+    </w:p>
+    <w:bookmarkEnd w:id="53"/>
+    <w:bookmarkStart w:id="54" w:name="ref-carpenter1998nonpoint"/>
     <w:p>
       <w:pPr>
         <w:pStyle w:val="Bibliography"/>
       </w:pPr>
       <w:r>
-        <w:t xml:space="preserve">2. Finlay JC, Small GE, Sterner RW (2013) Human influences on nitrogen removal in lakes. Science 342: 247–250.</w:t>
-      </w:r>
-    </w:p>
-    <w:bookmarkEnd w:id="53"/>
-    <w:bookmarkStart w:id="54" w:name="ref-filippelli2008global"/>
+        <w:t xml:space="preserve">Carpenter, S. R., N. F. Caraco, D. L. Correll, R. W. Howarth, A. N. Sharpley, and V. H. Smith. 1998. Nonpoint pollution of surface waters with phosphorus and nitrogen. Ecological applications 8:559–568.</w:t>
+      </w:r>
+    </w:p>
+    <w:bookmarkEnd w:id="54"/>
+    <w:bookmarkStart w:id="55" w:name="ref-cheruvelil2013multi"/>
     <w:p>
       <w:pPr>
         <w:pStyle w:val="Bibliography"/>
       </w:pPr>
       <w:r>
-        <w:t xml:space="preserve">3. Filippelli GM (2008) The global phosphorus cycle: Past, present, and future. Elements 4: 89–95.</w:t>
-      </w:r>
-    </w:p>
-    <w:bookmarkEnd w:id="54"/>
-    <w:bookmarkStart w:id="55" w:name="ref-williamson2008lakes"/>
+        <w:t xml:space="preserve">Cheruvelil, K., P. Soranno, K. Webster, and M. Bremigan. 2013. Multi-scaled drivers of ecosystem state: Quantifying the importance of the regional spatial scale. Ecological Applications 23:1603–1618.</w:t>
+      </w:r>
+    </w:p>
+    <w:bookmarkEnd w:id="55"/>
+    <w:bookmarkStart w:id="56" w:name="ref-collins2017lake"/>
     <w:p>
       <w:pPr>
         <w:pStyle w:val="Bibliography"/>
       </w:pPr>
       <w:r>
-        <w:t xml:space="preserve">4. Williamson CE, Dodds W, Kratz TK, Palmer MA (2008) Lakes and streams as sentinels of environmental change in terrestrial and atmospheric processes. Frontiers in Ecology and the Environment 6: 247–254.</w:t>
-      </w:r>
-    </w:p>
-    <w:bookmarkEnd w:id="55"/>
-    <w:bookmarkStart w:id="56" w:name="ref-schindler2009lakes"/>
+        <w:t xml:space="preserve">Collins, S. M., S. K. Oliver, J.-F. Lapierre, E. H. Stanley, J. R. Jones, T. Wagner, and P. A. Soranno. 2017. Lake nutrient stoichiometry is less predictable than nutrient concentrations at regional and sub-continental scales. Ecological applications 27:1529–1540.</w:t>
+      </w:r>
+    </w:p>
+    <w:bookmarkEnd w:id="56"/>
+    <w:bookmarkStart w:id="57" w:name="ref-dickinson2012current"/>
     <w:p>
       <w:pPr>
         <w:pStyle w:val="Bibliography"/>
       </w:pPr>
       <w:r>
-        <w:t xml:space="preserve">5. Schindler D (2009) Lakes as sentinels and integrators for the effects of climate change on watersheds, airsheds, and landscapes. Limnology and Oceanography 54: 2349–2358.</w:t>
-      </w:r>
-    </w:p>
-    <w:bookmarkEnd w:id="56"/>
-    <w:bookmarkStart w:id="57" w:name="ref-carpenter1998nonpoint"/>
+        <w:t xml:space="preserve">Dickinson, J. L., J. Shirk, D. Bonter, R. Bonney, R. L. Crain, J. Martin, T. Phillips, and K. Purcell. 2012. The current state of citizen science as a tool for ecological research and public engagement. Frontiers in Ecology and the Environment 10:291–297.</w:t>
+      </w:r>
+    </w:p>
+    <w:bookmarkEnd w:id="57"/>
+    <w:bookmarkStart w:id="58" w:name="ref-dodds2008eutrophication"/>
     <w:p>
       <w:pPr>
         <w:pStyle w:val="Bibliography"/>
       </w:pPr>
       <w:r>
-        <w:t xml:space="preserve">6. Carpenter SR, Caraco NF, Correll DL, Howarth RW, Sharpley AN, et al. (1998) Nonpoint pollution of surface waters with phosphorus and nitrogen. Ecological applications 8: 559–568.</w:t>
-      </w:r>
-    </w:p>
-    <w:bookmarkEnd w:id="57"/>
-    <w:bookmarkStart w:id="58" w:name="ref-smith2003eutrophication"/>
+        <w:t xml:space="preserve">Dodds, W. K., W. W. Bouska, J. L. Eitzmann, T. J. Pilger, K. L. Pitts, A. J. Riley, J. T. Schloesser, and D. J. Thornbrugh. 2008. Eutrophication of us freshwaters: Analysis of potential economic damages. ACS Publications.</w:t>
+      </w:r>
+    </w:p>
+    <w:bookmarkEnd w:id="58"/>
+    <w:bookmarkStart w:id="59" w:name="ref-filippelli2008global"/>
     <w:p>
       <w:pPr>
         <w:pStyle w:val="Bibliography"/>
       </w:pPr>
       <w:r>
-        <w:t xml:space="preserve">7. Smith VH (2003) Eutrophication of freshwater and coastal marine ecosystems a global problem. Environmental Science and Pollution Research 10: 126–139.</w:t>
-      </w:r>
-    </w:p>
-    <w:bookmarkEnd w:id="58"/>
-    <w:bookmarkStart w:id="59" w:name="ref-michalak2013record"/>
+        <w:t xml:space="preserve">Filippelli, G. M. 2008. The global phosphorus cycle: Past, present, and future. Elements 4:89–95.</w:t>
+      </w:r>
+    </w:p>
+    <w:bookmarkEnd w:id="59"/>
+    <w:bookmarkStart w:id="60" w:name="ref-filstrup2018evidence"/>
     <w:p>
       <w:pPr>
         <w:pStyle w:val="Bibliography"/>
       </w:pPr>
       <w:r>
-        <w:t xml:space="preserve">8. Michalak AM, Anderson EJ, Beletsky D, Boland S, Bosch NS, et al. (2013) Record-setting algal bloom in lake erie caused by agricultural and meteorological trends consistent with expected future conditions. Proceedings of the National Academy of Sciences 110: 6448–6452.</w:t>
-      </w:r>
-    </w:p>
-    <w:bookmarkEnd w:id="59"/>
-    <w:bookmarkStart w:id="60" w:name="ref-kosten2012warmer"/>
+        <w:t xml:space="preserve">Filstrup, C. T., T. Wagner, S. K. Oliver, C. A. Stow, K. E. Webster, E. H. Stanley, and J. A. Downing. 2018. Evidence for regional nitrogen stress on chlorophyll a in lakes across large landscape and climate gradients. Limnology and Oceanography 63:S324–S339.</w:t>
+      </w:r>
+    </w:p>
+    <w:bookmarkEnd w:id="60"/>
+    <w:bookmarkStart w:id="61" w:name="ref-filstrup2014regional"/>
     <w:p>
       <w:pPr>
         <w:pStyle w:val="Bibliography"/>
       </w:pPr>
       <w:r>
-        <w:t xml:space="preserve">9. Kosten S, Huszar VL, Bécares E, Costa LS, Van Donk E, et al. (2012) Warmer climates boost cyanobacterial dominance in shallow lakes. Global Change Biology 18: 118–126.</w:t>
-      </w:r>
-    </w:p>
-    <w:bookmarkEnd w:id="60"/>
-    <w:bookmarkStart w:id="61" w:name="ref-taranu2015acceleration"/>
+        <w:t xml:space="preserve">Filstrup, C. T., T. Wagner, P. A. Soranno, E. H. Stanley, C. A. Stow, K. E. Webster, and J. A. Downing. 2014. Regional variability among nonlinear chlorophyll—phosphorus relationships in lakes. Limnology and Oceanography 59:1691–1703.</w:t>
+      </w:r>
+    </w:p>
+    <w:bookmarkEnd w:id="61"/>
+    <w:bookmarkStart w:id="62" w:name="ref-finlay2013human"/>
     <w:p>
       <w:pPr>
         <w:pStyle w:val="Bibliography"/>
       </w:pPr>
       <w:r>
-        <w:t xml:space="preserve">10. Taranu ZE, Gregory-Eaves I, Leavitt PR, Bunting L, Buchaca T, et al. (2015) Acceleration of cyanobacterial dominance in north temperate-subarctic lakes during the anthropocene. Ecology Letters 18: 375–384.</w:t>
-      </w:r>
-    </w:p>
-    <w:bookmarkEnd w:id="61"/>
-    <w:bookmarkStart w:id="62" w:name="ref-brooks2016harmful"/>
+        <w:t xml:space="preserve">Finlay, J. C., G. E. Small, and R. W. Sterner. 2013. Human influences on nitrogen removal in lakes. Science 342:247–250.</w:t>
+      </w:r>
+    </w:p>
+    <w:bookmarkEnd w:id="62"/>
+    <w:bookmarkStart w:id="63" w:name="ref-helsel2002statistical"/>
     <w:p>
       <w:pPr>
         <w:pStyle w:val="Bibliography"/>
       </w:pPr>
       <w:r>
-        <w:t xml:space="preserve">11. Brooks BW, Lazorchak JM, Howard MD, Johnson M-VV, Morton SL, et al. (2016) Are harmful algal blooms becoming the greatest inland water quality threat to public health and aquatic ecosystems? Environmental toxicology and chemistry 35: 6–13.</w:t>
-      </w:r>
-    </w:p>
-    <w:bookmarkEnd w:id="62"/>
-    <w:bookmarkStart w:id="63" w:name="ref-dodds2008eutrophication"/>
+        <w:t xml:space="preserve">Helsel, D. R., and R. M. Hirsch. 2002. Statistical methods in water resources.</w:t>
+      </w:r>
+      <w:r>
+        <w:t xml:space="preserve"> </w:t>
+      </w:r>
+      <w:r>
+        <w:rPr>
+          <w:i/>
+        </w:rPr>
+        <w:t xml:space="preserve">in</w:t>
+      </w:r>
+      <w:r>
+        <w:t xml:space="preserve">. US Geological survey Reston, VA.</w:t>
+      </w:r>
+    </w:p>
+    <w:bookmarkEnd w:id="63"/>
+    <w:bookmarkStart w:id="64" w:name="ref-herlihy2013using"/>
     <w:p>
       <w:pPr>
         <w:pStyle w:val="Bibliography"/>
       </w:pPr>
       <w:r>
-        <w:t xml:space="preserve">12. Dodds WK, Bouska WW, Eitzmann JL, Pilger TJ, Pitts KL, et al. (2008) Eutrophication of us freshwaters: Analysis of potential economic damages.</w:t>
-      </w:r>
-    </w:p>
-    <w:bookmarkEnd w:id="63"/>
-    <w:bookmarkStart w:id="64" w:name="ref-paerl2009climate"/>
+        <w:t xml:space="preserve">Herlihy, A. T., N. C. Kamman, J. C. Sifneos, D. Charles, M. D. Enache, and R. J. Stevenson. 2013. Using multiple approaches to develop nutrient criteria for lakes in the conterminous usa. Freshwater Science 32:367–384.</w:t>
+      </w:r>
+    </w:p>
+    <w:bookmarkEnd w:id="64"/>
+    <w:bookmarkStart w:id="65" w:name="ref-hollister2016modeling"/>
     <w:p>
       <w:pPr>
         <w:pStyle w:val="Bibliography"/>
       </w:pPr>
       <w:r>
-        <w:t xml:space="preserve">13. Paerl HW, Huisman J (2009) Climate change: A catalyst for global expansion of harmful cyanobacterial blooms. Environmental microbiology reports 1: 27–37.</w:t>
-      </w:r>
-    </w:p>
-    <w:bookmarkEnd w:id="64"/>
-    <w:bookmarkStart w:id="65" w:name="ref-paerl2016takes"/>
+        <w:t xml:space="preserve">Hollister, J. W., W. B. Milstead, and B. J. Kreakie. 2016. Modeling lake trophic state: A random forest approach. Ecosphere 7.</w:t>
+      </w:r>
+    </w:p>
+    <w:bookmarkEnd w:id="65"/>
+    <w:bookmarkStart w:id="66" w:name="ref-hurlbert1984pseudoreplication"/>
     <w:p>
       <w:pPr>
         <w:pStyle w:val="Bibliography"/>
       </w:pPr>
       <w:r>
-        <w:t xml:space="preserve">14. Paerl HW, Scott JT, McCarthy MJ, Newell SE, Gardner WS, et al. (2016) It takes two to tango: When and where dual nutrient (n &amp; p) reductions are needed to protect lakes and downstream ecosystems. Environmental science &amp; technology 50: 10805–10813.</w:t>
-      </w:r>
-    </w:p>
-    <w:bookmarkEnd w:id="65"/>
-    <w:bookmarkStart w:id="66" w:name="ref-schindler2008eutrophication"/>
+        <w:t xml:space="preserve">Hurlbert, S. H. 1984. Pseudoreplication and the design of ecological field experiments. Ecological monographs 54:187–211.</w:t>
+      </w:r>
+    </w:p>
+    <w:bookmarkEnd w:id="66"/>
+    <w:bookmarkStart w:id="67" w:name="ref-jones1996calculating"/>
     <w:p>
       <w:pPr>
         <w:pStyle w:val="Bibliography"/>
       </w:pPr>
       <w:r>
-        <w:t xml:space="preserve">15. Schindler DW, Hecky R, Findlay D, Stainton M, Parker B, et al. (2008) Eutrophication of lakes cannot be controlled by reducing nitrogen input: Results of a 37-year whole-ecosystem experiment. Proceedings of the National Academy of Sciences 105: 11254–11258.</w:t>
-      </w:r>
-    </w:p>
-    <w:bookmarkEnd w:id="66"/>
-    <w:bookmarkStart w:id="67" w:name="ref-herlihy2013using"/>
+        <w:t xml:space="preserve">Jones, P., and M. Hulme. 1996. Calculating regional climatic time series for temperature and precipitation: Methods and illustrations. International Journal of Climatology: A Journal of the Royal Meteorological Society 16:361–377.</w:t>
+      </w:r>
+    </w:p>
+    <w:bookmarkEnd w:id="67"/>
+    <w:bookmarkStart w:id="68" w:name="ref-kosmala2016assessing"/>
     <w:p>
       <w:pPr>
         <w:pStyle w:val="Bibliography"/>
       </w:pPr>
       <w:r>
-        <w:t xml:space="preserve">16. Herlihy AT, Kamman NC, Sifneos JC, Charles D, Enache MD, et al. (2013) Using multiple approaches to develop nutrient criteria for lakes in the conterminous usa. Freshwater Science 32: 367–384.</w:t>
-      </w:r>
-    </w:p>
-    <w:bookmarkEnd w:id="67"/>
-    <w:bookmarkStart w:id="68" w:name="ref-yuan2014managing"/>
+        <w:t xml:space="preserve">Kosmala, M., A. Wiggins, A. Swanson, and B. Simmons. 2016. Assessing data quality in citizen science. Frontiers in Ecology and the Environment 14:551–560.</w:t>
+      </w:r>
+    </w:p>
+    <w:bookmarkEnd w:id="68"/>
+    <w:bookmarkStart w:id="69" w:name="ref-kosten2012warmer"/>
     <w:p>
       <w:pPr>
         <w:pStyle w:val="Bibliography"/>
       </w:pPr>
       <w:r>
-        <w:t xml:space="preserve">17. Yuan LL, Pollard AI, Pather S, Oliver JL, D’Anglada L (2014) Managing microcystin: Identifying national-scale thresholds for total nitrogen and chlorophyll a. Freshwater biology 59: 1970–1981.</w:t>
-      </w:r>
-    </w:p>
-    <w:bookmarkEnd w:id="68"/>
-    <w:bookmarkStart w:id="69" w:name="ref-stoddard2016continental"/>
+        <w:t xml:space="preserve">Kosten, S., V. L. Huszar, E. Bécares, L. S. Costa, E. Van Donk, L.-A. Hansson, E. Jeppesen, C. Kruk, G. Lacerot, N. Mazzeo, and others. 2012. Warmer climates boost cyanobacterial dominance in shallow lakes. Global Change Biology 18:118–126.</w:t>
+      </w:r>
+    </w:p>
+    <w:bookmarkEnd w:id="69"/>
+    <w:bookmarkStart w:id="70" w:name="ref-lottig2017macroscale"/>
     <w:p>
       <w:pPr>
         <w:pStyle w:val="Bibliography"/>
       </w:pPr>
       <w:r>
-        <w:t xml:space="preserve">18. Stoddard JL, Van Sickle J, Herlihy AT, Brahney J, Paulsen S, et al. (2016) Continental-scale increase in lake and stream phosphorus: Are oligotrophic systems disappearing in the united states? Environmental science &amp; technology 50: 3409–3415.</w:t>
-      </w:r>
-    </w:p>
-    <w:bookmarkEnd w:id="69"/>
-    <w:bookmarkStart w:id="70" w:name="ref-hollister2016modeling"/>
+        <w:t xml:space="preserve">Lottig, N. R., P.-N. Tan, T. Wagner, K. S. Cheruvelil, P. A. Soranno, E. H. Stanley, C. E. Scott, C. A. Stow, and S. Yuan. 2017. Macroscale patterns of synchrony identify complex relationships among spatial and temporal ecosystem drivers. Ecosphere 8.</w:t>
+      </w:r>
+    </w:p>
+    <w:bookmarkEnd w:id="70"/>
+    <w:bookmarkStart w:id="71" w:name="ref-lottig2014long"/>
     <w:p>
       <w:pPr>
         <w:pStyle w:val="Bibliography"/>
       </w:pPr>
       <w:r>
-        <w:t xml:space="preserve">19. Hollister JW, Milstead WB, Kreakie BJ (2016) Modeling lake trophic state: A random forest approach. Ecosphere 7.</w:t>
-      </w:r>
-    </w:p>
-    <w:bookmarkEnd w:id="70"/>
-    <w:bookmarkStart w:id="71" w:name="ref-nojavan2019rethinking"/>
+        <w:t xml:space="preserve">Lottig, N. R., T. Wagner, E. N. Henry, K. S. Cheruvelil, K. E. Webster, J. A. Downing, and C. A. Stow. 2014. Long-term citizen-collected data reveal geographical patterns and temporal trends in lake water clarity. PloS one 9:e95769.</w:t>
+      </w:r>
+    </w:p>
+    <w:bookmarkEnd w:id="71"/>
+    <w:bookmarkStart w:id="72" w:name="ref-michalak2013record"/>
     <w:p>
       <w:pPr>
         <w:pStyle w:val="Bibliography"/>
       </w:pPr>
       <w:r>
-        <w:t xml:space="preserve">20. Nojavan F, Kreakie BJ, Hollister JW, Qian SS (2019) Rethinking the lake trophic state index. PeerJ Preprints.</w:t>
-      </w:r>
-    </w:p>
-    <w:bookmarkEnd w:id="71"/>
-    <w:bookmarkStart w:id="72" w:name="ref-read2015importance"/>
+        <w:t xml:space="preserve">Michalak, A. M., E. J. Anderson, D. Beletsky, S. Boland, N. S. Bosch, T. B. Bridgeman, J. D. Chaffin, K. Cho, R. Confesor, I. Daloğlu, and others. 2013. Record-setting algal bloom in lake erie caused by agricultural and meteorological trends consistent with expected future conditions. Proceedings of the National Academy of Sciences 110:6448–6452.</w:t>
+      </w:r>
+    </w:p>
+    <w:bookmarkEnd w:id="72"/>
+    <w:bookmarkStart w:id="73" w:name="ref-nojavan2019rethinking"/>
     <w:p>
       <w:pPr>
         <w:pStyle w:val="Bibliography"/>
       </w:pPr>
       <w:r>
-        <w:t xml:space="preserve">21. Read EK, Patil VP, Oliver SK, Hetherington AL, Brentrup JA, et al. (2015) The importance of lake-specific characteristics for water quality across the continental united states. Ecological Applications 25: 943–955.</w:t>
-      </w:r>
-    </w:p>
-    <w:bookmarkEnd w:id="72"/>
-    <w:bookmarkStart w:id="73" w:name="ref-cheruvelil2013multi"/>
+        <w:t xml:space="preserve">Nojavan, F., B. J. Kreakie, J. W. Hollister, and S. S. Qian. 2019. Rethinking the lake trophic state index. PeerJ Preprints.</w:t>
+      </w:r>
+    </w:p>
+    <w:bookmarkEnd w:id="73"/>
+    <w:bookmarkStart w:id="74" w:name="ref-Oliver_2017"/>
     <w:p>
       <w:pPr>
         <w:pStyle w:val="Bibliography"/>
       </w:pPr>
       <w:r>
-        <w:t xml:space="preserve">22. Cheruvelil K, Soranno P, Webster K, Bremigan M (2013) Multi-scaled drivers of ecosystem state: Quantifying the importance of the regional spatial scale. Ecological Applications 23: 1603–1618.</w:t>
-      </w:r>
-    </w:p>
-    <w:bookmarkEnd w:id="73"/>
-    <w:bookmarkStart w:id="74" w:name="ref-lottig2014long"/>
+        <w:t xml:space="preserve">Oliver, S. K., S. M. Collins, P. A. Soranno, T. Wagner, E. H. Stanley, J. R. Jones, C. A. Stow, and N. R. Lottig. 2017. Unexpected stasis in a changing world: Lake nutrient and chlorophyll trends since 1990. Global Change Biology 23:5455–5467.</w:t>
+      </w:r>
+    </w:p>
+    <w:bookmarkEnd w:id="74"/>
+    <w:bookmarkStart w:id="75" w:name="ref-paerl2009climate"/>
     <w:p>
       <w:pPr>
         <w:pStyle w:val="Bibliography"/>
       </w:pPr>
       <w:r>
-        <w:t xml:space="preserve">23. Lottig NR, Wagner T, Henry EN, Cheruvelil KS, Webster KE, et al. (2014) Long-term citizen-collected data reveal geographical patterns and temporal trends in lake water clarity. PloS one 9: e95769.</w:t>
-      </w:r>
-    </w:p>
-    <w:bookmarkEnd w:id="74"/>
-    <w:bookmarkStart w:id="75" w:name="ref-lottig2017macroscale"/>
+        <w:t xml:space="preserve">Paerl, H. W., and J. Huisman. 2009. Climate change: A catalyst for global expansion of harmful cyanobacterial blooms. Environmental microbiology reports 1:27–37.</w:t>
+      </w:r>
+    </w:p>
+    <w:bookmarkEnd w:id="75"/>
+    <w:bookmarkStart w:id="76" w:name="ref-paerl2016takes"/>
     <w:p>
       <w:pPr>
         <w:pStyle w:val="Bibliography"/>
       </w:pPr>
       <w:r>
-        <w:t xml:space="preserve">24. Lottig NR, Tan P-N, Wagner T, Cheruvelil KS, Soranno PA, et al. (2017) Macroscale patterns of synchrony identify complex relationships among spatial and temporal ecosystem drivers. Ecosphere 8.</w:t>
-      </w:r>
-    </w:p>
-    <w:bookmarkEnd w:id="75"/>
-    <w:bookmarkStart w:id="76" w:name="ref-collins2017lake"/>
+        <w:t xml:space="preserve">Paerl, H. W., J. T. Scott, M. J. McCarthy, S. E. Newell, W. S. Gardner, K. E. Havens, D. K. Hoffman, S. W. Wilhelm, and W. A. Wurtsbaugh. 2016. It takes two to tango: When and where dual nutrient (n &amp; p) reductions are needed to protect lakes and downstream ecosystems. Environmental science &amp; technology 50:10805–10813.</w:t>
+      </w:r>
+    </w:p>
+    <w:bookmarkEnd w:id="76"/>
+    <w:bookmarkStart w:id="77" w:name="ref-read2015importance"/>
     <w:p>
       <w:pPr>
         <w:pStyle w:val="Bibliography"/>
       </w:pPr>
       <w:r>
-        <w:t xml:space="preserve">25. Collins SM, Oliver SK, Lapierre J-F, Stanley EH, Jones JR, et al. (2017) Lake nutrient stoichiometry is less predictable than nutrient concentrations at regional and sub-continental scales. Ecological applications 27: 1529–1540.</w:t>
-      </w:r>
-    </w:p>
-    <w:bookmarkEnd w:id="76"/>
-    <w:bookmarkStart w:id="77" w:name="ref-filstrup2014regional"/>
+        <w:t xml:space="preserve">Read, E. K., V. P. Patil, S. K. Oliver, A. L. Hetherington, J. A. Brentrup, J. A. Zwart, K. M. Winters, J. R. Corman, E. R. Nodine, R. I. Woolway, and others. 2015. The importance of lake-specific characteristics for water quality across the continental united states. Ecological Applications 25:943–955.</w:t>
+      </w:r>
+    </w:p>
+    <w:bookmarkEnd w:id="77"/>
+    <w:bookmarkStart w:id="78" w:name="ref-schindler2009lakes"/>
     <w:p>
       <w:pPr>
         <w:pStyle w:val="Bibliography"/>
       </w:pPr>
       <w:r>
-        <w:t xml:space="preserve">26. Filstrup CT, Wagner T, Soranno PA, Stanley EH, Stow CA, et al. (2014) Regional variability among nonlinear chlorophyll—phosphorus relationships in lakes. Limnology and Oceanography 59: 1691–1703.</w:t>
-      </w:r>
-    </w:p>
-    <w:bookmarkEnd w:id="77"/>
-    <w:bookmarkStart w:id="78" w:name="ref-filstrup2018evidence"/>
+        <w:t xml:space="preserve">Schindler, D. 2009. Lakes as sentinels and integrators for the effects of climate change on watersheds, airsheds, and landscapes. Limnology and Oceanography 54:2349–2358.</w:t>
+      </w:r>
+    </w:p>
+    <w:bookmarkEnd w:id="78"/>
+    <w:bookmarkStart w:id="79" w:name="ref-schindler2008eutrophication"/>
     <w:p>
       <w:pPr>
         <w:pStyle w:val="Bibliography"/>
       </w:pPr>
       <w:r>
-        <w:t xml:space="preserve">27. Filstrup CT, Wagner T, Oliver SK, Stow CA, Webster KE, et al. (2018) Evidence for regional nitrogen stress on chlorophyll a in lakes across large landscape and climate gradients. Limnology and Oceanography 63: S324–S339.</w:t>
-      </w:r>
-    </w:p>
-    <w:bookmarkEnd w:id="78"/>
-    <w:bookmarkStart w:id="80" w:name="ref-Oliver_2017"/>
+        <w:t xml:space="preserve">Schindler, D. W., R. Hecky, D. Findlay, M. Stainton, B. Parker, M. Paterson, K. Beaty, M. Lyng, and S. Kasian. 2008. Eutrophication of lakes cannot be controlled by reducing nitrogen input: Results of a 37-year whole-ecosystem experiment. Proceedings of the National Academy of Sciences 105:11254–11258.</w:t>
+      </w:r>
+    </w:p>
+    <w:bookmarkEnd w:id="79"/>
+    <w:bookmarkStart w:id="80" w:name="ref-smith2003eutrophication"/>
     <w:p>
       <w:pPr>
         <w:pStyle w:val="Bibliography"/>
       </w:pPr>
       <w:r>
-        <w:t xml:space="preserve">28. Oliver SK, Collins SM, Soranno PA, Wagner T, Stanley EH, et al. (2017) Unexpected stasis in a changing world: Lake nutrient and chlorophyll trends since 1990. Global Change Biology 23: 5455–5467. Available:</w:t>
-      </w:r>
-      <w:r>
-        <w:t xml:space="preserve"> </w:t>
-      </w:r>
-      <w:hyperlink r:id="rId79">
-        <w:r>
-          <w:rPr>
-            <w:rStyle w:val="Hyperlink"/>
-          </w:rPr>
-          <w:t xml:space="preserve">https://doi.org/10.1111%2Fgcb.13810</w:t>
-        </w:r>
-      </w:hyperlink>
-      <w:r>
-        <w:t xml:space="preserve">.</w:t>
+        <w:t xml:space="preserve">Smith, V. H. 2003. Eutrophication of freshwater and coastal marine ecosystems a global problem. Environmental Science and Pollution Research 10:126–139.</w:t>
       </w:r>
     </w:p>
     <w:bookmarkEnd w:id="80"/>
-    <w:bookmarkStart w:id="81" w:name="ref-dickinson2012current"/>
+    <w:bookmarkStart w:id="81" w:name="ref-sorannolagosne2017"/>
     <w:p>
       <w:pPr>
         <w:pStyle w:val="Bibliography"/>
       </w:pPr>
       <w:r>
-        <w:t xml:space="preserve">29. Dickinson JL, Shirk J, Bonter D, Bonney R, Crain RL, et al. (2012) The current state of citizen science as a tool for ecological research and public engagement. Frontiers in Ecology and the Environment 10: 291–297.</w:t>
+        <w:t xml:space="preserve">Soranno, P. A., L. C. Bacon, M. Beauchene, K. E. Bednar, E. G. Bissell, and al. et. 2017. LAGOS-ne: A multi-scaled geospatial and temporal database of lake ecological context and water quality for thousands of us lakes. Gigascience 6.</w:t>
       </w:r>
     </w:p>
     <w:bookmarkEnd w:id="81"/>
-    <w:bookmarkStart w:id="82" w:name="ref-kosmala2016assessing"/>
+    <w:bookmarkStart w:id="82" w:name="ref-soranno2015building"/>
     <w:p>
       <w:pPr>
         <w:pStyle w:val="Bibliography"/>
       </w:pPr>
       <w:r>
-        <w:t xml:space="preserve">30. Kosmala M, Wiggins A, Swanson A, Simmons B (2016) Assessing data quality in citizen science. Frontiers in Ecology and the Environment 14: 551–560.</w:t>
+        <w:t xml:space="preserve">Soranno, P. A., E. G. Bissell, K. S. Cheruvelil, S. T. Christel, S. M. Collins, C. E. Fergus, C. T. Filstrup, J.-F. Lapierre, N. R. Lottig, S. K. Oliver, and others. 2015. Building a multi-scaled geospatial temporal ecology database from disparate data sources: Fostering open science and data reuse. GigaScience 4:28.</w:t>
       </w:r>
     </w:p>
     <w:bookmarkEnd w:id="82"/>
-    <w:bookmarkStart w:id="83" w:name="ref-jones1996calculating"/>
+    <w:bookmarkStart w:id="83" w:name="ref-stacheleklagosne2017"/>
     <w:p>
       <w:pPr>
         <w:pStyle w:val="Bibliography"/>
       </w:pPr>
       <w:r>
-        <w:t xml:space="preserve">31. Jones P, Hulme M (1996) Calculating regional climatic time series for temperature and precipitation: Methods and illustrations. International Journal of Climatology: A Journal of the Royal Meteorological Society 16: 361–377.</w:t>
+        <w:t xml:space="preserve">Stachelek, J., and S. Oliver. 2017. LAGOSNE: Interface to the lake multi-scaled geospatial and temporal database.</w:t>
       </w:r>
     </w:p>
     <w:bookmarkEnd w:id="83"/>
-    <w:bookmarkStart w:id="84" w:name="ref-sorannolagosne2017"/>
+    <w:bookmarkStart w:id="84" w:name="ref-stoddard2016continental"/>
     <w:p>
       <w:pPr>
         <w:pStyle w:val="Bibliography"/>
       </w:pPr>
       <w:r>
-        <w:t xml:space="preserve">32. Soranno PA, Bacon LC, Beauchene M, Bednar KE, Bissell EG, et al. (2017) LAGOS-ne: A multi-scaled geospatial and temporal database of lake ecological context and water quality for thousands of us lakes. Gigascience 6.</w:t>
+        <w:t xml:space="preserve">Stoddard, J. L., J. Van Sickle, A. T. Herlihy, J. Brahney, S. Paulsen, D. V. Peck, R. Mitchell, and A. I. Pollard. 2016. Continental-scale increase in lake and stream phosphorus: Are oligotrophic systems disappearing in the united states? Environmental science &amp; technology 50:3409–3415.</w:t>
       </w:r>
     </w:p>
     <w:bookmarkEnd w:id="84"/>
-    <w:bookmarkStart w:id="86" w:name="ref-stacheleklagosne2017"/>
+    <w:bookmarkStart w:id="85" w:name="ref-taranu2015acceleration"/>
     <w:p>
       <w:pPr>
         <w:pStyle w:val="Bibliography"/>
       </w:pPr>
       <w:r>
-        <w:t xml:space="preserve">33. Stachelek J, Oliver S (2017) LAGOSNE: Interface to the lake multi-scaled geospatial and temporal database. Available:</w:t>
-      </w:r>
-      <w:r>
-        <w:t xml:space="preserve"> </w:t>
-      </w:r>
-      <w:hyperlink r:id="rId85">
-        <w:r>
-          <w:rPr>
-            <w:rStyle w:val="Hyperlink"/>
-          </w:rPr>
-          <w:t xml:space="preserve">https://cran.r-project.org/package=LAGOSNE</w:t>
-        </w:r>
-      </w:hyperlink>
-      <w:r>
-        <w:t xml:space="preserve">.</w:t>
+        <w:t xml:space="preserve">Taranu, Z. E., I. Gregory-Eaves, P. R. Leavitt, L. Bunting, T. Buchaca, J. Catalan, I. Domaizon, P. Guilizzoni, A. Lami, S. McGowan, and others. 2015. Acceleration of cyanobacterial dominance in north temperate-subarctic lakes during the anthropocene. Ecology Letters 18:375–384.</w:t>
+      </w:r>
+    </w:p>
+    <w:bookmarkEnd w:id="85"/>
+    <w:bookmarkStart w:id="86" w:name="ref-vitousek1997human"/>
+    <w:p>
+      <w:pPr>
+        <w:pStyle w:val="Bibliography"/>
+      </w:pPr>
+      <w:r>
+        <w:t xml:space="preserve">Vitousek, P. M., J. D. Aber, R. W. Howarth, G. E. Likens, P. A. Matson, D. W. Schindler, W. H. Schlesinger, and D. G. Tilman. 1997. Human alteration of the global nitrogen cycle: Sources and consequences. Ecological applications 7:737–750.</w:t>
       </w:r>
     </w:p>
     <w:bookmarkEnd w:id="86"/>
-    <w:bookmarkStart w:id="87" w:name="ref-soranno2015building"/>
+    <w:bookmarkStart w:id="87" w:name="ref-williamson2008lakes"/>
     <w:p>
       <w:pPr>
         <w:pStyle w:val="Bibliography"/>
       </w:pPr>
       <w:r>
-        <w:t xml:space="preserve">34. Soranno PA, Bissell EG, Cheruvelil KS, Christel ST, Collins SM, et al. (2015) Building a multi-scaled geospatial temporal ecology database from disparate data sources: Fostering open science and data reuse. GigaScience 4: 28.</w:t>
+        <w:t xml:space="preserve">Williamson, C. E., W. Dodds, T. K. Kratz, and M. A. Palmer. 2008. Lakes and streams as sentinels of environmental change in terrestrial and atmospheric processes. Frontiers in Ecology and the Environment 6:247–254.</w:t>
       </w:r>
     </w:p>
     <w:bookmarkEnd w:id="87"/>
-    <w:bookmarkStart w:id="88" w:name="ref-hurlbert1984pseudoreplication"/>
+    <w:bookmarkStart w:id="88" w:name="ref-yuan2014managing"/>
     <w:p>
       <w:pPr>
         <w:pStyle w:val="Bibliography"/>
       </w:pPr>
       <w:r>
-        <w:t xml:space="preserve">35. Hurlbert SH (1984) Pseudoreplication and the design of ecological field experiments. Ecological monographs 54: 187–211.</w:t>
+        <w:t xml:space="preserve">Yuan, L. L., A. I. Pollard, S. Pather, J. L. Oliver, and L. D’Anglada. 2014. Managing microcystin: Identifying national-scale thresholds for total nitrogen and chlorophyll a. Freshwater biology 59:1970–1981.</w:t>
       </w:r>
     </w:p>
     <w:bookmarkEnd w:id="88"/>
-    <w:bookmarkStart w:id="89" w:name="ref-helsel2002statistical"/>
-    <w:p>
-      <w:pPr>
-        <w:pStyle w:val="Bibliography"/>
-      </w:pPr>
-      <w:r>
-        <w:t xml:space="preserve">36. Helsel DR, Hirsch RM (2002) Statistical methods in water resources. US Geological survey Reston, VA, Vol. 323.</w:t>
-      </w:r>
-    </w:p>
     <w:bookmarkEnd w:id="89"/>
-    <w:bookmarkEnd w:id="90"/>
     <w:sectPr>
       <w:pgSz w:w="12240" w:h="15840"/>
       <w:pgMar w:top="1440" w:right="1440" w:bottom="1440" w:left="1440" w:header="720" w:footer="720" w:gutter="0"/>

</xml_diff>

<commit_message>
updated figure caption to italics a
</commit_message>
<xml_diff>
--- a/manuscript/manuscript.docx
+++ b/manuscript/manuscript.docx
@@ -2666,14 +2666,21 @@
       <w:r>
         <w:t xml:space="preserve"> </w:t>
       </w:r>
-      <w:hyperlink r:id="rId29">
-        <w:r>
-          <w:rPr>
-            <w:rStyle w:val="Hyperlink"/>
-          </w:rPr>
-          <w:t xml:space="preserve">https://github.com/jhollist/ri_wq_trends</w:t>
-        </w:r>
-      </w:hyperlink>
+      <w:r>
+        <w:t xml:space="preserve"> </w:t>
+      </w:r>
+      <w:r>
+        <w:t xml:space="preserve">(</w:t>
+      </w:r>
+      <w:r>
+        <w:rPr>
+          <w:b/>
+        </w:rPr>
+        <w:t xml:space="preserve">???</w:t>
+      </w:r>
+      <w:r>
+        <w:t xml:space="preserve">)</w:t>
+      </w:r>
       <w:r>
         <w:t xml:space="preserve">.</w:t>
       </w:r>
@@ -2698,7 +2705,7 @@
                     </pic:cNvPicPr>
                   </pic:nvPicPr>
                   <pic:blipFill>
-                    <a:blip r:embed="rId30"/>
+                    <a:blip r:embed="rId29"/>
                     <a:stretch>
                       <a:fillRect/>
                     </a:stretch>
@@ -2802,11 +2809,11 @@
       <w:pPr>
         <w:pStyle w:val="Heading3"/>
       </w:pPr>
-      <w:bookmarkStart w:id="31" w:name="linear-regression-on-yearly-means"/>
+      <w:bookmarkStart w:id="30" w:name="linear-regression-on-yearly-means"/>
       <w:r>
         <w:t xml:space="preserve">Linear regression on yearly means</w:t>
       </w:r>
-      <w:bookmarkEnd w:id="31"/>
+      <w:bookmarkEnd w:id="30"/>
     </w:p>
     <w:p>
       <w:pPr>
@@ -2858,56 +2865,56 @@
       <w:pPr>
         <w:pStyle w:val="Heading3"/>
       </w:pPr>
-      <w:bookmarkStart w:id="32" w:name="comparison-of-rhode-island-to-the-region"/>
+      <w:bookmarkStart w:id="31" w:name="comparison-of-rhode-island-to-the-region"/>
       <w:r>
         <w:t xml:space="preserve">Comparison of Rhode Island to the Region</w:t>
       </w:r>
+      <w:bookmarkEnd w:id="31"/>
+    </w:p>
+    <w:p>
+      <w:pPr>
+        <w:pStyle w:val="FirstParagraph"/>
+      </w:pPr>
+      <w:r>
+        <w:t xml:space="preserve">Prior studies have shown relatively stable water quality in the lakes of the Northeastern United Sates</w:t>
+      </w:r>
+      <w:r>
+        <w:t xml:space="preserve"> </w:t>
+      </w:r>
+      <w:r>
+        <w:t xml:space="preserve">(Oliver et al. 2017)</w:t>
+      </w:r>
+      <w:r>
+        <w:t xml:space="preserve">. While the University of Rhode Island’s Watershed Watch data were included in that regional study, we were curious if regional trends were masking local scale trends in Rhode Island and thus, wanted to compare the trends at the regional scale to the trends at the state scale. The analysis conducted by Oliver et al. </w:t>
+      </w:r>
+      <w:r>
+        <w:t xml:space="preserve">(2017)</w:t>
+      </w:r>
+      <w:r>
+        <w:t xml:space="preserve"> </w:t>
+      </w:r>
+      <w:r>
+        <w:t xml:space="preserve">is a robust approach; however, to make direct comparisons between Rhode Island and the region, we re-analyzed the same dataset used by Oliver et al. </w:t>
+      </w:r>
+      <w:r>
+        <w:t xml:space="preserve">(2017)</w:t>
+      </w:r>
+      <w:r>
+        <w:t xml:space="preserve"> </w:t>
+      </w:r>
+      <w:r>
+        <w:t xml:space="preserve">but using the trend analysis approach outlined above.</w:t>
+      </w:r>
+    </w:p>
+    <w:p>
+      <w:pPr>
+        <w:pStyle w:val="Heading1"/>
+      </w:pPr>
+      <w:bookmarkStart w:id="32" w:name="results"/>
+      <w:r>
+        <w:t xml:space="preserve">Results</w:t>
+      </w:r>
       <w:bookmarkEnd w:id="32"/>
-    </w:p>
-    <w:p>
-      <w:pPr>
-        <w:pStyle w:val="FirstParagraph"/>
-      </w:pPr>
-      <w:r>
-        <w:t xml:space="preserve">Prior studies have shown relatively stable water quality in the lakes of the Northeastern United Sates</w:t>
-      </w:r>
-      <w:r>
-        <w:t xml:space="preserve"> </w:t>
-      </w:r>
-      <w:r>
-        <w:t xml:space="preserve">(Oliver et al. 2017)</w:t>
-      </w:r>
-      <w:r>
-        <w:t xml:space="preserve">. While the University of Rhode Island’s Watershed Watch data were included in that regional study, we were curious if regional trends were masking local scale trends in Rhode Island and thus, wanted to compare the trends at the regional scale to the trends at the state scale. The analysis conducted by Oliver et al. </w:t>
-      </w:r>
-      <w:r>
-        <w:t xml:space="preserve">(2017)</w:t>
-      </w:r>
-      <w:r>
-        <w:t xml:space="preserve"> </w:t>
-      </w:r>
-      <w:r>
-        <w:t xml:space="preserve">is a robust approach; however, to make direct comparisons between Rhode Island and the region, we re-analyzed the same dataset used by Oliver et al. </w:t>
-      </w:r>
-      <w:r>
-        <w:t xml:space="preserve">(2017)</w:t>
-      </w:r>
-      <w:r>
-        <w:t xml:space="preserve"> </w:t>
-      </w:r>
-      <w:r>
-        <w:t xml:space="preserve">but using the trend analysis approach outlined above.</w:t>
-      </w:r>
-    </w:p>
-    <w:p>
-      <w:pPr>
-        <w:pStyle w:val="Heading1"/>
-      </w:pPr>
-      <w:bookmarkStart w:id="33" w:name="results"/>
-      <w:r>
-        <w:t xml:space="preserve">Results</w:t>
-      </w:r>
-      <w:bookmarkEnd w:id="33"/>
     </w:p>
     <w:p>
       <w:pPr>
@@ -4043,11 +4050,11 @@
       <w:pPr>
         <w:pStyle w:val="Heading2"/>
       </w:pPr>
-      <w:bookmarkStart w:id="34" w:name="state-wide-trends-in-water-quality"/>
+      <w:bookmarkStart w:id="33" w:name="state-wide-trends-in-water-quality"/>
       <w:r>
         <w:t xml:space="preserve">State-wide trends in water quality</w:t>
       </w:r>
-      <w:bookmarkEnd w:id="34"/>
+      <w:bookmarkEnd w:id="33"/>
     </w:p>
     <w:p>
       <w:pPr>
@@ -4092,7 +4099,7 @@
                     </pic:cNvPicPr>
                   </pic:nvPicPr>
                   <pic:blipFill>
-                    <a:blip r:embed="rId35"/>
+                    <a:blip r:embed="rId34"/>
                     <a:stretch>
                       <a:fillRect/>
                     </a:stretch>
@@ -4142,6 +4149,105 @@
                 <pic:pic>
                   <pic:nvPicPr>
                     <pic:cNvPr descr="../figures/paired_chla_trends.jpg" id="0" name="Picture"/>
+                    <pic:cNvPicPr>
+                      <a:picLocks noChangeArrowheads="1" noChangeAspect="1"/>
+                    </pic:cNvPicPr>
+                  </pic:nvPicPr>
+                  <pic:blipFill>
+                    <a:blip r:embed="rId35"/>
+                    <a:stretch>
+                      <a:fillRect/>
+                    </a:stretch>
+                  </pic:blipFill>
+                  <pic:spPr bwMode="auto">
+                    <a:xfrm>
+                      <a:off x="0" y="0"/>
+                      <a:ext cx="5943600" cy="7132320"/>
+                    </a:xfrm>
+                    <a:prstGeom prst="rect">
+                      <a:avLst/>
+                    </a:prstGeom>
+                    <a:noFill/>
+                    <a:ln w="9525">
+                      <a:noFill/>
+                      <a:headEnd/>
+                      <a:tailEnd/>
+                    </a:ln>
+                  </pic:spPr>
+                </pic:pic>
+              </a:graphicData>
+            </a:graphic>
+          </wp:inline>
+        </w:drawing>
+      </w:r>
+    </w:p>
+    <w:p>
+      <w:pPr>
+        <w:pStyle w:val="ImageCaption"/>
+      </w:pPr>
+      <w:r>
+        <w:t xml:space="preserve">Figure 4: Yearly trend over 20+ years of chlorphyll *a* (average z-score). Panel A. shows yearly averaged chlorophyll *a* z-scores from the URI Watershed Watch data. Panel B. shows yearly averaged chlorophyll *a* z-scores from the LAGOSNE dataset. Points are averages and ranges are standard deviations with blue indicating an average below the long term mean and red indicating an average above the long term mean.</w:t>
+      </w:r>
+    </w:p>
+    <w:p>
+      <w:pPr>
+        <w:pStyle w:val="BodyText"/>
+      </w:pPr>
+      <w:r>
+        <w:t xml:space="preserve">Average yearly trends for nutrients showed weaker or no trends over time. Total nitrogen did suggest a positive trend (slope: 0.023 , p-value: 0.00148); however, that trend is driven by the lower than average total nitrogen values in 1993 and 1994 (Figure 5A.). Since 1995, the yearly trend is shows much lower increase over time (slope: 0.011, p-value: 0.04177). Total phosphorus does not show a trend over time in the yearly scaled values (slope: 0.023 , p-value: 0.00148) and years that are over or under the average are evenly distributed over the years (Figure 6A.). The pattern is the same for the N:P ratio (slope: 0.012, p-value: 0.278) with little evidence suggesting a change in the concentrations of total nitrogen relative to the concentration of total phosphorus (Figure 7A.). Data for all figures are available as a comma-separated values file,</w:t>
+      </w:r>
+      <w:r>
+        <w:t xml:space="preserve"> </w:t>
+      </w:r>
+      <w:r>
+        <w:rPr>
+          <w:rStyle w:val="VerbatimChar"/>
+        </w:rPr>
+        <w:t xml:space="preserve">yearly_average_z.csv</w:t>
+      </w:r>
+      <w:r>
+        <w:t xml:space="preserve"> </w:t>
+      </w:r>
+      <w:r>
+        <w:t xml:space="preserve">from</w:t>
+      </w:r>
+      <w:r>
+        <w:t xml:space="preserve"> </w:t>
+      </w:r>
+      <w:r>
+        <w:t xml:space="preserve"> </w:t>
+      </w:r>
+      <w:r>
+        <w:t xml:space="preserve">(</w:t>
+      </w:r>
+      <w:r>
+        <w:rPr>
+          <w:b/>
+        </w:rPr>
+        <w:t xml:space="preserve">???</w:t>
+      </w:r>
+      <w:r>
+        <w:t xml:space="preserve">)</w:t>
+      </w:r>
+      <w:r>
+        <w:t xml:space="preserve">.</w:t>
+      </w:r>
+    </w:p>
+    <w:p>
+      <w:pPr>
+        <w:pStyle w:val="CaptionedFigure"/>
+      </w:pPr>
+      <w:r>
+        <w:drawing>
+          <wp:inline>
+            <wp:extent cx="5943600" cy="7132320"/>
+            <wp:effectExtent b="0" l="0" r="0" t="0"/>
+            <wp:docPr descr="Figure 5: Yearly trend over 20+ years of total nitrogen (average z-score). Panel A. shows yearly averaged total nitrogen z-scores from the URI Watershed Watch data. Panel B. shows yearly averaged total nitrogen z-scores from the LAGOSNE dataset. Points are averages and ranges are standard deviations with blue indicating an average below the long term mean and red indicating an average above the long term mean." title="" id="1" name="Picture"/>
+            <a:graphic>
+              <a:graphicData uri="http://schemas.openxmlformats.org/drawingml/2006/picture">
+                <pic:pic>
+                  <pic:nvPicPr>
+                    <pic:cNvPr descr="../figures/paired_tn_trends.jpg" id="0" name="Picture"/>
                     <pic:cNvPicPr>
                       <a:picLocks noChangeArrowheads="1" noChangeAspect="1"/>
                     </pic:cNvPicPr>
@@ -4179,15 +4285,7 @@
         <w:pStyle w:val="ImageCaption"/>
       </w:pPr>
       <w:r>
-        <w:t xml:space="preserve">Figure 4: Yearly trend over 20+ years of chlorphyll *a* (average z-score). Panel A. shows yearly averaged chlorophyll *a* z-scores from the URI Watershed Watch data. Panel B. shows yearly averaged chlorophyll *a* z-scores from the LAGOSNE dataset. Points are averages and ranges are standard deviations with blue indicating an average below the long term mean and red indicating an average above the long term mean.</w:t>
-      </w:r>
-    </w:p>
-    <w:p>
-      <w:pPr>
-        <w:pStyle w:val="BodyText"/>
-      </w:pPr>
-      <w:r>
-        <w:t xml:space="preserve">Average yearly trends for nutrients showed weaker or no trends over time. Total nitrogen did suggest a positive trend (slope: 0.023 , p-value: 0.00148); however, that trend is driven by the lower than average total nitrogen values in 1993 and 1994 (Figure 5A.). Since 1995, the yearly trend is shows much lower increase over time (slope: 0.011, p-value: 0.04177). Total phosphorus does not show a trend over time in the yearly scaled values (slope: 0.023 , p-value: 0.00148) and years that are over or under the average are evenly distributed over the years (Figure 6A.). The pattern is the same for the N:P ratio (slope: 0.012, p-value: 0.278) with little evidence suggesting a change in the concentrations of total nitrogen relative to the concentration of total phosphorus (Figure 7A.).</w:t>
+        <w:t xml:space="preserve">Figure 5: Yearly trend over 20+ years of total nitrogen (average z-score). Panel A. shows yearly averaged total nitrogen z-scores from the URI Watershed Watch data. Panel B. shows yearly averaged total nitrogen z-scores from the LAGOSNE dataset. Points are averages and ranges are standard deviations with blue indicating an average below the long term mean and red indicating an average above the long term mean.</w:t>
       </w:r>
     </w:p>
     <w:p>
@@ -4199,12 +4297,12 @@
           <wp:inline>
             <wp:extent cx="5943600" cy="7132320"/>
             <wp:effectExtent b="0" l="0" r="0" t="0"/>
-            <wp:docPr descr="Figure 5: Yearly trend over 20+ years of total nitrogen (average z-score). Panel A. shows yearly averaged total nitrogen z-scores from the URI Watershed Watch data. Panel B. shows yearly averaged total nitrogen z-scores from the LAGOSNE dataset. Points are averages and ranges are standard deviations with blue indicating an average below the long term mean and red indicating an average above the long term mean." title="" id="1" name="Picture"/>
+            <wp:docPr descr="Figure 6: Yearly trend over 20+ years of total phosphorus (average z-score). Panel A. shows yearly averaged total phosphorus z-scores from the URI Watershed Watch data. Panel B. shows yearly averaged total phosphorus z-scores from the LAGOSNE dataset. Points are averages and ranges are standard deviations with blue indicating an average below the long term mean and red indicating an average above the long term mean." title="" id="1" name="Picture"/>
             <a:graphic>
               <a:graphicData uri="http://schemas.openxmlformats.org/drawingml/2006/picture">
                 <pic:pic>
                   <pic:nvPicPr>
-                    <pic:cNvPr descr="../figures/paired_tn_trends.jpg" id="0" name="Picture"/>
+                    <pic:cNvPr descr="../figures/paired_tp_trends.jpg" id="0" name="Picture"/>
                     <pic:cNvPicPr>
                       <a:picLocks noChangeArrowheads="1" noChangeAspect="1"/>
                     </pic:cNvPicPr>
@@ -4242,7 +4340,7 @@
         <w:pStyle w:val="ImageCaption"/>
       </w:pPr>
       <w:r>
-        <w:t xml:space="preserve">Figure 5: Yearly trend over 20+ years of total nitrogen (average z-score). Panel A. shows yearly averaged total nitrogen z-scores from the URI Watershed Watch data. Panel B. shows yearly averaged total nitrogen z-scores from the LAGOSNE dataset. Points are averages and ranges are standard deviations with blue indicating an average below the long term mean and red indicating an average above the long term mean.</w:t>
+        <w:t xml:space="preserve">Figure 6: Yearly trend over 20+ years of total phosphorus (average z-score). Panel A. shows yearly averaged total phosphorus z-scores from the URI Watershed Watch data. Panel B. shows yearly averaged total phosphorus z-scores from the LAGOSNE dataset. Points are averages and ranges are standard deviations with blue indicating an average below the long term mean and red indicating an average above the long term mean.</w:t>
       </w:r>
     </w:p>
     <w:p>
@@ -4254,12 +4352,12 @@
           <wp:inline>
             <wp:extent cx="5943600" cy="7132320"/>
             <wp:effectExtent b="0" l="0" r="0" t="0"/>
-            <wp:docPr descr="Figure 6: Yearly trend over 20+ years of total phosphorus (average z-score). Panel A. shows yearly averaged total phosphorus z-scores from the URI Watershed Watch data. Panel B. shows yearly averaged total phosphorus z-scores from the LAGOSNE dataset. Points are averages and ranges are standard deviations with blue indicating an average below the long term mean and red indicating an average above the long term mean." title="" id="1" name="Picture"/>
+            <wp:docPr descr="Figure 7: Yearly trend over 20+ years of the total nitrogen:total phosphorus ratio (average z-score). Panel A. shows yearly averaged total nitrogen:total phosphorus ratio z-scores from the URI Watershed Watch data. Panel B. shows yearly averaged total nitrogen:total phosphorus ratio z-scores from the LAGOSNE dataset. Points are averages and ranges are standard deviations with blue indicating an average below the long term mean and red indicating an average above the long term mean." title="" id="1" name="Picture"/>
             <a:graphic>
               <a:graphicData uri="http://schemas.openxmlformats.org/drawingml/2006/picture">
                 <pic:pic>
                   <pic:nvPicPr>
-                    <pic:cNvPr descr="../figures/paired_tp_trends.jpg" id="0" name="Picture"/>
+                    <pic:cNvPr descr="../figures/paired_np_trends.jpg" id="0" name="Picture"/>
                     <pic:cNvPicPr>
                       <a:picLocks noChangeArrowheads="1" noChangeAspect="1"/>
                     </pic:cNvPicPr>
@@ -4297,61 +4395,6 @@
         <w:pStyle w:val="ImageCaption"/>
       </w:pPr>
       <w:r>
-        <w:t xml:space="preserve">Figure 6: Yearly trend over 20+ years of total phosphorus (average z-score). Panel A. shows yearly averaged total phosphorus z-scores from the URI Watershed Watch data. Panel B. shows yearly averaged total phosphorus z-scores from the LAGOSNE dataset. Points are averages and ranges are standard deviations with blue indicating an average below the long term mean and red indicating an average above the long term mean.</w:t>
-      </w:r>
-    </w:p>
-    <w:p>
-      <w:pPr>
-        <w:pStyle w:val="CaptionedFigure"/>
-      </w:pPr>
-      <w:r>
-        <w:drawing>
-          <wp:inline>
-            <wp:extent cx="5943600" cy="7132320"/>
-            <wp:effectExtent b="0" l="0" r="0" t="0"/>
-            <wp:docPr descr="Figure 7: Yearly trend over 20+ years of the total nitrogen:total phosphorus ratio (average z-score). Panel A. shows yearly averaged total nitrogen:total phosphorus ratio z-scores from the URI Watershed Watch data. Panel B. shows yearly averaged total nitrogen:total phosphorus ratio z-scores from the LAGOSNE dataset. Points are averages and ranges are standard deviations with blue indicating an average below the long term mean and red indicating an average above the long term mean." title="" id="1" name="Picture"/>
-            <a:graphic>
-              <a:graphicData uri="http://schemas.openxmlformats.org/drawingml/2006/picture">
-                <pic:pic>
-                  <pic:nvPicPr>
-                    <pic:cNvPr descr="../figures/paired_np_trends.jpg" id="0" name="Picture"/>
-                    <pic:cNvPicPr>
-                      <a:picLocks noChangeArrowheads="1" noChangeAspect="1"/>
-                    </pic:cNvPicPr>
-                  </pic:nvPicPr>
-                  <pic:blipFill>
-                    <a:blip r:embed="rId39"/>
-                    <a:stretch>
-                      <a:fillRect/>
-                    </a:stretch>
-                  </pic:blipFill>
-                  <pic:spPr bwMode="auto">
-                    <a:xfrm>
-                      <a:off x="0" y="0"/>
-                      <a:ext cx="5943600" cy="7132320"/>
-                    </a:xfrm>
-                    <a:prstGeom prst="rect">
-                      <a:avLst/>
-                    </a:prstGeom>
-                    <a:noFill/>
-                    <a:ln w="9525">
-                      <a:noFill/>
-                      <a:headEnd/>
-                      <a:tailEnd/>
-                    </a:ln>
-                  </pic:spPr>
-                </pic:pic>
-              </a:graphicData>
-            </a:graphic>
-          </wp:inline>
-        </w:drawing>
-      </w:r>
-    </w:p>
-    <w:p>
-      <w:pPr>
-        <w:pStyle w:val="ImageCaption"/>
-      </w:pPr>
-      <w:r>
         <w:t xml:space="preserve">Figure 7: Yearly trend over 20+ years of the total nitrogen:total phosphorus ratio (average z-score). Panel A. shows yearly averaged total nitrogen:total phosphorus ratio z-scores from the URI Watershed Watch data. Panel B. shows yearly averaged total nitrogen:total phosphorus ratio z-scores from the LAGOSNE dataset. Points are averages and ranges are standard deviations with blue indicating an average below the long term mean and red indicating an average above the long term mean.</w:t>
       </w:r>
     </w:p>
@@ -4359,11 +4402,11 @@
       <w:pPr>
         <w:pStyle w:val="Heading2"/>
       </w:pPr>
-      <w:bookmarkStart w:id="40" w:name="regional-trends-in-water-quality"/>
+      <w:bookmarkStart w:id="39" w:name="regional-trends-in-water-quality"/>
       <w:r>
         <w:t xml:space="preserve">Regional trends in water quality</w:t>
       </w:r>
-      <w:bookmarkEnd w:id="40"/>
+      <w:bookmarkEnd w:id="39"/>
     </w:p>
     <w:p>
       <w:pPr>
@@ -4392,124 +4435,258 @@
       <w:pPr>
         <w:pStyle w:val="Heading1"/>
       </w:pPr>
-      <w:bookmarkStart w:id="41" w:name="discussion-and-conclusions"/>
+      <w:bookmarkStart w:id="40" w:name="discussion-and-conclusions"/>
       <w:r>
         <w:t xml:space="preserve">Discussion and conclusions</w:t>
       </w:r>
+      <w:bookmarkEnd w:id="40"/>
+    </w:p>
+    <w:p>
+      <w:pPr>
+        <w:pStyle w:val="FirstParagraph"/>
+      </w:pPr>
+      <w:r>
+        <w:t xml:space="preserve">Our analysis indicates that even when nutrient regimes exhibit relative stability (i.e. neither increasing nor decreasing over time), increases in productivity, as measured by chlorophyll</w:t>
+      </w:r>
+      <w:r>
+        <w:t xml:space="preserve"> </w:t>
+      </w:r>
+      <w:r>
+        <w:rPr>
+          <w:i/>
+        </w:rPr>
+        <w:t xml:space="preserve">a</w:t>
+      </w:r>
+      <w:r>
+        <w:t xml:space="preserve">, occur. One possible explanation for this is the long-term warming of Rhode Island lakes and reservoirs as also indicated by our analysis. Second, scale does indeed matter when trying to identify long-term water quality trends as our analysis shows little increasing trend in broad scale (e.g. Northeastern and Mid-western United States) patterns of productivity, but do show clear increasing trends for just the state of Rhode Island. In the discussion that follows, we more closely address these trends, discuss broader implications of these results, and reiterate the value of the data analysis approach we used.</w:t>
+      </w:r>
+    </w:p>
+    <w:p>
+      <w:pPr>
+        <w:pStyle w:val="Heading2"/>
+      </w:pPr>
+      <w:bookmarkStart w:id="41" w:name="trends"/>
+      <w:r>
+        <w:t xml:space="preserve">Trends</w:t>
+      </w:r>
       <w:bookmarkEnd w:id="41"/>
     </w:p>
     <w:p>
       <w:pPr>
+        <w:pStyle w:val="Compact"/>
+        <w:numPr>
+          <w:numId w:val="1002"/>
+          <w:ilvl w:val="0"/>
+        </w:numPr>
+      </w:pPr>
+      <w:r>
+        <w:t xml:space="preserve">Parameter by parameter discussion of trends</w:t>
+      </w:r>
+    </w:p>
+    <w:p>
+      <w:pPr>
+        <w:pStyle w:val="Compact"/>
+        <w:numPr>
+          <w:numId w:val="1002"/>
+          <w:ilvl w:val="0"/>
+        </w:numPr>
+      </w:pPr>
+      <w:r>
+        <w:t xml:space="preserve">How do trends break down by trophic state?</w:t>
+      </w:r>
+    </w:p>
+    <w:p>
+      <w:pPr>
+        <w:pStyle w:val="Compact"/>
+        <w:numPr>
+          <w:numId w:val="1002"/>
+          <w:ilvl w:val="0"/>
+        </w:numPr>
+      </w:pPr>
+      <w:r>
+        <w:t xml:space="preserve">Local scale vs Regional/Global scale</w:t>
+      </w:r>
+    </w:p>
+    <w:p>
+      <w:pPr>
+        <w:pStyle w:val="Compact"/>
+        <w:numPr>
+          <w:numId w:val="1003"/>
+          <w:ilvl w:val="1"/>
+        </w:numPr>
+      </w:pPr>
+      <w:r>
+        <w:t xml:space="preserve">Why diffs?</w:t>
+      </w:r>
+    </w:p>
+    <w:p>
+      <w:pPr>
+        <w:pStyle w:val="Compact"/>
+        <w:numPr>
+          <w:numId w:val="1004"/>
+          <w:ilvl w:val="2"/>
+        </w:numPr>
+      </w:pPr>
+      <w:r>
+        <w:t xml:space="preserve">LULC?</w:t>
+      </w:r>
+    </w:p>
+    <w:p>
+      <w:pPr>
+        <w:pStyle w:val="Compact"/>
+        <w:numPr>
+          <w:numId w:val="1004"/>
+          <w:ilvl w:val="2"/>
+        </w:numPr>
+      </w:pPr>
+      <w:r>
+        <w:t xml:space="preserve">Different trends</w:t>
+      </w:r>
+    </w:p>
+    <w:p>
+      <w:pPr>
+        <w:pStyle w:val="Compact"/>
+        <w:numPr>
+          <w:numId w:val="1002"/>
+          <w:ilvl w:val="0"/>
+        </w:numPr>
+      </w:pPr>
+      <w:r>
+        <w:t xml:space="preserve">RI is downstream - Bryan will write if he can remember</w:t>
+      </w:r>
+    </w:p>
+    <w:p>
+      <w:pPr>
         <w:pStyle w:val="Heading2"/>
       </w:pPr>
-      <w:bookmarkStart w:id="42" w:name="trends"/>
-      <w:r>
-        <w:t xml:space="preserve">Trends</w:t>
+      <w:bookmarkStart w:id="42" w:name="broader-implications"/>
+      <w:r>
+        <w:t xml:space="preserve">Broader Implications</w:t>
       </w:r>
       <w:bookmarkEnd w:id="42"/>
     </w:p>
     <w:p>
       <w:pPr>
-        <w:pStyle w:val="Heading3"/>
-      </w:pPr>
-      <w:bookmarkStart w:id="43" w:name="Xe91f902b6cab674a3fc7b19f71e397b0445af84"/>
-      <w:r>
-        <w:t xml:space="preserve">Parameter by parameter discussion of trends</w:t>
+        <w:pStyle w:val="Compact"/>
+        <w:numPr>
+          <w:numId w:val="1005"/>
+          <w:ilvl w:val="0"/>
+        </w:numPr>
+      </w:pPr>
+      <w:r>
+        <w:t xml:space="preserve">Provides feedback on long term changes for managers and stakeholders</w:t>
+      </w:r>
+    </w:p>
+    <w:p>
+      <w:pPr>
+        <w:pStyle w:val="Compact"/>
+        <w:numPr>
+          <w:numId w:val="1005"/>
+          <w:ilvl w:val="0"/>
+        </w:numPr>
+      </w:pPr>
+      <w:r>
+        <w:t xml:space="preserve">Season Length Changes</w:t>
+      </w:r>
+    </w:p>
+    <w:p>
+      <w:pPr>
+        <w:pStyle w:val="Compact"/>
+        <w:numPr>
+          <w:numId w:val="1005"/>
+          <w:ilvl w:val="0"/>
+        </w:numPr>
+      </w:pPr>
+      <w:r>
+        <w:t xml:space="preserve">How to stabilize trends? More reductions in nutrients? Engineered solutions to slow warming? Look to individual lakes that buck the trend for suggestions (e.g. local landcover may provide a buffer)</w:t>
+      </w:r>
+    </w:p>
+    <w:p>
+      <w:pPr>
+        <w:pStyle w:val="Heading2"/>
+      </w:pPr>
+      <w:bookmarkStart w:id="43" w:name="data-analysis-approach"/>
+      <w:r>
+        <w:t xml:space="preserve">Data Analysis Approach</w:t>
       </w:r>
       <w:bookmarkEnd w:id="43"/>
     </w:p>
     <w:p>
       <w:pPr>
-        <w:pStyle w:val="Heading3"/>
-      </w:pPr>
-      <w:bookmarkStart w:id="44" w:name="Xc92e8aa1d0401994968232e3db70f81dc5d806e"/>
-      <w:r>
-        <w:t xml:space="preserve">How do trends break down by trophic state?</w:t>
+        <w:pStyle w:val="Compact"/>
+        <w:numPr>
+          <w:numId w:val="1006"/>
+          <w:ilvl w:val="0"/>
+        </w:numPr>
+      </w:pPr>
+      <w:r>
+        <w:t xml:space="preserve">Why this is possible - Fantastic WW data</w:t>
+      </w:r>
+    </w:p>
+    <w:p>
+      <w:pPr>
+        <w:pStyle w:val="Compact"/>
+        <w:numPr>
+          <w:numId w:val="1006"/>
+          <w:ilvl w:val="0"/>
+        </w:numPr>
+      </w:pPr>
+      <w:r>
+        <w:t xml:space="preserve">Use of site specific z-scores</w:t>
+      </w:r>
+    </w:p>
+    <w:p>
+      <w:pPr>
+        <w:pStyle w:val="Compact"/>
+        <w:numPr>
+          <w:numId w:val="1007"/>
+          <w:ilvl w:val="1"/>
+        </w:numPr>
+      </w:pPr>
+      <w:r>
+        <w:t xml:space="preserve">Other approaches available, but this one is useful becuase it provided readily interpretable results, robust to variations in sampling stations (i.e. added later in period, removed, etc.), and based off of approach with long history of use in exploring long term trends</w:t>
+      </w:r>
+      <w:r>
+        <w:t xml:space="preserve"> </w:t>
+      </w:r>
+      <w:r>
+        <w:t xml:space="preserve">(Hansen et al. 2006 pp. hansen2010global, @jones1996calculating, @jones1999surface)</w:t>
+      </w:r>
+    </w:p>
+    <w:p>
+      <w:pPr>
+        <w:pStyle w:val="Heading2"/>
+      </w:pPr>
+      <w:bookmarkStart w:id="44" w:name="caveats"/>
+      <w:r>
+        <w:t xml:space="preserve">Caveats</w:t>
       </w:r>
       <w:bookmarkEnd w:id="44"/>
     </w:p>
     <w:p>
       <w:pPr>
-        <w:pStyle w:val="Heading3"/>
-      </w:pPr>
-      <w:bookmarkStart w:id="45" w:name="local-scale-vs-regionalglobal-scale"/>
-      <w:r>
-        <w:t xml:space="preserve">Local scale vs Regional/Global scale</w:t>
+        <w:pStyle w:val="Compact"/>
+        <w:numPr>
+          <w:numId w:val="1008"/>
+          <w:ilvl w:val="0"/>
+        </w:numPr>
+      </w:pPr>
+      <w:r>
+        <w:t xml:space="preserve">None yet…</w:t>
+      </w:r>
+    </w:p>
+    <w:p>
+      <w:pPr>
+        <w:pStyle w:val="Heading1"/>
+      </w:pPr>
+      <w:bookmarkStart w:id="45" w:name="bibliography"/>
+      <w:r>
+        <w:t xml:space="preserve">Bibliography</w:t>
       </w:r>
       <w:bookmarkEnd w:id="45"/>
     </w:p>
-    <w:p>
-      <w:pPr>
-        <w:pStyle w:val="Heading3"/>
-      </w:pPr>
-      <w:bookmarkStart w:id="46" w:name="ri-is-downstream---bryan-will-write"/>
-      <w:r>
-        <w:t xml:space="preserve">RI is downstream - Bryan will write</w:t>
-      </w:r>
-      <w:bookmarkEnd w:id="46"/>
-    </w:p>
-    <w:p>
-      <w:pPr>
-        <w:pStyle w:val="Heading2"/>
-      </w:pPr>
-      <w:bookmarkStart w:id="47" w:name="managementimplications"/>
-      <w:r>
-        <w:t xml:space="preserve">Management/Implications</w:t>
-      </w:r>
-      <w:bookmarkEnd w:id="47"/>
-    </w:p>
-    <w:p>
-      <w:pPr>
-        <w:pStyle w:val="Heading3"/>
-      </w:pPr>
-      <w:bookmarkStart w:id="48" w:name="season-length-changes"/>
-      <w:r>
-        <w:t xml:space="preserve">Season Length Changes</w:t>
-      </w:r>
-      <w:bookmarkEnd w:id="48"/>
-    </w:p>
-    <w:p>
-      <w:pPr>
-        <w:pStyle w:val="Heading2"/>
-      </w:pPr>
-      <w:bookmarkStart w:id="49" w:name="volunteer-monitoring-data"/>
-      <w:r>
-        <w:t xml:space="preserve">Volunteer Monitoring Data</w:t>
-      </w:r>
-      <w:bookmarkEnd w:id="49"/>
-    </w:p>
-    <w:p>
-      <w:pPr>
-        <w:pStyle w:val="Heading3"/>
-      </w:pPr>
-      <w:bookmarkStart w:id="50" w:name="why-this-is-possible---fantastic-ww-data"/>
-      <w:r>
-        <w:t xml:space="preserve">Why this is possible - Fantastic WW data</w:t>
-      </w:r>
-      <w:bookmarkEnd w:id="50"/>
-    </w:p>
-    <w:p>
-      <w:pPr>
-        <w:pStyle w:val="Heading2"/>
-      </w:pPr>
-      <w:bookmarkStart w:id="51" w:name="caveats"/>
-      <w:r>
-        <w:t xml:space="preserve">Caveats</w:t>
-      </w:r>
-      <w:bookmarkEnd w:id="51"/>
-    </w:p>
-    <w:p>
-      <w:pPr>
-        <w:pStyle w:val="Heading1"/>
-      </w:pPr>
-      <w:bookmarkStart w:id="52" w:name="bibliography"/>
-      <w:r>
-        <w:t xml:space="preserve">Bibliography</w:t>
-      </w:r>
-      <w:bookmarkEnd w:id="52"/>
-    </w:p>
-    <w:bookmarkStart w:id="89" w:name="refs"/>
-    <w:bookmarkStart w:id="53" w:name="ref-brooks2016harmful"/>
+    <w:bookmarkStart w:id="84" w:name="refs"/>
+    <w:bookmarkStart w:id="46" w:name="ref-brooks2016harmful"/>
     <w:p>
       <w:pPr>
         <w:pStyle w:val="Bibliography"/>
@@ -4518,98 +4695,108 @@
         <w:t xml:space="preserve">Brooks, B. W., J. M. Lazorchak, M. D. Howard, M.-V. V. Johnson, S. L. Morton, D. A. Perkins, E. D. Reavie, G. I. Scott, S. A. Smith, and J. A. Steevens. 2016. Are harmful algal blooms becoming the greatest inland water quality threat to public health and aquatic ecosystems? Environmental toxicology and chemistry 35:6–13.</w:t>
       </w:r>
     </w:p>
+    <w:bookmarkEnd w:id="46"/>
+    <w:bookmarkStart w:id="47" w:name="ref-carpenter1998nonpoint"/>
+    <w:p>
+      <w:pPr>
+        <w:pStyle w:val="Bibliography"/>
+      </w:pPr>
+      <w:r>
+        <w:t xml:space="preserve">Carpenter, S. R., N. F. Caraco, D. L. Correll, R. W. Howarth, A. N. Sharpley, and V. H. Smith. 1998. Nonpoint pollution of surface waters with phosphorus and nitrogen. Ecological applications 8:559–568.</w:t>
+      </w:r>
+    </w:p>
+    <w:bookmarkEnd w:id="47"/>
+    <w:bookmarkStart w:id="48" w:name="ref-cheruvelil2013multi"/>
+    <w:p>
+      <w:pPr>
+        <w:pStyle w:val="Bibliography"/>
+      </w:pPr>
+      <w:r>
+        <w:t xml:space="preserve">Cheruvelil, K., P. Soranno, K. Webster, and M. Bremigan. 2013. Multi-scaled drivers of ecosystem state: Quantifying the importance of the regional spatial scale. Ecological Applications 23:1603–1618.</w:t>
+      </w:r>
+    </w:p>
+    <w:bookmarkEnd w:id="48"/>
+    <w:bookmarkStart w:id="49" w:name="ref-collins2017lake"/>
+    <w:p>
+      <w:pPr>
+        <w:pStyle w:val="Bibliography"/>
+      </w:pPr>
+      <w:r>
+        <w:t xml:space="preserve">Collins, S. M., S. K. Oliver, J.-F. Lapierre, E. H. Stanley, J. R. Jones, T. Wagner, and P. A. Soranno. 2017. Lake nutrient stoichiometry is less predictable than nutrient concentrations at regional and sub-continental scales. Ecological applications 27:1529–1540.</w:t>
+      </w:r>
+    </w:p>
+    <w:bookmarkEnd w:id="49"/>
+    <w:bookmarkStart w:id="50" w:name="ref-dickinson2012current"/>
+    <w:p>
+      <w:pPr>
+        <w:pStyle w:val="Bibliography"/>
+      </w:pPr>
+      <w:r>
+        <w:t xml:space="preserve">Dickinson, J. L., J. Shirk, D. Bonter, R. Bonney, R. L. Crain, J. Martin, T. Phillips, and K. Purcell. 2012. The current state of citizen science as a tool for ecological research and public engagement. Frontiers in Ecology and the Environment 10:291–297.</w:t>
+      </w:r>
+    </w:p>
+    <w:bookmarkEnd w:id="50"/>
+    <w:bookmarkStart w:id="51" w:name="ref-dodds2008eutrophication"/>
+    <w:p>
+      <w:pPr>
+        <w:pStyle w:val="Bibliography"/>
+      </w:pPr>
+      <w:r>
+        <w:t xml:space="preserve">Dodds, W. K., W. W. Bouska, J. L. Eitzmann, T. J. Pilger, K. L. Pitts, A. J. Riley, J. T. Schloesser, and D. J. Thornbrugh. 2008. Eutrophication of us freshwaters: Analysis of potential economic damages. ACS Publications.</w:t>
+      </w:r>
+    </w:p>
+    <w:bookmarkEnd w:id="51"/>
+    <w:bookmarkStart w:id="52" w:name="ref-filippelli2008global"/>
+    <w:p>
+      <w:pPr>
+        <w:pStyle w:val="Bibliography"/>
+      </w:pPr>
+      <w:r>
+        <w:t xml:space="preserve">Filippelli, G. M. 2008. The global phosphorus cycle: Past, present, and future. Elements 4:89–95.</w:t>
+      </w:r>
+    </w:p>
+    <w:bookmarkEnd w:id="52"/>
+    <w:bookmarkStart w:id="53" w:name="ref-filstrup2018evidence"/>
+    <w:p>
+      <w:pPr>
+        <w:pStyle w:val="Bibliography"/>
+      </w:pPr>
+      <w:r>
+        <w:t xml:space="preserve">Filstrup, C. T., T. Wagner, S. K. Oliver, C. A. Stow, K. E. Webster, E. H. Stanley, and J. A. Downing. 2018. Evidence for regional nitrogen stress on chlorophyll a in lakes across large landscape and climate gradients. Limnology and Oceanography 63:S324–S339.</w:t>
+      </w:r>
+    </w:p>
     <w:bookmarkEnd w:id="53"/>
-    <w:bookmarkStart w:id="54" w:name="ref-carpenter1998nonpoint"/>
+    <w:bookmarkStart w:id="54" w:name="ref-filstrup2014regional"/>
     <w:p>
       <w:pPr>
         <w:pStyle w:val="Bibliography"/>
       </w:pPr>
       <w:r>
-        <w:t xml:space="preserve">Carpenter, S. R., N. F. Caraco, D. L. Correll, R. W. Howarth, A. N. Sharpley, and V. H. Smith. 1998. Nonpoint pollution of surface waters with phosphorus and nitrogen. Ecological applications 8:559–568.</w:t>
+        <w:t xml:space="preserve">Filstrup, C. T., T. Wagner, P. A. Soranno, E. H. Stanley, C. A. Stow, K. E. Webster, and J. A. Downing. 2014. Regional variability among nonlinear chlorophyll—phosphorus relationships in lakes. Limnology and Oceanography 59:1691–1703.</w:t>
       </w:r>
     </w:p>
     <w:bookmarkEnd w:id="54"/>
-    <w:bookmarkStart w:id="55" w:name="ref-cheruvelil2013multi"/>
+    <w:bookmarkStart w:id="55" w:name="ref-finlay2013human"/>
     <w:p>
       <w:pPr>
         <w:pStyle w:val="Bibliography"/>
       </w:pPr>
       <w:r>
-        <w:t xml:space="preserve">Cheruvelil, K., P. Soranno, K. Webster, and M. Bremigan. 2013. Multi-scaled drivers of ecosystem state: Quantifying the importance of the regional spatial scale. Ecological Applications 23:1603–1618.</w:t>
+        <w:t xml:space="preserve">Finlay, J. C., G. E. Small, and R. W. Sterner. 2013. Human influences on nitrogen removal in lakes. Science 342:247–250.</w:t>
       </w:r>
     </w:p>
     <w:bookmarkEnd w:id="55"/>
-    <w:bookmarkStart w:id="56" w:name="ref-collins2017lake"/>
+    <w:bookmarkStart w:id="56" w:name="ref-hansen2006global"/>
     <w:p>
       <w:pPr>
         <w:pStyle w:val="Bibliography"/>
       </w:pPr>
       <w:r>
-        <w:t xml:space="preserve">Collins, S. M., S. K. Oliver, J.-F. Lapierre, E. H. Stanley, J. R. Jones, T. Wagner, and P. A. Soranno. 2017. Lake nutrient stoichiometry is less predictable than nutrient concentrations at regional and sub-continental scales. Ecological applications 27:1529–1540.</w:t>
+        <w:t xml:space="preserve">Hansen, J., M. Sato, R. Ruedy, K. Lo, D. W. Lea, and M. Medina-Elizade. 2006. Global temperature change. Proceedings of the National Academy of Sciences 103:14288–14293.</w:t>
       </w:r>
     </w:p>
     <w:bookmarkEnd w:id="56"/>
-    <w:bookmarkStart w:id="57" w:name="ref-dickinson2012current"/>
-    <w:p>
-      <w:pPr>
-        <w:pStyle w:val="Bibliography"/>
-      </w:pPr>
-      <w:r>
-        <w:t xml:space="preserve">Dickinson, J. L., J. Shirk, D. Bonter, R. Bonney, R. L. Crain, J. Martin, T. Phillips, and K. Purcell. 2012. The current state of citizen science as a tool for ecological research and public engagement. Frontiers in Ecology and the Environment 10:291–297.</w:t>
-      </w:r>
-    </w:p>
-    <w:bookmarkEnd w:id="57"/>
-    <w:bookmarkStart w:id="58" w:name="ref-dodds2008eutrophication"/>
-    <w:p>
-      <w:pPr>
-        <w:pStyle w:val="Bibliography"/>
-      </w:pPr>
-      <w:r>
-        <w:t xml:space="preserve">Dodds, W. K., W. W. Bouska, J. L. Eitzmann, T. J. Pilger, K. L. Pitts, A. J. Riley, J. T. Schloesser, and D. J. Thornbrugh. 2008. Eutrophication of us freshwaters: Analysis of potential economic damages. ACS Publications.</w:t>
-      </w:r>
-    </w:p>
-    <w:bookmarkEnd w:id="58"/>
-    <w:bookmarkStart w:id="59" w:name="ref-filippelli2008global"/>
-    <w:p>
-      <w:pPr>
-        <w:pStyle w:val="Bibliography"/>
-      </w:pPr>
-      <w:r>
-        <w:t xml:space="preserve">Filippelli, G. M. 2008. The global phosphorus cycle: Past, present, and future. Elements 4:89–95.</w:t>
-      </w:r>
-    </w:p>
-    <w:bookmarkEnd w:id="59"/>
-    <w:bookmarkStart w:id="60" w:name="ref-filstrup2018evidence"/>
-    <w:p>
-      <w:pPr>
-        <w:pStyle w:val="Bibliography"/>
-      </w:pPr>
-      <w:r>
-        <w:t xml:space="preserve">Filstrup, C. T., T. Wagner, S. K. Oliver, C. A. Stow, K. E. Webster, E. H. Stanley, and J. A. Downing. 2018. Evidence for regional nitrogen stress on chlorophyll a in lakes across large landscape and climate gradients. Limnology and Oceanography 63:S324–S339.</w:t>
-      </w:r>
-    </w:p>
-    <w:bookmarkEnd w:id="60"/>
-    <w:bookmarkStart w:id="61" w:name="ref-filstrup2014regional"/>
-    <w:p>
-      <w:pPr>
-        <w:pStyle w:val="Bibliography"/>
-      </w:pPr>
-      <w:r>
-        <w:t xml:space="preserve">Filstrup, C. T., T. Wagner, P. A. Soranno, E. H. Stanley, C. A. Stow, K. E. Webster, and J. A. Downing. 2014. Regional variability among nonlinear chlorophyll—phosphorus relationships in lakes. Limnology and Oceanography 59:1691–1703.</w:t>
-      </w:r>
-    </w:p>
-    <w:bookmarkEnd w:id="61"/>
-    <w:bookmarkStart w:id="62" w:name="ref-finlay2013human"/>
-    <w:p>
-      <w:pPr>
-        <w:pStyle w:val="Bibliography"/>
-      </w:pPr>
-      <w:r>
-        <w:t xml:space="preserve">Finlay, J. C., G. E. Small, and R. W. Sterner. 2013. Human influences on nitrogen removal in lakes. Science 342:247–250.</w:t>
-      </w:r>
-    </w:p>
-    <w:bookmarkEnd w:id="62"/>
-    <w:bookmarkStart w:id="63" w:name="ref-helsel2002statistical"/>
+    <w:bookmarkStart w:id="57" w:name="ref-helsel2002statistical"/>
     <w:p>
       <w:pPr>
         <w:pStyle w:val="Bibliography"/>
@@ -4630,258 +4817,268 @@
         <w:t xml:space="preserve">. US Geological survey Reston, VA.</w:t>
       </w:r>
     </w:p>
+    <w:bookmarkEnd w:id="57"/>
+    <w:bookmarkStart w:id="58" w:name="ref-herlihy2013using"/>
+    <w:p>
+      <w:pPr>
+        <w:pStyle w:val="Bibliography"/>
+      </w:pPr>
+      <w:r>
+        <w:t xml:space="preserve">Herlihy, A. T., N. C. Kamman, J. C. Sifneos, D. Charles, M. D. Enache, and R. J. Stevenson. 2013. Using multiple approaches to develop nutrient criteria for lakes in the conterminous usa. Freshwater Science 32:367–384.</w:t>
+      </w:r>
+    </w:p>
+    <w:bookmarkEnd w:id="58"/>
+    <w:bookmarkStart w:id="59" w:name="ref-hollister2016modeling"/>
+    <w:p>
+      <w:pPr>
+        <w:pStyle w:val="Bibliography"/>
+      </w:pPr>
+      <w:r>
+        <w:t xml:space="preserve">Hollister, J. W., W. B. Milstead, and B. J. Kreakie. 2016. Modeling lake trophic state: A random forest approach. Ecosphere 7.</w:t>
+      </w:r>
+    </w:p>
+    <w:bookmarkEnd w:id="59"/>
+    <w:bookmarkStart w:id="60" w:name="ref-hurlbert1984pseudoreplication"/>
+    <w:p>
+      <w:pPr>
+        <w:pStyle w:val="Bibliography"/>
+      </w:pPr>
+      <w:r>
+        <w:t xml:space="preserve">Hurlbert, S. H. 1984. Pseudoreplication and the design of ecological field experiments. Ecological monographs 54:187–211.</w:t>
+      </w:r>
+    </w:p>
+    <w:bookmarkEnd w:id="60"/>
+    <w:bookmarkStart w:id="61" w:name="ref-jones1999surface"/>
+    <w:p>
+      <w:pPr>
+        <w:pStyle w:val="Bibliography"/>
+      </w:pPr>
+      <w:r>
+        <w:t xml:space="preserve">Jones, P. D., M. New, D. E. Parker, S. Martin, and I. G. Rigor. 1999. Surface air temperature and its changes over the past 150 years. Reviews of Geophysics 37:173–199.</w:t>
+      </w:r>
+    </w:p>
+    <w:bookmarkEnd w:id="61"/>
+    <w:bookmarkStart w:id="62" w:name="ref-jones1996calculating"/>
+    <w:p>
+      <w:pPr>
+        <w:pStyle w:val="Bibliography"/>
+      </w:pPr>
+      <w:r>
+        <w:t xml:space="preserve">Jones, P., and M. Hulme. 1996. Calculating regional climatic time series for temperature and precipitation: Methods and illustrations. International Journal of Climatology: A Journal of the Royal Meteorological Society 16:361–377.</w:t>
+      </w:r>
+    </w:p>
+    <w:bookmarkEnd w:id="62"/>
+    <w:bookmarkStart w:id="63" w:name="ref-kosmala2016assessing"/>
+    <w:p>
+      <w:pPr>
+        <w:pStyle w:val="Bibliography"/>
+      </w:pPr>
+      <w:r>
+        <w:t xml:space="preserve">Kosmala, M., A. Wiggins, A. Swanson, and B. Simmons. 2016. Assessing data quality in citizen science. Frontiers in Ecology and the Environment 14:551–560.</w:t>
+      </w:r>
+    </w:p>
     <w:bookmarkEnd w:id="63"/>
-    <w:bookmarkStart w:id="64" w:name="ref-herlihy2013using"/>
+    <w:bookmarkStart w:id="64" w:name="ref-kosten2012warmer"/>
     <w:p>
       <w:pPr>
         <w:pStyle w:val="Bibliography"/>
       </w:pPr>
       <w:r>
-        <w:t xml:space="preserve">Herlihy, A. T., N. C. Kamman, J. C. Sifneos, D. Charles, M. D. Enache, and R. J. Stevenson. 2013. Using multiple approaches to develop nutrient criteria for lakes in the conterminous usa. Freshwater Science 32:367–384.</w:t>
+        <w:t xml:space="preserve">Kosten, S., V. L. Huszar, E. Bécares, L. S. Costa, E. Van Donk, L.-A. Hansson, E. Jeppesen, C. Kruk, G. Lacerot, N. Mazzeo, and others. 2012. Warmer climates boost cyanobacterial dominance in shallow lakes. Global Change Biology 18:118–126.</w:t>
       </w:r>
     </w:p>
     <w:bookmarkEnd w:id="64"/>
-    <w:bookmarkStart w:id="65" w:name="ref-hollister2016modeling"/>
+    <w:bookmarkStart w:id="65" w:name="ref-lottig2017macroscale"/>
     <w:p>
       <w:pPr>
         <w:pStyle w:val="Bibliography"/>
       </w:pPr>
       <w:r>
-        <w:t xml:space="preserve">Hollister, J. W., W. B. Milstead, and B. J. Kreakie. 2016. Modeling lake trophic state: A random forest approach. Ecosphere 7.</w:t>
+        <w:t xml:space="preserve">Lottig, N. R., P.-N. Tan, T. Wagner, K. S. Cheruvelil, P. A. Soranno, E. H. Stanley, C. E. Scott, C. A. Stow, and S. Yuan. 2017. Macroscale patterns of synchrony identify complex relationships among spatial and temporal ecosystem drivers. Ecosphere 8.</w:t>
       </w:r>
     </w:p>
     <w:bookmarkEnd w:id="65"/>
-    <w:bookmarkStart w:id="66" w:name="ref-hurlbert1984pseudoreplication"/>
+    <w:bookmarkStart w:id="66" w:name="ref-lottig2014long"/>
     <w:p>
       <w:pPr>
         <w:pStyle w:val="Bibliography"/>
       </w:pPr>
       <w:r>
-        <w:t xml:space="preserve">Hurlbert, S. H. 1984. Pseudoreplication and the design of ecological field experiments. Ecological monographs 54:187–211.</w:t>
+        <w:t xml:space="preserve">Lottig, N. R., T. Wagner, E. N. Henry, K. S. Cheruvelil, K. E. Webster, J. A. Downing, and C. A. Stow. 2014. Long-term citizen-collected data reveal geographical patterns and temporal trends in lake water clarity. PloS one 9:e95769.</w:t>
       </w:r>
     </w:p>
     <w:bookmarkEnd w:id="66"/>
-    <w:bookmarkStart w:id="67" w:name="ref-jones1996calculating"/>
+    <w:bookmarkStart w:id="67" w:name="ref-michalak2013record"/>
     <w:p>
       <w:pPr>
         <w:pStyle w:val="Bibliography"/>
       </w:pPr>
       <w:r>
-        <w:t xml:space="preserve">Jones, P., and M. Hulme. 1996. Calculating regional climatic time series for temperature and precipitation: Methods and illustrations. International Journal of Climatology: A Journal of the Royal Meteorological Society 16:361–377.</w:t>
+        <w:t xml:space="preserve">Michalak, A. M., E. J. Anderson, D. Beletsky, S. Boland, N. S. Bosch, T. B. Bridgeman, J. D. Chaffin, K. Cho, R. Confesor, I. Daloğlu, and others. 2013. Record-setting algal bloom in lake erie caused by agricultural and meteorological trends consistent with expected future conditions. Proceedings of the National Academy of Sciences 110:6448–6452.</w:t>
       </w:r>
     </w:p>
     <w:bookmarkEnd w:id="67"/>
-    <w:bookmarkStart w:id="68" w:name="ref-kosmala2016assessing"/>
+    <w:bookmarkStart w:id="68" w:name="ref-nojavan2019rethinking"/>
     <w:p>
       <w:pPr>
         <w:pStyle w:val="Bibliography"/>
       </w:pPr>
       <w:r>
-        <w:t xml:space="preserve">Kosmala, M., A. Wiggins, A. Swanson, and B. Simmons. 2016. Assessing data quality in citizen science. Frontiers in Ecology and the Environment 14:551–560.</w:t>
+        <w:t xml:space="preserve">Nojavan, F., B. J. Kreakie, J. W. Hollister, and S. S. Qian. 2019. Rethinking the lake trophic state index. PeerJ Preprints.</w:t>
       </w:r>
     </w:p>
     <w:bookmarkEnd w:id="68"/>
-    <w:bookmarkStart w:id="69" w:name="ref-kosten2012warmer"/>
+    <w:bookmarkStart w:id="69" w:name="ref-Oliver_2017"/>
     <w:p>
       <w:pPr>
         <w:pStyle w:val="Bibliography"/>
       </w:pPr>
       <w:r>
-        <w:t xml:space="preserve">Kosten, S., V. L. Huszar, E. Bécares, L. S. Costa, E. Van Donk, L.-A. Hansson, E. Jeppesen, C. Kruk, G. Lacerot, N. Mazzeo, and others. 2012. Warmer climates boost cyanobacterial dominance in shallow lakes. Global Change Biology 18:118–126.</w:t>
+        <w:t xml:space="preserve">Oliver, S. K., S. M. Collins, P. A. Soranno, T. Wagner, E. H. Stanley, J. R. Jones, C. A. Stow, and N. R. Lottig. 2017. Unexpected stasis in a changing world: Lake nutrient and chlorophyll trends since 1990. Global Change Biology 23:5455–5467.</w:t>
       </w:r>
     </w:p>
     <w:bookmarkEnd w:id="69"/>
-    <w:bookmarkStart w:id="70" w:name="ref-lottig2017macroscale"/>
+    <w:bookmarkStart w:id="70" w:name="ref-paerl2009climate"/>
     <w:p>
       <w:pPr>
         <w:pStyle w:val="Bibliography"/>
       </w:pPr>
       <w:r>
-        <w:t xml:space="preserve">Lottig, N. R., P.-N. Tan, T. Wagner, K. S. Cheruvelil, P. A. Soranno, E. H. Stanley, C. E. Scott, C. A. Stow, and S. Yuan. 2017. Macroscale patterns of synchrony identify complex relationships among spatial and temporal ecosystem drivers. Ecosphere 8.</w:t>
+        <w:t xml:space="preserve">Paerl, H. W., and J. Huisman. 2009. Climate change: A catalyst for global expansion of harmful cyanobacterial blooms. Environmental microbiology reports 1:27–37.</w:t>
       </w:r>
     </w:p>
     <w:bookmarkEnd w:id="70"/>
-    <w:bookmarkStart w:id="71" w:name="ref-lottig2014long"/>
+    <w:bookmarkStart w:id="71" w:name="ref-paerl2016takes"/>
     <w:p>
       <w:pPr>
         <w:pStyle w:val="Bibliography"/>
       </w:pPr>
       <w:r>
-        <w:t xml:space="preserve">Lottig, N. R., T. Wagner, E. N. Henry, K. S. Cheruvelil, K. E. Webster, J. A. Downing, and C. A. Stow. 2014. Long-term citizen-collected data reveal geographical patterns and temporal trends in lake water clarity. PloS one 9:e95769.</w:t>
+        <w:t xml:space="preserve">Paerl, H. W., J. T. Scott, M. J. McCarthy, S. E. Newell, W. S. Gardner, K. E. Havens, D. K. Hoffman, S. W. Wilhelm, and W. A. Wurtsbaugh. 2016. It takes two to tango: When and where dual nutrient (n &amp; p) reductions are needed to protect lakes and downstream ecosystems. Environmental science &amp; technology 50:10805–10813.</w:t>
       </w:r>
     </w:p>
     <w:bookmarkEnd w:id="71"/>
-    <w:bookmarkStart w:id="72" w:name="ref-michalak2013record"/>
+    <w:bookmarkStart w:id="72" w:name="ref-read2015importance"/>
     <w:p>
       <w:pPr>
         <w:pStyle w:val="Bibliography"/>
       </w:pPr>
       <w:r>
-        <w:t xml:space="preserve">Michalak, A. M., E. J. Anderson, D. Beletsky, S. Boland, N. S. Bosch, T. B. Bridgeman, J. D. Chaffin, K. Cho, R. Confesor, I. Daloğlu, and others. 2013. Record-setting algal bloom in lake erie caused by agricultural and meteorological trends consistent with expected future conditions. Proceedings of the National Academy of Sciences 110:6448–6452.</w:t>
+        <w:t xml:space="preserve">Read, E. K., V. P. Patil, S. K. Oliver, A. L. Hetherington, J. A. Brentrup, J. A. Zwart, K. M. Winters, J. R. Corman, E. R. Nodine, R. I. Woolway, and others. 2015. The importance of lake-specific characteristics for water quality across the continental united states. Ecological Applications 25:943–955.</w:t>
       </w:r>
     </w:p>
     <w:bookmarkEnd w:id="72"/>
-    <w:bookmarkStart w:id="73" w:name="ref-nojavan2019rethinking"/>
+    <w:bookmarkStart w:id="73" w:name="ref-schindler2009lakes"/>
     <w:p>
       <w:pPr>
         <w:pStyle w:val="Bibliography"/>
       </w:pPr>
       <w:r>
-        <w:t xml:space="preserve">Nojavan, F., B. J. Kreakie, J. W. Hollister, and S. S. Qian. 2019. Rethinking the lake trophic state index. PeerJ Preprints.</w:t>
+        <w:t xml:space="preserve">Schindler, D. 2009. Lakes as sentinels and integrators for the effects of climate change on watersheds, airsheds, and landscapes. Limnology and Oceanography 54:2349–2358.</w:t>
       </w:r>
     </w:p>
     <w:bookmarkEnd w:id="73"/>
-    <w:bookmarkStart w:id="74" w:name="ref-Oliver_2017"/>
+    <w:bookmarkStart w:id="74" w:name="ref-schindler2008eutrophication"/>
     <w:p>
       <w:pPr>
         <w:pStyle w:val="Bibliography"/>
       </w:pPr>
       <w:r>
-        <w:t xml:space="preserve">Oliver, S. K., S. M. Collins, P. A. Soranno, T. Wagner, E. H. Stanley, J. R. Jones, C. A. Stow, and N. R. Lottig. 2017. Unexpected stasis in a changing world: Lake nutrient and chlorophyll trends since 1990. Global Change Biology 23:5455–5467.</w:t>
+        <w:t xml:space="preserve">Schindler, D. W., R. Hecky, D. Findlay, M. Stainton, B. Parker, M. Paterson, K. Beaty, M. Lyng, and S. Kasian. 2008. Eutrophication of lakes cannot be controlled by reducing nitrogen input: Results of a 37-year whole-ecosystem experiment. Proceedings of the National Academy of Sciences 105:11254–11258.</w:t>
       </w:r>
     </w:p>
     <w:bookmarkEnd w:id="74"/>
-    <w:bookmarkStart w:id="75" w:name="ref-paerl2009climate"/>
+    <w:bookmarkStart w:id="75" w:name="ref-smith2003eutrophication"/>
     <w:p>
       <w:pPr>
         <w:pStyle w:val="Bibliography"/>
       </w:pPr>
       <w:r>
-        <w:t xml:space="preserve">Paerl, H. W., and J. Huisman. 2009. Climate change: A catalyst for global expansion of harmful cyanobacterial blooms. Environmental microbiology reports 1:27–37.</w:t>
+        <w:t xml:space="preserve">Smith, V. H. 2003. Eutrophication of freshwater and coastal marine ecosystems a global problem. Environmental Science and Pollution Research 10:126–139.</w:t>
       </w:r>
     </w:p>
     <w:bookmarkEnd w:id="75"/>
-    <w:bookmarkStart w:id="76" w:name="ref-paerl2016takes"/>
+    <w:bookmarkStart w:id="76" w:name="ref-sorannolagosne2017"/>
     <w:p>
       <w:pPr>
         <w:pStyle w:val="Bibliography"/>
       </w:pPr>
       <w:r>
-        <w:t xml:space="preserve">Paerl, H. W., J. T. Scott, M. J. McCarthy, S. E. Newell, W. S. Gardner, K. E. Havens, D. K. Hoffman, S. W. Wilhelm, and W. A. Wurtsbaugh. 2016. It takes two to tango: When and where dual nutrient (n &amp; p) reductions are needed to protect lakes and downstream ecosystems. Environmental science &amp; technology 50:10805–10813.</w:t>
+        <w:t xml:space="preserve">Soranno, P. A., L. C. Bacon, M. Beauchene, K. E. Bednar, E. G. Bissell, and al. et. 2017. LAGOS-ne: A multi-scaled geospatial and temporal database of lake ecological context and water quality for thousands of us lakes. Gigascience 6.</w:t>
       </w:r>
     </w:p>
     <w:bookmarkEnd w:id="76"/>
-    <w:bookmarkStart w:id="77" w:name="ref-read2015importance"/>
+    <w:bookmarkStart w:id="77" w:name="ref-soranno2015building"/>
     <w:p>
       <w:pPr>
         <w:pStyle w:val="Bibliography"/>
       </w:pPr>
       <w:r>
-        <w:t xml:space="preserve">Read, E. K., V. P. Patil, S. K. Oliver, A. L. Hetherington, J. A. Brentrup, J. A. Zwart, K. M. Winters, J. R. Corman, E. R. Nodine, R. I. Woolway, and others. 2015. The importance of lake-specific characteristics for water quality across the continental united states. Ecological Applications 25:943–955.</w:t>
+        <w:t xml:space="preserve">Soranno, P. A., E. G. Bissell, K. S. Cheruvelil, S. T. Christel, S. M. Collins, C. E. Fergus, C. T. Filstrup, J.-F. Lapierre, N. R. Lottig, S. K. Oliver, and others. 2015. Building a multi-scaled geospatial temporal ecology database from disparate data sources: Fostering open science and data reuse. GigaScience 4:28.</w:t>
       </w:r>
     </w:p>
     <w:bookmarkEnd w:id="77"/>
-    <w:bookmarkStart w:id="78" w:name="ref-schindler2009lakes"/>
+    <w:bookmarkStart w:id="78" w:name="ref-stacheleklagosne2017"/>
     <w:p>
       <w:pPr>
         <w:pStyle w:val="Bibliography"/>
       </w:pPr>
       <w:r>
-        <w:t xml:space="preserve">Schindler, D. 2009. Lakes as sentinels and integrators for the effects of climate change on watersheds, airsheds, and landscapes. Limnology and Oceanography 54:2349–2358.</w:t>
+        <w:t xml:space="preserve">Stachelek, J., and S. Oliver. 2017. LAGOSNE: Interface to the lake multi-scaled geospatial and temporal database.</w:t>
       </w:r>
     </w:p>
     <w:bookmarkEnd w:id="78"/>
-    <w:bookmarkStart w:id="79" w:name="ref-schindler2008eutrophication"/>
+    <w:bookmarkStart w:id="79" w:name="ref-stoddard2016continental"/>
     <w:p>
       <w:pPr>
         <w:pStyle w:val="Bibliography"/>
       </w:pPr>
       <w:r>
-        <w:t xml:space="preserve">Schindler, D. W., R. Hecky, D. Findlay, M. Stainton, B. Parker, M. Paterson, K. Beaty, M. Lyng, and S. Kasian. 2008. Eutrophication of lakes cannot be controlled by reducing nitrogen input: Results of a 37-year whole-ecosystem experiment. Proceedings of the National Academy of Sciences 105:11254–11258.</w:t>
+        <w:t xml:space="preserve">Stoddard, J. L., J. Van Sickle, A. T. Herlihy, J. Brahney, S. Paulsen, D. V. Peck, R. Mitchell, and A. I. Pollard. 2016. Continental-scale increase in lake and stream phosphorus: Are oligotrophic systems disappearing in the united states? Environmental science &amp; technology 50:3409–3415.</w:t>
       </w:r>
     </w:p>
     <w:bookmarkEnd w:id="79"/>
-    <w:bookmarkStart w:id="80" w:name="ref-smith2003eutrophication"/>
+    <w:bookmarkStart w:id="80" w:name="ref-taranu2015acceleration"/>
     <w:p>
       <w:pPr>
         <w:pStyle w:val="Bibliography"/>
       </w:pPr>
       <w:r>
-        <w:t xml:space="preserve">Smith, V. H. 2003. Eutrophication of freshwater and coastal marine ecosystems a global problem. Environmental Science and Pollution Research 10:126–139.</w:t>
+        <w:t xml:space="preserve">Taranu, Z. E., I. Gregory-Eaves, P. R. Leavitt, L. Bunting, T. Buchaca, J. Catalan, I. Domaizon, P. Guilizzoni, A. Lami, S. McGowan, and others. 2015. Acceleration of cyanobacterial dominance in north temperate-subarctic lakes during the anthropocene. Ecology Letters 18:375–384.</w:t>
       </w:r>
     </w:p>
     <w:bookmarkEnd w:id="80"/>
-    <w:bookmarkStart w:id="81" w:name="ref-sorannolagosne2017"/>
+    <w:bookmarkStart w:id="81" w:name="ref-vitousek1997human"/>
     <w:p>
       <w:pPr>
         <w:pStyle w:val="Bibliography"/>
       </w:pPr>
       <w:r>
-        <w:t xml:space="preserve">Soranno, P. A., L. C. Bacon, M. Beauchene, K. E. Bednar, E. G. Bissell, and al. et. 2017. LAGOS-ne: A multi-scaled geospatial and temporal database of lake ecological context and water quality for thousands of us lakes. Gigascience 6.</w:t>
+        <w:t xml:space="preserve">Vitousek, P. M., J. D. Aber, R. W. Howarth, G. E. Likens, P. A. Matson, D. W. Schindler, W. H. Schlesinger, and D. G. Tilman. 1997. Human alteration of the global nitrogen cycle: Sources and consequences. Ecological applications 7:737–750.</w:t>
       </w:r>
     </w:p>
     <w:bookmarkEnd w:id="81"/>
-    <w:bookmarkStart w:id="82" w:name="ref-soranno2015building"/>
+    <w:bookmarkStart w:id="82" w:name="ref-williamson2008lakes"/>
     <w:p>
       <w:pPr>
         <w:pStyle w:val="Bibliography"/>
       </w:pPr>
       <w:r>
-        <w:t xml:space="preserve">Soranno, P. A., E. G. Bissell, K. S. Cheruvelil, S. T. Christel, S. M. Collins, C. E. Fergus, C. T. Filstrup, J.-F. Lapierre, N. R. Lottig, S. K. Oliver, and others. 2015. Building a multi-scaled geospatial temporal ecology database from disparate data sources: Fostering open science and data reuse. GigaScience 4:28.</w:t>
+        <w:t xml:space="preserve">Williamson, C. E., W. Dodds, T. K. Kratz, and M. A. Palmer. 2008. Lakes and streams as sentinels of environmental change in terrestrial and atmospheric processes. Frontiers in Ecology and the Environment 6:247–254.</w:t>
       </w:r>
     </w:p>
     <w:bookmarkEnd w:id="82"/>
-    <w:bookmarkStart w:id="83" w:name="ref-stacheleklagosne2017"/>
+    <w:bookmarkStart w:id="83" w:name="ref-yuan2014managing"/>
     <w:p>
       <w:pPr>
         <w:pStyle w:val="Bibliography"/>
       </w:pPr>
       <w:r>
-        <w:t xml:space="preserve">Stachelek, J., and S. Oliver. 2017. LAGOSNE: Interface to the lake multi-scaled geospatial and temporal database.</w:t>
+        <w:t xml:space="preserve">Yuan, L. L., A. I. Pollard, S. Pather, J. L. Oliver, and L. D’Anglada. 2014. Managing microcystin: Identifying national-scale thresholds for total nitrogen and chlorophyll a. Freshwater biology 59:1970–1981.</w:t>
       </w:r>
     </w:p>
     <w:bookmarkEnd w:id="83"/>
-    <w:bookmarkStart w:id="84" w:name="ref-stoddard2016continental"/>
-    <w:p>
-      <w:pPr>
-        <w:pStyle w:val="Bibliography"/>
-      </w:pPr>
-      <w:r>
-        <w:t xml:space="preserve">Stoddard, J. L., J. Van Sickle, A. T. Herlihy, J. Brahney, S. Paulsen, D. V. Peck, R. Mitchell, and A. I. Pollard. 2016. Continental-scale increase in lake and stream phosphorus: Are oligotrophic systems disappearing in the united states? Environmental science &amp; technology 50:3409–3415.</w:t>
-      </w:r>
-    </w:p>
     <w:bookmarkEnd w:id="84"/>
-    <w:bookmarkStart w:id="85" w:name="ref-taranu2015acceleration"/>
-    <w:p>
-      <w:pPr>
-        <w:pStyle w:val="Bibliography"/>
-      </w:pPr>
-      <w:r>
-        <w:t xml:space="preserve">Taranu, Z. E., I. Gregory-Eaves, P. R. Leavitt, L. Bunting, T. Buchaca, J. Catalan, I. Domaizon, P. Guilizzoni, A. Lami, S. McGowan, and others. 2015. Acceleration of cyanobacterial dominance in north temperate-subarctic lakes during the anthropocene. Ecology Letters 18:375–384.</w:t>
-      </w:r>
-    </w:p>
-    <w:bookmarkEnd w:id="85"/>
-    <w:bookmarkStart w:id="86" w:name="ref-vitousek1997human"/>
-    <w:p>
-      <w:pPr>
-        <w:pStyle w:val="Bibliography"/>
-      </w:pPr>
-      <w:r>
-        <w:t xml:space="preserve">Vitousek, P. M., J. D. Aber, R. W. Howarth, G. E. Likens, P. A. Matson, D. W. Schindler, W. H. Schlesinger, and D. G. Tilman. 1997. Human alteration of the global nitrogen cycle: Sources and consequences. Ecological applications 7:737–750.</w:t>
-      </w:r>
-    </w:p>
-    <w:bookmarkEnd w:id="86"/>
-    <w:bookmarkStart w:id="87" w:name="ref-williamson2008lakes"/>
-    <w:p>
-      <w:pPr>
-        <w:pStyle w:val="Bibliography"/>
-      </w:pPr>
-      <w:r>
-        <w:t xml:space="preserve">Williamson, C. E., W. Dodds, T. K. Kratz, and M. A. Palmer. 2008. Lakes and streams as sentinels of environmental change in terrestrial and atmospheric processes. Frontiers in Ecology and the Environment 6:247–254.</w:t>
-      </w:r>
-    </w:p>
-    <w:bookmarkEnd w:id="87"/>
-    <w:bookmarkStart w:id="88" w:name="ref-yuan2014managing"/>
-    <w:p>
-      <w:pPr>
-        <w:pStyle w:val="Bibliography"/>
-      </w:pPr>
-      <w:r>
-        <w:t xml:space="preserve">Yuan, L. L., A. I. Pollard, S. Pather, J. L. Oliver, and L. D’Anglada. 2014. Managing microcystin: Identifying national-scale thresholds for total nitrogen and chlorophyll a. Freshwater biology 59:1970–1981.</w:t>
-      </w:r>
-    </w:p>
-    <w:bookmarkEnd w:id="88"/>
-    <w:bookmarkEnd w:id="89"/>
     <w:sectPr>
       <w:pgSz w:w="12240" w:h="15840"/>
       <w:pgMar w:top="1440" w:right="1440" w:bottom="1440" w:left="1440" w:header="720" w:footer="720" w:gutter="0"/>
@@ -5495,6 +5692,109 @@
       <w:start w:val="1"/>
       <w:numFmt w:val="decimal"/>
       <w:lvlText w:val="%9."/>
+      <w:lvlJc w:val="left"/>
+      <w:pPr>
+        <w:tabs>
+          <w:tab w:val="num" w:pos="5760"/>
+        </w:tabs>
+        <w:ind w:left="6240" w:hanging="480"/>
+      </w:pPr>
+    </w:lvl>
+  </w:abstractNum>
+  <w:abstractNum w:abstractNumId="991">
+    <w:nsid w:val="71315dca"/>
+    <w:multiLevelType w:val="multilevel"/>
+    <w:lvl w:ilvl="0">
+      <w:numFmt w:val="bullet"/>
+      <w:lvlText w:val="•"/>
+      <w:lvlJc w:val="left"/>
+      <w:pPr>
+        <w:tabs>
+          <w:tab w:val="num" w:pos="0"/>
+        </w:tabs>
+        <w:ind w:left="480" w:hanging="480"/>
+      </w:pPr>
+    </w:lvl>
+    <w:lvl w:ilvl="1">
+      <w:numFmt w:val="bullet"/>
+      <w:lvlText w:val="–"/>
+      <w:lvlJc w:val="left"/>
+      <w:pPr>
+        <w:tabs>
+          <w:tab w:val="num" w:pos="720"/>
+        </w:tabs>
+        <w:ind w:left="1200" w:hanging="480"/>
+      </w:pPr>
+    </w:lvl>
+    <w:lvl w:ilvl="2">
+      <w:numFmt w:val="bullet"/>
+      <w:lvlText w:val="•"/>
+      <w:lvlJc w:val="left"/>
+      <w:pPr>
+        <w:tabs>
+          <w:tab w:val="num" w:pos="1440"/>
+        </w:tabs>
+        <w:ind w:left="1920" w:hanging="480"/>
+      </w:pPr>
+    </w:lvl>
+    <w:lvl w:ilvl="3">
+      <w:numFmt w:val="bullet"/>
+      <w:lvlText w:val="–"/>
+      <w:lvlJc w:val="left"/>
+      <w:pPr>
+        <w:tabs>
+          <w:tab w:val="num" w:pos="2160"/>
+        </w:tabs>
+        <w:ind w:left="2640" w:hanging="480"/>
+      </w:pPr>
+    </w:lvl>
+    <w:lvl w:ilvl="4">
+      <w:numFmt w:val="bullet"/>
+      <w:lvlText w:val="•"/>
+      <w:lvlJc w:val="left"/>
+      <w:pPr>
+        <w:tabs>
+          <w:tab w:val="num" w:pos="2880"/>
+        </w:tabs>
+        <w:ind w:left="3360" w:hanging="480"/>
+      </w:pPr>
+    </w:lvl>
+    <w:lvl w:ilvl="5">
+      <w:numFmt w:val="bullet"/>
+      <w:lvlText w:val="–"/>
+      <w:lvlJc w:val="left"/>
+      <w:pPr>
+        <w:tabs>
+          <w:tab w:val="num" w:pos="3600"/>
+        </w:tabs>
+        <w:ind w:left="4080" w:hanging="480"/>
+      </w:pPr>
+    </w:lvl>
+    <w:lvl w:ilvl="6">
+      <w:numFmt w:val="bullet"/>
+      <w:lvlText w:val="•"/>
+      <w:lvlJc w:val="left"/>
+      <w:pPr>
+        <w:tabs>
+          <w:tab w:val="num" w:pos="4320"/>
+        </w:tabs>
+        <w:ind w:left="4800" w:hanging="480"/>
+      </w:pPr>
+    </w:lvl>
+    <w:lvl w:ilvl="7">
+      <w:numFmt w:val="bullet"/>
+      <w:lvlText w:val="–"/>
+      <w:lvlJc w:val="left"/>
+      <w:pPr>
+        <w:tabs>
+          <w:tab w:val="num" w:pos="5040"/>
+        </w:tabs>
+        <w:ind w:left="5520" w:hanging="480"/>
+      </w:pPr>
+    </w:lvl>
+    <w:lvl w:ilvl="8">
+      <w:numFmt w:val="bullet"/>
+      <w:lvlText w:val="•"/>
       <w:lvlJc w:val="left"/>
       <w:pPr>
         <w:tabs>
@@ -5548,6 +5848,27 @@
     <w:lvlOverride w:ilvl="8">
       <w:startOverride w:val="1"/>
     </w:lvlOverride>
+  </w:num>
+  <w:num w:numId="1002">
+    <w:abstractNumId w:val="991"/>
+  </w:num>
+  <w:num w:numId="1003">
+    <w:abstractNumId w:val="991"/>
+  </w:num>
+  <w:num w:numId="1004">
+    <w:abstractNumId w:val="991"/>
+  </w:num>
+  <w:num w:numId="1005">
+    <w:abstractNumId w:val="991"/>
+  </w:num>
+  <w:num w:numId="1006">
+    <w:abstractNumId w:val="991"/>
+  </w:num>
+  <w:num w:numId="1007">
+    <w:abstractNumId w:val="991"/>
+  </w:num>
+  <w:num w:numId="1008">
+    <w:abstractNumId w:val="991"/>
   </w:num>
 </w:numbering>
 </file>

</xml_diff>

<commit_message>
one third of discussion!
</commit_message>
<xml_diff>
--- a/manuscript/manuscript.docx
+++ b/manuscript/manuscript.docx
@@ -4473,6 +4473,47 @@
     </w:p>
     <w:p>
       <w:pPr>
+        <w:pStyle w:val="FirstParagraph"/>
+      </w:pPr>
+      <w:r>
+        <w:t xml:space="preserve">As previously mentioned, both temperature and chlorophyll</w:t>
+      </w:r>
+      <w:r>
+        <w:t xml:space="preserve"> </w:t>
+      </w:r>
+      <w:r>
+        <w:rPr>
+          <w:i/>
+        </w:rPr>
+        <w:t xml:space="preserve">a</w:t>
+      </w:r>
+      <w:r>
+        <w:t xml:space="preserve"> </w:t>
+      </w:r>
+      <w:r>
+        <w:t xml:space="preserve">show increasing trends from 1993 to 2016 in Rhode Island lakes and reservoirs, while total nutrients and the nitrogen:phosphorus ratio are all relatively stable. These stable nutrient regimes may be partly explained by efforts to curb nutrient loadings (e.g., [NEED REFERENCES HERE]). Additionally, these results point to the fact that productivity is driven by processes operating at different scales. For instance, controlling for nutrients is largely a local to watershed scale effort, but may also be regional as atmospheric nitrogen deposition can be a significant source of nitrogen [NEED REFERENCES HERE]. Similarly, warming lakes are driven by broader, climate patterns, yet waterbody specific factors such as percent impervious in the watershed and lake morphology can also impact temperature [NEED REFERENCES HERE]. So, when examining differences in regional and state level trends those trends are the results of complex interacting drivers.</w:t>
+      </w:r>
+    </w:p>
+    <w:p>
+      <w:pPr>
+        <w:pStyle w:val="BodyText"/>
+      </w:pPr>
+      <w:r>
+        <w:t xml:space="preserve">In addition to the annualized trends we address with this study, there are other trends that may be of interest. First, what are the trends for water quality at finer temporal scales such as monthly or seasonal trends? Anecdotal evidence in Rhode Island [SHOULD REFERENCE THIS SOMEHOW] points to greater increases in temperature earlier and later in the growing season and suggests a lengthening of the growing season. Second, are trends influenced by the current state of a given waterbody? For instance, are oligotrophic lakes showing stronger trends than eutorphic lakes or are all lakes showing similar trends regardless of current trohpic status? These questions all warrant further investigation.</w:t>
+      </w:r>
+    </w:p>
+    <w:p>
+      <w:pPr>
+        <w:pStyle w:val="Heading2"/>
+      </w:pPr>
+      <w:bookmarkStart w:id="42" w:name="broader-implications"/>
+      <w:r>
+        <w:t xml:space="preserve">Broader Implications</w:t>
+      </w:r>
+      <w:bookmarkEnd w:id="42"/>
+    </w:p>
+    <w:p>
+      <w:pPr>
         <w:pStyle w:val="Compact"/>
         <w:numPr>
           <w:numId w:val="1002"/>
@@ -4480,7 +4521,7 @@
         </w:numPr>
       </w:pPr>
       <w:r>
-        <w:t xml:space="preserve">Parameter by parameter discussion of trends</w:t>
+        <w:t xml:space="preserve">Provides feedback on long term changes for managers and stakeholders</w:t>
       </w:r>
     </w:p>
     <w:p>
@@ -4492,7 +4533,7 @@
         </w:numPr>
       </w:pPr>
       <w:r>
-        <w:t xml:space="preserve">How do trends break down by trophic state?</w:t>
+        <w:t xml:space="preserve">Season Length Changes</w:t>
       </w:r>
     </w:p>
     <w:p>
@@ -4504,7 +4545,7 @@
         </w:numPr>
       </w:pPr>
       <w:r>
-        <w:t xml:space="preserve">Local scale vs Regional/Global scale</w:t>
+        <w:t xml:space="preserve">How to stabilize trends?</w:t>
       </w:r>
     </w:p>
     <w:p>
@@ -4516,7 +4557,58 @@
         </w:numPr>
       </w:pPr>
       <w:r>
-        <w:t xml:space="preserve">Why diffs?</w:t>
+        <w:t xml:space="preserve">More reductions in nutrients?</w:t>
+      </w:r>
+      <w:r>
+        <w:br/>
+      </w:r>
+    </w:p>
+    <w:p>
+      <w:pPr>
+        <w:pStyle w:val="Compact"/>
+        <w:numPr>
+          <w:numId w:val="1003"/>
+          <w:ilvl w:val="1"/>
+        </w:numPr>
+      </w:pPr>
+      <w:r>
+        <w:t xml:space="preserve">Engineered solutions to slow warming?</w:t>
+      </w:r>
+    </w:p>
+    <w:p>
+      <w:pPr>
+        <w:pStyle w:val="Compact"/>
+        <w:numPr>
+          <w:numId w:val="1003"/>
+          <w:ilvl w:val="1"/>
+        </w:numPr>
+      </w:pPr>
+      <w:r>
+        <w:t xml:space="preserve">Look to individual lakes that buck the trend for suggestions (e.g. local landcover may provide a buffer)</w:t>
+      </w:r>
+    </w:p>
+    <w:p>
+      <w:pPr>
+        <w:pStyle w:val="Compact"/>
+        <w:numPr>
+          <w:numId w:val="1003"/>
+          <w:ilvl w:val="1"/>
+        </w:numPr>
+      </w:pPr>
+      <w:r>
+        <w:t xml:space="preserve">stable nutrients doesn’t mean they are low, just not getting worse</w:t>
+      </w:r>
+    </w:p>
+    <w:p>
+      <w:pPr>
+        <w:pStyle w:val="Compact"/>
+        <w:numPr>
+          <w:numId w:val="1003"/>
+          <w:ilvl w:val="1"/>
+        </w:numPr>
+      </w:pPr>
+      <w:r>
+        <w:t xml:space="preserve">interventions to reduce nutrients could offset the suggested increase caused by temperature</w:t>
       </w:r>
     </w:p>
     <w:p>
@@ -4528,42 +4620,18 @@
         </w:numPr>
       </w:pPr>
       <w:r>
-        <w:t xml:space="preserve">LULC?</w:t>
-      </w:r>
-    </w:p>
-    <w:p>
-      <w:pPr>
-        <w:pStyle w:val="Compact"/>
-        <w:numPr>
-          <w:numId w:val="1004"/>
-          <w:ilvl w:val="2"/>
-        </w:numPr>
-      </w:pPr>
-      <w:r>
-        <w:t xml:space="preserve">Different trends</w:t>
-      </w:r>
-    </w:p>
-    <w:p>
-      <w:pPr>
-        <w:pStyle w:val="Compact"/>
-        <w:numPr>
-          <w:numId w:val="1002"/>
-          <w:ilvl w:val="0"/>
-        </w:numPr>
-      </w:pPr>
-      <w:r>
-        <w:t xml:space="preserve">RI is downstream - Bryan will write if he can remember</w:t>
+        <w:t xml:space="preserve">e.g. freshwater mussels restoration</w:t>
       </w:r>
     </w:p>
     <w:p>
       <w:pPr>
         <w:pStyle w:val="Heading2"/>
       </w:pPr>
-      <w:bookmarkStart w:id="42" w:name="broader-implications"/>
-      <w:r>
-        <w:t xml:space="preserve">Broader Implications</w:t>
-      </w:r>
-      <w:bookmarkEnd w:id="42"/>
+      <w:bookmarkStart w:id="43" w:name="data-analysis-approach"/>
+      <w:r>
+        <w:t xml:space="preserve">Data Analysis Approach</w:t>
+      </w:r>
+      <w:bookmarkEnd w:id="43"/>
     </w:p>
     <w:p>
       <w:pPr>
@@ -4574,7 +4642,7 @@
         </w:numPr>
       </w:pPr>
       <w:r>
-        <w:t xml:space="preserve">Provides feedback on long term changes for managers and stakeholders</w:t>
+        <w:t xml:space="preserve">Why this is possible - Fantastic WW data</w:t>
       </w:r>
     </w:p>
     <w:p>
@@ -4586,65 +4654,19 @@
         </w:numPr>
       </w:pPr>
       <w:r>
-        <w:t xml:space="preserve">Season Length Changes</w:t>
-      </w:r>
-    </w:p>
-    <w:p>
-      <w:pPr>
-        <w:pStyle w:val="Compact"/>
-        <w:numPr>
-          <w:numId w:val="1005"/>
-          <w:ilvl w:val="0"/>
-        </w:numPr>
-      </w:pPr>
-      <w:r>
-        <w:t xml:space="preserve">How to stabilize trends? More reductions in nutrients? Engineered solutions to slow warming? Look to individual lakes that buck the trend for suggestions (e.g. local landcover may provide a buffer)</w:t>
-      </w:r>
-    </w:p>
-    <w:p>
-      <w:pPr>
-        <w:pStyle w:val="Heading2"/>
-      </w:pPr>
-      <w:bookmarkStart w:id="43" w:name="data-analysis-approach"/>
-      <w:r>
-        <w:t xml:space="preserve">Data Analysis Approach</w:t>
-      </w:r>
-      <w:bookmarkEnd w:id="43"/>
+        <w:t xml:space="preserve">Use of site specific z-scores</w:t>
+      </w:r>
     </w:p>
     <w:p>
       <w:pPr>
         <w:pStyle w:val="Compact"/>
         <w:numPr>
           <w:numId w:val="1006"/>
-          <w:ilvl w:val="0"/>
-        </w:numPr>
-      </w:pPr>
-      <w:r>
-        <w:t xml:space="preserve">Why this is possible - Fantastic WW data</w:t>
-      </w:r>
-    </w:p>
-    <w:p>
-      <w:pPr>
-        <w:pStyle w:val="Compact"/>
-        <w:numPr>
-          <w:numId w:val="1006"/>
-          <w:ilvl w:val="0"/>
-        </w:numPr>
-      </w:pPr>
-      <w:r>
-        <w:t xml:space="preserve">Use of site specific z-scores</w:t>
-      </w:r>
-    </w:p>
-    <w:p>
-      <w:pPr>
-        <w:pStyle w:val="Compact"/>
-        <w:numPr>
-          <w:numId w:val="1007"/>
           <w:ilvl w:val="1"/>
         </w:numPr>
       </w:pPr>
       <w:r>
-        <w:t xml:space="preserve">Other approaches available, but this one is useful becuase it provided readily interpretable results, robust to variations in sampling stations (i.e. added later in period, removed, etc.), and based off of approach with long history of use in exploring long term trends</w:t>
+        <w:t xml:space="preserve">Other approaches available, but this one is useful because it provided readily interpretable results, robust to variations in sampling stations (i.e. added later in period, removed, etc.), and based off of approach with long history of use in exploring long term trends</w:t>
       </w:r>
       <w:r>
         <w:t xml:space="preserve"> </w:t>
@@ -4655,38 +4677,16 @@
     </w:p>
     <w:p>
       <w:pPr>
-        <w:pStyle w:val="Heading2"/>
-      </w:pPr>
-      <w:bookmarkStart w:id="44" w:name="caveats"/>
-      <w:r>
-        <w:t xml:space="preserve">Caveats</w:t>
+        <w:pStyle w:val="Heading1"/>
+      </w:pPr>
+      <w:bookmarkStart w:id="44" w:name="bibliography"/>
+      <w:r>
+        <w:t xml:space="preserve">Bibliography</w:t>
       </w:r>
       <w:bookmarkEnd w:id="44"/>
     </w:p>
-    <w:p>
-      <w:pPr>
-        <w:pStyle w:val="Compact"/>
-        <w:numPr>
-          <w:numId w:val="1008"/>
-          <w:ilvl w:val="0"/>
-        </w:numPr>
-      </w:pPr>
-      <w:r>
-        <w:t xml:space="preserve">None yet…</w:t>
-      </w:r>
-    </w:p>
-    <w:p>
-      <w:pPr>
-        <w:pStyle w:val="Heading1"/>
-      </w:pPr>
-      <w:bookmarkStart w:id="45" w:name="bibliography"/>
-      <w:r>
-        <w:t xml:space="preserve">Bibliography</w:t>
-      </w:r>
-      <w:bookmarkEnd w:id="45"/>
-    </w:p>
-    <w:bookmarkStart w:id="84" w:name="refs"/>
-    <w:bookmarkStart w:id="46" w:name="ref-brooks2016harmful"/>
+    <w:bookmarkStart w:id="83" w:name="refs"/>
+    <w:bookmarkStart w:id="45" w:name="ref-brooks2016harmful"/>
     <w:p>
       <w:pPr>
         <w:pStyle w:val="Bibliography"/>
@@ -4695,108 +4695,108 @@
         <w:t xml:space="preserve">Brooks, B. W., J. M. Lazorchak, M. D. Howard, M.-V. V. Johnson, S. L. Morton, D. A. Perkins, E. D. Reavie, G. I. Scott, S. A. Smith, and J. A. Steevens. 2016. Are harmful algal blooms becoming the greatest inland water quality threat to public health and aquatic ecosystems? Environmental toxicology and chemistry 35:6–13.</w:t>
       </w:r>
     </w:p>
+    <w:bookmarkEnd w:id="45"/>
+    <w:bookmarkStart w:id="46" w:name="ref-carpenter1998nonpoint"/>
+    <w:p>
+      <w:pPr>
+        <w:pStyle w:val="Bibliography"/>
+      </w:pPr>
+      <w:r>
+        <w:t xml:space="preserve">Carpenter, S. R., N. F. Caraco, D. L. Correll, R. W. Howarth, A. N. Sharpley, and V. H. Smith. 1998. Nonpoint pollution of surface waters with phosphorus and nitrogen. Ecological applications 8:559–568.</w:t>
+      </w:r>
+    </w:p>
     <w:bookmarkEnd w:id="46"/>
-    <w:bookmarkStart w:id="47" w:name="ref-carpenter1998nonpoint"/>
+    <w:bookmarkStart w:id="47" w:name="ref-cheruvelil2013multi"/>
     <w:p>
       <w:pPr>
         <w:pStyle w:val="Bibliography"/>
       </w:pPr>
       <w:r>
-        <w:t xml:space="preserve">Carpenter, S. R., N. F. Caraco, D. L. Correll, R. W. Howarth, A. N. Sharpley, and V. H. Smith. 1998. Nonpoint pollution of surface waters with phosphorus and nitrogen. Ecological applications 8:559–568.</w:t>
+        <w:t xml:space="preserve">Cheruvelil, K., P. Soranno, K. Webster, and M. Bremigan. 2013. Multi-scaled drivers of ecosystem state: Quantifying the importance of the regional spatial scale. Ecological Applications 23:1603–1618.</w:t>
       </w:r>
     </w:p>
     <w:bookmarkEnd w:id="47"/>
-    <w:bookmarkStart w:id="48" w:name="ref-cheruvelil2013multi"/>
+    <w:bookmarkStart w:id="48" w:name="ref-collins2017lake"/>
     <w:p>
       <w:pPr>
         <w:pStyle w:val="Bibliography"/>
       </w:pPr>
       <w:r>
-        <w:t xml:space="preserve">Cheruvelil, K., P. Soranno, K. Webster, and M. Bremigan. 2013. Multi-scaled drivers of ecosystem state: Quantifying the importance of the regional spatial scale. Ecological Applications 23:1603–1618.</w:t>
+        <w:t xml:space="preserve">Collins, S. M., S. K. Oliver, J.-F. Lapierre, E. H. Stanley, J. R. Jones, T. Wagner, and P. A. Soranno. 2017. Lake nutrient stoichiometry is less predictable than nutrient concentrations at regional and sub-continental scales. Ecological applications 27:1529–1540.</w:t>
       </w:r>
     </w:p>
     <w:bookmarkEnd w:id="48"/>
-    <w:bookmarkStart w:id="49" w:name="ref-collins2017lake"/>
+    <w:bookmarkStart w:id="49" w:name="ref-dickinson2012current"/>
     <w:p>
       <w:pPr>
         <w:pStyle w:val="Bibliography"/>
       </w:pPr>
       <w:r>
-        <w:t xml:space="preserve">Collins, S. M., S. K. Oliver, J.-F. Lapierre, E. H. Stanley, J. R. Jones, T. Wagner, and P. A. Soranno. 2017. Lake nutrient stoichiometry is less predictable than nutrient concentrations at regional and sub-continental scales. Ecological applications 27:1529–1540.</w:t>
+        <w:t xml:space="preserve">Dickinson, J. L., J. Shirk, D. Bonter, R. Bonney, R. L. Crain, J. Martin, T. Phillips, and K. Purcell. 2012. The current state of citizen science as a tool for ecological research and public engagement. Frontiers in Ecology and the Environment 10:291–297.</w:t>
       </w:r>
     </w:p>
     <w:bookmarkEnd w:id="49"/>
-    <w:bookmarkStart w:id="50" w:name="ref-dickinson2012current"/>
+    <w:bookmarkStart w:id="50" w:name="ref-dodds2008eutrophication"/>
     <w:p>
       <w:pPr>
         <w:pStyle w:val="Bibliography"/>
       </w:pPr>
       <w:r>
-        <w:t xml:space="preserve">Dickinson, J. L., J. Shirk, D. Bonter, R. Bonney, R. L. Crain, J. Martin, T. Phillips, and K. Purcell. 2012. The current state of citizen science as a tool for ecological research and public engagement. Frontiers in Ecology and the Environment 10:291–297.</w:t>
+        <w:t xml:space="preserve">Dodds, W. K., W. W. Bouska, J. L. Eitzmann, T. J. Pilger, K. L. Pitts, A. J. Riley, J. T. Schloesser, and D. J. Thornbrugh. 2008. Eutrophication of us freshwaters: Analysis of potential economic damages. ACS Publications.</w:t>
       </w:r>
     </w:p>
     <w:bookmarkEnd w:id="50"/>
-    <w:bookmarkStart w:id="51" w:name="ref-dodds2008eutrophication"/>
+    <w:bookmarkStart w:id="51" w:name="ref-filippelli2008global"/>
     <w:p>
       <w:pPr>
         <w:pStyle w:val="Bibliography"/>
       </w:pPr>
       <w:r>
-        <w:t xml:space="preserve">Dodds, W. K., W. W. Bouska, J. L. Eitzmann, T. J. Pilger, K. L. Pitts, A. J. Riley, J. T. Schloesser, and D. J. Thornbrugh. 2008. Eutrophication of us freshwaters: Analysis of potential economic damages. ACS Publications.</w:t>
+        <w:t xml:space="preserve">Filippelli, G. M. 2008. The global phosphorus cycle: Past, present, and future. Elements 4:89–95.</w:t>
       </w:r>
     </w:p>
     <w:bookmarkEnd w:id="51"/>
-    <w:bookmarkStart w:id="52" w:name="ref-filippelli2008global"/>
+    <w:bookmarkStart w:id="52" w:name="ref-filstrup2018evidence"/>
     <w:p>
       <w:pPr>
         <w:pStyle w:val="Bibliography"/>
       </w:pPr>
       <w:r>
-        <w:t xml:space="preserve">Filippelli, G. M. 2008. The global phosphorus cycle: Past, present, and future. Elements 4:89–95.</w:t>
+        <w:t xml:space="preserve">Filstrup, C. T., T. Wagner, S. K. Oliver, C. A. Stow, K. E. Webster, E. H. Stanley, and J. A. Downing. 2018. Evidence for regional nitrogen stress on chlorophyll a in lakes across large landscape and climate gradients. Limnology and Oceanography 63:S324–S339.</w:t>
       </w:r>
     </w:p>
     <w:bookmarkEnd w:id="52"/>
-    <w:bookmarkStart w:id="53" w:name="ref-filstrup2018evidence"/>
+    <w:bookmarkStart w:id="53" w:name="ref-filstrup2014regional"/>
     <w:p>
       <w:pPr>
         <w:pStyle w:val="Bibliography"/>
       </w:pPr>
       <w:r>
-        <w:t xml:space="preserve">Filstrup, C. T., T. Wagner, S. K. Oliver, C. A. Stow, K. E. Webster, E. H. Stanley, and J. A. Downing. 2018. Evidence for regional nitrogen stress on chlorophyll a in lakes across large landscape and climate gradients. Limnology and Oceanography 63:S324–S339.</w:t>
+        <w:t xml:space="preserve">Filstrup, C. T., T. Wagner, P. A. Soranno, E. H. Stanley, C. A. Stow, K. E. Webster, and J. A. Downing. 2014. Regional variability among nonlinear chlorophyll—phosphorus relationships in lakes. Limnology and Oceanography 59:1691–1703.</w:t>
       </w:r>
     </w:p>
     <w:bookmarkEnd w:id="53"/>
-    <w:bookmarkStart w:id="54" w:name="ref-filstrup2014regional"/>
+    <w:bookmarkStart w:id="54" w:name="ref-finlay2013human"/>
     <w:p>
       <w:pPr>
         <w:pStyle w:val="Bibliography"/>
       </w:pPr>
       <w:r>
-        <w:t xml:space="preserve">Filstrup, C. T., T. Wagner, P. A. Soranno, E. H. Stanley, C. A. Stow, K. E. Webster, and J. A. Downing. 2014. Regional variability among nonlinear chlorophyll—phosphorus relationships in lakes. Limnology and Oceanography 59:1691–1703.</w:t>
+        <w:t xml:space="preserve">Finlay, J. C., G. E. Small, and R. W. Sterner. 2013. Human influences on nitrogen removal in lakes. Science 342:247–250.</w:t>
       </w:r>
     </w:p>
     <w:bookmarkEnd w:id="54"/>
-    <w:bookmarkStart w:id="55" w:name="ref-finlay2013human"/>
+    <w:bookmarkStart w:id="55" w:name="ref-hansen2006global"/>
     <w:p>
       <w:pPr>
         <w:pStyle w:val="Bibliography"/>
       </w:pPr>
       <w:r>
-        <w:t xml:space="preserve">Finlay, J. C., G. E. Small, and R. W. Sterner. 2013. Human influences on nitrogen removal in lakes. Science 342:247–250.</w:t>
+        <w:t xml:space="preserve">Hansen, J., M. Sato, R. Ruedy, K. Lo, D. W. Lea, and M. Medina-Elizade. 2006. Global temperature change. Proceedings of the National Academy of Sciences 103:14288–14293.</w:t>
       </w:r>
     </w:p>
     <w:bookmarkEnd w:id="55"/>
-    <w:bookmarkStart w:id="56" w:name="ref-hansen2006global"/>
-    <w:p>
-      <w:pPr>
-        <w:pStyle w:val="Bibliography"/>
-      </w:pPr>
-      <w:r>
-        <w:t xml:space="preserve">Hansen, J., M. Sato, R. Ruedy, K. Lo, D. W. Lea, and M. Medina-Elizade. 2006. Global temperature change. Proceedings of the National Academy of Sciences 103:14288–14293.</w:t>
-      </w:r>
-    </w:p>
-    <w:bookmarkEnd w:id="56"/>
-    <w:bookmarkStart w:id="57" w:name="ref-helsel2002statistical"/>
+    <w:bookmarkStart w:id="56" w:name="ref-helsel2002statistical"/>
     <w:p>
       <w:pPr>
         <w:pStyle w:val="Bibliography"/>
@@ -4817,268 +4817,268 @@
         <w:t xml:space="preserve">. US Geological survey Reston, VA.</w:t>
       </w:r>
     </w:p>
+    <w:bookmarkEnd w:id="56"/>
+    <w:bookmarkStart w:id="57" w:name="ref-herlihy2013using"/>
+    <w:p>
+      <w:pPr>
+        <w:pStyle w:val="Bibliography"/>
+      </w:pPr>
+      <w:r>
+        <w:t xml:space="preserve">Herlihy, A. T., N. C. Kamman, J. C. Sifneos, D. Charles, M. D. Enache, and R. J. Stevenson. 2013. Using multiple approaches to develop nutrient criteria for lakes in the conterminous usa. Freshwater Science 32:367–384.</w:t>
+      </w:r>
+    </w:p>
     <w:bookmarkEnd w:id="57"/>
-    <w:bookmarkStart w:id="58" w:name="ref-herlihy2013using"/>
+    <w:bookmarkStart w:id="58" w:name="ref-hollister2016modeling"/>
     <w:p>
       <w:pPr>
         <w:pStyle w:val="Bibliography"/>
       </w:pPr>
       <w:r>
-        <w:t xml:space="preserve">Herlihy, A. T., N. C. Kamman, J. C. Sifneos, D. Charles, M. D. Enache, and R. J. Stevenson. 2013. Using multiple approaches to develop nutrient criteria for lakes in the conterminous usa. Freshwater Science 32:367–384.</w:t>
+        <w:t xml:space="preserve">Hollister, J. W., W. B. Milstead, and B. J. Kreakie. 2016. Modeling lake trophic state: A random forest approach. Ecosphere 7.</w:t>
       </w:r>
     </w:p>
     <w:bookmarkEnd w:id="58"/>
-    <w:bookmarkStart w:id="59" w:name="ref-hollister2016modeling"/>
+    <w:bookmarkStart w:id="59" w:name="ref-hurlbert1984pseudoreplication"/>
     <w:p>
       <w:pPr>
         <w:pStyle w:val="Bibliography"/>
       </w:pPr>
       <w:r>
-        <w:t xml:space="preserve">Hollister, J. W., W. B. Milstead, and B. J. Kreakie. 2016. Modeling lake trophic state: A random forest approach. Ecosphere 7.</w:t>
+        <w:t xml:space="preserve">Hurlbert, S. H. 1984. Pseudoreplication and the design of ecological field experiments. Ecological monographs 54:187–211.</w:t>
       </w:r>
     </w:p>
     <w:bookmarkEnd w:id="59"/>
-    <w:bookmarkStart w:id="60" w:name="ref-hurlbert1984pseudoreplication"/>
+    <w:bookmarkStart w:id="60" w:name="ref-jones1999surface"/>
     <w:p>
       <w:pPr>
         <w:pStyle w:val="Bibliography"/>
       </w:pPr>
       <w:r>
-        <w:t xml:space="preserve">Hurlbert, S. H. 1984. Pseudoreplication and the design of ecological field experiments. Ecological monographs 54:187–211.</w:t>
+        <w:t xml:space="preserve">Jones, P. D., M. New, D. E. Parker, S. Martin, and I. G. Rigor. 1999. Surface air temperature and its changes over the past 150 years. Reviews of Geophysics 37:173–199.</w:t>
       </w:r>
     </w:p>
     <w:bookmarkEnd w:id="60"/>
-    <w:bookmarkStart w:id="61" w:name="ref-jones1999surface"/>
+    <w:bookmarkStart w:id="61" w:name="ref-jones1996calculating"/>
     <w:p>
       <w:pPr>
         <w:pStyle w:val="Bibliography"/>
       </w:pPr>
       <w:r>
-        <w:t xml:space="preserve">Jones, P. D., M. New, D. E. Parker, S. Martin, and I. G. Rigor. 1999. Surface air temperature and its changes over the past 150 years. Reviews of Geophysics 37:173–199.</w:t>
+        <w:t xml:space="preserve">Jones, P., and M. Hulme. 1996. Calculating regional climatic time series for temperature and precipitation: Methods and illustrations. International Journal of Climatology: A Journal of the Royal Meteorological Society 16:361–377.</w:t>
       </w:r>
     </w:p>
     <w:bookmarkEnd w:id="61"/>
-    <w:bookmarkStart w:id="62" w:name="ref-jones1996calculating"/>
+    <w:bookmarkStart w:id="62" w:name="ref-kosmala2016assessing"/>
     <w:p>
       <w:pPr>
         <w:pStyle w:val="Bibliography"/>
       </w:pPr>
       <w:r>
-        <w:t xml:space="preserve">Jones, P., and M. Hulme. 1996. Calculating regional climatic time series for temperature and precipitation: Methods and illustrations. International Journal of Climatology: A Journal of the Royal Meteorological Society 16:361–377.</w:t>
+        <w:t xml:space="preserve">Kosmala, M., A. Wiggins, A. Swanson, and B. Simmons. 2016. Assessing data quality in citizen science. Frontiers in Ecology and the Environment 14:551–560.</w:t>
       </w:r>
     </w:p>
     <w:bookmarkEnd w:id="62"/>
-    <w:bookmarkStart w:id="63" w:name="ref-kosmala2016assessing"/>
+    <w:bookmarkStart w:id="63" w:name="ref-kosten2012warmer"/>
     <w:p>
       <w:pPr>
         <w:pStyle w:val="Bibliography"/>
       </w:pPr>
       <w:r>
-        <w:t xml:space="preserve">Kosmala, M., A. Wiggins, A. Swanson, and B. Simmons. 2016. Assessing data quality in citizen science. Frontiers in Ecology and the Environment 14:551–560.</w:t>
+        <w:t xml:space="preserve">Kosten, S., V. L. Huszar, E. Bécares, L. S. Costa, E. Van Donk, L.-A. Hansson, E. Jeppesen, C. Kruk, G. Lacerot, N. Mazzeo, and others. 2012. Warmer climates boost cyanobacterial dominance in shallow lakes. Global Change Biology 18:118–126.</w:t>
       </w:r>
     </w:p>
     <w:bookmarkEnd w:id="63"/>
-    <w:bookmarkStart w:id="64" w:name="ref-kosten2012warmer"/>
+    <w:bookmarkStart w:id="64" w:name="ref-lottig2017macroscale"/>
     <w:p>
       <w:pPr>
         <w:pStyle w:val="Bibliography"/>
       </w:pPr>
       <w:r>
-        <w:t xml:space="preserve">Kosten, S., V. L. Huszar, E. Bécares, L. S. Costa, E. Van Donk, L.-A. Hansson, E. Jeppesen, C. Kruk, G. Lacerot, N. Mazzeo, and others. 2012. Warmer climates boost cyanobacterial dominance in shallow lakes. Global Change Biology 18:118–126.</w:t>
+        <w:t xml:space="preserve">Lottig, N. R., P.-N. Tan, T. Wagner, K. S. Cheruvelil, P. A. Soranno, E. H. Stanley, C. E. Scott, C. A. Stow, and S. Yuan. 2017. Macroscale patterns of synchrony identify complex relationships among spatial and temporal ecosystem drivers. Ecosphere 8.</w:t>
       </w:r>
     </w:p>
     <w:bookmarkEnd w:id="64"/>
-    <w:bookmarkStart w:id="65" w:name="ref-lottig2017macroscale"/>
+    <w:bookmarkStart w:id="65" w:name="ref-lottig2014long"/>
     <w:p>
       <w:pPr>
         <w:pStyle w:val="Bibliography"/>
       </w:pPr>
       <w:r>
-        <w:t xml:space="preserve">Lottig, N. R., P.-N. Tan, T. Wagner, K. S. Cheruvelil, P. A. Soranno, E. H. Stanley, C. E. Scott, C. A. Stow, and S. Yuan. 2017. Macroscale patterns of synchrony identify complex relationships among spatial and temporal ecosystem drivers. Ecosphere 8.</w:t>
+        <w:t xml:space="preserve">Lottig, N. R., T. Wagner, E. N. Henry, K. S. Cheruvelil, K. E. Webster, J. A. Downing, and C. A. Stow. 2014. Long-term citizen-collected data reveal geographical patterns and temporal trends in lake water clarity. PloS one 9:e95769.</w:t>
       </w:r>
     </w:p>
     <w:bookmarkEnd w:id="65"/>
-    <w:bookmarkStart w:id="66" w:name="ref-lottig2014long"/>
+    <w:bookmarkStart w:id="66" w:name="ref-michalak2013record"/>
     <w:p>
       <w:pPr>
         <w:pStyle w:val="Bibliography"/>
       </w:pPr>
       <w:r>
-        <w:t xml:space="preserve">Lottig, N. R., T. Wagner, E. N. Henry, K. S. Cheruvelil, K. E. Webster, J. A. Downing, and C. A. Stow. 2014. Long-term citizen-collected data reveal geographical patterns and temporal trends in lake water clarity. PloS one 9:e95769.</w:t>
+        <w:t xml:space="preserve">Michalak, A. M., E. J. Anderson, D. Beletsky, S. Boland, N. S. Bosch, T. B. Bridgeman, J. D. Chaffin, K. Cho, R. Confesor, I. Daloğlu, and others. 2013. Record-setting algal bloom in lake erie caused by agricultural and meteorological trends consistent with expected future conditions. Proceedings of the National Academy of Sciences 110:6448–6452.</w:t>
       </w:r>
     </w:p>
     <w:bookmarkEnd w:id="66"/>
-    <w:bookmarkStart w:id="67" w:name="ref-michalak2013record"/>
+    <w:bookmarkStart w:id="67" w:name="ref-nojavan2019rethinking"/>
     <w:p>
       <w:pPr>
         <w:pStyle w:val="Bibliography"/>
       </w:pPr>
       <w:r>
-        <w:t xml:space="preserve">Michalak, A. M., E. J. Anderson, D. Beletsky, S. Boland, N. S. Bosch, T. B. Bridgeman, J. D. Chaffin, K. Cho, R. Confesor, I. Daloğlu, and others. 2013. Record-setting algal bloom in lake erie caused by agricultural and meteorological trends consistent with expected future conditions. Proceedings of the National Academy of Sciences 110:6448–6452.</w:t>
+        <w:t xml:space="preserve">Nojavan, F., B. J. Kreakie, J. W. Hollister, and S. S. Qian. 2019. Rethinking the lake trophic state index. PeerJ Preprints.</w:t>
       </w:r>
     </w:p>
     <w:bookmarkEnd w:id="67"/>
-    <w:bookmarkStart w:id="68" w:name="ref-nojavan2019rethinking"/>
+    <w:bookmarkStart w:id="68" w:name="ref-Oliver_2017"/>
     <w:p>
       <w:pPr>
         <w:pStyle w:val="Bibliography"/>
       </w:pPr>
       <w:r>
-        <w:t xml:space="preserve">Nojavan, F., B. J. Kreakie, J. W. Hollister, and S. S. Qian. 2019. Rethinking the lake trophic state index. PeerJ Preprints.</w:t>
+        <w:t xml:space="preserve">Oliver, S. K., S. M. Collins, P. A. Soranno, T. Wagner, E. H. Stanley, J. R. Jones, C. A. Stow, and N. R. Lottig. 2017. Unexpected stasis in a changing world: Lake nutrient and chlorophyll trends since 1990. Global Change Biology 23:5455–5467.</w:t>
       </w:r>
     </w:p>
     <w:bookmarkEnd w:id="68"/>
-    <w:bookmarkStart w:id="69" w:name="ref-Oliver_2017"/>
+    <w:bookmarkStart w:id="69" w:name="ref-paerl2009climate"/>
     <w:p>
       <w:pPr>
         <w:pStyle w:val="Bibliography"/>
       </w:pPr>
       <w:r>
-        <w:t xml:space="preserve">Oliver, S. K., S. M. Collins, P. A. Soranno, T. Wagner, E. H. Stanley, J. R. Jones, C. A. Stow, and N. R. Lottig. 2017. Unexpected stasis in a changing world: Lake nutrient and chlorophyll trends since 1990. Global Change Biology 23:5455–5467.</w:t>
+        <w:t xml:space="preserve">Paerl, H. W., and J. Huisman. 2009. Climate change: A catalyst for global expansion of harmful cyanobacterial blooms. Environmental microbiology reports 1:27–37.</w:t>
       </w:r>
     </w:p>
     <w:bookmarkEnd w:id="69"/>
-    <w:bookmarkStart w:id="70" w:name="ref-paerl2009climate"/>
+    <w:bookmarkStart w:id="70" w:name="ref-paerl2016takes"/>
     <w:p>
       <w:pPr>
         <w:pStyle w:val="Bibliography"/>
       </w:pPr>
       <w:r>
-        <w:t xml:space="preserve">Paerl, H. W., and J. Huisman. 2009. Climate change: A catalyst for global expansion of harmful cyanobacterial blooms. Environmental microbiology reports 1:27–37.</w:t>
+        <w:t xml:space="preserve">Paerl, H. W., J. T. Scott, M. J. McCarthy, S. E. Newell, W. S. Gardner, K. E. Havens, D. K. Hoffman, S. W. Wilhelm, and W. A. Wurtsbaugh. 2016. It takes two to tango: When and where dual nutrient (n &amp; p) reductions are needed to protect lakes and downstream ecosystems. Environmental science &amp; technology 50:10805–10813.</w:t>
       </w:r>
     </w:p>
     <w:bookmarkEnd w:id="70"/>
-    <w:bookmarkStart w:id="71" w:name="ref-paerl2016takes"/>
+    <w:bookmarkStart w:id="71" w:name="ref-read2015importance"/>
     <w:p>
       <w:pPr>
         <w:pStyle w:val="Bibliography"/>
       </w:pPr>
       <w:r>
-        <w:t xml:space="preserve">Paerl, H. W., J. T. Scott, M. J. McCarthy, S. E. Newell, W. S. Gardner, K. E. Havens, D. K. Hoffman, S. W. Wilhelm, and W. A. Wurtsbaugh. 2016. It takes two to tango: When and where dual nutrient (n &amp; p) reductions are needed to protect lakes and downstream ecosystems. Environmental science &amp; technology 50:10805–10813.</w:t>
+        <w:t xml:space="preserve">Read, E. K., V. P. Patil, S. K. Oliver, A. L. Hetherington, J. A. Brentrup, J. A. Zwart, K. M. Winters, J. R. Corman, E. R. Nodine, R. I. Woolway, and others. 2015. The importance of lake-specific characteristics for water quality across the continental united states. Ecological Applications 25:943–955.</w:t>
       </w:r>
     </w:p>
     <w:bookmarkEnd w:id="71"/>
-    <w:bookmarkStart w:id="72" w:name="ref-read2015importance"/>
+    <w:bookmarkStart w:id="72" w:name="ref-schindler2009lakes"/>
     <w:p>
       <w:pPr>
         <w:pStyle w:val="Bibliography"/>
       </w:pPr>
       <w:r>
-        <w:t xml:space="preserve">Read, E. K., V. P. Patil, S. K. Oliver, A. L. Hetherington, J. A. Brentrup, J. A. Zwart, K. M. Winters, J. R. Corman, E. R. Nodine, R. I. Woolway, and others. 2015. The importance of lake-specific characteristics for water quality across the continental united states. Ecological Applications 25:943–955.</w:t>
+        <w:t xml:space="preserve">Schindler, D. 2009. Lakes as sentinels and integrators for the effects of climate change on watersheds, airsheds, and landscapes. Limnology and Oceanography 54:2349–2358.</w:t>
       </w:r>
     </w:p>
     <w:bookmarkEnd w:id="72"/>
-    <w:bookmarkStart w:id="73" w:name="ref-schindler2009lakes"/>
+    <w:bookmarkStart w:id="73" w:name="ref-schindler2008eutrophication"/>
     <w:p>
       <w:pPr>
         <w:pStyle w:val="Bibliography"/>
       </w:pPr>
       <w:r>
-        <w:t xml:space="preserve">Schindler, D. 2009. Lakes as sentinels and integrators for the effects of climate change on watersheds, airsheds, and landscapes. Limnology and Oceanography 54:2349–2358.</w:t>
+        <w:t xml:space="preserve">Schindler, D. W., R. Hecky, D. Findlay, M. Stainton, B. Parker, M. Paterson, K. Beaty, M. Lyng, and S. Kasian. 2008. Eutrophication of lakes cannot be controlled by reducing nitrogen input: Results of a 37-year whole-ecosystem experiment. Proceedings of the National Academy of Sciences 105:11254–11258.</w:t>
       </w:r>
     </w:p>
     <w:bookmarkEnd w:id="73"/>
-    <w:bookmarkStart w:id="74" w:name="ref-schindler2008eutrophication"/>
+    <w:bookmarkStart w:id="74" w:name="ref-smith2003eutrophication"/>
     <w:p>
       <w:pPr>
         <w:pStyle w:val="Bibliography"/>
       </w:pPr>
       <w:r>
-        <w:t xml:space="preserve">Schindler, D. W., R. Hecky, D. Findlay, M. Stainton, B. Parker, M. Paterson, K. Beaty, M. Lyng, and S. Kasian. 2008. Eutrophication of lakes cannot be controlled by reducing nitrogen input: Results of a 37-year whole-ecosystem experiment. Proceedings of the National Academy of Sciences 105:11254–11258.</w:t>
+        <w:t xml:space="preserve">Smith, V. H. 2003. Eutrophication of freshwater and coastal marine ecosystems a global problem. Environmental Science and Pollution Research 10:126–139.</w:t>
       </w:r>
     </w:p>
     <w:bookmarkEnd w:id="74"/>
-    <w:bookmarkStart w:id="75" w:name="ref-smith2003eutrophication"/>
+    <w:bookmarkStart w:id="75" w:name="ref-sorannolagosne2017"/>
     <w:p>
       <w:pPr>
         <w:pStyle w:val="Bibliography"/>
       </w:pPr>
       <w:r>
-        <w:t xml:space="preserve">Smith, V. H. 2003. Eutrophication of freshwater and coastal marine ecosystems a global problem. Environmental Science and Pollution Research 10:126–139.</w:t>
+        <w:t xml:space="preserve">Soranno, P. A., L. C. Bacon, M. Beauchene, K. E. Bednar, E. G. Bissell, and al. et. 2017. LAGOS-ne: A multi-scaled geospatial and temporal database of lake ecological context and water quality for thousands of us lakes. Gigascience 6.</w:t>
       </w:r>
     </w:p>
     <w:bookmarkEnd w:id="75"/>
-    <w:bookmarkStart w:id="76" w:name="ref-sorannolagosne2017"/>
+    <w:bookmarkStart w:id="76" w:name="ref-soranno2015building"/>
     <w:p>
       <w:pPr>
         <w:pStyle w:val="Bibliography"/>
       </w:pPr>
       <w:r>
-        <w:t xml:space="preserve">Soranno, P. A., L. C. Bacon, M. Beauchene, K. E. Bednar, E. G. Bissell, and al. et. 2017. LAGOS-ne: A multi-scaled geospatial and temporal database of lake ecological context and water quality for thousands of us lakes. Gigascience 6.</w:t>
+        <w:t xml:space="preserve">Soranno, P. A., E. G. Bissell, K. S. Cheruvelil, S. T. Christel, S. M. Collins, C. E. Fergus, C. T. Filstrup, J.-F. Lapierre, N. R. Lottig, S. K. Oliver, and others. 2015. Building a multi-scaled geospatial temporal ecology database from disparate data sources: Fostering open science and data reuse. GigaScience 4:28.</w:t>
       </w:r>
     </w:p>
     <w:bookmarkEnd w:id="76"/>
-    <w:bookmarkStart w:id="77" w:name="ref-soranno2015building"/>
+    <w:bookmarkStart w:id="77" w:name="ref-stacheleklagosne2017"/>
     <w:p>
       <w:pPr>
         <w:pStyle w:val="Bibliography"/>
       </w:pPr>
       <w:r>
-        <w:t xml:space="preserve">Soranno, P. A., E. G. Bissell, K. S. Cheruvelil, S. T. Christel, S. M. Collins, C. E. Fergus, C. T. Filstrup, J.-F. Lapierre, N. R. Lottig, S. K. Oliver, and others. 2015. Building a multi-scaled geospatial temporal ecology database from disparate data sources: Fostering open science and data reuse. GigaScience 4:28.</w:t>
+        <w:t xml:space="preserve">Stachelek, J., and S. Oliver. 2017. LAGOSNE: Interface to the lake multi-scaled geospatial and temporal database.</w:t>
       </w:r>
     </w:p>
     <w:bookmarkEnd w:id="77"/>
-    <w:bookmarkStart w:id="78" w:name="ref-stacheleklagosne2017"/>
+    <w:bookmarkStart w:id="78" w:name="ref-stoddard2016continental"/>
     <w:p>
       <w:pPr>
         <w:pStyle w:val="Bibliography"/>
       </w:pPr>
       <w:r>
-        <w:t xml:space="preserve">Stachelek, J., and S. Oliver. 2017. LAGOSNE: Interface to the lake multi-scaled geospatial and temporal database.</w:t>
+        <w:t xml:space="preserve">Stoddard, J. L., J. Van Sickle, A. T. Herlihy, J. Brahney, S. Paulsen, D. V. Peck, R. Mitchell, and A. I. Pollard. 2016. Continental-scale increase in lake and stream phosphorus: Are oligotrophic systems disappearing in the united states? Environmental science &amp; technology 50:3409–3415.</w:t>
       </w:r>
     </w:p>
     <w:bookmarkEnd w:id="78"/>
-    <w:bookmarkStart w:id="79" w:name="ref-stoddard2016continental"/>
+    <w:bookmarkStart w:id="79" w:name="ref-taranu2015acceleration"/>
     <w:p>
       <w:pPr>
         <w:pStyle w:val="Bibliography"/>
       </w:pPr>
       <w:r>
-        <w:t xml:space="preserve">Stoddard, J. L., J. Van Sickle, A. T. Herlihy, J. Brahney, S. Paulsen, D. V. Peck, R. Mitchell, and A. I. Pollard. 2016. Continental-scale increase in lake and stream phosphorus: Are oligotrophic systems disappearing in the united states? Environmental science &amp; technology 50:3409–3415.</w:t>
+        <w:t xml:space="preserve">Taranu, Z. E., I. Gregory-Eaves, P. R. Leavitt, L. Bunting, T. Buchaca, J. Catalan, I. Domaizon, P. Guilizzoni, A. Lami, S. McGowan, and others. 2015. Acceleration of cyanobacterial dominance in north temperate-subarctic lakes during the anthropocene. Ecology Letters 18:375–384.</w:t>
       </w:r>
     </w:p>
     <w:bookmarkEnd w:id="79"/>
-    <w:bookmarkStart w:id="80" w:name="ref-taranu2015acceleration"/>
+    <w:bookmarkStart w:id="80" w:name="ref-vitousek1997human"/>
     <w:p>
       <w:pPr>
         <w:pStyle w:val="Bibliography"/>
       </w:pPr>
       <w:r>
-        <w:t xml:space="preserve">Taranu, Z. E., I. Gregory-Eaves, P. R. Leavitt, L. Bunting, T. Buchaca, J. Catalan, I. Domaizon, P. Guilizzoni, A. Lami, S. McGowan, and others. 2015. Acceleration of cyanobacterial dominance in north temperate-subarctic lakes during the anthropocene. Ecology Letters 18:375–384.</w:t>
+        <w:t xml:space="preserve">Vitousek, P. M., J. D. Aber, R. W. Howarth, G. E. Likens, P. A. Matson, D. W. Schindler, W. H. Schlesinger, and D. G. Tilman. 1997. Human alteration of the global nitrogen cycle: Sources and consequences. Ecological applications 7:737–750.</w:t>
       </w:r>
     </w:p>
     <w:bookmarkEnd w:id="80"/>
-    <w:bookmarkStart w:id="81" w:name="ref-vitousek1997human"/>
+    <w:bookmarkStart w:id="81" w:name="ref-williamson2008lakes"/>
     <w:p>
       <w:pPr>
         <w:pStyle w:val="Bibliography"/>
       </w:pPr>
       <w:r>
-        <w:t xml:space="preserve">Vitousek, P. M., J. D. Aber, R. W. Howarth, G. E. Likens, P. A. Matson, D. W. Schindler, W. H. Schlesinger, and D. G. Tilman. 1997. Human alteration of the global nitrogen cycle: Sources and consequences. Ecological applications 7:737–750.</w:t>
+        <w:t xml:space="preserve">Williamson, C. E., W. Dodds, T. K. Kratz, and M. A. Palmer. 2008. Lakes and streams as sentinels of environmental change in terrestrial and atmospheric processes. Frontiers in Ecology and the Environment 6:247–254.</w:t>
       </w:r>
     </w:p>
     <w:bookmarkEnd w:id="81"/>
-    <w:bookmarkStart w:id="82" w:name="ref-williamson2008lakes"/>
+    <w:bookmarkStart w:id="82" w:name="ref-yuan2014managing"/>
     <w:p>
       <w:pPr>
         <w:pStyle w:val="Bibliography"/>
       </w:pPr>
       <w:r>
-        <w:t xml:space="preserve">Williamson, C. E., W. Dodds, T. K. Kratz, and M. A. Palmer. 2008. Lakes and streams as sentinels of environmental change in terrestrial and atmospheric processes. Frontiers in Ecology and the Environment 6:247–254.</w:t>
+        <w:t xml:space="preserve">Yuan, L. L., A. I. Pollard, S. Pather, J. L. Oliver, and L. D’Anglada. 2014. Managing microcystin: Identifying national-scale thresholds for total nitrogen and chlorophyll a. Freshwater biology 59:1970–1981.</w:t>
       </w:r>
     </w:p>
     <w:bookmarkEnd w:id="82"/>
-    <w:bookmarkStart w:id="83" w:name="ref-yuan2014managing"/>
-    <w:p>
-      <w:pPr>
-        <w:pStyle w:val="Bibliography"/>
-      </w:pPr>
-      <w:r>
-        <w:t xml:space="preserve">Yuan, L. L., A. I. Pollard, S. Pather, J. L. Oliver, and L. D’Anglada. 2014. Managing microcystin: Identifying national-scale thresholds for total nitrogen and chlorophyll a. Freshwater biology 59:1970–1981.</w:t>
-      </w:r>
-    </w:p>
     <w:bookmarkEnd w:id="83"/>
-    <w:bookmarkEnd w:id="84"/>
     <w:sectPr>
       <w:pgSz w:w="12240" w:h="15840"/>
       <w:pgMar w:top="1440" w:right="1440" w:bottom="1440" w:left="1440" w:header="720" w:footer="720" w:gutter="0"/>
@@ -5862,12 +5862,6 @@
     <w:abstractNumId w:val="991"/>
   </w:num>
   <w:num w:numId="1006">
-    <w:abstractNumId w:val="991"/>
-  </w:num>
-  <w:num w:numId="1007">
-    <w:abstractNumId w:val="991"/>
-  </w:num>
-  <w:num w:numId="1008">
     <w:abstractNumId w:val="991"/>
   </w:num>
 </w:numbering>

</xml_diff>

<commit_message>
bit more on discussion
</commit_message>
<xml_diff>
--- a/manuscript/manuscript.docx
+++ b/manuscript/manuscript.docx
@@ -4499,7 +4499,7 @@
         <w:pStyle w:val="BodyText"/>
       </w:pPr>
       <w:r>
-        <w:t xml:space="preserve">In addition to the annualized trends we address with this study, there are other trends that may be of interest. First, what are the trends for water quality at finer temporal scales such as monthly or seasonal trends? Anecdotal evidence in Rhode Island [SHOULD REFERENCE THIS SOMEHOW] points to greater increases in temperature earlier and later in the growing season and suggests a lengthening of the growing season. Second, are trends influenced by the current state of a given waterbody? For instance, are oligotrophic lakes showing stronger trends than eutorphic lakes or are all lakes showing similar trends regardless of current trohpic status? These questions all warrant further investigation.</w:t>
+        <w:t xml:space="preserve">In addition to the annualized trends we address with this study, there are other trends that may be of interest. First, what are the trends for water quality at finer temporal scales such as monthly or seasonal trends? Anecdotal evidence in Rhode Island [SHOULD REFERENCE THIS SOMEHOW] points to greater increases in temperature earlier and later in the growing season and suggests a lengthening of the growing season. Furthermore, preliminary analysis of the URIWW data back this up with mean temperature for May 1993 to May 1995 cooler by nearly a degree than mean temperature for May 2014 through May 2016. Second, are trends influenced by the current state of a given waterbody? For instance, are oligotrophic lakes showing stronger trends than eutorphic lakes or are all lakes showing similar trends regardless of current trohpic status? These questions all warrant further, careful investigation.</w:t>
       </w:r>
     </w:p>
     <w:p>
@@ -4584,7 +4584,7 @@
         </w:numPr>
       </w:pPr>
       <w:r>
-        <w:t xml:space="preserve">Look to individual lakes that buck the trend for suggestions (e.g. local landcover may provide a buffer)</w:t>
+        <w:t xml:space="preserve">Look to individual lakes that buck the trend for suggestions (e.g. local land cover may provide a buffer)</w:t>
       </w:r>
     </w:p>
     <w:p>

</xml_diff>

<commit_message>
one more section till a draft ready to share with co-authors!
</commit_message>
<xml_diff>
--- a/manuscript/manuscript.docx
+++ b/manuscript/manuscript.docx
@@ -2257,7 +2257,7 @@
         <w:t xml:space="preserve">(Oliver et al. 2017)</w:t>
       </w:r>
       <w:r>
-        <w:t xml:space="preserve">. Given what is known about long term trends in water quality within the broader region of the northeastern United States, we were curious if those trends were also present in water quality trends in Rhode Island lakes and reservoirs.</w:t>
+        <w:t xml:space="preserve">. Given what is known about long-term trends in water quality within the broader region of the northeastern United States, we were curious if those trends were also present in water quality trends in Rhode Island lakes and reservoirs.</w:t>
       </w:r>
     </w:p>
     <w:p>
@@ -2265,7 +2265,7 @@
         <w:pStyle w:val="BodyText"/>
       </w:pPr>
       <w:r>
-        <w:t xml:space="preserve">Examining long term trends in Rhode Island lakes is possible because of the data gathered by University of Rhode Island’s Watershed Watch (URIWW). URI’s Watershed Watch is a citizen science project founded in the late 1980’s that has built a robust collaboration between URI scientists and a vast network of non-expert volunteer monitors. Volunteer monitors are trained and then collect</w:t>
+        <w:t xml:space="preserve">Examining long-term trends in Rhode Island lakes is possible because of the data gathered by University of Rhode Island’s Watershed Watch (URIWW). URI’s Watershed Watch is a citizen science project founded in the late 1980’s that has built a robust collaboration between URI scientists and a vast network of non-expert volunteer monitors. Volunteer monitors are trained and then collect</w:t>
       </w:r>
       <w:r>
         <w:t xml:space="preserve"> </w:t>
@@ -2315,7 +2315,7 @@
         <w:t xml:space="preserve">a</w:t>
       </w:r>
       <w:r>
-        <w:t xml:space="preserve">, and lake temperature. Second, are water quality trends in Rhode Island similar to regional trends in the northeastern United states. Another focus of this paper was to apply existing methodologies for examining long term climate records (e.g.,</w:t>
+        <w:t xml:space="preserve">, and lake temperature. Second, are water quality trends in Rhode Island similar to regional trends in the northeastern United states. Another focus of this paper was to apply existing methodologies for examining long-term climate records (e.g.,</w:t>
       </w:r>
       <w:r>
         <w:t xml:space="preserve"> </w:t>
@@ -2324,7 +2324,7 @@
         <w:t xml:space="preserve">(Jones and Hulme 1996)</w:t>
       </w:r>
       <w:r>
-        <w:t xml:space="preserve">) to water quality data in order to examine long term trends. Lastly, this analysis has also been done using open data from the URI Watershed Watch program and the LAGOS project and the analysis in its entirety is available for independent reproduction at</w:t>
+        <w:t xml:space="preserve">) to water quality data in order to examine long-term trends. Lastly, this analysis has also been done using open data from the URI Watershed Watch program and the LAGOS project and the analysis in its entirety is available for independent reproduction at</w:t>
       </w:r>
       <w:r>
         <w:t xml:space="preserve"> </w:t>
@@ -4061,7 +4061,7 @@
         <w:pStyle w:val="FirstParagraph"/>
       </w:pPr>
       <w:r>
-        <w:t xml:space="preserve">Average yearly scaled temperature in lakes and reservoirs appear to be increasing (slope: 0.038 , p-value: 0.00755) with the large majority of years with average temperature greater than the long term average occurring in the years since 2000 (Figure 3). Chlorophyll</w:t>
+        <w:t xml:space="preserve">Average yearly scaled temperature in lakes and reservoirs appear to be increasing (slope: 0.038 , p-value: 0.00755) with the large majority of years with average temperature greater than the long-term average occurring in the years since 2000 (Figure 3). Chlorophyll</w:t>
       </w:r>
       <w:r>
         <w:t xml:space="preserve"> </w:t>
@@ -4088,7 +4088,7 @@
           <wp:inline>
             <wp:extent cx="5943600" cy="4457700"/>
             <wp:effectExtent b="0" l="0" r="0" t="0"/>
-            <wp:docPr descr="Figure 3: Yearly trend over 20+ years of lake temperature in Rhode Island lakes and reservoirs. Points are averages and ranges are standard deviations with blue indicating an average below the long term mean and red indicating an average above the long term mean." title="" id="1" name="Picture"/>
+            <wp:docPr descr="Figure 3: Yearly trend over 20+ years of lake temperature in Rhode Island lakes and reservoirs. Points are averages and ranges are standard deviations with blue indicating an average below the long-term mean and red indicating an average above the long-term mean." title="" id="1" name="Picture"/>
             <a:graphic>
               <a:graphicData uri="http://schemas.openxmlformats.org/drawingml/2006/picture">
                 <pic:pic>
@@ -4131,7 +4131,7 @@
         <w:pStyle w:val="ImageCaption"/>
       </w:pPr>
       <w:r>
-        <w:t xml:space="preserve">Figure 3: Yearly trend over 20+ years of lake temperature in Rhode Island lakes and reservoirs. Points are averages and ranges are standard deviations with blue indicating an average below the long term mean and red indicating an average above the long term mean.</w:t>
+        <w:t xml:space="preserve">Figure 3: Yearly trend over 20+ years of lake temperature in Rhode Island lakes and reservoirs. Points are averages and ranges are standard deviations with blue indicating an average below the long-term mean and red indicating an average above the long-term mean.</w:t>
       </w:r>
     </w:p>
     <w:p>
@@ -4143,7 +4143,7 @@
           <wp:inline>
             <wp:extent cx="5943600" cy="7132320"/>
             <wp:effectExtent b="0" l="0" r="0" t="0"/>
-            <wp:docPr descr="Figure 4: Yearly trend over 20+ years of chlorphyll *a* (average z-score). Panel A. shows yearly averaged chlorophyll *a* z-scores from the URI Watershed Watch data. Panel B. shows yearly averaged chlorophyll *a* z-scores from the LAGOSNE dataset. Points are averages and ranges are standard deviations with blue indicating an average below the long term mean and red indicating an average above the long term mean." title="" id="1" name="Picture"/>
+            <wp:docPr descr="Figure 4: Yearly trend over 20+ years of chlorphyll *a* (average z-score). Panel A. shows yearly averaged chlorophyll *a* z-scores from the URI Watershed Watch data. Panel B. shows yearly averaged chlorophyll *a* z-scores from the LAGOSNE dataset. Points are averages and ranges are standard deviations with blue indicating an average below the long-term mean and red indicating an average above the long-term mean." title="" id="1" name="Picture"/>
             <a:graphic>
               <a:graphicData uri="http://schemas.openxmlformats.org/drawingml/2006/picture">
                 <pic:pic>
@@ -4186,7 +4186,7 @@
         <w:pStyle w:val="ImageCaption"/>
       </w:pPr>
       <w:r>
-        <w:t xml:space="preserve">Figure 4: Yearly trend over 20+ years of chlorphyll *a* (average z-score). Panel A. shows yearly averaged chlorophyll *a* z-scores from the URI Watershed Watch data. Panel B. shows yearly averaged chlorophyll *a* z-scores from the LAGOSNE dataset. Points are averages and ranges are standard deviations with blue indicating an average below the long term mean and red indicating an average above the long term mean.</w:t>
+        <w:t xml:space="preserve">Figure 4: Yearly trend over 20+ years of chlorphyll *a* (average z-score). Panel A. shows yearly averaged chlorophyll *a* z-scores from the URI Watershed Watch data. Panel B. shows yearly averaged chlorophyll *a* z-scores from the LAGOSNE dataset. Points are averages and ranges are standard deviations with blue indicating an average below the long-term mean and red indicating an average above the long-term mean.</w:t>
       </w:r>
     </w:p>
     <w:p>
@@ -4242,7 +4242,7 @@
           <wp:inline>
             <wp:extent cx="5943600" cy="7132320"/>
             <wp:effectExtent b="0" l="0" r="0" t="0"/>
-            <wp:docPr descr="Figure 5: Yearly trend over 20+ years of total nitrogen (average z-score). Panel A. shows yearly averaged total nitrogen z-scores from the URI Watershed Watch data. Panel B. shows yearly averaged total nitrogen z-scores from the LAGOSNE dataset. Points are averages and ranges are standard deviations with blue indicating an average below the long term mean and red indicating an average above the long term mean." title="" id="1" name="Picture"/>
+            <wp:docPr descr="Figure 5: Yearly trend over 20+ years of total nitrogen (average z-score). Panel A. shows yearly averaged total nitrogen z-scores from the URI Watershed Watch data. Panel B. shows yearly averaged total nitrogen z-scores from the LAGOSNE dataset. Points are averages and ranges are standard deviations with blue indicating an average below the long-term mean and red indicating an average above the long-term mean." title="" id="1" name="Picture"/>
             <a:graphic>
               <a:graphicData uri="http://schemas.openxmlformats.org/drawingml/2006/picture">
                 <pic:pic>
@@ -4285,7 +4285,7 @@
         <w:pStyle w:val="ImageCaption"/>
       </w:pPr>
       <w:r>
-        <w:t xml:space="preserve">Figure 5: Yearly trend over 20+ years of total nitrogen (average z-score). Panel A. shows yearly averaged total nitrogen z-scores from the URI Watershed Watch data. Panel B. shows yearly averaged total nitrogen z-scores from the LAGOSNE dataset. Points are averages and ranges are standard deviations with blue indicating an average below the long term mean and red indicating an average above the long term mean.</w:t>
+        <w:t xml:space="preserve">Figure 5: Yearly trend over 20+ years of total nitrogen (average z-score). Panel A. shows yearly averaged total nitrogen z-scores from the URI Watershed Watch data. Panel B. shows yearly averaged total nitrogen z-scores from the LAGOSNE dataset. Points are averages and ranges are standard deviations with blue indicating an average below the long-term mean and red indicating an average above the long-term mean.</w:t>
       </w:r>
     </w:p>
     <w:p>
@@ -4297,7 +4297,7 @@
           <wp:inline>
             <wp:extent cx="5943600" cy="7132320"/>
             <wp:effectExtent b="0" l="0" r="0" t="0"/>
-            <wp:docPr descr="Figure 6: Yearly trend over 20+ years of total phosphorus (average z-score). Panel A. shows yearly averaged total phosphorus z-scores from the URI Watershed Watch data. Panel B. shows yearly averaged total phosphorus z-scores from the LAGOSNE dataset. Points are averages and ranges are standard deviations with blue indicating an average below the long term mean and red indicating an average above the long term mean." title="" id="1" name="Picture"/>
+            <wp:docPr descr="Figure 6: Yearly trend over 20+ years of total phosphorus (average z-score). Panel A. shows yearly averaged total phosphorus z-scores from the URI Watershed Watch data. Panel B. shows yearly averaged total phosphorus z-scores from the LAGOSNE dataset. Points are averages and ranges are standard deviations with blue indicating an average below the long-term mean and red indicating an average above the long-term mean." title="" id="1" name="Picture"/>
             <a:graphic>
               <a:graphicData uri="http://schemas.openxmlformats.org/drawingml/2006/picture">
                 <pic:pic>
@@ -4340,7 +4340,7 @@
         <w:pStyle w:val="ImageCaption"/>
       </w:pPr>
       <w:r>
-        <w:t xml:space="preserve">Figure 6: Yearly trend over 20+ years of total phosphorus (average z-score). Panel A. shows yearly averaged total phosphorus z-scores from the URI Watershed Watch data. Panel B. shows yearly averaged total phosphorus z-scores from the LAGOSNE dataset. Points are averages and ranges are standard deviations with blue indicating an average below the long term mean and red indicating an average above the long term mean.</w:t>
+        <w:t xml:space="preserve">Figure 6: Yearly trend over 20+ years of total phosphorus (average z-score). Panel A. shows yearly averaged total phosphorus z-scores from the URI Watershed Watch data. Panel B. shows yearly averaged total phosphorus z-scores from the LAGOSNE dataset. Points are averages and ranges are standard deviations with blue indicating an average below the long-term mean and red indicating an average above the long-term mean.</w:t>
       </w:r>
     </w:p>
     <w:p>
@@ -4352,7 +4352,7 @@
           <wp:inline>
             <wp:extent cx="5943600" cy="7132320"/>
             <wp:effectExtent b="0" l="0" r="0" t="0"/>
-            <wp:docPr descr="Figure 7: Yearly trend over 20+ years of the total nitrogen:total phosphorus ratio (average z-score). Panel A. shows yearly averaged total nitrogen:total phosphorus ratio z-scores from the URI Watershed Watch data. Panel B. shows yearly averaged total nitrogen:total phosphorus ratio z-scores from the LAGOSNE dataset. Points are averages and ranges are standard deviations with blue indicating an average below the long term mean and red indicating an average above the long term mean." title="" id="1" name="Picture"/>
+            <wp:docPr descr="Figure 7: Yearly trend over 20+ years of the total nitrogen:total phosphorus ratio (average z-score). Panel A. shows yearly averaged total nitrogen:total phosphorus ratio z-scores from the URI Watershed Watch data. Panel B. shows yearly averaged total nitrogen:total phosphorus ratio z-scores from the LAGOSNE dataset. Points are averages and ranges are standard deviations with blue indicating an average below the long-term mean and red indicating an average above the long-term mean." title="" id="1" name="Picture"/>
             <a:graphic>
               <a:graphicData uri="http://schemas.openxmlformats.org/drawingml/2006/picture">
                 <pic:pic>
@@ -4395,7 +4395,7 @@
         <w:pStyle w:val="ImageCaption"/>
       </w:pPr>
       <w:r>
-        <w:t xml:space="preserve">Figure 7: Yearly trend over 20+ years of the total nitrogen:total phosphorus ratio (average z-score). Panel A. shows yearly averaged total nitrogen:total phosphorus ratio z-scores from the URI Watershed Watch data. Panel B. shows yearly averaged total nitrogen:total phosphorus ratio z-scores from the LAGOSNE dataset. Points are averages and ranges are standard deviations with blue indicating an average below the long term mean and red indicating an average above the long term mean.</w:t>
+        <w:t xml:space="preserve">Figure 7: Yearly trend over 20+ years of the total nitrogen:total phosphorus ratio (average z-score). Panel A. shows yearly averaged total nitrogen:total phosphorus ratio z-scores from the URI Watershed Watch data. Panel B. shows yearly averaged total nitrogen:total phosphorus ratio z-scores from the LAGOSNE dataset. Points are averages and ranges are standard deviations with blue indicating an average below the long-term mean and red indicating an average above the long-term mean.</w:t>
       </w:r>
     </w:p>
     <w:p>
@@ -4458,7 +4458,13 @@
         <w:t xml:space="preserve">a</w:t>
       </w:r>
       <w:r>
-        <w:t xml:space="preserve">, occur. One possible explanation for this is the long-term warming of Rhode Island lakes and reservoirs as also indicated by our analysis. Second, scale does indeed matter when trying to identify long-term water quality trends as our analysis shows little increasing trend in broad scale (e.g. Northeastern and Mid-western United States) patterns of productivity, but do show clear increasing trends for just the state of Rhode Island. In the discussion that follows, we more closely address these trends, discuss broader implications of these results, and reiterate the value of the data analysis approach we used.</w:t>
+        <w:t xml:space="preserve">, occur. One possible explanation for this is the long-term warming of Rhode Island lakes and reservoirs as also indicated by our analysis. Also, scale does indeed matter when trying to identify long-term water quality trends. Similar to the results of Oliver et al. </w:t>
+      </w:r>
+      <w:r>
+        <w:t xml:space="preserve">(2017,)</w:t>
+      </w:r>
+      <w:r>
+        <w:t xml:space="preserve">our analysis shows little increasing trend in broad scale (e.g. Northeastern and Mid-western United States) patterns of productivity. However, we do show clear increasing trends for just the state of Rhode Island. In the discussion that follows, we more closely address these trends, discuss management implications of these results, and reiterate the value of the data analysis approach we used.</w:t>
       </w:r>
     </w:p>
     <w:p>
@@ -4499,18 +4505,44 @@
         <w:pStyle w:val="BodyText"/>
       </w:pPr>
       <w:r>
-        <w:t xml:space="preserve">In addition to the annualized trends we address with this study, there are other trends that may be of interest. First, what are the trends for water quality at finer temporal scales such as monthly or seasonal trends? Anecdotal evidence in Rhode Island [SHOULD REFERENCE THIS SOMEHOW] points to greater increases in temperature earlier and later in the growing season and suggests a lengthening of the growing season. Furthermore, preliminary analysis of the URIWW data back this up with mean temperature for May 1993 to May 1995 cooler by nearly a degree than mean temperature for May 2014 through May 2016. Second, are trends influenced by the current state of a given waterbody? For instance, are oligotrophic lakes showing stronger trends than eutorphic lakes or are all lakes showing similar trends regardless of current trohpic status? These questions all warrant further, careful investigation.</w:t>
+        <w:t xml:space="preserve">In addition to the annualized trends we address with this study, there are other trends that may be of interest. First, what are the trends for water quality at finer temporal scales such as monthly or seasonal trends? Anecdotal evidence in Rhode Island [SHOULD REFERENCE THIS SOMEHOW] points to greater increases in temperature earlier and later in the growing season and suggests a lengthening of the growing season. Furthermore, preliminary analysis of the URIWW data back this up with mean temperature for May 1993 to May 1995 cooler by nearly a degree than mean temperature for May 2014 through May 2016. Second, are trends influenced by the current state of a given waterbody? For instance, are oligotrophic lakes showing stronger trends than eutorphic lakes or are all lakes showing similar trends regardless of current trohpic status? These questions are beyond the scope of this study, but all warrant further, careful investigation.</w:t>
       </w:r>
     </w:p>
     <w:p>
       <w:pPr>
         <w:pStyle w:val="Heading2"/>
       </w:pPr>
-      <w:bookmarkStart w:id="42" w:name="broader-implications"/>
-      <w:r>
-        <w:t xml:space="preserve">Broader Implications</w:t>
+      <w:bookmarkStart w:id="42" w:name="management-implications"/>
+      <w:r>
+        <w:t xml:space="preserve">Management Implications</w:t>
       </w:r>
       <w:bookmarkEnd w:id="42"/>
+    </w:p>
+    <w:p>
+      <w:pPr>
+        <w:pStyle w:val="FirstParagraph"/>
+      </w:pPr>
+      <w:r>
+        <w:t xml:space="preserve">There are several broader management implications from the results of our analysis and of examining long-term water quality trends in general. In particular, this analysis provides important feedback and identifies areas where additional information is required or a change in management approaches may be needed. First, as more long-term datasets become available, it is important for managers and stakeholders to receive feedback on long-term trends in the water quality. Specifically for our study, our results provide feedback to long time volunteer monitors and highlights the importance of volunteer monitoring programs. Second, with information on long-term trends it is possible to adapt management approaches to address undesirable trends. Our results show increasing productivity even though the general long-term nutrient trends have been stable. This result points to the need to reduce nutrients and attempt to counteract warming.</w:t>
+      </w:r>
+    </w:p>
+    <w:p>
+      <w:pPr>
+        <w:pStyle w:val="BodyText"/>
+      </w:pPr>
+      <w:r>
+        <w:t xml:space="preserve">There are several possible approaches that could be tried. First, nutrient load reductions may be possible through broader scale management of landscapes and watersheds. Green infrastructure approaches are one way to possibly achieve both goals [NEED REFERENCE HERE]. Additionally, within-lake approaches may also be used. A promising approach is the restoration of freshwater mussels to waterbodies that historically had those species. Some studies have shown reductions in both nutrients and algal biomass [NEED REFERENCES HERE].</w:t>
+      </w:r>
+    </w:p>
+    <w:p>
+      <w:pPr>
+        <w:pStyle w:val="Heading2"/>
+      </w:pPr>
+      <w:bookmarkStart w:id="43" w:name="data-analysis-approach"/>
+      <w:r>
+        <w:t xml:space="preserve">Data Analysis Approach</w:t>
+      </w:r>
+      <w:bookmarkEnd w:id="43"/>
     </w:p>
     <w:p>
       <w:pPr>
@@ -4521,7 +4553,25 @@
         </w:numPr>
       </w:pPr>
       <w:r>
-        <w:t xml:space="preserve">Provides feedback on long term changes for managers and stakeholders</w:t>
+        <w:t xml:space="preserve">Use of site specific z-scores</w:t>
+      </w:r>
+    </w:p>
+    <w:p>
+      <w:pPr>
+        <w:pStyle w:val="Compact"/>
+        <w:numPr>
+          <w:numId w:val="1003"/>
+          <w:ilvl w:val="1"/>
+        </w:numPr>
+      </w:pPr>
+      <w:r>
+        <w:t xml:space="preserve">Other approaches available, but this one is useful because it provided readily interpretable results, robust to variations in sampling stations (i.e. added later in period, removed, etc.), and based off of approach with long history of use in exploring long-term trends</w:t>
+      </w:r>
+      <w:r>
+        <w:t xml:space="preserve"> </w:t>
+      </w:r>
+      <w:r>
+        <w:t xml:space="preserve">(Hansen et al. 2006 pp. hansen2010global, @jones1996calculating, @jones1999surface)</w:t>
       </w:r>
     </w:p>
     <w:p>
@@ -4533,146 +4583,7 @@
         </w:numPr>
       </w:pPr>
       <w:r>
-        <w:t xml:space="preserve">Season Length Changes</w:t>
-      </w:r>
-    </w:p>
-    <w:p>
-      <w:pPr>
-        <w:pStyle w:val="Compact"/>
-        <w:numPr>
-          <w:numId w:val="1002"/>
-          <w:ilvl w:val="0"/>
-        </w:numPr>
-      </w:pPr>
-      <w:r>
-        <w:t xml:space="preserve">How to stabilize trends?</w:t>
-      </w:r>
-    </w:p>
-    <w:p>
-      <w:pPr>
-        <w:pStyle w:val="Compact"/>
-        <w:numPr>
-          <w:numId w:val="1003"/>
-          <w:ilvl w:val="1"/>
-        </w:numPr>
-      </w:pPr>
-      <w:r>
-        <w:t xml:space="preserve">More reductions in nutrients?</w:t>
-      </w:r>
-      <w:r>
-        <w:br/>
-      </w:r>
-    </w:p>
-    <w:p>
-      <w:pPr>
-        <w:pStyle w:val="Compact"/>
-        <w:numPr>
-          <w:numId w:val="1003"/>
-          <w:ilvl w:val="1"/>
-        </w:numPr>
-      </w:pPr>
-      <w:r>
-        <w:t xml:space="preserve">Engineered solutions to slow warming?</w:t>
-      </w:r>
-    </w:p>
-    <w:p>
-      <w:pPr>
-        <w:pStyle w:val="Compact"/>
-        <w:numPr>
-          <w:numId w:val="1003"/>
-          <w:ilvl w:val="1"/>
-        </w:numPr>
-      </w:pPr>
-      <w:r>
-        <w:t xml:space="preserve">Look to individual lakes that buck the trend for suggestions (e.g. local land cover may provide a buffer)</w:t>
-      </w:r>
-    </w:p>
-    <w:p>
-      <w:pPr>
-        <w:pStyle w:val="Compact"/>
-        <w:numPr>
-          <w:numId w:val="1003"/>
-          <w:ilvl w:val="1"/>
-        </w:numPr>
-      </w:pPr>
-      <w:r>
-        <w:t xml:space="preserve">stable nutrients doesn’t mean they are low, just not getting worse</w:t>
-      </w:r>
-    </w:p>
-    <w:p>
-      <w:pPr>
-        <w:pStyle w:val="Compact"/>
-        <w:numPr>
-          <w:numId w:val="1003"/>
-          <w:ilvl w:val="1"/>
-        </w:numPr>
-      </w:pPr>
-      <w:r>
-        <w:t xml:space="preserve">interventions to reduce nutrients could offset the suggested increase caused by temperature</w:t>
-      </w:r>
-    </w:p>
-    <w:p>
-      <w:pPr>
-        <w:pStyle w:val="Compact"/>
-        <w:numPr>
-          <w:numId w:val="1004"/>
-          <w:ilvl w:val="2"/>
-        </w:numPr>
-      </w:pPr>
-      <w:r>
-        <w:t xml:space="preserve">e.g. freshwater mussels restoration</w:t>
-      </w:r>
-    </w:p>
-    <w:p>
-      <w:pPr>
-        <w:pStyle w:val="Heading2"/>
-      </w:pPr>
-      <w:bookmarkStart w:id="43" w:name="data-analysis-approach"/>
-      <w:r>
-        <w:t xml:space="preserve">Data Analysis Approach</w:t>
-      </w:r>
-      <w:bookmarkEnd w:id="43"/>
-    </w:p>
-    <w:p>
-      <w:pPr>
-        <w:pStyle w:val="Compact"/>
-        <w:numPr>
-          <w:numId w:val="1005"/>
-          <w:ilvl w:val="0"/>
-        </w:numPr>
-      </w:pPr>
-      <w:r>
         <w:t xml:space="preserve">Why this is possible - Fantastic WW data</w:t>
-      </w:r>
-    </w:p>
-    <w:p>
-      <w:pPr>
-        <w:pStyle w:val="Compact"/>
-        <w:numPr>
-          <w:numId w:val="1005"/>
-          <w:ilvl w:val="0"/>
-        </w:numPr>
-      </w:pPr>
-      <w:r>
-        <w:t xml:space="preserve">Use of site specific z-scores</w:t>
-      </w:r>
-    </w:p>
-    <w:p>
-      <w:pPr>
-        <w:pStyle w:val="Compact"/>
-        <w:numPr>
-          <w:numId w:val="1006"/>
-          <w:ilvl w:val="1"/>
-        </w:numPr>
-      </w:pPr>
-      <w:r>
-        <w:t xml:space="preserve">Other approaches available, but this one is useful because it provided readily interpretable results, robust to variations in sampling stations (i.e. added later in period, removed, etc.), and based off of approach with long history of use in exploring long term trends</w:t>
-      </w:r>
-      <w:r>
-        <w:t xml:space="preserve"> </w:t>
-      </w:r>
-      <w:r>
-        <w:t xml:space="preserve">(Hansen et al. 2006 pp. hansen2010global, @jones1996calculating, @jones1999surface)</w:t>
       </w:r>
     </w:p>
     <w:p>
@@ -5853,15 +5764,6 @@
     <w:abstractNumId w:val="991"/>
   </w:num>
   <w:num w:numId="1003">
-    <w:abstractNumId w:val="991"/>
-  </w:num>
-  <w:num w:numId="1004">
-    <w:abstractNumId w:val="991"/>
-  </w:num>
-  <w:num w:numId="1005">
-    <w:abstractNumId w:val="991"/>
-  </w:num>
-  <w:num w:numId="1006">
     <w:abstractNumId w:val="991"/>
   </w:num>
 </w:numbering>

</xml_diff>

<commit_message>
first round of writing done...  Lot's to fill in but my co-authors can do that...
</commit_message>
<xml_diff>
--- a/manuscript/manuscript.docx
+++ b/manuscript/manuscript.docx
@@ -4505,7 +4505,7 @@
         <w:pStyle w:val="BodyText"/>
       </w:pPr>
       <w:r>
-        <w:t xml:space="preserve">In addition to the annualized trends we address with this study, there are other trends that may be of interest. First, what are the trends for water quality at finer temporal scales such as monthly or seasonal trends? Anecdotal evidence in Rhode Island [SHOULD REFERENCE THIS SOMEHOW] points to greater increases in temperature earlier and later in the growing season and suggests a lengthening of the growing season. Furthermore, preliminary analysis of the URIWW data back this up with mean temperature for May 1993 to May 1995 cooler by nearly a degree than mean temperature for May 2014 through May 2016. Second, are trends influenced by the current state of a given waterbody? For instance, are oligotrophic lakes showing stronger trends than eutorphic lakes or are all lakes showing similar trends regardless of current trohpic status? These questions are beyond the scope of this study, but all warrant further, careful investigation.</w:t>
+        <w:t xml:space="preserve">In addition to the annualized trends we address with this study, there are other trends that may be of interest. First, what are the trends for water quality at finer temporal scales such as monthly or seasonal trends? Anecdotal evidence in Rhode Island [SHOULD REFERENCE THIS SOMEHOW] points to greater increases in temperature earlier and later in the growing season and suggests a lengthening of the growing season. Furthermore, preliminary analysis of the URIWW data back this up with mean temperature for May 1993 to May 1995 cooler by nearly a degree than mean temperature for May 2014 through May 2016. Second, are trends influenced by the current state of a given waterbody? For instance, are oligotrophic lakes showing stronger trends than eutorphic lakes or are all lakes showing similar trends regardless of current trophic status? These questions are beyond the scope of this study, but all warrant further, careful investigation.</w:t>
       </w:r>
     </w:p>
     <w:p>
@@ -4546,26 +4546,10 @@
     </w:p>
     <w:p>
       <w:pPr>
-        <w:pStyle w:val="Compact"/>
-        <w:numPr>
-          <w:numId w:val="1002"/>
-          <w:ilvl w:val="0"/>
-        </w:numPr>
-      </w:pPr>
-      <w:r>
-        <w:t xml:space="preserve">Use of site specific z-scores</w:t>
-      </w:r>
-    </w:p>
-    <w:p>
-      <w:pPr>
-        <w:pStyle w:val="Compact"/>
-        <w:numPr>
-          <w:numId w:val="1003"/>
-          <w:ilvl w:val="1"/>
-        </w:numPr>
-      </w:pPr>
-      <w:r>
-        <w:t xml:space="preserve">Other approaches available, but this one is useful because it provided readily interpretable results, robust to variations in sampling stations (i.e. added later in period, removed, etc.), and based off of approach with long history of use in exploring long-term trends</w:t>
+        <w:pStyle w:val="FirstParagraph"/>
+      </w:pPr>
+      <w:r>
+        <w:t xml:space="preserve">The analysis approach we used here, site-specific z-scores, is not a novel method, but using it to examine water quality trends is novel as we could find few examples of using it specifically for water quality trends [NEED TO DO THIS LIT SEARCH]. This approach, and in particular non-scaled anomalies, does have a long history in the analysis of trends in climate</w:t>
       </w:r>
       <w:r>
         <w:t xml:space="preserve"> </w:t>
@@ -4573,17 +4557,14 @@
       <w:r>
         <w:t xml:space="preserve">(Hansen et al. 2006 pp. hansen2010global, @jones1996calculating, @jones1999surface)</w:t>
       </w:r>
-    </w:p>
-    <w:p>
-      <w:pPr>
-        <w:pStyle w:val="Compact"/>
-        <w:numPr>
-          <w:numId w:val="1002"/>
-          <w:ilvl w:val="0"/>
-        </w:numPr>
-      </w:pPr>
-      <w:r>
-        <w:t xml:space="preserve">Why this is possible - Fantastic WW data</w:t>
+      <w:r>
+        <w:t xml:space="preserve">. We simply built on this methods and adapted it for use with long-term water quality trends. And while other methods are valid and robust (e.g. </w:t>
+      </w:r>
+      <w:r>
+        <w:t xml:space="preserve">(Oliver et al. 2017)</w:t>
+      </w:r>
+      <w:r>
+        <w:t xml:space="preserve">), we chose averaged site-specific z-scores as they, in our opinion, provide readily interpretable results, especially for communicating to less technical audiences. In addition, the site-specific z-scores are robust to variations in sampling effort and in the timing of inclusion of given sampling locations (i.e. added later in a time period or removed). Lastly, this analysis is only possible because of the availability of sound, long-term data on water quality in Rhode Island. In other words, without the URIWW data and the commitment and participation of nearly XXX volunteers our analysis would have been impossible. Going forward, it is important to appreciate the role that volunteer monitoring and citizen science programs can play in the analysis of long term environmental trends.</w:t>
       </w:r>
     </w:p>
     <w:p>
@@ -5603,109 +5584,6 @@
       <w:start w:val="1"/>
       <w:numFmt w:val="decimal"/>
       <w:lvlText w:val="%9."/>
-      <w:lvlJc w:val="left"/>
-      <w:pPr>
-        <w:tabs>
-          <w:tab w:val="num" w:pos="5760"/>
-        </w:tabs>
-        <w:ind w:left="6240" w:hanging="480"/>
-      </w:pPr>
-    </w:lvl>
-  </w:abstractNum>
-  <w:abstractNum w:abstractNumId="991">
-    <w:nsid w:val="71315dca"/>
-    <w:multiLevelType w:val="multilevel"/>
-    <w:lvl w:ilvl="0">
-      <w:numFmt w:val="bullet"/>
-      <w:lvlText w:val="•"/>
-      <w:lvlJc w:val="left"/>
-      <w:pPr>
-        <w:tabs>
-          <w:tab w:val="num" w:pos="0"/>
-        </w:tabs>
-        <w:ind w:left="480" w:hanging="480"/>
-      </w:pPr>
-    </w:lvl>
-    <w:lvl w:ilvl="1">
-      <w:numFmt w:val="bullet"/>
-      <w:lvlText w:val="–"/>
-      <w:lvlJc w:val="left"/>
-      <w:pPr>
-        <w:tabs>
-          <w:tab w:val="num" w:pos="720"/>
-        </w:tabs>
-        <w:ind w:left="1200" w:hanging="480"/>
-      </w:pPr>
-    </w:lvl>
-    <w:lvl w:ilvl="2">
-      <w:numFmt w:val="bullet"/>
-      <w:lvlText w:val="•"/>
-      <w:lvlJc w:val="left"/>
-      <w:pPr>
-        <w:tabs>
-          <w:tab w:val="num" w:pos="1440"/>
-        </w:tabs>
-        <w:ind w:left="1920" w:hanging="480"/>
-      </w:pPr>
-    </w:lvl>
-    <w:lvl w:ilvl="3">
-      <w:numFmt w:val="bullet"/>
-      <w:lvlText w:val="–"/>
-      <w:lvlJc w:val="left"/>
-      <w:pPr>
-        <w:tabs>
-          <w:tab w:val="num" w:pos="2160"/>
-        </w:tabs>
-        <w:ind w:left="2640" w:hanging="480"/>
-      </w:pPr>
-    </w:lvl>
-    <w:lvl w:ilvl="4">
-      <w:numFmt w:val="bullet"/>
-      <w:lvlText w:val="•"/>
-      <w:lvlJc w:val="left"/>
-      <w:pPr>
-        <w:tabs>
-          <w:tab w:val="num" w:pos="2880"/>
-        </w:tabs>
-        <w:ind w:left="3360" w:hanging="480"/>
-      </w:pPr>
-    </w:lvl>
-    <w:lvl w:ilvl="5">
-      <w:numFmt w:val="bullet"/>
-      <w:lvlText w:val="–"/>
-      <w:lvlJc w:val="left"/>
-      <w:pPr>
-        <w:tabs>
-          <w:tab w:val="num" w:pos="3600"/>
-        </w:tabs>
-        <w:ind w:left="4080" w:hanging="480"/>
-      </w:pPr>
-    </w:lvl>
-    <w:lvl w:ilvl="6">
-      <w:numFmt w:val="bullet"/>
-      <w:lvlText w:val="•"/>
-      <w:lvlJc w:val="left"/>
-      <w:pPr>
-        <w:tabs>
-          <w:tab w:val="num" w:pos="4320"/>
-        </w:tabs>
-        <w:ind w:left="4800" w:hanging="480"/>
-      </w:pPr>
-    </w:lvl>
-    <w:lvl w:ilvl="7">
-      <w:numFmt w:val="bullet"/>
-      <w:lvlText w:val="–"/>
-      <w:lvlJc w:val="left"/>
-      <w:pPr>
-        <w:tabs>
-          <w:tab w:val="num" w:pos="5040"/>
-        </w:tabs>
-        <w:ind w:left="5520" w:hanging="480"/>
-      </w:pPr>
-    </w:lvl>
-    <w:lvl w:ilvl="8">
-      <w:numFmt w:val="bullet"/>
-      <w:lvlText w:val="•"/>
       <w:lvlJc w:val="left"/>
       <w:pPr>
         <w:tabs>
@@ -5759,12 +5637,6 @@
     <w:lvlOverride w:ilvl="8">
       <w:startOverride w:val="1"/>
     </w:lvlOverride>
-  </w:num>
-  <w:num w:numId="1002">
-    <w:abstractNumId w:val="991"/>
-  </w:num>
-  <w:num w:numId="1003">
-    <w:abstractNumId w:val="991"/>
   </w:num>
 </w:numbering>
 </file>

</xml_diff>

<commit_message>
Q's edits merged, fresh render
</commit_message>
<xml_diff>
--- a/manuscript/manuscript.docx
+++ b/manuscript/manuscript.docx
@@ -1419,6 +1419,12 @@
         <w:t xml:space="preserve"> </w:t>
       </w:r>
       <w:r>
+        <w:t xml:space="preserve">(TN)</w:t>
+      </w:r>
+      <w:r>
+        <w:t xml:space="preserve"> </w:t>
+      </w:r>
+      <w:r>
         <w:t xml:space="preserve">shows</w:t>
       </w:r>
       <w:r>
@@ -1509,6 +1515,12 @@
         <w:t xml:space="preserve"> </w:t>
       </w:r>
       <w:r>
+        <w:t xml:space="preserve">(TP)</w:t>
+      </w:r>
+      <w:r>
+        <w:t xml:space="preserve"> </w:t>
+      </w:r>
+      <w:r>
         <w:t xml:space="preserve">and</w:t>
       </w:r>
       <w:r>
@@ -1521,7 +1533,19 @@
         <w:t xml:space="preserve"> </w:t>
       </w:r>
       <w:r>
-        <w:t xml:space="preserve">nitrogen:phosphorus</w:t>
+        <w:t xml:space="preserve">total</w:t>
+      </w:r>
+      <w:r>
+        <w:t xml:space="preserve"> </w:t>
+      </w:r>
+      <w:r>
+        <w:t xml:space="preserve">nitrogen:total</w:t>
+      </w:r>
+      <w:r>
+        <w:t xml:space="preserve"> </w:t>
+      </w:r>
+      <w:r>
+        <w:t xml:space="preserve">phosphorus</w:t>
       </w:r>
       <w:r>
         <w:t xml:space="preserve"> </w:t>
@@ -1533,13 +1557,13 @@
         <w:t xml:space="preserve"> </w:t>
       </w:r>
       <w:r>
-        <w:t xml:space="preserve">(N:P)</w:t>
-      </w:r>
-      <w:r>
-        <w:t xml:space="preserve"> </w:t>
-      </w:r>
-      <w:r>
-        <w:t xml:space="preserve">were</w:t>
+        <w:t xml:space="preserve">(TN:TP)</w:t>
+      </w:r>
+      <w:r>
+        <w:t xml:space="preserve"> </w:t>
+      </w:r>
+      <w:r>
+        <w:t xml:space="preserve">are</w:t>
       </w:r>
       <w:r>
         <w:t xml:space="preserve"> </w:t>
@@ -1653,25 +1677,13 @@
         <w:t xml:space="preserve"> </w:t>
       </w:r>
       <w:r>
-        <w:t xml:space="preserve">total</w:t>
-      </w:r>
-      <w:r>
-        <w:t xml:space="preserve"> </w:t>
-      </w:r>
-      <w:r>
-        <w:t xml:space="preserve">nitrogen,</w:t>
-      </w:r>
-      <w:r>
-        <w:t xml:space="preserve"> </w:t>
-      </w:r>
-      <w:r>
-        <w:t xml:space="preserve">total</w:t>
-      </w:r>
-      <w:r>
-        <w:t xml:space="preserve"> </w:t>
-      </w:r>
-      <w:r>
-        <w:t xml:space="preserve">phosphorus,</w:t>
+        <w:t xml:space="preserve">TN,</w:t>
+      </w:r>
+      <w:r>
+        <w:t xml:space="preserve"> </w:t>
+      </w:r>
+      <w:r>
+        <w:t xml:space="preserve">TP,</w:t>
       </w:r>
       <w:r>
         <w:t xml:space="preserve"> </w:t>
@@ -1683,7 +1695,7 @@
         <w:t xml:space="preserve"> </w:t>
       </w:r>
       <w:r>
-        <w:t xml:space="preserve">N:P</w:t>
+        <w:t xml:space="preserve">TN:TP</w:t>
       </w:r>
       <w:r>
         <w:t xml:space="preserve"> </w:t>
@@ -2147,7 +2159,7 @@
         <w:pStyle w:val="BodyText"/>
       </w:pPr>
       <w:r>
-        <w:t xml:space="preserve">Programs such as USEPA’s National Lakes Assessment (NLA) provide data that allow for continental scale water quality analysis. These analyses can be used for managing water resources by developing water quality criteria for N, P, and chlorophyll</w:t>
+        <w:t xml:space="preserve">Programs such as USEPA’s National Lakes Assessment (NLA) provide data that allow for continental-scale water quality analysis. These analyses can be used for managing water resources by developing water quality criteria for N, P, and chlorophyll</w:t>
       </w:r>
       <w:r>
         <w:t xml:space="preserve"> </w:t>
@@ -2257,7 +2269,7 @@
         <w:t xml:space="preserve">(Oliver et al. 2017)</w:t>
       </w:r>
       <w:r>
-        <w:t xml:space="preserve">. Given what is known about long-term trends in water quality within the broader region of the northeastern United States, we were curious if those trends were also present in water quality trends in Rhode Island lakes and reservoirs.</w:t>
+        <w:t xml:space="preserve">. Given what is known about long-term trends in water quality within the broader region of the northeastern United States, we were curious if those trends were also present in water quality in Rhode Island lakes and reservoirs.</w:t>
       </w:r>
     </w:p>
     <w:p>
@@ -2265,7 +2277,7 @@
         <w:pStyle w:val="BodyText"/>
       </w:pPr>
       <w:r>
-        <w:t xml:space="preserve">Examining long-term trends in Rhode Island lakes is possible because of the data gathered by University of Rhode Island’s Watershed Watch (URIWW). URI’s Watershed Watch is a citizen science project founded in the late 1980’s that has built a robust collaboration between URI scientists and a vast network of non-expert volunteer monitors. Volunteer monitors are trained and then collect</w:t>
+        <w:t xml:space="preserve">Examining long-term trends in Rhode Island lakes is possible because of the data gathered by University of Rhode Island’s Watershed Watch (URIWW). URI’s Watershed Watch is a citizen science program founded in the late 1980’s that has built a robust collaboration between URI scientists and a vast network of non-expert volunteer monitors. Volunteer monitors are trained and then collect</w:t>
       </w:r>
       <w:r>
         <w:t xml:space="preserve"> </w:t>
@@ -2303,7 +2315,7 @@
         <w:pStyle w:val="BodyText"/>
       </w:pPr>
       <w:r>
-        <w:t xml:space="preserve">Thus, the goals of this study were to look at approximately 25 years of lake and reservoir data in Rhode Island and answer two questions. First, what are the state-wide trends in total nitrogen, total phosphorus, nitrogen to phosphorus ratio (N:P), chlorophyll</w:t>
+        <w:t xml:space="preserve">Thus, the goals of this study were to look at approximately 25 years of lake and reservoir data in Rhode Island and answer two questions. First, what are the state-wide trends in total nitrogen (TN), total phosphorus (TP), total nitrogen to total phosphorus ratio (TN:TP), chlorophyll</w:t>
       </w:r>
       <w:r>
         <w:t xml:space="preserve"> </w:t>
@@ -2324,7 +2336,7 @@
         <w:t xml:space="preserve">(Jones and Hulme 1996)</w:t>
       </w:r>
       <w:r>
-        <w:t xml:space="preserve">) to water quality data in order to examine long-term trends. Lastly, this analysis has also been done using open data from the URI Watershed Watch program and the LAGOS project and the analysis in its entirety is available for independent reproduction at</w:t>
+        <w:t xml:space="preserve">) to water quality data in order to examine long-term trends. Finally, this analysis has also been done using open data from the URI Watershed Watch program and the LAGOSNE project and the analysis in its entirety is available for independent reproduction at</w:t>
       </w:r>
       <w:r>
         <w:t xml:space="preserve"> </w:t>
@@ -2380,7 +2392,7 @@
         <w:pStyle w:val="FirstParagraph"/>
       </w:pPr>
       <w:r>
-        <w:t xml:space="preserve">The study area for this analysis includes data from lakes and reservoirs in the state of Rhode Island that were collected by the University of Rhode Island’s Watershed Watch (URIWW) program (Figure 1). The URIWW is a volunteer monitoring program that has been collecting water quality data from Rhode Island lakes and reservoirs for over 25 years. The program began in 1988, monitoring 14 lakes and has now grown to include over 250 monitoring sites on over 120 waterbodies, including rivers/streams, and estuaries, with more than 400 trained volunteers. URI WW now provides more than 90% of Rhode Island’s lake multi-year baseline data, and is an integral part of the state’s environmental data collection strategy. Data QA/QC is of paramount importance; volunteers are trained both in the classroom and the field, and are provided with all the necessary equipment and supplies, along with scheduled collection dates. For freshwater lakes and reservoirs, weekly secchi depth and water temperature are recorded, along with bi-weekly chlorophyll</w:t>
+        <w:t xml:space="preserve">The study area for this analysis includes lakes and reservoirs in the state of Rhode Island where data were collected by the University of Rhode Island’s Watershed Watch (URIWW) program (Figure 1). The URIWW is a volunteer monitoring program that has been collecting water quality data from Rhode Island lakes and reservoirs for over 25 years. The program began in 1988, monitoring 14 lakes and has now grown to include over 250 monitoring sites on over 120 waterbodies, including rivers/streams, and estuaries, with more than 400 trained volunteers. URIWW now provides more than 90% of Rhode Island’s lake multi-year baseline data, and is an integral part of the state’s environmental data collection strategy. Data QA/QC is of paramount importance; volunteers are trained both in the classroom and the field, and are provided with all the necessary equipment and supplies, along with scheduled collection dates. For freshwater lakes and reservoirs, weekly secchi depth and water temperature are recorded, along with bi-weekly chlorophyll</w:t>
       </w:r>
       <w:r>
         <w:t xml:space="preserve"> </w:t>
@@ -2458,7 +2470,7 @@
         <w:pStyle w:val="BodyText"/>
       </w:pPr>
       <w:r>
-        <w:t xml:space="preserve">In particular we selected URIWW data that matched the following criteria: 1) were sampled between 1990 and 2016, 2) were sampled in May to October, 3) and were sampled at a depth of 2 meters or less. For this analysis we were interested in trends in lake temperature, total nitrogen, total phosphorus, N:P, and chlorophyll</w:t>
+        <w:t xml:space="preserve">In particular we selected URIWW data that matched the following criteria: 1) were sampled between 1990 and 2016, 2) were sampled in May to October, 3) and were sampled at a depth of 2 meters or less. For this analysis we were interested in trends in lake temperature, TN, TP, TN:TP, and chlorophyll</w:t>
       </w:r>
       <w:r>
         <w:t xml:space="preserve"> </w:t>
@@ -2470,7 +2482,7 @@
         <w:t xml:space="preserve">a</w:t>
       </w:r>
       <w:r>
-        <w:t xml:space="preserve">. For each of these parameters we further filtered the data to select sites that had at least 10 years of data for a given parameter. The final dataset used in our analysis included 69 lakes and reservoirs which had approximately 67 samples for temperature, 67 samples for chlorophyll</w:t>
+        <w:t xml:space="preserve">. For each of these parameters we further filtered the data to select sites that had at least 10 years of data for a given parameter within the 1990 to 2016 timeframe. The final dataset used in our analysis included 69 lakes and reservoirs which had approximately 67 samples for temperature, 67 samples for chlorophyll</w:t>
       </w:r>
       <w:r>
         <w:t xml:space="preserve"> </w:t>
@@ -2482,7 +2494,7 @@
         <w:t xml:space="preserve">a</w:t>
       </w:r>
       <w:r>
-        <w:t xml:space="preserve">, 65 samples for Total Nitrogen (TN), 66 samples for Total Phosphorus (TP). Of the 69 sampling sites, 63 had data for all 5 parameters.</w:t>
+        <w:t xml:space="preserve">, 65 samples for TN, 66 samples for TP. Of the 69 sampling sites, 63 had data for all 5 parameters.</w:t>
       </w:r>
     </w:p>
     <w:p>
@@ -2544,7 +2556,7 @@
         <w:t xml:space="preserve">(Soranno et al. 2015, 2017, Stachelek and Oliver 2017)</w:t>
       </w:r>
       <w:r>
-        <w:t xml:space="preserve">. Temperature data were not available, thus we only examine trends, using our analytical methods, for total nitrogen, total phosphorus, N:P, and chlorophyll</w:t>
+        <w:t xml:space="preserve">. Temperature data were not available, thus we only examine trends, using our analytical methods, for TN, TP, TN:TP, and chlorophyll</w:t>
       </w:r>
       <w:r>
         <w:t xml:space="preserve"> </w:t>
@@ -2559,7 +2571,7 @@
         <w:t xml:space="preserve"> </w:t>
       </w:r>
       <w:r>
-        <w:t xml:space="preserve">from the LAGOSNE database.</w:t>
+        <w:t xml:space="preserve">from the LAGOSNE dataset.</w:t>
       </w:r>
     </w:p>
     <w:p>
@@ -2577,7 +2589,25 @@
         <w:pStyle w:val="FirstParagraph"/>
       </w:pPr>
       <w:r>
-        <w:t xml:space="preserve">There are many different methods for analyzing time series data for trends. One of the difficulties that is encountered when you have multiple sampling locations is how to identify a trend when you have variation at the scale of the sampling location as well as variation in when a sampling location might have been added to a dataset. For instance, if you have long-term data on water quality for several waterbodies, yet the cleaner waterbodies were sampled more frequently in early years then a simple comparison of raw-values over time might show a decrease in water quality. Thus, it is necessary to account for this type of site-specific variation. This is similar to how the long-term temperature trends are analyzed using temperature anomalies (e.g.,</w:t>
+        <w:t xml:space="preserve">There are many different methods for analyzing time series data for trends. Environmental data are notoriously</w:t>
+      </w:r>
+      <w:r>
+        <w:t xml:space="preserve"> </w:t>
+      </w:r>
+      <w:r>
+        <w:t xml:space="preserve">“</w:t>
+      </w:r>
+      <w:r>
+        <w:t xml:space="preserve">noisy</w:t>
+      </w:r>
+      <w:r>
+        <w:t xml:space="preserve">”</w:t>
+      </w:r>
+      <w:r>
+        <w:t xml:space="preserve"> </w:t>
+      </w:r>
+      <w:r>
+        <w:t xml:space="preserve">and one of the difficulties that is encountered with multiple sampling locations is how to identify a trend while there is variation within a sampling site as well as variation introduced by differing start years for sampling among the many sites. For instance, if long-term data on water quality were collected more frequently in early years from more pristine waterbodies then a simple comparison of raw-values over time might show a decrease in water quality, which could be misleading if later sampling occurred on both pristine and more eutrophic water bodies. Thus, it is necessary to account for this type of within-site and among-site variation, using methods similar to those used to analyze long-term temperature trends using temperature anomalies (e.g.,</w:t>
       </w:r>
       <w:r>
         <w:t xml:space="preserve"> </w:t>
@@ -2586,7 +2616,7 @@
         <w:t xml:space="preserve">(Jones and Hulme 1996)</w:t>
       </w:r>
       <w:r>
-        <w:t xml:space="preserve">). The general approach is to calculate site-specific deviations from a long-term mean over pre-determined reference period. This allows all sites to be shifted to a common base line and the deviations, or anomalies, show change relative to the reference period.</w:t>
+        <w:t xml:space="preserve">). The general approach is to calculate site-specific deviations from a long-term mean over a pre-determined reference period. This allows all sites to be shifted to a common base line and the deviations, or anomalies, show change over the specified reference period.</w:t>
       </w:r>
     </w:p>
     <w:p>
@@ -2604,7 +2634,7 @@
         <w:pStyle w:val="FirstParagraph"/>
       </w:pPr>
       <w:r>
-        <w:t xml:space="preserve">Anomalies are very useful and informed the approach we chose to follow. However, using anomalies works best with a single measure (e.g temperature) or with multiple measurements that are on the same scale. The water quality parameters that we explored have different scales and thus the anomaly alone is difficult to interpret across metrics. For instance, temperature in Rhode Island lakes during the growing season will range from approximately 15 degrees Celsius to a high of 30 degrees Celsius, whereas phosphorus might range from near zero ug/l to ~900 ug/l. To standardize these values we used the common approach of dividing each anomaly by the standard deviation for the reference period (e.g.,</w:t>
+        <w:t xml:space="preserve">Anomaly analysis works best with a single measure (e.g., temperature) or with multiple measurements that are on the same scale. The water quality parameters that we explored have different scales and thus the anomaly alone is difficult to interpret across metrics. For instance, temperature in Rhode Island lakes during the growing season ranges from approximately 15 degrees Celsius to a high of 30 degrees Celsius, whereas phosphorus might range from near zero ug/l to ~900 ug/l. To standardize these values we used the common approach of dividing each anomaly by the standard deviation for the reference period (e.g.,</w:t>
       </w:r>
       <w:r>
         <w:t xml:space="preserve"> </w:t>
@@ -2613,7 +2643,7 @@
         <w:t xml:space="preserve">(Jones and Hulme 1996)</w:t>
       </w:r>
       <w:r>
-        <w:t xml:space="preserve">). The resultant value is commonly referred to as a z-score. We use these z-scores to examine each water quality variable for a trend over the time period of 1993 to 2016. Furthermore, since we are interested in water quality trends over time, we wanted to explore how each site was responding. Thus, our z-scores were calculated over the reference period, 1993-2016, for each site. We refer to this approach as the site-specific z-scores</w:t>
+        <w:t xml:space="preserve">). The resultant value is commonly referred to as a z-score. We used these z-scores to examine each water quality parameter for a trend over the time period of 1993 to 2016. Furthermore, since we are interested in water quality trends over time at individual sites, z-scores were calculated over the reference period, 1993-2016, for each site. We refer to this approach as the site-specific z-scores.</w:t>
       </w:r>
     </w:p>
     <w:p>
@@ -2631,7 +2661,7 @@
         <w:pStyle w:val="FirstParagraph"/>
       </w:pPr>
       <w:r>
-        <w:t xml:space="preserve">Details for our approach of calculating the site-specific z-scores and the yearly averages are as follows and are presented graphically in Figure 2. Additionally, an example R script,</w:t>
+        <w:t xml:space="preserve">Methods for calculating the site-specific z-scores and the yearly averages are as follows and are presented graphically in Figure 2. Additionally, an example R script,</w:t>
       </w:r>
       <w:r>
         <w:t xml:space="preserve"> </w:t>
@@ -2757,7 +2787,7 @@
         </w:numPr>
       </w:pPr>
       <w:r>
-        <w:t xml:space="preserve">For each site, calculate the per site and per year mean values which results in a single mean value for each site and year. This step prevent bias from pseudoreplication of multiple measurements of the same site in a given year</w:t>
+        <w:t xml:space="preserve">For each site, calculate the annual means, producing a single mean value for each site and year. This step prevents bias from pseudoreplication of multiple measurements of the same site in a given year</w:t>
       </w:r>
       <w:r>
         <w:t xml:space="preserve"> </w:t>
@@ -2778,7 +2808,7 @@
         </w:numPr>
       </w:pPr>
       <w:r>
-        <w:t xml:space="preserve">Calculate the long-term reference mean and reference standard deviation for all per site and per year means. This results in a single long-term mean and standard deviation for each of the sites.</w:t>
+        <w:t xml:space="preserve">Calculate the long-term reference mean and reference standard deviation for all sites. This results in a single long-term mean and standard deviation for each of the sites.</w:t>
       </w:r>
     </w:p>
     <w:p>
@@ -2790,7 +2820,7 @@
         </w:numPr>
       </w:pPr>
       <w:r>
-        <w:t xml:space="preserve">Calculate the z-score for each per site and per year mean by subtracting the reference mean and dividing by the reference standard deviation.</w:t>
+        <w:t xml:space="preserve">Calculate the z-score for each annual mean at each site by subtracting the reference mean and dividing by the reference standard deviation.</w:t>
       </w:r>
     </w:p>
     <w:p>
@@ -2802,16 +2832,16 @@
         </w:numPr>
       </w:pPr>
       <w:r>
-        <w:t xml:space="preserve">Summarize the per site and per year z-scores by calculating the mean z-score per year. The resultant values are analyzed for a trend over time.</w:t>
+        <w:t xml:space="preserve">Summarize by calculating the mean z-score per year for the entire group of sites. The resultant values are analyzed for a trend over time.</w:t>
       </w:r>
     </w:p>
     <w:p>
       <w:pPr>
         <w:pStyle w:val="Heading3"/>
       </w:pPr>
-      <w:bookmarkStart w:id="30" w:name="linear-regression-on-yearly-means"/>
-      <w:r>
-        <w:t xml:space="preserve">Linear regression on yearly means</w:t>
+      <w:bookmarkStart w:id="30" w:name="linear-regression-on-annual-means"/>
+      <w:r>
+        <w:t xml:space="preserve">Linear regression on annual means</w:t>
       </w:r>
       <w:bookmarkEnd w:id="30"/>
     </w:p>
@@ -2841,7 +2871,7 @@
         <w:t xml:space="preserve">a</w:t>
       </w:r>
       <w:r>
-        <w:t xml:space="preserve">, total nitrogen, and total phosphorus. For each parameter we fit a regression line to the z scores as a function of year and tested the null hypothesis that no trend existed (e.g. </w:t>
+        <w:t xml:space="preserve">, TN, TP and TN:TP. For each parameter we fit a regression line to the z-scores as a function of year and tested the null hypothesis that no trend existed (e.g. </w:t>
       </w:r>
       <m:oMath>
         <m:r>
@@ -2885,7 +2915,7 @@
         <w:t xml:space="preserve">(Oliver et al. 2017)</w:t>
       </w:r>
       <w:r>
-        <w:t xml:space="preserve">. While the University of Rhode Island’s Watershed Watch data were included in that regional study, we were curious if regional trends were masking local scale trends in Rhode Island and thus, wanted to compare the trends at the regional scale to the trends at the state scale. The analysis conducted by Oliver et al. </w:t>
+        <w:t xml:space="preserve">. While the University of Rhode Island’s Watershed Watch data were included in that regional study, we were curious if regional trends were masking local trends in Rhode Island and thus, wanted to compare the trends at the regional scale to the trends at the state scale. The analysis conducted by Oliver et al. </w:t>
       </w:r>
       <w:r>
         <w:t xml:space="preserve">(2017)</w:t>
@@ -2921,7 +2951,22 @@
         <w:pStyle w:val="FirstParagraph"/>
       </w:pPr>
       <w:r>
-        <w:t xml:space="preserve">During the sampling period of 1990 to 2016 Rhode Island lakes and reservoirs average lake temperature was 21.93 celsius, average total nitrogen was 606.56 µg/l, average total phosphorus was 24.44 µg/l, average N:P ratio was 41.56 , and average chlorophyll was 10.13 µg/l (Table 1).</w:t>
+        <w:t xml:space="preserve">During the period of 1990 to 2016 Rhode Island lakes and reservoirs in our dataset had a mean lake temperature of 21.93 celsius, mean TN of 606.56 µg/l, mean TP of 24.44 µg/l, mean TN:TP ratio of 41.56 , and mean chlorophyll</w:t>
+      </w:r>
+      <w:r>
+        <w:t xml:space="preserve"> </w:t>
+      </w:r>
+      <w:r>
+        <w:rPr>
+          <w:i/>
+        </w:rPr>
+        <w:t xml:space="preserve">a</w:t>
+      </w:r>
+      <w:r>
+        <w:t xml:space="preserve"> </w:t>
+      </w:r>
+      <w:r>
+        <w:t xml:space="preserve">of 10.13 µg/l (Table 1).</w:t>
       </w:r>
     </w:p>
     <w:tbl>
@@ -3531,7 +3576,22 @@
         <w:pStyle w:val="BodyText"/>
       </w:pPr>
       <w:r>
-        <w:t xml:space="preserve">For lakes and reservoirs in the larger region represented by the LAGOSNE States, average total nitrogen was 854.14 µg/l, average total phosphorus was 31.66 µg/l, average N:P ratio was 40.89 , and average chlorophyll was 16.8 µg/l (Table 2).</w:t>
+        <w:t xml:space="preserve">For lakes and reservoirs in the larger region represented by the LAGOSNE States, mean TN was 854.14 µg/l, mean TP was 31.66 µg/l, mean TN:TP ratio was 40.89 , and mean chlorophyll</w:t>
+      </w:r>
+      <w:r>
+        <w:t xml:space="preserve"> </w:t>
+      </w:r>
+      <w:r>
+        <w:rPr>
+          <w:i/>
+        </w:rPr>
+        <w:t xml:space="preserve">a</w:t>
+      </w:r>
+      <w:r>
+        <w:t xml:space="preserve"> </w:t>
+      </w:r>
+      <w:r>
+        <w:t xml:space="preserve">was 16.8 µg/l (Table 2).</w:t>
       </w:r>
     </w:p>
     <w:tbl>
@@ -4061,7 +4121,7 @@
         <w:pStyle w:val="FirstParagraph"/>
       </w:pPr>
       <w:r>
-        <w:t xml:space="preserve">Average yearly scaled temperature in lakes and reservoirs appear to be increasing (slope: 0.038 , p-value: 0.00755) with the large majority of years with average temperature greater than the long-term average occurring in the years since 2000 (Figure 3). Chlorophyll</w:t>
+        <w:t xml:space="preserve">Average annual scaled temperature in lakes and reservoirs appear to be increasing (slope: 0.038 , p-value: 0.00755) with the majority of years with average temperature greater than the long-term average occurring in the years since 2000 (Figure 3). Chlorophyll</w:t>
       </w:r>
       <w:r>
         <w:t xml:space="preserve"> </w:t>
@@ -4076,7 +4136,7 @@
         <w:t xml:space="preserve"> </w:t>
       </w:r>
       <w:r>
-        <w:t xml:space="preserve">is also showing an increasing trend over time (slope: 0.058 , p-value: 0) and with the exception of a slightly above average year in 2003, the above average years have all occurred since 2010 (Figure 4A.).</w:t>
+        <w:t xml:space="preserve">is also showing an increasing trend over time (slope: 0.058 , p-value: 0) and with the exception of a slightly above-average year in 2003, the above-average years have all occurred since 2010 (Figure 4A.).</w:t>
       </w:r>
     </w:p>
     <w:p>
@@ -4143,7 +4203,7 @@
           <wp:inline>
             <wp:extent cx="5943600" cy="7132320"/>
             <wp:effectExtent b="0" l="0" r="0" t="0"/>
-            <wp:docPr descr="Figure 4: Yearly trend over 20+ years of chlorphyll *a* (average z-score). Panel A. shows yearly averaged chlorophyll *a* z-scores from the URI Watershed Watch data. Panel B. shows yearly averaged chlorophyll *a* z-scores from the LAGOSNE dataset. Points are averages and ranges are standard deviations with blue indicating an average below the long-term mean and red indicating an average above the long-term mean." title="" id="1" name="Picture"/>
+            <wp:docPr descr="Figure 4: Yearly trend over 20+ years of chlorphyll *a* (average z-score). Panel A. Yearly averaged chlorophyll *a* z-scores from the URI Watershed Watch data. Panel B. Yearly averaged chlorophyll *a* z-scores from the LAGOSNE dataset. Points are averages and ranges are standard deviations with blue indicating an average below the long-term mean and red indicating an average above the long-term mean." title="" id="1" name="Picture"/>
             <a:graphic>
               <a:graphicData uri="http://schemas.openxmlformats.org/drawingml/2006/picture">
                 <pic:pic>
@@ -4186,7 +4246,7 @@
         <w:pStyle w:val="ImageCaption"/>
       </w:pPr>
       <w:r>
-        <w:t xml:space="preserve">Figure 4: Yearly trend over 20+ years of chlorphyll *a* (average z-score). Panel A. shows yearly averaged chlorophyll *a* z-scores from the URI Watershed Watch data. Panel B. shows yearly averaged chlorophyll *a* z-scores from the LAGOSNE dataset. Points are averages and ranges are standard deviations with blue indicating an average below the long-term mean and red indicating an average above the long-term mean.</w:t>
+        <w:t xml:space="preserve">Figure 4: Yearly trend over 20+ years of chlorphyll *a* (average z-score). Panel A. Yearly averaged chlorophyll *a* z-scores from the URI Watershed Watch data. Panel B. Yearly averaged chlorophyll *a* z-scores from the LAGOSNE dataset. Points are averages and ranges are standard deviations with blue indicating an average below the long-term mean and red indicating an average above the long-term mean.</w:t>
       </w:r>
     </w:p>
     <w:p>
@@ -4194,7 +4254,7 @@
         <w:pStyle w:val="BodyText"/>
       </w:pPr>
       <w:r>
-        <w:t xml:space="preserve">Average yearly trends for nutrients showed weaker or no trends over time. Total nitrogen did suggest a positive trend (slope: 0.023 , p-value: 0.00148); however, that trend is driven by the lower than average total nitrogen values in 1993 and 1994 (Figure 5A.). Since 1995, the yearly trend is shows much lower increase over time (slope: 0.011, p-value: 0.04177). Total phosphorus does not show a trend over time in the yearly scaled values (slope: 0.023 , p-value: 0.00148) and years that are over or under the average are evenly distributed over the years (Figure 6A.). The pattern is the same for the N:P ratio (slope: 0.012, p-value: 0.278) with little evidence suggesting a change in the concentrations of total nitrogen relative to the concentration of total phosphorus (Figure 7A.). Data for all figures are available as a comma-separated values file,</w:t>
+        <w:t xml:space="preserve">Mean annual trends for nutrients were weaker or showed no trend over time. The data suggest a positive trend in TN (slope: 0.023 , p-value: 0.00148); however, that perceived trend is driven by the lower than average TN values in 1993 and 1994 (Figure 5A.). Since 1995, the yearly trend is shows much lower increase over time (slope: 0.011, p-value: 0.04177). TP does not show a trend over time in the yearly z-scores (slope: 0.023 , p-value: 0.00148) and years that are over or under the average are evenly distributed over the years (Figure 6A.). The pattern is the same for the TN:TP ratio (slope: 0.012, p-value: 0.278) with little evidence suggesting a change in the concentrations of TN relative to the concentrations of TP (Figure 7A.). Data for all figures are available as a comma-separated values file,</w:t>
       </w:r>
       <w:r>
         <w:t xml:space="preserve"> </w:t>
@@ -4242,7 +4302,7 @@
           <wp:inline>
             <wp:extent cx="5943600" cy="7132320"/>
             <wp:effectExtent b="0" l="0" r="0" t="0"/>
-            <wp:docPr descr="Figure 5: Yearly trend over 20+ years of total nitrogen (average z-score). Panel A. shows yearly averaged total nitrogen z-scores from the URI Watershed Watch data. Panel B. shows yearly averaged total nitrogen z-scores from the LAGOSNE dataset. Points are averages and ranges are standard deviations with blue indicating an average below the long-term mean and red indicating an average above the long-term mean." title="" id="1" name="Picture"/>
+            <wp:docPr descr="Figure 5: Yearly trend over 20+ years of TN (average z-score). Panel A. Yearly averaged TN z-scores from the URI Watershed Watch dataset. Panel B. Yearly averaged TN z-scores from the LAGOSNE dataset. Points are averages and ranges are standard deviations with blue indicating an average below the long-term mean and red indicating an average above the long-term mean." title="" id="1" name="Picture"/>
             <a:graphic>
               <a:graphicData uri="http://schemas.openxmlformats.org/drawingml/2006/picture">
                 <pic:pic>
@@ -4285,7 +4345,7 @@
         <w:pStyle w:val="ImageCaption"/>
       </w:pPr>
       <w:r>
-        <w:t xml:space="preserve">Figure 5: Yearly trend over 20+ years of total nitrogen (average z-score). Panel A. shows yearly averaged total nitrogen z-scores from the URI Watershed Watch data. Panel B. shows yearly averaged total nitrogen z-scores from the LAGOSNE dataset. Points are averages and ranges are standard deviations with blue indicating an average below the long-term mean and red indicating an average above the long-term mean.</w:t>
+        <w:t xml:space="preserve">Figure 5: Yearly trend over 20+ years of TN (average z-score). Panel A. Yearly averaged TN z-scores from the URI Watershed Watch dataset. Panel B. Yearly averaged TN z-scores from the LAGOSNE dataset. Points are averages and ranges are standard deviations with blue indicating an average below the long-term mean and red indicating an average above the long-term mean.</w:t>
       </w:r>
     </w:p>
     <w:p>
@@ -4297,7 +4357,7 @@
           <wp:inline>
             <wp:extent cx="5943600" cy="7132320"/>
             <wp:effectExtent b="0" l="0" r="0" t="0"/>
-            <wp:docPr descr="Figure 6: Yearly trend over 20+ years of total phosphorus (average z-score). Panel A. shows yearly averaged total phosphorus z-scores from the URI Watershed Watch data. Panel B. shows yearly averaged total phosphorus z-scores from the LAGOSNE dataset. Points are averages and ranges are standard deviations with blue indicating an average below the long-term mean and red indicating an average above the long-term mean." title="" id="1" name="Picture"/>
+            <wp:docPr descr="Figure 6: Yearly trend over 20+ years of TP (average z-score). Panel A. Yearly averaged TP z-scores from the URI Watershed Watch dataset. Panel B. Yearly averaged TP z-scores from the LAGOSNE dataset. Points are averages and ranges are standard deviations with blue indicating an average below the long-term mean and red indicating an average above the long-term mean." title="" id="1" name="Picture"/>
             <a:graphic>
               <a:graphicData uri="http://schemas.openxmlformats.org/drawingml/2006/picture">
                 <pic:pic>
@@ -4340,7 +4400,7 @@
         <w:pStyle w:val="ImageCaption"/>
       </w:pPr>
       <w:r>
-        <w:t xml:space="preserve">Figure 6: Yearly trend over 20+ years of total phosphorus (average z-score). Panel A. shows yearly averaged total phosphorus z-scores from the URI Watershed Watch data. Panel B. shows yearly averaged total phosphorus z-scores from the LAGOSNE dataset. Points are averages and ranges are standard deviations with blue indicating an average below the long-term mean and red indicating an average above the long-term mean.</w:t>
+        <w:t xml:space="preserve">Figure 6: Yearly trend over 20+ years of TP (average z-score). Panel A. Yearly averaged TP z-scores from the URI Watershed Watch dataset. Panel B. Yearly averaged TP z-scores from the LAGOSNE dataset. Points are averages and ranges are standard deviations with blue indicating an average below the long-term mean and red indicating an average above the long-term mean.</w:t>
       </w:r>
     </w:p>
     <w:p>
@@ -4352,7 +4412,7 @@
           <wp:inline>
             <wp:extent cx="5943600" cy="7132320"/>
             <wp:effectExtent b="0" l="0" r="0" t="0"/>
-            <wp:docPr descr="Figure 7: Yearly trend over 20+ years of the total nitrogen:total phosphorus ratio (average z-score). Panel A. shows yearly averaged total nitrogen:total phosphorus ratio z-scores from the URI Watershed Watch data. Panel B. shows yearly averaged total nitrogen:total phosphorus ratio z-scores from the LAGOSNE dataset. Points are averages and ranges are standard deviations with blue indicating an average below the long-term mean and red indicating an average above the long-term mean." title="" id="1" name="Picture"/>
+            <wp:docPr descr="Figure 7: Yearly trend over 20+ years of the TN:TP ratio (average z-score). Panel A. Yearly averaged TN:TP ratio z-scores from the URI Watershed Watch dataset. Panel B. Yearly averaged TN:TP ratio z-scores from the LAGOSNE dataset. Points are averages and ranges are standard deviations with blue indicating an average below the long-term mean and red indicating an average above the long-term mean." title="" id="1" name="Picture"/>
             <a:graphic>
               <a:graphicData uri="http://schemas.openxmlformats.org/drawingml/2006/picture">
                 <pic:pic>
@@ -4395,7 +4455,7 @@
         <w:pStyle w:val="ImageCaption"/>
       </w:pPr>
       <w:r>
-        <w:t xml:space="preserve">Figure 7: Yearly trend over 20+ years of the total nitrogen:total phosphorus ratio (average z-score). Panel A. shows yearly averaged total nitrogen:total phosphorus ratio z-scores from the URI Watershed Watch data. Panel B. shows yearly averaged total nitrogen:total phosphorus ratio z-scores from the LAGOSNE dataset. Points are averages and ranges are standard deviations with blue indicating an average below the long-term mean and red indicating an average above the long-term mean.</w:t>
+        <w:t xml:space="preserve">Figure 7: Yearly trend over 20+ years of the TN:TP ratio (average z-score). Panel A. Yearly averaged TN:TP ratio z-scores from the URI Watershed Watch dataset. Panel B. Yearly averaged TN:TP ratio z-scores from the LAGOSNE dataset. Points are averages and ranges are standard deviations with blue indicating an average below the long-term mean and red indicating an average above the long-term mean.</w:t>
       </w:r>
     </w:p>
     <w:p>
@@ -4413,7 +4473,7 @@
         <w:pStyle w:val="FirstParagraph"/>
       </w:pPr>
       <w:r>
-        <w:t xml:space="preserve">In general, there was little to suggest broad regional trends. Chlorophyll</w:t>
+        <w:t xml:space="preserve">In general, there was little to suggest broad regional changes. Chlorophyll</w:t>
       </w:r>
       <w:r>
         <w:t xml:space="preserve"> </w:t>
@@ -4428,7 +4488,7 @@
         <w:t xml:space="preserve"> </w:t>
       </w:r>
       <w:r>
-        <w:t xml:space="preserve">showed a very weak negative trend (slope: -0.001, p-value: 0.75122, Figure 4B.), total phosphorus shows a slight increasing trend (slope: 0.005, p-value: 0.2157, Figure 6B.), total nitrogen shows a slight negative trend (slope: 0.007, p-value: 0.46615, Figure 5B.) and the total nitrogen:total phosphorus ratio was also flat (slope: 0.01, p-value: 0.24931, Figure 7B.)</w:t>
+        <w:t xml:space="preserve">showed a very weak negative trend (slope: -0.001, p-value: 0.75122, Figure 4B.), TP showed a slight increasing trend (slope: 0.005, p-value: 0.2157, Figure 6B.), TN showed a slight negative trend (slope: 0.007, p-value: 0.46615, Figure 5B.) and the TN:TP ratio was also flat (slope: 0.01, p-value: 0.24931, Figure 7B.)</w:t>
       </w:r>
     </w:p>
     <w:p>
@@ -4464,7 +4524,10 @@
         <w:t xml:space="preserve">(2017,)</w:t>
       </w:r>
       <w:r>
-        <w:t xml:space="preserve">our analysis shows little increasing trend in broad scale (e.g. Northeastern and Mid-western United States) patterns of productivity. However, we do show clear increasing trends for just the state of Rhode Island. In the discussion that follows, we more closely address these trends, discuss management implications of these results, and reiterate the value of the data analysis approach we used.</w:t>
+        <w:t xml:space="preserve"> </w:t>
+      </w:r>
+      <w:r>
+        <w:t xml:space="preserve">our analysis shows little increasing trend in productivity at the regional scale (e.g. Northeastern and Mid-western United States). However, at the local scale of the state of Rhode Island there is a clear increasing trend in productivity.</w:t>
       </w:r>
     </w:p>
     <w:p>
@@ -4497,7 +4560,7 @@
         <w:t xml:space="preserve"> </w:t>
       </w:r>
       <w:r>
-        <w:t xml:space="preserve">show increasing trends from 1993 to 2016 in Rhode Island lakes and reservoirs, while total nutrients and the nitrogen:phosphorus ratio are all relatively stable. These stable nutrient regimes may be partly explained by efforts to curb nutrient loadings (e.g., [NEED REFERENCES HERE]). Additionally, these results point to the fact that productivity is driven by processes operating at different scales. For instance, controlling for nutrients is largely a local to watershed scale effort, but may also be regional as atmospheric nitrogen deposition can be a significant source of nitrogen [NEED REFERENCES HERE]. Similarly, warming lakes are driven by broader, climate patterns, yet waterbody specific factors such as percent impervious in the watershed and lake morphology can also impact temperature [NEED REFERENCES HERE]. So, when examining differences in regional and state level trends those trends are the results of complex interacting drivers.</w:t>
+        <w:t xml:space="preserve">show increasing trends from 1993 to 2016 in Rhode Island lakes and reservoirs, while total nutrients and the TN:TP ratio are all relatively stable. These stable nutrient regimes may be partly explained by efforts to curb nutrient loadings (e.g., [EQIP at USDA (QK will provide), ]). Additionally, these results point to the fact that productivity is driven by processes operating at different scales. For instance, nutrient management is largely a local to watershed scale effort, but may also be regional as atmospheric nitrogen deposition can be a significant source of nitrogen [Boyer et al. 2002]. Similarly, warming lakes are driven by broader climate patterns, yet waterbody-specific factors such as catchment percent impervious and lake morphology can also impact temperature [Nelson &amp; Palmer, 2007]. Differences in regional and state level trends are driven by complex processes.</w:t>
       </w:r>
     </w:p>
     <w:p>
@@ -4505,7 +4568,7 @@
         <w:pStyle w:val="BodyText"/>
       </w:pPr>
       <w:r>
-        <w:t xml:space="preserve">In addition to the annualized trends we address with this study, there are other trends that may be of interest. First, what are the trends for water quality at finer temporal scales such as monthly or seasonal trends? Anecdotal evidence in Rhode Island [SHOULD REFERENCE THIS SOMEHOW] points to greater increases in temperature earlier and later in the growing season and suggests a lengthening of the growing season. Furthermore, preliminary analysis of the URIWW data back this up with mean temperature for May 1993 to May 1995 cooler by nearly a degree than mean temperature for May 2014 through May 2016. Second, are trends influenced by the current state of a given waterbody? For instance, are oligotrophic lakes showing stronger trends than eutorphic lakes or are all lakes showing similar trends regardless of current trophic status? These questions are beyond the scope of this study, but all warrant further, careful investigation.</w:t>
+        <w:t xml:space="preserve">In addition to the annualized trends we address with this study, there are other trends that may be of interest. First, what are the trends for water quality at finer temporal scales such as monthly or seasonal trends? Anecdotal evidence in Rhode Island [SHOULD REFERENCE THIS SOMEHOW - let’s ask Elizabeth] points to greater increases in temperature earlier and later in the growing season and suggests a lengthening of the growing season. Furthermore, preliminary analysis of the URIWW data back this up with mean temperature for May 1993 to May 1995 cooler by nearly a degree than mean temperature for May 2014 through May 2016. Second, are trends influenced by the current state of a given waterbody? For instance, are oligotrophic lakes showing stronger trends than eutorphic lakes or are all lakes showing similar trends regardless of current trophic status? These questions are beyond the scope of this study, but all warrant further, careful investigation.</w:t>
       </w:r>
     </w:p>
     <w:p>
@@ -4523,7 +4586,7 @@
         <w:pStyle w:val="FirstParagraph"/>
       </w:pPr>
       <w:r>
-        <w:t xml:space="preserve">There are several broader management implications from the results of our analysis and of examining long-term water quality trends in general. In particular, this analysis provides important feedback and identifies areas where additional information is required or a change in management approaches may be needed. First, as more long-term datasets become available, it is important for managers and stakeholders to receive feedback on long-term trends in the water quality. Specifically for our study, our results provide feedback to long time volunteer monitors and highlights the importance of volunteer monitoring programs. Second, with information on long-term trends it is possible to adapt management approaches to address undesirable trends. Our results show increasing productivity even though the general long-term nutrient trends have been stable. This result points to the need to reduce nutrients and attempt to counteract warming.</w:t>
+        <w:t xml:space="preserve">There are several broader management implications from the results of our analysis and of examining long-term water quality trends in general. In particular, this analysis provides much needed information about the long-term effects of current nutrient control efforts and identifies areas where additional information is required or a change in management approaches may be needed. First, as more long-term datasets become available, it is important for managers and stakeholders to receive feedback on long-term water quality trends. Specifically for this study, the results provide feedback to long time volunteer monitors, highlighting the importance of volunteer monitoring programs. Second, with information on long-term trends it is possible to adapt management approaches to address areas of concern. Our results show increasing productivity even though the general long-term nutrient trends have been stable, suggesting the need to further reduce nutrients to compensate for warmer water temperatures, a longer growing season and associated higher productivity.</w:t>
       </w:r>
     </w:p>
     <w:p>
@@ -4531,7 +4594,7 @@
         <w:pStyle w:val="BodyText"/>
       </w:pPr>
       <w:r>
-        <w:t xml:space="preserve">There are several possible approaches that could be tried. First, nutrient load reductions may be possible through broader scale management of landscapes and watersheds. Green infrastructure approaches are one way to possibly achieve both goals [NEED REFERENCE HERE]. Additionally, within-lake approaches may also be used. A promising approach is the restoration of freshwater mussels to waterbodies that historically had those species. Some studies have shown reductions in both nutrients and algal biomass [NEED REFERENCES HERE].</w:t>
+        <w:t xml:space="preserve">There are several possible approaches. First, nutrient load reductions may be possible through source controls and enhanced entrainment and treatment of ground and surface waters transporting nutrients to receiving waters. Green infrastructure approaches are one way to possibly achieve both goals [see notes]. Additionally, within-lake approaches may also be used. A promising approach is the restoration of freshwater mussels to waterbodies that historically had those species. Some studies have shown reductions in both nutrients and algal biomass [see notes].</w:t>
       </w:r>
     </w:p>
     <w:p>
@@ -4558,13 +4621,13 @@
         <w:t xml:space="preserve">(Hansen et al. 2006 pp. hansen2010global, @jones1996calculating, @jones1999surface)</w:t>
       </w:r>
       <w:r>
-        <w:t xml:space="preserve">. We simply built on this methods and adapted it for use with long-term water quality trends. And while other methods are valid and robust (e.g. </w:t>
+        <w:t xml:space="preserve">. We simply built on these methods and adapted them for use with long-term water quality trends. And while other methods are valid and robust (e.g. </w:t>
       </w:r>
       <w:r>
         <w:t xml:space="preserve">(Oliver et al. 2017)</w:t>
       </w:r>
       <w:r>
-        <w:t xml:space="preserve">), we chose averaged site-specific z-scores as they, in our opinion, provide readily interpretable results, especially for communicating to less technical audiences. In addition, the site-specific z-scores are robust to variations in sampling effort and in the timing of inclusion of given sampling locations (i.e. added later in a time period or removed). Lastly, this analysis is only possible because of the availability of sound, long-term data on water quality in Rhode Island. In other words, without the URIWW data and the commitment and participation of more than 2500 volunteers over the years, our analysis would have been impossible. Going forward, it is important to appreciate the role that volunteer monitoring and citizen science programs can play in the analysis of long term environmental trends.</w:t>
+        <w:t xml:space="preserve">), we chose averaged site-specific z-scores as they can provide readily interpretable results, especially for communicating to general audiences. In addition, the site-specific z-scores are robust to variations in sampling effort and in the timing of inclusion of given sampling locations (e.g., added later in a time period or removed). Lastly, this analysis is only possible because of the availability of sound, long-term data on water quality in Rhode Island. Without the URIWW data and the commitment and participation of more than 2500 volunteers over the years, our analyses would have been impossible. Going forward, it is important to appreciate the role that volunteer monitoring and citizen science programs can play in capturing and better understanding long term environmental trends.</w:t>
       </w:r>
     </w:p>
     <w:p>

</xml_diff>

<commit_message>
Mostly ready except for few spots in discussion.
</commit_message>
<xml_diff>
--- a/manuscript/manuscript.docx
+++ b/manuscript/manuscript.docx
@@ -606,19 +606,859 @@
         <w:t xml:space="preserve"> </w:t>
       </w:r>
       <w:r>
+        <w:t xml:space="preserve">is</w:t>
+      </w:r>
+      <w:r>
+        <w:t xml:space="preserve"> </w:t>
+      </w:r>
+      <w:r>
+        <w:t xml:space="preserve">a</w:t>
+      </w:r>
+      <w:r>
+        <w:t xml:space="preserve"> </w:t>
+      </w:r>
+      <w:r>
+        <w:t xml:space="preserve">focus</w:t>
+      </w:r>
+      <w:r>
+        <w:t xml:space="preserve"> </w:t>
+      </w:r>
+      <w:r>
+        <w:t xml:space="preserve">of</w:t>
+      </w:r>
+      <w:r>
+        <w:t xml:space="preserve"> </w:t>
+      </w:r>
+      <w:r>
+        <w:t xml:space="preserve">lake</w:t>
+      </w:r>
+      <w:r>
+        <w:t xml:space="preserve"> </w:t>
+      </w:r>
+      <w:r>
+        <w:t xml:space="preserve">management.</w:t>
+      </w:r>
+      <w:r>
+        <w:t xml:space="preserve"> </w:t>
+      </w:r>
+      <w:r>
+        <w:t xml:space="preserve">Controlling</w:t>
+      </w:r>
+      <w:r>
+        <w:t xml:space="preserve"> </w:t>
+      </w:r>
+      <w:r>
+        <w:t xml:space="preserve">phosphorus</w:t>
+      </w:r>
+      <w:r>
+        <w:t xml:space="preserve"> </w:t>
+      </w:r>
+      <w:r>
+        <w:t xml:space="preserve">and</w:t>
+      </w:r>
+      <w:r>
+        <w:t xml:space="preserve"> </w:t>
+      </w:r>
+      <w:r>
+        <w:t xml:space="preserve">nitrogen</w:t>
+      </w:r>
+      <w:r>
+        <w:t xml:space="preserve"> </w:t>
+      </w:r>
+      <w:r>
+        <w:t xml:space="preserve">can</w:t>
+      </w:r>
+      <w:r>
+        <w:t xml:space="preserve"> </w:t>
+      </w:r>
+      <w:r>
+        <w:t xml:space="preserve">mitigate</w:t>
+      </w:r>
+      <w:r>
+        <w:t xml:space="preserve"> </w:t>
+      </w:r>
+      <w:r>
+        <w:t xml:space="preserve">these</w:t>
+      </w:r>
+      <w:r>
+        <w:t xml:space="preserve"> </w:t>
+      </w:r>
+      <w:r>
+        <w:t xml:space="preserve">impacts,</w:t>
+      </w:r>
+      <w:r>
+        <w:t xml:space="preserve"> </w:t>
+      </w:r>
+      <w:r>
+        <w:t xml:space="preserve">but</w:t>
+      </w:r>
+      <w:r>
+        <w:t xml:space="preserve"> </w:t>
+      </w:r>
+      <w:r>
+        <w:t xml:space="preserve">determining</w:t>
+      </w:r>
+      <w:r>
+        <w:t xml:space="preserve"> </w:t>
+      </w:r>
+      <w:r>
+        <w:t xml:space="preserve">management</w:t>
+      </w:r>
+      <w:r>
+        <w:t xml:space="preserve"> </w:t>
+      </w:r>
+      <w:r>
+        <w:t xml:space="preserve">effectiveness</w:t>
+      </w:r>
+      <w:r>
+        <w:t xml:space="preserve"> </w:t>
+      </w:r>
+      <w:r>
+        <w:t xml:space="preserve">requires</w:t>
+      </w:r>
+      <w:r>
+        <w:t xml:space="preserve"> </w:t>
+      </w:r>
+      <w:r>
+        <w:t xml:space="preserve">long-term</w:t>
+      </w:r>
+      <w:r>
+        <w:t xml:space="preserve"> </w:t>
+      </w:r>
+      <w:r>
+        <w:t xml:space="preserve">datasets.</w:t>
+      </w:r>
+      <w:r>
+        <w:t xml:space="preserve"> </w:t>
+      </w:r>
+      <w:r>
+        <w:t xml:space="preserve">Recent</w:t>
+      </w:r>
+      <w:r>
+        <w:t xml:space="preserve"> </w:t>
+      </w:r>
+      <w:r>
+        <w:t xml:space="preserve">analysis</w:t>
+      </w:r>
+      <w:r>
+        <w:t xml:space="preserve"> </w:t>
+      </w:r>
+      <w:r>
+        <w:t xml:space="preserve">of</w:t>
+      </w:r>
+      <w:r>
+        <w:t xml:space="preserve"> </w:t>
+      </w:r>
+      <w:r>
+        <w:t xml:space="preserve">the</w:t>
+      </w:r>
+      <w:r>
+        <w:t xml:space="preserve"> </w:t>
+      </w:r>
+      <w:r>
+        <w:t xml:space="preserve">LAke</w:t>
+      </w:r>
+      <w:r>
+        <w:t xml:space="preserve"> </w:t>
+      </w:r>
+      <w:r>
+        <w:t xml:space="preserve">multi-scaled</w:t>
+      </w:r>
+      <w:r>
+        <w:t xml:space="preserve"> </w:t>
+      </w:r>
+      <w:r>
+        <w:t xml:space="preserve">GeOSpatial</w:t>
+      </w:r>
+      <w:r>
+        <w:t xml:space="preserve"> </w:t>
+      </w:r>
+      <w:r>
+        <w:t xml:space="preserve">and</w:t>
+      </w:r>
+      <w:r>
+        <w:t xml:space="preserve"> </w:t>
+      </w:r>
+      <w:r>
+        <w:t xml:space="preserve">temporal</w:t>
+      </w:r>
+      <w:r>
+        <w:t xml:space="preserve"> </w:t>
+      </w:r>
+      <w:r>
+        <w:t xml:space="preserve">database</w:t>
+      </w:r>
+      <w:r>
+        <w:t xml:space="preserve"> </w:t>
+      </w:r>
+      <w:r>
+        <w:t xml:space="preserve">(LAGOSNE)</w:t>
+      </w:r>
+      <w:r>
+        <w:t xml:space="preserve"> </w:t>
+      </w:r>
+      <w:r>
+        <w:t xml:space="preserve">found</w:t>
+      </w:r>
+      <w:r>
+        <w:t xml:space="preserve"> </w:t>
+      </w:r>
+      <w:r>
+        <w:t xml:space="preserve">stable</w:t>
+      </w:r>
+      <w:r>
+        <w:t xml:space="preserve"> </w:t>
+      </w:r>
+      <w:r>
+        <w:t xml:space="preserve">water</w:t>
+      </w:r>
+      <w:r>
+        <w:t xml:space="preserve"> </w:t>
+      </w:r>
+      <w:r>
+        <w:t xml:space="preserve">quality</w:t>
+      </w:r>
+      <w:r>
+        <w:t xml:space="preserve"> </w:t>
+      </w:r>
+      <w:r>
+        <w:t xml:space="preserve">in</w:t>
+      </w:r>
+      <w:r>
+        <w:t xml:space="preserve"> </w:t>
+      </w:r>
+      <w:r>
+        <w:t xml:space="preserve">the</w:t>
+      </w:r>
+      <w:r>
+        <w:t xml:space="preserve"> </w:t>
+      </w:r>
+      <w:r>
+        <w:t xml:space="preserve">Northeastern</w:t>
+      </w:r>
+      <w:r>
+        <w:t xml:space="preserve"> </w:t>
+      </w:r>
+      <w:r>
+        <w:t xml:space="preserve">and</w:t>
+      </w:r>
+      <w:r>
+        <w:t xml:space="preserve"> </w:t>
+      </w:r>
+      <w:r>
+        <w:t xml:space="preserve">Midwestern</w:t>
+      </w:r>
+      <w:r>
+        <w:t xml:space="preserve"> </w:t>
+      </w:r>
+      <w:r>
+        <w:t xml:space="preserve">United</w:t>
+      </w:r>
+      <w:r>
+        <w:t xml:space="preserve"> </w:t>
+      </w:r>
+      <w:r>
+        <w:t xml:space="preserve">States,</w:t>
+      </w:r>
+      <w:r>
+        <w:t xml:space="preserve"> </w:t>
+      </w:r>
+      <w:r>
+        <w:t xml:space="preserve">however,</w:t>
+      </w:r>
+      <w:r>
+        <w:t xml:space="preserve"> </w:t>
+      </w:r>
+      <w:r>
+        <w:t xml:space="preserve">sub-regional</w:t>
+      </w:r>
+      <w:r>
+        <w:t xml:space="preserve"> </w:t>
+      </w:r>
+      <w:r>
+        <w:t xml:space="preserve">trends</w:t>
+      </w:r>
+      <w:r>
+        <w:t xml:space="preserve"> </w:t>
+      </w:r>
+      <w:r>
+        <w:t xml:space="preserve">may</w:t>
+      </w:r>
+      <w:r>
+        <w:t xml:space="preserve"> </w:t>
+      </w:r>
+      <w:r>
+        <w:t xml:space="preserve">be</w:t>
+      </w:r>
+      <w:r>
+        <w:t xml:space="preserve"> </w:t>
+      </w:r>
+      <w:r>
+        <w:t xml:space="preserve">masked.</w:t>
+      </w:r>
+      <w:r>
+        <w:t xml:space="preserve"> </w:t>
+      </w:r>
+      <w:r>
+        <w:t xml:space="preserve">We</w:t>
+      </w:r>
+      <w:r>
+        <w:t xml:space="preserve"> </w:t>
+      </w:r>
+      <w:r>
+        <w:t xml:space="preserve">analyze</w:t>
+      </w:r>
+      <w:r>
+        <w:t xml:space="preserve"> </w:t>
+      </w:r>
+      <w:r>
+        <w:t xml:space="preserve">a</w:t>
+      </w:r>
+      <w:r>
+        <w:t xml:space="preserve"> </w:t>
+      </w:r>
+      <w:r>
+        <w:t xml:space="preserve">sub-regional</w:t>
+      </w:r>
+      <w:r>
+        <w:t xml:space="preserve"> </w:t>
+      </w:r>
+      <w:r>
+        <w:t xml:space="preserve">trend</w:t>
+      </w:r>
+      <w:r>
+        <w:t xml:space="preserve"> </w:t>
+      </w:r>
+      <w:r>
+        <w:t xml:space="preserve">with</w:t>
+      </w:r>
+      <w:r>
+        <w:t xml:space="preserve"> </w:t>
+      </w:r>
+      <w:r>
+        <w:t xml:space="preserve">the</w:t>
+      </w:r>
+      <w:r>
+        <w:t xml:space="preserve"> </w:t>
+      </w:r>
+      <w:r>
+        <w:t xml:space="preserve">University</w:t>
+      </w:r>
+      <w:r>
+        <w:t xml:space="preserve"> </w:t>
+      </w:r>
+      <w:r>
+        <w:t xml:space="preserve">of</w:t>
+      </w:r>
+      <w:r>
+        <w:t xml:space="preserve"> </w:t>
+      </w:r>
+      <w:r>
+        <w:t xml:space="preserve">Rhode</w:t>
+      </w:r>
+      <w:r>
+        <w:t xml:space="preserve"> </w:t>
+      </w:r>
+      <w:r>
+        <w:t xml:space="preserve">Island’s</w:t>
+      </w:r>
+      <w:r>
+        <w:t xml:space="preserve"> </w:t>
+      </w:r>
+      <w:r>
+        <w:t xml:space="preserve">Watershed</w:t>
+      </w:r>
+      <w:r>
+        <w:t xml:space="preserve"> </w:t>
+      </w:r>
+      <w:r>
+        <w:t xml:space="preserve">Watch</w:t>
+      </w:r>
+      <w:r>
+        <w:t xml:space="preserve"> </w:t>
+      </w:r>
+      <w:r>
+        <w:t xml:space="preserve">Volunteer</w:t>
+      </w:r>
+      <w:r>
+        <w:t xml:space="preserve"> </w:t>
+      </w:r>
+      <w:r>
+        <w:t xml:space="preserve">Monitoring</w:t>
+      </w:r>
+      <w:r>
+        <w:t xml:space="preserve"> </w:t>
+      </w:r>
+      <w:r>
+        <w:t xml:space="preserve">Program</w:t>
+      </w:r>
+      <w:r>
+        <w:t xml:space="preserve"> </w:t>
+      </w:r>
+      <w:r>
+        <w:t xml:space="preserve">(URIWW)</w:t>
+      </w:r>
+      <w:r>
+        <w:t xml:space="preserve"> </w:t>
+      </w:r>
+      <w:r>
+        <w:t xml:space="preserve">dataset.</w:t>
+      </w:r>
+      <w:r>
+        <w:t xml:space="preserve"> </w:t>
+      </w:r>
+      <w:r>
+        <w:t xml:space="preserve">URIWW</w:t>
+      </w:r>
+      <w:r>
+        <w:t xml:space="preserve"> </w:t>
+      </w:r>
+      <w:r>
         <w:t xml:space="preserve">has</w:t>
       </w:r>
       <w:r>
         <w:t xml:space="preserve"> </w:t>
       </w:r>
       <w:r>
-        <w:t xml:space="preserve">long</w:t>
-      </w:r>
-      <w:r>
-        <w:t xml:space="preserve"> </w:t>
-      </w:r>
-      <w:r>
-        <w:t xml:space="preserve">been</w:t>
+        <w:t xml:space="preserve">collected</w:t>
+      </w:r>
+      <w:r>
+        <w:t xml:space="preserve"> </w:t>
+      </w:r>
+      <w:r>
+        <w:t xml:space="preserve">water</w:t>
+      </w:r>
+      <w:r>
+        <w:t xml:space="preserve"> </w:t>
+      </w:r>
+      <w:r>
+        <w:t xml:space="preserve">quality</w:t>
+      </w:r>
+      <w:r>
+        <w:t xml:space="preserve"> </w:t>
+      </w:r>
+      <w:r>
+        <w:t xml:space="preserve">data</w:t>
+      </w:r>
+      <w:r>
+        <w:t xml:space="preserve"> </w:t>
+      </w:r>
+      <w:r>
+        <w:t xml:space="preserve">on</w:t>
+      </w:r>
+      <w:r>
+        <w:t xml:space="preserve"> </w:t>
+      </w:r>
+      <w:r>
+        <w:t xml:space="preserve">Rhode</w:t>
+      </w:r>
+      <w:r>
+        <w:t xml:space="preserve"> </w:t>
+      </w:r>
+      <w:r>
+        <w:t xml:space="preserve">Island</w:t>
+      </w:r>
+      <w:r>
+        <w:t xml:space="preserve"> </w:t>
+      </w:r>
+      <w:r>
+        <w:t xml:space="preserve">lakes</w:t>
+      </w:r>
+      <w:r>
+        <w:t xml:space="preserve"> </w:t>
+      </w:r>
+      <w:r>
+        <w:t xml:space="preserve">and</w:t>
+      </w:r>
+      <w:r>
+        <w:t xml:space="preserve"> </w:t>
+      </w:r>
+      <w:r>
+        <w:t xml:space="preserve">reservoirs</w:t>
+      </w:r>
+      <w:r>
+        <w:t xml:space="preserve"> </w:t>
+      </w:r>
+      <w:r>
+        <w:t xml:space="preserve">for</w:t>
+      </w:r>
+      <w:r>
+        <w:t xml:space="preserve"> </w:t>
+      </w:r>
+      <w:r>
+        <w:t xml:space="preserve">over</w:t>
+      </w:r>
+      <w:r>
+        <w:t xml:space="preserve"> </w:t>
+      </w:r>
+      <w:r>
+        <w:t xml:space="preserve">25</w:t>
+      </w:r>
+      <w:r>
+        <w:t xml:space="preserve"> </w:t>
+      </w:r>
+      <w:r>
+        <w:t xml:space="preserve">years.</w:t>
+      </w:r>
+      <w:r>
+        <w:t xml:space="preserve"> </w:t>
+      </w:r>
+      <w:r>
+        <w:t xml:space="preserve">The</w:t>
+      </w:r>
+      <w:r>
+        <w:t xml:space="preserve"> </w:t>
+      </w:r>
+      <w:r>
+        <w:t xml:space="preserve">LAGOSNE</w:t>
+      </w:r>
+      <w:r>
+        <w:t xml:space="preserve"> </w:t>
+      </w:r>
+      <w:r>
+        <w:t xml:space="preserve">and</w:t>
+      </w:r>
+      <w:r>
+        <w:t xml:space="preserve"> </w:t>
+      </w:r>
+      <w:r>
+        <w:t xml:space="preserve">URIWW</w:t>
+      </w:r>
+      <w:r>
+        <w:t xml:space="preserve"> </w:t>
+      </w:r>
+      <w:r>
+        <w:t xml:space="preserve">datasets</w:t>
+      </w:r>
+      <w:r>
+        <w:t xml:space="preserve"> </w:t>
+      </w:r>
+      <w:r>
+        <w:t xml:space="preserve">allow</w:t>
+      </w:r>
+      <w:r>
+        <w:t xml:space="preserve"> </w:t>
+      </w:r>
+      <w:r>
+        <w:t xml:space="preserve">for</w:t>
+      </w:r>
+      <w:r>
+        <w:t xml:space="preserve"> </w:t>
+      </w:r>
+      <w:r>
+        <w:t xml:space="preserve">comparison</w:t>
+      </w:r>
+      <w:r>
+        <w:t xml:space="preserve"> </w:t>
+      </w:r>
+      <w:r>
+        <w:t xml:space="preserve">of</w:t>
+      </w:r>
+      <w:r>
+        <w:t xml:space="preserve"> </w:t>
+      </w:r>
+      <w:r>
+        <w:t xml:space="preserve">water</w:t>
+      </w:r>
+      <w:r>
+        <w:t xml:space="preserve"> </w:t>
+      </w:r>
+      <w:r>
+        <w:t xml:space="preserve">quality</w:t>
+      </w:r>
+      <w:r>
+        <w:t xml:space="preserve"> </w:t>
+      </w:r>
+      <w:r>
+        <w:t xml:space="preserve">trends</w:t>
+      </w:r>
+      <w:r>
+        <w:t xml:space="preserve"> </w:t>
+      </w:r>
+      <w:r>
+        <w:t xml:space="preserve">at</w:t>
+      </w:r>
+      <w:r>
+        <w:t xml:space="preserve"> </w:t>
+      </w:r>
+      <w:r>
+        <w:t xml:space="preserve">regional</w:t>
+      </w:r>
+      <w:r>
+        <w:t xml:space="preserve"> </w:t>
+      </w:r>
+      <w:r>
+        <w:t xml:space="preserve">and</w:t>
+      </w:r>
+      <w:r>
+        <w:t xml:space="preserve"> </w:t>
+      </w:r>
+      <w:r>
+        <w:t xml:space="preserve">state</w:t>
+      </w:r>
+      <w:r>
+        <w:t xml:space="preserve"> </w:t>
+      </w:r>
+      <w:r>
+        <w:t xml:space="preserve">extents,</w:t>
+      </w:r>
+      <w:r>
+        <w:t xml:space="preserve"> </w:t>
+      </w:r>
+      <w:r>
+        <w:t xml:space="preserve">respectively.</w:t>
+      </w:r>
+      <w:r>
+        <w:t xml:space="preserve"> </w:t>
+      </w:r>
+      <w:r>
+        <w:t xml:space="preserve">We</w:t>
+      </w:r>
+      <w:r>
+        <w:t xml:space="preserve"> </w:t>
+      </w:r>
+      <w:r>
+        <w:t xml:space="preserve">assess</w:t>
+      </w:r>
+      <w:r>
+        <w:t xml:space="preserve"> </w:t>
+      </w:r>
+      <w:r>
+        <w:t xml:space="preserve">regional</w:t>
+      </w:r>
+      <w:r>
+        <w:t xml:space="preserve"> </w:t>
+      </w:r>
+      <w:r>
+        <w:t xml:space="preserve">(LAGOSNE)</w:t>
+      </w:r>
+      <w:r>
+        <w:t xml:space="preserve"> </w:t>
+      </w:r>
+      <w:r>
+        <w:t xml:space="preserve">and</w:t>
+      </w:r>
+      <w:r>
+        <w:t xml:space="preserve"> </w:t>
+      </w:r>
+      <w:r>
+        <w:t xml:space="preserve">state</w:t>
+      </w:r>
+      <w:r>
+        <w:t xml:space="preserve"> </w:t>
+      </w:r>
+      <w:r>
+        <w:t xml:space="preserve">(URIWW)</w:t>
+      </w:r>
+      <w:r>
+        <w:t xml:space="preserve"> </w:t>
+      </w:r>
+      <w:r>
+        <w:t xml:space="preserve">trends</w:t>
+      </w:r>
+      <w:r>
+        <w:t xml:space="preserve"> </w:t>
+      </w:r>
+      <w:r>
+        <w:t xml:space="preserve">with</w:t>
+      </w:r>
+      <w:r>
+        <w:t xml:space="preserve"> </w:t>
+      </w:r>
+      <w:r>
+        <w:t xml:space="preserve">yearly</w:t>
+      </w:r>
+      <w:r>
+        <w:t xml:space="preserve"> </w:t>
+      </w:r>
+      <w:r>
+        <w:t xml:space="preserve">averaged</w:t>
+      </w:r>
+      <w:r>
+        <w:t xml:space="preserve"> </w:t>
+      </w:r>
+      <w:r>
+        <w:t xml:space="preserve">z-scores</w:t>
+      </w:r>
+      <w:r>
+        <w:t xml:space="preserve"> </w:t>
+      </w:r>
+      <w:r>
+        <w:t xml:space="preserve">(i.e. scaled</w:t>
+      </w:r>
+      <w:r>
+        <w:t xml:space="preserve"> </w:t>
+      </w:r>
+      <w:r>
+        <w:t xml:space="preserve">anomalies)</w:t>
+      </w:r>
+      <w:r>
+        <w:t xml:space="preserve"> </w:t>
+      </w:r>
+      <w:r>
+        <w:t xml:space="preserve">calculated</w:t>
+      </w:r>
+      <w:r>
+        <w:t xml:space="preserve"> </w:t>
+      </w:r>
+      <w:r>
+        <w:t xml:space="preserve">on</w:t>
+      </w:r>
+      <w:r>
+        <w:t xml:space="preserve"> </w:t>
+      </w:r>
+      <w:r>
+        <w:t xml:space="preserve">a</w:t>
+      </w:r>
+      <w:r>
+        <w:t xml:space="preserve"> </w:t>
+      </w:r>
+      <w:r>
+        <w:t xml:space="preserve">per-station</w:t>
+      </w:r>
+      <w:r>
+        <w:t xml:space="preserve"> </w:t>
+      </w:r>
+      <w:r>
+        <w:t xml:space="preserve">basis.</w:t>
+      </w:r>
+      <w:r>
+        <w:t xml:space="preserve"> </w:t>
+      </w:r>
+      <w:r>
+        <w:t xml:space="preserve">In</w:t>
+      </w:r>
+      <w:r>
+        <w:t xml:space="preserve"> </w:t>
+      </w:r>
+      <w:r>
+        <w:t xml:space="preserve">Rhode</w:t>
+      </w:r>
+      <w:r>
+        <w:t xml:space="preserve"> </w:t>
+      </w:r>
+      <w:r>
+        <w:t xml:space="preserve">Island,</w:t>
+      </w:r>
+      <w:r>
+        <w:t xml:space="preserve"> </w:t>
+      </w:r>
+      <w:r>
+        <w:t xml:space="preserve">temperature</w:t>
+      </w:r>
+      <w:r>
+        <w:t xml:space="preserve"> </w:t>
+      </w:r>
+      <w:r>
+        <w:t xml:space="preserve">and</w:t>
+      </w:r>
+      <w:r>
+        <w:t xml:space="preserve"> </w:t>
+      </w:r>
+      <w:r>
+        <w:t xml:space="preserve">chlorophyll</w:t>
+      </w:r>
+      <w:r>
+        <w:t xml:space="preserve"> </w:t>
+      </w:r>
+      <w:r>
+        <w:t xml:space="preserve">a</w:t>
+      </w:r>
+      <w:r>
+        <w:t xml:space="preserve"> </w:t>
+      </w:r>
+      <w:r>
+        <w:t xml:space="preserve">increased</w:t>
+      </w:r>
+      <w:r>
+        <w:t xml:space="preserve"> </w:t>
+      </w:r>
+      <w:r>
+        <w:t xml:space="preserve">from</w:t>
+      </w:r>
+      <w:r>
+        <w:t xml:space="preserve"> </w:t>
+      </w:r>
+      <w:r>
+        <w:t xml:space="preserve">1993</w:t>
+      </w:r>
+      <w:r>
+        <w:t xml:space="preserve"> </w:t>
+      </w:r>
+      <w:r>
+        <w:t xml:space="preserve">to</w:t>
+      </w:r>
+      <w:r>
+        <w:t xml:space="preserve"> </w:t>
+      </w:r>
+      <w:r>
+        <w:t xml:space="preserve">2016.</w:t>
+      </w:r>
+      <w:r>
+        <w:t xml:space="preserve"> </w:t>
+      </w:r>
+      <w:r>
+        <w:t xml:space="preserve">Total</w:t>
+      </w:r>
+      <w:r>
+        <w:t xml:space="preserve"> </w:t>
+      </w:r>
+      <w:r>
+        <w:t xml:space="preserve">nitrogen</w:t>
+      </w:r>
+      <w:r>
+        <w:t xml:space="preserve"> </w:t>
+      </w:r>
+      <w:r>
+        <w:t xml:space="preserve">shows</w:t>
+      </w:r>
+      <w:r>
+        <w:t xml:space="preserve"> </w:t>
+      </w:r>
+      <w:r>
+        <w:t xml:space="preserve">a</w:t>
+      </w:r>
+      <w:r>
+        <w:t xml:space="preserve"> </w:t>
+      </w:r>
+      <w:r>
+        <w:t xml:space="preserve">weak</w:t>
+      </w:r>
+      <w:r>
+        <w:t xml:space="preserve"> </w:t>
+      </w:r>
+      <w:r>
+        <w:t xml:space="preserve">increase</w:t>
+      </w:r>
+      <w:r>
+        <w:t xml:space="preserve"> </w:t>
+      </w:r>
+      <w:r>
+        <w:t xml:space="preserve">driven</w:t>
+      </w:r>
+      <w:r>
+        <w:t xml:space="preserve"> </w:t>
+      </w:r>
+      <w:r>
+        <w:t xml:space="preserve">by</w:t>
+      </w:r>
+      <w:r>
+        <w:t xml:space="preserve"> </w:t>
+      </w:r>
+      <w:r>
+        <w:t xml:space="preserve">low</w:t>
+      </w:r>
+      <w:r>
+        <w:t xml:space="preserve"> </w:t>
+      </w:r>
+      <w:r>
+        <w:t xml:space="preserve">years</w:t>
+      </w:r>
+      <w:r>
+        <w:t xml:space="preserve"> </w:t>
+      </w:r>
+      <w:r>
+        <w:t xml:space="preserve">in</w:t>
       </w:r>
       <w:r>
         <w:t xml:space="preserve"> </w:t>
@@ -630,7 +1470,145 @@
         <w:t xml:space="preserve"> </w:t>
       </w:r>
       <w:r>
-        <w:t xml:space="preserve">focus</w:t>
+        <w:t xml:space="preserve">early</w:t>
+      </w:r>
+      <w:r>
+        <w:t xml:space="preserve"> </w:t>
+      </w:r>
+      <w:r>
+        <w:t xml:space="preserve">1990s.</w:t>
+      </w:r>
+      <w:r>
+        <w:t xml:space="preserve"> </w:t>
+      </w:r>
+      <w:r>
+        <w:t xml:space="preserve">Total</w:t>
+      </w:r>
+      <w:r>
+        <w:t xml:space="preserve"> </w:t>
+      </w:r>
+      <w:r>
+        <w:t xml:space="preserve">phosphorus</w:t>
+      </w:r>
+      <w:r>
+        <w:t xml:space="preserve"> </w:t>
+      </w:r>
+      <w:r>
+        <w:t xml:space="preserve">and</w:t>
+      </w:r>
+      <w:r>
+        <w:t xml:space="preserve"> </w:t>
+      </w:r>
+      <w:r>
+        <w:t xml:space="preserve">the</w:t>
+      </w:r>
+      <w:r>
+        <w:t xml:space="preserve"> </w:t>
+      </w:r>
+      <w:r>
+        <w:t xml:space="preserve">nitrogen:phosphorus</w:t>
+      </w:r>
+      <w:r>
+        <w:t xml:space="preserve"> </w:t>
+      </w:r>
+      <w:r>
+        <w:t xml:space="preserve">ratio</w:t>
+      </w:r>
+      <w:r>
+        <w:t xml:space="preserve"> </w:t>
+      </w:r>
+      <w:r>
+        <w:t xml:space="preserve">(N:P)</w:t>
+      </w:r>
+      <w:r>
+        <w:t xml:space="preserve"> </w:t>
+      </w:r>
+      <w:r>
+        <w:t xml:space="preserve">were</w:t>
+      </w:r>
+      <w:r>
+        <w:t xml:space="preserve"> </w:t>
+      </w:r>
+      <w:r>
+        <w:t xml:space="preserve">stable.</w:t>
+      </w:r>
+      <w:r>
+        <w:t xml:space="preserve"> </w:t>
+      </w:r>
+      <w:r>
+        <w:t xml:space="preserve">At</w:t>
+      </w:r>
+      <w:r>
+        <w:t xml:space="preserve"> </w:t>
+      </w:r>
+      <w:r>
+        <w:t xml:space="preserve">the</w:t>
+      </w:r>
+      <w:r>
+        <w:t xml:space="preserve"> </w:t>
+      </w:r>
+      <w:r>
+        <w:t xml:space="preserve">regional</w:t>
+      </w:r>
+      <w:r>
+        <w:t xml:space="preserve"> </w:t>
+      </w:r>
+      <w:r>
+        <w:t xml:space="preserve">scale,</w:t>
+      </w:r>
+      <w:r>
+        <w:t xml:space="preserve"> </w:t>
+      </w:r>
+      <w:r>
+        <w:t xml:space="preserve">the</w:t>
+      </w:r>
+      <w:r>
+        <w:t xml:space="preserve"> </w:t>
+      </w:r>
+      <w:r>
+        <w:t xml:space="preserve">LAGOSNE</w:t>
+      </w:r>
+      <w:r>
+        <w:t xml:space="preserve"> </w:t>
+      </w:r>
+      <w:r>
+        <w:t xml:space="preserve">dataset</w:t>
+      </w:r>
+      <w:r>
+        <w:t xml:space="preserve"> </w:t>
+      </w:r>
+      <w:r>
+        <w:t xml:space="preserve">shows</w:t>
+      </w:r>
+      <w:r>
+        <w:t xml:space="preserve"> </w:t>
+      </w:r>
+      <w:r>
+        <w:t xml:space="preserve">similar</w:t>
+      </w:r>
+      <w:r>
+        <w:t xml:space="preserve"> </w:t>
+      </w:r>
+      <w:r>
+        <w:t xml:space="preserve">trends</w:t>
+      </w:r>
+      <w:r>
+        <w:t xml:space="preserve"> </w:t>
+      </w:r>
+      <w:r>
+        <w:t xml:space="preserve">to</w:t>
+      </w:r>
+      <w:r>
+        <w:t xml:space="preserve"> </w:t>
+      </w:r>
+      <w:r>
+        <w:t xml:space="preserve">prior</w:t>
+      </w:r>
+      <w:r>
+        <w:t xml:space="preserve"> </w:t>
+      </w:r>
+      <w:r>
+        <w:t xml:space="preserve">studies</w:t>
       </w:r>
       <w:r>
         <w:t xml:space="preserve"> </w:t>
@@ -642,25 +1620,259 @@
         <w:t xml:space="preserve"> </w:t>
       </w:r>
       <w:r>
+        <w:t xml:space="preserve">the</w:t>
+      </w:r>
+      <w:r>
+        <w:t xml:space="preserve"> </w:t>
+      </w:r>
+      <w:r>
+        <w:t xml:space="preserve">LAGOSNE</w:t>
+      </w:r>
+      <w:r>
+        <w:t xml:space="preserve"> </w:t>
+      </w:r>
+      <w:r>
+        <w:t xml:space="preserve">with</w:t>
+      </w:r>
+      <w:r>
+        <w:t xml:space="preserve"> </w:t>
+      </w:r>
+      <w:r>
+        <w:t xml:space="preserve">chlorophyll</w:t>
+      </w:r>
+      <w:r>
+        <w:t xml:space="preserve"> </w:t>
+      </w:r>
+      <w:r>
+        <w:t xml:space="preserve">a,</w:t>
+      </w:r>
+      <w:r>
+        <w:t xml:space="preserve"> </w:t>
+      </w:r>
+      <w:r>
+        <w:t xml:space="preserve">total</w:t>
+      </w:r>
+      <w:r>
+        <w:t xml:space="preserve"> </w:t>
+      </w:r>
+      <w:r>
+        <w:t xml:space="preserve">nitrogen,</w:t>
+      </w:r>
+      <w:r>
+        <w:t xml:space="preserve"> </w:t>
+      </w:r>
+      <w:r>
+        <w:t xml:space="preserve">total</w:t>
+      </w:r>
+      <w:r>
+        <w:t xml:space="preserve"> </w:t>
+      </w:r>
+      <w:r>
+        <w:t xml:space="preserve">phosphorus,</w:t>
+      </w:r>
+      <w:r>
+        <w:t xml:space="preserve"> </w:t>
+      </w:r>
+      <w:r>
+        <w:t xml:space="preserve">and</w:t>
+      </w:r>
+      <w:r>
+        <w:t xml:space="preserve"> </w:t>
+      </w:r>
+      <w:r>
+        <w:t xml:space="preserve">N:P</w:t>
+      </w:r>
+      <w:r>
+        <w:t xml:space="preserve"> </w:t>
+      </w:r>
+      <w:r>
+        <w:t xml:space="preserve">all</w:t>
+      </w:r>
+      <w:r>
+        <w:t xml:space="preserve"> </w:t>
+      </w:r>
+      <w:r>
+        <w:t xml:space="preserve">stable</w:t>
+      </w:r>
+      <w:r>
+        <w:t xml:space="preserve"> </w:t>
+      </w:r>
+      <w:r>
+        <w:t xml:space="preserve">over</w:t>
+      </w:r>
+      <w:r>
+        <w:t xml:space="preserve"> </w:t>
+      </w:r>
+      <w:r>
+        <w:t xml:space="preserve">time.</w:t>
+      </w:r>
+      <w:r>
+        <w:t xml:space="preserve"> </w:t>
+      </w:r>
+      <w:r>
+        <w:t xml:space="preserve">In</w:t>
+      </w:r>
+      <w:r>
+        <w:t xml:space="preserve"> </w:t>
+      </w:r>
+      <w:r>
+        <w:t xml:space="preserve">short,</w:t>
+      </w:r>
+      <w:r>
+        <w:t xml:space="preserve"> </w:t>
+      </w:r>
+      <w:r>
+        <w:t xml:space="preserve">productivity</w:t>
+      </w:r>
+      <w:r>
+        <w:t xml:space="preserve"> </w:t>
+      </w:r>
+      <w:r>
+        <w:t xml:space="preserve">in</w:t>
+      </w:r>
+      <w:r>
+        <w:t xml:space="preserve"> </w:t>
+      </w:r>
+      <w:r>
+        <w:t xml:space="preserve">Rhode</w:t>
+      </w:r>
+      <w:r>
+        <w:t xml:space="preserve"> </w:t>
+      </w:r>
+      <w:r>
+        <w:t xml:space="preserve">Island</w:t>
+      </w:r>
+      <w:r>
+        <w:t xml:space="preserve"> </w:t>
+      </w:r>
+      <w:r>
+        <w:t xml:space="preserve">lakes</w:t>
+      </w:r>
+      <w:r>
+        <w:t xml:space="preserve"> </w:t>
+      </w:r>
+      <w:r>
+        <w:t xml:space="preserve">and</w:t>
+      </w:r>
+      <w:r>
+        <w:t xml:space="preserve"> </w:t>
+      </w:r>
+      <w:r>
+        <w:t xml:space="preserve">reservoirs</w:t>
+      </w:r>
+      <w:r>
+        <w:t xml:space="preserve"> </w:t>
+      </w:r>
+      <w:r>
+        <w:t xml:space="preserve">is</w:t>
+      </w:r>
+      <w:r>
+        <w:t xml:space="preserve"> </w:t>
+      </w:r>
+      <w:r>
+        <w:t xml:space="preserve">increasing,</w:t>
+      </w:r>
+      <w:r>
+        <w:t xml:space="preserve"> </w:t>
+      </w:r>
+      <w:r>
+        <w:t xml:space="preserve">in</w:t>
+      </w:r>
+      <w:r>
+        <w:t xml:space="preserve"> </w:t>
+      </w:r>
+      <w:r>
+        <w:t xml:space="preserve">spite</w:t>
+      </w:r>
+      <w:r>
+        <w:t xml:space="preserve"> </w:t>
+      </w:r>
+      <w:r>
+        <w:t xml:space="preserve">of</w:t>
+      </w:r>
+      <w:r>
+        <w:t xml:space="preserve"> </w:t>
+      </w:r>
+      <w:r>
+        <w:t xml:space="preserve">stable</w:t>
+      </w:r>
+      <w:r>
+        <w:t xml:space="preserve"> </w:t>
+      </w:r>
+      <w:r>
+        <w:t xml:space="preserve">nutrient</w:t>
+      </w:r>
+      <w:r>
+        <w:t xml:space="preserve"> </w:t>
+      </w:r>
+      <w:r>
+        <w:t xml:space="preserve">regimes.</w:t>
+      </w:r>
+      <w:r>
+        <w:t xml:space="preserve"> </w:t>
+      </w:r>
+      <w:r>
+        <w:t xml:space="preserve">Although</w:t>
+      </w:r>
+      <w:r>
+        <w:t xml:space="preserve"> </w:t>
+      </w:r>
+      <w:r>
+        <w:t xml:space="preserve">not</w:t>
+      </w:r>
+      <w:r>
+        <w:t xml:space="preserve"> </w:t>
+      </w:r>
+      <w:r>
+        <w:t xml:space="preserve">causal,</w:t>
+      </w:r>
+      <w:r>
+        <w:t xml:space="preserve"> </w:t>
+      </w:r>
+      <w:r>
+        <w:t xml:space="preserve">this</w:t>
+      </w:r>
+      <w:r>
+        <w:t xml:space="preserve"> </w:t>
+      </w:r>
+      <w:r>
+        <w:t xml:space="preserve">analysis</w:t>
+      </w:r>
+      <w:r>
+        <w:t xml:space="preserve"> </w:t>
+      </w:r>
+      <w:r>
+        <w:t xml:space="preserve">suggests</w:t>
+      </w:r>
+      <w:r>
+        <w:t xml:space="preserve"> </w:t>
+      </w:r>
+      <w:r>
+        <w:t xml:space="preserve">an</w:t>
+      </w:r>
+      <w:r>
+        <w:t xml:space="preserve"> </w:t>
+      </w:r>
+      <w:r>
+        <w:t xml:space="preserve">association</w:t>
+      </w:r>
+      <w:r>
+        <w:t xml:space="preserve"> </w:t>
+      </w:r>
+      <w:r>
+        <w:t xml:space="preserve">between</w:t>
+      </w:r>
+      <w:r>
+        <w:t xml:space="preserve"> </w:t>
+      </w:r>
+      <w:r>
         <w:t xml:space="preserve">lake</w:t>
       </w:r>
       <w:r>
         <w:t xml:space="preserve"> </w:t>
       </w:r>
       <w:r>
-        <w:t xml:space="preserve">management.</w:t>
-      </w:r>
-      <w:r>
-        <w:t xml:space="preserve"> </w:t>
-      </w:r>
-      <w:r>
-        <w:t xml:space="preserve">Controlling</w:t>
-      </w:r>
-      <w:r>
-        <w:t xml:space="preserve"> </w:t>
-      </w:r>
-      <w:r>
-        <w:t xml:space="preserve">phosphorus</w:t>
+        <w:t xml:space="preserve">temperature</w:t>
       </w:r>
       <w:r>
         <w:t xml:space="preserve"> </w:t>
@@ -672,19 +1884,31 @@
         <w:t xml:space="preserve"> </w:t>
       </w:r>
       <w:r>
-        <w:t xml:space="preserve">nitrogen</w:t>
-      </w:r>
-      <w:r>
-        <w:t xml:space="preserve"> </w:t>
-      </w:r>
-      <w:r>
-        <w:t xml:space="preserve">can</w:t>
-      </w:r>
-      <w:r>
-        <w:t xml:space="preserve"> </w:t>
-      </w:r>
-      <w:r>
-        <w:t xml:space="preserve">mitigate</w:t>
+        <w:t xml:space="preserve">productivity.</w:t>
+      </w:r>
+      <w:r>
+        <w:t xml:space="preserve"> </w:t>
+      </w:r>
+      <w:r>
+        <w:t xml:space="preserve">Additionally,</w:t>
+      </w:r>
+      <w:r>
+        <w:t xml:space="preserve"> </w:t>
+      </w:r>
+      <w:r>
+        <w:t xml:space="preserve">we</w:t>
+      </w:r>
+      <w:r>
+        <w:t xml:space="preserve"> </w:t>
+      </w:r>
+      <w:r>
+        <w:t xml:space="preserve">demonstrate</w:t>
+      </w:r>
+      <w:r>
+        <w:t xml:space="preserve"> </w:t>
+      </w:r>
+      <w:r>
+        <w:t xml:space="preserve">both</w:t>
       </w:r>
       <w:r>
         <w:t xml:space="preserve"> </w:t>
@@ -696,7 +1920,7 @@
         <w:t xml:space="preserve"> </w:t>
       </w:r>
       <w:r>
-        <w:t xml:space="preserve">impacts</w:t>
+        <w:t xml:space="preserve">value</w:t>
       </w:r>
       <w:r>
         <w:t xml:space="preserve"> </w:t>
@@ -708,25 +1932,73 @@
         <w:t xml:space="preserve"> </w:t>
       </w:r>
       <w:r>
-        <w:t xml:space="preserve">eutrophication,</w:t>
-      </w:r>
-      <w:r>
-        <w:t xml:space="preserve"> </w:t>
-      </w:r>
-      <w:r>
-        <w:t xml:space="preserve">but</w:t>
-      </w:r>
-      <w:r>
-        <w:t xml:space="preserve"> </w:t>
-      </w:r>
-      <w:r>
-        <w:t xml:space="preserve">to</w:t>
-      </w:r>
-      <w:r>
-        <w:t xml:space="preserve"> </w:t>
-      </w:r>
-      <w:r>
-        <w:t xml:space="preserve">determine</w:t>
+        <w:t xml:space="preserve">long-term</w:t>
+      </w:r>
+      <w:r>
+        <w:t xml:space="preserve"> </w:t>
+      </w:r>
+      <w:r>
+        <w:t xml:space="preserve">monitoring</w:t>
+      </w:r>
+      <w:r>
+        <w:t xml:space="preserve"> </w:t>
+      </w:r>
+      <w:r>
+        <w:t xml:space="preserve">programs,</w:t>
+      </w:r>
+      <w:r>
+        <w:t xml:space="preserve"> </w:t>
+      </w:r>
+      <w:r>
+        <w:t xml:space="preserve">like</w:t>
+      </w:r>
+      <w:r>
+        <w:t xml:space="preserve"> </w:t>
+      </w:r>
+      <w:r>
+        <w:t xml:space="preserve">URIWW,</w:t>
+      </w:r>
+      <w:r>
+        <w:t xml:space="preserve"> </w:t>
+      </w:r>
+      <w:r>
+        <w:t xml:space="preserve">for</w:t>
+      </w:r>
+      <w:r>
+        <w:t xml:space="preserve"> </w:t>
+      </w:r>
+      <w:r>
+        <w:t xml:space="preserve">identifying</w:t>
+      </w:r>
+      <w:r>
+        <w:t xml:space="preserve"> </w:t>
+      </w:r>
+      <w:r>
+        <w:t xml:space="preserve">trends</w:t>
+      </w:r>
+      <w:r>
+        <w:t xml:space="preserve"> </w:t>
+      </w:r>
+      <w:r>
+        <w:t xml:space="preserve">in</w:t>
+      </w:r>
+      <w:r>
+        <w:t xml:space="preserve"> </w:t>
+      </w:r>
+      <w:r>
+        <w:t xml:space="preserve">environmental</w:t>
+      </w:r>
+      <w:r>
+        <w:t xml:space="preserve"> </w:t>
+      </w:r>
+      <w:r>
+        <w:t xml:space="preserve">condition,</w:t>
+      </w:r>
+      <w:r>
+        <w:t xml:space="preserve"> </w:t>
+      </w:r>
+      <w:r>
+        <w:t xml:space="preserve">and</w:t>
       </w:r>
       <w:r>
         <w:t xml:space="preserve"> </w:t>
@@ -738,13 +2010,43 @@
         <w:t xml:space="preserve"> </w:t>
       </w:r>
       <w:r>
-        <w:t xml:space="preserve">effectiveness</w:t>
-      </w:r>
-      <w:r>
-        <w:t xml:space="preserve"> </w:t>
-      </w:r>
-      <w:r>
-        <w:t xml:space="preserve">requires</w:t>
+        <w:t xml:space="preserve">utility</w:t>
+      </w:r>
+      <w:r>
+        <w:t xml:space="preserve"> </w:t>
+      </w:r>
+      <w:r>
+        <w:t xml:space="preserve">of</w:t>
+      </w:r>
+      <w:r>
+        <w:t xml:space="preserve"> </w:t>
+      </w:r>
+      <w:r>
+        <w:t xml:space="preserve">site-specific</w:t>
+      </w:r>
+      <w:r>
+        <w:t xml:space="preserve"> </w:t>
+      </w:r>
+      <w:r>
+        <w:t xml:space="preserve">z-scores</w:t>
+      </w:r>
+      <w:r>
+        <w:t xml:space="preserve"> </w:t>
+      </w:r>
+      <w:r>
+        <w:t xml:space="preserve">for</w:t>
+      </w:r>
+      <w:r>
+        <w:t xml:space="preserve"> </w:t>
+      </w:r>
+      <w:r>
+        <w:t xml:space="preserve">analyzing</w:t>
+      </w:r>
+      <w:r>
+        <w:t xml:space="preserve"> </w:t>
+      </w:r>
+      <w:r>
+        <w:t xml:space="preserve">for</w:t>
       </w:r>
       <w:r>
         <w:t xml:space="preserve"> </w:t>
@@ -756,631 +2058,70 @@
         <w:t xml:space="preserve"> </w:t>
       </w:r>
       <w:r>
-        <w:t xml:space="preserve">datasets.</w:t>
-      </w:r>
-      <w:r>
-        <w:t xml:space="preserve"> </w:t>
-      </w:r>
-      <w:r>
-        <w:t xml:space="preserve">A</w:t>
-      </w:r>
-      <w:r>
-        <w:t xml:space="preserve"> </w:t>
-      </w:r>
-      <w:r>
-        <w:t xml:space="preserve">recent</w:t>
-      </w:r>
-      <w:r>
-        <w:t xml:space="preserve"> </w:t>
-      </w:r>
-      <w:r>
-        <w:t xml:space="preserve">analysis</w:t>
-      </w:r>
-      <w:r>
-        <w:t xml:space="preserve"> </w:t>
-      </w:r>
-      <w:r>
-        <w:t xml:space="preserve">of</w:t>
-      </w:r>
-      <w:r>
-        <w:t xml:space="preserve"> </w:t>
-      </w:r>
-      <w:r>
-        <w:t xml:space="preserve">the</w:t>
-      </w:r>
-      <w:r>
-        <w:t xml:space="preserve"> </w:t>
-      </w:r>
-      <w:r>
-        <w:t xml:space="preserve">LAke</w:t>
-      </w:r>
-      <w:r>
-        <w:t xml:space="preserve"> </w:t>
-      </w:r>
-      <w:r>
-        <w:t xml:space="preserve">multi-scaled</w:t>
-      </w:r>
-      <w:r>
-        <w:t xml:space="preserve"> </w:t>
-      </w:r>
-      <w:r>
-        <w:t xml:space="preserve">GeOSpatial</w:t>
-      </w:r>
-      <w:r>
-        <w:t xml:space="preserve"> </w:t>
-      </w:r>
-      <w:r>
-        <w:t xml:space="preserve">and</w:t>
-      </w:r>
-      <w:r>
-        <w:t xml:space="preserve"> </w:t>
-      </w:r>
-      <w:r>
-        <w:t xml:space="preserve">temporal</w:t>
-      </w:r>
-      <w:r>
-        <w:t xml:space="preserve"> </w:t>
-      </w:r>
-      <w:r>
-        <w:t xml:space="preserve">database</w:t>
-      </w:r>
-      <w:r>
-        <w:t xml:space="preserve"> </w:t>
-      </w:r>
-      <w:r>
-        <w:t xml:space="preserve">(LAGOSNE),</w:t>
-      </w:r>
-      <w:r>
-        <w:t xml:space="preserve"> </w:t>
-      </w:r>
-      <w:r>
-        <w:t xml:space="preserve">found</w:t>
-      </w:r>
-      <w:r>
-        <w:t xml:space="preserve"> </w:t>
-      </w:r>
-      <w:r>
-        <w:t xml:space="preserve">stable</w:t>
-      </w:r>
-      <w:r>
-        <w:t xml:space="preserve"> </w:t>
-      </w:r>
-      <w:r>
-        <w:t xml:space="preserve">water</w:t>
-      </w:r>
-      <w:r>
-        <w:t xml:space="preserve"> </w:t>
-      </w:r>
-      <w:r>
-        <w:t xml:space="preserve">quality</w:t>
-      </w:r>
-      <w:r>
-        <w:t xml:space="preserve"> </w:t>
-      </w:r>
-      <w:r>
-        <w:t xml:space="preserve">in</w:t>
-      </w:r>
-      <w:r>
-        <w:t xml:space="preserve"> </w:t>
-      </w:r>
-      <w:r>
-        <w:t xml:space="preserve">the</w:t>
-      </w:r>
-      <w:r>
-        <w:t xml:space="preserve"> </w:t>
-      </w:r>
-      <w:r>
-        <w:t xml:space="preserve">Northeast</w:t>
-      </w:r>
-      <w:r>
-        <w:t xml:space="preserve"> </w:t>
-      </w:r>
-      <w:r>
-        <w:t xml:space="preserve">and</w:t>
-      </w:r>
-      <w:r>
-        <w:t xml:space="preserve"> </w:t>
-      </w:r>
-      <w:r>
-        <w:t xml:space="preserve">Midwestern</w:t>
-      </w:r>
-      <w:r>
-        <w:t xml:space="preserve"> </w:t>
-      </w:r>
-      <w:r>
-        <w:t xml:space="preserve">regions</w:t>
-      </w:r>
-      <w:r>
-        <w:t xml:space="preserve"> </w:t>
-      </w:r>
-      <w:r>
-        <w:t xml:space="preserve">of</w:t>
-      </w:r>
-      <w:r>
-        <w:t xml:space="preserve"> </w:t>
-      </w:r>
-      <w:r>
-        <w:t xml:space="preserve">the</w:t>
-      </w:r>
-      <w:r>
-        <w:t xml:space="preserve"> </w:t>
-      </w:r>
-      <w:r>
-        <w:t xml:space="preserve">United</w:t>
-      </w:r>
-      <w:r>
-        <w:t xml:space="preserve"> </w:t>
-      </w:r>
-      <w:r>
-        <w:t xml:space="preserve">States;</w:t>
-      </w:r>
-      <w:r>
-        <w:t xml:space="preserve"> </w:t>
-      </w:r>
-      <w:r>
-        <w:t xml:space="preserve">however,</w:t>
-      </w:r>
-      <w:r>
-        <w:t xml:space="preserve"> </w:t>
-      </w:r>
-      <w:r>
-        <w:t xml:space="preserve">trends</w:t>
-      </w:r>
-      <w:r>
-        <w:t xml:space="preserve"> </w:t>
-      </w:r>
-      <w:r>
-        <w:t xml:space="preserve">at</w:t>
-      </w:r>
-      <w:r>
-        <w:t xml:space="preserve"> </w:t>
-      </w:r>
-      <w:r>
-        <w:t xml:space="preserve">smaller</w:t>
-      </w:r>
-      <w:r>
-        <w:t xml:space="preserve"> </w:t>
-      </w:r>
-      <w:r>
-        <w:t xml:space="preserve">scales</w:t>
-      </w:r>
-      <w:r>
-        <w:t xml:space="preserve"> </w:t>
-      </w:r>
-      <w:r>
-        <w:t xml:space="preserve">may</w:t>
-      </w:r>
-      <w:r>
-        <w:t xml:space="preserve"> </w:t>
-      </w:r>
-      <w:r>
-        <w:t xml:space="preserve">be</w:t>
-      </w:r>
-      <w:r>
-        <w:t xml:space="preserve"> </w:t>
-      </w:r>
-      <w:r>
-        <w:t xml:space="preserve">masked.</w:t>
-      </w:r>
-      <w:r>
-        <w:t xml:space="preserve"> </w:t>
-      </w:r>
-      <w:r>
-        <w:t xml:space="preserve">We</w:t>
-      </w:r>
-      <w:r>
-        <w:t xml:space="preserve"> </w:t>
-      </w:r>
-      <w:r>
-        <w:t xml:space="preserve">address</w:t>
-      </w:r>
-      <w:r>
-        <w:t xml:space="preserve"> </w:t>
-      </w:r>
-      <w:r>
-        <w:t xml:space="preserve">this</w:t>
-      </w:r>
-      <w:r>
-        <w:t xml:space="preserve"> </w:t>
-      </w:r>
-      <w:r>
-        <w:t xml:space="preserve">by</w:t>
-      </w:r>
-      <w:r>
-        <w:t xml:space="preserve"> </w:t>
-      </w:r>
-      <w:r>
-        <w:t xml:space="preserve">analyzing</w:t>
-      </w:r>
-      <w:r>
-        <w:t xml:space="preserve"> </w:t>
-      </w:r>
-      <w:r>
-        <w:t xml:space="preserve">the</w:t>
-      </w:r>
-      <w:r>
-        <w:t xml:space="preserve"> </w:t>
-      </w:r>
-      <w:r>
-        <w:t xml:space="preserve">University</w:t>
-      </w:r>
-      <w:r>
-        <w:t xml:space="preserve"> </w:t>
-      </w:r>
-      <w:r>
-        <w:t xml:space="preserve">of</w:t>
-      </w:r>
-      <w:r>
-        <w:t xml:space="preserve"> </w:t>
-      </w:r>
-      <w:r>
-        <w:t xml:space="preserve">Rhode</w:t>
-      </w:r>
-      <w:r>
-        <w:t xml:space="preserve"> </w:t>
-      </w:r>
-      <w:r>
-        <w:t xml:space="preserve">Island’s</w:t>
-      </w:r>
-      <w:r>
-        <w:t xml:space="preserve"> </w:t>
-      </w:r>
-      <w:r>
-        <w:t xml:space="preserve">Watershed</w:t>
-      </w:r>
-      <w:r>
-        <w:t xml:space="preserve"> </w:t>
-      </w:r>
-      <w:r>
-        <w:t xml:space="preserve">Watch</w:t>
-      </w:r>
-      <w:r>
-        <w:t xml:space="preserve"> </w:t>
-      </w:r>
-      <w:r>
-        <w:t xml:space="preserve">Volunteer</w:t>
-      </w:r>
-      <w:r>
-        <w:t xml:space="preserve"> </w:t>
-      </w:r>
-      <w:r>
-        <w:t xml:space="preserve">Monitoring</w:t>
-      </w:r>
-      <w:r>
-        <w:t xml:space="preserve"> </w:t>
-      </w:r>
-      <w:r>
-        <w:t xml:space="preserve">Program</w:t>
-      </w:r>
-      <w:r>
-        <w:t xml:space="preserve"> </w:t>
-      </w:r>
-      <w:r>
-        <w:t xml:space="preserve">(URIWW)</w:t>
-      </w:r>
-      <w:r>
-        <w:t xml:space="preserve"> </w:t>
-      </w:r>
-      <w:r>
-        <w:t xml:space="preserve">dataset.</w:t>
-      </w:r>
-      <w:r>
-        <w:t xml:space="preserve"> </w:t>
-      </w:r>
-      <w:r>
-        <w:t xml:space="preserve">URIWW</w:t>
-      </w:r>
-      <w:r>
-        <w:t xml:space="preserve"> </w:t>
-      </w:r>
-      <w:r>
-        <w:t xml:space="preserve">has</w:t>
-      </w:r>
-      <w:r>
-        <w:t xml:space="preserve"> </w:t>
-      </w:r>
-      <w:r>
-        <w:t xml:space="preserve">collected</w:t>
-      </w:r>
-      <w:r>
-        <w:t xml:space="preserve"> </w:t>
-      </w:r>
-      <w:r>
-        <w:t xml:space="preserve">water</w:t>
-      </w:r>
-      <w:r>
-        <w:t xml:space="preserve"> </w:t>
-      </w:r>
-      <w:r>
-        <w:t xml:space="preserve">quality</w:t>
-      </w:r>
-      <w:r>
-        <w:t xml:space="preserve"> </w:t>
-      </w:r>
-      <w:r>
-        <w:t xml:space="preserve">data</w:t>
-      </w:r>
-      <w:r>
-        <w:t xml:space="preserve"> </w:t>
-      </w:r>
-      <w:r>
-        <w:t xml:space="preserve">on</w:t>
-      </w:r>
-      <w:r>
-        <w:t xml:space="preserve"> </w:t>
-      </w:r>
-      <w:r>
-        <w:t xml:space="preserve">Rhode</w:t>
-      </w:r>
-      <w:r>
-        <w:t xml:space="preserve"> </w:t>
-      </w:r>
-      <w:r>
-        <w:t xml:space="preserve">Island</w:t>
-      </w:r>
-      <w:r>
-        <w:t xml:space="preserve"> </w:t>
-      </w:r>
-      <w:r>
-        <w:t xml:space="preserve">lakes</w:t>
-      </w:r>
-      <w:r>
-        <w:t xml:space="preserve"> </w:t>
-      </w:r>
-      <w:r>
-        <w:t xml:space="preserve">and</w:t>
-      </w:r>
-      <w:r>
-        <w:t xml:space="preserve"> </w:t>
-      </w:r>
-      <w:r>
-        <w:t xml:space="preserve">reservoirs</w:t>
-      </w:r>
-      <w:r>
-        <w:t xml:space="preserve"> </w:t>
-      </w:r>
-      <w:r>
-        <w:t xml:space="preserve">for</w:t>
-      </w:r>
-      <w:r>
-        <w:t xml:space="preserve"> </w:t>
-      </w:r>
-      <w:r>
-        <w:t xml:space="preserve">over</w:t>
-      </w:r>
-      <w:r>
-        <w:t xml:space="preserve"> </w:t>
-      </w:r>
-      <w:r>
-        <w:t xml:space="preserve">25</w:t>
-      </w:r>
-      <w:r>
-        <w:t xml:space="preserve"> </w:t>
-      </w:r>
-      <w:r>
-        <w:t xml:space="preserve">years.</w:t>
-      </w:r>
-      <w:r>
-        <w:t xml:space="preserve"> </w:t>
-      </w:r>
-      <w:r>
-        <w:t xml:space="preserve">These</w:t>
-      </w:r>
-      <w:r>
-        <w:t xml:space="preserve"> </w:t>
-      </w:r>
-      <w:r>
-        <w:t xml:space="preserve">data,</w:t>
-      </w:r>
-      <w:r>
-        <w:t xml:space="preserve"> </w:t>
-      </w:r>
-      <w:r>
-        <w:t xml:space="preserve">included</w:t>
-      </w:r>
-      <w:r>
-        <w:t xml:space="preserve"> </w:t>
-      </w:r>
-      <w:r>
-        <w:t xml:space="preserve">in</w:t>
-      </w:r>
-      <w:r>
-        <w:t xml:space="preserve"> </w:t>
-      </w:r>
-      <w:r>
-        <w:t xml:space="preserve">LAGOSNE,</w:t>
-      </w:r>
-      <w:r>
-        <w:t xml:space="preserve"> </w:t>
-      </w:r>
-      <w:r>
-        <w:t xml:space="preserve">allow</w:t>
-      </w:r>
-      <w:r>
-        <w:t xml:space="preserve"> </w:t>
-      </w:r>
-      <w:r>
-        <w:t xml:space="preserve">for</w:t>
-      </w:r>
-      <w:r>
-        <w:t xml:space="preserve"> </w:t>
-      </w:r>
-      <w:r>
-        <w:t xml:space="preserve">comparison</w:t>
-      </w:r>
-      <w:r>
-        <w:t xml:space="preserve"> </w:t>
-      </w:r>
-      <w:r>
-        <w:t xml:space="preserve">of</w:t>
-      </w:r>
-      <w:r>
-        <w:t xml:space="preserve"> </w:t>
-      </w:r>
-      <w:r>
-        <w:t xml:space="preserve">water</w:t>
-      </w:r>
-      <w:r>
-        <w:t xml:space="preserve"> </w:t>
-      </w:r>
-      <w:r>
-        <w:t xml:space="preserve">quality</w:t>
-      </w:r>
-      <w:r>
-        <w:t xml:space="preserve"> </w:t>
-      </w:r>
-      <w:r>
-        <w:t xml:space="preserve">trends</w:t>
-      </w:r>
-      <w:r>
-        <w:t xml:space="preserve"> </w:t>
-      </w:r>
-      <w:r>
-        <w:t xml:space="preserve">at</w:t>
-      </w:r>
-      <w:r>
-        <w:t xml:space="preserve"> </w:t>
-      </w:r>
-      <w:r>
-        <w:t xml:space="preserve">regional</w:t>
-      </w:r>
-      <w:r>
-        <w:t xml:space="preserve"> </w:t>
-      </w:r>
-      <w:r>
-        <w:t xml:space="preserve">and</w:t>
-      </w:r>
-      <w:r>
-        <w:t xml:space="preserve"> </w:t>
-      </w:r>
-      <w:r>
-        <w:t xml:space="preserve">state</w:t>
-      </w:r>
-      <w:r>
-        <w:t xml:space="preserve"> </w:t>
-      </w:r>
-      <w:r>
-        <w:t xml:space="preserve">extents.</w:t>
-      </w:r>
-      <w:r>
-        <w:t xml:space="preserve"> </w:t>
-      </w:r>
-      <w:r>
-        <w:t xml:space="preserve">We</w:t>
-      </w:r>
-      <w:r>
-        <w:t xml:space="preserve"> </w:t>
-      </w:r>
-      <w:r>
-        <w:t xml:space="preserve">assess</w:t>
-      </w:r>
-      <w:r>
-        <w:t xml:space="preserve"> </w:t>
-      </w:r>
-      <w:r>
-        <w:t xml:space="preserve">for</w:t>
-      </w:r>
-      <w:r>
-        <w:t xml:space="preserve"> </w:t>
-      </w:r>
-      <w:r>
-        <w:t xml:space="preserve">trends</w:t>
-      </w:r>
-      <w:r>
-        <w:t xml:space="preserve"> </w:t>
-      </w:r>
-      <w:r>
-        <w:t xml:space="preserve">with</w:t>
-      </w:r>
-      <w:r>
-        <w:t xml:space="preserve"> </w:t>
-      </w:r>
-      <w:r>
-        <w:t xml:space="preserve">z-scores</w:t>
-      </w:r>
-      <w:r>
-        <w:t xml:space="preserve"> </w:t>
-      </w:r>
-      <w:r>
-        <w:t xml:space="preserve">(i.e. scaled</w:t>
-      </w:r>
-      <w:r>
-        <w:t xml:space="preserve"> </w:t>
-      </w:r>
-      <w:r>
-        <w:t xml:space="preserve">anomalies)</w:t>
-      </w:r>
-      <w:r>
-        <w:t xml:space="preserve"> </w:t>
-      </w:r>
-      <w:r>
-        <w:t xml:space="preserve">calculated</w:t>
-      </w:r>
-      <w:r>
-        <w:t xml:space="preserve"> </w:t>
-      </w:r>
-      <w:r>
-        <w:t xml:space="preserve">on</w:t>
-      </w:r>
-      <w:r>
-        <w:t xml:space="preserve"> </w:t>
-      </w:r>
-      <w:r>
-        <w:t xml:space="preserve">a</w:t>
-      </w:r>
-      <w:r>
-        <w:t xml:space="preserve"> </w:t>
-      </w:r>
-      <w:r>
-        <w:t xml:space="preserve">per-station</w:t>
-      </w:r>
-      <w:r>
-        <w:t xml:space="preserve"> </w:t>
-      </w:r>
-      <w:r>
-        <w:t xml:space="preserve">basis</w:t>
-      </w:r>
-      <w:r>
-        <w:t xml:space="preserve"> </w:t>
-      </w:r>
-      <w:r>
-        <w:t xml:space="preserve">and</w:t>
-      </w:r>
-      <w:r>
-        <w:t xml:space="preserve"> </w:t>
-      </w:r>
-      <w:r>
-        <w:t xml:space="preserve">examine</w:t>
-      </w:r>
-      <w:r>
-        <w:t xml:space="preserve"> </w:t>
-      </w:r>
-      <w:r>
-        <w:t xml:space="preserve">yearly</w:t>
-      </w:r>
-      <w:r>
-        <w:t xml:space="preserve"> </w:t>
-      </w:r>
-      <w:r>
-        <w:t xml:space="preserve">averages.</w:t>
-      </w:r>
-      <w:r>
-        <w:t xml:space="preserve"> </w:t>
-      </w:r>
-      <w:r>
-        <w:t xml:space="preserve">Temperature</w:t>
-      </w:r>
-      <w:r>
-        <w:t xml:space="preserve"> </w:t>
-      </w:r>
-      <w:r>
-        <w:t xml:space="preserve">and</w:t>
-      </w:r>
-      <w:r>
-        <w:t xml:space="preserve"> </w:t>
-      </w:r>
-      <w:r>
-        <w:t xml:space="preserve">chlorophyll</w:t>
+        <w:t xml:space="preserve">trends.</w:t>
+      </w:r>
+    </w:p>
+    <w:p>
+      <w:pPr>
+        <w:pStyle w:val="Heading1"/>
+      </w:pPr>
+      <w:bookmarkStart w:id="21" w:name="introduction"/>
+      <w:r>
+        <w:t xml:space="preserve">Introduction</w:t>
+      </w:r>
+      <w:bookmarkEnd w:id="21"/>
+    </w:p>
+    <w:p>
+      <w:pPr>
+        <w:pStyle w:val="FirstParagraph"/>
+      </w:pPr>
+      <w:r>
+        <w:t xml:space="preserve">Aquatic ecosystems have been altered as the result of human activities modifying nutrient cycling on a global scale</w:t>
+      </w:r>
+      <w:r>
+        <w:t xml:space="preserve"> </w:t>
+      </w:r>
+      <w:r>
+        <w:t xml:space="preserve">(Vitousek et al. 1997, Filippelli 2008, Finlay et al. 2013)</w:t>
+      </w:r>
+      <w:r>
+        <w:t xml:space="preserve">. Because of their position in the landscape, lakes can function as integrators and sentinels for these anthropogenic effects</w:t>
+      </w:r>
+      <w:r>
+        <w:t xml:space="preserve"> </w:t>
+      </w:r>
+      <w:r>
+        <w:t xml:space="preserve">(Williamson et al. 2008, Schindler 2009)</w:t>
+      </w:r>
+      <w:r>
+        <w:t xml:space="preserve">. Increasing nutrient inputs, particularly of nitrogen (N) and phosphorus (P), derived from intensive agriculture and densely populated urban areas have contributed to the eutrophication of many lakes</w:t>
+      </w:r>
+      <w:r>
+        <w:t xml:space="preserve"> </w:t>
+      </w:r>
+      <w:r>
+        <w:t xml:space="preserve">(Carpenter et al. 1998, Smith 2003)</w:t>
+      </w:r>
+      <w:r>
+        <w:t xml:space="preserve">. This eutrophication suggests an increase in the frequency and severity of harmful algal blooms, greater risks for human and animal health, and potential economic costs associated with eutrophic waters</w:t>
+      </w:r>
+      <w:r>
+        <w:t xml:space="preserve"> </w:t>
+      </w:r>
+      <w:r>
+        <w:t xml:space="preserve">(Dodds et al. 2008 , Paerl and Huisman 2009, Kosten et al. 2012, Michalak et al. 2013, Taranu et al. 2015, Brooks et al. 2016)</w:t>
+      </w:r>
+      <w:r>
+        <w:t xml:space="preserve">. To address these problems, management strategies have historically focused on reducing P inputs to lakes, but research also suggests that reducing N inputs may be more effective in certain situations</w:t>
+      </w:r>
+      <w:r>
+        <w:t xml:space="preserve"> </w:t>
+      </w:r>
+      <w:r>
+        <w:t xml:space="preserve">(Schindler et al. 2008, Paerl et al. 2016)</w:t>
+      </w:r>
+      <w:r>
+        <w:t xml:space="preserve">. These studies indicate that relationships between N, P, and chlorophyll</w:t>
       </w:r>
       <w:r>
         <w:t xml:space="preserve"> </w:t>
@@ -1395,271 +2136,15 @@
         <w:t xml:space="preserve"> </w:t>
       </w:r>
       <w:r>
-        <w:t xml:space="preserve">are</w:t>
-      </w:r>
-      <w:r>
-        <w:t xml:space="preserve"> </w:t>
-      </w:r>
-      <w:r>
-        <w:t xml:space="preserve">increasing.</w:t>
-      </w:r>
-      <w:r>
-        <w:t xml:space="preserve"> </w:t>
-      </w:r>
-      <w:r>
-        <w:t xml:space="preserve">Total</w:t>
-      </w:r>
-      <w:r>
-        <w:t xml:space="preserve"> </w:t>
-      </w:r>
-      <w:r>
-        <w:t xml:space="preserve">nitrogen</w:t>
-      </w:r>
-      <w:r>
-        <w:t xml:space="preserve"> </w:t>
-      </w:r>
-      <w:r>
-        <w:t xml:space="preserve">(TN)</w:t>
-      </w:r>
-      <w:r>
-        <w:t xml:space="preserve"> </w:t>
-      </w:r>
-      <w:r>
-        <w:t xml:space="preserve">shows</w:t>
-      </w:r>
-      <w:r>
-        <w:t xml:space="preserve"> </w:t>
-      </w:r>
-      <w:r>
-        <w:t xml:space="preserve">a</w:t>
-      </w:r>
-      <w:r>
-        <w:t xml:space="preserve"> </w:t>
-      </w:r>
-      <w:r>
-        <w:t xml:space="preserve">weak</w:t>
-      </w:r>
-      <w:r>
-        <w:t xml:space="preserve"> </w:t>
-      </w:r>
-      <w:r>
-        <w:t xml:space="preserve">increasing</w:t>
-      </w:r>
-      <w:r>
-        <w:t xml:space="preserve"> </w:t>
-      </w:r>
-      <w:r>
-        <w:t xml:space="preserve">trend</w:t>
-      </w:r>
-      <w:r>
-        <w:t xml:space="preserve"> </w:t>
-      </w:r>
-      <w:r>
-        <w:t xml:space="preserve">driven</w:t>
-      </w:r>
-      <w:r>
-        <w:t xml:space="preserve"> </w:t>
-      </w:r>
-      <w:r>
-        <w:t xml:space="preserve">by</w:t>
-      </w:r>
-      <w:r>
-        <w:t xml:space="preserve"> </w:t>
-      </w:r>
-      <w:r>
-        <w:t xml:space="preserve">low</w:t>
-      </w:r>
-      <w:r>
-        <w:t xml:space="preserve"> </w:t>
-      </w:r>
-      <w:r>
-        <w:t xml:space="preserve">years</w:t>
-      </w:r>
-      <w:r>
-        <w:t xml:space="preserve"> </w:t>
-      </w:r>
-      <w:r>
-        <w:t xml:space="preserve">in</w:t>
-      </w:r>
-      <w:r>
-        <w:t xml:space="preserve"> </w:t>
-      </w:r>
-      <w:r>
-        <w:t xml:space="preserve">the</w:t>
-      </w:r>
-      <w:r>
-        <w:t xml:space="preserve"> </w:t>
-      </w:r>
-      <w:r>
-        <w:t xml:space="preserve">early</w:t>
-      </w:r>
-      <w:r>
-        <w:t xml:space="preserve"> </w:t>
-      </w:r>
-      <w:r>
-        <w:t xml:space="preserve">1990s.</w:t>
-      </w:r>
-      <w:r>
-        <w:t xml:space="preserve"> </w:t>
-      </w:r>
-      <w:r>
-        <w:t xml:space="preserve">Total</w:t>
-      </w:r>
-      <w:r>
-        <w:t xml:space="preserve"> </w:t>
-      </w:r>
-      <w:r>
-        <w:t xml:space="preserve">phosphorus</w:t>
-      </w:r>
-      <w:r>
-        <w:t xml:space="preserve"> </w:t>
-      </w:r>
-      <w:r>
-        <w:t xml:space="preserve">(TP)</w:t>
-      </w:r>
-      <w:r>
-        <w:t xml:space="preserve"> </w:t>
-      </w:r>
-      <w:r>
-        <w:t xml:space="preserve">and</w:t>
-      </w:r>
-      <w:r>
-        <w:t xml:space="preserve"> </w:t>
-      </w:r>
-      <w:r>
-        <w:t xml:space="preserve">the</w:t>
-      </w:r>
-      <w:r>
-        <w:t xml:space="preserve"> </w:t>
-      </w:r>
-      <w:r>
-        <w:t xml:space="preserve">total</w:t>
-      </w:r>
-      <w:r>
-        <w:t xml:space="preserve"> </w:t>
-      </w:r>
-      <w:r>
-        <w:t xml:space="preserve">nitrogen:total</w:t>
-      </w:r>
-      <w:r>
-        <w:t xml:space="preserve"> </w:t>
-      </w:r>
-      <w:r>
-        <w:t xml:space="preserve">phosphorus</w:t>
-      </w:r>
-      <w:r>
-        <w:t xml:space="preserve"> </w:t>
-      </w:r>
-      <w:r>
-        <w:t xml:space="preserve">ratio</w:t>
-      </w:r>
-      <w:r>
-        <w:t xml:space="preserve"> </w:t>
-      </w:r>
-      <w:r>
-        <w:t xml:space="preserve">(TN:TP)</w:t>
-      </w:r>
-      <w:r>
-        <w:t xml:space="preserve"> </w:t>
-      </w:r>
-      <w:r>
-        <w:t xml:space="preserve">are</w:t>
-      </w:r>
-      <w:r>
-        <w:t xml:space="preserve"> </w:t>
-      </w:r>
-      <w:r>
-        <w:t xml:space="preserve">stable.</w:t>
-      </w:r>
-      <w:r>
-        <w:t xml:space="preserve"> </w:t>
-      </w:r>
-      <w:r>
-        <w:t xml:space="preserve">Applying</w:t>
-      </w:r>
-      <w:r>
-        <w:t xml:space="preserve"> </w:t>
-      </w:r>
-      <w:r>
-        <w:t xml:space="preserve">the</w:t>
-      </w:r>
-      <w:r>
-        <w:t xml:space="preserve"> </w:t>
-      </w:r>
-      <w:r>
-        <w:t xml:space="preserve">site-specific</w:t>
-      </w:r>
-      <w:r>
-        <w:t xml:space="preserve"> </w:t>
-      </w:r>
-      <w:r>
-        <w:t xml:space="preserve">z-score</w:t>
-      </w:r>
-      <w:r>
-        <w:t xml:space="preserve"> </w:t>
-      </w:r>
-      <w:r>
-        <w:t xml:space="preserve">approach</w:t>
-      </w:r>
-      <w:r>
-        <w:t xml:space="preserve"> </w:t>
-      </w:r>
-      <w:r>
-        <w:t xml:space="preserve">to</w:t>
-      </w:r>
-      <w:r>
-        <w:t xml:space="preserve"> </w:t>
-      </w:r>
-      <w:r>
-        <w:t xml:space="preserve">LAGOSNE</w:t>
-      </w:r>
-      <w:r>
-        <w:t xml:space="preserve"> </w:t>
-      </w:r>
-      <w:r>
-        <w:t xml:space="preserve">found</w:t>
-      </w:r>
-      <w:r>
-        <w:t xml:space="preserve"> </w:t>
-      </w:r>
-      <w:r>
-        <w:t xml:space="preserve">similar</w:t>
-      </w:r>
-      <w:r>
-        <w:t xml:space="preserve"> </w:t>
-      </w:r>
-      <w:r>
-        <w:t xml:space="preserve">trends</w:t>
-      </w:r>
-      <w:r>
-        <w:t xml:space="preserve"> </w:t>
-      </w:r>
-      <w:r>
-        <w:t xml:space="preserve">to</w:t>
-      </w:r>
-      <w:r>
-        <w:t xml:space="preserve"> </w:t>
-      </w:r>
-      <w:r>
-        <w:t xml:space="preserve">prior</w:t>
-      </w:r>
-      <w:r>
-        <w:t xml:space="preserve"> </w:t>
-      </w:r>
-      <w:r>
-        <w:t xml:space="preserve">studies</w:t>
-      </w:r>
-      <w:r>
-        <w:t xml:space="preserve"> </w:t>
-      </w:r>
-      <w:r>
-        <w:t xml:space="preserve">with</w:t>
-      </w:r>
-      <w:r>
-        <w:t xml:space="preserve"> </w:t>
-      </w:r>
-      <w:r>
-        <w:t xml:space="preserve">chlorophyll</w:t>
+        <w:t xml:space="preserve">exist and these relationships are spatially complex. Thus, long-term data are needed to identify trends at local, regional, and national scales.</w:t>
+      </w:r>
+    </w:p>
+    <w:p>
+      <w:pPr>
+        <w:pStyle w:val="BodyText"/>
+      </w:pPr>
+      <w:r>
+        <w:t xml:space="preserve">Lake datasets that cover longer time periods and broader spatial scales are now becoming available. Programs such as USEPA’s National Lakes Assessment (NLA) provide data that allow for continental-scale water quality analysis. These data allow for analyses that can be used for managing water resources by developing water quality criteria for N, P, and chlorophyll</w:t>
       </w:r>
       <w:r>
         <w:t xml:space="preserve"> </w:t>
@@ -1671,448 +2156,78 @@
         <w:t xml:space="preserve">a</w:t>
       </w:r>
       <w:r>
-        <w:t xml:space="preserve">,</w:t>
-      </w:r>
-      <w:r>
-        <w:t xml:space="preserve"> </w:t>
-      </w:r>
-      <w:r>
-        <w:t xml:space="preserve">TN,</w:t>
-      </w:r>
-      <w:r>
-        <w:t xml:space="preserve"> </w:t>
-      </w:r>
-      <w:r>
-        <w:t xml:space="preserve">TP,</w:t>
-      </w:r>
-      <w:r>
-        <w:t xml:space="preserve"> </w:t>
-      </w:r>
-      <w:r>
-        <w:t xml:space="preserve">and</w:t>
-      </w:r>
-      <w:r>
-        <w:t xml:space="preserve"> </w:t>
-      </w:r>
-      <w:r>
-        <w:t xml:space="preserve">TN:TP.</w:t>
-      </w:r>
-      <w:r>
-        <w:t xml:space="preserve"> </w:t>
-      </w:r>
-      <w:r>
-        <w:t xml:space="preserve">In</w:t>
-      </w:r>
-      <w:r>
-        <w:t xml:space="preserve"> </w:t>
-      </w:r>
-      <w:r>
-        <w:t xml:space="preserve">short,</w:t>
-      </w:r>
-      <w:r>
-        <w:t xml:space="preserve"> </w:t>
-      </w:r>
-      <w:r>
-        <w:t xml:space="preserve">productivity</w:t>
-      </w:r>
-      <w:r>
-        <w:t xml:space="preserve"> </w:t>
-      </w:r>
-      <w:r>
-        <w:t xml:space="preserve">in</w:t>
-      </w:r>
-      <w:r>
-        <w:t xml:space="preserve"> </w:t>
-      </w:r>
-      <w:r>
-        <w:t xml:space="preserve">Rhode</w:t>
-      </w:r>
-      <w:r>
-        <w:t xml:space="preserve"> </w:t>
-      </w:r>
-      <w:r>
-        <w:t xml:space="preserve">Island</w:t>
-      </w:r>
-      <w:r>
-        <w:t xml:space="preserve"> </w:t>
-      </w:r>
-      <w:r>
-        <w:t xml:space="preserve">lakes</w:t>
-      </w:r>
-      <w:r>
-        <w:t xml:space="preserve"> </w:t>
-      </w:r>
-      <w:r>
-        <w:t xml:space="preserve">and</w:t>
-      </w:r>
-      <w:r>
-        <w:t xml:space="preserve"> </w:t>
-      </w:r>
-      <w:r>
-        <w:t xml:space="preserve">reservoirs</w:t>
-      </w:r>
-      <w:r>
-        <w:t xml:space="preserve"> </w:t>
-      </w:r>
-      <w:r>
-        <w:t xml:space="preserve">is</w:t>
-      </w:r>
-      <w:r>
-        <w:t xml:space="preserve"> </w:t>
-      </w:r>
-      <w:r>
-        <w:t xml:space="preserve">increasing,</w:t>
-      </w:r>
-      <w:r>
-        <w:t xml:space="preserve"> </w:t>
-      </w:r>
-      <w:r>
-        <w:t xml:space="preserve">in</w:t>
-      </w:r>
-      <w:r>
-        <w:t xml:space="preserve"> </w:t>
-      </w:r>
-      <w:r>
-        <w:t xml:space="preserve">spite</w:t>
-      </w:r>
-      <w:r>
-        <w:t xml:space="preserve"> </w:t>
-      </w:r>
-      <w:r>
-        <w:t xml:space="preserve">of</w:t>
-      </w:r>
-      <w:r>
-        <w:t xml:space="preserve"> </w:t>
-      </w:r>
-      <w:r>
-        <w:t xml:space="preserve">stable</w:t>
-      </w:r>
-      <w:r>
-        <w:t xml:space="preserve"> </w:t>
-      </w:r>
-      <w:r>
-        <w:t xml:space="preserve">nutrient</w:t>
-      </w:r>
-      <w:r>
-        <w:t xml:space="preserve"> </w:t>
-      </w:r>
-      <w:r>
-        <w:t xml:space="preserve">regimes.</w:t>
-      </w:r>
-      <w:r>
-        <w:t xml:space="preserve"> </w:t>
-      </w:r>
-      <w:r>
-        <w:t xml:space="preserve">Although</w:t>
-      </w:r>
-      <w:r>
-        <w:t xml:space="preserve"> </w:t>
-      </w:r>
-      <w:r>
-        <w:t xml:space="preserve">not</w:t>
-      </w:r>
-      <w:r>
-        <w:t xml:space="preserve"> </w:t>
-      </w:r>
-      <w:r>
-        <w:t xml:space="preserve">causal,</w:t>
-      </w:r>
-      <w:r>
-        <w:t xml:space="preserve"> </w:t>
-      </w:r>
-      <w:r>
-        <w:t xml:space="preserve">this</w:t>
-      </w:r>
-      <w:r>
-        <w:t xml:space="preserve"> </w:t>
-      </w:r>
-      <w:r>
-        <w:t xml:space="preserve">analysis</w:t>
-      </w:r>
-      <w:r>
-        <w:t xml:space="preserve"> </w:t>
-      </w:r>
-      <w:r>
-        <w:t xml:space="preserve">suggests</w:t>
-      </w:r>
-      <w:r>
-        <w:t xml:space="preserve"> </w:t>
-      </w:r>
-      <w:r>
-        <w:t xml:space="preserve">an</w:t>
-      </w:r>
-      <w:r>
-        <w:t xml:space="preserve"> </w:t>
-      </w:r>
-      <w:r>
-        <w:t xml:space="preserve">association</w:t>
-      </w:r>
-      <w:r>
-        <w:t xml:space="preserve"> </w:t>
-      </w:r>
-      <w:r>
-        <w:t xml:space="preserve">between</w:t>
-      </w:r>
-      <w:r>
-        <w:t xml:space="preserve"> </w:t>
-      </w:r>
-      <w:r>
-        <w:t xml:space="preserve">lake</w:t>
-      </w:r>
-      <w:r>
-        <w:t xml:space="preserve"> </w:t>
-      </w:r>
-      <w:r>
-        <w:t xml:space="preserve">temperature</w:t>
-      </w:r>
-      <w:r>
-        <w:t xml:space="preserve"> </w:t>
-      </w:r>
-      <w:r>
-        <w:t xml:space="preserve">and</w:t>
-      </w:r>
-      <w:r>
-        <w:t xml:space="preserve"> </w:t>
-      </w:r>
-      <w:r>
-        <w:t xml:space="preserve">productivity.</w:t>
-      </w:r>
-      <w:r>
-        <w:t xml:space="preserve"> </w:t>
-      </w:r>
-      <w:r>
-        <w:t xml:space="preserve">Additionally,</w:t>
-      </w:r>
-      <w:r>
-        <w:t xml:space="preserve"> </w:t>
-      </w:r>
-      <w:r>
-        <w:t xml:space="preserve">we</w:t>
-      </w:r>
-      <w:r>
-        <w:t xml:space="preserve"> </w:t>
-      </w:r>
-      <w:r>
-        <w:t xml:space="preserve">demonstrate</w:t>
-      </w:r>
-      <w:r>
-        <w:t xml:space="preserve"> </w:t>
-      </w:r>
-      <w:r>
-        <w:t xml:space="preserve">both</w:t>
-      </w:r>
-      <w:r>
-        <w:t xml:space="preserve"> </w:t>
-      </w:r>
-      <w:r>
-        <w:t xml:space="preserve">the</w:t>
-      </w:r>
-      <w:r>
-        <w:t xml:space="preserve"> </w:t>
-      </w:r>
-      <w:r>
-        <w:t xml:space="preserve">value</w:t>
-      </w:r>
-      <w:r>
-        <w:t xml:space="preserve"> </w:t>
-      </w:r>
-      <w:r>
-        <w:t xml:space="preserve">of</w:t>
-      </w:r>
-      <w:r>
-        <w:t xml:space="preserve"> </w:t>
-      </w:r>
-      <w:r>
-        <w:t xml:space="preserve">long-term</w:t>
-      </w:r>
-      <w:r>
-        <w:t xml:space="preserve"> </w:t>
-      </w:r>
-      <w:r>
-        <w:t xml:space="preserve">monitoring</w:t>
-      </w:r>
-      <w:r>
-        <w:t xml:space="preserve"> </w:t>
-      </w:r>
-      <w:r>
-        <w:t xml:space="preserve">programs,</w:t>
-      </w:r>
-      <w:r>
-        <w:t xml:space="preserve"> </w:t>
-      </w:r>
-      <w:r>
-        <w:t xml:space="preserve">like</w:t>
-      </w:r>
-      <w:r>
-        <w:t xml:space="preserve"> </w:t>
-      </w:r>
-      <w:r>
-        <w:t xml:space="preserve">URIWW,</w:t>
-      </w:r>
-      <w:r>
-        <w:t xml:space="preserve"> </w:t>
-      </w:r>
-      <w:r>
-        <w:t xml:space="preserve">for</w:t>
-      </w:r>
-      <w:r>
-        <w:t xml:space="preserve"> </w:t>
-      </w:r>
-      <w:r>
-        <w:t xml:space="preserve">identifying</w:t>
-      </w:r>
-      <w:r>
-        <w:t xml:space="preserve"> </w:t>
-      </w:r>
-      <w:r>
-        <w:t xml:space="preserve">trends</w:t>
-      </w:r>
-      <w:r>
-        <w:t xml:space="preserve"> </w:t>
-      </w:r>
-      <w:r>
-        <w:t xml:space="preserve">in</w:t>
-      </w:r>
-      <w:r>
-        <w:t xml:space="preserve"> </w:t>
-      </w:r>
-      <w:r>
-        <w:t xml:space="preserve">environmental</w:t>
-      </w:r>
-      <w:r>
-        <w:t xml:space="preserve"> </w:t>
-      </w:r>
-      <w:r>
-        <w:t xml:space="preserve">condition,</w:t>
-      </w:r>
-      <w:r>
-        <w:t xml:space="preserve"> </w:t>
-      </w:r>
-      <w:r>
-        <w:t xml:space="preserve">and</w:t>
-      </w:r>
-      <w:r>
-        <w:t xml:space="preserve"> </w:t>
-      </w:r>
-      <w:r>
-        <w:t xml:space="preserve">the</w:t>
-      </w:r>
-      <w:r>
-        <w:t xml:space="preserve"> </w:t>
-      </w:r>
-      <w:r>
-        <w:t xml:space="preserve">utility</w:t>
-      </w:r>
-      <w:r>
-        <w:t xml:space="preserve"> </w:t>
-      </w:r>
-      <w:r>
-        <w:t xml:space="preserve">of</w:t>
-      </w:r>
-      <w:r>
-        <w:t xml:space="preserve"> </w:t>
-      </w:r>
-      <w:r>
-        <w:t xml:space="preserve">site-specific</w:t>
-      </w:r>
-      <w:r>
-        <w:t xml:space="preserve"> </w:t>
-      </w:r>
-      <w:r>
-        <w:t xml:space="preserve">z-scores</w:t>
-      </w:r>
-      <w:r>
-        <w:t xml:space="preserve"> </w:t>
-      </w:r>
-      <w:r>
-        <w:t xml:space="preserve">for</w:t>
-      </w:r>
-      <w:r>
-        <w:t xml:space="preserve"> </w:t>
-      </w:r>
-      <w:r>
-        <w:t xml:space="preserve">analyzing</w:t>
-      </w:r>
-      <w:r>
-        <w:t xml:space="preserve"> </w:t>
-      </w:r>
-      <w:r>
-        <w:t xml:space="preserve">for</w:t>
-      </w:r>
-      <w:r>
-        <w:t xml:space="preserve"> </w:t>
-      </w:r>
-      <w:r>
-        <w:t xml:space="preserve">long-term</w:t>
-      </w:r>
-      <w:r>
-        <w:t xml:space="preserve"> </w:t>
-      </w:r>
-      <w:r>
-        <w:t xml:space="preserve">trends.</w:t>
-      </w:r>
-    </w:p>
-    <w:p>
-      <w:pPr>
-        <w:pStyle w:val="Heading1"/>
-      </w:pPr>
-      <w:bookmarkStart w:id="21" w:name="introduction"/>
-      <w:r>
-        <w:t xml:space="preserve">Introduction</w:t>
-      </w:r>
-      <w:bookmarkEnd w:id="21"/>
-    </w:p>
-    <w:p>
-      <w:pPr>
-        <w:pStyle w:val="FirstParagraph"/>
-      </w:pPr>
-      <w:r>
-        <w:t xml:space="preserve">Aquatic ecosystems have been altered as the result of human activities modifying nutrient cycling on a global scale</w:t>
-      </w:r>
-      <w:r>
-        <w:t xml:space="preserve"> </w:t>
-      </w:r>
-      <w:r>
-        <w:t xml:space="preserve">(Vitousek et al. 1997, Filippelli 2008, Finlay et al. 2013)</w:t>
-      </w:r>
-      <w:r>
-        <w:t xml:space="preserve">. Because of their position in the landscape, lakes can function as integrators and sentinels for these anthropogenic effects</w:t>
-      </w:r>
-      <w:r>
-        <w:t xml:space="preserve"> </w:t>
-      </w:r>
-      <w:r>
-        <w:t xml:space="preserve">(Williamson et al. 2008, Schindler 2009)</w:t>
-      </w:r>
-      <w:r>
-        <w:t xml:space="preserve">. Increasing nutrient inputs, particularly of N and P, derived from intensive agriculture and densely populated urban areas have contributed to the eutrophication of many lakes</w:t>
-      </w:r>
-      <w:r>
-        <w:t xml:space="preserve"> </w:t>
-      </w:r>
-      <w:r>
-        <w:t xml:space="preserve">(Carpenter et al. 1998, Smith 2003)</w:t>
-      </w:r>
-      <w:r>
-        <w:t xml:space="preserve">. This eutrophication suggests an increase in the frequency and severity of harmful algal blooms, greater risks for human and animal health, and potential economic costs associated with eutrophic waters</w:t>
-      </w:r>
-      <w:r>
-        <w:t xml:space="preserve"> </w:t>
-      </w:r>
-      <w:r>
-        <w:t xml:space="preserve">(Dodds et al. 2008 , Paerl and Huisman 2009, Kosten et al. 2012, Michalak et al. 2013, Taranu et al. 2015, Brooks et al. 2016)</w:t>
-      </w:r>
-      <w:r>
-        <w:t xml:space="preserve">. To address these problems, management strategies have historically focused on reducing P inputs to lakes, but research also suggests that reducing N inputs may be more effective in certain situations</w:t>
-      </w:r>
-      <w:r>
-        <w:t xml:space="preserve"> </w:t>
-      </w:r>
-      <w:r>
-        <w:t xml:space="preserve">(Schindler et al. 2008, Paerl et al. 2016)</w:t>
-      </w:r>
-      <w:r>
-        <w:t xml:space="preserve">. These studies indicate that spatial differences and relationships between N, P, and chlorophyll</w:t>
+        <w:t xml:space="preserve"> </w:t>
+      </w:r>
+      <w:r>
+        <w:t xml:space="preserve">(Herlihy et al. 2013, Yuan et al. 2014)</w:t>
+      </w:r>
+      <w:r>
+        <w:t xml:space="preserve"> </w:t>
+      </w:r>
+      <w:r>
+        <w:t xml:space="preserve">(I’m not sure how this NLA fits into this. Again, let’s chat). Studying trends across large spatial scales can evaluate the effects of eutrophication such as the degradation of oligotrophic systems as P increases</w:t>
+      </w:r>
+      <w:r>
+        <w:t xml:space="preserve"> </w:t>
+      </w:r>
+      <w:r>
+        <w:t xml:space="preserve">(Stoddard et al. 2016)</w:t>
+      </w:r>
+      <w:r>
+        <w:t xml:space="preserve">. Broad-scale data can also be used for water quality modeling across a range of spatial scales including for predicting lake trophic state, which is predictive of ecosystem condition</w:t>
+      </w:r>
+      <w:r>
+        <w:t xml:space="preserve"> </w:t>
+      </w:r>
+      <w:r>
+        <w:t xml:space="preserve">(Hollister et al. 2016, Nojavan et al. 2019)</w:t>
+      </w:r>
+      <w:r>
+        <w:t xml:space="preserve">. These trophic state models indicate that landscape variables (i.e. ecoregion, elevation, and latitude) are important and that regional trends exist. Lake-specific drivers are also important for predicting continental-scale water quality which adds an additional layer of complexity</w:t>
+      </w:r>
+      <w:r>
+        <w:t xml:space="preserve"> </w:t>
+      </w:r>
+      <w:r>
+        <w:t xml:space="preserve">(Read et al. 2015)</w:t>
+      </w:r>
+      <w:r>
+        <w:t xml:space="preserve">. Despite these challenges, it is important to study at multiple spatial scales because emergent trends on regional or continental scales may not be evident when studying individual lakes</w:t>
+      </w:r>
+      <w:r>
+        <w:t xml:space="preserve"> </w:t>
+      </w:r>
+      <w:r>
+        <w:t xml:space="preserve">(Cheruvelil et al. 2013, Lottig et al. 2014)</w:t>
+      </w:r>
+      <w:r>
+        <w:t xml:space="preserve">.</w:t>
+      </w:r>
+    </w:p>
+    <w:p>
+      <w:pPr>
+        <w:pStyle w:val="BodyText"/>
+      </w:pPr>
+      <w:r>
+        <w:t xml:space="preserve">Previous studies using regional data from the northeastern and midwestern United States (US) have investigated spatial and temporal water quality trends and have shown differences based on scale. Macro-scale (i.e. subcontinental) drivers of water quality trends are complex and may vary temporally</w:t>
+      </w:r>
+      <w:r>
+        <w:t xml:space="preserve"> </w:t>
+      </w:r>
+      <w:r>
+        <w:t xml:space="preserve">(Lottig et al. 2017)</w:t>
+      </w:r>
+      <w:r>
+        <w:t xml:space="preserve">. This complexity can cause nutrient (N and P) trends to have different drivers than ratios of the individual nutrients</w:t>
+      </w:r>
+      <w:r>
+        <w:t xml:space="preserve"> </w:t>
+      </w:r>
+      <w:r>
+        <w:t xml:space="preserve">(Collins et al. 2017)</w:t>
+      </w:r>
+      <w:r>
+        <w:t xml:space="preserve">. On a regional scale, trends of N, P, and chlorophyll</w:t>
       </w:r>
       <w:r>
         <w:t xml:space="preserve"> </w:t>
@@ -2127,7 +2242,71 @@
         <w:t xml:space="preserve"> </w:t>
       </w:r>
       <w:r>
-        <w:t xml:space="preserve">exist and that long-term studies are needed to identify trends at local, regional, and national scales (I’m confused about this sentence- not sure how to edit. Let’s discuss it). Maybe… These studies indicate that relationships between N, P, and chlorophyll</w:t>
+        <w:t xml:space="preserve">differ as factors such as land use and climate vary among regions, particularly when comparing the northeastern and midwestern US</w:t>
+      </w:r>
+      <w:r>
+        <w:t xml:space="preserve"> </w:t>
+      </w:r>
+      <w:r>
+        <w:t xml:space="preserve">(Filstrup et al. 2014, 2018)</w:t>
+      </w:r>
+      <w:r>
+        <w:t xml:space="preserve">. Thus, it was surprising when stasis was reported over a 25 year period for these regions</w:t>
+      </w:r>
+      <w:r>
+        <w:t xml:space="preserve"> </w:t>
+      </w:r>
+      <w:r>
+        <w:t xml:space="preserve">(Oliver et al. 2017)</w:t>
+      </w:r>
+      <w:r>
+        <w:t xml:space="preserve">. Given what is known about long-term trends in water quality within the broader region of the northeastern United States, we were curious if those trends were also present in water quality in Rhode Island lakes and reservoirs.</w:t>
+      </w:r>
+    </w:p>
+    <w:p>
+      <w:pPr>
+        <w:pStyle w:val="BodyText"/>
+      </w:pPr>
+      <w:r>
+        <w:t xml:space="preserve">Examining long-term trends in Rhode Island lakes is possible because of the data gathered by University of Rhode Island’s Watershed Watch (URIWW). URIWW is a citizen science program founded in the late 1980’s that has built a robust collaboration between URI scientists and a vast network of volunteer monitors. Volunteer monitors are trained and then collect</w:t>
+      </w:r>
+      <w:r>
+        <w:t xml:space="preserve"> </w:t>
+      </w:r>
+      <w:r>
+        <w:rPr>
+          <w:i/>
+        </w:rPr>
+        <w:t xml:space="preserve">in situ</w:t>
+      </w:r>
+      <w:r>
+        <w:t xml:space="preserve"> </w:t>
+      </w:r>
+      <w:r>
+        <w:t xml:space="preserve">data as well as whole water samples during the growing season. These types of citizen science efforts allow for the collection of reliable data that in turn lead to crucial and frequently unexpected insights</w:t>
+      </w:r>
+      <w:r>
+        <w:t xml:space="preserve"> </w:t>
+      </w:r>
+      <w:r>
+        <w:t xml:space="preserve">(Dickinson et al. 2012, Kosmala et al. 2016)</w:t>
+      </w:r>
+      <w:r>
+        <w:t xml:space="preserve">. Here specifically, URIWW data contributed to not only the larger regional study by Oliver et al. </w:t>
+      </w:r>
+      <w:r>
+        <w:t xml:space="preserve">(Oliver et al. 2017)</w:t>
+      </w:r>
+      <w:r>
+        <w:t xml:space="preserve">, but also allowed us to examine the long-term trends specifically in Rhode Island.</w:t>
+      </w:r>
+    </w:p>
+    <w:p>
+      <w:pPr>
+        <w:pStyle w:val="BodyText"/>
+      </w:pPr>
+      <w:r>
+        <w:t xml:space="preserve">Thus, the goals of this study were to examine approximately 25 years of lake and reservoir data in Rhode Island and answer two questions. First, what are the state-wide trends in total nitrogen (TN), total phosphorus (TP), total nitrogen to total phosphorus ratio (TN:TP), chlorophyll</w:t>
       </w:r>
       <w:r>
         <w:t xml:space="preserve"> </w:t>
@@ -2139,189 +2318,7 @@
         <w:t xml:space="preserve">a</w:t>
       </w:r>
       <w:r>
-        <w:t xml:space="preserve"> </w:t>
-      </w:r>
-      <w:r>
-        <w:t xml:space="preserve">exist and these relationships are spatially complex; long-term studies are needed to identify trends at local, regional, and national scales.</w:t>
-      </w:r>
-    </w:p>
-    <w:p>
-      <w:pPr>
-        <w:pStyle w:val="BodyText"/>
-      </w:pPr>
-      <w:r>
-        <w:t xml:space="preserve">Attempts to explore these spatial dyanmics are available (my attempt at intro sentence for paragraph). Programs such as USEPA’s National Lakes Assessment (NLA) provide data that allow for continental-scale water quality analysis. These analyses can be used for managing water resources by developing water quality criteria for N, P, and chlorophyll</w:t>
-      </w:r>
-      <w:r>
-        <w:t xml:space="preserve"> </w:t>
-      </w:r>
-      <w:r>
-        <w:rPr>
-          <w:i/>
-        </w:rPr>
-        <w:t xml:space="preserve">a</w:t>
-      </w:r>
-      <w:r>
-        <w:t xml:space="preserve"> </w:t>
-      </w:r>
-      <w:r>
-        <w:t xml:space="preserve">(Herlihy et al. 2013, Yuan et al. 2014)</w:t>
-      </w:r>
-      <w:r>
-        <w:t xml:space="preserve"> </w:t>
-      </w:r>
-      <w:r>
-        <w:t xml:space="preserve">(I’m not sure how this NLA fits into this. Again, let’s chat). Studying trends across large spatial scales can evaluate the effects of eutrophication such as the degradation of oligotrophic systems as P increases</w:t>
-      </w:r>
-      <w:r>
-        <w:t xml:space="preserve">(Stoddard et al. 2016)</w:t>
-      </w:r>
-      <w:r>
-        <w:t xml:space="preserve">. Broad-scale data can also be used for water quality modeling across a range of spatial scales including for predicting lake trophic state, which is predictive of ecosystem condition</w:t>
-      </w:r>
-      <w:r>
-        <w:t xml:space="preserve"> </w:t>
-      </w:r>
-      <w:r>
-        <w:t xml:space="preserve">(Hollister et al. 2016, Nojavan et al. 2019)</w:t>
-      </w:r>
-      <w:r>
-        <w:t xml:space="preserve">. These trophic state models indicate that landscape variables (i.e. ecoregion, elevation, and latitude) are important and that regional trends exist. Lake-specific drivers are also important for predicting continental-scale water quality which adds an additional layer of complexity</w:t>
-      </w:r>
-      <w:r>
-        <w:t xml:space="preserve"> </w:t>
-      </w:r>
-      <w:r>
-        <w:t xml:space="preserve">(Read et al. 2015)</w:t>
-      </w:r>
-      <w:r>
-        <w:t xml:space="preserve">. Despite these challenges, it is important to study at multiple spatial scales because emergent trends on regional or continental scales may not be evident when studying individual lakes</w:t>
-      </w:r>
-      <w:r>
-        <w:t xml:space="preserve"> </w:t>
-      </w:r>
-      <w:r>
-        <w:t xml:space="preserve">(Cheruvelil et al. 2013, Lottig et al. 2014)</w:t>
-      </w:r>
-      <w:r>
-        <w:t xml:space="preserve">. (thought- Maybe this paragraph just needs a introduction sentence. )</w:t>
-      </w:r>
-    </w:p>
-    <w:p>
-      <w:pPr>
-        <w:pStyle w:val="BodyText"/>
-      </w:pPr>
-      <w:r>
-        <w:t xml:space="preserve">Previous studies using regional data from the Northeastern and Midwestern (I don’t actually think these should be capitalized, but they are elsewhere in the paper) United States have investigated spatial and temporal water quality trends and have shown differences based on scale. Macro-scale (i.e. subcontinental) drivers of water quality trends are complex and may vary temporally</w:t>
-      </w:r>
-      <w:r>
-        <w:t xml:space="preserve"> </w:t>
-      </w:r>
-      <w:r>
-        <w:t xml:space="preserve">(Lottig et al. 2017)</w:t>
-      </w:r>
-      <w:r>
-        <w:t xml:space="preserve">. This complexity can cause nutrient (N and P) trends to have different drivers than ratios of the individual nutrients</w:t>
-      </w:r>
-      <w:r>
-        <w:t xml:space="preserve"> </w:t>
-      </w:r>
-      <w:r>
-        <w:t xml:space="preserve">(Collins et al. 2017)</w:t>
-      </w:r>
-      <w:r>
-        <w:t xml:space="preserve">. On a regional scale, trends of N, P, and chlorophyll</w:t>
-      </w:r>
-      <w:r>
-        <w:t xml:space="preserve"> </w:t>
-      </w:r>
-      <w:r>
-        <w:rPr>
-          <w:i/>
-        </w:rPr>
-        <w:t xml:space="preserve">a</w:t>
-      </w:r>
-      <w:r>
-        <w:t xml:space="preserve"> </w:t>
-      </w:r>
-      <w:r>
-        <w:t xml:space="preserve">differ as factors such as land use and climate vary among regions, particularly when comparing the Northeastern and Midwestern US</w:t>
-      </w:r>
-      <w:r>
-        <w:t xml:space="preserve"> </w:t>
-      </w:r>
-      <w:r>
-        <w:t xml:space="preserve">(Filstrup et al. 2014, 2018)</w:t>
-      </w:r>
-      <w:r>
-        <w:t xml:space="preserve">. Thus, it was surprising when stasis was reported over a 25 year period for these regions</w:t>
-      </w:r>
-      <w:r>
-        <w:t xml:space="preserve"> </w:t>
-      </w:r>
-      <w:r>
-        <w:t xml:space="preserve">(Oliver et al. 2017)</w:t>
-      </w:r>
-      <w:r>
-        <w:t xml:space="preserve">. Given what is known about long-term trends in water quality within the broader region of the northeastern United States, we were curious if those trends were also present in water quality in Rhode Island lakes and reservoirs.</w:t>
-      </w:r>
-    </w:p>
-    <w:p>
-      <w:pPr>
-        <w:pStyle w:val="BodyText"/>
-      </w:pPr>
-      <w:r>
-        <w:t xml:space="preserve">Examining long-term trends in Rhode Island lakes is possible because of the data gathered by University of Rhode Island’s Watershed Watch (URIWW). URI’s Watershed Watch is a citizen science program founded in the late 1980’s that has built a robust collaboration between URI scientists and a vast network of non-expert volunteer monitors. Volunteer monitors are trained and then collect</w:t>
-      </w:r>
-      <w:r>
-        <w:t xml:space="preserve"> </w:t>
-      </w:r>
-      <w:r>
-        <w:rPr>
-          <w:i/>
-        </w:rPr>
-        <w:t xml:space="preserve">in situ</w:t>
-      </w:r>
-      <w:r>
-        <w:t xml:space="preserve"> </w:t>
-      </w:r>
-      <w:r>
-        <w:t xml:space="preserve">data as well as whole water samples during the growing season. These efforts have been ongoing in some waterbodies since 1988. These types of citizen science efforts allow for the collection of reliable data that in turn lead to crucial and frequently unexpected insights</w:t>
-      </w:r>
-      <w:r>
-        <w:t xml:space="preserve"> </w:t>
-      </w:r>
-      <w:r>
-        <w:t xml:space="preserve">(Dickinson et al. 2012, Kosmala et al. 2016)</w:t>
-      </w:r>
-      <w:r>
-        <w:t xml:space="preserve">. Here specifically, URIWW data contributed to not only the larger regional study by Oliver et al. </w:t>
-      </w:r>
-      <w:r>
-        <w:t xml:space="preserve">(Oliver et al. 2017)</w:t>
-      </w:r>
-      <w:r>
-        <w:t xml:space="preserve">, but also allowed us to examine the long-term trends in Rhode Island.</w:t>
-      </w:r>
-    </w:p>
-    <w:p>
-      <w:pPr>
-        <w:pStyle w:val="BodyText"/>
-      </w:pPr>
-      <w:r>
-        <w:t xml:space="preserve">Thus, the goals of this study were to examine approximately 25 years of lake and reservoir data in Rhode Island and answer two questions. First, what are the state-wide trends in total nitrogen (TN), total phosphorus (TP), total nitrogen to total phosphorus ratio (TN:TP), chlorophyll</w:t>
-      </w:r>
-      <w:r>
-        <w:t xml:space="preserve"> </w:t>
-      </w:r>
-      <w:r>
-        <w:rPr>
-          <w:i/>
-        </w:rPr>
-        <w:t xml:space="preserve">a</w:t>
-      </w:r>
-      <w:r>
-        <w:t xml:space="preserve">, and lake temperature. Second, are water quality trends in Rhode Island similar to regional trends in the Northeastern United states. Another focus of this paper was to apply existing methods for examining long-term climate records (e.g.,</w:t>
+        <w:t xml:space="preserve">, and lake temperature. Second, are water quality trends in Rhode Island similar to regional trends in the northeastern United states. Another focus of this paper was to apply existing methods for examining long-term climate records (e.g.,</w:t>
       </w:r>
       <w:r>
         <w:t xml:space="preserve"> </w:t>
@@ -2386,7 +2383,7 @@
         <w:pStyle w:val="FirstParagraph"/>
       </w:pPr>
       <w:r>
-        <w:t xml:space="preserve">The study area for this analysis includes lakes and reservoirs in the state of Rhode Island where data were collected by the University of Rhode Island’s Watershed Watch (URIWW) program (Figure 1). The URIWW is a volunteer monitoring program that has been collecting water quality data from Rhode Island lakes and reservoirs for over 25 years. The program began in 1988, monitoring 14 lakes and has now grown to include over 250 monitoring sites on over 120 waterbodies, including rivers/streams, and estuaries, with more than 400 trained volunteers. URIWW now provides more than 90% of Rhode Island’s lake multi-year baseline data (^I don’t know what this means- is a common knowledge I’m missing? If so, ignore), and is an integral part of the state’s environmental data collection strategy. Data QA/QC is treated with paramount importance; volunteers are trained both in the classroom and the field, and are provided with all the necessary equipment and supplies, along with scheduled collection dates. For freshwater lakes and reservoirs, weekly secchi depth and water temperature are recorded, along with bi-weekly chlorophyll</w:t>
+        <w:t xml:space="preserve">The study area for this analysis includes lakes and reservoirs in the state of Rhode Island where data were collected by the University of Rhode Island’s Watershed Watch program (Figure 1). The URIWW is a volunteer monitoring program that has been collecting water quality data from Rhode Island lakes and reservoirs for over 25 years. The program began in 1988, monitoring 14 lakes and has now grown to include over 250 monitoring sites on over 120 waterbodies, including rivers/streams, and estuaries, with more than 400 trained volunteers. URIWW now provides more than 90% of Rhode Island’s lake baseline data and is an integral part of the state’s environmental data collection strategy. Data QA/QC is treated with paramount importance; volunteers are trained both in the classroom and the field, and are provided with all the necessary equipment and supplies, along with scheduled collection dates. For freshwater lakes and reservoirs, weekly secchi depth and water temperature are recorded, along with bi-weekly chlorophyll</w:t>
       </w:r>
       <w:r>
         <w:t xml:space="preserve"> </w:t>
@@ -2401,7 +2398,7 @@
         <w:t xml:space="preserve"> </w:t>
       </w:r>
       <w:r>
-        <w:t xml:space="preserve">and dissolved oxygen. Water samples are collected three times per season (May through October) to be analyzed in the EPA-certified laboratory.</w:t>
+        <w:t xml:space="preserve">and dissolved oxygen. Water samples are collected three times per season (May through October) to be analyzed for nutrients in the EPA-certified laboratory.</w:t>
       </w:r>
     </w:p>
     <w:p>
@@ -2464,7 +2461,7 @@
         <w:pStyle w:val="BodyText"/>
       </w:pPr>
       <w:r>
-        <w:t xml:space="preserve">In particular, we selected URIWW data that matched the following criteria: 1) were sampled between 1990 and 2016, 2) were sampled in May to October, 3) and were sampled at a depth of 2 meters or less. For this analysis, we were interested in trends in lake temperature, TN, TP, TN:TP, and chlorophyll</w:t>
+        <w:t xml:space="preserve">In particular, we selected URIWW data that matched the following criteria: 1) were sampled between 1993 and 2016, 2) were sampled in May to October, 3) and were sampled at a depth of 2 meters or less. For this analysis, we were interested in trends in lake temperature, TN, TP, TN:TP, and chlorophyll</w:t>
       </w:r>
       <w:r>
         <w:t xml:space="preserve"> </w:t>
@@ -2476,7 +2473,7 @@
         <w:t xml:space="preserve">a</w:t>
       </w:r>
       <w:r>
-        <w:t xml:space="preserve">. For each of these parameters, we further filtered the data to select sites that had at least 10 years of data for a given parameter within the 1990 to 2016 timeframe. The final dataset used in our analysis included 69 lakes and reservoirs which had approximately 67 samples for temperature, 67 samples for chlorophyll</w:t>
+        <w:t xml:space="preserve">. For each of these parameters, we further filtered the data to select sites that had at least 10 years of data for a given parameter within the 1990 to 2016 time frame. The final dataset used in our analysis included 69 lakes and reservoirs which had approximately 67 samples for temperature, 67 samples for chlorophyll</w:t>
       </w:r>
       <w:r>
         <w:t xml:space="preserve"> </w:t>
@@ -2496,7 +2493,7 @@
         <w:pStyle w:val="BodyText"/>
       </w:pPr>
       <w:r>
-        <w:t xml:space="preserve">Additionally, prior studies have looked at water quality trends across a larger region of the Northeastern United states that included 17 states including Minnesota, Wisconsin, Iowa, Missouri, Illinois, Indiana, Michigan, Ohio, Pennsylvania, New York, New Jersey, Connecticut, Massachusetts, Rhode Island, Vermont, New Hampshire, and Maine</w:t>
+        <w:t xml:space="preserve">Additionally, prior studies have looked at water quality trends across a larger region of the northeastern United states that included 17 states including Minnesota, Wisconsin, Iowa, Missouri, Illinois, Indiana, Michigan, Ohio, Pennsylvania, New York, New Jersey, Connecticut, Massachusetts, Rhode Island, Vermont, New Hampshire, and Maine</w:t>
       </w:r>
       <w:r>
         <w:t xml:space="preserve"> </w:t>
@@ -2610,7 +2607,7 @@
         <w:t xml:space="preserve">(Jones and Hulme 1996)</w:t>
       </w:r>
       <w:r>
-        <w:t xml:space="preserve">). The general approach is to calculate site-specific deviations from a long-term mean over a pre-determined reference period. This allows all sites to be shifted to a common base line and the deviations, or anomalies, show change over the specified reference period.</w:t>
+        <w:t xml:space="preserve">). The general approach is to calculate site-specific deviations from a long-term mean over a pre-determined reference period. This allows all sites to be shifted to a common baseline and the deviations, or anomalies, show change over the specified reference period.</w:t>
       </w:r>
     </w:p>
     <w:p>
@@ -2637,7 +2634,22 @@
         <w:t xml:space="preserve">(Jones and Hulme 1996)</w:t>
       </w:r>
       <w:r>
-        <w:t xml:space="preserve">). The resultant value is commonly referred to as a z-score. We used these z-scores to examine each water quality parameter for a trend over the time period of 1993 to 2016. Furthermore, since we are interested in water quality trends over time at individual sites, z-scores were calculated over the reference period, 1993-2016, for each site. We refer to this approach as the site-specific z-scores.</w:t>
+        <w:t xml:space="preserve">). The resultant value is commonly referred to as a z-score. We used these z-scores to examine each water quality parameter for a trend over the time period of 1993 to 2016. Furthermore, since we are interested in water quality trends over time at individual sites, z-scores were calculated over the reference period, 1993-2016, for each site. We refer to this approach as</w:t>
+      </w:r>
+      <w:r>
+        <w:t xml:space="preserve"> </w:t>
+      </w:r>
+      <w:r>
+        <w:t xml:space="preserve">“</w:t>
+      </w:r>
+      <w:r>
+        <w:t xml:space="preserve">site-specific z-scores</w:t>
+      </w:r>
+      <w:r>
+        <w:t xml:space="preserve">”</w:t>
+      </w:r>
+      <w:r>
+        <w:t xml:space="preserve">.</w:t>
       </w:r>
     </w:p>
     <w:p>
@@ -2814,7 +2826,7 @@
         </w:numPr>
       </w:pPr>
       <w:r>
-        <w:t xml:space="preserve">Calculate the z-score for each annual mean at each site by subtracting the reference mean and dividing by the reference standard deviation.</w:t>
+        <w:t xml:space="preserve">Calculate the z-score for each annual mean at each site by subtracting the annual and reference means and dividing by the reference standard deviation.</w:t>
       </w:r>
     </w:p>
     <w:p>
@@ -2927,7 +2939,7 @@
         <w:t xml:space="preserve"> </w:t>
       </w:r>
       <w:r>
-        <w:t xml:space="preserve">but using the trend analysis approach outlined above.</w:t>
+        <w:t xml:space="preserve">but using the site-specific z-score and trend analysis approach outlined above.</w:t>
       </w:r>
     </w:p>
     <w:p>
@@ -2945,7 +2957,7 @@
         <w:pStyle w:val="FirstParagraph"/>
       </w:pPr>
       <w:r>
-        <w:t xml:space="preserve">During the period of 1990 to 2016, Rhode Island lakes and reservoirs in our dataset had a mean lake temperature of 21.93 celsius, mean TN of 606.56 µg/l, mean TP of 24.44 µg/l, mean TN:TP ratio of 41.56 , and mean chlorophyll</w:t>
+        <w:t xml:space="preserve">During the period of 1993 to 2016, Rhode Island lakes and reservoirs in our dataset had a mean lake temperature of 21.93 celsius, mean TN of 606.56 µg/l, mean TP of 24.44 µg/l, mean TN:TP ratio of 41.56 , and mean chlorophyll</w:t>
       </w:r>
       <w:r>
         <w:t xml:space="preserve"> </w:t>
@@ -4190,36 +4202,6 @@
     </w:p>
     <w:p>
       <w:pPr>
-        <w:pStyle w:val="Compact"/>
-        <w:numPr>
-          <w:numId w:val="1002"/>
-          <w:ilvl w:val="0"/>
-        </w:numPr>
-      </w:pPr>
-      <w:r>
-        <w:t xml:space="preserve">Reminder- need to add</w:t>
-      </w:r>
-      <w:r>
-        <w:t xml:space="preserve"> </w:t>
-      </w:r>
-      <w:r>
-        <w:t xml:space="preserve">“</w:t>
-      </w:r>
-      <w:r>
-        <w:t xml:space="preserve">a</w:t>
-      </w:r>
-      <w:r>
-        <w:t xml:space="preserve">”</w:t>
-      </w:r>
-      <w:r>
-        <w:t xml:space="preserve"> </w:t>
-      </w:r>
-      <w:r>
-        <w:t xml:space="preserve">to figure titles</w:t>
-      </w:r>
-    </w:p>
-    <w:p>
-      <w:pPr>
         <w:pStyle w:val="CaptionedFigure"/>
       </w:pPr>
       <w:r>
@@ -4551,7 +4533,7 @@
         <w:t xml:space="preserve"> </w:t>
       </w:r>
       <w:r>
-        <w:t xml:space="preserve">our analysis shows little increasing trend in productivity at the regional scale (e.g. Northeastern and Mid-western United States). However, at the local scale of the state of Rhode Island, there is a clear increasing trend in productivity.</w:t>
+        <w:t xml:space="preserve">our analysis shows little increasing trend in productivity at the regional scale (e.g. northeastern and midwestern United States). However, at the local scale of the state of Rhode Island, there is a clear increasing trend in productivity.</w:t>
       </w:r>
     </w:p>
     <w:p>
@@ -4592,7 +4574,7 @@
         <w:pStyle w:val="BodyText"/>
       </w:pPr>
       <w:r>
-        <w:t xml:space="preserve">In addition to the annualized trends we address with this study, there are other trends that may be of interest. For example, what are the trends for water quality at finer temporal scales such as monthly or seasonal trends? Anecdotal evidence in Rhode Island [SHOULD REFERENCE THIS SOMEHOW - let’s ask Elizabeth] points to greater increases in temperature earlier and later in the growing season and suggests a lengthening of the growing season. Furthermore, preliminary analysis of the URIWW data back this up with mean temperature for May 1993 to May 1995 cooler by nearly a degree than mean temperature for May 2014 through May 2016. Additionally, are trends influenced by the current state of a given waterbody? For instance, are oligotrophic lakes showing stronger trends than eutorphic lakes or are all lakes showing similar trends regardless of current trophic status? These questions are beyond the scope of this study, but all warrant further, careful investigation.</w:t>
+        <w:t xml:space="preserve">In addition to the annualized trends we address with this study, there are other trends that may be of interest. For example, trends for water quality at finer temporal scales such as monthly or seasonal trends may be different than the annual trends we analyzed. Anecdotal evidence in Rhode Island [SHOULD REFERENCE THIS SOMEHOW - let’s ask Elizabeth] points to warmer temperature earlier and later in the year and suggests a lengthening of the growing season. Furthermore, preliminary analysis of the URIWW data back this up with mean temperature for May 1993 to May 1995 cooler by nearly a degree than mean temperature for May 2014 through May 2016. Additionally, it may be possible that the current trophic state of a given waterbody may partly explain the productivity changes in that lake. For instance, are oligotrophic lakes showing stronger trends than eutorphic lakes or are all lakes showing similar trends regardless of current trophic status? These questions are beyond the scope of this study, but all warrant further, careful investigation.</w:t>
       </w:r>
     </w:p>
     <w:p>
@@ -4610,7 +4592,7 @@
         <w:pStyle w:val="FirstParagraph"/>
       </w:pPr>
       <w:r>
-        <w:t xml:space="preserve">There are several broader management implications from the results of our analysis and of examining long-term water quality trends in general. In particular, this analysis provides much needed information about the long-term effects of current nutrient control efforts and identifies areas where additional information is required or a change in management approaches may be needed. First, as more long-term datasets become available, it is important for managers and stakeholders to receive feedback on long-term water quality trends. Specifically for this study, the results provide feedback to long time volunteer monitors, highlighting the importance of volunteer monitoring programs. Second, with information on long-term trends, it is possible to adapt management approaches to address areas of concern. Our results show increasing productivity even though the general long-term nutrient trends have been stable, suggesting the need to further reduce nutrients to compensate for warmer water temperatures, a longer growing season and associated higher productivity.</w:t>
+        <w:t xml:space="preserve">There are several broader management implications from the results of our analysis and of examining long-term water quality trends in general. In particular, this analysis provides much needed information about the long-term effects of current nutrient control efforts and identifies areas where additional information is required or a change in management approaches may be needed. First, as more long-term datasets become available, it is important for managers and stakeholders to receive feedback on long-term water quality trends. Specifically for this study, the results provide feedback to long time volunteer monitors, highlighting the importance of volunteer monitoring programs. Second, with information on long-term trends, it is possible to adapt management approaches to address areas of concern. Our results show increasing productivity even though the general long-term nutrient trends have been stable, suggesting the need to further reduce nutrients to compensate for warmer water temperatures, a possibly longer growing season and associated higher productivity.</w:t>
       </w:r>
     </w:p>
     <w:p>
@@ -4618,7 +4600,7 @@
         <w:pStyle w:val="BodyText"/>
       </w:pPr>
       <w:r>
-        <w:t xml:space="preserve">There are several possible approaches. First, nutrient load reductions may be possible through source controls and enhanced entrainment and treatment of ground and surface waters transporting nutrients to receiving waters. Green infrastructure approaches are one way to possibly achieve both goals [see notes]. Additionally, within-lake approaches may also be used. A promising approach is the restoration of freshwater mussels to waterbodies that historically had those species. Some studies have shown reductions in both nutrients and algal biomass [see notes].</w:t>
+        <w:t xml:space="preserve">There are several potential approaches. First, nutrient load reductions may be possible through source controls and enhanced entrainment and treatment of ground and surface waters transporting nutrients to receiving waters. Green infrastructure approaches are one way to possibly achieve both goals [see notes]. Additionally, within-lake approaches may also be used. A promising approach is the restoration of freshwater mussels to waterbodies that historically had those species. Some studies have shown reductions in both nutrients and algal biomass [see notes].</w:t>
       </w:r>
     </w:p>
     <w:p>
@@ -5671,109 +5653,6 @@
       <w:start w:val="1"/>
       <w:numFmt w:val="decimal"/>
       <w:lvlText w:val="%9."/>
-      <w:lvlJc w:val="left"/>
-      <w:pPr>
-        <w:tabs>
-          <w:tab w:val="num" w:pos="5760"/>
-        </w:tabs>
-        <w:ind w:left="6240" w:hanging="480"/>
-      </w:pPr>
-    </w:lvl>
-  </w:abstractNum>
-  <w:abstractNum w:abstractNumId="991">
-    <w:nsid w:val="71315dca"/>
-    <w:multiLevelType w:val="multilevel"/>
-    <w:lvl w:ilvl="0">
-      <w:numFmt w:val="bullet"/>
-      <w:lvlText w:val="•"/>
-      <w:lvlJc w:val="left"/>
-      <w:pPr>
-        <w:tabs>
-          <w:tab w:val="num" w:pos="0"/>
-        </w:tabs>
-        <w:ind w:left="480" w:hanging="480"/>
-      </w:pPr>
-    </w:lvl>
-    <w:lvl w:ilvl="1">
-      <w:numFmt w:val="bullet"/>
-      <w:lvlText w:val="–"/>
-      <w:lvlJc w:val="left"/>
-      <w:pPr>
-        <w:tabs>
-          <w:tab w:val="num" w:pos="720"/>
-        </w:tabs>
-        <w:ind w:left="1200" w:hanging="480"/>
-      </w:pPr>
-    </w:lvl>
-    <w:lvl w:ilvl="2">
-      <w:numFmt w:val="bullet"/>
-      <w:lvlText w:val="•"/>
-      <w:lvlJc w:val="left"/>
-      <w:pPr>
-        <w:tabs>
-          <w:tab w:val="num" w:pos="1440"/>
-        </w:tabs>
-        <w:ind w:left="1920" w:hanging="480"/>
-      </w:pPr>
-    </w:lvl>
-    <w:lvl w:ilvl="3">
-      <w:numFmt w:val="bullet"/>
-      <w:lvlText w:val="–"/>
-      <w:lvlJc w:val="left"/>
-      <w:pPr>
-        <w:tabs>
-          <w:tab w:val="num" w:pos="2160"/>
-        </w:tabs>
-        <w:ind w:left="2640" w:hanging="480"/>
-      </w:pPr>
-    </w:lvl>
-    <w:lvl w:ilvl="4">
-      <w:numFmt w:val="bullet"/>
-      <w:lvlText w:val="•"/>
-      <w:lvlJc w:val="left"/>
-      <w:pPr>
-        <w:tabs>
-          <w:tab w:val="num" w:pos="2880"/>
-        </w:tabs>
-        <w:ind w:left="3360" w:hanging="480"/>
-      </w:pPr>
-    </w:lvl>
-    <w:lvl w:ilvl="5">
-      <w:numFmt w:val="bullet"/>
-      <w:lvlText w:val="–"/>
-      <w:lvlJc w:val="left"/>
-      <w:pPr>
-        <w:tabs>
-          <w:tab w:val="num" w:pos="3600"/>
-        </w:tabs>
-        <w:ind w:left="4080" w:hanging="480"/>
-      </w:pPr>
-    </w:lvl>
-    <w:lvl w:ilvl="6">
-      <w:numFmt w:val="bullet"/>
-      <w:lvlText w:val="•"/>
-      <w:lvlJc w:val="left"/>
-      <w:pPr>
-        <w:tabs>
-          <w:tab w:val="num" w:pos="4320"/>
-        </w:tabs>
-        <w:ind w:left="4800" w:hanging="480"/>
-      </w:pPr>
-    </w:lvl>
-    <w:lvl w:ilvl="7">
-      <w:numFmt w:val="bullet"/>
-      <w:lvlText w:val="–"/>
-      <w:lvlJc w:val="left"/>
-      <w:pPr>
-        <w:tabs>
-          <w:tab w:val="num" w:pos="5040"/>
-        </w:tabs>
-        <w:ind w:left="5520" w:hanging="480"/>
-      </w:pPr>
-    </w:lvl>
-    <w:lvl w:ilvl="8">
-      <w:numFmt w:val="bullet"/>
-      <w:lvlText w:val="•"/>
       <w:lvlJc w:val="left"/>
       <w:pPr>
         <w:tabs>
@@ -5827,9 +5706,6 @@
     <w:lvlOverride w:ilvl="8">
       <w:startOverride w:val="1"/>
     </w:lvlOverride>
-  </w:num>
-  <w:num w:numId="1002">
-    <w:abstractNumId w:val="991"/>
   </w:num>
 </w:numbering>
 </file>

</xml_diff>

<commit_message>
merged bryan and stephen, after much anguish (caused by me).
</commit_message>
<xml_diff>
--- a/manuscript/manuscript.docx
+++ b/manuscript/manuscript.docx
@@ -834,7 +834,7 @@
         <w:t xml:space="preserve"> </w:t>
       </w:r>
       <w:r>
-        <w:t xml:space="preserve">Northeastern</w:t>
+        <w:t xml:space="preserve">northeastern</w:t>
       </w:r>
       <w:r>
         <w:t xml:space="preserve"> </w:t>
@@ -846,7 +846,7 @@
         <w:t xml:space="preserve"> </w:t>
       </w:r>
       <w:r>
-        <w:t xml:space="preserve">Midwestern</w:t>
+        <w:t xml:space="preserve">midwestern</w:t>
       </w:r>
       <w:r>
         <w:t xml:space="preserve"> </w:t>
@@ -2306,7 +2306,7 @@
         <w:pStyle w:val="BodyText"/>
       </w:pPr>
       <w:r>
-        <w:t xml:space="preserve">Thus, the goals of this study were to examine approximately 25 years of lake and reservoir data in Rhode Island and answer two questions. First, what are the state-wide trends in total nitrogen (TN), total phosphorus (TP), total nitrogen to total phosphorus ratio (TN:TP), chlorophyll</w:t>
+        <w:t xml:space="preserve">The goals of this study were to examine ~25 years of lake and reservoir data in Rhode Island and answer two questions. First, what are the state-wide trends in total nitrogen (TN), total phosphorus (TP), total nitrogen to total phosphorus ratio (TN:TP), chlorophyll</w:t>
       </w:r>
       <w:r>
         <w:t xml:space="preserve"> </w:t>
@@ -2398,7 +2398,7 @@
         <w:t xml:space="preserve"> </w:t>
       </w:r>
       <w:r>
-        <w:t xml:space="preserve">and dissolved oxygen. Water samples are collected three times per season (May through October) to be analyzed for nutrients in the EPA-certified laboratory.</w:t>
+        <w:t xml:space="preserve">and dissolved oxygen. Water samples are collected three times per season (May through October) to be analyzed for nutrients.</w:t>
       </w:r>
     </w:p>
     <w:p>
@@ -2814,7 +2814,7 @@
         </w:numPr>
       </w:pPr>
       <w:r>
-        <w:t xml:space="preserve">Calculate the long-term reference mean and reference standard deviation for all sites. This results in a single long-term mean and standard deviation for each of the sites.</w:t>
+        <w:t xml:space="preserve">Calculate the long-term reference mean and reference standard deviation for each site. This results in a single long-term mean and standard deviation for each of the sites.</w:t>
       </w:r>
     </w:p>
     <w:p>
@@ -2912,16 +2912,7 @@
         <w:pStyle w:val="FirstParagraph"/>
       </w:pPr>
       <w:r>
-        <w:t xml:space="preserve">Prior studies have shown relatively stable water quality in the lakes of the Northeastern United Sates</w:t>
-      </w:r>
-      <w:r>
-        <w:t xml:space="preserve"> </w:t>
-      </w:r>
-      <w:r>
-        <w:t xml:space="preserve">(Oliver et al. 2017)</w:t>
-      </w:r>
-      <w:r>
-        <w:t xml:space="preserve">. While the University of Rhode Island’s Watershed Watch data were included in that regional study, we were curious if regional trends were masking local trends in Rhode Island and thus, wanted to compare the trends at the regional scale to the trends at the state scale. The analysis conducted by Oliver et al. </w:t>
+        <w:t xml:space="preserve">Oliver et al. </w:t>
       </w:r>
       <w:r>
         <w:t xml:space="preserve">(2017)</w:t>
@@ -2930,16 +2921,7 @@
         <w:t xml:space="preserve"> </w:t>
       </w:r>
       <w:r>
-        <w:t xml:space="preserve">is a robust approach; however, to make direct comparisons between Rhode Island and the region, we re-analyzed the same dataset used by Oliver et al. </w:t>
-      </w:r>
-      <w:r>
-        <w:t xml:space="preserve">(2017)</w:t>
-      </w:r>
-      <w:r>
-        <w:t xml:space="preserve"> </w:t>
-      </w:r>
-      <w:r>
-        <w:t xml:space="preserve">but using the site-specific z-score and trend analysis approach outlined above.</w:t>
+        <w:t xml:space="preserve">showed relatively stable water quality in the lakes of the northeastern United States. While the University of Rhode Island’s Watershed Watch data were included in this regional study, we hypothesized that in the case of Rhode Island regional trends were masking local trends. Therefore, we decided to reanalyze the the LAGOSNE data to compare the trends at the regional scale to the trends at the Rhode Island state scale using the site-specific z-score and trend analysis approach outlined above.</w:t>
       </w:r>
     </w:p>
     <w:p>
@@ -4127,7 +4109,7 @@
         <w:pStyle w:val="FirstParagraph"/>
       </w:pPr>
       <w:r>
-        <w:t xml:space="preserve">Average annual scaled temperature in lakes and reservoirs appear to be increasing (slope: 0.038 , p-value: 0.00755) with the majority of years with average temperature greater than the long-term average occurring in the years since 2000 (Figure 3). Chlorophyll</w:t>
+        <w:t xml:space="preserve">Average annual scaled temperature in lakes and reservoirs appears to be increasing (slope: 0.038 , p-value: 0.00755) with the majority of years with average temperature greater than the long-term average occurring in the years since 2000 (Figure 3). Chlorophyll</w:t>
       </w:r>
       <w:r>
         <w:t xml:space="preserve"> </w:t>
@@ -4260,7 +4242,7 @@
         <w:pStyle w:val="BodyText"/>
       </w:pPr>
       <w:r>
-        <w:t xml:space="preserve">Mean annual trends for nutrients were weaker or showed no trend over time. The data suggest a positive trend in TN (slope: 0.023 , p-value: 0.00148); however, that perceived trend is driven by the lower than average TN values in 1993 and 1994 (Figure 5A.). Since 1995, the yearly trend is shows much lower increase over time (slope: 0.011, p-value: 0.04177). TP does not show a trend over time in the yearly z-scores (slope: 0.023 , p-value: 0.00148) and years that are over or under the average are evenly distributed over the years (Figure 6A.). The pattern is the same for the TN:TP ratio (slope: 0.012, p-value: 0.278) with little evidence suggesting a change in the concentrations of TN relative to the concentrations of TP (Figure 7A.). Data for all figures are available as a comma-separated values file,</w:t>
+        <w:t xml:space="preserve">Mean annual trends for nutrients were weaker or showed no trend over time. The data suggest a positive trend in TN (slope: 0.023 , p-value: 0.00148); however, that perceived trend is driven by the lower than average TN values in 1993 and 1994 (Figure 5A.). Since 1995, the yearly trend shows a much lower increase over time (slope: 0.011, p-value: 0.04177). TP does not show a trend over time in the yearly z-scores (slope: 0.009 , p-value: 0.21374) and years that are over or under the average are evenly distributed over the years (Figure 6A.). The pattern is the same for the TN:TP ratio (slope: 0.012, p-value: 0.278) with little evidence suggesting a change in the concentrations of TN relative to the concentrations of TP (Figure 7A.). Data for all figures are available as a comma-separated values file,</w:t>
       </w:r>
       <w:r>
         <w:t xml:space="preserve"> </w:t>
@@ -4494,7 +4476,7 @@
         <w:t xml:space="preserve"> </w:t>
       </w:r>
       <w:r>
-        <w:t xml:space="preserve">showed a very weak negative trend (slope: -0.001, p-value: 0.75122, Figure 4B.), TP showed a slight increasing trend (slope: 0.005, p-value: 0.2157, Figure 6B.), TN showed a slight negative trend (slope: 0.007, p-value: 0.46615, Figure 5B.) and the TN:TP ratio was also flat (slope: 0.01, p-value: 0.24931, Figure 7B.)</w:t>
+        <w:t xml:space="preserve">showed a very weak negative trend (slope: -0.001, p-value: 0.75122, Figure 4B.), TP showed a slight increasing trend (slope: 0.005, p-value: 0.2157, Figure 6B.), TN showed a slight negative trend (slope: 0.007, p-value: 0.46615, Figure 5B.) and the TN:TP showed little change (slope: 0.01, p-value: 0.24931, Figure 7B.)</w:t>
       </w:r>
     </w:p>
     <w:p>
@@ -4524,34 +4506,7 @@
         <w:t xml:space="preserve">a</w:t>
       </w:r>
       <w:r>
-        <w:t xml:space="preserve">, occur. One possible explanation is the long-term warming of Rhode Island lakes and reservoirs as also indicated by our analysis. Also, scale does indeed matter when trying to identify long-term water quality trends. Similar to the results of Oliver et al. </w:t>
-      </w:r>
-      <w:r>
-        <w:t xml:space="preserve">(2017,)</w:t>
-      </w:r>
-      <w:r>
-        <w:t xml:space="preserve"> </w:t>
-      </w:r>
-      <w:r>
-        <w:t xml:space="preserve">our analysis shows little increasing trend in productivity at the regional scale (e.g. northeastern and midwestern United States). However, at the local scale of the state of Rhode Island, there is a clear increasing trend in productivity.</w:t>
-      </w:r>
-    </w:p>
-    <w:p>
-      <w:pPr>
-        <w:pStyle w:val="Heading2"/>
-      </w:pPr>
-      <w:bookmarkStart w:id="41" w:name="trends"/>
-      <w:r>
-        <w:t xml:space="preserve">Trends</w:t>
-      </w:r>
-      <w:bookmarkEnd w:id="41"/>
-    </w:p>
-    <w:p>
-      <w:pPr>
-        <w:pStyle w:val="FirstParagraph"/>
-      </w:pPr>
-      <w:r>
-        <w:t xml:space="preserve">As previously mentioned, both temperature and chlorophyll</w:t>
+        <w:t xml:space="preserve">, occur. Over the same period we also demonstrate long-term warming of RI lakes and reservoirs. This suggests that the observed increase in productivity, as measured by chlorophyll</w:t>
       </w:r>
       <w:r>
         <w:t xml:space="preserve"> </w:t>
@@ -4563,10 +4518,49 @@
         <w:t xml:space="preserve">a</w:t>
       </w:r>
       <w:r>
-        <w:t xml:space="preserve"> </w:t>
-      </w:r>
-      <w:r>
-        <w:t xml:space="preserve">show increasing trends from 1993 to 2016 in Rhode Island lakes and reservoirs; while total nutrients and the TN:TP ratio are all relatively stable. These stable nutrient regimes may be partly explained by efforts to curb nutrient loadings (e.g., [EQIP at USDA (QK will provide), ]). Additionally, these results point to the fact that productivity is driven by processes operating at different scales. For instance, nutrient management is largely a local to watershed scale effort, but may also be regional as atmospheric nitrogen deposition can be a significant source of nitrogen [Boyer et al. 2002]. Similarly, warming lakes are driven by broader climate patterns, yet waterbody-specific factors such as catchment percent impervious and lake morphology can also impact temperature [Nelson &amp; Palmer, 2007]. Differences in regional and state level trends are driven by complex processes.</w:t>
+        <w:t xml:space="preserve">, may be a result of warming waters and not a response to changes in nutrient condition. Also, scale does indeed matter when trying to identify long-term water quality trends. Similar to the results of Oliver et al. </w:t>
+      </w:r>
+      <w:r>
+        <w:t xml:space="preserve">(2017)</w:t>
+      </w:r>
+      <w:r>
+        <w:t xml:space="preserve"> </w:t>
+      </w:r>
+      <w:r>
+        <w:t xml:space="preserve">our analysis shows little increasing trend in productivity at the regional scale (e.g. northeastern and mid-western United States). However, at the local scale of the state of Rhode Island, there is a clear increasing trend in productivity.</w:t>
+      </w:r>
+    </w:p>
+    <w:p>
+      <w:pPr>
+        <w:pStyle w:val="Heading2"/>
+      </w:pPr>
+      <w:bookmarkStart w:id="41" w:name="trends"/>
+      <w:r>
+        <w:t xml:space="preserve">Trends</w:t>
+      </w:r>
+      <w:bookmarkEnd w:id="41"/>
+    </w:p>
+    <w:p>
+      <w:pPr>
+        <w:pStyle w:val="FirstParagraph"/>
+      </w:pPr>
+      <w:r>
+        <w:t xml:space="preserve">As previously mentioned, both temperature and chlorophyll</w:t>
+      </w:r>
+      <w:r>
+        <w:t xml:space="preserve"> </w:t>
+      </w:r>
+      <w:r>
+        <w:rPr>
+          <w:i/>
+        </w:rPr>
+        <w:t xml:space="preserve">a</w:t>
+      </w:r>
+      <w:r>
+        <w:t xml:space="preserve"> </w:t>
+      </w:r>
+      <w:r>
+        <w:t xml:space="preserve">show increasing trends from 1993 to 2016 in Rhode Island lakes and reservoirs; while total nutrients and the TN:TP ratio are all relatively stable. Stable nutrient regimes may be partly explained by efforts to curb nutrient loadings (e.g., [EQIP at USDA (QK will provide)]). However, in many lakes there are still likely sufficient nutrients present, as a result of eutrophication, to allow for increases in productivity. Additionally, these results point to the fact that productivity is driven by processes operating at different scales. For instance, nutrient management is largely a local to watershed scale effort, but may also be regional as atmospheric nitrogen deposition can be a significant source of nitrogen [Boyer et al. 2002]. Similarly, warming lakes are driven by broader climate patterns, yet waterbody-specific factors such as catchment percent impervious and lake morphology can also impact temperature [Nelson &amp; Palmer, 2007]. Differences in regional and state level trends are driven by complex processes.</w:t>
       </w:r>
     </w:p>
     <w:p>
@@ -4600,7 +4594,7 @@
         <w:pStyle w:val="BodyText"/>
       </w:pPr>
       <w:r>
-        <w:t xml:space="preserve">There are several potential approaches. First, nutrient load reductions may be possible through source controls and enhanced entrainment and treatment of ground and surface waters transporting nutrients to receiving waters. Green infrastructure approaches are one way to possibly achieve both goals [see notes]. Additionally, within-lake approaches may also be used. A promising approach is the restoration of freshwater mussels to waterbodies that historically had those species. Some studies have shown reductions in both nutrients and algal biomass [see notes].</w:t>
+        <w:t xml:space="preserve">There are several possible approaches. First, nutrient load reductions may be possible through source controls and enhanced entrainment and treatment of ground and surface waters transporting nutrients to receiving waters. Green infrastructure approaches are one way to possibly achieve both goals [see notes]. Additionally, within-lake approaches may also be used. A promising approach is the restoration of freshwater mussels to waterbodies that historically had those species. Some studies have shown reductions in both nutrients and algal biomass [see notes].</w:t>
       </w:r>
     </w:p>
     <w:p>
@@ -4618,22 +4612,25 @@
         <w:pStyle w:val="FirstParagraph"/>
       </w:pPr>
       <w:r>
-        <w:t xml:space="preserve">The analysis approach we used here, site-specific z-scores, is not a novel method, but using it to examine water quality trends is novel as we could find few examples of using it specifically for water quality trends [NEED TO DO THIS LIT SEARCH]. This approach, and in particular non-scaled anomalies, does have a long history in the analysis of trends in climate</w:t>
-      </w:r>
-      <w:r>
-        <w:t xml:space="preserve"> </w:t>
-      </w:r>
-      <w:r>
-        <w:t xml:space="preserve">(Hansen et al. 2006 pp. hansen2010global, @jones1996calculating, @jones1999surface)</w:t>
-      </w:r>
-      <w:r>
-        <w:t xml:space="preserve">. We simply built on these methods and adapted them for use with long-term water quality trends. While other methods are valid and robust (e.g. </w:t>
-      </w:r>
-      <w:r>
-        <w:t xml:space="preserve">(Oliver et al. 2017)</w:t>
-      </w:r>
-      <w:r>
-        <w:t xml:space="preserve">), we chose averaged site-specific z-scores as they can provide readily interpretable results, especially for communicating to general audiences. In addition, the site-specific z-scores are robust to variations in sampling effort and in the timing of inclusion of given sampling locations (e.g., added later in a time period or removed). Lastly, this analysis is only possible because of the availability of sound, long-term data on water quality in Rhode Island. Without the URIWW data and the commitment and participation of more than 2500 volunteers over the years, our analyses would have been impossible. Going forward, it is important to appreciate the role that volunteer monitoring and citizen science programs can play in capturing and better understanding long term environmental trends.</w:t>
+        <w:t xml:space="preserve">The analysis approach we used here, site-specific z-scores, is not a novel method, but using it to examine water quality trends is a new application of the technique, as we could find few examples of using it specifically for water quality trends [NEED TO DO THIS LIT SEARCH]. This approach, and in particular non-scaled anomalies, does have a long history in the analysis of trends in climate</w:t>
+      </w:r>
+      <w:r>
+        <w:t xml:space="preserve"> </w:t>
+      </w:r>
+      <w:r>
+        <w:t xml:space="preserve">(Hansen et al. 2006, hansen2010global; Jones and Hulme 1996, Jones et al. 1999)</w:t>
+      </w:r>
+      <w:r>
+        <w:t xml:space="preserve">. We simply built on these methods and adapted them for use with long-term water quality trends. While other methods are valid and robust</w:t>
+      </w:r>
+      <w:r>
+        <w:t xml:space="preserve"> </w:t>
+      </w:r>
+      <w:r>
+        <w:t xml:space="preserve">(e.g. Oliver et al. 2017)</w:t>
+      </w:r>
+      <w:r>
+        <w:t xml:space="preserve">, we chose averaged site-specific z-scores as they can provide readily interpretable results, especially for communicating to general audiences. In addition, the site-specific z-scores are robust to variations in sampling effort and in the timing of inclusion of given sampling locations (e.g., added later in a time period or removed). Lastly, this analysis is only possible because of the availability of sound, long-term data on water quality in Rhode Island. Without the URIWW data and the commitment and participation of more than 2500 volunteers over the years, our analyses would have been impossible. Going forward, it is important to appreciate the role that volunteer monitoring and citizen science programs can play in capturing and better understanding long term environmental trends.</w:t>
       </w:r>
     </w:p>
     <w:p>

</xml_diff>

<commit_message>
really close for STICS, need a few citations.  See issues on GitHub.
</commit_message>
<xml_diff>
--- a/manuscript/manuscript.docx
+++ b/manuscript/manuscript.docx
@@ -2162,10 +2162,7 @@
         <w:t xml:space="preserve">(Herlihy et al. 2013, Yuan et al. 2014)</w:t>
       </w:r>
       <w:r>
-        <w:t xml:space="preserve"> </w:t>
-      </w:r>
-      <w:r>
-        <w:t xml:space="preserve">(I’m not sure how this NLA fits into this. Again, let’s chat). Studying trends across large spatial scales can evaluate the effects of eutrophication such as the degradation of oligotrophic systems as P increases</w:t>
+        <w:t xml:space="preserve">. Studying trends across large spatial scales can evaluate the effects of eutrophication such as the degradation of oligotrophic systems as P increases</w:t>
       </w:r>
       <w:r>
         <w:t xml:space="preserve"> </w:t>
@@ -2192,7 +2189,7 @@
         <w:t xml:space="preserve">(Read et al. 2015)</w:t>
       </w:r>
       <w:r>
-        <w:t xml:space="preserve">. Despite these challenges, it is important to study at multiple spatial scales because emergent trends on regional or continental scales may not be evident when studying individual lakes</w:t>
+        <w:t xml:space="preserve">. Despite these challenges, it is important to study lakes at multiple spatial scales because emergent trends on regional or continental scales may not be evident when studying individual lakes</w:t>
       </w:r>
       <w:r>
         <w:t xml:space="preserve"> </w:t>
@@ -2295,7 +2292,7 @@
         <w:t xml:space="preserve">. Here specifically, URIWW data contributed to not only the larger regional study by Oliver et al. </w:t>
       </w:r>
       <w:r>
-        <w:t xml:space="preserve">(Oliver et al. 2017)</w:t>
+        <w:t xml:space="preserve">(2017)</w:t>
       </w:r>
       <w:r>
         <w:t xml:space="preserve">, but also allowed us to examine the long-term trends specifically in Rhode Island.</w:t>
@@ -2318,16 +2315,19 @@
         <w:t xml:space="preserve">a</w:t>
       </w:r>
       <w:r>
-        <w:t xml:space="preserve">, and lake temperature. Second, are water quality trends in Rhode Island similar to regional trends in the northeastern United states. Another focus of this paper was to apply existing methods for examining long-term climate records (e.g.,</w:t>
-      </w:r>
-      <w:r>
-        <w:t xml:space="preserve"> </w:t>
-      </w:r>
-      <w:r>
-        <w:t xml:space="preserve">(Jones and Hulme 1996)</w:t>
-      </w:r>
-      <w:r>
-        <w:t xml:space="preserve">) to water quality data in order to examine long-term trends. Finally, this analysis has also been done using open data from the URI Watershed Watch program and the LAGOSNE project and the analysis in its entirety is available for independent reproduction at</w:t>
+        <w:t xml:space="preserve">, and lake temperature. Second, are water quality trends in Rhode Island similar to regional trends in the northeastern United states. Another focus of this paper was to apply existing methods for examining long-term climate records</w:t>
+      </w:r>
+      <w:r>
+        <w:t xml:space="preserve"> </w:t>
+      </w:r>
+      <w:r>
+        <w:t xml:space="preserve">(e.g., Jones and Hulme 1996)</w:t>
+      </w:r>
+      <w:r>
+        <w:t xml:space="preserve"> </w:t>
+      </w:r>
+      <w:r>
+        <w:t xml:space="preserve">to water quality data in order to examine long-term trends. Finally, this analysis has also been done using open data from the URI Watershed Watch program and the LAGOSNE project and the analysis in its entirety is available for independent reproduction at</w:t>
       </w:r>
       <w:r>
         <w:t xml:space="preserve"> </w:t>
@@ -4506,7 +4506,7 @@
         <w:t xml:space="preserve">a</w:t>
       </w:r>
       <w:r>
-        <w:t xml:space="preserve">, occur. Over the same period we also demonstrate long-term warming of RI lakes and reservoirs. This suggests that the observed increase in productivity, as measured by chlorophyll</w:t>
+        <w:t xml:space="preserve">, occur. Over the same period we also demonstrate long-term warming of Rhode Island lakes and reservoirs. This suggests that the observed increase in productivity, as measured by chlorophyll</w:t>
       </w:r>
       <w:r>
         <w:t xml:space="preserve"> </w:t>
@@ -4560,7 +4560,43 @@
         <w:t xml:space="preserve"> </w:t>
       </w:r>
       <w:r>
-        <w:t xml:space="preserve">show increasing trends from 1993 to 2016 in Rhode Island lakes and reservoirs; while total nutrients and the TN:TP ratio are all relatively stable. Stable nutrient regimes may be partly explained by efforts to curb nutrient loadings (e.g., [EQIP at USDA (QK will provide)]). However, in many lakes there are still likely sufficient nutrients present, as a result of eutrophication, to allow for increases in productivity. Additionally, these results point to the fact that productivity is driven by processes operating at different scales. For instance, nutrient management is largely a local to watershed scale effort, but may also be regional as atmospheric nitrogen deposition can be a significant source of nitrogen [Boyer et al. 2002]. Similarly, warming lakes are driven by broader climate patterns, yet waterbody-specific factors such as catchment percent impervious and lake morphology can also impact temperature [Nelson &amp; Palmer, 2007]. Differences in regional and state level trends are driven by complex processes.</w:t>
+        <w:t xml:space="preserve">show increasing trends from 1993 to 2016 in Rhode Island lakes and reservoirs; while total nutrients and the TN:TP ratio are all relatively stable. Stable nutrient regimes may be partly explained by efforts to curb nutrient loadings</w:t>
+      </w:r>
+      <w:r>
+        <w:t xml:space="preserve"> </w:t>
+      </w:r>
+      <w:r>
+        <w:t xml:space="preserve">(e.g. </w:t>
+      </w:r>
+      <w:r>
+        <w:rPr>
+          <w:b/>
+        </w:rPr>
+        <w:t xml:space="preserve">???</w:t>
+      </w:r>
+      <w:r>
+        <w:t xml:space="preserve">)</w:t>
+      </w:r>
+      <w:r>
+        <w:t xml:space="preserve">. However, in many lakes there are still likely sufficient nutrients present, as a result of eutrophication, to allow for increases in productivity. Additionally, these results point to the fact that productivity is driven by processes operating at different scales. For instance, nutrient management is largely a local to watershed scale effort, but may also be regional as atmospheric nitrogen deposition can be a significant source of nitrogen</w:t>
+      </w:r>
+      <w:r>
+        <w:t xml:space="preserve"> </w:t>
+      </w:r>
+      <w:r>
+        <w:t xml:space="preserve">(Boyer et al. 2002)</w:t>
+      </w:r>
+      <w:r>
+        <w:t xml:space="preserve">. Similarly, warming lakes are driven by broader climate patterns, yet waterbody-specific factors such as catchment percent impervious and lake morphology can also impact temperature</w:t>
+      </w:r>
+      <w:r>
+        <w:t xml:space="preserve"> </w:t>
+      </w:r>
+      <w:r>
+        <w:t xml:space="preserve">(Nelson and Palmer 2007)</w:t>
+      </w:r>
+      <w:r>
+        <w:t xml:space="preserve">. In short, differences in regional and state level trends are driven by complex and multi-scale processes.</w:t>
       </w:r>
     </w:p>
     <w:p>
@@ -4568,7 +4604,7 @@
         <w:pStyle w:val="BodyText"/>
       </w:pPr>
       <w:r>
-        <w:t xml:space="preserve">In addition to the annualized trends we address with this study, there are other trends that may be of interest. For example, trends for water quality at finer temporal scales such as monthly or seasonal trends may be different than the annual trends we analyzed. Anecdotal evidence in Rhode Island [SHOULD REFERENCE THIS SOMEHOW - let’s ask Elizabeth] points to warmer temperature earlier and later in the year and suggests a lengthening of the growing season. Furthermore, preliminary analysis of the URIWW data back this up with mean temperature for May 1993 to May 1995 cooler by nearly a degree than mean temperature for May 2014 through May 2016. Additionally, it may be possible that the current trophic state of a given waterbody may partly explain the productivity changes in that lake. For instance, are oligotrophic lakes showing stronger trends than eutorphic lakes or are all lakes showing similar trends regardless of current trophic status? These questions are beyond the scope of this study, but all warrant further, careful investigation.</w:t>
+        <w:t xml:space="preserve">In addition to the annualized trends we address with this study, there are other trends that may be of interest. For example, trends for water quality at finer temporal scales such as monthly or seasonal trends may be different than the annual trends we analyzed. Anecdotal evidence in Rhode Island points to warmer temperature earlier and later in the year and suggests a lengthening of the growing season. Furthermore, preliminary analysis of the URIWW data back this up with mean temperature for May 1993 to May 1995 cooler by nearly a degree than mean temperature for May 2014 through May 2016. Additionally, it may be possible that the current trophic state of a given waterbody may partly explain the productivity changes in that lake. For instance, are oligotrophic lakes showing stronger trends than eutorphic lakes or are all lakes showing similar trends regardless of current trophic status? These questions are beyond the scope of this study, but all warrant further, careful investigation.</w:t>
       </w:r>
     </w:p>
     <w:p>
@@ -4586,7 +4622,7 @@
         <w:pStyle w:val="FirstParagraph"/>
       </w:pPr>
       <w:r>
-        <w:t xml:space="preserve">There are several broader management implications from the results of our analysis and of examining long-term water quality trends in general. In particular, this analysis provides much needed information about the long-term effects of current nutrient control efforts and identifies areas where additional information is required or a change in management approaches may be needed. First, as more long-term datasets become available, it is important for managers and stakeholders to receive feedback on long-term water quality trends. Specifically for this study, the results provide feedback to long time volunteer monitors, highlighting the importance of volunteer monitoring programs. Second, with information on long-term trends, it is possible to adapt management approaches to address areas of concern. Our results show increasing productivity even though the general long-term nutrient trends have been stable, suggesting the need to further reduce nutrients to compensate for warmer water temperatures, a possibly longer growing season and associated higher productivity.</w:t>
+        <w:t xml:space="preserve">There are several broader management implications from the results of our analysis and of examining long-term water quality trends in general. In particular, this analysis provides much needed information about the long-term effects of current nutrient control efforts and identifies areas where additional information is required or a change in management approaches may be needed. First, as more long-term datasets become available, it is important for managers and stakeholders to receive feedback on long-term water quality trends. Specifically for this study, the results provide feedback to long time volunteer monitors, highlighting the importance of volunteer monitoring programs. Second, with information on long-term trends, it is possible to adapt management approaches to address areas of concern. Our results show increasing productivity even though the general long-term nutrient trends have been stable. This suggests the need to further reduce nutrients to compensate for warmer water temperatures and possible longer growing seasons.</w:t>
       </w:r>
     </w:p>
     <w:p>
@@ -4594,7 +4630,34 @@
         <w:pStyle w:val="BodyText"/>
       </w:pPr>
       <w:r>
-        <w:t xml:space="preserve">There are several possible approaches. First, nutrient load reductions may be possible through source controls and enhanced entrainment and treatment of ground and surface waters transporting nutrients to receiving waters. Green infrastructure approaches are one way to possibly achieve both goals [see notes]. Additionally, within-lake approaches may also be used. A promising approach is the restoration of freshwater mussels to waterbodies that historically had those species. Some studies have shown reductions in both nutrients and algal biomass [see notes].</w:t>
+        <w:t xml:space="preserve">There are several possible approaches to further reduce nutrient loads. First, nutrient load reductions may be possible through source controls and enhanced entrainment and treatment of ground and surface waters transporting nutrients to receiving waters. Green infrastructure approaches are one way to possibly achieve both goals</w:t>
+      </w:r>
+      <w:r>
+        <w:t xml:space="preserve"> </w:t>
+      </w:r>
+      <w:r>
+        <w:t xml:space="preserve">(e.g. </w:t>
+      </w:r>
+      <w:r>
+        <w:rPr>
+          <w:b/>
+        </w:rPr>
+        <w:t xml:space="preserve">???</w:t>
+      </w:r>
+      <w:r>
+        <w:t xml:space="preserve">)</w:t>
+      </w:r>
+      <w:r>
+        <w:t xml:space="preserve">. Additionally, within-lake approaches may also be used. A promising approach is the restoration of freshwater mussels to waterbodies that historically had those species. Some studies have shown reductions in both nutrients and algal biomass</w:t>
+      </w:r>
+      <w:r>
+        <w:t xml:space="preserve"> </w:t>
+      </w:r>
+      <w:r>
+        <w:t xml:space="preserve">(Kreeger et al. 2018)</w:t>
+      </w:r>
+      <w:r>
+        <w:t xml:space="preserve">.</w:t>
       </w:r>
     </w:p>
     <w:p>
@@ -4612,7 +4675,25 @@
         <w:pStyle w:val="FirstParagraph"/>
       </w:pPr>
       <w:r>
-        <w:t xml:space="preserve">The analysis approach we used here, site-specific z-scores, is not a novel method, but using it to examine water quality trends is a new application of the technique, as we could find few examples of using it specifically for water quality trends [NEED TO DO THIS LIT SEARCH]. This approach, and in particular non-scaled anomalies, does have a long history in the analysis of trends in climate</w:t>
+        <w:t xml:space="preserve">The analysis approach we used here, site-specific z-scores, is not a novel method, but using it to examine water quality trends is a new application of the technique, as we could find few examples of using it specifically for water quality trends</w:t>
+      </w:r>
+      <w:r>
+        <w:t xml:space="preserve"> </w:t>
+      </w:r>
+      <w:r>
+        <w:t xml:space="preserve">(</w:t>
+      </w:r>
+      <w:r>
+        <w:rPr>
+          <w:b/>
+        </w:rPr>
+        <w:t xml:space="preserve">???</w:t>
+      </w:r>
+      <w:r>
+        <w:t xml:space="preserve">)</w:t>
+      </w:r>
+      <w:r>
+        <w:t xml:space="preserve">. This approach, and in particular non-scaled anomalies, does have a long history in the analysis of trends in climate</w:t>
       </w:r>
       <w:r>
         <w:t xml:space="preserve"> </w:t>
@@ -4621,7 +4702,7 @@
         <w:t xml:space="preserve">(Hansen et al. 2006, hansen2010global; Jones and Hulme 1996, Jones et al. 1999)</w:t>
       </w:r>
       <w:r>
-        <w:t xml:space="preserve">. We simply built on these methods and adapted them for use with long-term water quality trends. While other methods are valid and robust</w:t>
+        <w:t xml:space="preserve">. We built on these methods and adapted them for use with long-term water quality trends. While other methods are valid and robust</w:t>
       </w:r>
       <w:r>
         <w:t xml:space="preserve"> </w:t>
@@ -4643,18 +4724,28 @@
       </w:r>
       <w:bookmarkEnd w:id="44"/>
     </w:p>
-    <w:bookmarkStart w:id="83" w:name="refs"/>
-    <w:bookmarkStart w:id="45" w:name="ref-brooks2016harmful"/>
+    <w:bookmarkStart w:id="86" w:name="refs"/>
+    <w:bookmarkStart w:id="45" w:name="ref-boyer2002anthropogenic"/>
     <w:p>
       <w:pPr>
         <w:pStyle w:val="Bibliography"/>
       </w:pPr>
       <w:r>
+        <w:t xml:space="preserve">Boyer, E. W., C. L. Goodale, N. A. Jaworski, and R. W. Howarth. 2002. Anthropogenic nitrogen sources and relationships to riverine nitrogen export in the northeastern usa. Biogeochemistry 57:137–169.</w:t>
+      </w:r>
+    </w:p>
+    <w:bookmarkEnd w:id="45"/>
+    <w:bookmarkStart w:id="46" w:name="ref-brooks2016harmful"/>
+    <w:p>
+      <w:pPr>
+        <w:pStyle w:val="Bibliography"/>
+      </w:pPr>
+      <w:r>
         <w:t xml:space="preserve">Brooks, B. W., J. M. Lazorchak, M. D. Howard, M.-V. V. Johnson, S. L. Morton, D. A. Perkins, E. D. Reavie, G. I. Scott, S. A. Smith, and J. A. Steevens. 2016. Are harmful algal blooms becoming the greatest inland water quality threat to public health and aquatic ecosystems? Environmental toxicology and chemistry 35:6–13.</w:t>
       </w:r>
     </w:p>
-    <w:bookmarkEnd w:id="45"/>
-    <w:bookmarkStart w:id="46" w:name="ref-carpenter1998nonpoint"/>
+    <w:bookmarkEnd w:id="46"/>
+    <w:bookmarkStart w:id="47" w:name="ref-carpenter1998nonpoint"/>
     <w:p>
       <w:pPr>
         <w:pStyle w:val="Bibliography"/>
@@ -4663,8 +4754,8 @@
         <w:t xml:space="preserve">Carpenter, S. R., N. F. Caraco, D. L. Correll, R. W. Howarth, A. N. Sharpley, and V. H. Smith. 1998. Nonpoint pollution of surface waters with phosphorus and nitrogen. Ecological applications 8:559–568.</w:t>
       </w:r>
     </w:p>
-    <w:bookmarkEnd w:id="46"/>
-    <w:bookmarkStart w:id="47" w:name="ref-cheruvelil2013multi"/>
+    <w:bookmarkEnd w:id="47"/>
+    <w:bookmarkStart w:id="48" w:name="ref-cheruvelil2013multi"/>
     <w:p>
       <w:pPr>
         <w:pStyle w:val="Bibliography"/>
@@ -4673,8 +4764,8 @@
         <w:t xml:space="preserve">Cheruvelil, K., P. Soranno, K. Webster, and M. Bremigan. 2013. Multi-scaled drivers of ecosystem state: Quantifying the importance of the regional spatial scale. Ecological Applications 23:1603–1618.</w:t>
       </w:r>
     </w:p>
-    <w:bookmarkEnd w:id="47"/>
-    <w:bookmarkStart w:id="48" w:name="ref-collins2017lake"/>
+    <w:bookmarkEnd w:id="48"/>
+    <w:bookmarkStart w:id="49" w:name="ref-collins2017lake"/>
     <w:p>
       <w:pPr>
         <w:pStyle w:val="Bibliography"/>
@@ -4683,8 +4774,8 @@
         <w:t xml:space="preserve">Collins, S. M., S. K. Oliver, J.-F. Lapierre, E. H. Stanley, J. R. Jones, T. Wagner, and P. A. Soranno. 2017. Lake nutrient stoichiometry is less predictable than nutrient concentrations at regional and sub-continental scales. Ecological applications 27:1529–1540.</w:t>
       </w:r>
     </w:p>
-    <w:bookmarkEnd w:id="48"/>
-    <w:bookmarkStart w:id="49" w:name="ref-dickinson2012current"/>
+    <w:bookmarkEnd w:id="49"/>
+    <w:bookmarkStart w:id="50" w:name="ref-dickinson2012current"/>
     <w:p>
       <w:pPr>
         <w:pStyle w:val="Bibliography"/>
@@ -4693,8 +4784,8 @@
         <w:t xml:space="preserve">Dickinson, J. L., J. Shirk, D. Bonter, R. Bonney, R. L. Crain, J. Martin, T. Phillips, and K. Purcell. 2012. The current state of citizen science as a tool for ecological research and public engagement. Frontiers in Ecology and the Environment 10:291–297.</w:t>
       </w:r>
     </w:p>
-    <w:bookmarkEnd w:id="49"/>
-    <w:bookmarkStart w:id="50" w:name="ref-dodds2008eutrophication"/>
+    <w:bookmarkEnd w:id="50"/>
+    <w:bookmarkStart w:id="51" w:name="ref-dodds2008eutrophication"/>
     <w:p>
       <w:pPr>
         <w:pStyle w:val="Bibliography"/>
@@ -4703,8 +4794,8 @@
         <w:t xml:space="preserve">Dodds, W. K., W. W. Bouska, J. L. Eitzmann, T. J. Pilger, K. L. Pitts, A. J. Riley, J. T. Schloesser, and D. J. Thornbrugh. 2008. Eutrophication of us freshwaters: Analysis of potential economic damages. ACS Publications.</w:t>
       </w:r>
     </w:p>
-    <w:bookmarkEnd w:id="50"/>
-    <w:bookmarkStart w:id="51" w:name="ref-filippelli2008global"/>
+    <w:bookmarkEnd w:id="51"/>
+    <w:bookmarkStart w:id="52" w:name="ref-filippelli2008global"/>
     <w:p>
       <w:pPr>
         <w:pStyle w:val="Bibliography"/>
@@ -4713,8 +4804,8 @@
         <w:t xml:space="preserve">Filippelli, G. M. 2008. The global phosphorus cycle: Past, present, and future. Elements 4:89–95.</w:t>
       </w:r>
     </w:p>
-    <w:bookmarkEnd w:id="51"/>
-    <w:bookmarkStart w:id="52" w:name="ref-filstrup2018evidence"/>
+    <w:bookmarkEnd w:id="52"/>
+    <w:bookmarkStart w:id="53" w:name="ref-filstrup2018evidence"/>
     <w:p>
       <w:pPr>
         <w:pStyle w:val="Bibliography"/>
@@ -4723,8 +4814,8 @@
         <w:t xml:space="preserve">Filstrup, C. T., T. Wagner, S. K. Oliver, C. A. Stow, K. E. Webster, E. H. Stanley, and J. A. Downing. 2018. Evidence for regional nitrogen stress on chlorophyll a in lakes across large landscape and climate gradients. Limnology and Oceanography 63:S324–S339.</w:t>
       </w:r>
     </w:p>
-    <w:bookmarkEnd w:id="52"/>
-    <w:bookmarkStart w:id="53" w:name="ref-filstrup2014regional"/>
+    <w:bookmarkEnd w:id="53"/>
+    <w:bookmarkStart w:id="54" w:name="ref-filstrup2014regional"/>
     <w:p>
       <w:pPr>
         <w:pStyle w:val="Bibliography"/>
@@ -4733,8 +4824,8 @@
         <w:t xml:space="preserve">Filstrup, C. T., T. Wagner, P. A. Soranno, E. H. Stanley, C. A. Stow, K. E. Webster, and J. A. Downing. 2014. Regional variability among nonlinear chlorophyll—phosphorus relationships in lakes. Limnology and Oceanography 59:1691–1703.</w:t>
       </w:r>
     </w:p>
-    <w:bookmarkEnd w:id="53"/>
-    <w:bookmarkStart w:id="54" w:name="ref-finlay2013human"/>
+    <w:bookmarkEnd w:id="54"/>
+    <w:bookmarkStart w:id="55" w:name="ref-finlay2013human"/>
     <w:p>
       <w:pPr>
         <w:pStyle w:val="Bibliography"/>
@@ -4743,8 +4834,8 @@
         <w:t xml:space="preserve">Finlay, J. C., G. E. Small, and R. W. Sterner. 2013. Human influences on nitrogen removal in lakes. Science 342:247–250.</w:t>
       </w:r>
     </w:p>
-    <w:bookmarkEnd w:id="54"/>
-    <w:bookmarkStart w:id="55" w:name="ref-hansen2006global"/>
+    <w:bookmarkEnd w:id="55"/>
+    <w:bookmarkStart w:id="56" w:name="ref-hansen2006global"/>
     <w:p>
       <w:pPr>
         <w:pStyle w:val="Bibliography"/>
@@ -4753,8 +4844,8 @@
         <w:t xml:space="preserve">Hansen, J., M. Sato, R. Ruedy, K. Lo, D. W. Lea, and M. Medina-Elizade. 2006. Global temperature change. Proceedings of the National Academy of Sciences 103:14288–14293.</w:t>
       </w:r>
     </w:p>
-    <w:bookmarkEnd w:id="55"/>
-    <w:bookmarkStart w:id="56" w:name="ref-helsel2002statistical"/>
+    <w:bookmarkEnd w:id="56"/>
+    <w:bookmarkStart w:id="57" w:name="ref-helsel2002statistical"/>
     <w:p>
       <w:pPr>
         <w:pStyle w:val="Bibliography"/>
@@ -4775,8 +4866,8 @@
         <w:t xml:space="preserve">. US Geological survey Reston, VA.</w:t>
       </w:r>
     </w:p>
-    <w:bookmarkEnd w:id="56"/>
-    <w:bookmarkStart w:id="57" w:name="ref-herlihy2013using"/>
+    <w:bookmarkEnd w:id="57"/>
+    <w:bookmarkStart w:id="58" w:name="ref-herlihy2013using"/>
     <w:p>
       <w:pPr>
         <w:pStyle w:val="Bibliography"/>
@@ -4785,8 +4876,8 @@
         <w:t xml:space="preserve">Herlihy, A. T., N. C. Kamman, J. C. Sifneos, D. Charles, M. D. Enache, and R. J. Stevenson. 2013. Using multiple approaches to develop nutrient criteria for lakes in the conterminous usa. Freshwater Science 32:367–384.</w:t>
       </w:r>
     </w:p>
-    <w:bookmarkEnd w:id="57"/>
-    <w:bookmarkStart w:id="58" w:name="ref-hollister2016modeling"/>
+    <w:bookmarkEnd w:id="58"/>
+    <w:bookmarkStart w:id="59" w:name="ref-hollister2016modeling"/>
     <w:p>
       <w:pPr>
         <w:pStyle w:val="Bibliography"/>
@@ -4795,8 +4886,8 @@
         <w:t xml:space="preserve">Hollister, J. W., W. B. Milstead, and B. J. Kreakie. 2016. Modeling lake trophic state: A random forest approach. Ecosphere 7.</w:t>
       </w:r>
     </w:p>
-    <w:bookmarkEnd w:id="58"/>
-    <w:bookmarkStart w:id="59" w:name="ref-hurlbert1984pseudoreplication"/>
+    <w:bookmarkEnd w:id="59"/>
+    <w:bookmarkStart w:id="60" w:name="ref-hurlbert1984pseudoreplication"/>
     <w:p>
       <w:pPr>
         <w:pStyle w:val="Bibliography"/>
@@ -4805,8 +4896,8 @@
         <w:t xml:space="preserve">Hurlbert, S. H. 1984. Pseudoreplication and the design of ecological field experiments. Ecological monographs 54:187–211.</w:t>
       </w:r>
     </w:p>
-    <w:bookmarkEnd w:id="59"/>
-    <w:bookmarkStart w:id="60" w:name="ref-jones1999surface"/>
+    <w:bookmarkEnd w:id="60"/>
+    <w:bookmarkStart w:id="61" w:name="ref-jones1999surface"/>
     <w:p>
       <w:pPr>
         <w:pStyle w:val="Bibliography"/>
@@ -4815,8 +4906,8 @@
         <w:t xml:space="preserve">Jones, P. D., M. New, D. E. Parker, S. Martin, and I. G. Rigor. 1999. Surface air temperature and its changes over the past 150 years. Reviews of Geophysics 37:173–199.</w:t>
       </w:r>
     </w:p>
-    <w:bookmarkEnd w:id="60"/>
-    <w:bookmarkStart w:id="61" w:name="ref-jones1996calculating"/>
+    <w:bookmarkEnd w:id="61"/>
+    <w:bookmarkStart w:id="62" w:name="ref-jones1996calculating"/>
     <w:p>
       <w:pPr>
         <w:pStyle w:val="Bibliography"/>
@@ -4825,8 +4916,8 @@
         <w:t xml:space="preserve">Jones, P., and M. Hulme. 1996. Calculating regional climatic time series for temperature and precipitation: Methods and illustrations. International Journal of Climatology: A Journal of the Royal Meteorological Society 16:361–377.</w:t>
       </w:r>
     </w:p>
-    <w:bookmarkEnd w:id="61"/>
-    <w:bookmarkStart w:id="62" w:name="ref-kosmala2016assessing"/>
+    <w:bookmarkEnd w:id="62"/>
+    <w:bookmarkStart w:id="63" w:name="ref-kosmala2016assessing"/>
     <w:p>
       <w:pPr>
         <w:pStyle w:val="Bibliography"/>
@@ -4835,8 +4926,8 @@
         <w:t xml:space="preserve">Kosmala, M., A. Wiggins, A. Swanson, and B. Simmons. 2016. Assessing data quality in citizen science. Frontiers in Ecology and the Environment 14:551–560.</w:t>
       </w:r>
     </w:p>
-    <w:bookmarkEnd w:id="62"/>
-    <w:bookmarkStart w:id="63" w:name="ref-kosten2012warmer"/>
+    <w:bookmarkEnd w:id="63"/>
+    <w:bookmarkStart w:id="64" w:name="ref-kosten2012warmer"/>
     <w:p>
       <w:pPr>
         <w:pStyle w:val="Bibliography"/>
@@ -4845,18 +4936,28 @@
         <w:t xml:space="preserve">Kosten, S., V. L. Huszar, E. Bécares, L. S. Costa, E. Van Donk, L.-A. Hansson, E. Jeppesen, C. Kruk, G. Lacerot, N. Mazzeo, and others. 2012. Warmer climates boost cyanobacterial dominance in shallow lakes. Global Change Biology 18:118–126.</w:t>
       </w:r>
     </w:p>
-    <w:bookmarkEnd w:id="63"/>
-    <w:bookmarkStart w:id="64" w:name="ref-lottig2017macroscale"/>
+    <w:bookmarkEnd w:id="64"/>
+    <w:bookmarkStart w:id="65" w:name="ref-kreeger2018restoration"/>
     <w:p>
       <w:pPr>
         <w:pStyle w:val="Bibliography"/>
       </w:pPr>
       <w:r>
+        <w:t xml:space="preserve">Kreeger, D. A., C. M. Gatenby, and P. W. Bergstrom. 2018. Restoration potential of several native species of bivalve molluscs for water quality improvement in mid-atlantic watersheds. Journal of Shellfish Research 37:1121–1158.</w:t>
+      </w:r>
+    </w:p>
+    <w:bookmarkEnd w:id="65"/>
+    <w:bookmarkStart w:id="66" w:name="ref-lottig2017macroscale"/>
+    <w:p>
+      <w:pPr>
+        <w:pStyle w:val="Bibliography"/>
+      </w:pPr>
+      <w:r>
         <w:t xml:space="preserve">Lottig, N. R., P.-N. Tan, T. Wagner, K. S. Cheruvelil, P. A. Soranno, E. H. Stanley, C. E. Scott, C. A. Stow, and S. Yuan. 2017. Macroscale patterns of synchrony identify complex relationships among spatial and temporal ecosystem drivers. Ecosphere 8.</w:t>
       </w:r>
     </w:p>
-    <w:bookmarkEnd w:id="64"/>
-    <w:bookmarkStart w:id="65" w:name="ref-lottig2014long"/>
+    <w:bookmarkEnd w:id="66"/>
+    <w:bookmarkStart w:id="67" w:name="ref-lottig2014long"/>
     <w:p>
       <w:pPr>
         <w:pStyle w:val="Bibliography"/>
@@ -4865,8 +4966,8 @@
         <w:t xml:space="preserve">Lottig, N. R., T. Wagner, E. N. Henry, K. S. Cheruvelil, K. E. Webster, J. A. Downing, and C. A. Stow. 2014. Long-term citizen-collected data reveal geographical patterns and temporal trends in lake water clarity. PloS one 9:e95769.</w:t>
       </w:r>
     </w:p>
-    <w:bookmarkEnd w:id="65"/>
-    <w:bookmarkStart w:id="66" w:name="ref-michalak2013record"/>
+    <w:bookmarkEnd w:id="67"/>
+    <w:bookmarkStart w:id="68" w:name="ref-michalak2013record"/>
     <w:p>
       <w:pPr>
         <w:pStyle w:val="Bibliography"/>
@@ -4875,18 +4976,28 @@
         <w:t xml:space="preserve">Michalak, A. M., E. J. Anderson, D. Beletsky, S. Boland, N. S. Bosch, T. B. Bridgeman, J. D. Chaffin, K. Cho, R. Confesor, I. Daloğlu, and others. 2013. Record-setting algal bloom in lake erie caused by agricultural and meteorological trends consistent with expected future conditions. Proceedings of the National Academy of Sciences 110:6448–6452.</w:t>
       </w:r>
     </w:p>
-    <w:bookmarkEnd w:id="66"/>
-    <w:bookmarkStart w:id="67" w:name="ref-nojavan2019rethinking"/>
+    <w:bookmarkEnd w:id="68"/>
+    <w:bookmarkStart w:id="69" w:name="ref-nelson2007stream"/>
     <w:p>
       <w:pPr>
         <w:pStyle w:val="Bibliography"/>
       </w:pPr>
       <w:r>
+        <w:t xml:space="preserve">Nelson, K. C., and M. A. Palmer. 2007. Stream temperature surges under urbanization and climate change: Data, models, and responses 1. JAWRA Journal of the American Water Resources Association 43:440–452.</w:t>
+      </w:r>
+    </w:p>
+    <w:bookmarkEnd w:id="69"/>
+    <w:bookmarkStart w:id="70" w:name="ref-nojavan2019rethinking"/>
+    <w:p>
+      <w:pPr>
+        <w:pStyle w:val="Bibliography"/>
+      </w:pPr>
+      <w:r>
         <w:t xml:space="preserve">Nojavan, F., B. J. Kreakie, J. W. Hollister, and S. S. Qian. 2019. Rethinking the lake trophic state index. PeerJ Preprints.</w:t>
       </w:r>
     </w:p>
-    <w:bookmarkEnd w:id="67"/>
-    <w:bookmarkStart w:id="68" w:name="ref-Oliver_2017"/>
+    <w:bookmarkEnd w:id="70"/>
+    <w:bookmarkStart w:id="71" w:name="ref-Oliver_2017"/>
     <w:p>
       <w:pPr>
         <w:pStyle w:val="Bibliography"/>
@@ -4895,8 +5006,8 @@
         <w:t xml:space="preserve">Oliver, S. K., S. M. Collins, P. A. Soranno, T. Wagner, E. H. Stanley, J. R. Jones, C. A. Stow, and N. R. Lottig. 2017. Unexpected stasis in a changing world: Lake nutrient and chlorophyll trends since 1990. Global Change Biology 23:5455–5467.</w:t>
       </w:r>
     </w:p>
-    <w:bookmarkEnd w:id="68"/>
-    <w:bookmarkStart w:id="69" w:name="ref-paerl2009climate"/>
+    <w:bookmarkEnd w:id="71"/>
+    <w:bookmarkStart w:id="72" w:name="ref-paerl2009climate"/>
     <w:p>
       <w:pPr>
         <w:pStyle w:val="Bibliography"/>
@@ -4905,8 +5016,8 @@
         <w:t xml:space="preserve">Paerl, H. W., and J. Huisman. 2009. Climate change: A catalyst for global expansion of harmful cyanobacterial blooms. Environmental microbiology reports 1:27–37.</w:t>
       </w:r>
     </w:p>
-    <w:bookmarkEnd w:id="69"/>
-    <w:bookmarkStart w:id="70" w:name="ref-paerl2016takes"/>
+    <w:bookmarkEnd w:id="72"/>
+    <w:bookmarkStart w:id="73" w:name="ref-paerl2016takes"/>
     <w:p>
       <w:pPr>
         <w:pStyle w:val="Bibliography"/>
@@ -4915,8 +5026,8 @@
         <w:t xml:space="preserve">Paerl, H. W., J. T. Scott, M. J. McCarthy, S. E. Newell, W. S. Gardner, K. E. Havens, D. K. Hoffman, S. W. Wilhelm, and W. A. Wurtsbaugh. 2016. It takes two to tango: When and where dual nutrient (n &amp; p) reductions are needed to protect lakes and downstream ecosystems. Environmental science &amp; technology 50:10805–10813.</w:t>
       </w:r>
     </w:p>
-    <w:bookmarkEnd w:id="70"/>
-    <w:bookmarkStart w:id="71" w:name="ref-read2015importance"/>
+    <w:bookmarkEnd w:id="73"/>
+    <w:bookmarkStart w:id="74" w:name="ref-read2015importance"/>
     <w:p>
       <w:pPr>
         <w:pStyle w:val="Bibliography"/>
@@ -4925,8 +5036,8 @@
         <w:t xml:space="preserve">Read, E. K., V. P. Patil, S. K. Oliver, A. L. Hetherington, J. A. Brentrup, J. A. Zwart, K. M. Winters, J. R. Corman, E. R. Nodine, R. I. Woolway, and others. 2015. The importance of lake-specific characteristics for water quality across the continental united states. Ecological Applications 25:943–955.</w:t>
       </w:r>
     </w:p>
-    <w:bookmarkEnd w:id="71"/>
-    <w:bookmarkStart w:id="72" w:name="ref-schindler2009lakes"/>
+    <w:bookmarkEnd w:id="74"/>
+    <w:bookmarkStart w:id="75" w:name="ref-schindler2009lakes"/>
     <w:p>
       <w:pPr>
         <w:pStyle w:val="Bibliography"/>
@@ -4935,8 +5046,8 @@
         <w:t xml:space="preserve">Schindler, D. 2009. Lakes as sentinels and integrators for the effects of climate change on watersheds, airsheds, and landscapes. Limnology and Oceanography 54:2349–2358.</w:t>
       </w:r>
     </w:p>
-    <w:bookmarkEnd w:id="72"/>
-    <w:bookmarkStart w:id="73" w:name="ref-schindler2008eutrophication"/>
+    <w:bookmarkEnd w:id="75"/>
+    <w:bookmarkStart w:id="76" w:name="ref-schindler2008eutrophication"/>
     <w:p>
       <w:pPr>
         <w:pStyle w:val="Bibliography"/>
@@ -4945,8 +5056,8 @@
         <w:t xml:space="preserve">Schindler, D. W., R. Hecky, D. Findlay, M. Stainton, B. Parker, M. Paterson, K. Beaty, M. Lyng, and S. Kasian. 2008. Eutrophication of lakes cannot be controlled by reducing nitrogen input: Results of a 37-year whole-ecosystem experiment. Proceedings of the National Academy of Sciences 105:11254–11258.</w:t>
       </w:r>
     </w:p>
-    <w:bookmarkEnd w:id="73"/>
-    <w:bookmarkStart w:id="74" w:name="ref-smith2003eutrophication"/>
+    <w:bookmarkEnd w:id="76"/>
+    <w:bookmarkStart w:id="77" w:name="ref-smith2003eutrophication"/>
     <w:p>
       <w:pPr>
         <w:pStyle w:val="Bibliography"/>
@@ -4955,8 +5066,8 @@
         <w:t xml:space="preserve">Smith, V. H. 2003. Eutrophication of freshwater and coastal marine ecosystems a global problem. Environmental Science and Pollution Research 10:126–139.</w:t>
       </w:r>
     </w:p>
-    <w:bookmarkEnd w:id="74"/>
-    <w:bookmarkStart w:id="75" w:name="ref-sorannolagosne2017"/>
+    <w:bookmarkEnd w:id="77"/>
+    <w:bookmarkStart w:id="78" w:name="ref-sorannolagosne2017"/>
     <w:p>
       <w:pPr>
         <w:pStyle w:val="Bibliography"/>
@@ -4965,8 +5076,8 @@
         <w:t xml:space="preserve">Soranno, P. A., L. C. Bacon, M. Beauchene, K. E. Bednar, E. G. Bissell, and al. et. 2017. LAGOS-ne: A multi-scaled geospatial and temporal database of lake ecological context and water quality for thousands of us lakes. Gigascience 6.</w:t>
       </w:r>
     </w:p>
-    <w:bookmarkEnd w:id="75"/>
-    <w:bookmarkStart w:id="76" w:name="ref-soranno2015building"/>
+    <w:bookmarkEnd w:id="78"/>
+    <w:bookmarkStart w:id="79" w:name="ref-soranno2015building"/>
     <w:p>
       <w:pPr>
         <w:pStyle w:val="Bibliography"/>
@@ -4975,8 +5086,8 @@
         <w:t xml:space="preserve">Soranno, P. A., E. G. Bissell, K. S. Cheruvelil, S. T. Christel, S. M. Collins, C. E. Fergus, C. T. Filstrup, J.-F. Lapierre, N. R. Lottig, S. K. Oliver, and others. 2015. Building a multi-scaled geospatial temporal ecology database from disparate data sources: Fostering open science and data reuse. GigaScience 4:28.</w:t>
       </w:r>
     </w:p>
-    <w:bookmarkEnd w:id="76"/>
-    <w:bookmarkStart w:id="77" w:name="ref-stacheleklagosne2017"/>
+    <w:bookmarkEnd w:id="79"/>
+    <w:bookmarkStart w:id="80" w:name="ref-stacheleklagosne2017"/>
     <w:p>
       <w:pPr>
         <w:pStyle w:val="Bibliography"/>
@@ -4985,8 +5096,8 @@
         <w:t xml:space="preserve">Stachelek, J., and S. Oliver. 2017. LAGOSNE: Interface to the lake multi-scaled geospatial and temporal database.</w:t>
       </w:r>
     </w:p>
-    <w:bookmarkEnd w:id="77"/>
-    <w:bookmarkStart w:id="78" w:name="ref-stoddard2016continental"/>
+    <w:bookmarkEnd w:id="80"/>
+    <w:bookmarkStart w:id="81" w:name="ref-stoddard2016continental"/>
     <w:p>
       <w:pPr>
         <w:pStyle w:val="Bibliography"/>
@@ -4995,8 +5106,8 @@
         <w:t xml:space="preserve">Stoddard, J. L., J. Van Sickle, A. T. Herlihy, J. Brahney, S. Paulsen, D. V. Peck, R. Mitchell, and A. I. Pollard. 2016. Continental-scale increase in lake and stream phosphorus: Are oligotrophic systems disappearing in the united states? Environmental science &amp; technology 50:3409–3415.</w:t>
       </w:r>
     </w:p>
-    <w:bookmarkEnd w:id="78"/>
-    <w:bookmarkStart w:id="79" w:name="ref-taranu2015acceleration"/>
+    <w:bookmarkEnd w:id="81"/>
+    <w:bookmarkStart w:id="82" w:name="ref-taranu2015acceleration"/>
     <w:p>
       <w:pPr>
         <w:pStyle w:val="Bibliography"/>
@@ -5005,8 +5116,8 @@
         <w:t xml:space="preserve">Taranu, Z. E., I. Gregory-Eaves, P. R. Leavitt, L. Bunting, T. Buchaca, J. Catalan, I. Domaizon, P. Guilizzoni, A. Lami, S. McGowan, and others. 2015. Acceleration of cyanobacterial dominance in north temperate-subarctic lakes during the anthropocene. Ecology Letters 18:375–384.</w:t>
       </w:r>
     </w:p>
-    <w:bookmarkEnd w:id="79"/>
-    <w:bookmarkStart w:id="80" w:name="ref-vitousek1997human"/>
+    <w:bookmarkEnd w:id="82"/>
+    <w:bookmarkStart w:id="83" w:name="ref-vitousek1997human"/>
     <w:p>
       <w:pPr>
         <w:pStyle w:val="Bibliography"/>
@@ -5015,8 +5126,8 @@
         <w:t xml:space="preserve">Vitousek, P. M., J. D. Aber, R. W. Howarth, G. E. Likens, P. A. Matson, D. W. Schindler, W. H. Schlesinger, and D. G. Tilman. 1997. Human alteration of the global nitrogen cycle: Sources and consequences. Ecological applications 7:737–750.</w:t>
       </w:r>
     </w:p>
-    <w:bookmarkEnd w:id="80"/>
-    <w:bookmarkStart w:id="81" w:name="ref-williamson2008lakes"/>
+    <w:bookmarkEnd w:id="83"/>
+    <w:bookmarkStart w:id="84" w:name="ref-williamson2008lakes"/>
     <w:p>
       <w:pPr>
         <w:pStyle w:val="Bibliography"/>
@@ -5025,8 +5136,8 @@
         <w:t xml:space="preserve">Williamson, C. E., W. Dodds, T. K. Kratz, and M. A. Palmer. 2008. Lakes and streams as sentinels of environmental change in terrestrial and atmospheric processes. Frontiers in Ecology and the Environment 6:247–254.</w:t>
       </w:r>
     </w:p>
-    <w:bookmarkEnd w:id="81"/>
-    <w:bookmarkStart w:id="82" w:name="ref-yuan2014managing"/>
+    <w:bookmarkEnd w:id="84"/>
+    <w:bookmarkStart w:id="85" w:name="ref-yuan2014managing"/>
     <w:p>
       <w:pPr>
         <w:pStyle w:val="Bibliography"/>
@@ -5035,8 +5146,8 @@
         <w:t xml:space="preserve">Yuan, L. L., A. I. Pollard, S. Pather, J. L. Oliver, and L. D’Anglada. 2014. Managing microcystin: Identifying national-scale thresholds for total nitrogen and chlorophyll a. Freshwater biology 59:1970–1981.</w:t>
       </w:r>
     </w:p>
-    <w:bookmarkEnd w:id="82"/>
-    <w:bookmarkEnd w:id="83"/>
+    <w:bookmarkEnd w:id="85"/>
+    <w:bookmarkEnd w:id="86"/>
     <w:sectPr>
       <w:pgSz w:w="12240" w:h="15840"/>
       <w:pgMar w:top="1440" w:right="1440" w:bottom="1440" w:left="1440" w:header="720" w:footer="720" w:gutter="0"/>

</xml_diff>

<commit_message>
Very close to internal review draft!
</commit_message>
<xml_diff>
--- a/manuscript/manuscript.docx
+++ b/manuscript/manuscript.docx
@@ -4560,25 +4560,7 @@
         <w:t xml:space="preserve"> </w:t>
       </w:r>
       <w:r>
-        <w:t xml:space="preserve">show increasing trends from 1993 to 2016 in Rhode Island lakes and reservoirs; while total nutrients and the TN:TP ratio are all relatively stable. Stable nutrient regimes may be partly explained by efforts to curb nutrient loadings</w:t>
-      </w:r>
-      <w:r>
-        <w:t xml:space="preserve"> </w:t>
-      </w:r>
-      <w:r>
-        <w:t xml:space="preserve">(e.g. </w:t>
-      </w:r>
-      <w:r>
-        <w:rPr>
-          <w:b/>
-        </w:rPr>
-        <w:t xml:space="preserve">???</w:t>
-      </w:r>
-      <w:r>
-        <w:t xml:space="preserve">)</w:t>
-      </w:r>
-      <w:r>
-        <w:t xml:space="preserve">. However, in many lakes there are still likely sufficient nutrients present, as a result of eutrophication, to allow for increases in productivity. Additionally, these results point to the fact that productivity is driven by processes operating at different scales. For instance, nutrient management is largely a local to watershed scale effort, but may also be regional as atmospheric nitrogen deposition can be a significant source of nitrogen</w:t>
+        <w:t xml:space="preserve">show increasing trends from 1993 to 2016 in Rhode Island lakes and reservoirs; while total nutrients and the TN:TP ratio are all relatively stable. Stable nutrient regimes may be partly explained by efforts to curb nutrient loadings, for example through voluntary and state wide mandatory bans on phosphates in laundry detergent. However, in many lakes there are still likely sufficient nutrients present, as a result of eutrophication, to allow for increases in productivity. Additionally, these results point to the fact that productivity is driven by processes operating at different scales. For instance, nutrient management is largely a local to watershed scale effort, but may also be regional as atmospheric nitrogen deposition can be a significant source of nitrogen</w:t>
       </w:r>
       <w:r>
         <w:t xml:space="preserve"> </w:t>
@@ -4630,25 +4612,25 @@
         <w:pStyle w:val="BodyText"/>
       </w:pPr>
       <w:r>
-        <w:t xml:space="preserve">There are several possible approaches to further reduce nutrient loads. First, nutrient load reductions may be possible through source controls and enhanced entrainment and treatment of ground and surface waters transporting nutrients to receiving waters. Green infrastructure approaches are one way to possibly achieve both goals</w:t>
-      </w:r>
-      <w:r>
-        <w:t xml:space="preserve"> </w:t>
-      </w:r>
-      <w:r>
-        <w:t xml:space="preserve">(e.g. </w:t>
-      </w:r>
-      <w:r>
-        <w:rPr>
-          <w:b/>
-        </w:rPr>
-        <w:t xml:space="preserve">???</w:t>
-      </w:r>
-      <w:r>
-        <w:t xml:space="preserve">)</w:t>
-      </w:r>
-      <w:r>
-        <w:t xml:space="preserve">. Additionally, within-lake approaches may also be used. A promising approach is the restoration of freshwater mussels to waterbodies that historically had those species. Some studies have shown reductions in both nutrients and algal biomass</w:t>
+        <w:t xml:space="preserve">There are several possible approaches to further reduce nutrient loads</w:t>
+      </w:r>
+      <w:r>
+        <w:t xml:space="preserve"> </w:t>
+      </w:r>
+      <w:r>
+        <w:t xml:space="preserve">(Yang and Lusk 2018)</w:t>
+      </w:r>
+      <w:r>
+        <w:t xml:space="preserve">. First, nutrient load reductions may be possible through source controls and enhanced entrainment and treatment of ground and surface waters transporting nutrients to receiving waters. Green infrastructure approaches are one way to possibly achieve both goals</w:t>
+      </w:r>
+      <w:r>
+        <w:t xml:space="preserve"> </w:t>
+      </w:r>
+      <w:r>
+        <w:t xml:space="preserve">(Pennino et al. 2016, Reisinger et al. 2019)</w:t>
+      </w:r>
+      <w:r>
+        <w:t xml:space="preserve">. Additionally, within-lake approaches may also be used. Another approach is the restoration of freshwater mussels to waterbodies that historically had those species. Some studies have shown reductions in both nutrients and algal biomass</w:t>
       </w:r>
       <w:r>
         <w:t xml:space="preserve"> </w:t>
@@ -4675,25 +4657,7 @@
         <w:pStyle w:val="FirstParagraph"/>
       </w:pPr>
       <w:r>
-        <w:t xml:space="preserve">The analysis approach we used here, site-specific z-scores, is not a novel method, but using it to examine water quality trends is a new application of the technique, as we could find few examples of using it specifically for water quality trends</w:t>
-      </w:r>
-      <w:r>
-        <w:t xml:space="preserve"> </w:t>
-      </w:r>
-      <w:r>
-        <w:t xml:space="preserve">(</w:t>
-      </w:r>
-      <w:r>
-        <w:rPr>
-          <w:b/>
-        </w:rPr>
-        <w:t xml:space="preserve">???</w:t>
-      </w:r>
-      <w:r>
-        <w:t xml:space="preserve">)</w:t>
-      </w:r>
-      <w:r>
-        <w:t xml:space="preserve">. This approach, and in particular non-scaled anomalies, does have a long history in the analysis of trends in climate</w:t>
+        <w:t xml:space="preserve">The analysis approach we used here, site-specific z-scores, is not a novel method, but using it to examine water quality trends is a new application of the technique, as we could find little evidence of using it specifically for water quality trends. This approach, and in particular non-scaled anomalies, does have a long history in the analysis of trends in climate</w:t>
       </w:r>
       <w:r>
         <w:t xml:space="preserve"> </w:t>
@@ -4724,7 +4688,7 @@
       </w:r>
       <w:bookmarkEnd w:id="44"/>
     </w:p>
-    <w:bookmarkStart w:id="86" w:name="refs"/>
+    <w:bookmarkStart w:id="89" w:name="refs"/>
     <w:bookmarkStart w:id="45" w:name="ref-boyer2002anthropogenic"/>
     <w:p>
       <w:pPr>
@@ -5027,27 +4991,47 @@
       </w:r>
     </w:p>
     <w:bookmarkEnd w:id="73"/>
-    <w:bookmarkStart w:id="74" w:name="ref-read2015importance"/>
+    <w:bookmarkStart w:id="74" w:name="ref-pennino2016watershed"/>
     <w:p>
       <w:pPr>
         <w:pStyle w:val="Bibliography"/>
       </w:pPr>
       <w:r>
+        <w:t xml:space="preserve">Pennino, M. J., R. I. McDonald, and P. R. Jaffe. 2016. Watershed-scale impacts of stormwater green infrastructure on hydrology, nutrient fluxes, and combined sewer overflows in the mid-atlantic region. Science of the Total Environment 565:1044–1053.</w:t>
+      </w:r>
+    </w:p>
+    <w:bookmarkEnd w:id="74"/>
+    <w:bookmarkStart w:id="75" w:name="ref-read2015importance"/>
+    <w:p>
+      <w:pPr>
+        <w:pStyle w:val="Bibliography"/>
+      </w:pPr>
+      <w:r>
         <w:t xml:space="preserve">Read, E. K., V. P. Patil, S. K. Oliver, A. L. Hetherington, J. A. Brentrup, J. A. Zwart, K. M. Winters, J. R. Corman, E. R. Nodine, R. I. Woolway, and others. 2015. The importance of lake-specific characteristics for water quality across the continental united states. Ecological Applications 25:943–955.</w:t>
       </w:r>
     </w:p>
-    <w:bookmarkEnd w:id="74"/>
-    <w:bookmarkStart w:id="75" w:name="ref-schindler2009lakes"/>
+    <w:bookmarkEnd w:id="75"/>
+    <w:bookmarkStart w:id="76" w:name="ref-reisinger2019changes"/>
     <w:p>
       <w:pPr>
         <w:pStyle w:val="Bibliography"/>
       </w:pPr>
       <w:r>
+        <w:t xml:space="preserve">Reisinger, A. J., E. Woytowitz, E. Majcher, E. J. Rosi, K. T. Belt, J. M. Duncan, S. S. Kaushal, and P. M. Groffman. 2019. Changes in long-term water quality of baltimore streams are associated with both gray and green infrastructure. Limnology and Oceanography 64:S60–S76.</w:t>
+      </w:r>
+    </w:p>
+    <w:bookmarkEnd w:id="76"/>
+    <w:bookmarkStart w:id="77" w:name="ref-schindler2009lakes"/>
+    <w:p>
+      <w:pPr>
+        <w:pStyle w:val="Bibliography"/>
+      </w:pPr>
+      <w:r>
         <w:t xml:space="preserve">Schindler, D. 2009. Lakes as sentinels and integrators for the effects of climate change on watersheds, airsheds, and landscapes. Limnology and Oceanography 54:2349–2358.</w:t>
       </w:r>
     </w:p>
-    <w:bookmarkEnd w:id="75"/>
-    <w:bookmarkStart w:id="76" w:name="ref-schindler2008eutrophication"/>
+    <w:bookmarkEnd w:id="77"/>
+    <w:bookmarkStart w:id="78" w:name="ref-schindler2008eutrophication"/>
     <w:p>
       <w:pPr>
         <w:pStyle w:val="Bibliography"/>
@@ -5056,8 +5040,8 @@
         <w:t xml:space="preserve">Schindler, D. W., R. Hecky, D. Findlay, M. Stainton, B. Parker, M. Paterson, K. Beaty, M. Lyng, and S. Kasian. 2008. Eutrophication of lakes cannot be controlled by reducing nitrogen input: Results of a 37-year whole-ecosystem experiment. Proceedings of the National Academy of Sciences 105:11254–11258.</w:t>
       </w:r>
     </w:p>
-    <w:bookmarkEnd w:id="76"/>
-    <w:bookmarkStart w:id="77" w:name="ref-smith2003eutrophication"/>
+    <w:bookmarkEnd w:id="78"/>
+    <w:bookmarkStart w:id="79" w:name="ref-smith2003eutrophication"/>
     <w:p>
       <w:pPr>
         <w:pStyle w:val="Bibliography"/>
@@ -5066,8 +5050,8 @@
         <w:t xml:space="preserve">Smith, V. H. 2003. Eutrophication of freshwater and coastal marine ecosystems a global problem. Environmental Science and Pollution Research 10:126–139.</w:t>
       </w:r>
     </w:p>
-    <w:bookmarkEnd w:id="77"/>
-    <w:bookmarkStart w:id="78" w:name="ref-sorannolagosne2017"/>
+    <w:bookmarkEnd w:id="79"/>
+    <w:bookmarkStart w:id="80" w:name="ref-sorannolagosne2017"/>
     <w:p>
       <w:pPr>
         <w:pStyle w:val="Bibliography"/>
@@ -5076,8 +5060,8 @@
         <w:t xml:space="preserve">Soranno, P. A., L. C. Bacon, M. Beauchene, K. E. Bednar, E. G. Bissell, and al. et. 2017. LAGOS-ne: A multi-scaled geospatial and temporal database of lake ecological context and water quality for thousands of us lakes. Gigascience 6.</w:t>
       </w:r>
     </w:p>
-    <w:bookmarkEnd w:id="78"/>
-    <w:bookmarkStart w:id="79" w:name="ref-soranno2015building"/>
+    <w:bookmarkEnd w:id="80"/>
+    <w:bookmarkStart w:id="81" w:name="ref-soranno2015building"/>
     <w:p>
       <w:pPr>
         <w:pStyle w:val="Bibliography"/>
@@ -5086,8 +5070,8 @@
         <w:t xml:space="preserve">Soranno, P. A., E. G. Bissell, K. S. Cheruvelil, S. T. Christel, S. M. Collins, C. E. Fergus, C. T. Filstrup, J.-F. Lapierre, N. R. Lottig, S. K. Oliver, and others. 2015. Building a multi-scaled geospatial temporal ecology database from disparate data sources: Fostering open science and data reuse. GigaScience 4:28.</w:t>
       </w:r>
     </w:p>
-    <w:bookmarkEnd w:id="79"/>
-    <w:bookmarkStart w:id="80" w:name="ref-stacheleklagosne2017"/>
+    <w:bookmarkEnd w:id="81"/>
+    <w:bookmarkStart w:id="82" w:name="ref-stacheleklagosne2017"/>
     <w:p>
       <w:pPr>
         <w:pStyle w:val="Bibliography"/>
@@ -5096,8 +5080,8 @@
         <w:t xml:space="preserve">Stachelek, J., and S. Oliver. 2017. LAGOSNE: Interface to the lake multi-scaled geospatial and temporal database.</w:t>
       </w:r>
     </w:p>
-    <w:bookmarkEnd w:id="80"/>
-    <w:bookmarkStart w:id="81" w:name="ref-stoddard2016continental"/>
+    <w:bookmarkEnd w:id="82"/>
+    <w:bookmarkStart w:id="83" w:name="ref-stoddard2016continental"/>
     <w:p>
       <w:pPr>
         <w:pStyle w:val="Bibliography"/>
@@ -5106,8 +5090,8 @@
         <w:t xml:space="preserve">Stoddard, J. L., J. Van Sickle, A. T. Herlihy, J. Brahney, S. Paulsen, D. V. Peck, R. Mitchell, and A. I. Pollard. 2016. Continental-scale increase in lake and stream phosphorus: Are oligotrophic systems disappearing in the united states? Environmental science &amp; technology 50:3409–3415.</w:t>
       </w:r>
     </w:p>
-    <w:bookmarkEnd w:id="81"/>
-    <w:bookmarkStart w:id="82" w:name="ref-taranu2015acceleration"/>
+    <w:bookmarkEnd w:id="83"/>
+    <w:bookmarkStart w:id="84" w:name="ref-taranu2015acceleration"/>
     <w:p>
       <w:pPr>
         <w:pStyle w:val="Bibliography"/>
@@ -5116,8 +5100,8 @@
         <w:t xml:space="preserve">Taranu, Z. E., I. Gregory-Eaves, P. R. Leavitt, L. Bunting, T. Buchaca, J. Catalan, I. Domaizon, P. Guilizzoni, A. Lami, S. McGowan, and others. 2015. Acceleration of cyanobacterial dominance in north temperate-subarctic lakes during the anthropocene. Ecology Letters 18:375–384.</w:t>
       </w:r>
     </w:p>
-    <w:bookmarkEnd w:id="82"/>
-    <w:bookmarkStart w:id="83" w:name="ref-vitousek1997human"/>
+    <w:bookmarkEnd w:id="84"/>
+    <w:bookmarkStart w:id="85" w:name="ref-vitousek1997human"/>
     <w:p>
       <w:pPr>
         <w:pStyle w:val="Bibliography"/>
@@ -5126,8 +5110,8 @@
         <w:t xml:space="preserve">Vitousek, P. M., J. D. Aber, R. W. Howarth, G. E. Likens, P. A. Matson, D. W. Schindler, W. H. Schlesinger, and D. G. Tilman. 1997. Human alteration of the global nitrogen cycle: Sources and consequences. Ecological applications 7:737–750.</w:t>
       </w:r>
     </w:p>
-    <w:bookmarkEnd w:id="83"/>
-    <w:bookmarkStart w:id="84" w:name="ref-williamson2008lakes"/>
+    <w:bookmarkEnd w:id="85"/>
+    <w:bookmarkStart w:id="86" w:name="ref-williamson2008lakes"/>
     <w:p>
       <w:pPr>
         <w:pStyle w:val="Bibliography"/>
@@ -5136,18 +5120,28 @@
         <w:t xml:space="preserve">Williamson, C. E., W. Dodds, T. K. Kratz, and M. A. Palmer. 2008. Lakes and streams as sentinels of environmental change in terrestrial and atmospheric processes. Frontiers in Ecology and the Environment 6:247–254.</w:t>
       </w:r>
     </w:p>
-    <w:bookmarkEnd w:id="84"/>
-    <w:bookmarkStart w:id="85" w:name="ref-yuan2014managing"/>
+    <w:bookmarkEnd w:id="86"/>
+    <w:bookmarkStart w:id="87" w:name="ref-yang2018nutrients"/>
     <w:p>
       <w:pPr>
         <w:pStyle w:val="Bibliography"/>
       </w:pPr>
       <w:r>
+        <w:t xml:space="preserve">Yang, Y.-Y., and M. G. Lusk. 2018. Nutrients in urban stormwater runoff: Current state of the science and potential mitigation options. Current Pollution Reports 4:112–127.</w:t>
+      </w:r>
+    </w:p>
+    <w:bookmarkEnd w:id="87"/>
+    <w:bookmarkStart w:id="88" w:name="ref-yuan2014managing"/>
+    <w:p>
+      <w:pPr>
+        <w:pStyle w:val="Bibliography"/>
+      </w:pPr>
+      <w:r>
         <w:t xml:space="preserve">Yuan, L. L., A. I. Pollard, S. Pather, J. L. Oliver, and L. D’Anglada. 2014. Managing microcystin: Identifying national-scale thresholds for total nitrogen and chlorophyll a. Freshwater biology 59:1970–1981.</w:t>
       </w:r>
     </w:p>
-    <w:bookmarkEnd w:id="85"/>
-    <w:bookmarkEnd w:id="86"/>
+    <w:bookmarkEnd w:id="88"/>
+    <w:bookmarkEnd w:id="89"/>
     <w:sectPr>
       <w:pgSz w:w="12240" w:h="15840"/>
       <w:pgMar w:top="1440" w:right="1440" w:bottom="1440" w:left="1440" w:header="720" w:footer="720" w:gutter="0"/>

</xml_diff>